<commit_message>
Thêm p2, 2.1 - Thông tin liên hệ phía khách hàng
</commit_message>
<xml_diff>
--- a/docs/MyProjectMgnt.docx
+++ b/docs/MyProjectMgnt.docx
@@ -3552,6 +3552,7 @@
           <w:color w:val="FF0000"/>
         </w:rPr>
       </w:pPr>
+      <w:proofErr w:type="gramStart"/>
       <w:r>
         <w:rPr>
           <w:b/>
@@ -3560,7 +3561,11 @@
         <w:t>references </w:t>
       </w:r>
       <w:r>
-        <w:t>: thư</w:t>
+        <w:t>:</w:t>
+      </w:r>
+      <w:proofErr w:type="gramEnd"/>
+      <w:r>
+        <w:t xml:space="preserve"> thư</w:t>
       </w:r>
       <w:r>
         <w:t xml:space="preserve"> mục chứa </w:t>
@@ -3813,13 +3818,23 @@
           <w:lang w:val="fr-FR"/>
         </w:rPr>
       </w:pPr>
+      <w:proofErr w:type="gramStart"/>
       <w:r>
         <w:rPr>
           <w:b/>
           <w:bCs/>
           <w:lang w:val="fr-FR"/>
         </w:rPr>
-        <w:t xml:space="preserve">sources: </w:t>
+        <w:t>sources:</w:t>
+      </w:r>
+      <w:proofErr w:type="gramEnd"/>
+      <w:r>
+        <w:rPr>
+          <w:b/>
+          <w:bCs/>
+          <w:lang w:val="fr-FR"/>
+        </w:rPr>
+        <w:t xml:space="preserve"> </w:t>
       </w:r>
       <w:r>
         <w:rPr>
@@ -4089,13 +4104,7 @@
         </w:numPr>
       </w:pPr>
       <w:r>
-        <w:t>Tạo một</w:t>
-      </w:r>
-      <w:r>
-        <w:t xml:space="preserve"> Project</w:t>
-      </w:r>
-      <w:r>
-        <w:t xml:space="preserve"> chung cho cả nhóm </w:t>
+        <w:t xml:space="preserve">Tạo một Project chung cho cả nhóm </w:t>
       </w:r>
     </w:p>
     <w:p>
@@ -4211,10 +4220,18 @@
         </w:numPr>
       </w:pPr>
       <w:r>
-        <w:t>Ở mỗi cột,</w:t>
-      </w:r>
-      <w:r>
-        <w:t xml:space="preserve">  yêu cầu t</w:t>
+        <w:t xml:space="preserve">Ở mỗi </w:t>
+      </w:r>
+      <w:proofErr w:type="gramStart"/>
+      <w:r>
+        <w:t>cột,</w:t>
+      </w:r>
+      <w:r>
+        <w:t xml:space="preserve">  yêu</w:t>
+      </w:r>
+      <w:proofErr w:type="gramEnd"/>
+      <w:r>
+        <w:t xml:space="preserve"> cầu t</w:t>
       </w:r>
       <w:r>
         <w:t>ạo ra</w:t>
@@ -4647,10 +4664,7 @@
           </w:tcPr>
           <w:p>
             <w:r>
-              <w:t>QUẢN LÝ</w:t>
-            </w:r>
-            <w:r>
-              <w:t xml:space="preserve"> CÔNG VIỆC</w:t>
+              <w:t>QUẢN LÝ CÔNG VIỆC</w:t>
             </w:r>
           </w:p>
         </w:tc>
@@ -5061,8 +5075,6 @@
           <w:color w:val="951B13"/>
         </w:rPr>
       </w:pPr>
-      <w:bookmarkStart w:id="0" w:name="_GoBack"/>
-      <w:bookmarkEnd w:id="0"/>
       <w:r>
         <w:rPr>
           <w:color w:val="951B13"/>
@@ -5721,25 +5733,25 @@
       <w:pPr>
         <w:pStyle w:val="Heading1"/>
       </w:pPr>
-      <w:bookmarkStart w:id="1" w:name="_Toc25660378"/>
+      <w:bookmarkStart w:id="0" w:name="_Toc25660378"/>
       <w:r>
         <w:lastRenderedPageBreak/>
         <w:t>Giới thiệu dự án</w:t>
       </w:r>
+      <w:bookmarkEnd w:id="0"/>
+    </w:p>
+    <w:p>
+      <w:pPr>
+        <w:pStyle w:val="Heading2"/>
+      </w:pPr>
+      <w:bookmarkStart w:id="1" w:name="_Toc25660379"/>
+      <w:r>
+        <w:t xml:space="preserve">Mô tả </w:t>
+      </w:r>
+      <w:r>
+        <w:t>dự án</w:t>
+      </w:r>
       <w:bookmarkEnd w:id="1"/>
-    </w:p>
-    <w:p>
-      <w:pPr>
-        <w:pStyle w:val="Heading2"/>
-      </w:pPr>
-      <w:bookmarkStart w:id="2" w:name="_Toc25660379"/>
-      <w:r>
-        <w:t xml:space="preserve">Mô tả </w:t>
-      </w:r>
-      <w:r>
-        <w:t>dự án</w:t>
-      </w:r>
-      <w:bookmarkEnd w:id="2"/>
     </w:p>
     <w:p>
       <w:pPr>
@@ -5760,11 +5772,11 @@
       <w:pPr>
         <w:pStyle w:val="Heading2"/>
       </w:pPr>
-      <w:bookmarkStart w:id="3" w:name="_Toc25660380"/>
+      <w:bookmarkStart w:id="2" w:name="_Toc25660380"/>
       <w:r>
         <w:t>Công cụ quản lý</w:t>
       </w:r>
-      <w:bookmarkEnd w:id="3"/>
+      <w:bookmarkEnd w:id="2"/>
     </w:p>
     <w:p>
       <w:r>
@@ -5794,8 +5806,13 @@
         <w:t>…</w:t>
       </w:r>
       <w:r>
-        <w:t>………………………………………..</w:t>
-      </w:r>
+        <w:t>……………………………………</w:t>
+      </w:r>
+      <w:proofErr w:type="gramStart"/>
+      <w:r>
+        <w:t>…..</w:t>
+      </w:r>
+      <w:proofErr w:type="gramEnd"/>
       <w:r>
         <w:t>…..</w:t>
       </w:r>
@@ -5867,21 +5884,21 @@
       <w:pPr>
         <w:pStyle w:val="Heading1"/>
       </w:pPr>
-      <w:bookmarkStart w:id="4" w:name="_Toc25660381"/>
+      <w:bookmarkStart w:id="3" w:name="_Toc25660381"/>
       <w:r>
         <w:t>Các nhân sự tham gia dự án</w:t>
       </w:r>
+      <w:bookmarkEnd w:id="3"/>
+    </w:p>
+    <w:p>
+      <w:pPr>
+        <w:pStyle w:val="Heading2"/>
+      </w:pPr>
+      <w:bookmarkStart w:id="4" w:name="_Toc25660382"/>
+      <w:r>
+        <w:t>Thông tin liên hệ phía khách hàng</w:t>
+      </w:r>
       <w:bookmarkEnd w:id="4"/>
-    </w:p>
-    <w:p>
-      <w:pPr>
-        <w:pStyle w:val="Heading2"/>
-      </w:pPr>
-      <w:bookmarkStart w:id="5" w:name="_Toc25660382"/>
-      <w:r>
-        <w:t>Thông tin liên hệ phía khách hàng</w:t>
-      </w:r>
-      <w:bookmarkEnd w:id="5"/>
     </w:p>
     <w:p>
       <w:pPr>
@@ -5895,8 +5912,54 @@
           <w:i/>
           <w:iCs/>
         </w:rPr>
-        <w:t xml:space="preserve">Anh Ngô Lam Trung: </w:t>
-      </w:r>
+        <w:t>Anh Võ Huy Hoàng</w:t>
+      </w:r>
+      <w:r>
+        <w:rPr>
+          <w:i/>
+          <w:iCs/>
+        </w:rPr>
+        <w:t xml:space="preserve">: </w:t>
+      </w:r>
+      <w:r>
+        <w:rPr>
+          <w:i/>
+          <w:iCs/>
+        </w:rPr>
+        <w:t xml:space="preserve">giám đốc bộ phận kinh doanh Trung tâm chiếu phim VTK </w:t>
+      </w:r>
+    </w:p>
+    <w:p>
+      <w:pPr>
+        <w:rPr>
+          <w:i/>
+          <w:iCs/>
+        </w:rPr>
+      </w:pPr>
+      <w:r>
+        <w:rPr>
+          <w:i/>
+          <w:iCs/>
+        </w:rPr>
+        <w:t>SĐT: 0912 136 998</w:t>
+      </w:r>
+    </w:p>
+    <w:p>
+      <w:pPr>
+        <w:rPr>
+          <w:i/>
+          <w:iCs/>
+        </w:rPr>
+      </w:pPr>
+      <w:r>
+        <w:rPr>
+          <w:i/>
+          <w:iCs/>
+        </w:rPr>
+        <w:t>Email: hoang.vohuy@gmail.com</w:t>
+      </w:r>
+      <w:bookmarkStart w:id="5" w:name="_GoBack"/>
+      <w:bookmarkEnd w:id="5"/>
     </w:p>
     <w:p>
       <w:pPr>
@@ -6016,6 +6079,7 @@
       </w:pPr>
       <w:bookmarkStart w:id="8" w:name="_Toc25660385"/>
       <w:r>
+        <w:lastRenderedPageBreak/>
         <w:t>Khảo sát dự án</w:t>
       </w:r>
       <w:bookmarkEnd w:id="8"/>
@@ -6116,7 +6180,6 @@
           <w:i/>
           <w:iCs/>
         </w:rPr>
-        <w:lastRenderedPageBreak/>
         <w:t>Các qui định về h</w:t>
       </w:r>
       <w:r>
@@ -6124,250 +6187,254 @@
           <w:i/>
           <w:iCs/>
         </w:rPr>
-        <w:t xml:space="preserve">ọp hành </w:t>
-      </w:r>
-      <w:r>
+        <w:t>ọp hành với khách hàng</w:t>
+      </w:r>
+    </w:p>
+    <w:p>
+      <w:pPr>
+        <w:pStyle w:val="Heading1"/>
+      </w:pPr>
+      <w:bookmarkStart w:id="14" w:name="_Toc25660391"/>
+      <w:r>
+        <w:t>Ước lượng</w:t>
+      </w:r>
+      <w:r>
+        <w:t xml:space="preserve"> chung</w:t>
+      </w:r>
+      <w:bookmarkEnd w:id="14"/>
+    </w:p>
+    <w:p>
+      <w:pPr>
+        <w:pStyle w:val="Heading2"/>
+      </w:pPr>
+      <w:bookmarkStart w:id="15" w:name="_Toc25660392"/>
+      <w:r>
+        <w:t>Ước lượng tính năng</w:t>
+      </w:r>
+      <w:bookmarkEnd w:id="15"/>
+    </w:p>
+    <w:p>
+      <w:pPr>
         <w:rPr>
           <w:i/>
           <w:iCs/>
         </w:rPr>
-        <w:t>với khách hàng</w:t>
-      </w:r>
-    </w:p>
-    <w:p>
-      <w:pPr>
-        <w:pStyle w:val="Heading1"/>
-      </w:pPr>
-      <w:bookmarkStart w:id="14" w:name="_Toc25660391"/>
-      <w:r>
-        <w:t>Ước lượng</w:t>
-      </w:r>
-      <w:r>
-        <w:t xml:space="preserve"> chung</w:t>
-      </w:r>
-      <w:bookmarkEnd w:id="14"/>
-    </w:p>
-    <w:p>
-      <w:pPr>
-        <w:pStyle w:val="Heading2"/>
-      </w:pPr>
-      <w:bookmarkStart w:id="15" w:name="_Toc25660392"/>
-      <w:r>
-        <w:t>Ước lượng tính năng</w:t>
-      </w:r>
-      <w:bookmarkEnd w:id="15"/>
-    </w:p>
-    <w:p>
-      <w:pPr>
+      </w:pPr>
+      <w:r>
         <w:rPr>
           <w:i/>
           <w:iCs/>
         </w:rPr>
-      </w:pPr>
-      <w:r>
+        <w:t>Nêu khoảng 5 tính năng</w:t>
+      </w:r>
+    </w:p>
+    <w:p>
+      <w:pPr>
+        <w:pStyle w:val="Heading2"/>
+      </w:pPr>
+      <w:bookmarkStart w:id="16" w:name="_Toc25660393"/>
+      <w:r>
+        <w:t>Work Breakdown Structure</w:t>
+      </w:r>
+      <w:bookmarkEnd w:id="16"/>
+    </w:p>
+    <w:p>
+      <w:pPr>
         <w:rPr>
           <w:i/>
           <w:iCs/>
         </w:rPr>
-        <w:t>Nêu khoảng 5 tính năng</w:t>
-      </w:r>
-    </w:p>
-    <w:p>
-      <w:pPr>
-        <w:pStyle w:val="Heading2"/>
-      </w:pPr>
-      <w:bookmarkStart w:id="16" w:name="_Toc25660393"/>
-      <w:r>
-        <w:t>Work Breakdown Structure</w:t>
-      </w:r>
-      <w:bookmarkEnd w:id="16"/>
-    </w:p>
-    <w:p>
-      <w:pPr>
+      </w:pPr>
+      <w:r>
         <w:rPr>
           <w:i/>
           <w:iCs/>
         </w:rPr>
-      </w:pPr>
-      <w:r>
+        <w:t>Vẽ WBS cho khoảng 5 tính năng nói trên</w:t>
+      </w:r>
+    </w:p>
+    <w:p>
+      <w:pPr>
         <w:rPr>
           <w:i/>
           <w:iCs/>
         </w:rPr>
-        <w:t>Vẽ WBS cho khoảng 5 tính năng nói trên</w:t>
-      </w:r>
-    </w:p>
-    <w:p>
-      <w:pPr>
+      </w:pPr>
+      <w:r>
         <w:rPr>
           <w:i/>
           <w:iCs/>
         </w:rPr>
-      </w:pPr>
+        <w:t>Phải quan tâm tới deadline mà kh</w:t>
+      </w:r>
       <w:r>
         <w:rPr>
           <w:i/>
           <w:iCs/>
         </w:rPr>
-        <w:t>Phải quan tâm tới deadline mà kh</w:t>
+        <w:t>ách hàng yêu cầu, và chỉ nên sử dụng tầm 90% thời gian</w:t>
       </w:r>
       <w:r>
         <w:rPr>
           <w:i/>
           <w:iCs/>
         </w:rPr>
-        <w:t>ách hàng yêu cầu, và chỉ nên sử dụng tầm 90% thời gian</w:t>
+        <w:t>.</w:t>
       </w:r>
       <w:r>
         <w:rPr>
           <w:i/>
           <w:iCs/>
         </w:rPr>
-        <w:t>.</w:t>
-      </w:r>
-      <w:r>
+        <w:t xml:space="preserve"> 10% còn lại là buffer.</w:t>
+      </w:r>
+    </w:p>
+    <w:p>
+      <w:pPr>
+        <w:pStyle w:val="Heading2"/>
+      </w:pPr>
+      <w:bookmarkStart w:id="17" w:name="_Toc25660394"/>
+      <w:r>
+        <w:t>Ước lượng thời gian</w:t>
+      </w:r>
+      <w:bookmarkEnd w:id="17"/>
+    </w:p>
+    <w:p>
+      <w:pPr>
         <w:rPr>
           <w:i/>
           <w:iCs/>
         </w:rPr>
-        <w:t xml:space="preserve"> 10% còn lại là buffer.</w:t>
-      </w:r>
-    </w:p>
-    <w:p>
-      <w:pPr>
-        <w:pStyle w:val="Heading2"/>
-      </w:pPr>
-      <w:bookmarkStart w:id="17" w:name="_Toc25660394"/>
-      <w:r>
-        <w:t>Ước lượng thời gian</w:t>
-      </w:r>
-      <w:bookmarkEnd w:id="17"/>
-    </w:p>
-    <w:p>
-      <w:pPr>
+      </w:pPr>
+      <w:r>
         <w:rPr>
           <w:i/>
           <w:iCs/>
         </w:rPr>
-      </w:pPr>
+        <w:t>Từ WBS</w:t>
+      </w:r>
       <w:r>
         <w:rPr>
           <w:i/>
           <w:iCs/>
         </w:rPr>
-        <w:t>Từ WBS</w:t>
+        <w:t xml:space="preserve"> x</w:t>
       </w:r>
       <w:r>
         <w:rPr>
           <w:i/>
           <w:iCs/>
         </w:rPr>
-        <w:t xml:space="preserve"> x</w:t>
+        <w:t>ác định đường găng và c</w:t>
       </w:r>
       <w:r>
         <w:rPr>
           <w:i/>
           <w:iCs/>
         </w:rPr>
-        <w:t>ác định đường găng và c</w:t>
+        <w:t>ho biết thời gian cần thiết để làm dự án</w:t>
       </w:r>
       <w:r>
         <w:rPr>
           <w:i/>
           <w:iCs/>
         </w:rPr>
-        <w:t>ho biết thời gian cần thiết để làm dự án</w:t>
-      </w:r>
-      <w:r>
+        <w:t>.</w:t>
+      </w:r>
+    </w:p>
+    <w:p>
+      <w:pPr>
+        <w:pStyle w:val="Heading2"/>
+      </w:pPr>
+      <w:bookmarkStart w:id="18" w:name="_Toc25660395"/>
+      <w:r>
+        <w:t>Ước lượng rủi ro</w:t>
+      </w:r>
+      <w:bookmarkEnd w:id="18"/>
+    </w:p>
+    <w:p/>
+    <w:p>
+      <w:pPr>
+        <w:pStyle w:val="Heading1"/>
+      </w:pPr>
+      <w:bookmarkStart w:id="19" w:name="_Toc25660396"/>
+      <w:r>
+        <w:t>Ước lượng giá thành</w:t>
+      </w:r>
+      <w:bookmarkEnd w:id="19"/>
+    </w:p>
+    <w:p>
+      <w:pPr>
         <w:rPr>
           <w:i/>
-          <w:iCs/>
-        </w:rPr>
-        <w:t>.</w:t>
-      </w:r>
-    </w:p>
-    <w:p>
-      <w:pPr>
-        <w:pStyle w:val="Heading2"/>
-      </w:pPr>
-      <w:bookmarkStart w:id="18" w:name="_Toc25660395"/>
-      <w:r>
-        <w:t>Ước lượng rủi ro</w:t>
-      </w:r>
-      <w:bookmarkEnd w:id="18"/>
-    </w:p>
-    <w:p/>
+        </w:rPr>
+      </w:pPr>
+      <w:r>
+        <w:rPr>
+          <w:i/>
+        </w:rPr>
+        <w:t xml:space="preserve">Chi phí </w:t>
+      </w:r>
+      <w:r>
+        <w:rPr>
+          <w:i/>
+        </w:rPr>
+        <w:t xml:space="preserve">phát </w:t>
+      </w:r>
+      <w:proofErr w:type="gramStart"/>
+      <w:r>
+        <w:rPr>
+          <w:i/>
+        </w:rPr>
+        <w:t>triển  +</w:t>
+      </w:r>
+      <w:proofErr w:type="gramEnd"/>
+      <w:r>
+        <w:rPr>
+          <w:i/>
+        </w:rPr>
+        <w:t xml:space="preserve">  Chi phí kiểm thử</w:t>
+      </w:r>
+    </w:p>
+    <w:p>
+      <w:pPr>
+        <w:rPr>
+          <w:i/>
+        </w:rPr>
+      </w:pPr>
+      <w:r>
+        <w:rPr>
+          <w:i/>
+        </w:rPr>
+        <w:t>Chi phí vận hành</w:t>
+      </w:r>
+      <w:r>
+        <w:rPr>
+          <w:i/>
+        </w:rPr>
+        <w:t>, quản lý, hành chính</w:t>
+      </w:r>
+    </w:p>
+    <w:p>
+      <w:pPr>
+        <w:rPr>
+          <w:i/>
+        </w:rPr>
+      </w:pPr>
+      <w:r>
+        <w:rPr>
+          <w:i/>
+        </w:rPr>
+        <w:t>Chi phí kính doanh, quảng cáo, tiếp thị</w:t>
+      </w:r>
+    </w:p>
     <w:p>
       <w:pPr>
         <w:pStyle w:val="Heading1"/>
       </w:pPr>
-      <w:bookmarkStart w:id="19" w:name="_Toc25660396"/>
-      <w:r>
-        <w:t>Ước lượng giá thành</w:t>
-      </w:r>
-      <w:bookmarkEnd w:id="19"/>
-    </w:p>
-    <w:p>
-      <w:pPr>
-        <w:rPr>
-          <w:i/>
-        </w:rPr>
-      </w:pPr>
-      <w:r>
-        <w:rPr>
-          <w:i/>
-        </w:rPr>
-        <w:t xml:space="preserve">Chi phí </w:t>
-      </w:r>
-      <w:r>
-        <w:rPr>
-          <w:i/>
-        </w:rPr>
-        <w:t>phát triển  +  Chi phí kiểm thử</w:t>
-      </w:r>
-    </w:p>
-    <w:p>
-      <w:pPr>
-        <w:rPr>
-          <w:i/>
-        </w:rPr>
-      </w:pPr>
-      <w:r>
-        <w:rPr>
-          <w:i/>
-        </w:rPr>
-        <w:t>Chi phí vận hành</w:t>
-      </w:r>
-      <w:r>
-        <w:rPr>
-          <w:i/>
-        </w:rPr>
-        <w:t>, quản lý, hành chính</w:t>
-      </w:r>
-    </w:p>
-    <w:p>
-      <w:pPr>
-        <w:rPr>
-          <w:i/>
-        </w:rPr>
-      </w:pPr>
-      <w:r>
-        <w:rPr>
-          <w:i/>
-        </w:rPr>
-        <w:t>Chi phí kính doanh, quảng cáo, tiếp thị</w:t>
-      </w:r>
-    </w:p>
-    <w:p>
-      <w:pPr>
-        <w:pStyle w:val="Heading1"/>
-      </w:pPr>
       <w:bookmarkStart w:id="20" w:name="_Toc25660397"/>
       <w:r>
-        <w:t xml:space="preserve">Ước lượng </w:t>
-      </w:r>
-      <w:r>
-        <w:t>chất lượng</w:t>
+        <w:t>Ước lượng chất lượng</w:t>
       </w:r>
       <w:bookmarkEnd w:id="20"/>
     </w:p>
@@ -11226,6 +11293,7 @@
     <w:lsdException w:name="HTML Sample" w:semiHidden="1" w:unhideWhenUsed="1"/>
     <w:lsdException w:name="HTML Typewriter" w:semiHidden="1" w:unhideWhenUsed="1"/>
     <w:lsdException w:name="HTML Variable" w:semiHidden="1" w:unhideWhenUsed="1"/>
+    <w:lsdException w:name="Normal Table" w:semiHidden="1" w:unhideWhenUsed="1"/>
     <w:lsdException w:name="annotation subject" w:semiHidden="1" w:unhideWhenUsed="1"/>
     <w:lsdException w:name="No List" w:semiHidden="1" w:unhideWhenUsed="1"/>
     <w:lsdException w:name="Outline List 1" w:semiHidden="1" w:unhideWhenUsed="1"/>
@@ -11272,7 +11340,9 @@
     <w:lsdException w:name="Table Subtle 2" w:semiHidden="1" w:unhideWhenUsed="1"/>
     <w:lsdException w:name="Table Web 1" w:semiHidden="1" w:unhideWhenUsed="1"/>
     <w:lsdException w:name="Table Web 2" w:semiHidden="1" w:unhideWhenUsed="1"/>
+    <w:lsdException w:name="Table Web 3" w:semiHidden="1" w:unhideWhenUsed="1"/>
     <w:lsdException w:name="Balloon Text" w:semiHidden="1" w:unhideWhenUsed="1"/>
+    <w:lsdException w:name="Table Theme" w:semiHidden="1" w:unhideWhenUsed="1"/>
     <w:lsdException w:name="Placeholder Text" w:semiHidden="1" w:uiPriority="99"/>
     <w:lsdException w:name="No Spacing" w:uiPriority="1" w:qFormat="1"/>
     <w:lsdException w:name="Light Shading" w:uiPriority="60"/>
@@ -12929,7 +12999,7 @@
 </file>
 
 <file path=customXml/itemProps1.xml><?xml version="1.0" encoding="utf-8"?>
-<ds:datastoreItem xmlns:ds="http://schemas.openxmlformats.org/officeDocument/2006/customXml" ds:itemID="{D6D632A3-6DEE-491E-85C7-3D2F82F30E5A}">
+<ds:datastoreItem xmlns:ds="http://schemas.openxmlformats.org/officeDocument/2006/customXml" ds:itemID="{E9A7A871-9278-4BA3-8AE9-EFFE2418AC5C}">
   <ds:schemaRefs>
     <ds:schemaRef ds:uri="http://schemas.openxmlformats.org/officeDocument/2006/bibliography"/>
   </ds:schemaRefs>

</xml_diff>

<commit_message>
Thêm 2 , 2.2 Thông tin phía công ty
</commit_message>
<xml_diff>
--- a/docs/MyProjectMgnt.docx
+++ b/docs/MyProjectMgnt.docx
@@ -5958,21 +5958,24 @@
         </w:rPr>
         <w:t>Email: hoang.vohuy@gmail.com</w:t>
       </w:r>
-      <w:bookmarkStart w:id="5" w:name="_GoBack"/>
+    </w:p>
+    <w:p>
+      <w:pPr>
+        <w:pStyle w:val="Heading2"/>
+      </w:pPr>
+      <w:bookmarkStart w:id="5" w:name="_Toc25660383"/>
+      <w:r>
+        <w:t>Thông tin liên hệ phía công ty</w:t>
+      </w:r>
       <w:bookmarkEnd w:id="5"/>
     </w:p>
     <w:p>
       <w:pPr>
-        <w:pStyle w:val="Heading2"/>
-      </w:pPr>
-      <w:bookmarkStart w:id="6" w:name="_Toc25660383"/>
-      <w:r>
-        <w:t>Thông tin liên hệ phía công ty</w:t>
-      </w:r>
-      <w:bookmarkEnd w:id="6"/>
-    </w:p>
-    <w:p>
-      <w:pPr>
+        <w:pStyle w:val="ListParagraph"/>
+        <w:numPr>
+          <w:ilvl w:val="0"/>
+          <w:numId w:val="40"/>
+        </w:numPr>
         <w:rPr>
           <w:i/>
           <w:iCs/>
@@ -5983,80 +5986,80 @@
           <w:i/>
           <w:iCs/>
         </w:rPr>
-        <w:t>Lập trình viên:  Pham Lan</w:t>
-      </w:r>
-    </w:p>
-    <w:p>
-      <w:pPr>
+        <w:t>Leader l</w:t>
+      </w:r>
+      <w:r>
         <w:rPr>
           <w:i/>
           <w:iCs/>
         </w:rPr>
-      </w:pPr>
+        <w:t xml:space="preserve">ập trình </w:t>
+      </w:r>
+      <w:proofErr w:type="gramStart"/>
       <w:r>
         <w:rPr>
           <w:i/>
           <w:iCs/>
         </w:rPr>
-        <w:t xml:space="preserve">Phiên dịch: Ngọc, </w:t>
-      </w:r>
-    </w:p>
-    <w:p>
-      <w:pPr>
-        <w:pStyle w:val="Heading2"/>
-      </w:pPr>
-      <w:bookmarkStart w:id="7" w:name="_Toc25660384"/>
-      <w:r>
-        <w:t>Phân chia vai trò của thành viên dự án và khách hàng</w:t>
-      </w:r>
-      <w:bookmarkEnd w:id="7"/>
-    </w:p>
-    <w:p>
-      <w:pPr>
+        <w:t>viên</w:t>
+      </w:r>
+      <w:r>
         <w:rPr>
           <w:i/>
           <w:iCs/>
         </w:rPr>
-      </w:pPr>
+        <w:t xml:space="preserve"> </w:t>
+      </w:r>
       <w:r>
         <w:rPr>
           <w:i/>
           <w:iCs/>
         </w:rPr>
-        <w:t xml:space="preserve">Giám đốc: Hưng, tài chính, nhân sự, </w:t>
-      </w:r>
+        <w:t>:</w:t>
+      </w:r>
+      <w:proofErr w:type="gramEnd"/>
       <w:r>
         <w:rPr>
           <w:i/>
           <w:iCs/>
         </w:rPr>
-        <w:t>yêu càu cơ bản: đẹp, tròn, vàng</w:t>
-      </w:r>
-    </w:p>
-    <w:p>
-      <w:pPr>
+        <w:t xml:space="preserve">  </w:t>
+      </w:r>
+      <w:r>
         <w:rPr>
           <w:i/>
           <w:iCs/>
         </w:rPr>
-      </w:pPr>
-      <w:r>
+        <w:t>Phạm Quang Hoà</w:t>
+      </w:r>
+    </w:p>
+    <w:p>
+      <w:pPr>
+        <w:pStyle w:val="ListParagraph"/>
+        <w:numPr>
+          <w:ilvl w:val="0"/>
+          <w:numId w:val="40"/>
+        </w:numPr>
         <w:rPr>
           <w:i/>
           <w:iCs/>
         </w:rPr>
-        <w:t>Trung: IT, chi tiết, báo tiến đ</w:t>
-      </w:r>
+      </w:pPr>
       <w:r>
         <w:rPr>
           <w:i/>
           <w:iCs/>
         </w:rPr>
-        <w:t>ộ</w:t>
-      </w:r>
-    </w:p>
-    <w:p>
-      <w:pPr>
+        <w:t>Lập trình viên: Nguyễn Việt Tiến</w:t>
+      </w:r>
+    </w:p>
+    <w:p>
+      <w:pPr>
+        <w:pStyle w:val="ListParagraph"/>
+        <w:numPr>
+          <w:ilvl w:val="0"/>
+          <w:numId w:val="40"/>
+        </w:numPr>
         <w:rPr>
           <w:i/>
           <w:iCs/>
@@ -6067,8 +6070,99 @@
           <w:i/>
           <w:iCs/>
         </w:rPr>
+        <w:t>Phân tích thiết kế &amp; Kiểm thử: Trần Thị Thu Uyên</w:t>
+      </w:r>
+    </w:p>
+    <w:p>
+      <w:pPr>
+        <w:pStyle w:val="ListParagraph"/>
+        <w:numPr>
+          <w:ilvl w:val="0"/>
+          <w:numId w:val="40"/>
+        </w:numPr>
+        <w:rPr>
+          <w:i/>
+          <w:iCs/>
+        </w:rPr>
+      </w:pPr>
+      <w:r>
+        <w:rPr>
+          <w:i/>
+          <w:iCs/>
+        </w:rPr>
+        <w:t>Trưởng nhóm: Nguyễn Thị Hồng</w:t>
+      </w:r>
+    </w:p>
+    <w:p>
+      <w:pPr>
+        <w:pStyle w:val="Heading2"/>
+      </w:pPr>
+      <w:bookmarkStart w:id="6" w:name="_Toc25660384"/>
+      <w:r>
+        <w:t>Phân chia vai trò của thành viên dự án và khách hàng</w:t>
+      </w:r>
+      <w:bookmarkEnd w:id="6"/>
+    </w:p>
+    <w:p>
+      <w:pPr>
+        <w:rPr>
+          <w:i/>
+          <w:iCs/>
+        </w:rPr>
+      </w:pPr>
+      <w:r>
+        <w:rPr>
+          <w:i/>
+          <w:iCs/>
+        </w:rPr>
+        <w:t xml:space="preserve">Giám đốc: Hưng, tài chính, nhân sự, </w:t>
+      </w:r>
+      <w:r>
+        <w:rPr>
+          <w:i/>
+          <w:iCs/>
+        </w:rPr>
+        <w:t>yêu càu cơ bản: đẹp, tròn, vàng</w:t>
+      </w:r>
+    </w:p>
+    <w:p>
+      <w:pPr>
+        <w:rPr>
+          <w:i/>
+          <w:iCs/>
+        </w:rPr>
+      </w:pPr>
+      <w:r>
+        <w:rPr>
+          <w:i/>
+          <w:iCs/>
+        </w:rPr>
+        <w:t>Trung: IT, chi tiết, báo tiến đ</w:t>
+      </w:r>
+      <w:r>
+        <w:rPr>
+          <w:i/>
+          <w:iCs/>
+        </w:rPr>
+        <w:t>ộ</w:t>
+      </w:r>
+    </w:p>
+    <w:p>
+      <w:pPr>
+        <w:rPr>
+          <w:i/>
+          <w:iCs/>
+        </w:rPr>
+      </w:pPr>
+      <w:r>
+        <w:rPr>
+          <w:i/>
+          <w:iCs/>
+        </w:rPr>
         <w:t>Phiên dịch: Bích</w:t>
       </w:r>
+      <w:bookmarkStart w:id="7" w:name="_GoBack"/>
+      <w:bookmarkEnd w:id="7"/>
     </w:p>
     <w:p/>
     <w:p/>
@@ -10517,6 +10611,119 @@
     </w:lvl>
   </w:abstractNum>
   <w:abstractNum w:abstractNumId="34" w15:restartNumberingAfterBreak="0">
+    <w:nsid w:val="63D074D0"/>
+    <w:multiLevelType w:val="hybridMultilevel"/>
+    <w:tmpl w:val="5152326E"/>
+    <w:lvl w:ilvl="0" w:tplc="4FEECAE0">
+      <w:start w:val="1"/>
+      <w:numFmt w:val="bullet"/>
+      <w:lvlText w:val=""/>
+      <w:lvlJc w:val="left"/>
+      <w:pPr>
+        <w:ind w:left="720" w:hanging="360"/>
+      </w:pPr>
+      <w:rPr>
+        <w:rFonts w:ascii="Symbol" w:hAnsi="Symbol" w:hint="default"/>
+      </w:rPr>
+    </w:lvl>
+    <w:lvl w:ilvl="1" w:tplc="04090003">
+      <w:start w:val="1"/>
+      <w:numFmt w:val="bullet"/>
+      <w:lvlText w:val="o"/>
+      <w:lvlJc w:val="left"/>
+      <w:pPr>
+        <w:ind w:left="1440" w:hanging="360"/>
+      </w:pPr>
+      <w:rPr>
+        <w:rFonts w:ascii="Courier New" w:hAnsi="Courier New" w:cs="Courier New" w:hint="default"/>
+      </w:rPr>
+    </w:lvl>
+    <w:lvl w:ilvl="2" w:tplc="04090005" w:tentative="1">
+      <w:start w:val="1"/>
+      <w:numFmt w:val="bullet"/>
+      <w:lvlText w:val=""/>
+      <w:lvlJc w:val="left"/>
+      <w:pPr>
+        <w:ind w:left="2160" w:hanging="360"/>
+      </w:pPr>
+      <w:rPr>
+        <w:rFonts w:ascii="Wingdings" w:hAnsi="Wingdings" w:hint="default"/>
+      </w:rPr>
+    </w:lvl>
+    <w:lvl w:ilvl="3" w:tplc="04090001" w:tentative="1">
+      <w:start w:val="1"/>
+      <w:numFmt w:val="bullet"/>
+      <w:lvlText w:val=""/>
+      <w:lvlJc w:val="left"/>
+      <w:pPr>
+        <w:ind w:left="2880" w:hanging="360"/>
+      </w:pPr>
+      <w:rPr>
+        <w:rFonts w:ascii="Symbol" w:hAnsi="Symbol" w:hint="default"/>
+      </w:rPr>
+    </w:lvl>
+    <w:lvl w:ilvl="4" w:tplc="04090003" w:tentative="1">
+      <w:start w:val="1"/>
+      <w:numFmt w:val="bullet"/>
+      <w:lvlText w:val="o"/>
+      <w:lvlJc w:val="left"/>
+      <w:pPr>
+        <w:ind w:left="3600" w:hanging="360"/>
+      </w:pPr>
+      <w:rPr>
+        <w:rFonts w:ascii="Courier New" w:hAnsi="Courier New" w:cs="Courier New" w:hint="default"/>
+      </w:rPr>
+    </w:lvl>
+    <w:lvl w:ilvl="5" w:tplc="04090005" w:tentative="1">
+      <w:start w:val="1"/>
+      <w:numFmt w:val="bullet"/>
+      <w:lvlText w:val=""/>
+      <w:lvlJc w:val="left"/>
+      <w:pPr>
+        <w:ind w:left="4320" w:hanging="360"/>
+      </w:pPr>
+      <w:rPr>
+        <w:rFonts w:ascii="Wingdings" w:hAnsi="Wingdings" w:hint="default"/>
+      </w:rPr>
+    </w:lvl>
+    <w:lvl w:ilvl="6" w:tplc="04090001" w:tentative="1">
+      <w:start w:val="1"/>
+      <w:numFmt w:val="bullet"/>
+      <w:lvlText w:val=""/>
+      <w:lvlJc w:val="left"/>
+      <w:pPr>
+        <w:ind w:left="5040" w:hanging="360"/>
+      </w:pPr>
+      <w:rPr>
+        <w:rFonts w:ascii="Symbol" w:hAnsi="Symbol" w:hint="default"/>
+      </w:rPr>
+    </w:lvl>
+    <w:lvl w:ilvl="7" w:tplc="04090003" w:tentative="1">
+      <w:start w:val="1"/>
+      <w:numFmt w:val="bullet"/>
+      <w:lvlText w:val="o"/>
+      <w:lvlJc w:val="left"/>
+      <w:pPr>
+        <w:ind w:left="5760" w:hanging="360"/>
+      </w:pPr>
+      <w:rPr>
+        <w:rFonts w:ascii="Courier New" w:hAnsi="Courier New" w:cs="Courier New" w:hint="default"/>
+      </w:rPr>
+    </w:lvl>
+    <w:lvl w:ilvl="8" w:tplc="04090005" w:tentative="1">
+      <w:start w:val="1"/>
+      <w:numFmt w:val="bullet"/>
+      <w:lvlText w:val=""/>
+      <w:lvlJc w:val="left"/>
+      <w:pPr>
+        <w:ind w:left="6480" w:hanging="360"/>
+      </w:pPr>
+      <w:rPr>
+        <w:rFonts w:ascii="Wingdings" w:hAnsi="Wingdings" w:hint="default"/>
+      </w:rPr>
+    </w:lvl>
+  </w:abstractNum>
+  <w:abstractNum w:abstractNumId="35" w15:restartNumberingAfterBreak="0">
     <w:nsid w:val="67C1146D"/>
     <w:multiLevelType w:val="hybridMultilevel"/>
     <w:tmpl w:val="7DA8282E"/>
@@ -10656,7 +10863,7 @@
       </w:rPr>
     </w:lvl>
   </w:abstractNum>
-  <w:abstractNum w:abstractNumId="35" w15:restartNumberingAfterBreak="0">
+  <w:abstractNum w:abstractNumId="36" w15:restartNumberingAfterBreak="0">
     <w:nsid w:val="6E6566D4"/>
     <w:multiLevelType w:val="hybridMultilevel"/>
     <w:tmpl w:val="DC94D102"/>
@@ -10745,7 +10952,7 @@
       </w:pPr>
     </w:lvl>
   </w:abstractNum>
-  <w:abstractNum w:abstractNumId="36" w15:restartNumberingAfterBreak="0">
+  <w:abstractNum w:abstractNumId="37" w15:restartNumberingAfterBreak="0">
     <w:nsid w:val="7745669D"/>
     <w:multiLevelType w:val="hybridMultilevel"/>
     <w:tmpl w:val="7C84415A"/>
@@ -10834,7 +11041,7 @@
       </w:pPr>
     </w:lvl>
   </w:abstractNum>
-  <w:abstractNum w:abstractNumId="37" w15:restartNumberingAfterBreak="0">
+  <w:abstractNum w:abstractNumId="38" w15:restartNumberingAfterBreak="0">
     <w:nsid w:val="79405515"/>
     <w:multiLevelType w:val="hybridMultilevel"/>
     <w:tmpl w:val="B588D586"/>
@@ -10950,7 +11157,7 @@
       </w:pPr>
     </w:lvl>
   </w:abstractNum>
-  <w:abstractNum w:abstractNumId="38" w15:restartNumberingAfterBreak="0">
+  <w:abstractNum w:abstractNumId="39" w15:restartNumberingAfterBreak="0">
     <w:nsid w:val="795348F1"/>
     <w:multiLevelType w:val="multilevel"/>
     <w:tmpl w:val="00000011"/>
@@ -11121,10 +11328,10 @@
     <w:abstractNumId w:val="22"/>
   </w:num>
   <w:num w:numId="20">
-    <w:abstractNumId w:val="38"/>
+    <w:abstractNumId w:val="39"/>
   </w:num>
   <w:num w:numId="21">
-    <w:abstractNumId w:val="37"/>
+    <w:abstractNumId w:val="38"/>
   </w:num>
   <w:num w:numId="22">
     <w:abstractNumId w:val="21"/>
@@ -11142,7 +11349,7 @@
     <w:abstractNumId w:val="24"/>
   </w:num>
   <w:num w:numId="27">
-    <w:abstractNumId w:val="34"/>
+    <w:abstractNumId w:val="35"/>
   </w:num>
   <w:num w:numId="28">
     <w:abstractNumId w:val="29"/>
@@ -11172,13 +11379,16 @@
     <w:abstractNumId w:val="31"/>
   </w:num>
   <w:num w:numId="37">
-    <w:abstractNumId w:val="35"/>
+    <w:abstractNumId w:val="36"/>
   </w:num>
   <w:num w:numId="38">
     <w:abstractNumId w:val="25"/>
   </w:num>
   <w:num w:numId="39">
-    <w:abstractNumId w:val="36"/>
+    <w:abstractNumId w:val="37"/>
+  </w:num>
+  <w:num w:numId="40">
+    <w:abstractNumId w:val="34"/>
   </w:num>
 </w:numbering>
 </file>
@@ -12999,7 +13209,7 @@
 </file>
 
 <file path=customXml/itemProps1.xml><?xml version="1.0" encoding="utf-8"?>
-<ds:datastoreItem xmlns:ds="http://schemas.openxmlformats.org/officeDocument/2006/customXml" ds:itemID="{E9A7A871-9278-4BA3-8AE9-EFFE2418AC5C}">
+<ds:datastoreItem xmlns:ds="http://schemas.openxmlformats.org/officeDocument/2006/customXml" ds:itemID="{C48CCA94-C473-4318-A9BE-358AE4FE99E5}">
   <ds:schemaRefs>
     <ds:schemaRef ds:uri="http://schemas.openxmlformats.org/officeDocument/2006/bibliography"/>
   </ds:schemaRefs>

</xml_diff>

<commit_message>
Các quy định họp hành nội bộ
</commit_message>
<xml_diff>
--- a/docs/MyProjectMgnt.docx
+++ b/docs/MyProjectMgnt.docx
@@ -1,6 +1,6 @@
 
 <file path=word/document.xml><?xml version="1.0" encoding="utf-8"?>
-<w:document xmlns:wpc="http://schemas.microsoft.com/office/word/2010/wordprocessingCanvas" xmlns:cx="http://schemas.microsoft.com/office/drawing/2014/chartex" xmlns:cx1="http://schemas.microsoft.com/office/drawing/2015/9/8/chartex" xmlns:cx2="http://schemas.microsoft.com/office/drawing/2015/10/21/chartex" xmlns:cx3="http://schemas.microsoft.com/office/drawing/2016/5/9/chartex" xmlns:cx4="http://schemas.microsoft.com/office/drawing/2016/5/10/chartex" xmlns:cx5="http://schemas.microsoft.com/office/drawing/2016/5/11/chartex" xmlns:cx6="http://schemas.microsoft.com/office/drawing/2016/5/12/chartex" xmlns:cx7="http://schemas.microsoft.com/office/drawing/2016/5/13/chartex" xmlns:cx8="http://schemas.microsoft.com/office/drawing/2016/5/14/chartex" xmlns:mc="http://schemas.openxmlformats.org/markup-compatibility/2006" xmlns:aink="http://schemas.microsoft.com/office/drawing/2016/ink" xmlns:am3d="http://schemas.microsoft.com/office/drawing/2017/model3d" xmlns:o="urn:schemas-microsoft-com:office:office" xmlns:r="http://schemas.openxmlformats.org/officeDocument/2006/relationships" xmlns:m="http://schemas.openxmlformats.org/officeDocument/2006/math" xmlns:v="urn:schemas-microsoft-com:vml" xmlns:wp14="http://schemas.microsoft.com/office/word/2010/wordprocessingDrawing" xmlns:wp="http://schemas.openxmlformats.org/drawingml/2006/wordprocessingDrawing" xmlns:w10="urn:schemas-microsoft-com:office:word" xmlns:w="http://schemas.openxmlformats.org/wordprocessingml/2006/main" xmlns:w14="http://schemas.microsoft.com/office/word/2010/wordml" xmlns:w15="http://schemas.microsoft.com/office/word/2012/wordml" xmlns:w16cid="http://schemas.microsoft.com/office/word/2016/wordml/cid" xmlns:w16se="http://schemas.microsoft.com/office/word/2015/wordml/symex" xmlns:wpg="http://schemas.microsoft.com/office/word/2010/wordprocessingGroup" xmlns:wpi="http://schemas.microsoft.com/office/word/2010/wordprocessingInk" xmlns:wne="http://schemas.microsoft.com/office/word/2006/wordml" xmlns:wps="http://schemas.microsoft.com/office/word/2010/wordprocessingShape" mc:Ignorable="w14 w15 w16se w16cid wp14">
+<w:document xmlns:wpc="http://schemas.microsoft.com/office/word/2010/wordprocessingCanvas" xmlns:mc="http://schemas.openxmlformats.org/markup-compatibility/2006" xmlns:o="urn:schemas-microsoft-com:office:office" xmlns:r="http://schemas.openxmlformats.org/officeDocument/2006/relationships" xmlns:m="http://schemas.openxmlformats.org/officeDocument/2006/math" xmlns:v="urn:schemas-microsoft-com:vml" xmlns:wp14="http://schemas.microsoft.com/office/word/2010/wordprocessingDrawing" xmlns:wp="http://schemas.openxmlformats.org/drawingml/2006/wordprocessingDrawing" xmlns:w10="urn:schemas-microsoft-com:office:word" xmlns:w="http://schemas.openxmlformats.org/wordprocessingml/2006/main" xmlns:w14="http://schemas.microsoft.com/office/word/2010/wordml" xmlns:w15="http://schemas.microsoft.com/office/word/2012/wordml" xmlns:wpg="http://schemas.microsoft.com/office/word/2010/wordprocessingGroup" xmlns:wpi="http://schemas.microsoft.com/office/word/2010/wordprocessingInk" xmlns:wne="http://schemas.microsoft.com/office/word/2006/wordml" xmlns:wps="http://schemas.microsoft.com/office/word/2010/wordprocessingShape" mc:Ignorable="w14 w15 wp14">
   <w:background w:color="FFFFFF"/>
   <w:body>
     <w:p>
@@ -22,6 +22,7 @@
           <w:color w:val="2A62A6"/>
           <w:sz w:val="32"/>
           <w:szCs w:val="32"/>
+          <w:lang w:eastAsia="en-US" w:bidi="ar-SA"/>
         </w:rPr>
         <mc:AlternateContent>
           <mc:Choice Requires="wps">
@@ -93,7 +94,7 @@
               </wp:anchor>
             </w:drawing>
           </mc:Choice>
-          <mc:Fallback>
+          <mc:Fallback xmlns:w16se="http://schemas.microsoft.com/office/word/2015/wordml/symex" xmlns:w16cid="http://schemas.microsoft.com/office/word/2016/wordml/cid" xmlns:am3d="http://schemas.microsoft.com/office/drawing/2017/model3d" xmlns:aink="http://schemas.microsoft.com/office/drawing/2016/ink" xmlns:cx8="http://schemas.microsoft.com/office/drawing/2016/5/14/chartex" xmlns:cx7="http://schemas.microsoft.com/office/drawing/2016/5/13/chartex" xmlns:cx6="http://schemas.microsoft.com/office/drawing/2016/5/12/chartex" xmlns:cx5="http://schemas.microsoft.com/office/drawing/2016/5/11/chartex" xmlns:cx4="http://schemas.microsoft.com/office/drawing/2016/5/10/chartex" xmlns:cx3="http://schemas.microsoft.com/office/drawing/2016/5/9/chartex" xmlns:cx2="http://schemas.microsoft.com/office/drawing/2015/10/21/chartex" xmlns:cx1="http://schemas.microsoft.com/office/drawing/2015/9/8/chartex" xmlns:cx="http://schemas.microsoft.com/office/drawing/2014/chartex">
             <w:pict>
               <v:shapetype w14:anchorId="3470755F" id="_x0000_t202" coordsize="21600,21600" o:spt="202" path="m,l,21600r21600,l21600,xe">
                 <v:stroke joinstyle="miter"/>
@@ -3430,6 +3431,7 @@
       <w:r>
         <w:rPr>
           <w:noProof/>
+          <w:lang w:eastAsia="en-US" w:bidi="ar-SA"/>
         </w:rPr>
         <w:drawing>
           <wp:inline distT="0" distB="0" distL="0" distR="0" wp14:anchorId="74474866" wp14:editId="0693E056">
@@ -3477,6 +3479,7 @@
         </w:numPr>
         <w:ind w:left="1620"/>
       </w:pPr>
+      <w:proofErr w:type="gramStart"/>
       <w:r>
         <w:rPr>
           <w:b/>
@@ -3489,7 +3492,15 @@
           <w:b/>
           <w:bCs/>
         </w:rPr>
-        <w:t>ocs:</w:t>
+        <w:t>ocs</w:t>
+      </w:r>
+      <w:proofErr w:type="gramEnd"/>
+      <w:r>
+        <w:rPr>
+          <w:b/>
+          <w:bCs/>
+        </w:rPr>
+        <w:t>:</w:t>
       </w:r>
       <w:r>
         <w:t xml:space="preserve"> chứa tài liệu dự </w:t>
@@ -3504,7 +3515,15 @@
         <w:t>.</w:t>
       </w:r>
       <w:r>
-        <w:t xml:space="preserve"> Đây là thư mục nội bộ của dự án</w:t>
+        <w:t xml:space="preserve"> Đây là </w:t>
+      </w:r>
+      <w:proofErr w:type="gramStart"/>
+      <w:r>
+        <w:t>thư</w:t>
+      </w:r>
+      <w:proofErr w:type="gramEnd"/>
+      <w:r>
+        <w:t xml:space="preserve"> mục nội bộ của dự án</w:t>
       </w:r>
       <w:r>
         <w:t>.</w:t>
@@ -3534,7 +3553,21 @@
         <w:rPr>
           <w:color w:val="FF0000"/>
         </w:rPr>
-        <w:t xml:space="preserve"> vào đây, và cùng nhau kết hợp soạn thảo chung với file này</w:t>
+        <w:t xml:space="preserve"> vào đây, và cùng nhau kết hợp soạn thảo </w:t>
+      </w:r>
+      <w:proofErr w:type="gramStart"/>
+      <w:r>
+        <w:rPr>
+          <w:color w:val="FF0000"/>
+        </w:rPr>
+        <w:t>chung</w:t>
+      </w:r>
+      <w:proofErr w:type="gramEnd"/>
+      <w:r>
+        <w:rPr>
+          <w:color w:val="FF0000"/>
+        </w:rPr>
+        <w:t xml:space="preserve"> với file này</w:t>
       </w:r>
       <w:r>
         <w:t xml:space="preserve">. </w:t>
@@ -3552,6 +3585,7 @@
           <w:color w:val="FF0000"/>
         </w:rPr>
       </w:pPr>
+      <w:proofErr w:type="gramStart"/>
       <w:r>
         <w:rPr>
           <w:b/>
@@ -3560,13 +3594,25 @@
         <w:t>references </w:t>
       </w:r>
       <w:r>
-        <w:t>: thư</w:t>
+        <w:t>:</w:t>
+      </w:r>
+      <w:proofErr w:type="gramEnd"/>
+      <w:r>
+        <w:t xml:space="preserve"> thư</w:t>
       </w:r>
       <w:r>
         <w:t xml:space="preserve"> mục chứa </w:t>
       </w:r>
       <w:r>
-        <w:t>bản gốc, tài liệu tham khảo gốc lấy về từ internet… Ví dụ, nếu dev tham khảo mã nguồn mở XYZ, thì dev phải đưa file nén mã nguồn mở gốc đó vào thư mục này, đồng thời giải nén và co</w:t>
+        <w:t xml:space="preserve">bản gốc, tài liệu tham khảo gốc lấy về từ internet… Ví dụ, nếu dev tham khảo mã nguồn mở XYZ, thì dev phải đưa file nén mã nguồn mở gốc đó vào </w:t>
+      </w:r>
+      <w:proofErr w:type="gramStart"/>
+      <w:r>
+        <w:t>thư</w:t>
+      </w:r>
+      <w:proofErr w:type="gramEnd"/>
+      <w:r>
+        <w:t xml:space="preserve"> mục này, đồng thời giải nén và co</w:t>
       </w:r>
       <w:r>
         <w:t xml:space="preserve">py một lần nữa vào thư mục </w:t>
@@ -3604,6 +3650,7 @@
         </w:numPr>
         <w:ind w:left="1620"/>
       </w:pPr>
+      <w:proofErr w:type="gramStart"/>
       <w:r>
         <w:rPr>
           <w:b/>
@@ -3611,6 +3658,7 @@
         </w:rPr>
         <w:t>releases</w:t>
       </w:r>
+      <w:proofErr w:type="gramEnd"/>
       <w:r>
         <w:t>:</w:t>
       </w:r>
@@ -3763,6 +3811,7 @@
       <w:r>
         <w:rPr>
           <w:noProof/>
+          <w:lang w:eastAsia="en-US" w:bidi="ar-SA"/>
         </w:rPr>
         <w:drawing>
           <wp:inline distT="0" distB="0" distL="0" distR="0" wp14:anchorId="5803104E" wp14:editId="01B72F42">
@@ -4089,13 +4138,7 @@
         </w:numPr>
       </w:pPr>
       <w:r>
-        <w:t>Tạo một</w:t>
-      </w:r>
-      <w:r>
-        <w:t xml:space="preserve"> Project</w:t>
-      </w:r>
-      <w:r>
-        <w:t xml:space="preserve"> chung cho cả nhóm </w:t>
+        <w:t xml:space="preserve">Tạo một Project chung cho cả nhóm </w:t>
       </w:r>
     </w:p>
     <w:p>
@@ -4151,6 +4194,7 @@
       <w:r>
         <w:rPr>
           <w:noProof/>
+          <w:lang w:eastAsia="en-US" w:bidi="ar-SA"/>
         </w:rPr>
         <w:drawing>
           <wp:inline distT="0" distB="0" distL="0" distR="0" wp14:anchorId="0202A120" wp14:editId="5DE3375F">
@@ -4211,10 +4255,18 @@
         </w:numPr>
       </w:pPr>
       <w:r>
-        <w:t>Ở mỗi cột,</w:t>
-      </w:r>
-      <w:r>
-        <w:t xml:space="preserve">  yêu cầu t</w:t>
+        <w:t>Ở mỗi cột</w:t>
+      </w:r>
+      <w:proofErr w:type="gramStart"/>
+      <w:r>
+        <w:t>,</w:t>
+      </w:r>
+      <w:r>
+        <w:t xml:space="preserve">  yêu</w:t>
+      </w:r>
+      <w:proofErr w:type="gramEnd"/>
+      <w:r>
+        <w:t xml:space="preserve"> cầu t</w:t>
       </w:r>
       <w:r>
         <w:t>ạo ra</w:t>
@@ -4321,6 +4373,7 @@
       <w:r>
         <w:rPr>
           <w:noProof/>
+          <w:lang w:eastAsia="en-US" w:bidi="ar-SA"/>
         </w:rPr>
         <mc:AlternateContent>
           <mc:Choice Requires="wpc">
@@ -4388,7 +4441,7 @@
               </wp:inline>
             </w:drawing>
           </mc:Choice>
-          <mc:Fallback>
+          <mc:Fallback xmlns:w16se="http://schemas.microsoft.com/office/word/2015/wordml/symex" xmlns:w16cid="http://schemas.microsoft.com/office/word/2016/wordml/cid" xmlns:am3d="http://schemas.microsoft.com/office/drawing/2017/model3d" xmlns:aink="http://schemas.microsoft.com/office/drawing/2016/ink" xmlns:cx8="http://schemas.microsoft.com/office/drawing/2016/5/14/chartex" xmlns:cx7="http://schemas.microsoft.com/office/drawing/2016/5/13/chartex" xmlns:cx6="http://schemas.microsoft.com/office/drawing/2016/5/12/chartex" xmlns:cx5="http://schemas.microsoft.com/office/drawing/2016/5/11/chartex" xmlns:cx4="http://schemas.microsoft.com/office/drawing/2016/5/10/chartex" xmlns:cx3="http://schemas.microsoft.com/office/drawing/2016/5/9/chartex" xmlns:cx2="http://schemas.microsoft.com/office/drawing/2015/10/21/chartex" xmlns:cx1="http://schemas.microsoft.com/office/drawing/2015/9/8/chartex" xmlns:cx="http://schemas.microsoft.com/office/drawing/2014/chartex">
             <w:pict>
               <v:group w14:anchorId="456B0A6C" id="Canvas 5" o:spid="_x0000_s1026" editas="canvas" style="width:210.35pt;height:92.05pt;mso-position-horizontal-relative:char;mso-position-vertical-relative:line" coordsize="26714,11684" o:gfxdata="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">
                 <v:shapetype id="_x0000_t75" coordsize="21600,21600" o:spt="75" o:preferrelative="t" path="m@4@5l@4@11@9@11@9@5xe" filled="f" stroked="f">
@@ -4647,10 +4700,7 @@
           </w:tcPr>
           <w:p>
             <w:r>
-              <w:t>QUẢN LÝ</w:t>
-            </w:r>
-            <w:r>
-              <w:t xml:space="preserve"> CÔNG VIỆC</w:t>
+              <w:t>QUẢN LÝ CÔNG VIỆC</w:t>
             </w:r>
           </w:p>
         </w:tc>
@@ -5061,8 +5111,6 @@
           <w:color w:val="951B13"/>
         </w:rPr>
       </w:pPr>
-      <w:bookmarkStart w:id="0" w:name="_GoBack"/>
-      <w:bookmarkEnd w:id="0"/>
       <w:r>
         <w:rPr>
           <w:color w:val="951B13"/>
@@ -5721,25 +5769,25 @@
       <w:pPr>
         <w:pStyle w:val="Heading1"/>
       </w:pPr>
-      <w:bookmarkStart w:id="1" w:name="_Toc25660378"/>
+      <w:bookmarkStart w:id="0" w:name="_Toc25660378"/>
       <w:r>
         <w:lastRenderedPageBreak/>
         <w:t>Giới thiệu dự án</w:t>
       </w:r>
+      <w:bookmarkEnd w:id="0"/>
+    </w:p>
+    <w:p>
+      <w:pPr>
+        <w:pStyle w:val="Heading2"/>
+      </w:pPr>
+      <w:bookmarkStart w:id="1" w:name="_Toc25660379"/>
+      <w:r>
+        <w:t xml:space="preserve">Mô tả </w:t>
+      </w:r>
+      <w:r>
+        <w:t>dự án</w:t>
+      </w:r>
       <w:bookmarkEnd w:id="1"/>
-    </w:p>
-    <w:p>
-      <w:pPr>
-        <w:pStyle w:val="Heading2"/>
-      </w:pPr>
-      <w:bookmarkStart w:id="2" w:name="_Toc25660379"/>
-      <w:r>
-        <w:t xml:space="preserve">Mô tả </w:t>
-      </w:r>
-      <w:r>
-        <w:t>dự án</w:t>
-      </w:r>
-      <w:bookmarkEnd w:id="2"/>
     </w:p>
     <w:p>
       <w:pPr>
@@ -5760,11 +5808,11 @@
       <w:pPr>
         <w:pStyle w:val="Heading2"/>
       </w:pPr>
-      <w:bookmarkStart w:id="3" w:name="_Toc25660380"/>
+      <w:bookmarkStart w:id="2" w:name="_Toc25660380"/>
       <w:r>
         <w:t>Công cụ quản lý</w:t>
       </w:r>
-      <w:bookmarkEnd w:id="3"/>
+      <w:bookmarkEnd w:id="2"/>
     </w:p>
     <w:p>
       <w:r>
@@ -5867,21 +5915,21 @@
       <w:pPr>
         <w:pStyle w:val="Heading1"/>
       </w:pPr>
-      <w:bookmarkStart w:id="4" w:name="_Toc25660381"/>
+      <w:bookmarkStart w:id="3" w:name="_Toc25660381"/>
       <w:r>
         <w:t>Các nhân sự tham gia dự án</w:t>
       </w:r>
+      <w:bookmarkEnd w:id="3"/>
+    </w:p>
+    <w:p>
+      <w:pPr>
+        <w:pStyle w:val="Heading2"/>
+      </w:pPr>
+      <w:bookmarkStart w:id="4" w:name="_Toc25660382"/>
+      <w:r>
+        <w:t>Thông tin liên hệ phía khách hàng</w:t>
+      </w:r>
       <w:bookmarkEnd w:id="4"/>
-    </w:p>
-    <w:p>
-      <w:pPr>
-        <w:pStyle w:val="Heading2"/>
-      </w:pPr>
-      <w:bookmarkStart w:id="5" w:name="_Toc25660382"/>
-      <w:r>
-        <w:t>Thông tin liên hệ phía khách hàng</w:t>
-      </w:r>
-      <w:bookmarkEnd w:id="5"/>
     </w:p>
     <w:p>
       <w:pPr>
@@ -5902,11 +5950,11 @@
       <w:pPr>
         <w:pStyle w:val="Heading2"/>
       </w:pPr>
-      <w:bookmarkStart w:id="6" w:name="_Toc25660383"/>
+      <w:bookmarkStart w:id="5" w:name="_Toc25660383"/>
       <w:r>
         <w:t>Thông tin liên hệ phía công ty</w:t>
       </w:r>
-      <w:bookmarkEnd w:id="6"/>
+      <w:bookmarkEnd w:id="5"/>
     </w:p>
     <w:p>
       <w:pPr>
@@ -5920,21 +5968,30 @@
           <w:i/>
           <w:iCs/>
         </w:rPr>
-        <w:t>Lập trình viên:  Pham Lan</w:t>
-      </w:r>
-    </w:p>
-    <w:p>
-      <w:pPr>
+        <w:t xml:space="preserve">Lập trình viên:  Pham </w:t>
+      </w:r>
+      <w:proofErr w:type="gramStart"/>
+      <w:r>
         <w:rPr>
           <w:i/>
           <w:iCs/>
         </w:rPr>
-      </w:pPr>
-      <w:r>
+        <w:t>Lan</w:t>
+      </w:r>
+      <w:proofErr w:type="gramEnd"/>
+    </w:p>
+    <w:p>
+      <w:pPr>
         <w:rPr>
           <w:i/>
           <w:iCs/>
         </w:rPr>
+      </w:pPr>
+      <w:r>
+        <w:rPr>
+          <w:i/>
+          <w:iCs/>
+        </w:rPr>
         <w:t xml:space="preserve">Phiên dịch: Ngọc, </w:t>
       </w:r>
     </w:p>
@@ -5942,11 +5999,11 @@
       <w:pPr>
         <w:pStyle w:val="Heading2"/>
       </w:pPr>
-      <w:bookmarkStart w:id="7" w:name="_Toc25660384"/>
+      <w:bookmarkStart w:id="6" w:name="_Toc25660384"/>
       <w:r>
         <w:t>Phân chia vai trò của thành viên dự án và khách hàng</w:t>
       </w:r>
-      <w:bookmarkEnd w:id="7"/>
+      <w:bookmarkEnd w:id="6"/>
     </w:p>
     <w:p>
       <w:pPr>
@@ -6014,19 +6071,38 @@
       <w:pPr>
         <w:pStyle w:val="Heading1"/>
       </w:pPr>
-      <w:bookmarkStart w:id="8" w:name="_Toc25660385"/>
+      <w:bookmarkStart w:id="7" w:name="_Toc25660385"/>
       <w:r>
         <w:t>Khảo sát dự án</w:t>
       </w:r>
+      <w:bookmarkEnd w:id="7"/>
+    </w:p>
+    <w:p>
+      <w:pPr>
+        <w:pStyle w:val="Heading2"/>
+      </w:pPr>
+      <w:bookmarkStart w:id="8" w:name="_Toc25660386"/>
+      <w:r>
+        <w:t>Yêu cầu khách hàng</w:t>
+      </w:r>
       <w:bookmarkEnd w:id="8"/>
     </w:p>
     <w:p>
       <w:pPr>
         <w:pStyle w:val="Heading2"/>
       </w:pPr>
-      <w:bookmarkStart w:id="9" w:name="_Toc25660386"/>
-      <w:r>
-        <w:t>Yêu cầu khách hàng</w:t>
+      <w:bookmarkStart w:id="9" w:name="_Toc25660387"/>
+      <w:r>
+        <w:t xml:space="preserve">Mô hình </w:t>
+      </w:r>
+      <w:r>
+        <w:t>hoạt động</w:t>
+      </w:r>
+      <w:r>
+        <w:t xml:space="preserve"> hiện thời</w:t>
+      </w:r>
+      <w:r>
+        <w:t xml:space="preserve"> – nghiệp vụ</w:t>
       </w:r>
       <w:bookmarkEnd w:id="9"/>
     </w:p>
@@ -6034,18 +6110,9 @@
       <w:pPr>
         <w:pStyle w:val="Heading2"/>
       </w:pPr>
-      <w:bookmarkStart w:id="10" w:name="_Toc25660387"/>
-      <w:r>
-        <w:t xml:space="preserve">Mô hình </w:t>
-      </w:r>
-      <w:r>
-        <w:t>hoạt động</w:t>
-      </w:r>
-      <w:r>
-        <w:t xml:space="preserve"> hiện thời</w:t>
-      </w:r>
-      <w:r>
-        <w:t xml:space="preserve"> – nghiệp vụ</w:t>
+      <w:bookmarkStart w:id="10" w:name="_Toc25660388"/>
+      <w:r>
+        <w:t>Mô hình hoạt động dự kiến sau khi áp dụng sản phẩm mới</w:t>
       </w:r>
       <w:bookmarkEnd w:id="10"/>
     </w:p>
@@ -6053,34 +6120,29 @@
       <w:pPr>
         <w:pStyle w:val="Heading2"/>
       </w:pPr>
-      <w:bookmarkStart w:id="11" w:name="_Toc25660388"/>
-      <w:r>
-        <w:t>Mô hình hoạt động dự kiến sau khi áp dụng sản phẩm mới</w:t>
+      <w:bookmarkStart w:id="11" w:name="_Toc25660389"/>
+      <w:r>
+        <w:t xml:space="preserve">Phạm </w:t>
+      </w:r>
+      <w:proofErr w:type="gramStart"/>
+      <w:r>
+        <w:t>vi</w:t>
+      </w:r>
+      <w:proofErr w:type="gramEnd"/>
+      <w:r>
+        <w:t xml:space="preserve"> dự án</w:t>
       </w:r>
       <w:bookmarkEnd w:id="11"/>
     </w:p>
     <w:p>
       <w:pPr>
-        <w:pStyle w:val="Heading2"/>
-      </w:pPr>
-      <w:bookmarkStart w:id="12" w:name="_Toc25660389"/>
-      <w:r>
-        <w:t>Phạm vi</w:t>
-      </w:r>
-      <w:r>
-        <w:t xml:space="preserve"> dự án</w:t>
+        <w:pStyle w:val="Heading1"/>
+      </w:pPr>
+      <w:bookmarkStart w:id="12" w:name="_Toc25660390"/>
+      <w:r>
+        <w:t>Giao tiếp/Trao đổi thông tin</w:t>
       </w:r>
       <w:bookmarkEnd w:id="12"/>
-    </w:p>
-    <w:p>
-      <w:pPr>
-        <w:pStyle w:val="Heading1"/>
-      </w:pPr>
-      <w:bookmarkStart w:id="13" w:name="_Toc25660390"/>
-      <w:r>
-        <w:t>Giao tiếp/Trao đổi thông tin</w:t>
-      </w:r>
-      <w:bookmarkEnd w:id="13"/>
     </w:p>
     <w:p>
       <w:pPr>
@@ -6106,6 +6168,151 @@
     </w:p>
     <w:p>
       <w:pPr>
+        <w:pStyle w:val="ListParagraph"/>
+        <w:numPr>
+          <w:ilvl w:val="0"/>
+          <w:numId w:val="40"/>
+        </w:numPr>
+        <w:rPr>
+          <w:iCs/>
+        </w:rPr>
+      </w:pPr>
+      <w:r>
+        <w:rPr>
+          <w:iCs/>
+        </w:rPr>
+        <w:lastRenderedPageBreak/>
+        <w:t xml:space="preserve">Trước dự </w:t>
+      </w:r>
+      <w:proofErr w:type="gramStart"/>
+      <w:r>
+        <w:rPr>
+          <w:iCs/>
+        </w:rPr>
+        <w:t>án</w:t>
+      </w:r>
+      <w:proofErr w:type="gramEnd"/>
+      <w:r>
+        <w:rPr>
+          <w:iCs/>
+        </w:rPr>
+        <w:t xml:space="preserve"> phải họp team một buổi trao đổi về dự án, phân chia công việc trong dự án. Kickoff bằng 1 buổi party.</w:t>
+      </w:r>
+    </w:p>
+    <w:p>
+      <w:pPr>
+        <w:pStyle w:val="ListParagraph"/>
+        <w:numPr>
+          <w:ilvl w:val="0"/>
+          <w:numId w:val="40"/>
+        </w:numPr>
+        <w:rPr>
+          <w:iCs/>
+        </w:rPr>
+      </w:pPr>
+      <w:r>
+        <w:rPr>
+          <w:iCs/>
+        </w:rPr>
+        <w:t xml:space="preserve">Trong thời gian dự án, </w:t>
+      </w:r>
+      <w:r>
+        <w:rPr>
+          <w:iCs/>
+        </w:rPr>
+        <w:t>2 tuần họp một lần để kiểm tra tiến độ</w:t>
+      </w:r>
+      <w:r>
+        <w:rPr>
+          <w:iCs/>
+        </w:rPr>
+        <w:t>.</w:t>
+      </w:r>
+    </w:p>
+    <w:p>
+      <w:pPr>
+        <w:pStyle w:val="ListParagraph"/>
+        <w:numPr>
+          <w:ilvl w:val="0"/>
+          <w:numId w:val="40"/>
+        </w:numPr>
+        <w:rPr>
+          <w:iCs/>
+        </w:rPr>
+      </w:pPr>
+      <w:r>
+        <w:rPr>
+          <w:iCs/>
+        </w:rPr>
+        <w:t>Trong team Dev nếu gặp vấn đề gì mắc, trong buổi họp phải trao đổi với các thành viên khác trong team Dev hoặc Leader.</w:t>
+      </w:r>
+    </w:p>
+    <w:p>
+      <w:pPr>
+        <w:pStyle w:val="ListParagraph"/>
+        <w:numPr>
+          <w:ilvl w:val="0"/>
+          <w:numId w:val="40"/>
+        </w:numPr>
+        <w:rPr>
+          <w:iCs/>
+        </w:rPr>
+      </w:pPr>
+      <w:r>
+        <w:rPr>
+          <w:iCs/>
+        </w:rPr>
+        <w:t xml:space="preserve">Trong khi họp, tránh làm việc riêng, hạn chế sử dụng thiết bị điện tử nếu không cần thiết. </w:t>
+      </w:r>
+    </w:p>
+    <w:p>
+      <w:pPr>
+        <w:pStyle w:val="ListParagraph"/>
+        <w:numPr>
+          <w:ilvl w:val="0"/>
+          <w:numId w:val="40"/>
+        </w:numPr>
+        <w:rPr>
+          <w:iCs/>
+        </w:rPr>
+      </w:pPr>
+      <w:r>
+        <w:rPr>
+          <w:iCs/>
+        </w:rPr>
+        <w:t xml:space="preserve">Dự </w:t>
+      </w:r>
+      <w:proofErr w:type="gramStart"/>
+      <w:r>
+        <w:rPr>
+          <w:iCs/>
+        </w:rPr>
+        <w:t>án</w:t>
+      </w:r>
+      <w:proofErr w:type="gramEnd"/>
+      <w:r>
+        <w:rPr>
+          <w:iCs/>
+        </w:rPr>
+        <w:t xml:space="preserve"> dự kiến 4 tháng hoàn thiện, thì sau 1 tháng phải release ver 1 hoàn thiện xong phase 1. 2 tháng tiếp </w:t>
+      </w:r>
+      <w:proofErr w:type="gramStart"/>
+      <w:r>
+        <w:rPr>
+          <w:iCs/>
+        </w:rPr>
+        <w:t>theo</w:t>
+      </w:r>
+      <w:proofErr w:type="gramEnd"/>
+      <w:r>
+        <w:rPr>
+          <w:iCs/>
+        </w:rPr>
+        <w:t xml:space="preserve"> phải hoàn thiện phase 2. Tháng cuối cùng release sản phẩm cuối cho khách hàng.</w:t>
+      </w:r>
+    </w:p>
+    <w:p>
+      <w:pPr>
         <w:rPr>
           <w:i/>
           <w:iCs/>
@@ -6116,7 +6323,6 @@
           <w:i/>
           <w:iCs/>
         </w:rPr>
-        <w:lastRenderedPageBreak/>
         <w:t>Các qui định về h</w:t>
       </w:r>
       <w:r>
@@ -6124,250 +6330,261 @@
           <w:i/>
           <w:iCs/>
         </w:rPr>
-        <w:t xml:space="preserve">ọp hành </w:t>
-      </w:r>
-      <w:r>
+        <w:t>ọp hành với khách hàng</w:t>
+      </w:r>
+      <w:bookmarkStart w:id="13" w:name="_GoBack"/>
+      <w:bookmarkEnd w:id="13"/>
+    </w:p>
+    <w:p>
+      <w:pPr>
+        <w:pStyle w:val="Heading1"/>
+      </w:pPr>
+      <w:bookmarkStart w:id="14" w:name="_Toc25660391"/>
+      <w:r>
+        <w:t>Ước lượng</w:t>
+      </w:r>
+      <w:r>
+        <w:t xml:space="preserve"> </w:t>
+      </w:r>
+      <w:proofErr w:type="gramStart"/>
+      <w:r>
+        <w:t>chung</w:t>
+      </w:r>
+      <w:bookmarkEnd w:id="14"/>
+      <w:proofErr w:type="gramEnd"/>
+    </w:p>
+    <w:p>
+      <w:pPr>
+        <w:pStyle w:val="Heading2"/>
+      </w:pPr>
+      <w:bookmarkStart w:id="15" w:name="_Toc25660392"/>
+      <w:r>
+        <w:t>Ước lượng tính năng</w:t>
+      </w:r>
+      <w:bookmarkEnd w:id="15"/>
+    </w:p>
+    <w:p>
+      <w:pPr>
         <w:rPr>
           <w:i/>
           <w:iCs/>
         </w:rPr>
-        <w:t>với khách hàng</w:t>
-      </w:r>
-    </w:p>
-    <w:p>
-      <w:pPr>
-        <w:pStyle w:val="Heading1"/>
-      </w:pPr>
-      <w:bookmarkStart w:id="14" w:name="_Toc25660391"/>
-      <w:r>
-        <w:t>Ước lượng</w:t>
-      </w:r>
-      <w:r>
-        <w:t xml:space="preserve"> chung</w:t>
-      </w:r>
-      <w:bookmarkEnd w:id="14"/>
-    </w:p>
-    <w:p>
-      <w:pPr>
-        <w:pStyle w:val="Heading2"/>
-      </w:pPr>
-      <w:bookmarkStart w:id="15" w:name="_Toc25660392"/>
-      <w:r>
-        <w:t>Ước lượng tính năng</w:t>
-      </w:r>
-      <w:bookmarkEnd w:id="15"/>
-    </w:p>
-    <w:p>
-      <w:pPr>
+      </w:pPr>
+      <w:r>
         <w:rPr>
           <w:i/>
           <w:iCs/>
         </w:rPr>
-      </w:pPr>
-      <w:r>
+        <w:t>Nêu khoảng 5 tính năng</w:t>
+      </w:r>
+    </w:p>
+    <w:p>
+      <w:pPr>
+        <w:pStyle w:val="Heading2"/>
+      </w:pPr>
+      <w:bookmarkStart w:id="16" w:name="_Toc25660393"/>
+      <w:r>
+        <w:t>Work Breakdown Structure</w:t>
+      </w:r>
+      <w:bookmarkEnd w:id="16"/>
+    </w:p>
+    <w:p>
+      <w:pPr>
         <w:rPr>
           <w:i/>
           <w:iCs/>
         </w:rPr>
-        <w:t>Nêu khoảng 5 tính năng</w:t>
-      </w:r>
-    </w:p>
-    <w:p>
-      <w:pPr>
-        <w:pStyle w:val="Heading2"/>
-      </w:pPr>
-      <w:bookmarkStart w:id="16" w:name="_Toc25660393"/>
-      <w:r>
-        <w:t>Work Breakdown Structure</w:t>
-      </w:r>
-      <w:bookmarkEnd w:id="16"/>
-    </w:p>
-    <w:p>
-      <w:pPr>
+      </w:pPr>
+      <w:r>
         <w:rPr>
           <w:i/>
           <w:iCs/>
         </w:rPr>
-      </w:pPr>
-      <w:r>
+        <w:t>Vẽ WBS cho khoảng 5 tính năng nói trên</w:t>
+      </w:r>
+    </w:p>
+    <w:p>
+      <w:pPr>
         <w:rPr>
           <w:i/>
           <w:iCs/>
         </w:rPr>
-        <w:t>Vẽ WBS cho khoảng 5 tính năng nói trên</w:t>
-      </w:r>
-    </w:p>
-    <w:p>
-      <w:pPr>
+      </w:pPr>
+      <w:r>
         <w:rPr>
           <w:i/>
           <w:iCs/>
         </w:rPr>
-      </w:pPr>
+        <w:t>Phải quan tâm tới deadline mà kh</w:t>
+      </w:r>
       <w:r>
         <w:rPr>
           <w:i/>
           <w:iCs/>
         </w:rPr>
-        <w:t>Phải quan tâm tới deadline mà kh</w:t>
+        <w:t>ách hàng yêu cầu, và chỉ nên sử dụng tầm 90% thời gian</w:t>
       </w:r>
       <w:r>
         <w:rPr>
           <w:i/>
           <w:iCs/>
         </w:rPr>
-        <w:t>ách hàng yêu cầu, và chỉ nên sử dụng tầm 90% thời gian</w:t>
+        <w:t>.</w:t>
       </w:r>
       <w:r>
         <w:rPr>
           <w:i/>
           <w:iCs/>
         </w:rPr>
-        <w:t>.</w:t>
-      </w:r>
-      <w:r>
+        <w:t xml:space="preserve"> 10% còn lại là buffer.</w:t>
+      </w:r>
+    </w:p>
+    <w:p>
+      <w:pPr>
+        <w:pStyle w:val="Heading2"/>
+      </w:pPr>
+      <w:bookmarkStart w:id="17" w:name="_Toc25660394"/>
+      <w:r>
+        <w:t>Ước lượng thời gian</w:t>
+      </w:r>
+      <w:bookmarkEnd w:id="17"/>
+    </w:p>
+    <w:p>
+      <w:pPr>
         <w:rPr>
           <w:i/>
           <w:iCs/>
         </w:rPr>
-        <w:t xml:space="preserve"> 10% còn lại là buffer.</w:t>
-      </w:r>
-    </w:p>
-    <w:p>
-      <w:pPr>
-        <w:pStyle w:val="Heading2"/>
-      </w:pPr>
-      <w:bookmarkStart w:id="17" w:name="_Toc25660394"/>
-      <w:r>
-        <w:t>Ước lượng thời gian</w:t>
-      </w:r>
-      <w:bookmarkEnd w:id="17"/>
-    </w:p>
-    <w:p>
-      <w:pPr>
+      </w:pPr>
+      <w:r>
         <w:rPr>
           <w:i/>
           <w:iCs/>
         </w:rPr>
-      </w:pPr>
+        <w:t>Từ WBS</w:t>
+      </w:r>
       <w:r>
         <w:rPr>
           <w:i/>
           <w:iCs/>
         </w:rPr>
-        <w:t>Từ WBS</w:t>
+        <w:t xml:space="preserve"> x</w:t>
       </w:r>
       <w:r>
         <w:rPr>
           <w:i/>
           <w:iCs/>
         </w:rPr>
-        <w:t xml:space="preserve"> x</w:t>
+        <w:t>ác định đường găng và c</w:t>
       </w:r>
       <w:r>
         <w:rPr>
           <w:i/>
           <w:iCs/>
         </w:rPr>
-        <w:t>ác định đường găng và c</w:t>
+        <w:t>ho biết thời gian cần thiết để làm dự án</w:t>
       </w:r>
       <w:r>
         <w:rPr>
           <w:i/>
           <w:iCs/>
         </w:rPr>
-        <w:t>ho biết thời gian cần thiết để làm dự án</w:t>
-      </w:r>
-      <w:r>
+        <w:t>.</w:t>
+      </w:r>
+    </w:p>
+    <w:p>
+      <w:pPr>
+        <w:pStyle w:val="Heading2"/>
+      </w:pPr>
+      <w:bookmarkStart w:id="18" w:name="_Toc25660395"/>
+      <w:r>
+        <w:t>Ước lượng rủi ro</w:t>
+      </w:r>
+      <w:bookmarkEnd w:id="18"/>
+    </w:p>
+    <w:p/>
+    <w:p>
+      <w:pPr>
+        <w:pStyle w:val="Heading1"/>
+      </w:pPr>
+      <w:bookmarkStart w:id="19" w:name="_Toc25660396"/>
+      <w:r>
+        <w:t>Ước lượng giá thành</w:t>
+      </w:r>
+      <w:bookmarkEnd w:id="19"/>
+    </w:p>
+    <w:p>
+      <w:pPr>
         <w:rPr>
           <w:i/>
-          <w:iCs/>
-        </w:rPr>
-        <w:t>.</w:t>
-      </w:r>
-    </w:p>
-    <w:p>
-      <w:pPr>
-        <w:pStyle w:val="Heading2"/>
-      </w:pPr>
-      <w:bookmarkStart w:id="18" w:name="_Toc25660395"/>
-      <w:r>
-        <w:t>Ước lượng rủi ro</w:t>
-      </w:r>
-      <w:bookmarkEnd w:id="18"/>
-    </w:p>
-    <w:p/>
+        </w:rPr>
+      </w:pPr>
+      <w:r>
+        <w:rPr>
+          <w:i/>
+        </w:rPr>
+        <w:t xml:space="preserve">Chi phí </w:t>
+      </w:r>
+      <w:r>
+        <w:rPr>
+          <w:i/>
+        </w:rPr>
+        <w:t xml:space="preserve">phát </w:t>
+      </w:r>
+      <w:proofErr w:type="gramStart"/>
+      <w:r>
+        <w:rPr>
+          <w:i/>
+        </w:rPr>
+        <w:t>triển  +</w:t>
+      </w:r>
+      <w:proofErr w:type="gramEnd"/>
+      <w:r>
+        <w:rPr>
+          <w:i/>
+        </w:rPr>
+        <w:t xml:space="preserve">  Chi phí kiểm thử</w:t>
+      </w:r>
+    </w:p>
+    <w:p>
+      <w:pPr>
+        <w:rPr>
+          <w:i/>
+        </w:rPr>
+      </w:pPr>
+      <w:r>
+        <w:rPr>
+          <w:i/>
+        </w:rPr>
+        <w:t>Chi phí vận hành</w:t>
+      </w:r>
+      <w:r>
+        <w:rPr>
+          <w:i/>
+        </w:rPr>
+        <w:t>, quản lý, hành chính</w:t>
+      </w:r>
+    </w:p>
+    <w:p>
+      <w:pPr>
+        <w:rPr>
+          <w:i/>
+        </w:rPr>
+      </w:pPr>
+      <w:r>
+        <w:rPr>
+          <w:i/>
+        </w:rPr>
+        <w:t>Chi phí kính doanh, quảng cáo, tiếp thị</w:t>
+      </w:r>
+    </w:p>
     <w:p>
       <w:pPr>
         <w:pStyle w:val="Heading1"/>
       </w:pPr>
-      <w:bookmarkStart w:id="19" w:name="_Toc25660396"/>
-      <w:r>
-        <w:t>Ước lượng giá thành</w:t>
-      </w:r>
-      <w:bookmarkEnd w:id="19"/>
-    </w:p>
-    <w:p>
-      <w:pPr>
-        <w:rPr>
-          <w:i/>
-        </w:rPr>
-      </w:pPr>
-      <w:r>
-        <w:rPr>
-          <w:i/>
-        </w:rPr>
-        <w:t xml:space="preserve">Chi phí </w:t>
-      </w:r>
-      <w:r>
-        <w:rPr>
-          <w:i/>
-        </w:rPr>
-        <w:t>phát triển  +  Chi phí kiểm thử</w:t>
-      </w:r>
-    </w:p>
-    <w:p>
-      <w:pPr>
-        <w:rPr>
-          <w:i/>
-        </w:rPr>
-      </w:pPr>
-      <w:r>
-        <w:rPr>
-          <w:i/>
-        </w:rPr>
-        <w:t>Chi phí vận hành</w:t>
-      </w:r>
-      <w:r>
-        <w:rPr>
-          <w:i/>
-        </w:rPr>
-        <w:t>, quản lý, hành chính</w:t>
-      </w:r>
-    </w:p>
-    <w:p>
-      <w:pPr>
-        <w:rPr>
-          <w:i/>
-        </w:rPr>
-      </w:pPr>
-      <w:r>
-        <w:rPr>
-          <w:i/>
-        </w:rPr>
-        <w:t>Chi phí kính doanh, quảng cáo, tiếp thị</w:t>
-      </w:r>
-    </w:p>
-    <w:p>
-      <w:pPr>
-        <w:pStyle w:val="Heading1"/>
-      </w:pPr>
       <w:bookmarkStart w:id="20" w:name="_Toc25660397"/>
       <w:r>
-        <w:t xml:space="preserve">Ước lượng </w:t>
-      </w:r>
-      <w:r>
-        <w:t>chất lượng</w:t>
+        <w:t>Ước lượng chất lượng</w:t>
       </w:r>
       <w:bookmarkEnd w:id="20"/>
     </w:p>
@@ -6580,8 +6797,13 @@
         <w:t xml:space="preserve"> l</w:t>
       </w:r>
       <w:r>
-        <w:t>àm việc trực tiếp ở công ty chúng tôi để tiện trao đổi và sửa lỗi?”.</w:t>
-      </w:r>
+        <w:t>àm việc trực tiếp ở công ty chúng tôi để tiện trao đổi và sửa lỗi?</w:t>
+      </w:r>
+      <w:proofErr w:type="gramStart"/>
+      <w:r>
+        <w:t>”.</w:t>
+      </w:r>
+      <w:proofErr w:type="gramEnd"/>
     </w:p>
     <w:p>
       <w:pPr>
@@ -6736,7 +6958,15 @@
         <w:t>Khách hàng yêu cầu: “</w:t>
       </w:r>
       <w:r>
-        <w:t>Dự án phát triển phần mềm này giá 100 triệu. Giá này c</w:t>
+        <w:t xml:space="preserve">Dự </w:t>
+      </w:r>
+      <w:proofErr w:type="gramStart"/>
+      <w:r>
+        <w:t>án</w:t>
+      </w:r>
+      <w:proofErr w:type="gramEnd"/>
+      <w:r>
+        <w:t xml:space="preserve"> phát triển phần mềm này giá 100 triệu. Giá này c</w:t>
       </w:r>
       <w:r>
         <w:t xml:space="preserve">ó </w:t>
@@ -7062,7 +7292,7 @@
 </file>
 
 <file path=word/endnotes.xml><?xml version="1.0" encoding="utf-8"?>
-<w:endnotes xmlns:wpc="http://schemas.microsoft.com/office/word/2010/wordprocessingCanvas" xmlns:cx="http://schemas.microsoft.com/office/drawing/2014/chartex" xmlns:cx1="http://schemas.microsoft.com/office/drawing/2015/9/8/chartex" xmlns:cx2="http://schemas.microsoft.com/office/drawing/2015/10/21/chartex" xmlns:cx3="http://schemas.microsoft.com/office/drawing/2016/5/9/chartex" xmlns:cx4="http://schemas.microsoft.com/office/drawing/2016/5/10/chartex" xmlns:cx5="http://schemas.microsoft.com/office/drawing/2016/5/11/chartex" xmlns:cx6="http://schemas.microsoft.com/office/drawing/2016/5/12/chartex" xmlns:cx7="http://schemas.microsoft.com/office/drawing/2016/5/13/chartex" xmlns:cx8="http://schemas.microsoft.com/office/drawing/2016/5/14/chartex" xmlns:mc="http://schemas.openxmlformats.org/markup-compatibility/2006" xmlns:aink="http://schemas.microsoft.com/office/drawing/2016/ink" xmlns:am3d="http://schemas.microsoft.com/office/drawing/2017/model3d" xmlns:o="urn:schemas-microsoft-com:office:office" xmlns:r="http://schemas.openxmlformats.org/officeDocument/2006/relationships" xmlns:m="http://schemas.openxmlformats.org/officeDocument/2006/math" xmlns:v="urn:schemas-microsoft-com:vml" xmlns:wp14="http://schemas.microsoft.com/office/word/2010/wordprocessingDrawing" xmlns:wp="http://schemas.openxmlformats.org/drawingml/2006/wordprocessingDrawing" xmlns:w10="urn:schemas-microsoft-com:office:word" xmlns:w="http://schemas.openxmlformats.org/wordprocessingml/2006/main" xmlns:w14="http://schemas.microsoft.com/office/word/2010/wordml" xmlns:w15="http://schemas.microsoft.com/office/word/2012/wordml" xmlns:w16cid="http://schemas.microsoft.com/office/word/2016/wordml/cid" xmlns:w16se="http://schemas.microsoft.com/office/word/2015/wordml/symex" xmlns:wpg="http://schemas.microsoft.com/office/word/2010/wordprocessingGroup" xmlns:wpi="http://schemas.microsoft.com/office/word/2010/wordprocessingInk" xmlns:wne="http://schemas.microsoft.com/office/word/2006/wordml" xmlns:wps="http://schemas.microsoft.com/office/word/2010/wordprocessingShape" mc:Ignorable="w14 w15 w16se w16cid wp14">
+<w:endnotes xmlns:wpc="http://schemas.microsoft.com/office/word/2010/wordprocessingCanvas" xmlns:mc="http://schemas.openxmlformats.org/markup-compatibility/2006" xmlns:o="urn:schemas-microsoft-com:office:office" xmlns:r="http://schemas.openxmlformats.org/officeDocument/2006/relationships" xmlns:m="http://schemas.openxmlformats.org/officeDocument/2006/math" xmlns:v="urn:schemas-microsoft-com:vml" xmlns:wp14="http://schemas.microsoft.com/office/word/2010/wordprocessingDrawing" xmlns:wp="http://schemas.openxmlformats.org/drawingml/2006/wordprocessingDrawing" xmlns:w10="urn:schemas-microsoft-com:office:word" xmlns:w="http://schemas.openxmlformats.org/wordprocessingml/2006/main" xmlns:w14="http://schemas.microsoft.com/office/word/2010/wordml" xmlns:w15="http://schemas.microsoft.com/office/word/2012/wordml" xmlns:wpg="http://schemas.microsoft.com/office/word/2010/wordprocessingGroup" xmlns:wpi="http://schemas.microsoft.com/office/word/2010/wordprocessingInk" xmlns:wne="http://schemas.microsoft.com/office/word/2006/wordml" xmlns:wps="http://schemas.microsoft.com/office/word/2010/wordprocessingShape" mc:Ignorable="w14 w15 wp14">
   <w:endnote w:type="separator" w:id="-1">
     <w:p>
       <w:r>
@@ -7083,7 +7313,7 @@
 </file>
 
 <file path=word/footer1.xml><?xml version="1.0" encoding="utf-8"?>
-<w:ftr xmlns:wpc="http://schemas.microsoft.com/office/word/2010/wordprocessingCanvas" xmlns:cx="http://schemas.microsoft.com/office/drawing/2014/chartex" xmlns:cx1="http://schemas.microsoft.com/office/drawing/2015/9/8/chartex" xmlns:cx2="http://schemas.microsoft.com/office/drawing/2015/10/21/chartex" xmlns:cx3="http://schemas.microsoft.com/office/drawing/2016/5/9/chartex" xmlns:cx4="http://schemas.microsoft.com/office/drawing/2016/5/10/chartex" xmlns:cx5="http://schemas.microsoft.com/office/drawing/2016/5/11/chartex" xmlns:cx6="http://schemas.microsoft.com/office/drawing/2016/5/12/chartex" xmlns:cx7="http://schemas.microsoft.com/office/drawing/2016/5/13/chartex" xmlns:cx8="http://schemas.microsoft.com/office/drawing/2016/5/14/chartex" xmlns:mc="http://schemas.openxmlformats.org/markup-compatibility/2006" xmlns:aink="http://schemas.microsoft.com/office/drawing/2016/ink" xmlns:am3d="http://schemas.microsoft.com/office/drawing/2017/model3d" xmlns:o="urn:schemas-microsoft-com:office:office" xmlns:r="http://schemas.openxmlformats.org/officeDocument/2006/relationships" xmlns:m="http://schemas.openxmlformats.org/officeDocument/2006/math" xmlns:v="urn:schemas-microsoft-com:vml" xmlns:wp14="http://schemas.microsoft.com/office/word/2010/wordprocessingDrawing" xmlns:wp="http://schemas.openxmlformats.org/drawingml/2006/wordprocessingDrawing" xmlns:w10="urn:schemas-microsoft-com:office:word" xmlns:w="http://schemas.openxmlformats.org/wordprocessingml/2006/main" xmlns:w14="http://schemas.microsoft.com/office/word/2010/wordml" xmlns:w15="http://schemas.microsoft.com/office/word/2012/wordml" xmlns:w16cid="http://schemas.microsoft.com/office/word/2016/wordml/cid" xmlns:w16se="http://schemas.microsoft.com/office/word/2015/wordml/symex" xmlns:wpg="http://schemas.microsoft.com/office/word/2010/wordprocessingGroup" xmlns:wpi="http://schemas.microsoft.com/office/word/2010/wordprocessingInk" xmlns:wne="http://schemas.microsoft.com/office/word/2006/wordml" xmlns:wps="http://schemas.microsoft.com/office/word/2010/wordprocessingShape" mc:Ignorable="w14 w15 w16se w16cid wp14">
+<w:ftr xmlns:wpc="http://schemas.microsoft.com/office/word/2010/wordprocessingCanvas" xmlns:mc="http://schemas.openxmlformats.org/markup-compatibility/2006" xmlns:o="urn:schemas-microsoft-com:office:office" xmlns:r="http://schemas.openxmlformats.org/officeDocument/2006/relationships" xmlns:m="http://schemas.openxmlformats.org/officeDocument/2006/math" xmlns:v="urn:schemas-microsoft-com:vml" xmlns:wp14="http://schemas.microsoft.com/office/word/2010/wordprocessingDrawing" xmlns:wp="http://schemas.openxmlformats.org/drawingml/2006/wordprocessingDrawing" xmlns:w10="urn:schemas-microsoft-com:office:word" xmlns:w="http://schemas.openxmlformats.org/wordprocessingml/2006/main" xmlns:w14="http://schemas.microsoft.com/office/word/2010/wordml" xmlns:w15="http://schemas.microsoft.com/office/word/2012/wordml" xmlns:wpg="http://schemas.microsoft.com/office/word/2010/wordprocessingGroup" xmlns:wpi="http://schemas.microsoft.com/office/word/2010/wordprocessingInk" xmlns:wne="http://schemas.microsoft.com/office/word/2006/wordml" xmlns:wps="http://schemas.microsoft.com/office/word/2010/wordprocessingShape" mc:Ignorable="w14 w15 wp14">
   <w:p>
     <w:pPr>
       <w:pStyle w:val="Footer"/>
@@ -7146,7 +7376,7 @@
         <w:color w:val="951B13"/>
         <w:lang w:eastAsia="ar-SA" w:bidi="ar-SA"/>
       </w:rPr>
-      <w:t>ii</w:t>
+      <w:t>vi</w:t>
     </w:r>
     <w:r>
       <w:rPr>
@@ -7161,7 +7391,7 @@
 </file>
 
 <file path=word/footer2.xml><?xml version="1.0" encoding="utf-8"?>
-<w:ftr xmlns:wpc="http://schemas.microsoft.com/office/word/2010/wordprocessingCanvas" xmlns:cx="http://schemas.microsoft.com/office/drawing/2014/chartex" xmlns:cx1="http://schemas.microsoft.com/office/drawing/2015/9/8/chartex" xmlns:cx2="http://schemas.microsoft.com/office/drawing/2015/10/21/chartex" xmlns:cx3="http://schemas.microsoft.com/office/drawing/2016/5/9/chartex" xmlns:cx4="http://schemas.microsoft.com/office/drawing/2016/5/10/chartex" xmlns:cx5="http://schemas.microsoft.com/office/drawing/2016/5/11/chartex" xmlns:cx6="http://schemas.microsoft.com/office/drawing/2016/5/12/chartex" xmlns:cx7="http://schemas.microsoft.com/office/drawing/2016/5/13/chartex" xmlns:cx8="http://schemas.microsoft.com/office/drawing/2016/5/14/chartex" xmlns:mc="http://schemas.openxmlformats.org/markup-compatibility/2006" xmlns:aink="http://schemas.microsoft.com/office/drawing/2016/ink" xmlns:am3d="http://schemas.microsoft.com/office/drawing/2017/model3d" xmlns:o="urn:schemas-microsoft-com:office:office" xmlns:r="http://schemas.openxmlformats.org/officeDocument/2006/relationships" xmlns:m="http://schemas.openxmlformats.org/officeDocument/2006/math" xmlns:v="urn:schemas-microsoft-com:vml" xmlns:wp14="http://schemas.microsoft.com/office/word/2010/wordprocessingDrawing" xmlns:wp="http://schemas.openxmlformats.org/drawingml/2006/wordprocessingDrawing" xmlns:w10="urn:schemas-microsoft-com:office:word" xmlns:w="http://schemas.openxmlformats.org/wordprocessingml/2006/main" xmlns:w14="http://schemas.microsoft.com/office/word/2010/wordml" xmlns:w15="http://schemas.microsoft.com/office/word/2012/wordml" xmlns:w16cid="http://schemas.microsoft.com/office/word/2016/wordml/cid" xmlns:w16se="http://schemas.microsoft.com/office/word/2015/wordml/symex" xmlns:wpg="http://schemas.microsoft.com/office/word/2010/wordprocessingGroup" xmlns:wpi="http://schemas.microsoft.com/office/word/2010/wordprocessingInk" xmlns:wne="http://schemas.microsoft.com/office/word/2006/wordml" xmlns:wps="http://schemas.microsoft.com/office/word/2010/wordprocessingShape" mc:Ignorable="w14 w15 w16se w16cid wp14">
+<w:ftr xmlns:wpc="http://schemas.microsoft.com/office/word/2010/wordprocessingCanvas" xmlns:mc="http://schemas.openxmlformats.org/markup-compatibility/2006" xmlns:o="urn:schemas-microsoft-com:office:office" xmlns:r="http://schemas.openxmlformats.org/officeDocument/2006/relationships" xmlns:m="http://schemas.openxmlformats.org/officeDocument/2006/math" xmlns:v="urn:schemas-microsoft-com:vml" xmlns:wp14="http://schemas.microsoft.com/office/word/2010/wordprocessingDrawing" xmlns:wp="http://schemas.openxmlformats.org/drawingml/2006/wordprocessingDrawing" xmlns:w10="urn:schemas-microsoft-com:office:word" xmlns:w="http://schemas.openxmlformats.org/wordprocessingml/2006/main" xmlns:w14="http://schemas.microsoft.com/office/word/2010/wordml" xmlns:w15="http://schemas.microsoft.com/office/word/2012/wordml" xmlns:wpg="http://schemas.microsoft.com/office/word/2010/wordprocessingGroup" xmlns:wpi="http://schemas.microsoft.com/office/word/2010/wordprocessingInk" xmlns:wne="http://schemas.microsoft.com/office/word/2006/wordml" xmlns:wps="http://schemas.microsoft.com/office/word/2010/wordprocessingShape" mc:Ignorable="w14 w15 wp14">
   <w:p>
     <w:pPr>
       <w:pStyle w:val="Footer"/>
@@ -7336,14 +7566,14 @@
 </file>
 
 <file path=word/footer3.xml><?xml version="1.0" encoding="utf-8"?>
-<w:ftr xmlns:wpc="http://schemas.microsoft.com/office/word/2010/wordprocessingCanvas" xmlns:cx="http://schemas.microsoft.com/office/drawing/2014/chartex" xmlns:cx1="http://schemas.microsoft.com/office/drawing/2015/9/8/chartex" xmlns:cx2="http://schemas.microsoft.com/office/drawing/2015/10/21/chartex" xmlns:cx3="http://schemas.microsoft.com/office/drawing/2016/5/9/chartex" xmlns:cx4="http://schemas.microsoft.com/office/drawing/2016/5/10/chartex" xmlns:cx5="http://schemas.microsoft.com/office/drawing/2016/5/11/chartex" xmlns:cx6="http://schemas.microsoft.com/office/drawing/2016/5/12/chartex" xmlns:cx7="http://schemas.microsoft.com/office/drawing/2016/5/13/chartex" xmlns:cx8="http://schemas.microsoft.com/office/drawing/2016/5/14/chartex" xmlns:mc="http://schemas.openxmlformats.org/markup-compatibility/2006" xmlns:aink="http://schemas.microsoft.com/office/drawing/2016/ink" xmlns:am3d="http://schemas.microsoft.com/office/drawing/2017/model3d" xmlns:o="urn:schemas-microsoft-com:office:office" xmlns:r="http://schemas.openxmlformats.org/officeDocument/2006/relationships" xmlns:m="http://schemas.openxmlformats.org/officeDocument/2006/math" xmlns:v="urn:schemas-microsoft-com:vml" xmlns:wp14="http://schemas.microsoft.com/office/word/2010/wordprocessingDrawing" xmlns:wp="http://schemas.openxmlformats.org/drawingml/2006/wordprocessingDrawing" xmlns:w10="urn:schemas-microsoft-com:office:word" xmlns:w="http://schemas.openxmlformats.org/wordprocessingml/2006/main" xmlns:w14="http://schemas.microsoft.com/office/word/2010/wordml" xmlns:w15="http://schemas.microsoft.com/office/word/2012/wordml" xmlns:w16cid="http://schemas.microsoft.com/office/word/2016/wordml/cid" xmlns:w16se="http://schemas.microsoft.com/office/word/2015/wordml/symex" xmlns:wpg="http://schemas.microsoft.com/office/word/2010/wordprocessingGroup" xmlns:wpi="http://schemas.microsoft.com/office/word/2010/wordprocessingInk" xmlns:wne="http://schemas.microsoft.com/office/word/2006/wordml" xmlns:wps="http://schemas.microsoft.com/office/word/2010/wordprocessingShape" mc:Ignorable="w14 w15 w16se w16cid wp14">
+<w:ftr xmlns:wpc="http://schemas.microsoft.com/office/word/2010/wordprocessingCanvas" xmlns:mc="http://schemas.openxmlformats.org/markup-compatibility/2006" xmlns:o="urn:schemas-microsoft-com:office:office" xmlns:r="http://schemas.openxmlformats.org/officeDocument/2006/relationships" xmlns:m="http://schemas.openxmlformats.org/officeDocument/2006/math" xmlns:v="urn:schemas-microsoft-com:vml" xmlns:wp14="http://schemas.microsoft.com/office/word/2010/wordprocessingDrawing" xmlns:wp="http://schemas.openxmlformats.org/drawingml/2006/wordprocessingDrawing" xmlns:w10="urn:schemas-microsoft-com:office:word" xmlns:w="http://schemas.openxmlformats.org/wordprocessingml/2006/main" xmlns:w14="http://schemas.microsoft.com/office/word/2010/wordml" xmlns:w15="http://schemas.microsoft.com/office/word/2012/wordml" xmlns:wpg="http://schemas.microsoft.com/office/word/2010/wordprocessingGroup" xmlns:wpi="http://schemas.microsoft.com/office/word/2010/wordprocessingInk" xmlns:wne="http://schemas.microsoft.com/office/word/2006/wordml" xmlns:wps="http://schemas.microsoft.com/office/word/2010/wordprocessingShape" mc:Ignorable="w14 w15 wp14">
   <w:p/>
   <w:p/>
 </w:ftr>
 </file>
 
 <file path=word/footer4.xml><?xml version="1.0" encoding="utf-8"?>
-<w:ftr xmlns:wpc="http://schemas.microsoft.com/office/word/2010/wordprocessingCanvas" xmlns:cx="http://schemas.microsoft.com/office/drawing/2014/chartex" xmlns:cx1="http://schemas.microsoft.com/office/drawing/2015/9/8/chartex" xmlns:cx2="http://schemas.microsoft.com/office/drawing/2015/10/21/chartex" xmlns:cx3="http://schemas.microsoft.com/office/drawing/2016/5/9/chartex" xmlns:cx4="http://schemas.microsoft.com/office/drawing/2016/5/10/chartex" xmlns:cx5="http://schemas.microsoft.com/office/drawing/2016/5/11/chartex" xmlns:cx6="http://schemas.microsoft.com/office/drawing/2016/5/12/chartex" xmlns:cx7="http://schemas.microsoft.com/office/drawing/2016/5/13/chartex" xmlns:cx8="http://schemas.microsoft.com/office/drawing/2016/5/14/chartex" xmlns:mc="http://schemas.openxmlformats.org/markup-compatibility/2006" xmlns:aink="http://schemas.microsoft.com/office/drawing/2016/ink" xmlns:am3d="http://schemas.microsoft.com/office/drawing/2017/model3d" xmlns:o="urn:schemas-microsoft-com:office:office" xmlns:r="http://schemas.openxmlformats.org/officeDocument/2006/relationships" xmlns:m="http://schemas.openxmlformats.org/officeDocument/2006/math" xmlns:v="urn:schemas-microsoft-com:vml" xmlns:wp14="http://schemas.microsoft.com/office/word/2010/wordprocessingDrawing" xmlns:wp="http://schemas.openxmlformats.org/drawingml/2006/wordprocessingDrawing" xmlns:w10="urn:schemas-microsoft-com:office:word" xmlns:w="http://schemas.openxmlformats.org/wordprocessingml/2006/main" xmlns:w14="http://schemas.microsoft.com/office/word/2010/wordml" xmlns:w15="http://schemas.microsoft.com/office/word/2012/wordml" xmlns:w16cid="http://schemas.microsoft.com/office/word/2016/wordml/cid" xmlns:w16se="http://schemas.microsoft.com/office/word/2015/wordml/symex" xmlns:wpg="http://schemas.microsoft.com/office/word/2010/wordprocessingGroup" xmlns:wpi="http://schemas.microsoft.com/office/word/2010/wordprocessingInk" xmlns:wne="http://schemas.microsoft.com/office/word/2006/wordml" xmlns:wps="http://schemas.microsoft.com/office/word/2010/wordprocessingShape" mc:Ignorable="w14 w15 w16se w16cid wp14">
+<w:ftr xmlns:wpc="http://schemas.microsoft.com/office/word/2010/wordprocessingCanvas" xmlns:mc="http://schemas.openxmlformats.org/markup-compatibility/2006" xmlns:o="urn:schemas-microsoft-com:office:office" xmlns:r="http://schemas.openxmlformats.org/officeDocument/2006/relationships" xmlns:m="http://schemas.openxmlformats.org/officeDocument/2006/math" xmlns:v="urn:schemas-microsoft-com:vml" xmlns:wp14="http://schemas.microsoft.com/office/word/2010/wordprocessingDrawing" xmlns:wp="http://schemas.openxmlformats.org/drawingml/2006/wordprocessingDrawing" xmlns:w10="urn:schemas-microsoft-com:office:word" xmlns:w="http://schemas.openxmlformats.org/wordprocessingml/2006/main" xmlns:w14="http://schemas.microsoft.com/office/word/2010/wordml" xmlns:w15="http://schemas.microsoft.com/office/word/2012/wordml" xmlns:wpg="http://schemas.microsoft.com/office/word/2010/wordprocessingGroup" xmlns:wpi="http://schemas.microsoft.com/office/word/2010/wordprocessingInk" xmlns:wne="http://schemas.microsoft.com/office/word/2006/wordml" xmlns:wps="http://schemas.microsoft.com/office/word/2010/wordprocessingShape" mc:Ignorable="w14 w15 wp14">
   <w:p>
     <w:pPr>
       <w:pStyle w:val="Footer"/>
@@ -7359,6 +7589,7 @@
         <w:lang w:eastAsia="ar-SA" w:bidi="ar-SA"/>
       </w:rPr>
     </w:pPr>
+    <w:proofErr w:type="gramStart"/>
     <w:r>
       <w:rPr>
         <w:i/>
@@ -7367,6 +7598,7 @@
       </w:rPr>
       <w:t>soict.hust.edu.vn</w:t>
     </w:r>
+    <w:proofErr w:type="gramEnd"/>
     <w:r>
       <w:rPr>
         <w:i/>
@@ -7406,7 +7638,7 @@
         <w:color w:val="C00000"/>
         <w:lang w:eastAsia="ar-SA" w:bidi="ar-SA"/>
       </w:rPr>
-      <w:t>12</w:t>
+      <w:t>9</w:t>
     </w:r>
     <w:r>
       <w:rPr>
@@ -7455,7 +7687,7 @@
         <w:color w:val="C00000"/>
         <w:lang w:eastAsia="ar-SA" w:bidi="ar-SA"/>
       </w:rPr>
-      <w:t>12</w:t>
+      <w:t>10</w:t>
     </w:r>
     <w:r>
       <w:rPr>
@@ -7470,13 +7702,13 @@
 </file>
 
 <file path=word/footer5.xml><?xml version="1.0" encoding="utf-8"?>
-<w:ftr xmlns:wpc="http://schemas.microsoft.com/office/word/2010/wordprocessingCanvas" xmlns:cx="http://schemas.microsoft.com/office/drawing/2014/chartex" xmlns:cx1="http://schemas.microsoft.com/office/drawing/2015/9/8/chartex" xmlns:cx2="http://schemas.microsoft.com/office/drawing/2015/10/21/chartex" xmlns:cx3="http://schemas.microsoft.com/office/drawing/2016/5/9/chartex" xmlns:cx4="http://schemas.microsoft.com/office/drawing/2016/5/10/chartex" xmlns:cx5="http://schemas.microsoft.com/office/drawing/2016/5/11/chartex" xmlns:cx6="http://schemas.microsoft.com/office/drawing/2016/5/12/chartex" xmlns:cx7="http://schemas.microsoft.com/office/drawing/2016/5/13/chartex" xmlns:cx8="http://schemas.microsoft.com/office/drawing/2016/5/14/chartex" xmlns:mc="http://schemas.openxmlformats.org/markup-compatibility/2006" xmlns:aink="http://schemas.microsoft.com/office/drawing/2016/ink" xmlns:am3d="http://schemas.microsoft.com/office/drawing/2017/model3d" xmlns:o="urn:schemas-microsoft-com:office:office" xmlns:r="http://schemas.openxmlformats.org/officeDocument/2006/relationships" xmlns:m="http://schemas.openxmlformats.org/officeDocument/2006/math" xmlns:v="urn:schemas-microsoft-com:vml" xmlns:wp14="http://schemas.microsoft.com/office/word/2010/wordprocessingDrawing" xmlns:wp="http://schemas.openxmlformats.org/drawingml/2006/wordprocessingDrawing" xmlns:w10="urn:schemas-microsoft-com:office:word" xmlns:w="http://schemas.openxmlformats.org/wordprocessingml/2006/main" xmlns:w14="http://schemas.microsoft.com/office/word/2010/wordml" xmlns:w15="http://schemas.microsoft.com/office/word/2012/wordml" xmlns:w16cid="http://schemas.microsoft.com/office/word/2016/wordml/cid" xmlns:w16se="http://schemas.microsoft.com/office/word/2015/wordml/symex" xmlns:wpg="http://schemas.microsoft.com/office/word/2010/wordprocessingGroup" xmlns:wpi="http://schemas.microsoft.com/office/word/2010/wordprocessingInk" xmlns:wne="http://schemas.microsoft.com/office/word/2006/wordml" xmlns:wps="http://schemas.microsoft.com/office/word/2010/wordprocessingShape" mc:Ignorable="w14 w15 w16se w16cid wp14">
+<w:ftr xmlns:wpc="http://schemas.microsoft.com/office/word/2010/wordprocessingCanvas" xmlns:mc="http://schemas.openxmlformats.org/markup-compatibility/2006" xmlns:o="urn:schemas-microsoft-com:office:office" xmlns:r="http://schemas.openxmlformats.org/officeDocument/2006/relationships" xmlns:m="http://schemas.openxmlformats.org/officeDocument/2006/math" xmlns:v="urn:schemas-microsoft-com:vml" xmlns:wp14="http://schemas.microsoft.com/office/word/2010/wordprocessingDrawing" xmlns:wp="http://schemas.openxmlformats.org/drawingml/2006/wordprocessingDrawing" xmlns:w10="urn:schemas-microsoft-com:office:word" xmlns:w="http://schemas.openxmlformats.org/wordprocessingml/2006/main" xmlns:w14="http://schemas.microsoft.com/office/word/2010/wordml" xmlns:w15="http://schemas.microsoft.com/office/word/2012/wordml" xmlns:wpg="http://schemas.microsoft.com/office/word/2010/wordprocessingGroup" xmlns:wpi="http://schemas.microsoft.com/office/word/2010/wordprocessingInk" xmlns:wne="http://schemas.microsoft.com/office/word/2006/wordml" xmlns:wps="http://schemas.microsoft.com/office/word/2010/wordprocessingShape" mc:Ignorable="w14 w15 wp14">
   <w:p/>
 </w:ftr>
 </file>
 
 <file path=word/footnotes.xml><?xml version="1.0" encoding="utf-8"?>
-<w:footnotes xmlns:wpc="http://schemas.microsoft.com/office/word/2010/wordprocessingCanvas" xmlns:cx="http://schemas.microsoft.com/office/drawing/2014/chartex" xmlns:cx1="http://schemas.microsoft.com/office/drawing/2015/9/8/chartex" xmlns:cx2="http://schemas.microsoft.com/office/drawing/2015/10/21/chartex" xmlns:cx3="http://schemas.microsoft.com/office/drawing/2016/5/9/chartex" xmlns:cx4="http://schemas.microsoft.com/office/drawing/2016/5/10/chartex" xmlns:cx5="http://schemas.microsoft.com/office/drawing/2016/5/11/chartex" xmlns:cx6="http://schemas.microsoft.com/office/drawing/2016/5/12/chartex" xmlns:cx7="http://schemas.microsoft.com/office/drawing/2016/5/13/chartex" xmlns:cx8="http://schemas.microsoft.com/office/drawing/2016/5/14/chartex" xmlns:mc="http://schemas.openxmlformats.org/markup-compatibility/2006" xmlns:aink="http://schemas.microsoft.com/office/drawing/2016/ink" xmlns:am3d="http://schemas.microsoft.com/office/drawing/2017/model3d" xmlns:o="urn:schemas-microsoft-com:office:office" xmlns:r="http://schemas.openxmlformats.org/officeDocument/2006/relationships" xmlns:m="http://schemas.openxmlformats.org/officeDocument/2006/math" xmlns:v="urn:schemas-microsoft-com:vml" xmlns:wp14="http://schemas.microsoft.com/office/word/2010/wordprocessingDrawing" xmlns:wp="http://schemas.openxmlformats.org/drawingml/2006/wordprocessingDrawing" xmlns:w10="urn:schemas-microsoft-com:office:word" xmlns:w="http://schemas.openxmlformats.org/wordprocessingml/2006/main" xmlns:w14="http://schemas.microsoft.com/office/word/2010/wordml" xmlns:w15="http://schemas.microsoft.com/office/word/2012/wordml" xmlns:w16cid="http://schemas.microsoft.com/office/word/2016/wordml/cid" xmlns:w16se="http://schemas.microsoft.com/office/word/2015/wordml/symex" xmlns:wpg="http://schemas.microsoft.com/office/word/2010/wordprocessingGroup" xmlns:wpi="http://schemas.microsoft.com/office/word/2010/wordprocessingInk" xmlns:wne="http://schemas.microsoft.com/office/word/2006/wordml" xmlns:wps="http://schemas.microsoft.com/office/word/2010/wordprocessingShape" mc:Ignorable="w14 w15 w16se w16cid wp14">
+<w:footnotes xmlns:wpc="http://schemas.microsoft.com/office/word/2010/wordprocessingCanvas" xmlns:mc="http://schemas.openxmlformats.org/markup-compatibility/2006" xmlns:o="urn:schemas-microsoft-com:office:office" xmlns:r="http://schemas.openxmlformats.org/officeDocument/2006/relationships" xmlns:m="http://schemas.openxmlformats.org/officeDocument/2006/math" xmlns:v="urn:schemas-microsoft-com:vml" xmlns:wp14="http://schemas.microsoft.com/office/word/2010/wordprocessingDrawing" xmlns:wp="http://schemas.openxmlformats.org/drawingml/2006/wordprocessingDrawing" xmlns:w10="urn:schemas-microsoft-com:office:word" xmlns:w="http://schemas.openxmlformats.org/wordprocessingml/2006/main" xmlns:w14="http://schemas.microsoft.com/office/word/2010/wordml" xmlns:w15="http://schemas.microsoft.com/office/word/2012/wordml" xmlns:wpg="http://schemas.microsoft.com/office/word/2010/wordprocessingGroup" xmlns:wpi="http://schemas.microsoft.com/office/word/2010/wordprocessingInk" xmlns:wne="http://schemas.microsoft.com/office/word/2006/wordml" xmlns:wps="http://schemas.microsoft.com/office/word/2010/wordprocessingShape" mc:Ignorable="w14 w15 wp14">
   <w:footnote w:type="separator" w:id="-1">
     <w:p>
       <w:r>
@@ -7497,7 +7729,7 @@
 </file>
 
 <file path=word/header1.xml><?xml version="1.0" encoding="utf-8"?>
-<w:hdr xmlns:wpc="http://schemas.microsoft.com/office/word/2010/wordprocessingCanvas" xmlns:cx="http://schemas.microsoft.com/office/drawing/2014/chartex" xmlns:cx1="http://schemas.microsoft.com/office/drawing/2015/9/8/chartex" xmlns:cx2="http://schemas.microsoft.com/office/drawing/2015/10/21/chartex" xmlns:cx3="http://schemas.microsoft.com/office/drawing/2016/5/9/chartex" xmlns:cx4="http://schemas.microsoft.com/office/drawing/2016/5/10/chartex" xmlns:cx5="http://schemas.microsoft.com/office/drawing/2016/5/11/chartex" xmlns:cx6="http://schemas.microsoft.com/office/drawing/2016/5/12/chartex" xmlns:cx7="http://schemas.microsoft.com/office/drawing/2016/5/13/chartex" xmlns:cx8="http://schemas.microsoft.com/office/drawing/2016/5/14/chartex" xmlns:mc="http://schemas.openxmlformats.org/markup-compatibility/2006" xmlns:aink="http://schemas.microsoft.com/office/drawing/2016/ink" xmlns:am3d="http://schemas.microsoft.com/office/drawing/2017/model3d" xmlns:o="urn:schemas-microsoft-com:office:office" xmlns:r="http://schemas.openxmlformats.org/officeDocument/2006/relationships" xmlns:m="http://schemas.openxmlformats.org/officeDocument/2006/math" xmlns:v="urn:schemas-microsoft-com:vml" xmlns:wp14="http://schemas.microsoft.com/office/word/2010/wordprocessingDrawing" xmlns:wp="http://schemas.openxmlformats.org/drawingml/2006/wordprocessingDrawing" xmlns:w10="urn:schemas-microsoft-com:office:word" xmlns:w="http://schemas.openxmlformats.org/wordprocessingml/2006/main" xmlns:w14="http://schemas.microsoft.com/office/word/2010/wordml" xmlns:w15="http://schemas.microsoft.com/office/word/2012/wordml" xmlns:w16cid="http://schemas.microsoft.com/office/word/2016/wordml/cid" xmlns:w16se="http://schemas.microsoft.com/office/word/2015/wordml/symex" xmlns:wpg="http://schemas.microsoft.com/office/word/2010/wordprocessingGroup" xmlns:wpi="http://schemas.microsoft.com/office/word/2010/wordprocessingInk" xmlns:wne="http://schemas.microsoft.com/office/word/2006/wordml" xmlns:wps="http://schemas.microsoft.com/office/word/2010/wordprocessingShape" mc:Ignorable="w14 w15 w16se w16cid wp14">
+<w:hdr xmlns:wpc="http://schemas.microsoft.com/office/word/2010/wordprocessingCanvas" xmlns:mc="http://schemas.openxmlformats.org/markup-compatibility/2006" xmlns:o="urn:schemas-microsoft-com:office:office" xmlns:r="http://schemas.openxmlformats.org/officeDocument/2006/relationships" xmlns:m="http://schemas.openxmlformats.org/officeDocument/2006/math" xmlns:v="urn:schemas-microsoft-com:vml" xmlns:wp14="http://schemas.microsoft.com/office/word/2010/wordprocessingDrawing" xmlns:wp="http://schemas.openxmlformats.org/drawingml/2006/wordprocessingDrawing" xmlns:w10="urn:schemas-microsoft-com:office:word" xmlns:w="http://schemas.openxmlformats.org/wordprocessingml/2006/main" xmlns:w14="http://schemas.microsoft.com/office/word/2010/wordml" xmlns:w15="http://schemas.microsoft.com/office/word/2012/wordml" xmlns:wpg="http://schemas.microsoft.com/office/word/2010/wordprocessingGroup" xmlns:wpi="http://schemas.microsoft.com/office/word/2010/wordprocessingInk" xmlns:wne="http://schemas.microsoft.com/office/word/2006/wordml" xmlns:wps="http://schemas.microsoft.com/office/word/2010/wordprocessingShape" mc:Ignorable="w14 w15 wp14">
   <w:p>
     <w:pPr>
       <w:pStyle w:val="Header"/>
@@ -7529,13 +7761,13 @@
 </file>
 
 <file path=word/header2.xml><?xml version="1.0" encoding="utf-8"?>
-<w:hdr xmlns:wpc="http://schemas.microsoft.com/office/word/2010/wordprocessingCanvas" xmlns:cx="http://schemas.microsoft.com/office/drawing/2014/chartex" xmlns:cx1="http://schemas.microsoft.com/office/drawing/2015/9/8/chartex" xmlns:cx2="http://schemas.microsoft.com/office/drawing/2015/10/21/chartex" xmlns:cx3="http://schemas.microsoft.com/office/drawing/2016/5/9/chartex" xmlns:cx4="http://schemas.microsoft.com/office/drawing/2016/5/10/chartex" xmlns:cx5="http://schemas.microsoft.com/office/drawing/2016/5/11/chartex" xmlns:cx6="http://schemas.microsoft.com/office/drawing/2016/5/12/chartex" xmlns:cx7="http://schemas.microsoft.com/office/drawing/2016/5/13/chartex" xmlns:cx8="http://schemas.microsoft.com/office/drawing/2016/5/14/chartex" xmlns:mc="http://schemas.openxmlformats.org/markup-compatibility/2006" xmlns:aink="http://schemas.microsoft.com/office/drawing/2016/ink" xmlns:am3d="http://schemas.microsoft.com/office/drawing/2017/model3d" xmlns:o="urn:schemas-microsoft-com:office:office" xmlns:r="http://schemas.openxmlformats.org/officeDocument/2006/relationships" xmlns:m="http://schemas.openxmlformats.org/officeDocument/2006/math" xmlns:v="urn:schemas-microsoft-com:vml" xmlns:wp14="http://schemas.microsoft.com/office/word/2010/wordprocessingDrawing" xmlns:wp="http://schemas.openxmlformats.org/drawingml/2006/wordprocessingDrawing" xmlns:w10="urn:schemas-microsoft-com:office:word" xmlns:w="http://schemas.openxmlformats.org/wordprocessingml/2006/main" xmlns:w14="http://schemas.microsoft.com/office/word/2010/wordml" xmlns:w15="http://schemas.microsoft.com/office/word/2012/wordml" xmlns:w16cid="http://schemas.microsoft.com/office/word/2016/wordml/cid" xmlns:w16se="http://schemas.microsoft.com/office/word/2015/wordml/symex" xmlns:wpg="http://schemas.microsoft.com/office/word/2010/wordprocessingGroup" xmlns:wpi="http://schemas.microsoft.com/office/word/2010/wordprocessingInk" xmlns:wne="http://schemas.microsoft.com/office/word/2006/wordml" xmlns:wps="http://schemas.microsoft.com/office/word/2010/wordprocessingShape" mc:Ignorable="w14 w15 w16se w16cid wp14">
+<w:hdr xmlns:wpc="http://schemas.microsoft.com/office/word/2010/wordprocessingCanvas" xmlns:mc="http://schemas.openxmlformats.org/markup-compatibility/2006" xmlns:o="urn:schemas-microsoft-com:office:office" xmlns:r="http://schemas.openxmlformats.org/officeDocument/2006/relationships" xmlns:m="http://schemas.openxmlformats.org/officeDocument/2006/math" xmlns:v="urn:schemas-microsoft-com:vml" xmlns:wp14="http://schemas.microsoft.com/office/word/2010/wordprocessingDrawing" xmlns:wp="http://schemas.openxmlformats.org/drawingml/2006/wordprocessingDrawing" xmlns:w10="urn:schemas-microsoft-com:office:word" xmlns:w="http://schemas.openxmlformats.org/wordprocessingml/2006/main" xmlns:w14="http://schemas.microsoft.com/office/word/2010/wordml" xmlns:w15="http://schemas.microsoft.com/office/word/2012/wordml" xmlns:wpg="http://schemas.microsoft.com/office/word/2010/wordprocessingGroup" xmlns:wpi="http://schemas.microsoft.com/office/word/2010/wordprocessingInk" xmlns:wne="http://schemas.microsoft.com/office/word/2006/wordml" xmlns:wps="http://schemas.microsoft.com/office/word/2010/wordprocessingShape" mc:Ignorable="w14 w15 wp14">
   <w:p/>
 </w:hdr>
 </file>
 
 <file path=word/header3.xml><?xml version="1.0" encoding="utf-8"?>
-<w:hdr xmlns:wpc="http://schemas.microsoft.com/office/word/2010/wordprocessingCanvas" xmlns:cx="http://schemas.microsoft.com/office/drawing/2014/chartex" xmlns:cx1="http://schemas.microsoft.com/office/drawing/2015/9/8/chartex" xmlns:cx2="http://schemas.microsoft.com/office/drawing/2015/10/21/chartex" xmlns:cx3="http://schemas.microsoft.com/office/drawing/2016/5/9/chartex" xmlns:cx4="http://schemas.microsoft.com/office/drawing/2016/5/10/chartex" xmlns:cx5="http://schemas.microsoft.com/office/drawing/2016/5/11/chartex" xmlns:cx6="http://schemas.microsoft.com/office/drawing/2016/5/12/chartex" xmlns:cx7="http://schemas.microsoft.com/office/drawing/2016/5/13/chartex" xmlns:cx8="http://schemas.microsoft.com/office/drawing/2016/5/14/chartex" xmlns:mc="http://schemas.openxmlformats.org/markup-compatibility/2006" xmlns:aink="http://schemas.microsoft.com/office/drawing/2016/ink" xmlns:am3d="http://schemas.microsoft.com/office/drawing/2017/model3d" xmlns:o="urn:schemas-microsoft-com:office:office" xmlns:r="http://schemas.openxmlformats.org/officeDocument/2006/relationships" xmlns:m="http://schemas.openxmlformats.org/officeDocument/2006/math" xmlns:v="urn:schemas-microsoft-com:vml" xmlns:wp14="http://schemas.microsoft.com/office/word/2010/wordprocessingDrawing" xmlns:wp="http://schemas.openxmlformats.org/drawingml/2006/wordprocessingDrawing" xmlns:w10="urn:schemas-microsoft-com:office:word" xmlns:w="http://schemas.openxmlformats.org/wordprocessingml/2006/main" xmlns:w14="http://schemas.microsoft.com/office/word/2010/wordml" xmlns:w15="http://schemas.microsoft.com/office/word/2012/wordml" xmlns:w16cid="http://schemas.microsoft.com/office/word/2016/wordml/cid" xmlns:w16se="http://schemas.microsoft.com/office/word/2015/wordml/symex" xmlns:wpg="http://schemas.microsoft.com/office/word/2010/wordprocessingGroup" xmlns:wpi="http://schemas.microsoft.com/office/word/2010/wordprocessingInk" xmlns:wne="http://schemas.microsoft.com/office/word/2006/wordml" xmlns:wps="http://schemas.microsoft.com/office/word/2010/wordprocessingShape" mc:Ignorable="w14 w15 w16se w16cid wp14">
+<w:hdr xmlns:wpc="http://schemas.microsoft.com/office/word/2010/wordprocessingCanvas" xmlns:mc="http://schemas.openxmlformats.org/markup-compatibility/2006" xmlns:o="urn:schemas-microsoft-com:office:office" xmlns:r="http://schemas.openxmlformats.org/officeDocument/2006/relationships" xmlns:m="http://schemas.openxmlformats.org/officeDocument/2006/math" xmlns:v="urn:schemas-microsoft-com:vml" xmlns:wp14="http://schemas.microsoft.com/office/word/2010/wordprocessingDrawing" xmlns:wp="http://schemas.openxmlformats.org/drawingml/2006/wordprocessingDrawing" xmlns:w10="urn:schemas-microsoft-com:office:word" xmlns:w="http://schemas.openxmlformats.org/wordprocessingml/2006/main" xmlns:w14="http://schemas.microsoft.com/office/word/2010/wordml" xmlns:w15="http://schemas.microsoft.com/office/word/2012/wordml" xmlns:wpg="http://schemas.microsoft.com/office/word/2010/wordprocessingGroup" xmlns:wpi="http://schemas.microsoft.com/office/word/2010/wordprocessingInk" xmlns:wne="http://schemas.microsoft.com/office/word/2006/wordml" xmlns:wps="http://schemas.microsoft.com/office/word/2010/wordprocessingShape" mc:Ignorable="w14 w15 wp14">
   <w:p>
     <w:pPr>
       <w:pStyle w:val="Header"/>
@@ -7560,6 +7792,7 @@
         <w:color w:val="2A62A6"/>
         <w:sz w:val="32"/>
         <w:szCs w:val="32"/>
+        <w:lang w:eastAsia="en-US" w:bidi="ar-SA"/>
       </w:rPr>
       <mc:AlternateContent>
         <mc:Choice Requires="wps">
@@ -7639,7 +7872,7 @@
             </wp:anchor>
           </w:drawing>
         </mc:Choice>
-        <mc:Fallback>
+        <mc:Fallback xmlns:w16se="http://schemas.microsoft.com/office/word/2015/wordml/symex" xmlns:w16cid="http://schemas.microsoft.com/office/word/2016/wordml/cid" xmlns:am3d="http://schemas.microsoft.com/office/drawing/2017/model3d" xmlns:aink="http://schemas.microsoft.com/office/drawing/2016/ink" xmlns:cx8="http://schemas.microsoft.com/office/drawing/2016/5/14/chartex" xmlns:cx7="http://schemas.microsoft.com/office/drawing/2016/5/13/chartex" xmlns:cx6="http://schemas.microsoft.com/office/drawing/2016/5/12/chartex" xmlns:cx5="http://schemas.microsoft.com/office/drawing/2016/5/11/chartex" xmlns:cx4="http://schemas.microsoft.com/office/drawing/2016/5/10/chartex" xmlns:cx3="http://schemas.microsoft.com/office/drawing/2016/5/9/chartex" xmlns:cx2="http://schemas.microsoft.com/office/drawing/2015/10/21/chartex" xmlns:cx1="http://schemas.microsoft.com/office/drawing/2015/9/8/chartex" xmlns:cx="http://schemas.microsoft.com/office/drawing/2014/chartex">
           <w:pict>
             <v:shapetype w14:anchorId="2A850F9D" id="_x0000_t202" coordsize="21600,21600" o:spt="202" path="m,l,21600r21600,l21600,xe">
               <v:stroke joinstyle="miter"/>
@@ -7825,13 +8058,13 @@
 </file>
 
 <file path=word/header4.xml><?xml version="1.0" encoding="utf-8"?>
-<w:hdr xmlns:wpc="http://schemas.microsoft.com/office/word/2010/wordprocessingCanvas" xmlns:cx="http://schemas.microsoft.com/office/drawing/2014/chartex" xmlns:cx1="http://schemas.microsoft.com/office/drawing/2015/9/8/chartex" xmlns:cx2="http://schemas.microsoft.com/office/drawing/2015/10/21/chartex" xmlns:cx3="http://schemas.microsoft.com/office/drawing/2016/5/9/chartex" xmlns:cx4="http://schemas.microsoft.com/office/drawing/2016/5/10/chartex" xmlns:cx5="http://schemas.microsoft.com/office/drawing/2016/5/11/chartex" xmlns:cx6="http://schemas.microsoft.com/office/drawing/2016/5/12/chartex" xmlns:cx7="http://schemas.microsoft.com/office/drawing/2016/5/13/chartex" xmlns:cx8="http://schemas.microsoft.com/office/drawing/2016/5/14/chartex" xmlns:mc="http://schemas.openxmlformats.org/markup-compatibility/2006" xmlns:aink="http://schemas.microsoft.com/office/drawing/2016/ink" xmlns:am3d="http://schemas.microsoft.com/office/drawing/2017/model3d" xmlns:o="urn:schemas-microsoft-com:office:office" xmlns:r="http://schemas.openxmlformats.org/officeDocument/2006/relationships" xmlns:m="http://schemas.openxmlformats.org/officeDocument/2006/math" xmlns:v="urn:schemas-microsoft-com:vml" xmlns:wp14="http://schemas.microsoft.com/office/word/2010/wordprocessingDrawing" xmlns:wp="http://schemas.openxmlformats.org/drawingml/2006/wordprocessingDrawing" xmlns:w10="urn:schemas-microsoft-com:office:word" xmlns:w="http://schemas.openxmlformats.org/wordprocessingml/2006/main" xmlns:w14="http://schemas.microsoft.com/office/word/2010/wordml" xmlns:w15="http://schemas.microsoft.com/office/word/2012/wordml" xmlns:w16cid="http://schemas.microsoft.com/office/word/2016/wordml/cid" xmlns:w16se="http://schemas.microsoft.com/office/word/2015/wordml/symex" xmlns:wpg="http://schemas.microsoft.com/office/word/2010/wordprocessingGroup" xmlns:wpi="http://schemas.microsoft.com/office/word/2010/wordprocessingInk" xmlns:wne="http://schemas.microsoft.com/office/word/2006/wordml" xmlns:wps="http://schemas.microsoft.com/office/word/2010/wordprocessingShape" mc:Ignorable="w14 w15 w16se w16cid wp14">
+<w:hdr xmlns:wpc="http://schemas.microsoft.com/office/word/2010/wordprocessingCanvas" xmlns:mc="http://schemas.openxmlformats.org/markup-compatibility/2006" xmlns:o="urn:schemas-microsoft-com:office:office" xmlns:r="http://schemas.openxmlformats.org/officeDocument/2006/relationships" xmlns:m="http://schemas.openxmlformats.org/officeDocument/2006/math" xmlns:v="urn:schemas-microsoft-com:vml" xmlns:wp14="http://schemas.microsoft.com/office/word/2010/wordprocessingDrawing" xmlns:wp="http://schemas.openxmlformats.org/drawingml/2006/wordprocessingDrawing" xmlns:w10="urn:schemas-microsoft-com:office:word" xmlns:w="http://schemas.openxmlformats.org/wordprocessingml/2006/main" xmlns:w14="http://schemas.microsoft.com/office/word/2010/wordml" xmlns:w15="http://schemas.microsoft.com/office/word/2012/wordml" xmlns:wpg="http://schemas.microsoft.com/office/word/2010/wordprocessingGroup" xmlns:wpi="http://schemas.microsoft.com/office/word/2010/wordprocessingInk" xmlns:wne="http://schemas.microsoft.com/office/word/2006/wordml" xmlns:wps="http://schemas.microsoft.com/office/word/2010/wordprocessingShape" mc:Ignorable="w14 w15 wp14">
   <w:p/>
 </w:hdr>
 </file>
 
 <file path=word/numbering.xml><?xml version="1.0" encoding="utf-8"?>
-<w:numbering xmlns:wpc="http://schemas.microsoft.com/office/word/2010/wordprocessingCanvas" xmlns:cx="http://schemas.microsoft.com/office/drawing/2014/chartex" xmlns:cx1="http://schemas.microsoft.com/office/drawing/2015/9/8/chartex" xmlns:cx2="http://schemas.microsoft.com/office/drawing/2015/10/21/chartex" xmlns:cx3="http://schemas.microsoft.com/office/drawing/2016/5/9/chartex" xmlns:cx4="http://schemas.microsoft.com/office/drawing/2016/5/10/chartex" xmlns:cx5="http://schemas.microsoft.com/office/drawing/2016/5/11/chartex" xmlns:cx6="http://schemas.microsoft.com/office/drawing/2016/5/12/chartex" xmlns:cx7="http://schemas.microsoft.com/office/drawing/2016/5/13/chartex" xmlns:cx8="http://schemas.microsoft.com/office/drawing/2016/5/14/chartex" xmlns:mc="http://schemas.openxmlformats.org/markup-compatibility/2006" xmlns:aink="http://schemas.microsoft.com/office/drawing/2016/ink" xmlns:am3d="http://schemas.microsoft.com/office/drawing/2017/model3d" xmlns:o="urn:schemas-microsoft-com:office:office" xmlns:r="http://schemas.openxmlformats.org/officeDocument/2006/relationships" xmlns:m="http://schemas.openxmlformats.org/officeDocument/2006/math" xmlns:v="urn:schemas-microsoft-com:vml" xmlns:wp14="http://schemas.microsoft.com/office/word/2010/wordprocessingDrawing" xmlns:wp="http://schemas.openxmlformats.org/drawingml/2006/wordprocessingDrawing" xmlns:w10="urn:schemas-microsoft-com:office:word" xmlns:w="http://schemas.openxmlformats.org/wordprocessingml/2006/main" xmlns:w14="http://schemas.microsoft.com/office/word/2010/wordml" xmlns:w15="http://schemas.microsoft.com/office/word/2012/wordml" xmlns:w16cid="http://schemas.microsoft.com/office/word/2016/wordml/cid" xmlns:w16se="http://schemas.microsoft.com/office/word/2015/wordml/symex" xmlns:wpg="http://schemas.microsoft.com/office/word/2010/wordprocessingGroup" xmlns:wpi="http://schemas.microsoft.com/office/word/2010/wordprocessingInk" xmlns:wne="http://schemas.microsoft.com/office/word/2006/wordml" xmlns:wps="http://schemas.microsoft.com/office/word/2010/wordprocessingShape" mc:Ignorable="w14 w15 w16se w16cid wp14">
+<w:numbering xmlns:wpc="http://schemas.microsoft.com/office/word/2010/wordprocessingCanvas" xmlns:mc="http://schemas.openxmlformats.org/markup-compatibility/2006" xmlns:o="urn:schemas-microsoft-com:office:office" xmlns:r="http://schemas.openxmlformats.org/officeDocument/2006/relationships" xmlns:m="http://schemas.openxmlformats.org/officeDocument/2006/math" xmlns:v="urn:schemas-microsoft-com:vml" xmlns:wp14="http://schemas.microsoft.com/office/word/2010/wordprocessingDrawing" xmlns:wp="http://schemas.openxmlformats.org/drawingml/2006/wordprocessingDrawing" xmlns:w10="urn:schemas-microsoft-com:office:word" xmlns:w="http://schemas.openxmlformats.org/wordprocessingml/2006/main" xmlns:w14="http://schemas.microsoft.com/office/word/2010/wordml" xmlns:w15="http://schemas.microsoft.com/office/word/2012/wordml" xmlns:wpg="http://schemas.microsoft.com/office/word/2010/wordprocessingGroup" xmlns:wpi="http://schemas.microsoft.com/office/word/2010/wordprocessingInk" xmlns:wne="http://schemas.microsoft.com/office/word/2006/wordml" xmlns:wps="http://schemas.microsoft.com/office/word/2010/wordprocessingShape" mc:Ignorable="w14 w15 wp14">
   <w:abstractNum w:abstractNumId="0" w15:restartNumberingAfterBreak="0">
     <w:nsid w:val="00000001"/>
     <w:multiLevelType w:val="multilevel"/>
@@ -10679,6 +10912,119 @@
     </w:lvl>
   </w:abstractNum>
   <w:abstractNum w:abstractNumId="36" w15:restartNumberingAfterBreak="0">
+    <w:nsid w:val="71F0466C"/>
+    <w:multiLevelType w:val="hybridMultilevel"/>
+    <w:tmpl w:val="DF5A2BB0"/>
+    <w:lvl w:ilvl="0" w:tplc="04090001">
+      <w:start w:val="1"/>
+      <w:numFmt w:val="bullet"/>
+      <w:lvlText w:val=""/>
+      <w:lvlJc w:val="left"/>
+      <w:pPr>
+        <w:ind w:left="1440" w:hanging="360"/>
+      </w:pPr>
+      <w:rPr>
+        <w:rFonts w:ascii="Symbol" w:hAnsi="Symbol" w:hint="default"/>
+      </w:rPr>
+    </w:lvl>
+    <w:lvl w:ilvl="1" w:tplc="04090003" w:tentative="1">
+      <w:start w:val="1"/>
+      <w:numFmt w:val="bullet"/>
+      <w:lvlText w:val="o"/>
+      <w:lvlJc w:val="left"/>
+      <w:pPr>
+        <w:ind w:left="2160" w:hanging="360"/>
+      </w:pPr>
+      <w:rPr>
+        <w:rFonts w:ascii="Courier New" w:hAnsi="Courier New" w:cs="Courier New" w:hint="default"/>
+      </w:rPr>
+    </w:lvl>
+    <w:lvl w:ilvl="2" w:tplc="04090005" w:tentative="1">
+      <w:start w:val="1"/>
+      <w:numFmt w:val="bullet"/>
+      <w:lvlText w:val=""/>
+      <w:lvlJc w:val="left"/>
+      <w:pPr>
+        <w:ind w:left="2880" w:hanging="360"/>
+      </w:pPr>
+      <w:rPr>
+        <w:rFonts w:ascii="Wingdings" w:hAnsi="Wingdings" w:hint="default"/>
+      </w:rPr>
+    </w:lvl>
+    <w:lvl w:ilvl="3" w:tplc="04090001" w:tentative="1">
+      <w:start w:val="1"/>
+      <w:numFmt w:val="bullet"/>
+      <w:lvlText w:val=""/>
+      <w:lvlJc w:val="left"/>
+      <w:pPr>
+        <w:ind w:left="3600" w:hanging="360"/>
+      </w:pPr>
+      <w:rPr>
+        <w:rFonts w:ascii="Symbol" w:hAnsi="Symbol" w:hint="default"/>
+      </w:rPr>
+    </w:lvl>
+    <w:lvl w:ilvl="4" w:tplc="04090003" w:tentative="1">
+      <w:start w:val="1"/>
+      <w:numFmt w:val="bullet"/>
+      <w:lvlText w:val="o"/>
+      <w:lvlJc w:val="left"/>
+      <w:pPr>
+        <w:ind w:left="4320" w:hanging="360"/>
+      </w:pPr>
+      <w:rPr>
+        <w:rFonts w:ascii="Courier New" w:hAnsi="Courier New" w:cs="Courier New" w:hint="default"/>
+      </w:rPr>
+    </w:lvl>
+    <w:lvl w:ilvl="5" w:tplc="04090005" w:tentative="1">
+      <w:start w:val="1"/>
+      <w:numFmt w:val="bullet"/>
+      <w:lvlText w:val=""/>
+      <w:lvlJc w:val="left"/>
+      <w:pPr>
+        <w:ind w:left="5040" w:hanging="360"/>
+      </w:pPr>
+      <w:rPr>
+        <w:rFonts w:ascii="Wingdings" w:hAnsi="Wingdings" w:hint="default"/>
+      </w:rPr>
+    </w:lvl>
+    <w:lvl w:ilvl="6" w:tplc="04090001" w:tentative="1">
+      <w:start w:val="1"/>
+      <w:numFmt w:val="bullet"/>
+      <w:lvlText w:val=""/>
+      <w:lvlJc w:val="left"/>
+      <w:pPr>
+        <w:ind w:left="5760" w:hanging="360"/>
+      </w:pPr>
+      <w:rPr>
+        <w:rFonts w:ascii="Symbol" w:hAnsi="Symbol" w:hint="default"/>
+      </w:rPr>
+    </w:lvl>
+    <w:lvl w:ilvl="7" w:tplc="04090003" w:tentative="1">
+      <w:start w:val="1"/>
+      <w:numFmt w:val="bullet"/>
+      <w:lvlText w:val="o"/>
+      <w:lvlJc w:val="left"/>
+      <w:pPr>
+        <w:ind w:left="6480" w:hanging="360"/>
+      </w:pPr>
+      <w:rPr>
+        <w:rFonts w:ascii="Courier New" w:hAnsi="Courier New" w:cs="Courier New" w:hint="default"/>
+      </w:rPr>
+    </w:lvl>
+    <w:lvl w:ilvl="8" w:tplc="04090005" w:tentative="1">
+      <w:start w:val="1"/>
+      <w:numFmt w:val="bullet"/>
+      <w:lvlText w:val=""/>
+      <w:lvlJc w:val="left"/>
+      <w:pPr>
+        <w:ind w:left="7200" w:hanging="360"/>
+      </w:pPr>
+      <w:rPr>
+        <w:rFonts w:ascii="Wingdings" w:hAnsi="Wingdings" w:hint="default"/>
+      </w:rPr>
+    </w:lvl>
+  </w:abstractNum>
+  <w:abstractNum w:abstractNumId="37" w15:restartNumberingAfterBreak="0">
     <w:nsid w:val="7745669D"/>
     <w:multiLevelType w:val="hybridMultilevel"/>
     <w:tmpl w:val="7C84415A"/>
@@ -10767,7 +11113,120 @@
       </w:pPr>
     </w:lvl>
   </w:abstractNum>
-  <w:abstractNum w:abstractNumId="37" w15:restartNumberingAfterBreak="0">
+  <w:abstractNum w:abstractNumId="38" w15:restartNumberingAfterBreak="0">
+    <w:nsid w:val="791F5AAC"/>
+    <w:multiLevelType w:val="hybridMultilevel"/>
+    <w:tmpl w:val="830CD300"/>
+    <w:lvl w:ilvl="0" w:tplc="04090001">
+      <w:start w:val="1"/>
+      <w:numFmt w:val="bullet"/>
+      <w:lvlText w:val=""/>
+      <w:lvlJc w:val="left"/>
+      <w:pPr>
+        <w:ind w:left="1440" w:hanging="360"/>
+      </w:pPr>
+      <w:rPr>
+        <w:rFonts w:ascii="Symbol" w:hAnsi="Symbol" w:hint="default"/>
+      </w:rPr>
+    </w:lvl>
+    <w:lvl w:ilvl="1" w:tplc="04090003" w:tentative="1">
+      <w:start w:val="1"/>
+      <w:numFmt w:val="bullet"/>
+      <w:lvlText w:val="o"/>
+      <w:lvlJc w:val="left"/>
+      <w:pPr>
+        <w:ind w:left="1440" w:hanging="360"/>
+      </w:pPr>
+      <w:rPr>
+        <w:rFonts w:ascii="Courier New" w:hAnsi="Courier New" w:cs="Courier New" w:hint="default"/>
+      </w:rPr>
+    </w:lvl>
+    <w:lvl w:ilvl="2" w:tplc="04090005" w:tentative="1">
+      <w:start w:val="1"/>
+      <w:numFmt w:val="bullet"/>
+      <w:lvlText w:val=""/>
+      <w:lvlJc w:val="left"/>
+      <w:pPr>
+        <w:ind w:left="2160" w:hanging="360"/>
+      </w:pPr>
+      <w:rPr>
+        <w:rFonts w:ascii="Wingdings" w:hAnsi="Wingdings" w:hint="default"/>
+      </w:rPr>
+    </w:lvl>
+    <w:lvl w:ilvl="3" w:tplc="04090001" w:tentative="1">
+      <w:start w:val="1"/>
+      <w:numFmt w:val="bullet"/>
+      <w:lvlText w:val=""/>
+      <w:lvlJc w:val="left"/>
+      <w:pPr>
+        <w:ind w:left="2880" w:hanging="360"/>
+      </w:pPr>
+      <w:rPr>
+        <w:rFonts w:ascii="Symbol" w:hAnsi="Symbol" w:hint="default"/>
+      </w:rPr>
+    </w:lvl>
+    <w:lvl w:ilvl="4" w:tplc="04090003" w:tentative="1">
+      <w:start w:val="1"/>
+      <w:numFmt w:val="bullet"/>
+      <w:lvlText w:val="o"/>
+      <w:lvlJc w:val="left"/>
+      <w:pPr>
+        <w:ind w:left="3600" w:hanging="360"/>
+      </w:pPr>
+      <w:rPr>
+        <w:rFonts w:ascii="Courier New" w:hAnsi="Courier New" w:cs="Courier New" w:hint="default"/>
+      </w:rPr>
+    </w:lvl>
+    <w:lvl w:ilvl="5" w:tplc="04090005" w:tentative="1">
+      <w:start w:val="1"/>
+      <w:numFmt w:val="bullet"/>
+      <w:lvlText w:val=""/>
+      <w:lvlJc w:val="left"/>
+      <w:pPr>
+        <w:ind w:left="4320" w:hanging="360"/>
+      </w:pPr>
+      <w:rPr>
+        <w:rFonts w:ascii="Wingdings" w:hAnsi="Wingdings" w:hint="default"/>
+      </w:rPr>
+    </w:lvl>
+    <w:lvl w:ilvl="6" w:tplc="04090001" w:tentative="1">
+      <w:start w:val="1"/>
+      <w:numFmt w:val="bullet"/>
+      <w:lvlText w:val=""/>
+      <w:lvlJc w:val="left"/>
+      <w:pPr>
+        <w:ind w:left="5040" w:hanging="360"/>
+      </w:pPr>
+      <w:rPr>
+        <w:rFonts w:ascii="Symbol" w:hAnsi="Symbol" w:hint="default"/>
+      </w:rPr>
+    </w:lvl>
+    <w:lvl w:ilvl="7" w:tplc="04090003" w:tentative="1">
+      <w:start w:val="1"/>
+      <w:numFmt w:val="bullet"/>
+      <w:lvlText w:val="o"/>
+      <w:lvlJc w:val="left"/>
+      <w:pPr>
+        <w:ind w:left="5760" w:hanging="360"/>
+      </w:pPr>
+      <w:rPr>
+        <w:rFonts w:ascii="Courier New" w:hAnsi="Courier New" w:cs="Courier New" w:hint="default"/>
+      </w:rPr>
+    </w:lvl>
+    <w:lvl w:ilvl="8" w:tplc="04090005" w:tentative="1">
+      <w:start w:val="1"/>
+      <w:numFmt w:val="bullet"/>
+      <w:lvlText w:val=""/>
+      <w:lvlJc w:val="left"/>
+      <w:pPr>
+        <w:ind w:left="6480" w:hanging="360"/>
+      </w:pPr>
+      <w:rPr>
+        <w:rFonts w:ascii="Wingdings" w:hAnsi="Wingdings" w:hint="default"/>
+      </w:rPr>
+    </w:lvl>
+  </w:abstractNum>
+  <w:abstractNum w:abstractNumId="39" w15:restartNumberingAfterBreak="0">
     <w:nsid w:val="79405515"/>
     <w:multiLevelType w:val="hybridMultilevel"/>
     <w:tmpl w:val="B588D586"/>
@@ -10883,7 +11342,7 @@
       </w:pPr>
     </w:lvl>
   </w:abstractNum>
-  <w:abstractNum w:abstractNumId="38" w15:restartNumberingAfterBreak="0">
+  <w:abstractNum w:abstractNumId="40" w15:restartNumberingAfterBreak="0">
     <w:nsid w:val="795348F1"/>
     <w:multiLevelType w:val="multilevel"/>
     <w:tmpl w:val="00000011"/>
@@ -11054,10 +11513,10 @@
     <w:abstractNumId w:val="22"/>
   </w:num>
   <w:num w:numId="20">
-    <w:abstractNumId w:val="38"/>
+    <w:abstractNumId w:val="40"/>
   </w:num>
   <w:num w:numId="21">
-    <w:abstractNumId w:val="37"/>
+    <w:abstractNumId w:val="39"/>
   </w:num>
   <w:num w:numId="22">
     <w:abstractNumId w:val="21"/>
@@ -11111,13 +11570,19 @@
     <w:abstractNumId w:val="25"/>
   </w:num>
   <w:num w:numId="39">
+    <w:abstractNumId w:val="37"/>
+  </w:num>
+  <w:num w:numId="40">
     <w:abstractNumId w:val="36"/>
+  </w:num>
+  <w:num w:numId="41">
+    <w:abstractNumId w:val="38"/>
   </w:num>
 </w:numbering>
 </file>
 
 <file path=word/styles.xml><?xml version="1.0" encoding="utf-8"?>
-<w:styles xmlns:mc="http://schemas.openxmlformats.org/markup-compatibility/2006" xmlns:r="http://schemas.openxmlformats.org/officeDocument/2006/relationships" xmlns:w="http://schemas.openxmlformats.org/wordprocessingml/2006/main" xmlns:w14="http://schemas.microsoft.com/office/word/2010/wordml" xmlns:w15="http://schemas.microsoft.com/office/word/2012/wordml" xmlns:w16cid="http://schemas.microsoft.com/office/word/2016/wordml/cid" xmlns:w16se="http://schemas.microsoft.com/office/word/2015/wordml/symex" mc:Ignorable="w14 w15 w16se w16cid">
+<w:styles xmlns:mc="http://schemas.openxmlformats.org/markup-compatibility/2006" xmlns:r="http://schemas.openxmlformats.org/officeDocument/2006/relationships" xmlns:w="http://schemas.openxmlformats.org/wordprocessingml/2006/main" xmlns:w14="http://schemas.microsoft.com/office/word/2010/wordml" xmlns:w15="http://schemas.microsoft.com/office/word/2012/wordml" mc:Ignorable="w14 w15">
   <w:docDefaults>
     <w:rPrDefault>
       <w:rPr>
@@ -11127,7 +11592,7 @@
     </w:rPrDefault>
     <w:pPrDefault/>
   </w:docDefaults>
-  <w:latentStyles w:defLockedState="0" w:defUIPriority="0" w:defSemiHidden="0" w:defUnhideWhenUsed="0" w:defQFormat="0" w:count="376">
+  <w:latentStyles w:defLockedState="0" w:defUIPriority="0" w:defSemiHidden="0" w:defUnhideWhenUsed="0" w:defQFormat="0" w:count="371">
     <w:lsdException w:name="Normal" w:qFormat="1"/>
     <w:lsdException w:name="heading 1" w:qFormat="1"/>
     <w:lsdException w:name="heading 2" w:qFormat="1"/>
@@ -11226,6 +11691,7 @@
     <w:lsdException w:name="HTML Sample" w:semiHidden="1" w:unhideWhenUsed="1"/>
     <w:lsdException w:name="HTML Typewriter" w:semiHidden="1" w:unhideWhenUsed="1"/>
     <w:lsdException w:name="HTML Variable" w:semiHidden="1" w:unhideWhenUsed="1"/>
+    <w:lsdException w:name="Normal Table" w:semiHidden="1" w:unhideWhenUsed="1"/>
     <w:lsdException w:name="annotation subject" w:semiHidden="1" w:unhideWhenUsed="1"/>
     <w:lsdException w:name="No List" w:semiHidden="1" w:unhideWhenUsed="1"/>
     <w:lsdException w:name="Outline List 1" w:semiHidden="1" w:unhideWhenUsed="1"/>
@@ -11272,7 +11738,9 @@
     <w:lsdException w:name="Table Subtle 2" w:semiHidden="1" w:unhideWhenUsed="1"/>
     <w:lsdException w:name="Table Web 1" w:semiHidden="1" w:unhideWhenUsed="1"/>
     <w:lsdException w:name="Table Web 2" w:semiHidden="1" w:unhideWhenUsed="1"/>
+    <w:lsdException w:name="Table Web 3" w:semiHidden="1" w:unhideWhenUsed="1"/>
     <w:lsdException w:name="Balloon Text" w:semiHidden="1" w:unhideWhenUsed="1"/>
+    <w:lsdException w:name="Table Theme" w:semiHidden="1" w:unhideWhenUsed="1"/>
     <w:lsdException w:name="Placeholder Text" w:semiHidden="1" w:uiPriority="99"/>
     <w:lsdException w:name="No Spacing" w:uiPriority="1" w:qFormat="1"/>
     <w:lsdException w:name="Light Shading" w:uiPriority="60"/>
@@ -11488,11 +11956,6 @@
     <w:lsdException w:name="List Table 5 Dark Accent 6" w:uiPriority="50"/>
     <w:lsdException w:name="List Table 6 Colorful Accent 6" w:uiPriority="51"/>
     <w:lsdException w:name="List Table 7 Colorful Accent 6" w:uiPriority="52"/>
-    <w:lsdException w:name="Mention" w:semiHidden="1" w:uiPriority="99" w:unhideWhenUsed="1"/>
-    <w:lsdException w:name="Smart Hyperlink" w:semiHidden="1" w:uiPriority="99" w:unhideWhenUsed="1"/>
-    <w:lsdException w:name="Hashtag" w:semiHidden="1" w:uiPriority="99" w:unhideWhenUsed="1"/>
-    <w:lsdException w:name="Unresolved Mention" w:semiHidden="1" w:uiPriority="99" w:unhideWhenUsed="1"/>
-    <w:lsdException w:name="Smart Link" w:semiHidden="1" w:uiPriority="99" w:unhideWhenUsed="1"/>
   </w:latentStyles>
   <w:style w:type="paragraph" w:default="1" w:styleId="Normal">
     <w:name w:val="Normal"/>
@@ -12472,7 +12935,7 @@
       <w:bCs/>
     </w:rPr>
   </w:style>
-  <w:style w:type="character" w:styleId="UnresolvedMention">
+  <w:style w:type="character" w:customStyle="1" w:styleId="UnresolvedMention">
     <w:name w:val="Unresolved Mention"/>
     <w:basedOn w:val="DefaultParagraphFont"/>
     <w:uiPriority w:val="99"/>
@@ -12929,7 +13392,7 @@
 </file>
 
 <file path=customXml/itemProps1.xml><?xml version="1.0" encoding="utf-8"?>
-<ds:datastoreItem xmlns:ds="http://schemas.openxmlformats.org/officeDocument/2006/customXml" ds:itemID="{D6D632A3-6DEE-491E-85C7-3D2F82F30E5A}">
+<ds:datastoreItem xmlns:ds="http://schemas.openxmlformats.org/officeDocument/2006/customXml" ds:itemID="{A176B6B7-0DE6-4E3B-9C13-9FDC9B0B426E}">
   <ds:schemaRefs>
     <ds:schemaRef ds:uri="http://schemas.openxmlformats.org/officeDocument/2006/bibliography"/>
   </ds:schemaRefs>

</xml_diff>

<commit_message>
4. Các quy định họp với khách hàng
</commit_message>
<xml_diff>
--- a/docs/MyProjectMgnt.docx
+++ b/docs/MyProjectMgnt.docx
@@ -94,7 +94,7 @@
               </wp:anchor>
             </w:drawing>
           </mc:Choice>
-          <mc:Fallback xmlns:w16se="http://schemas.microsoft.com/office/word/2015/wordml/symex" xmlns:w16cid="http://schemas.microsoft.com/office/word/2016/wordml/cid" xmlns:am3d="http://schemas.microsoft.com/office/drawing/2017/model3d" xmlns:aink="http://schemas.microsoft.com/office/drawing/2016/ink" xmlns:cx8="http://schemas.microsoft.com/office/drawing/2016/5/14/chartex" xmlns:cx7="http://schemas.microsoft.com/office/drawing/2016/5/13/chartex" xmlns:cx6="http://schemas.microsoft.com/office/drawing/2016/5/12/chartex" xmlns:cx5="http://schemas.microsoft.com/office/drawing/2016/5/11/chartex" xmlns:cx4="http://schemas.microsoft.com/office/drawing/2016/5/10/chartex" xmlns:cx3="http://schemas.microsoft.com/office/drawing/2016/5/9/chartex" xmlns:cx2="http://schemas.microsoft.com/office/drawing/2015/10/21/chartex" xmlns:cx1="http://schemas.microsoft.com/office/drawing/2015/9/8/chartex" xmlns:cx="http://schemas.microsoft.com/office/drawing/2014/chartex">
+          <mc:Fallback>
             <w:pict>
               <v:shapetype w14:anchorId="3470755F" id="_x0000_t202" coordsize="21600,21600" o:spt="202" path="m,l,21600r21600,l21600,xe">
                 <v:stroke joinstyle="miter"/>
@@ -4441,7 +4441,7 @@
               </wp:inline>
             </w:drawing>
           </mc:Choice>
-          <mc:Fallback xmlns:w16se="http://schemas.microsoft.com/office/word/2015/wordml/symex" xmlns:w16cid="http://schemas.microsoft.com/office/word/2016/wordml/cid" xmlns:am3d="http://schemas.microsoft.com/office/drawing/2017/model3d" xmlns:aink="http://schemas.microsoft.com/office/drawing/2016/ink" xmlns:cx8="http://schemas.microsoft.com/office/drawing/2016/5/14/chartex" xmlns:cx7="http://schemas.microsoft.com/office/drawing/2016/5/13/chartex" xmlns:cx6="http://schemas.microsoft.com/office/drawing/2016/5/12/chartex" xmlns:cx5="http://schemas.microsoft.com/office/drawing/2016/5/11/chartex" xmlns:cx4="http://schemas.microsoft.com/office/drawing/2016/5/10/chartex" xmlns:cx3="http://schemas.microsoft.com/office/drawing/2016/5/9/chartex" xmlns:cx2="http://schemas.microsoft.com/office/drawing/2015/10/21/chartex" xmlns:cx1="http://schemas.microsoft.com/office/drawing/2015/9/8/chartex" xmlns:cx="http://schemas.microsoft.com/office/drawing/2014/chartex">
+          <mc:Fallback xmlns:cx="http://schemas.microsoft.com/office/drawing/2014/chartex" xmlns:cx1="http://schemas.microsoft.com/office/drawing/2015/9/8/chartex" xmlns:cx2="http://schemas.microsoft.com/office/drawing/2015/10/21/chartex" xmlns:cx3="http://schemas.microsoft.com/office/drawing/2016/5/9/chartex" xmlns:cx4="http://schemas.microsoft.com/office/drawing/2016/5/10/chartex" xmlns:cx5="http://schemas.microsoft.com/office/drawing/2016/5/11/chartex" xmlns:cx6="http://schemas.microsoft.com/office/drawing/2016/5/12/chartex" xmlns:cx7="http://schemas.microsoft.com/office/drawing/2016/5/13/chartex" xmlns:cx8="http://schemas.microsoft.com/office/drawing/2016/5/14/chartex" xmlns:aink="http://schemas.microsoft.com/office/drawing/2016/ink" xmlns:am3d="http://schemas.microsoft.com/office/drawing/2017/model3d" xmlns:w16cid="http://schemas.microsoft.com/office/word/2016/wordml/cid" xmlns:w16se="http://schemas.microsoft.com/office/word/2015/wordml/symex">
             <w:pict>
               <v:group w14:anchorId="456B0A6C" id="Canvas 5" o:spid="_x0000_s1026" editas="canvas" style="width:210.35pt;height:92.05pt;mso-position-horizontal-relative:char;mso-position-vertical-relative:line" coordsize="26714,11684" o:gfxdata="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">
                 <v:shapetype id="_x0000_t75" coordsize="21600,21600" o:spt="75" o:preferrelative="t" path="m@4@5l@4@11@9@11@9@5xe" filled="f" stroked="f">
@@ -6332,8 +6332,44 @@
         </w:rPr>
         <w:t>ọp hành với khách hàng</w:t>
       </w:r>
+    </w:p>
+    <w:p>
+      <w:pPr>
+        <w:pStyle w:val="ListParagraph"/>
+        <w:numPr>
+          <w:ilvl w:val="0"/>
+          <w:numId w:val="44"/>
+        </w:numPr>
+        <w:rPr>
+          <w:iCs/>
+        </w:rPr>
+      </w:pPr>
+      <w:r>
+        <w:rPr>
+          <w:iCs/>
+        </w:rPr>
+        <w:t>Buổi đầu đi lấy yêu cầu từ khách hàng, chuẩn bị kĩ lưỡng và hẹn gặp nơi khách hàng thuận tiện cho khách hàng (để khách hàng chọn địa điểm hẹn gặp)</w:t>
+      </w:r>
+    </w:p>
+    <w:p>
+      <w:pPr>
+        <w:pStyle w:val="ListParagraph"/>
+        <w:numPr>
+          <w:ilvl w:val="0"/>
+          <w:numId w:val="44"/>
+        </w:numPr>
+        <w:rPr>
+          <w:iCs/>
+        </w:rPr>
+      </w:pPr>
       <w:bookmarkStart w:id="13" w:name="_GoBack"/>
       <w:bookmarkEnd w:id="13"/>
+      <w:r>
+        <w:rPr>
+          <w:iCs/>
+        </w:rPr>
+        <w:t>Mỗi khi khách hàng có yêu cầu mới thì cố gắng hẹn gặp để trao đổi về thay đổi đó cho rõ ràng. Khi đó nếu yêu cầu mới mà team mình có khả năng làm, thì đề nghị tăng thêm chi phí cho dự án. Còn ngược lại team mình không làm kịp tiến độ thì cố gắng để khách hàng không mong muốn tính năng mới đó.</w:t>
+      </w:r>
     </w:p>
     <w:p>
       <w:pPr>
@@ -6611,6 +6647,7 @@
         <w:rPr>
           <w:i/>
         </w:rPr>
+        <w:lastRenderedPageBreak/>
         <w:t xml:space="preserve">Ước lượng số testcase </w:t>
       </w:r>
     </w:p>
@@ -6678,7 +6715,6 @@
       </w:pPr>
       <w:bookmarkStart w:id="21" w:name="_Toc25660398"/>
       <w:r>
-        <w:lastRenderedPageBreak/>
         <w:t>Phân tích thiết kế</w:t>
       </w:r>
       <w:bookmarkEnd w:id="21"/>
@@ -7062,6 +7098,7 @@
       </w:pPr>
       <w:bookmarkStart w:id="29" w:name="_Toc25660406"/>
       <w:r>
+        <w:lastRenderedPageBreak/>
         <w:t>Quản lý mã nguồn</w:t>
       </w:r>
       <w:bookmarkEnd w:id="29"/>
@@ -7113,7 +7150,6 @@
         </w:numPr>
       </w:pPr>
       <w:r>
-        <w:lastRenderedPageBreak/>
         <w:t>Phân bố commit của dự án (sáng chiều đêm…)</w:t>
       </w:r>
     </w:p>
@@ -7638,7 +7674,7 @@
         <w:color w:val="C00000"/>
         <w:lang w:eastAsia="ar-SA" w:bidi="ar-SA"/>
       </w:rPr>
-      <w:t>9</w:t>
+      <w:t>8</w:t>
     </w:r>
     <w:r>
       <w:rPr>
@@ -7872,7 +7908,7 @@
             </wp:anchor>
           </w:drawing>
         </mc:Choice>
-        <mc:Fallback xmlns:w16se="http://schemas.microsoft.com/office/word/2015/wordml/symex" xmlns:w16cid="http://schemas.microsoft.com/office/word/2016/wordml/cid" xmlns:am3d="http://schemas.microsoft.com/office/drawing/2017/model3d" xmlns:aink="http://schemas.microsoft.com/office/drawing/2016/ink" xmlns:cx8="http://schemas.microsoft.com/office/drawing/2016/5/14/chartex" xmlns:cx7="http://schemas.microsoft.com/office/drawing/2016/5/13/chartex" xmlns:cx6="http://schemas.microsoft.com/office/drawing/2016/5/12/chartex" xmlns:cx5="http://schemas.microsoft.com/office/drawing/2016/5/11/chartex" xmlns:cx4="http://schemas.microsoft.com/office/drawing/2016/5/10/chartex" xmlns:cx3="http://schemas.microsoft.com/office/drawing/2016/5/9/chartex" xmlns:cx2="http://schemas.microsoft.com/office/drawing/2015/10/21/chartex" xmlns:cx1="http://schemas.microsoft.com/office/drawing/2015/9/8/chartex" xmlns:cx="http://schemas.microsoft.com/office/drawing/2014/chartex">
+        <mc:Fallback>
           <w:pict>
             <v:shapetype w14:anchorId="2A850F9D" id="_x0000_t202" coordsize="21600,21600" o:spt="202" path="m,l,21600r21600,l21600,xe">
               <v:stroke joinstyle="miter"/>
@@ -8897,6 +8933,119 @@
     </w:lvl>
   </w:abstractNum>
   <w:abstractNum w:abstractNumId="18" w15:restartNumberingAfterBreak="0">
+    <w:nsid w:val="0A4D5313"/>
+    <w:multiLevelType w:val="hybridMultilevel"/>
+    <w:tmpl w:val="7EB8CABA"/>
+    <w:lvl w:ilvl="0" w:tplc="04090001">
+      <w:start w:val="1"/>
+      <w:numFmt w:val="bullet"/>
+      <w:lvlText w:val=""/>
+      <w:lvlJc w:val="left"/>
+      <w:pPr>
+        <w:ind w:left="360" w:hanging="360"/>
+      </w:pPr>
+      <w:rPr>
+        <w:rFonts w:ascii="Symbol" w:hAnsi="Symbol" w:hint="default"/>
+      </w:rPr>
+    </w:lvl>
+    <w:lvl w:ilvl="1" w:tplc="04090003">
+      <w:start w:val="1"/>
+      <w:numFmt w:val="bullet"/>
+      <w:lvlText w:val="o"/>
+      <w:lvlJc w:val="left"/>
+      <w:pPr>
+        <w:ind w:left="360" w:hanging="360"/>
+      </w:pPr>
+      <w:rPr>
+        <w:rFonts w:ascii="Courier New" w:hAnsi="Courier New" w:cs="Courier New" w:hint="default"/>
+      </w:rPr>
+    </w:lvl>
+    <w:lvl w:ilvl="2" w:tplc="04090005" w:tentative="1">
+      <w:start w:val="1"/>
+      <w:numFmt w:val="bullet"/>
+      <w:lvlText w:val=""/>
+      <w:lvlJc w:val="left"/>
+      <w:pPr>
+        <w:ind w:left="1080" w:hanging="360"/>
+      </w:pPr>
+      <w:rPr>
+        <w:rFonts w:ascii="Wingdings" w:hAnsi="Wingdings" w:hint="default"/>
+      </w:rPr>
+    </w:lvl>
+    <w:lvl w:ilvl="3" w:tplc="04090001" w:tentative="1">
+      <w:start w:val="1"/>
+      <w:numFmt w:val="bullet"/>
+      <w:lvlText w:val=""/>
+      <w:lvlJc w:val="left"/>
+      <w:pPr>
+        <w:ind w:left="1800" w:hanging="360"/>
+      </w:pPr>
+      <w:rPr>
+        <w:rFonts w:ascii="Symbol" w:hAnsi="Symbol" w:hint="default"/>
+      </w:rPr>
+    </w:lvl>
+    <w:lvl w:ilvl="4" w:tplc="04090003" w:tentative="1">
+      <w:start w:val="1"/>
+      <w:numFmt w:val="bullet"/>
+      <w:lvlText w:val="o"/>
+      <w:lvlJc w:val="left"/>
+      <w:pPr>
+        <w:ind w:left="2520" w:hanging="360"/>
+      </w:pPr>
+      <w:rPr>
+        <w:rFonts w:ascii="Courier New" w:hAnsi="Courier New" w:cs="Courier New" w:hint="default"/>
+      </w:rPr>
+    </w:lvl>
+    <w:lvl w:ilvl="5" w:tplc="04090005" w:tentative="1">
+      <w:start w:val="1"/>
+      <w:numFmt w:val="bullet"/>
+      <w:lvlText w:val=""/>
+      <w:lvlJc w:val="left"/>
+      <w:pPr>
+        <w:ind w:left="3240" w:hanging="360"/>
+      </w:pPr>
+      <w:rPr>
+        <w:rFonts w:ascii="Wingdings" w:hAnsi="Wingdings" w:hint="default"/>
+      </w:rPr>
+    </w:lvl>
+    <w:lvl w:ilvl="6" w:tplc="04090001" w:tentative="1">
+      <w:start w:val="1"/>
+      <w:numFmt w:val="bullet"/>
+      <w:lvlText w:val=""/>
+      <w:lvlJc w:val="left"/>
+      <w:pPr>
+        <w:ind w:left="3960" w:hanging="360"/>
+      </w:pPr>
+      <w:rPr>
+        <w:rFonts w:ascii="Symbol" w:hAnsi="Symbol" w:hint="default"/>
+      </w:rPr>
+    </w:lvl>
+    <w:lvl w:ilvl="7" w:tplc="04090003" w:tentative="1">
+      <w:start w:val="1"/>
+      <w:numFmt w:val="bullet"/>
+      <w:lvlText w:val="o"/>
+      <w:lvlJc w:val="left"/>
+      <w:pPr>
+        <w:ind w:left="4680" w:hanging="360"/>
+      </w:pPr>
+      <w:rPr>
+        <w:rFonts w:ascii="Courier New" w:hAnsi="Courier New" w:cs="Courier New" w:hint="default"/>
+      </w:rPr>
+    </w:lvl>
+    <w:lvl w:ilvl="8" w:tplc="04090005" w:tentative="1">
+      <w:start w:val="1"/>
+      <w:numFmt w:val="bullet"/>
+      <w:lvlText w:val=""/>
+      <w:lvlJc w:val="left"/>
+      <w:pPr>
+        <w:ind w:left="5400" w:hanging="360"/>
+      </w:pPr>
+      <w:rPr>
+        <w:rFonts w:ascii="Wingdings" w:hAnsi="Wingdings" w:hint="default"/>
+      </w:rPr>
+    </w:lvl>
+  </w:abstractNum>
+  <w:abstractNum w:abstractNumId="19" w15:restartNumberingAfterBreak="0">
     <w:nsid w:val="0AC548F3"/>
     <w:multiLevelType w:val="hybridMultilevel"/>
     <w:tmpl w:val="E95ADD7E"/>
@@ -8985,7 +9134,7 @@
       </w:pPr>
     </w:lvl>
   </w:abstractNum>
-  <w:abstractNum w:abstractNumId="19" w15:restartNumberingAfterBreak="0">
+  <w:abstractNum w:abstractNumId="20" w15:restartNumberingAfterBreak="0">
     <w:nsid w:val="0F1C5952"/>
     <w:multiLevelType w:val="hybridMultilevel"/>
     <w:tmpl w:val="C2D8673A"/>
@@ -9125,7 +9274,7 @@
       </w:rPr>
     </w:lvl>
   </w:abstractNum>
-  <w:abstractNum w:abstractNumId="20" w15:restartNumberingAfterBreak="0">
+  <w:abstractNum w:abstractNumId="21" w15:restartNumberingAfterBreak="0">
     <w:nsid w:val="10071F88"/>
     <w:multiLevelType w:val="hybridMultilevel"/>
     <w:tmpl w:val="09AED870"/>
@@ -9237,7 +9386,7 @@
       </w:rPr>
     </w:lvl>
   </w:abstractNum>
-  <w:abstractNum w:abstractNumId="21" w15:restartNumberingAfterBreak="0">
+  <w:abstractNum w:abstractNumId="22" w15:restartNumberingAfterBreak="0">
     <w:nsid w:val="17E86640"/>
     <w:multiLevelType w:val="hybridMultilevel"/>
     <w:tmpl w:val="E75E9EBC"/>
@@ -9378,7 +9527,7 @@
       </w:rPr>
     </w:lvl>
   </w:abstractNum>
-  <w:abstractNum w:abstractNumId="22" w15:restartNumberingAfterBreak="0">
+  <w:abstractNum w:abstractNumId="23" w15:restartNumberingAfterBreak="0">
     <w:nsid w:val="1904704E"/>
     <w:multiLevelType w:val="multilevel"/>
     <w:tmpl w:val="00000011"/>
@@ -9491,7 +9640,7 @@
       </w:pPr>
     </w:lvl>
   </w:abstractNum>
-  <w:abstractNum w:abstractNumId="23" w15:restartNumberingAfterBreak="0">
+  <w:abstractNum w:abstractNumId="24" w15:restartNumberingAfterBreak="0">
     <w:nsid w:val="1F391341"/>
     <w:multiLevelType w:val="hybridMultilevel"/>
     <w:tmpl w:val="28D01D6A"/>
@@ -9631,7 +9780,7 @@
       </w:rPr>
     </w:lvl>
   </w:abstractNum>
-  <w:abstractNum w:abstractNumId="24" w15:restartNumberingAfterBreak="0">
+  <w:abstractNum w:abstractNumId="25" w15:restartNumberingAfterBreak="0">
     <w:nsid w:val="1FCD39A1"/>
     <w:multiLevelType w:val="multilevel"/>
     <w:tmpl w:val="AC12CE28"/>
@@ -9747,7 +9896,7 @@
       </w:pPr>
     </w:lvl>
   </w:abstractNum>
-  <w:abstractNum w:abstractNumId="25" w15:restartNumberingAfterBreak="0">
+  <w:abstractNum w:abstractNumId="26" w15:restartNumberingAfterBreak="0">
     <w:nsid w:val="1FE2537C"/>
     <w:multiLevelType w:val="hybridMultilevel"/>
     <w:tmpl w:val="DC94D102"/>
@@ -9836,7 +9985,7 @@
       </w:pPr>
     </w:lvl>
   </w:abstractNum>
-  <w:abstractNum w:abstractNumId="26" w15:restartNumberingAfterBreak="0">
+  <w:abstractNum w:abstractNumId="27" w15:restartNumberingAfterBreak="0">
     <w:nsid w:val="22EB47C4"/>
     <w:multiLevelType w:val="hybridMultilevel"/>
     <w:tmpl w:val="58A2CCCA"/>
@@ -9925,7 +10074,120 @@
       </w:pPr>
     </w:lvl>
   </w:abstractNum>
-  <w:abstractNum w:abstractNumId="27" w15:restartNumberingAfterBreak="0">
+  <w:abstractNum w:abstractNumId="28" w15:restartNumberingAfterBreak="0">
+    <w:nsid w:val="23AD6F2E"/>
+    <w:multiLevelType w:val="hybridMultilevel"/>
+    <w:tmpl w:val="33501322"/>
+    <w:lvl w:ilvl="0" w:tplc="04090001">
+      <w:start w:val="1"/>
+      <w:numFmt w:val="bullet"/>
+      <w:lvlText w:val=""/>
+      <w:lvlJc w:val="left"/>
+      <w:pPr>
+        <w:ind w:left="1440" w:hanging="360"/>
+      </w:pPr>
+      <w:rPr>
+        <w:rFonts w:ascii="Symbol" w:hAnsi="Symbol" w:hint="default"/>
+      </w:rPr>
+    </w:lvl>
+    <w:lvl w:ilvl="1" w:tplc="04090003" w:tentative="1">
+      <w:start w:val="1"/>
+      <w:numFmt w:val="bullet"/>
+      <w:lvlText w:val="o"/>
+      <w:lvlJc w:val="left"/>
+      <w:pPr>
+        <w:ind w:left="1440" w:hanging="360"/>
+      </w:pPr>
+      <w:rPr>
+        <w:rFonts w:ascii="Courier New" w:hAnsi="Courier New" w:cs="Courier New" w:hint="default"/>
+      </w:rPr>
+    </w:lvl>
+    <w:lvl w:ilvl="2" w:tplc="04090005" w:tentative="1">
+      <w:start w:val="1"/>
+      <w:numFmt w:val="bullet"/>
+      <w:lvlText w:val=""/>
+      <w:lvlJc w:val="left"/>
+      <w:pPr>
+        <w:ind w:left="2160" w:hanging="360"/>
+      </w:pPr>
+      <w:rPr>
+        <w:rFonts w:ascii="Wingdings" w:hAnsi="Wingdings" w:hint="default"/>
+      </w:rPr>
+    </w:lvl>
+    <w:lvl w:ilvl="3" w:tplc="04090001" w:tentative="1">
+      <w:start w:val="1"/>
+      <w:numFmt w:val="bullet"/>
+      <w:lvlText w:val=""/>
+      <w:lvlJc w:val="left"/>
+      <w:pPr>
+        <w:ind w:left="2880" w:hanging="360"/>
+      </w:pPr>
+      <w:rPr>
+        <w:rFonts w:ascii="Symbol" w:hAnsi="Symbol" w:hint="default"/>
+      </w:rPr>
+    </w:lvl>
+    <w:lvl w:ilvl="4" w:tplc="04090003" w:tentative="1">
+      <w:start w:val="1"/>
+      <w:numFmt w:val="bullet"/>
+      <w:lvlText w:val="o"/>
+      <w:lvlJc w:val="left"/>
+      <w:pPr>
+        <w:ind w:left="3600" w:hanging="360"/>
+      </w:pPr>
+      <w:rPr>
+        <w:rFonts w:ascii="Courier New" w:hAnsi="Courier New" w:cs="Courier New" w:hint="default"/>
+      </w:rPr>
+    </w:lvl>
+    <w:lvl w:ilvl="5" w:tplc="04090005" w:tentative="1">
+      <w:start w:val="1"/>
+      <w:numFmt w:val="bullet"/>
+      <w:lvlText w:val=""/>
+      <w:lvlJc w:val="left"/>
+      <w:pPr>
+        <w:ind w:left="4320" w:hanging="360"/>
+      </w:pPr>
+      <w:rPr>
+        <w:rFonts w:ascii="Wingdings" w:hAnsi="Wingdings" w:hint="default"/>
+      </w:rPr>
+    </w:lvl>
+    <w:lvl w:ilvl="6" w:tplc="04090001" w:tentative="1">
+      <w:start w:val="1"/>
+      <w:numFmt w:val="bullet"/>
+      <w:lvlText w:val=""/>
+      <w:lvlJc w:val="left"/>
+      <w:pPr>
+        <w:ind w:left="5040" w:hanging="360"/>
+      </w:pPr>
+      <w:rPr>
+        <w:rFonts w:ascii="Symbol" w:hAnsi="Symbol" w:hint="default"/>
+      </w:rPr>
+    </w:lvl>
+    <w:lvl w:ilvl="7" w:tplc="04090003" w:tentative="1">
+      <w:start w:val="1"/>
+      <w:numFmt w:val="bullet"/>
+      <w:lvlText w:val="o"/>
+      <w:lvlJc w:val="left"/>
+      <w:pPr>
+        <w:ind w:left="5760" w:hanging="360"/>
+      </w:pPr>
+      <w:rPr>
+        <w:rFonts w:ascii="Courier New" w:hAnsi="Courier New" w:cs="Courier New" w:hint="default"/>
+      </w:rPr>
+    </w:lvl>
+    <w:lvl w:ilvl="8" w:tplc="04090005" w:tentative="1">
+      <w:start w:val="1"/>
+      <w:numFmt w:val="bullet"/>
+      <w:lvlText w:val=""/>
+      <w:lvlJc w:val="left"/>
+      <w:pPr>
+        <w:ind w:left="6480" w:hanging="360"/>
+      </w:pPr>
+      <w:rPr>
+        <w:rFonts w:ascii="Wingdings" w:hAnsi="Wingdings" w:hint="default"/>
+      </w:rPr>
+    </w:lvl>
+  </w:abstractNum>
+  <w:abstractNum w:abstractNumId="29" w15:restartNumberingAfterBreak="0">
     <w:nsid w:val="2A332316"/>
     <w:multiLevelType w:val="hybridMultilevel"/>
     <w:tmpl w:val="8D50A05A"/>
@@ -10037,7 +10299,7 @@
       </w:rPr>
     </w:lvl>
   </w:abstractNum>
-  <w:abstractNum w:abstractNumId="28" w15:restartNumberingAfterBreak="0">
+  <w:abstractNum w:abstractNumId="30" w15:restartNumberingAfterBreak="0">
     <w:nsid w:val="2D5B3E5E"/>
     <w:multiLevelType w:val="multilevel"/>
     <w:tmpl w:val="AC12CE28"/>
@@ -10153,7 +10415,7 @@
       </w:pPr>
     </w:lvl>
   </w:abstractNum>
-  <w:abstractNum w:abstractNumId="29" w15:restartNumberingAfterBreak="0">
+  <w:abstractNum w:abstractNumId="31" w15:restartNumberingAfterBreak="0">
     <w:nsid w:val="3A2B4E87"/>
     <w:multiLevelType w:val="multilevel"/>
     <w:tmpl w:val="AC12CE28"/>
@@ -10269,7 +10531,7 @@
       </w:pPr>
     </w:lvl>
   </w:abstractNum>
-  <w:abstractNum w:abstractNumId="30" w15:restartNumberingAfterBreak="0">
+  <w:abstractNum w:abstractNumId="32" w15:restartNumberingAfterBreak="0">
     <w:nsid w:val="434F6183"/>
     <w:multiLevelType w:val="hybridMultilevel"/>
     <w:tmpl w:val="77F43510"/>
@@ -10355,7 +10617,7 @@
       </w:pPr>
     </w:lvl>
   </w:abstractNum>
-  <w:abstractNum w:abstractNumId="31" w15:restartNumberingAfterBreak="0">
+  <w:abstractNum w:abstractNumId="33" w15:restartNumberingAfterBreak="0">
     <w:nsid w:val="48A10028"/>
     <w:multiLevelType w:val="hybridMultilevel"/>
     <w:tmpl w:val="58A2CCCA"/>
@@ -10444,7 +10706,7 @@
       </w:pPr>
     </w:lvl>
   </w:abstractNum>
-  <w:abstractNum w:abstractNumId="32" w15:restartNumberingAfterBreak="0">
+  <w:abstractNum w:abstractNumId="34" w15:restartNumberingAfterBreak="0">
     <w:nsid w:val="4EAF51D8"/>
     <w:multiLevelType w:val="hybridMultilevel"/>
     <w:tmpl w:val="58A2CCCA"/>
@@ -10533,7 +10795,7 @@
       </w:pPr>
     </w:lvl>
   </w:abstractNum>
-  <w:abstractNum w:abstractNumId="33" w15:restartNumberingAfterBreak="0">
+  <w:abstractNum w:abstractNumId="35" w15:restartNumberingAfterBreak="0">
     <w:nsid w:val="58B72105"/>
     <w:multiLevelType w:val="multilevel"/>
     <w:tmpl w:val="D960FB60"/>
@@ -10682,7 +10944,7 @@
       </w:rPr>
     </w:lvl>
   </w:abstractNum>
-  <w:abstractNum w:abstractNumId="34" w15:restartNumberingAfterBreak="0">
+  <w:abstractNum w:abstractNumId="36" w15:restartNumberingAfterBreak="0">
     <w:nsid w:val="67C1146D"/>
     <w:multiLevelType w:val="hybridMultilevel"/>
     <w:tmpl w:val="7DA8282E"/>
@@ -10822,7 +11084,120 @@
       </w:rPr>
     </w:lvl>
   </w:abstractNum>
-  <w:abstractNum w:abstractNumId="35" w15:restartNumberingAfterBreak="0">
+  <w:abstractNum w:abstractNumId="37" w15:restartNumberingAfterBreak="0">
+    <w:nsid w:val="6DB515BB"/>
+    <w:multiLevelType w:val="hybridMultilevel"/>
+    <w:tmpl w:val="A244AECE"/>
+    <w:lvl w:ilvl="0" w:tplc="04090001">
+      <w:start w:val="1"/>
+      <w:numFmt w:val="bullet"/>
+      <w:lvlText w:val=""/>
+      <w:lvlJc w:val="left"/>
+      <w:pPr>
+        <w:ind w:left="1440" w:hanging="360"/>
+      </w:pPr>
+      <w:rPr>
+        <w:rFonts w:ascii="Symbol" w:hAnsi="Symbol" w:hint="default"/>
+      </w:rPr>
+    </w:lvl>
+    <w:lvl w:ilvl="1" w:tplc="04090003" w:tentative="1">
+      <w:start w:val="1"/>
+      <w:numFmt w:val="bullet"/>
+      <w:lvlText w:val="o"/>
+      <w:lvlJc w:val="left"/>
+      <w:pPr>
+        <w:ind w:left="1440" w:hanging="360"/>
+      </w:pPr>
+      <w:rPr>
+        <w:rFonts w:ascii="Courier New" w:hAnsi="Courier New" w:cs="Courier New" w:hint="default"/>
+      </w:rPr>
+    </w:lvl>
+    <w:lvl w:ilvl="2" w:tplc="04090005" w:tentative="1">
+      <w:start w:val="1"/>
+      <w:numFmt w:val="bullet"/>
+      <w:lvlText w:val=""/>
+      <w:lvlJc w:val="left"/>
+      <w:pPr>
+        <w:ind w:left="2160" w:hanging="360"/>
+      </w:pPr>
+      <w:rPr>
+        <w:rFonts w:ascii="Wingdings" w:hAnsi="Wingdings" w:hint="default"/>
+      </w:rPr>
+    </w:lvl>
+    <w:lvl w:ilvl="3" w:tplc="04090001" w:tentative="1">
+      <w:start w:val="1"/>
+      <w:numFmt w:val="bullet"/>
+      <w:lvlText w:val=""/>
+      <w:lvlJc w:val="left"/>
+      <w:pPr>
+        <w:ind w:left="2880" w:hanging="360"/>
+      </w:pPr>
+      <w:rPr>
+        <w:rFonts w:ascii="Symbol" w:hAnsi="Symbol" w:hint="default"/>
+      </w:rPr>
+    </w:lvl>
+    <w:lvl w:ilvl="4" w:tplc="04090003" w:tentative="1">
+      <w:start w:val="1"/>
+      <w:numFmt w:val="bullet"/>
+      <w:lvlText w:val="o"/>
+      <w:lvlJc w:val="left"/>
+      <w:pPr>
+        <w:ind w:left="3600" w:hanging="360"/>
+      </w:pPr>
+      <w:rPr>
+        <w:rFonts w:ascii="Courier New" w:hAnsi="Courier New" w:cs="Courier New" w:hint="default"/>
+      </w:rPr>
+    </w:lvl>
+    <w:lvl w:ilvl="5" w:tplc="04090005" w:tentative="1">
+      <w:start w:val="1"/>
+      <w:numFmt w:val="bullet"/>
+      <w:lvlText w:val=""/>
+      <w:lvlJc w:val="left"/>
+      <w:pPr>
+        <w:ind w:left="4320" w:hanging="360"/>
+      </w:pPr>
+      <w:rPr>
+        <w:rFonts w:ascii="Wingdings" w:hAnsi="Wingdings" w:hint="default"/>
+      </w:rPr>
+    </w:lvl>
+    <w:lvl w:ilvl="6" w:tplc="04090001" w:tentative="1">
+      <w:start w:val="1"/>
+      <w:numFmt w:val="bullet"/>
+      <w:lvlText w:val=""/>
+      <w:lvlJc w:val="left"/>
+      <w:pPr>
+        <w:ind w:left="5040" w:hanging="360"/>
+      </w:pPr>
+      <w:rPr>
+        <w:rFonts w:ascii="Symbol" w:hAnsi="Symbol" w:hint="default"/>
+      </w:rPr>
+    </w:lvl>
+    <w:lvl w:ilvl="7" w:tplc="04090003" w:tentative="1">
+      <w:start w:val="1"/>
+      <w:numFmt w:val="bullet"/>
+      <w:lvlText w:val="o"/>
+      <w:lvlJc w:val="left"/>
+      <w:pPr>
+        <w:ind w:left="5760" w:hanging="360"/>
+      </w:pPr>
+      <w:rPr>
+        <w:rFonts w:ascii="Courier New" w:hAnsi="Courier New" w:cs="Courier New" w:hint="default"/>
+      </w:rPr>
+    </w:lvl>
+    <w:lvl w:ilvl="8" w:tplc="04090005" w:tentative="1">
+      <w:start w:val="1"/>
+      <w:numFmt w:val="bullet"/>
+      <w:lvlText w:val=""/>
+      <w:lvlJc w:val="left"/>
+      <w:pPr>
+        <w:ind w:left="6480" w:hanging="360"/>
+      </w:pPr>
+      <w:rPr>
+        <w:rFonts w:ascii="Wingdings" w:hAnsi="Wingdings" w:hint="default"/>
+      </w:rPr>
+    </w:lvl>
+  </w:abstractNum>
+  <w:abstractNum w:abstractNumId="38" w15:restartNumberingAfterBreak="0">
     <w:nsid w:val="6E6566D4"/>
     <w:multiLevelType w:val="hybridMultilevel"/>
     <w:tmpl w:val="DC94D102"/>
@@ -10911,7 +11286,7 @@
       </w:pPr>
     </w:lvl>
   </w:abstractNum>
-  <w:abstractNum w:abstractNumId="36" w15:restartNumberingAfterBreak="0">
+  <w:abstractNum w:abstractNumId="39" w15:restartNumberingAfterBreak="0">
     <w:nsid w:val="71F0466C"/>
     <w:multiLevelType w:val="hybridMultilevel"/>
     <w:tmpl w:val="DF5A2BB0"/>
@@ -11024,7 +11399,7 @@
       </w:rPr>
     </w:lvl>
   </w:abstractNum>
-  <w:abstractNum w:abstractNumId="37" w15:restartNumberingAfterBreak="0">
+  <w:abstractNum w:abstractNumId="40" w15:restartNumberingAfterBreak="0">
     <w:nsid w:val="7745669D"/>
     <w:multiLevelType w:val="hybridMultilevel"/>
     <w:tmpl w:val="7C84415A"/>
@@ -11113,7 +11488,7 @@
       </w:pPr>
     </w:lvl>
   </w:abstractNum>
-  <w:abstractNum w:abstractNumId="38" w15:restartNumberingAfterBreak="0">
+  <w:abstractNum w:abstractNumId="41" w15:restartNumberingAfterBreak="0">
     <w:nsid w:val="791F5AAC"/>
     <w:multiLevelType w:val="hybridMultilevel"/>
     <w:tmpl w:val="830CD300"/>
@@ -11226,7 +11601,7 @@
       </w:rPr>
     </w:lvl>
   </w:abstractNum>
-  <w:abstractNum w:abstractNumId="39" w15:restartNumberingAfterBreak="0">
+  <w:abstractNum w:abstractNumId="42" w15:restartNumberingAfterBreak="0">
     <w:nsid w:val="79405515"/>
     <w:multiLevelType w:val="hybridMultilevel"/>
     <w:tmpl w:val="B588D586"/>
@@ -11342,7 +11717,7 @@
       </w:pPr>
     </w:lvl>
   </w:abstractNum>
-  <w:abstractNum w:abstractNumId="40" w15:restartNumberingAfterBreak="0">
+  <w:abstractNum w:abstractNumId="43" w15:restartNumberingAfterBreak="0">
     <w:nsid w:val="795348F1"/>
     <w:multiLevelType w:val="multilevel"/>
     <w:tmpl w:val="00000011"/>
@@ -11510,73 +11885,82 @@
     <w:abstractNumId w:val="17"/>
   </w:num>
   <w:num w:numId="19">
+    <w:abstractNumId w:val="23"/>
+  </w:num>
+  <w:num w:numId="20">
+    <w:abstractNumId w:val="43"/>
+  </w:num>
+  <w:num w:numId="21">
+    <w:abstractNumId w:val="42"/>
+  </w:num>
+  <w:num w:numId="22">
     <w:abstractNumId w:val="22"/>
   </w:num>
-  <w:num w:numId="20">
+  <w:num w:numId="23">
+    <w:abstractNumId w:val="20"/>
+  </w:num>
+  <w:num w:numId="24">
+    <w:abstractNumId w:val="24"/>
+  </w:num>
+  <w:num w:numId="25">
+    <w:abstractNumId w:val="30"/>
+  </w:num>
+  <w:num w:numId="26">
+    <w:abstractNumId w:val="25"/>
+  </w:num>
+  <w:num w:numId="27">
+    <w:abstractNumId w:val="36"/>
+  </w:num>
+  <w:num w:numId="28">
+    <w:abstractNumId w:val="31"/>
+  </w:num>
+  <w:num w:numId="29">
+    <w:abstractNumId w:val="21"/>
+  </w:num>
+  <w:num w:numId="30">
+    <w:abstractNumId w:val="19"/>
+  </w:num>
+  <w:num w:numId="31">
+    <w:abstractNumId w:val="35"/>
+  </w:num>
+  <w:num w:numId="32">
+    <w:abstractNumId w:val="29"/>
+  </w:num>
+  <w:num w:numId="33">
+    <w:abstractNumId w:val="32"/>
+  </w:num>
+  <w:num w:numId="34">
+    <w:abstractNumId w:val="27"/>
+  </w:num>
+  <w:num w:numId="35">
+    <w:abstractNumId w:val="34"/>
+  </w:num>
+  <w:num w:numId="36">
+    <w:abstractNumId w:val="33"/>
+  </w:num>
+  <w:num w:numId="37">
+    <w:abstractNumId w:val="38"/>
+  </w:num>
+  <w:num w:numId="38">
+    <w:abstractNumId w:val="26"/>
+  </w:num>
+  <w:num w:numId="39">
     <w:abstractNumId w:val="40"/>
   </w:num>
-  <w:num w:numId="21">
+  <w:num w:numId="40">
     <w:abstractNumId w:val="39"/>
   </w:num>
-  <w:num w:numId="22">
-    <w:abstractNumId w:val="21"/>
+  <w:num w:numId="41">
+    <w:abstractNumId w:val="41"/>
   </w:num>
-  <w:num w:numId="23">
-    <w:abstractNumId w:val="19"/>
-  </w:num>
-  <w:num w:numId="24">
-    <w:abstractNumId w:val="23"/>
-  </w:num>
-  <w:num w:numId="25">
-    <w:abstractNumId w:val="28"/>
-  </w:num>
-  <w:num w:numId="26">
-    <w:abstractNumId w:val="24"/>
-  </w:num>
-  <w:num w:numId="27">
-    <w:abstractNumId w:val="34"/>
-  </w:num>
-  <w:num w:numId="28">
-    <w:abstractNumId w:val="29"/>
-  </w:num>
-  <w:num w:numId="29">
-    <w:abstractNumId w:val="20"/>
-  </w:num>
-  <w:num w:numId="30">
+  <w:num w:numId="42">
     <w:abstractNumId w:val="18"/>
   </w:num>
-  <w:num w:numId="31">
-    <w:abstractNumId w:val="33"/>
-  </w:num>
-  <w:num w:numId="32">
-    <w:abstractNumId w:val="27"/>
-  </w:num>
-  <w:num w:numId="33">
-    <w:abstractNumId w:val="30"/>
-  </w:num>
-  <w:num w:numId="34">
-    <w:abstractNumId w:val="26"/>
-  </w:num>
-  <w:num w:numId="35">
-    <w:abstractNumId w:val="32"/>
-  </w:num>
-  <w:num w:numId="36">
-    <w:abstractNumId w:val="31"/>
-  </w:num>
-  <w:num w:numId="37">
-    <w:abstractNumId w:val="35"/>
-  </w:num>
-  <w:num w:numId="38">
-    <w:abstractNumId w:val="25"/>
-  </w:num>
-  <w:num w:numId="39">
+  <w:num w:numId="43">
     <w:abstractNumId w:val="37"/>
   </w:num>
-  <w:num w:numId="40">
-    <w:abstractNumId w:val="36"/>
-  </w:num>
-  <w:num w:numId="41">
-    <w:abstractNumId w:val="38"/>
+  <w:num w:numId="44">
+    <w:abstractNumId w:val="28"/>
   </w:num>
 </w:numbering>
 </file>
@@ -13392,7 +13776,7 @@
 </file>
 
 <file path=customXml/itemProps1.xml><?xml version="1.0" encoding="utf-8"?>
-<ds:datastoreItem xmlns:ds="http://schemas.openxmlformats.org/officeDocument/2006/customXml" ds:itemID="{A176B6B7-0DE6-4E3B-9C13-9FDC9B0B426E}">
+<ds:datastoreItem xmlns:ds="http://schemas.openxmlformats.org/officeDocument/2006/customXml" ds:itemID="{8D67D21E-3352-4E6D-A28F-74461180CBFC}">
   <ds:schemaRefs>
     <ds:schemaRef ds:uri="http://schemas.openxmlformats.org/officeDocument/2006/bibliography"/>
   </ds:schemaRefs>

</xml_diff>

<commit_message>
4. Bổ sung thêm quy định
</commit_message>
<xml_diff>
--- a/docs/MyProjectMgnt.docx
+++ b/docs/MyProjectMgnt.docx
@@ -3479,7 +3479,6 @@
         </w:numPr>
         <w:ind w:left="1620"/>
       </w:pPr>
-      <w:proofErr w:type="gramStart"/>
       <w:r>
         <w:rPr>
           <w:b/>
@@ -3492,15 +3491,7 @@
           <w:b/>
           <w:bCs/>
         </w:rPr>
-        <w:t>ocs</w:t>
-      </w:r>
-      <w:proofErr w:type="gramEnd"/>
-      <w:r>
-        <w:rPr>
-          <w:b/>
-          <w:bCs/>
-        </w:rPr>
-        <w:t>:</w:t>
+        <w:t>ocs:</w:t>
       </w:r>
       <w:r>
         <w:t xml:space="preserve"> chứa tài liệu dự </w:t>
@@ -3515,15 +3506,7 @@
         <w:t>.</w:t>
       </w:r>
       <w:r>
-        <w:t xml:space="preserve"> Đây là </w:t>
-      </w:r>
-      <w:proofErr w:type="gramStart"/>
-      <w:r>
-        <w:t>thư</w:t>
-      </w:r>
-      <w:proofErr w:type="gramEnd"/>
-      <w:r>
-        <w:t xml:space="preserve"> mục nội bộ của dự án</w:t>
+        <w:t xml:space="preserve"> Đây là thư mục nội bộ của dự án</w:t>
       </w:r>
       <w:r>
         <w:t>.</w:t>
@@ -3553,21 +3536,7 @@
         <w:rPr>
           <w:color w:val="FF0000"/>
         </w:rPr>
-        <w:t xml:space="preserve"> vào đây, và cùng nhau kết hợp soạn thảo </w:t>
-      </w:r>
-      <w:proofErr w:type="gramStart"/>
-      <w:r>
-        <w:rPr>
-          <w:color w:val="FF0000"/>
-        </w:rPr>
-        <w:t>chung</w:t>
-      </w:r>
-      <w:proofErr w:type="gramEnd"/>
-      <w:r>
-        <w:rPr>
-          <w:color w:val="FF0000"/>
-        </w:rPr>
-        <w:t xml:space="preserve"> với file này</w:t>
+        <w:t xml:space="preserve"> vào đây, và cùng nhau kết hợp soạn thảo chung với file này</w:t>
       </w:r>
       <w:r>
         <w:t xml:space="preserve">. </w:t>
@@ -3585,7 +3554,6 @@
           <w:color w:val="FF0000"/>
         </w:rPr>
       </w:pPr>
-      <w:proofErr w:type="gramStart"/>
       <w:r>
         <w:rPr>
           <w:b/>
@@ -3594,25 +3562,13 @@
         <w:t>references </w:t>
       </w:r>
       <w:r>
-        <w:t>:</w:t>
-      </w:r>
-      <w:proofErr w:type="gramEnd"/>
-      <w:r>
-        <w:t xml:space="preserve"> thư</w:t>
+        <w:t>: thư</w:t>
       </w:r>
       <w:r>
         <w:t xml:space="preserve"> mục chứa </w:t>
       </w:r>
       <w:r>
-        <w:t xml:space="preserve">bản gốc, tài liệu tham khảo gốc lấy về từ internet… Ví dụ, nếu dev tham khảo mã nguồn mở XYZ, thì dev phải đưa file nén mã nguồn mở gốc đó vào </w:t>
-      </w:r>
-      <w:proofErr w:type="gramStart"/>
-      <w:r>
-        <w:t>thư</w:t>
-      </w:r>
-      <w:proofErr w:type="gramEnd"/>
-      <w:r>
-        <w:t xml:space="preserve"> mục này, đồng thời giải nén và co</w:t>
+        <w:t>bản gốc, tài liệu tham khảo gốc lấy về từ internet… Ví dụ, nếu dev tham khảo mã nguồn mở XYZ, thì dev phải đưa file nén mã nguồn mở gốc đó vào thư mục này, đồng thời giải nén và co</w:t>
       </w:r>
       <w:r>
         <w:t xml:space="preserve">py một lần nữa vào thư mục </w:t>
@@ -3650,7 +3606,6 @@
         </w:numPr>
         <w:ind w:left="1620"/>
       </w:pPr>
-      <w:proofErr w:type="gramStart"/>
       <w:r>
         <w:rPr>
           <w:b/>
@@ -3658,7 +3613,6 @@
         </w:rPr>
         <w:t>releases</w:t>
       </w:r>
-      <w:proofErr w:type="gramEnd"/>
       <w:r>
         <w:t>:</w:t>
       </w:r>
@@ -4255,18 +4209,10 @@
         </w:numPr>
       </w:pPr>
       <w:r>
-        <w:t>Ở mỗi cột</w:t>
-      </w:r>
-      <w:proofErr w:type="gramStart"/>
-      <w:r>
-        <w:t>,</w:t>
-      </w:r>
-      <w:r>
-        <w:t xml:space="preserve">  yêu</w:t>
-      </w:r>
-      <w:proofErr w:type="gramEnd"/>
-      <w:r>
-        <w:t xml:space="preserve"> cầu t</w:t>
+        <w:t>Ở mỗi cột,</w:t>
+      </w:r>
+      <w:r>
+        <w:t xml:space="preserve">  yêu cầu t</w:t>
       </w:r>
       <w:r>
         <w:t>ạo ra</w:t>
@@ -5968,17 +5914,8 @@
           <w:i/>
           <w:iCs/>
         </w:rPr>
-        <w:t xml:space="preserve">Lập trình viên:  Pham </w:t>
-      </w:r>
-      <w:proofErr w:type="gramStart"/>
-      <w:r>
-        <w:rPr>
-          <w:i/>
-          <w:iCs/>
-        </w:rPr>
-        <w:t>Lan</w:t>
-      </w:r>
-      <w:proofErr w:type="gramEnd"/>
+        <w:t>Lập trình viên:  Pham Lan</w:t>
+      </w:r>
     </w:p>
     <w:p>
       <w:pPr>
@@ -6122,13 +6059,8 @@
       </w:pPr>
       <w:bookmarkStart w:id="11" w:name="_Toc25660389"/>
       <w:r>
-        <w:t xml:space="preserve">Phạm </w:t>
-      </w:r>
-      <w:proofErr w:type="gramStart"/>
-      <w:r>
-        <w:t>vi</w:t>
-      </w:r>
-      <w:proofErr w:type="gramEnd"/>
+        <w:t>Phạm vi</w:t>
+      </w:r>
       <w:r>
         <w:t xml:space="preserve"> dự án</w:t>
       </w:r>
@@ -6182,21 +6114,7 @@
           <w:iCs/>
         </w:rPr>
         <w:lastRenderedPageBreak/>
-        <w:t xml:space="preserve">Trước dự </w:t>
-      </w:r>
-      <w:proofErr w:type="gramStart"/>
-      <w:r>
-        <w:rPr>
-          <w:iCs/>
-        </w:rPr>
-        <w:t>án</w:t>
-      </w:r>
-      <w:proofErr w:type="gramEnd"/>
-      <w:r>
-        <w:rPr>
-          <w:iCs/>
-        </w:rPr>
-        <w:t xml:space="preserve"> phải họp team một buổi trao đổi về dự án, phân chia công việc trong dự án. Kickoff bằng 1 buổi party.</w:t>
+        <w:t>Trước dự án phải họp team một buổi trao đổi về dự án, phân chia công việc trong dự án. Kickoff bằng 1 buổi party.</w:t>
       </w:r>
     </w:p>
     <w:p>
@@ -6280,35 +6198,7 @@
         <w:rPr>
           <w:iCs/>
         </w:rPr>
-        <w:t xml:space="preserve">Dự </w:t>
-      </w:r>
-      <w:proofErr w:type="gramStart"/>
-      <w:r>
-        <w:rPr>
-          <w:iCs/>
-        </w:rPr>
-        <w:t>án</w:t>
-      </w:r>
-      <w:proofErr w:type="gramEnd"/>
-      <w:r>
-        <w:rPr>
-          <w:iCs/>
-        </w:rPr>
-        <w:t xml:space="preserve"> dự kiến 4 tháng hoàn thiện, thì sau 1 tháng phải release ver 1 hoàn thiện xong phase 1. 2 tháng tiếp </w:t>
-      </w:r>
-      <w:proofErr w:type="gramStart"/>
-      <w:r>
-        <w:rPr>
-          <w:iCs/>
-        </w:rPr>
-        <w:t>theo</w:t>
-      </w:r>
-      <w:proofErr w:type="gramEnd"/>
-      <w:r>
-        <w:rPr>
-          <w:iCs/>
-        </w:rPr>
-        <w:t xml:space="preserve"> phải hoàn thiện phase 2. Tháng cuối cùng release sản phẩm cuối cho khách hàng.</w:t>
+        <w:t>Dự án dự kiến 4 tháng hoàn thiện, thì sau 1 tháng phải release ver 1 hoàn thiện xong phase 1. 2 tháng tiếp theo phải hoàn thiện phase 2. Tháng cuối cùng release sản phẩm cuối cho khách hàng.</w:t>
       </w:r>
     </w:p>
     <w:p>
@@ -6362,14 +6252,50 @@
           <w:iCs/>
         </w:rPr>
       </w:pPr>
+      <w:r>
+        <w:rPr>
+          <w:iCs/>
+        </w:rPr>
+        <w:t>Mỗi khi khách hàng có yêu cầu mới thì cố gắng hẹn gặp để trao đổi về thay đổi đó cho rõ ràng. Khi đó nếu yêu cầu mới mà team mình có khả năng làm, thì đề nghị tăng thêm chi phí cho dự án. Còn ngược lại team mình không làm kịp tiến độ thì cố gắng để khách hàng không mong muốn tính năng mới đó.</w:t>
+      </w:r>
+    </w:p>
+    <w:p>
+      <w:pPr>
+        <w:pStyle w:val="ListParagraph"/>
+        <w:numPr>
+          <w:ilvl w:val="0"/>
+          <w:numId w:val="44"/>
+        </w:numPr>
+        <w:rPr>
+          <w:iCs/>
+        </w:rPr>
+      </w:pPr>
+      <w:r>
+        <w:rPr>
+          <w:iCs/>
+        </w:rPr>
+        <w:t>Không để khách hàng tùy thích thay đổi yêu cầu ban đầu.</w:t>
+      </w:r>
+    </w:p>
+    <w:p>
+      <w:pPr>
+        <w:pStyle w:val="ListParagraph"/>
+        <w:numPr>
+          <w:ilvl w:val="0"/>
+          <w:numId w:val="44"/>
+        </w:numPr>
+        <w:rPr>
+          <w:iCs/>
+        </w:rPr>
+      </w:pPr>
+      <w:r>
+        <w:rPr>
+          <w:iCs/>
+        </w:rPr>
+        <w:t>Luôn hướng khách hàng tới sản phẩm có các chức năng như bản đặc tả yêu cầu đầu tiên.</w:t>
+      </w:r>
       <w:bookmarkStart w:id="13" w:name="_GoBack"/>
       <w:bookmarkEnd w:id="13"/>
-      <w:r>
-        <w:rPr>
-          <w:iCs/>
-        </w:rPr>
-        <w:t>Mỗi khi khách hàng có yêu cầu mới thì cố gắng hẹn gặp để trao đổi về thay đổi đó cho rõ ràng. Khi đó nếu yêu cầu mới mà team mình có khả năng làm, thì đề nghị tăng thêm chi phí cho dự án. Còn ngược lại team mình không làm kịp tiến độ thì cố gắng để khách hàng không mong muốn tính năng mới đó.</w:t>
-      </w:r>
     </w:p>
     <w:p>
       <w:pPr>
@@ -6380,14 +6306,9 @@
         <w:t>Ước lượng</w:t>
       </w:r>
       <w:r>
-        <w:t xml:space="preserve"> </w:t>
-      </w:r>
-      <w:proofErr w:type="gramStart"/>
-      <w:r>
-        <w:t>chung</w:t>
+        <w:t xml:space="preserve"> chung</w:t>
       </w:r>
       <w:bookmarkEnd w:id="14"/>
-      <w:proofErr w:type="gramEnd"/>
     </w:p>
     <w:p>
       <w:pPr>
@@ -6565,41 +6486,51 @@
         <w:rPr>
           <w:i/>
         </w:rPr>
-        <w:t xml:space="preserve">phát </w:t>
-      </w:r>
-      <w:proofErr w:type="gramStart"/>
-      <w:r>
+        <w:t>phát triển  +  Chi phí kiểm thử</w:t>
+      </w:r>
+    </w:p>
+    <w:p>
+      <w:pPr>
         <w:rPr>
           <w:i/>
         </w:rPr>
-        <w:t>triển  +</w:t>
-      </w:r>
-      <w:proofErr w:type="gramEnd"/>
+      </w:pPr>
       <w:r>
         <w:rPr>
           <w:i/>
         </w:rPr>
-        <w:t xml:space="preserve">  Chi phí kiểm thử</w:t>
-      </w:r>
-    </w:p>
-    <w:p>
-      <w:pPr>
+        <w:t>Chi phí vận hành</w:t>
+      </w:r>
+      <w:r>
         <w:rPr>
           <w:i/>
         </w:rPr>
-      </w:pPr>
-      <w:r>
+        <w:t>, quản lý, hành chính</w:t>
+      </w:r>
+    </w:p>
+    <w:p>
+      <w:pPr>
         <w:rPr>
           <w:i/>
         </w:rPr>
-        <w:t>Chi phí vận hành</w:t>
-      </w:r>
+      </w:pPr>
       <w:r>
         <w:rPr>
           <w:i/>
         </w:rPr>
-        <w:t>, quản lý, hành chính</w:t>
-      </w:r>
+        <w:t>Chi phí kính doanh, quảng cáo, tiếp thị</w:t>
+      </w:r>
+    </w:p>
+    <w:p>
+      <w:pPr>
+        <w:pStyle w:val="Heading1"/>
+      </w:pPr>
+      <w:bookmarkStart w:id="20" w:name="_Toc25660397"/>
+      <w:r>
+        <w:lastRenderedPageBreak/>
+        <w:t>Ước lượng chất lượng</w:t>
+      </w:r>
+      <w:bookmarkEnd w:id="20"/>
     </w:p>
     <w:p>
       <w:pPr>
@@ -6611,18 +6542,8 @@
         <w:rPr>
           <w:i/>
         </w:rPr>
-        <w:t>Chi phí kính doanh, quảng cáo, tiếp thị</w:t>
-      </w:r>
-    </w:p>
-    <w:p>
-      <w:pPr>
-        <w:pStyle w:val="Heading1"/>
-      </w:pPr>
-      <w:bookmarkStart w:id="20" w:name="_Toc25660397"/>
-      <w:r>
-        <w:t>Ước lượng chất lượng</w:t>
-      </w:r>
-      <w:bookmarkEnd w:id="20"/>
+        <w:t>Ước lượng số dòng code</w:t>
+      </w:r>
     </w:p>
     <w:p>
       <w:pPr>
@@ -6634,20 +6555,6 @@
         <w:rPr>
           <w:i/>
         </w:rPr>
-        <w:t>Ước lượng số dòng code</w:t>
-      </w:r>
-    </w:p>
-    <w:p>
-      <w:pPr>
-        <w:rPr>
-          <w:i/>
-        </w:rPr>
-      </w:pPr>
-      <w:r>
-        <w:rPr>
-          <w:i/>
-        </w:rPr>
-        <w:lastRenderedPageBreak/>
         <w:t xml:space="preserve">Ước lượng số testcase </w:t>
       </w:r>
     </w:p>
@@ -6833,13 +6740,8 @@
         <w:t xml:space="preserve"> l</w:t>
       </w:r>
       <w:r>
-        <w:t>àm việc trực tiếp ở công ty chúng tôi để tiện trao đổi và sửa lỗi?</w:t>
-      </w:r>
-      <w:proofErr w:type="gramStart"/>
-      <w:r>
-        <w:t>”.</w:t>
-      </w:r>
-      <w:proofErr w:type="gramEnd"/>
+        <w:t>àm việc trực tiếp ở công ty chúng tôi để tiện trao đổi và sửa lỗi?”.</w:t>
+      </w:r>
     </w:p>
     <w:p>
       <w:pPr>
@@ -6994,15 +6896,7 @@
         <w:t>Khách hàng yêu cầu: “</w:t>
       </w:r>
       <w:r>
-        <w:t xml:space="preserve">Dự </w:t>
-      </w:r>
-      <w:proofErr w:type="gramStart"/>
-      <w:r>
-        <w:t>án</w:t>
-      </w:r>
-      <w:proofErr w:type="gramEnd"/>
-      <w:r>
-        <w:t xml:space="preserve"> phát triển phần mềm này giá 100 triệu. Giá này c</w:t>
+        <w:t>Dự án phát triển phần mềm này giá 100 triệu. Giá này c</w:t>
       </w:r>
       <w:r>
         <w:t xml:space="preserve">ó </w:t>
@@ -7083,6 +6977,7 @@
       </w:pPr>
       <w:bookmarkStart w:id="28" w:name="_Toc25660405"/>
       <w:r>
+        <w:lastRenderedPageBreak/>
         <w:t>Đóng dự án</w:t>
       </w:r>
       <w:bookmarkEnd w:id="28"/>
@@ -7098,7 +6993,6 @@
       </w:pPr>
       <w:bookmarkStart w:id="29" w:name="_Toc25660406"/>
       <w:r>
-        <w:lastRenderedPageBreak/>
         <w:t>Quản lý mã nguồn</w:t>
       </w:r>
       <w:bookmarkEnd w:id="29"/>
@@ -7625,7 +7519,6 @@
         <w:lang w:eastAsia="ar-SA" w:bidi="ar-SA"/>
       </w:rPr>
     </w:pPr>
-    <w:proofErr w:type="gramStart"/>
     <w:r>
       <w:rPr>
         <w:i/>
@@ -7634,7 +7527,6 @@
       </w:rPr>
       <w:t>soict.hust.edu.vn</w:t>
     </w:r>
-    <w:proofErr w:type="gramEnd"/>
     <w:r>
       <w:rPr>
         <w:i/>
@@ -13776,7 +13668,7 @@
 </file>
 
 <file path=customXml/itemProps1.xml><?xml version="1.0" encoding="utf-8"?>
-<ds:datastoreItem xmlns:ds="http://schemas.openxmlformats.org/officeDocument/2006/customXml" ds:itemID="{8D67D21E-3352-4E6D-A28F-74461180CBFC}">
+<ds:datastoreItem xmlns:ds="http://schemas.openxmlformats.org/officeDocument/2006/customXml" ds:itemID="{B863399C-D9DB-484E-A257-7B02A6B8B623}">
   <ds:schemaRefs>
     <ds:schemaRef ds:uri="http://schemas.openxmlformats.org/officeDocument/2006/bibliography"/>
   </ds:schemaRefs>

</xml_diff>

<commit_message>
5.1 Các tính năng của admin
</commit_message>
<xml_diff>
--- a/docs/MyProjectMgnt.docx
+++ b/docs/MyProjectMgnt.docx
@@ -3479,6 +3479,7 @@
         </w:numPr>
         <w:ind w:left="1620"/>
       </w:pPr>
+      <w:proofErr w:type="gramStart"/>
       <w:r>
         <w:rPr>
           <w:b/>
@@ -3491,7 +3492,15 @@
           <w:b/>
           <w:bCs/>
         </w:rPr>
-        <w:t>ocs:</w:t>
+        <w:t>ocs</w:t>
+      </w:r>
+      <w:proofErr w:type="gramEnd"/>
+      <w:r>
+        <w:rPr>
+          <w:b/>
+          <w:bCs/>
+        </w:rPr>
+        <w:t>:</w:t>
       </w:r>
       <w:r>
         <w:t xml:space="preserve"> chứa tài liệu dự </w:t>
@@ -3506,7 +3515,15 @@
         <w:t>.</w:t>
       </w:r>
       <w:r>
-        <w:t xml:space="preserve"> Đây là thư mục nội bộ của dự án</w:t>
+        <w:t xml:space="preserve"> Đây là </w:t>
+      </w:r>
+      <w:proofErr w:type="gramStart"/>
+      <w:r>
+        <w:t>thư</w:t>
+      </w:r>
+      <w:proofErr w:type="gramEnd"/>
+      <w:r>
+        <w:t xml:space="preserve"> mục nội bộ của dự án</w:t>
       </w:r>
       <w:r>
         <w:t>.</w:t>
@@ -3536,7 +3553,21 @@
         <w:rPr>
           <w:color w:val="FF0000"/>
         </w:rPr>
-        <w:t xml:space="preserve"> vào đây, và cùng nhau kết hợp soạn thảo chung với file này</w:t>
+        <w:t xml:space="preserve"> vào đây, và cùng nhau kết hợp soạn thảo </w:t>
+      </w:r>
+      <w:proofErr w:type="gramStart"/>
+      <w:r>
+        <w:rPr>
+          <w:color w:val="FF0000"/>
+        </w:rPr>
+        <w:t>chung</w:t>
+      </w:r>
+      <w:proofErr w:type="gramEnd"/>
+      <w:r>
+        <w:rPr>
+          <w:color w:val="FF0000"/>
+        </w:rPr>
+        <w:t xml:space="preserve"> với file này</w:t>
       </w:r>
       <w:r>
         <w:t xml:space="preserve">. </w:t>
@@ -3554,6 +3585,7 @@
           <w:color w:val="FF0000"/>
         </w:rPr>
       </w:pPr>
+      <w:proofErr w:type="gramStart"/>
       <w:r>
         <w:rPr>
           <w:b/>
@@ -3562,13 +3594,25 @@
         <w:t>references </w:t>
       </w:r>
       <w:r>
-        <w:t>: thư</w:t>
+        <w:t>:</w:t>
+      </w:r>
+      <w:proofErr w:type="gramEnd"/>
+      <w:r>
+        <w:t xml:space="preserve"> thư</w:t>
       </w:r>
       <w:r>
         <w:t xml:space="preserve"> mục chứa </w:t>
       </w:r>
       <w:r>
-        <w:t>bản gốc, tài liệu tham khảo gốc lấy về từ internet… Ví dụ, nếu dev tham khảo mã nguồn mở XYZ, thì dev phải đưa file nén mã nguồn mở gốc đó vào thư mục này, đồng thời giải nén và co</w:t>
+        <w:t xml:space="preserve">bản gốc, tài liệu tham khảo gốc lấy về từ internet… Ví dụ, nếu dev tham khảo mã nguồn mở XYZ, thì dev phải đưa file nén mã nguồn mở gốc đó vào </w:t>
+      </w:r>
+      <w:proofErr w:type="gramStart"/>
+      <w:r>
+        <w:t>thư</w:t>
+      </w:r>
+      <w:proofErr w:type="gramEnd"/>
+      <w:r>
+        <w:t xml:space="preserve"> mục này, đồng thời giải nén và co</w:t>
       </w:r>
       <w:r>
         <w:t xml:space="preserve">py một lần nữa vào thư mục </w:t>
@@ -3606,6 +3650,7 @@
         </w:numPr>
         <w:ind w:left="1620"/>
       </w:pPr>
+      <w:proofErr w:type="gramStart"/>
       <w:r>
         <w:rPr>
           <w:b/>
@@ -3613,6 +3658,7 @@
         </w:rPr>
         <w:t>releases</w:t>
       </w:r>
+      <w:proofErr w:type="gramEnd"/>
       <w:r>
         <w:t>:</w:t>
       </w:r>
@@ -4209,10 +4255,18 @@
         </w:numPr>
       </w:pPr>
       <w:r>
-        <w:t>Ở mỗi cột,</w:t>
-      </w:r>
-      <w:r>
-        <w:t xml:space="preserve">  yêu cầu t</w:t>
+        <w:t>Ở mỗi cột</w:t>
+      </w:r>
+      <w:proofErr w:type="gramStart"/>
+      <w:r>
+        <w:t>,</w:t>
+      </w:r>
+      <w:r>
+        <w:t xml:space="preserve">  yêu</w:t>
+      </w:r>
+      <w:proofErr w:type="gramEnd"/>
+      <w:r>
+        <w:t xml:space="preserve"> cầu t</w:t>
       </w:r>
       <w:r>
         <w:t>ạo ra</w:t>
@@ -5914,8 +5968,17 @@
           <w:i/>
           <w:iCs/>
         </w:rPr>
-        <w:t>Lập trình viên:  Pham Lan</w:t>
-      </w:r>
+        <w:t xml:space="preserve">Lập trình viên:  Pham </w:t>
+      </w:r>
+      <w:proofErr w:type="gramStart"/>
+      <w:r>
+        <w:rPr>
+          <w:i/>
+          <w:iCs/>
+        </w:rPr>
+        <w:t>Lan</w:t>
+      </w:r>
+      <w:proofErr w:type="gramEnd"/>
     </w:p>
     <w:p>
       <w:pPr>
@@ -6059,8 +6122,13 @@
       </w:pPr>
       <w:bookmarkStart w:id="11" w:name="_Toc25660389"/>
       <w:r>
-        <w:t>Phạm vi</w:t>
-      </w:r>
+        <w:t xml:space="preserve">Phạm </w:t>
+      </w:r>
+      <w:proofErr w:type="gramStart"/>
+      <w:r>
+        <w:t>vi</w:t>
+      </w:r>
+      <w:proofErr w:type="gramEnd"/>
       <w:r>
         <w:t xml:space="preserve"> dự án</w:t>
       </w:r>
@@ -6114,7 +6182,21 @@
           <w:iCs/>
         </w:rPr>
         <w:lastRenderedPageBreak/>
-        <w:t>Trước dự án phải họp team một buổi trao đổi về dự án, phân chia công việc trong dự án. Kickoff bằng 1 buổi party.</w:t>
+        <w:t xml:space="preserve">Trước dự </w:t>
+      </w:r>
+      <w:proofErr w:type="gramStart"/>
+      <w:r>
+        <w:rPr>
+          <w:iCs/>
+        </w:rPr>
+        <w:t>án</w:t>
+      </w:r>
+      <w:proofErr w:type="gramEnd"/>
+      <w:r>
+        <w:rPr>
+          <w:iCs/>
+        </w:rPr>
+        <w:t xml:space="preserve"> phải họp team một buổi trao đổi về dự án, phân chia công việc trong dự án. Kickoff bằng 1 buổi party.</w:t>
       </w:r>
     </w:p>
     <w:p>
@@ -6198,7 +6280,35 @@
         <w:rPr>
           <w:iCs/>
         </w:rPr>
-        <w:t>Dự án dự kiến 4 tháng hoàn thiện, thì sau 1 tháng phải release ver 1 hoàn thiện xong phase 1. 2 tháng tiếp theo phải hoàn thiện phase 2. Tháng cuối cùng release sản phẩm cuối cho khách hàng.</w:t>
+        <w:t xml:space="preserve">Dự </w:t>
+      </w:r>
+      <w:proofErr w:type="gramStart"/>
+      <w:r>
+        <w:rPr>
+          <w:iCs/>
+        </w:rPr>
+        <w:t>án</w:t>
+      </w:r>
+      <w:proofErr w:type="gramEnd"/>
+      <w:r>
+        <w:rPr>
+          <w:iCs/>
+        </w:rPr>
+        <w:t xml:space="preserve"> dự kiến 4 tháng hoàn thiện, thì sau 1 tháng phải release ver 1 hoàn thiện xong phase 1. 2 tháng tiếp </w:t>
+      </w:r>
+      <w:proofErr w:type="gramStart"/>
+      <w:r>
+        <w:rPr>
+          <w:iCs/>
+        </w:rPr>
+        <w:t>theo</w:t>
+      </w:r>
+      <w:proofErr w:type="gramEnd"/>
+      <w:r>
+        <w:rPr>
+          <w:iCs/>
+        </w:rPr>
+        <w:t xml:space="preserve"> phải hoàn thiện phase 2. Tháng cuối cùng release sản phẩm cuối cho khách hàng.</w:t>
       </w:r>
     </w:p>
     <w:p>
@@ -6294,31 +6404,34 @@
         </w:rPr>
         <w:t>Luôn hướng khách hàng tới sản phẩm có các chức năng như bản đặc tả yêu cầu đầu tiên.</w:t>
       </w:r>
-      <w:bookmarkStart w:id="13" w:name="_GoBack"/>
+    </w:p>
+    <w:p>
+      <w:pPr>
+        <w:pStyle w:val="Heading1"/>
+      </w:pPr>
+      <w:bookmarkStart w:id="13" w:name="_Toc25660391"/>
+      <w:r>
+        <w:t>Ước lượng</w:t>
+      </w:r>
+      <w:r>
+        <w:t xml:space="preserve"> </w:t>
+      </w:r>
+      <w:proofErr w:type="gramStart"/>
+      <w:r>
+        <w:t>chung</w:t>
+      </w:r>
       <w:bookmarkEnd w:id="13"/>
-    </w:p>
-    <w:p>
-      <w:pPr>
-        <w:pStyle w:val="Heading1"/>
-      </w:pPr>
-      <w:bookmarkStart w:id="14" w:name="_Toc25660391"/>
-      <w:r>
-        <w:t>Ước lượng</w:t>
-      </w:r>
-      <w:r>
-        <w:t xml:space="preserve"> chung</w:t>
+      <w:proofErr w:type="gramEnd"/>
+    </w:p>
+    <w:p>
+      <w:pPr>
+        <w:pStyle w:val="Heading2"/>
+      </w:pPr>
+      <w:bookmarkStart w:id="14" w:name="_Toc25660392"/>
+      <w:r>
+        <w:t>Ước lượng tính năng</w:t>
       </w:r>
       <w:bookmarkEnd w:id="14"/>
-    </w:p>
-    <w:p>
-      <w:pPr>
-        <w:pStyle w:val="Heading2"/>
-      </w:pPr>
-      <w:bookmarkStart w:id="15" w:name="_Toc25660392"/>
-      <w:r>
-        <w:t>Ước lượng tính năng</w:t>
-      </w:r>
-      <w:bookmarkEnd w:id="15"/>
     </w:p>
     <w:p>
       <w:pPr>
@@ -6332,8 +6445,202 @@
           <w:i/>
           <w:iCs/>
         </w:rPr>
-        <w:t>Nêu khoảng 5 tính năng</w:t>
-      </w:r>
+        <w:t>Các tính năng của dự án:</w:t>
+      </w:r>
+    </w:p>
+    <w:p>
+      <w:pPr>
+        <w:rPr>
+          <w:b/>
+          <w:iCs/>
+        </w:rPr>
+      </w:pPr>
+      <w:r>
+        <w:rPr>
+          <w:b/>
+          <w:iCs/>
+        </w:rPr>
+        <w:t>Cho Admin</w:t>
+      </w:r>
+      <w:r>
+        <w:rPr>
+          <w:b/>
+          <w:iCs/>
+        </w:rPr>
+        <w:t>:</w:t>
+      </w:r>
+    </w:p>
+    <w:p>
+      <w:pPr>
+        <w:pStyle w:val="ListParagraph"/>
+        <w:numPr>
+          <w:ilvl w:val="0"/>
+          <w:numId w:val="46"/>
+        </w:numPr>
+        <w:rPr>
+          <w:b/>
+          <w:iCs/>
+        </w:rPr>
+      </w:pPr>
+      <w:r>
+        <w:rPr>
+          <w:iCs/>
+        </w:rPr>
+        <w:t>Quản lý danh sách phim</w:t>
+      </w:r>
+    </w:p>
+    <w:p>
+      <w:pPr>
+        <w:pStyle w:val="ListParagraph"/>
+        <w:numPr>
+          <w:ilvl w:val="0"/>
+          <w:numId w:val="46"/>
+        </w:numPr>
+        <w:rPr>
+          <w:b/>
+          <w:iCs/>
+        </w:rPr>
+      </w:pPr>
+      <w:r>
+        <w:rPr>
+          <w:iCs/>
+        </w:rPr>
+        <w:t>Quản lý danh sách lịch chiếu phim</w:t>
+      </w:r>
+      <w:bookmarkStart w:id="15" w:name="_GoBack"/>
+      <w:bookmarkEnd w:id="15"/>
+    </w:p>
+    <w:p>
+      <w:pPr>
+        <w:pStyle w:val="ListParagraph"/>
+        <w:widowControl/>
+        <w:numPr>
+          <w:ilvl w:val="0"/>
+          <w:numId w:val="46"/>
+        </w:numPr>
+        <w:suppressAutoHyphens w:val="0"/>
+        <w:spacing w:after="80" w:line="240" w:lineRule="auto"/>
+        <w:contextualSpacing/>
+        <w:jc w:val="left"/>
+        <w:rPr>
+          <w:rFonts w:ascii="Times New Roman" w:eastAsia="Times New Roman" w:hAnsi="Times New Roman" w:cs="Times New Roman"/>
+          <w:lang w:val="fr-FR" w:eastAsia="en-US" w:bidi="ar-SA"/>
+        </w:rPr>
+      </w:pPr>
+      <w:r>
+        <w:rPr>
+          <w:lang w:val="fr-FR"/>
+        </w:rPr>
+        <w:t>Quản lý danh sách các phòng chiếu phim</w:t>
+      </w:r>
+    </w:p>
+    <w:p>
+      <w:pPr>
+        <w:pStyle w:val="ListParagraph"/>
+        <w:widowControl/>
+        <w:suppressAutoHyphens w:val="0"/>
+        <w:spacing w:after="80" w:line="240" w:lineRule="auto"/>
+        <w:ind w:left="1440"/>
+        <w:contextualSpacing/>
+        <w:jc w:val="left"/>
+        <w:rPr>
+          <w:rFonts w:ascii="Times New Roman" w:eastAsia="Times New Roman" w:hAnsi="Times New Roman" w:cs="Times New Roman"/>
+          <w:lang w:val="fr-FR" w:eastAsia="en-US" w:bidi="ar-SA"/>
+        </w:rPr>
+      </w:pPr>
+    </w:p>
+    <w:p>
+      <w:pPr>
+        <w:pStyle w:val="ListParagraph"/>
+        <w:widowControl/>
+        <w:numPr>
+          <w:ilvl w:val="0"/>
+          <w:numId w:val="46"/>
+        </w:numPr>
+        <w:suppressAutoHyphens w:val="0"/>
+        <w:spacing w:after="80" w:line="240" w:lineRule="auto"/>
+        <w:contextualSpacing/>
+        <w:jc w:val="left"/>
+        <w:rPr>
+          <w:lang w:val="fr-FR"/>
+        </w:rPr>
+      </w:pPr>
+      <w:r>
+        <w:rPr>
+          <w:lang w:val="fr-FR"/>
+        </w:rPr>
+        <w:t xml:space="preserve">Quản lý danh sách các thành viên </w:t>
+      </w:r>
+    </w:p>
+    <w:p>
+      <w:pPr>
+        <w:pStyle w:val="ListParagraph"/>
+        <w:widowControl/>
+        <w:suppressAutoHyphens w:val="0"/>
+        <w:spacing w:after="80" w:line="240" w:lineRule="auto"/>
+        <w:ind w:left="1440"/>
+        <w:contextualSpacing/>
+        <w:jc w:val="left"/>
+        <w:rPr>
+          <w:lang w:val="fr-FR"/>
+        </w:rPr>
+      </w:pPr>
+    </w:p>
+    <w:p>
+      <w:pPr>
+        <w:pStyle w:val="ListParagraph"/>
+        <w:widowControl/>
+        <w:numPr>
+          <w:ilvl w:val="0"/>
+          <w:numId w:val="46"/>
+        </w:numPr>
+        <w:suppressAutoHyphens w:val="0"/>
+        <w:spacing w:after="80" w:line="240" w:lineRule="auto"/>
+        <w:contextualSpacing/>
+        <w:jc w:val="left"/>
+        <w:rPr>
+          <w:lang w:val="fr-FR"/>
+        </w:rPr>
+      </w:pPr>
+      <w:r>
+        <w:rPr>
+          <w:lang w:val="fr-FR"/>
+        </w:rPr>
+        <w:t>Quản lý danh sách nhân viên</w:t>
+      </w:r>
+    </w:p>
+    <w:p>
+      <w:pPr>
+        <w:pStyle w:val="ListParagraph"/>
+        <w:widowControl/>
+        <w:numPr>
+          <w:ilvl w:val="0"/>
+          <w:numId w:val="46"/>
+        </w:numPr>
+        <w:suppressAutoHyphens w:val="0"/>
+        <w:spacing w:after="80" w:line="240" w:lineRule="auto"/>
+        <w:contextualSpacing/>
+        <w:jc w:val="left"/>
+        <w:rPr>
+          <w:lang w:val="fr-FR"/>
+        </w:rPr>
+      </w:pPr>
+      <w:r>
+        <w:rPr>
+          <w:lang w:val="fr-FR"/>
+        </w:rPr>
+        <w:t>Thống kê số lượng phim và vé xem phim</w:t>
+      </w:r>
+    </w:p>
+    <w:p>
+      <w:pPr>
+        <w:pStyle w:val="ListParagraph"/>
+        <w:ind w:left="1440"/>
+        <w:rPr>
+          <w:b/>
+          <w:iCs/>
+        </w:rPr>
+      </w:pPr>
     </w:p>
     <w:p>
       <w:pPr>
@@ -6455,6 +6762,7 @@
       </w:pPr>
       <w:bookmarkStart w:id="18" w:name="_Toc25660395"/>
       <w:r>
+        <w:lastRenderedPageBreak/>
         <w:t>Ước lượng rủi ro</w:t>
       </w:r>
       <w:bookmarkEnd w:id="18"/>
@@ -6486,19 +6794,33 @@
         <w:rPr>
           <w:i/>
         </w:rPr>
-        <w:t>phát triển  +  Chi phí kiểm thử</w:t>
-      </w:r>
-    </w:p>
-    <w:p>
-      <w:pPr>
+        <w:t xml:space="preserve">phát </w:t>
+      </w:r>
+      <w:proofErr w:type="gramStart"/>
+      <w:r>
         <w:rPr>
           <w:i/>
         </w:rPr>
-      </w:pPr>
+        <w:t>triển  +</w:t>
+      </w:r>
+      <w:proofErr w:type="gramEnd"/>
       <w:r>
         <w:rPr>
           <w:i/>
         </w:rPr>
+        <w:t xml:space="preserve">  Chi phí kiểm thử</w:t>
+      </w:r>
+    </w:p>
+    <w:p>
+      <w:pPr>
+        <w:rPr>
+          <w:i/>
+        </w:rPr>
+      </w:pPr>
+      <w:r>
+        <w:rPr>
+          <w:i/>
+        </w:rPr>
         <w:t>Chi phí vận hành</w:t>
       </w:r>
       <w:r>
@@ -6527,7 +6849,6 @@
       </w:pPr>
       <w:bookmarkStart w:id="20" w:name="_Toc25660397"/>
       <w:r>
-        <w:lastRenderedPageBreak/>
         <w:t>Ước lượng chất lượng</w:t>
       </w:r>
       <w:bookmarkEnd w:id="20"/>
@@ -6740,8 +7061,13 @@
         <w:t xml:space="preserve"> l</w:t>
       </w:r>
       <w:r>
-        <w:t>àm việc trực tiếp ở công ty chúng tôi để tiện trao đổi và sửa lỗi?”.</w:t>
-      </w:r>
+        <w:t>àm việc trực tiếp ở công ty chúng tôi để tiện trao đổi và sửa lỗi?</w:t>
+      </w:r>
+      <w:proofErr w:type="gramStart"/>
+      <w:r>
+        <w:t>”.</w:t>
+      </w:r>
+      <w:proofErr w:type="gramEnd"/>
     </w:p>
     <w:p>
       <w:pPr>
@@ -6893,10 +7219,19 @@
         </w:numPr>
       </w:pPr>
       <w:r>
+        <w:lastRenderedPageBreak/>
         <w:t>Khách hàng yêu cầu: “</w:t>
       </w:r>
       <w:r>
-        <w:t>Dự án phát triển phần mềm này giá 100 triệu. Giá này c</w:t>
+        <w:t xml:space="preserve">Dự </w:t>
+      </w:r>
+      <w:proofErr w:type="gramStart"/>
+      <w:r>
+        <w:t>án</w:t>
+      </w:r>
+      <w:proofErr w:type="gramEnd"/>
+      <w:r>
+        <w:t xml:space="preserve"> phát triển phần mềm này giá 100 triệu. Giá này c</w:t>
       </w:r>
       <w:r>
         <w:t xml:space="preserve">ó </w:t>
@@ -6977,7 +7312,6 @@
       </w:pPr>
       <w:bookmarkStart w:id="28" w:name="_Toc25660405"/>
       <w:r>
-        <w:lastRenderedPageBreak/>
         <w:t>Đóng dự án</w:t>
       </w:r>
       <w:bookmarkEnd w:id="28"/>
@@ -7519,6 +7853,7 @@
         <w:lang w:eastAsia="ar-SA" w:bidi="ar-SA"/>
       </w:rPr>
     </w:pPr>
+    <w:proofErr w:type="gramStart"/>
     <w:r>
       <w:rPr>
         <w:i/>
@@ -7527,6 +7862,7 @@
       </w:rPr>
       <w:t>soict.hust.edu.vn</w:t>
     </w:r>
+    <w:proofErr w:type="gramEnd"/>
     <w:r>
       <w:rPr>
         <w:i/>
@@ -7566,7 +7902,7 @@
         <w:color w:val="C00000"/>
         <w:lang w:eastAsia="ar-SA" w:bidi="ar-SA"/>
       </w:rPr>
-      <w:t>8</w:t>
+      <w:t>11</w:t>
     </w:r>
     <w:r>
       <w:rPr>
@@ -7615,7 +7951,7 @@
         <w:color w:val="C00000"/>
         <w:lang w:eastAsia="ar-SA" w:bidi="ar-SA"/>
       </w:rPr>
-      <w:t>10</w:t>
+      <w:t>11</w:t>
     </w:r>
     <w:r>
       <w:rPr>
@@ -9279,6 +9615,231 @@
     </w:lvl>
   </w:abstractNum>
   <w:abstractNum w:abstractNumId="22" w15:restartNumberingAfterBreak="0">
+    <w:nsid w:val="1152247D"/>
+    <w:multiLevelType w:val="hybridMultilevel"/>
+    <w:tmpl w:val="F0EC4F94"/>
+    <w:lvl w:ilvl="0" w:tplc="04090001">
+      <w:start w:val="1"/>
+      <w:numFmt w:val="bullet"/>
+      <w:lvlText w:val=""/>
+      <w:lvlJc w:val="left"/>
+      <w:pPr>
+        <w:ind w:left="1440" w:hanging="360"/>
+      </w:pPr>
+      <w:rPr>
+        <w:rFonts w:ascii="Symbol" w:hAnsi="Symbol" w:hint="default"/>
+      </w:rPr>
+    </w:lvl>
+    <w:lvl w:ilvl="1" w:tplc="04090003" w:tentative="1">
+      <w:start w:val="1"/>
+      <w:numFmt w:val="bullet"/>
+      <w:lvlText w:val="o"/>
+      <w:lvlJc w:val="left"/>
+      <w:pPr>
+        <w:ind w:left="1440" w:hanging="360"/>
+      </w:pPr>
+      <w:rPr>
+        <w:rFonts w:ascii="Courier New" w:hAnsi="Courier New" w:cs="Courier New" w:hint="default"/>
+      </w:rPr>
+    </w:lvl>
+    <w:lvl w:ilvl="2" w:tplc="04090005" w:tentative="1">
+      <w:start w:val="1"/>
+      <w:numFmt w:val="bullet"/>
+      <w:lvlText w:val=""/>
+      <w:lvlJc w:val="left"/>
+      <w:pPr>
+        <w:ind w:left="2160" w:hanging="360"/>
+      </w:pPr>
+      <w:rPr>
+        <w:rFonts w:ascii="Wingdings" w:hAnsi="Wingdings" w:hint="default"/>
+      </w:rPr>
+    </w:lvl>
+    <w:lvl w:ilvl="3" w:tplc="04090001" w:tentative="1">
+      <w:start w:val="1"/>
+      <w:numFmt w:val="bullet"/>
+      <w:lvlText w:val=""/>
+      <w:lvlJc w:val="left"/>
+      <w:pPr>
+        <w:ind w:left="2880" w:hanging="360"/>
+      </w:pPr>
+      <w:rPr>
+        <w:rFonts w:ascii="Symbol" w:hAnsi="Symbol" w:hint="default"/>
+      </w:rPr>
+    </w:lvl>
+    <w:lvl w:ilvl="4" w:tplc="04090003" w:tentative="1">
+      <w:start w:val="1"/>
+      <w:numFmt w:val="bullet"/>
+      <w:lvlText w:val="o"/>
+      <w:lvlJc w:val="left"/>
+      <w:pPr>
+        <w:ind w:left="3600" w:hanging="360"/>
+      </w:pPr>
+      <w:rPr>
+        <w:rFonts w:ascii="Courier New" w:hAnsi="Courier New" w:cs="Courier New" w:hint="default"/>
+      </w:rPr>
+    </w:lvl>
+    <w:lvl w:ilvl="5" w:tplc="04090005" w:tentative="1">
+      <w:start w:val="1"/>
+      <w:numFmt w:val="bullet"/>
+      <w:lvlText w:val=""/>
+      <w:lvlJc w:val="left"/>
+      <w:pPr>
+        <w:ind w:left="4320" w:hanging="360"/>
+      </w:pPr>
+      <w:rPr>
+        <w:rFonts w:ascii="Wingdings" w:hAnsi="Wingdings" w:hint="default"/>
+      </w:rPr>
+    </w:lvl>
+    <w:lvl w:ilvl="6" w:tplc="04090001" w:tentative="1">
+      <w:start w:val="1"/>
+      <w:numFmt w:val="bullet"/>
+      <w:lvlText w:val=""/>
+      <w:lvlJc w:val="left"/>
+      <w:pPr>
+        <w:ind w:left="5040" w:hanging="360"/>
+      </w:pPr>
+      <w:rPr>
+        <w:rFonts w:ascii="Symbol" w:hAnsi="Symbol" w:hint="default"/>
+      </w:rPr>
+    </w:lvl>
+    <w:lvl w:ilvl="7" w:tplc="04090003" w:tentative="1">
+      <w:start w:val="1"/>
+      <w:numFmt w:val="bullet"/>
+      <w:lvlText w:val="o"/>
+      <w:lvlJc w:val="left"/>
+      <w:pPr>
+        <w:ind w:left="5760" w:hanging="360"/>
+      </w:pPr>
+      <w:rPr>
+        <w:rFonts w:ascii="Courier New" w:hAnsi="Courier New" w:cs="Courier New" w:hint="default"/>
+      </w:rPr>
+    </w:lvl>
+    <w:lvl w:ilvl="8" w:tplc="04090005" w:tentative="1">
+      <w:start w:val="1"/>
+      <w:numFmt w:val="bullet"/>
+      <w:lvlText w:val=""/>
+      <w:lvlJc w:val="left"/>
+      <w:pPr>
+        <w:ind w:left="6480" w:hanging="360"/>
+      </w:pPr>
+      <w:rPr>
+        <w:rFonts w:ascii="Wingdings" w:hAnsi="Wingdings" w:hint="default"/>
+      </w:rPr>
+    </w:lvl>
+  </w:abstractNum>
+  <w:abstractNum w:abstractNumId="23" w15:restartNumberingAfterBreak="0">
+    <w:nsid w:val="14443511"/>
+    <w:multiLevelType w:val="hybridMultilevel"/>
+    <w:tmpl w:val="39E211EA"/>
+    <w:lvl w:ilvl="0" w:tplc="3E9E85CA">
+      <w:numFmt w:val="bullet"/>
+      <w:lvlText w:val=""/>
+      <w:lvlJc w:val="left"/>
+      <w:pPr>
+        <w:ind w:left="927" w:hanging="360"/>
+      </w:pPr>
+      <w:rPr>
+        <w:rFonts w:ascii="Symbol" w:eastAsia="Times New Roman" w:hAnsi="Symbol" w:cs="Times New Roman" w:hint="default"/>
+      </w:rPr>
+    </w:lvl>
+    <w:lvl w:ilvl="1" w:tplc="04090003">
+      <w:start w:val="1"/>
+      <w:numFmt w:val="bullet"/>
+      <w:lvlText w:val="o"/>
+      <w:lvlJc w:val="left"/>
+      <w:pPr>
+        <w:ind w:left="1647" w:hanging="360"/>
+      </w:pPr>
+      <w:rPr>
+        <w:rFonts w:ascii="Courier New" w:hAnsi="Courier New" w:cs="Courier New" w:hint="default"/>
+      </w:rPr>
+    </w:lvl>
+    <w:lvl w:ilvl="2" w:tplc="04090005">
+      <w:start w:val="1"/>
+      <w:numFmt w:val="bullet"/>
+      <w:lvlText w:val=""/>
+      <w:lvlJc w:val="left"/>
+      <w:pPr>
+        <w:ind w:left="2367" w:hanging="360"/>
+      </w:pPr>
+      <w:rPr>
+        <w:rFonts w:ascii="Wingdings" w:hAnsi="Wingdings" w:hint="default"/>
+      </w:rPr>
+    </w:lvl>
+    <w:lvl w:ilvl="3" w:tplc="04090001">
+      <w:start w:val="1"/>
+      <w:numFmt w:val="bullet"/>
+      <w:lvlText w:val=""/>
+      <w:lvlJc w:val="left"/>
+      <w:pPr>
+        <w:ind w:left="3087" w:hanging="360"/>
+      </w:pPr>
+      <w:rPr>
+        <w:rFonts w:ascii="Symbol" w:hAnsi="Symbol" w:hint="default"/>
+      </w:rPr>
+    </w:lvl>
+    <w:lvl w:ilvl="4" w:tplc="04090003">
+      <w:start w:val="1"/>
+      <w:numFmt w:val="bullet"/>
+      <w:lvlText w:val="o"/>
+      <w:lvlJc w:val="left"/>
+      <w:pPr>
+        <w:ind w:left="3807" w:hanging="360"/>
+      </w:pPr>
+      <w:rPr>
+        <w:rFonts w:ascii="Courier New" w:hAnsi="Courier New" w:cs="Courier New" w:hint="default"/>
+      </w:rPr>
+    </w:lvl>
+    <w:lvl w:ilvl="5" w:tplc="04090005">
+      <w:start w:val="1"/>
+      <w:numFmt w:val="bullet"/>
+      <w:lvlText w:val=""/>
+      <w:lvlJc w:val="left"/>
+      <w:pPr>
+        <w:ind w:left="4527" w:hanging="360"/>
+      </w:pPr>
+      <w:rPr>
+        <w:rFonts w:ascii="Wingdings" w:hAnsi="Wingdings" w:hint="default"/>
+      </w:rPr>
+    </w:lvl>
+    <w:lvl w:ilvl="6" w:tplc="04090001">
+      <w:start w:val="1"/>
+      <w:numFmt w:val="bullet"/>
+      <w:lvlText w:val=""/>
+      <w:lvlJc w:val="left"/>
+      <w:pPr>
+        <w:ind w:left="5247" w:hanging="360"/>
+      </w:pPr>
+      <w:rPr>
+        <w:rFonts w:ascii="Symbol" w:hAnsi="Symbol" w:hint="default"/>
+      </w:rPr>
+    </w:lvl>
+    <w:lvl w:ilvl="7" w:tplc="04090003">
+      <w:start w:val="1"/>
+      <w:numFmt w:val="bullet"/>
+      <w:lvlText w:val="o"/>
+      <w:lvlJc w:val="left"/>
+      <w:pPr>
+        <w:ind w:left="5967" w:hanging="360"/>
+      </w:pPr>
+      <w:rPr>
+        <w:rFonts w:ascii="Courier New" w:hAnsi="Courier New" w:cs="Courier New" w:hint="default"/>
+      </w:rPr>
+    </w:lvl>
+    <w:lvl w:ilvl="8" w:tplc="04090005">
+      <w:start w:val="1"/>
+      <w:numFmt w:val="bullet"/>
+      <w:lvlText w:val=""/>
+      <w:lvlJc w:val="left"/>
+      <w:pPr>
+        <w:ind w:left="6687" w:hanging="360"/>
+      </w:pPr>
+      <w:rPr>
+        <w:rFonts w:ascii="Wingdings" w:hAnsi="Wingdings" w:hint="default"/>
+      </w:rPr>
+    </w:lvl>
+  </w:abstractNum>
+  <w:abstractNum w:abstractNumId="24" w15:restartNumberingAfterBreak="0">
     <w:nsid w:val="17E86640"/>
     <w:multiLevelType w:val="hybridMultilevel"/>
     <w:tmpl w:val="E75E9EBC"/>
@@ -9419,7 +9980,7 @@
       </w:rPr>
     </w:lvl>
   </w:abstractNum>
-  <w:abstractNum w:abstractNumId="23" w15:restartNumberingAfterBreak="0">
+  <w:abstractNum w:abstractNumId="25" w15:restartNumberingAfterBreak="0">
     <w:nsid w:val="1904704E"/>
     <w:multiLevelType w:val="multilevel"/>
     <w:tmpl w:val="00000011"/>
@@ -9532,7 +10093,7 @@
       </w:pPr>
     </w:lvl>
   </w:abstractNum>
-  <w:abstractNum w:abstractNumId="24" w15:restartNumberingAfterBreak="0">
+  <w:abstractNum w:abstractNumId="26" w15:restartNumberingAfterBreak="0">
     <w:nsid w:val="1F391341"/>
     <w:multiLevelType w:val="hybridMultilevel"/>
     <w:tmpl w:val="28D01D6A"/>
@@ -9672,7 +10233,7 @@
       </w:rPr>
     </w:lvl>
   </w:abstractNum>
-  <w:abstractNum w:abstractNumId="25" w15:restartNumberingAfterBreak="0">
+  <w:abstractNum w:abstractNumId="27" w15:restartNumberingAfterBreak="0">
     <w:nsid w:val="1FCD39A1"/>
     <w:multiLevelType w:val="multilevel"/>
     <w:tmpl w:val="AC12CE28"/>
@@ -9788,7 +10349,7 @@
       </w:pPr>
     </w:lvl>
   </w:abstractNum>
-  <w:abstractNum w:abstractNumId="26" w15:restartNumberingAfterBreak="0">
+  <w:abstractNum w:abstractNumId="28" w15:restartNumberingAfterBreak="0">
     <w:nsid w:val="1FE2537C"/>
     <w:multiLevelType w:val="hybridMultilevel"/>
     <w:tmpl w:val="DC94D102"/>
@@ -9877,7 +10438,7 @@
       </w:pPr>
     </w:lvl>
   </w:abstractNum>
-  <w:abstractNum w:abstractNumId="27" w15:restartNumberingAfterBreak="0">
+  <w:abstractNum w:abstractNumId="29" w15:restartNumberingAfterBreak="0">
     <w:nsid w:val="22EB47C4"/>
     <w:multiLevelType w:val="hybridMultilevel"/>
     <w:tmpl w:val="58A2CCCA"/>
@@ -9966,7 +10527,7 @@
       </w:pPr>
     </w:lvl>
   </w:abstractNum>
-  <w:abstractNum w:abstractNumId="28" w15:restartNumberingAfterBreak="0">
+  <w:abstractNum w:abstractNumId="30" w15:restartNumberingAfterBreak="0">
     <w:nsid w:val="23AD6F2E"/>
     <w:multiLevelType w:val="hybridMultilevel"/>
     <w:tmpl w:val="33501322"/>
@@ -10079,7 +10640,7 @@
       </w:rPr>
     </w:lvl>
   </w:abstractNum>
-  <w:abstractNum w:abstractNumId="29" w15:restartNumberingAfterBreak="0">
+  <w:abstractNum w:abstractNumId="31" w15:restartNumberingAfterBreak="0">
     <w:nsid w:val="2A332316"/>
     <w:multiLevelType w:val="hybridMultilevel"/>
     <w:tmpl w:val="8D50A05A"/>
@@ -10191,7 +10752,7 @@
       </w:rPr>
     </w:lvl>
   </w:abstractNum>
-  <w:abstractNum w:abstractNumId="30" w15:restartNumberingAfterBreak="0">
+  <w:abstractNum w:abstractNumId="32" w15:restartNumberingAfterBreak="0">
     <w:nsid w:val="2D5B3E5E"/>
     <w:multiLevelType w:val="multilevel"/>
     <w:tmpl w:val="AC12CE28"/>
@@ -10307,7 +10868,7 @@
       </w:pPr>
     </w:lvl>
   </w:abstractNum>
-  <w:abstractNum w:abstractNumId="31" w15:restartNumberingAfterBreak="0">
+  <w:abstractNum w:abstractNumId="33" w15:restartNumberingAfterBreak="0">
     <w:nsid w:val="3A2B4E87"/>
     <w:multiLevelType w:val="multilevel"/>
     <w:tmpl w:val="AC12CE28"/>
@@ -10423,7 +10984,7 @@
       </w:pPr>
     </w:lvl>
   </w:abstractNum>
-  <w:abstractNum w:abstractNumId="32" w15:restartNumberingAfterBreak="0">
+  <w:abstractNum w:abstractNumId="34" w15:restartNumberingAfterBreak="0">
     <w:nsid w:val="434F6183"/>
     <w:multiLevelType w:val="hybridMultilevel"/>
     <w:tmpl w:val="77F43510"/>
@@ -10509,7 +11070,7 @@
       </w:pPr>
     </w:lvl>
   </w:abstractNum>
-  <w:abstractNum w:abstractNumId="33" w15:restartNumberingAfterBreak="0">
+  <w:abstractNum w:abstractNumId="35" w15:restartNumberingAfterBreak="0">
     <w:nsid w:val="48A10028"/>
     <w:multiLevelType w:val="hybridMultilevel"/>
     <w:tmpl w:val="58A2CCCA"/>
@@ -10598,7 +11159,120 @@
       </w:pPr>
     </w:lvl>
   </w:abstractNum>
-  <w:abstractNum w:abstractNumId="34" w15:restartNumberingAfterBreak="0">
+  <w:abstractNum w:abstractNumId="36" w15:restartNumberingAfterBreak="0">
+    <w:nsid w:val="4CB1744A"/>
+    <w:multiLevelType w:val="hybridMultilevel"/>
+    <w:tmpl w:val="34A8780A"/>
+    <w:lvl w:ilvl="0" w:tplc="04090001">
+      <w:start w:val="1"/>
+      <w:numFmt w:val="bullet"/>
+      <w:lvlText w:val=""/>
+      <w:lvlJc w:val="left"/>
+      <w:pPr>
+        <w:ind w:left="1440" w:hanging="360"/>
+      </w:pPr>
+      <w:rPr>
+        <w:rFonts w:ascii="Symbol" w:hAnsi="Symbol" w:hint="default"/>
+      </w:rPr>
+    </w:lvl>
+    <w:lvl w:ilvl="1" w:tplc="04090003" w:tentative="1">
+      <w:start w:val="1"/>
+      <w:numFmt w:val="bullet"/>
+      <w:lvlText w:val="o"/>
+      <w:lvlJc w:val="left"/>
+      <w:pPr>
+        <w:ind w:left="1440" w:hanging="360"/>
+      </w:pPr>
+      <w:rPr>
+        <w:rFonts w:ascii="Courier New" w:hAnsi="Courier New" w:cs="Courier New" w:hint="default"/>
+      </w:rPr>
+    </w:lvl>
+    <w:lvl w:ilvl="2" w:tplc="04090005" w:tentative="1">
+      <w:start w:val="1"/>
+      <w:numFmt w:val="bullet"/>
+      <w:lvlText w:val=""/>
+      <w:lvlJc w:val="left"/>
+      <w:pPr>
+        <w:ind w:left="2160" w:hanging="360"/>
+      </w:pPr>
+      <w:rPr>
+        <w:rFonts w:ascii="Wingdings" w:hAnsi="Wingdings" w:hint="default"/>
+      </w:rPr>
+    </w:lvl>
+    <w:lvl w:ilvl="3" w:tplc="04090001" w:tentative="1">
+      <w:start w:val="1"/>
+      <w:numFmt w:val="bullet"/>
+      <w:lvlText w:val=""/>
+      <w:lvlJc w:val="left"/>
+      <w:pPr>
+        <w:ind w:left="2880" w:hanging="360"/>
+      </w:pPr>
+      <w:rPr>
+        <w:rFonts w:ascii="Symbol" w:hAnsi="Symbol" w:hint="default"/>
+      </w:rPr>
+    </w:lvl>
+    <w:lvl w:ilvl="4" w:tplc="04090003" w:tentative="1">
+      <w:start w:val="1"/>
+      <w:numFmt w:val="bullet"/>
+      <w:lvlText w:val="o"/>
+      <w:lvlJc w:val="left"/>
+      <w:pPr>
+        <w:ind w:left="3600" w:hanging="360"/>
+      </w:pPr>
+      <w:rPr>
+        <w:rFonts w:ascii="Courier New" w:hAnsi="Courier New" w:cs="Courier New" w:hint="default"/>
+      </w:rPr>
+    </w:lvl>
+    <w:lvl w:ilvl="5" w:tplc="04090005" w:tentative="1">
+      <w:start w:val="1"/>
+      <w:numFmt w:val="bullet"/>
+      <w:lvlText w:val=""/>
+      <w:lvlJc w:val="left"/>
+      <w:pPr>
+        <w:ind w:left="4320" w:hanging="360"/>
+      </w:pPr>
+      <w:rPr>
+        <w:rFonts w:ascii="Wingdings" w:hAnsi="Wingdings" w:hint="default"/>
+      </w:rPr>
+    </w:lvl>
+    <w:lvl w:ilvl="6" w:tplc="04090001" w:tentative="1">
+      <w:start w:val="1"/>
+      <w:numFmt w:val="bullet"/>
+      <w:lvlText w:val=""/>
+      <w:lvlJc w:val="left"/>
+      <w:pPr>
+        <w:ind w:left="5040" w:hanging="360"/>
+      </w:pPr>
+      <w:rPr>
+        <w:rFonts w:ascii="Symbol" w:hAnsi="Symbol" w:hint="default"/>
+      </w:rPr>
+    </w:lvl>
+    <w:lvl w:ilvl="7" w:tplc="04090003" w:tentative="1">
+      <w:start w:val="1"/>
+      <w:numFmt w:val="bullet"/>
+      <w:lvlText w:val="o"/>
+      <w:lvlJc w:val="left"/>
+      <w:pPr>
+        <w:ind w:left="5760" w:hanging="360"/>
+      </w:pPr>
+      <w:rPr>
+        <w:rFonts w:ascii="Courier New" w:hAnsi="Courier New" w:cs="Courier New" w:hint="default"/>
+      </w:rPr>
+    </w:lvl>
+    <w:lvl w:ilvl="8" w:tplc="04090005" w:tentative="1">
+      <w:start w:val="1"/>
+      <w:numFmt w:val="bullet"/>
+      <w:lvlText w:val=""/>
+      <w:lvlJc w:val="left"/>
+      <w:pPr>
+        <w:ind w:left="6480" w:hanging="360"/>
+      </w:pPr>
+      <w:rPr>
+        <w:rFonts w:ascii="Wingdings" w:hAnsi="Wingdings" w:hint="default"/>
+      </w:rPr>
+    </w:lvl>
+  </w:abstractNum>
+  <w:abstractNum w:abstractNumId="37" w15:restartNumberingAfterBreak="0">
     <w:nsid w:val="4EAF51D8"/>
     <w:multiLevelType w:val="hybridMultilevel"/>
     <w:tmpl w:val="58A2CCCA"/>
@@ -10687,7 +11361,7 @@
       </w:pPr>
     </w:lvl>
   </w:abstractNum>
-  <w:abstractNum w:abstractNumId="35" w15:restartNumberingAfterBreak="0">
+  <w:abstractNum w:abstractNumId="38" w15:restartNumberingAfterBreak="0">
     <w:nsid w:val="58B72105"/>
     <w:multiLevelType w:val="multilevel"/>
     <w:tmpl w:val="D960FB60"/>
@@ -10836,7 +11510,7 @@
       </w:rPr>
     </w:lvl>
   </w:abstractNum>
-  <w:abstractNum w:abstractNumId="36" w15:restartNumberingAfterBreak="0">
+  <w:abstractNum w:abstractNumId="39" w15:restartNumberingAfterBreak="0">
     <w:nsid w:val="67C1146D"/>
     <w:multiLevelType w:val="hybridMultilevel"/>
     <w:tmpl w:val="7DA8282E"/>
@@ -10976,7 +11650,7 @@
       </w:rPr>
     </w:lvl>
   </w:abstractNum>
-  <w:abstractNum w:abstractNumId="37" w15:restartNumberingAfterBreak="0">
+  <w:abstractNum w:abstractNumId="40" w15:restartNumberingAfterBreak="0">
     <w:nsid w:val="6DB515BB"/>
     <w:multiLevelType w:val="hybridMultilevel"/>
     <w:tmpl w:val="A244AECE"/>
@@ -11089,7 +11763,7 @@
       </w:rPr>
     </w:lvl>
   </w:abstractNum>
-  <w:abstractNum w:abstractNumId="38" w15:restartNumberingAfterBreak="0">
+  <w:abstractNum w:abstractNumId="41" w15:restartNumberingAfterBreak="0">
     <w:nsid w:val="6E6566D4"/>
     <w:multiLevelType w:val="hybridMultilevel"/>
     <w:tmpl w:val="DC94D102"/>
@@ -11178,7 +11852,7 @@
       </w:pPr>
     </w:lvl>
   </w:abstractNum>
-  <w:abstractNum w:abstractNumId="39" w15:restartNumberingAfterBreak="0">
+  <w:abstractNum w:abstractNumId="42" w15:restartNumberingAfterBreak="0">
     <w:nsid w:val="71F0466C"/>
     <w:multiLevelType w:val="hybridMultilevel"/>
     <w:tmpl w:val="DF5A2BB0"/>
@@ -11291,7 +11965,7 @@
       </w:rPr>
     </w:lvl>
   </w:abstractNum>
-  <w:abstractNum w:abstractNumId="40" w15:restartNumberingAfterBreak="0">
+  <w:abstractNum w:abstractNumId="43" w15:restartNumberingAfterBreak="0">
     <w:nsid w:val="7745669D"/>
     <w:multiLevelType w:val="hybridMultilevel"/>
     <w:tmpl w:val="7C84415A"/>
@@ -11380,7 +12054,7 @@
       </w:pPr>
     </w:lvl>
   </w:abstractNum>
-  <w:abstractNum w:abstractNumId="41" w15:restartNumberingAfterBreak="0">
+  <w:abstractNum w:abstractNumId="44" w15:restartNumberingAfterBreak="0">
     <w:nsid w:val="791F5AAC"/>
     <w:multiLevelType w:val="hybridMultilevel"/>
     <w:tmpl w:val="830CD300"/>
@@ -11493,7 +12167,7 @@
       </w:rPr>
     </w:lvl>
   </w:abstractNum>
-  <w:abstractNum w:abstractNumId="42" w15:restartNumberingAfterBreak="0">
+  <w:abstractNum w:abstractNumId="45" w15:restartNumberingAfterBreak="0">
     <w:nsid w:val="79405515"/>
     <w:multiLevelType w:val="hybridMultilevel"/>
     <w:tmpl w:val="B588D586"/>
@@ -11609,7 +12283,7 @@
       </w:pPr>
     </w:lvl>
   </w:abstractNum>
-  <w:abstractNum w:abstractNumId="43" w15:restartNumberingAfterBreak="0">
+  <w:abstractNum w:abstractNumId="46" w15:restartNumberingAfterBreak="0">
     <w:nsid w:val="795348F1"/>
     <w:multiLevelType w:val="multilevel"/>
     <w:tmpl w:val="00000011"/>
@@ -11777,34 +12451,34 @@
     <w:abstractNumId w:val="17"/>
   </w:num>
   <w:num w:numId="19">
-    <w:abstractNumId w:val="23"/>
+    <w:abstractNumId w:val="25"/>
   </w:num>
   <w:num w:numId="20">
-    <w:abstractNumId w:val="43"/>
+    <w:abstractNumId w:val="46"/>
   </w:num>
   <w:num w:numId="21">
-    <w:abstractNumId w:val="42"/>
+    <w:abstractNumId w:val="45"/>
   </w:num>
   <w:num w:numId="22">
-    <w:abstractNumId w:val="22"/>
+    <w:abstractNumId w:val="24"/>
   </w:num>
   <w:num w:numId="23">
     <w:abstractNumId w:val="20"/>
   </w:num>
   <w:num w:numId="24">
-    <w:abstractNumId w:val="24"/>
+    <w:abstractNumId w:val="26"/>
   </w:num>
   <w:num w:numId="25">
-    <w:abstractNumId w:val="30"/>
+    <w:abstractNumId w:val="32"/>
   </w:num>
   <w:num w:numId="26">
-    <w:abstractNumId w:val="25"/>
+    <w:abstractNumId w:val="27"/>
   </w:num>
   <w:num w:numId="27">
-    <w:abstractNumId w:val="36"/>
+    <w:abstractNumId w:val="39"/>
   </w:num>
   <w:num w:numId="28">
-    <w:abstractNumId w:val="31"/>
+    <w:abstractNumId w:val="33"/>
   </w:num>
   <w:num w:numId="29">
     <w:abstractNumId w:val="21"/>
@@ -11813,46 +12487,64 @@
     <w:abstractNumId w:val="19"/>
   </w:num>
   <w:num w:numId="31">
+    <w:abstractNumId w:val="38"/>
+  </w:num>
+  <w:num w:numId="32">
+    <w:abstractNumId w:val="31"/>
+  </w:num>
+  <w:num w:numId="33">
+    <w:abstractNumId w:val="34"/>
+  </w:num>
+  <w:num w:numId="34">
+    <w:abstractNumId w:val="29"/>
+  </w:num>
+  <w:num w:numId="35">
+    <w:abstractNumId w:val="37"/>
+  </w:num>
+  <w:num w:numId="36">
     <w:abstractNumId w:val="35"/>
   </w:num>
-  <w:num w:numId="32">
-    <w:abstractNumId w:val="29"/>
-  </w:num>
-  <w:num w:numId="33">
-    <w:abstractNumId w:val="32"/>
-  </w:num>
-  <w:num w:numId="34">
-    <w:abstractNumId w:val="27"/>
-  </w:num>
-  <w:num w:numId="35">
-    <w:abstractNumId w:val="34"/>
-  </w:num>
-  <w:num w:numId="36">
-    <w:abstractNumId w:val="33"/>
-  </w:num>
   <w:num w:numId="37">
-    <w:abstractNumId w:val="38"/>
+    <w:abstractNumId w:val="41"/>
   </w:num>
   <w:num w:numId="38">
-    <w:abstractNumId w:val="26"/>
+    <w:abstractNumId w:val="28"/>
   </w:num>
   <w:num w:numId="39">
-    <w:abstractNumId w:val="40"/>
+    <w:abstractNumId w:val="43"/>
   </w:num>
   <w:num w:numId="40">
-    <w:abstractNumId w:val="39"/>
+    <w:abstractNumId w:val="42"/>
   </w:num>
   <w:num w:numId="41">
-    <w:abstractNumId w:val="41"/>
+    <w:abstractNumId w:val="44"/>
   </w:num>
   <w:num w:numId="42">
     <w:abstractNumId w:val="18"/>
   </w:num>
   <w:num w:numId="43">
-    <w:abstractNumId w:val="37"/>
+    <w:abstractNumId w:val="40"/>
   </w:num>
   <w:num w:numId="44">
-    <w:abstractNumId w:val="28"/>
+    <w:abstractNumId w:val="30"/>
+  </w:num>
+  <w:num w:numId="45">
+    <w:abstractNumId w:val="36"/>
+  </w:num>
+  <w:num w:numId="46">
+    <w:abstractNumId w:val="22"/>
+  </w:num>
+  <w:num w:numId="47">
+    <w:abstractNumId w:val="23"/>
+    <w:lvlOverride w:ilvl="0"/>
+    <w:lvlOverride w:ilvl="1"/>
+    <w:lvlOverride w:ilvl="2"/>
+    <w:lvlOverride w:ilvl="3"/>
+    <w:lvlOverride w:ilvl="4"/>
+    <w:lvlOverride w:ilvl="5"/>
+    <w:lvlOverride w:ilvl="6"/>
+    <w:lvlOverride w:ilvl="7"/>
+    <w:lvlOverride w:ilvl="8"/>
   </w:num>
 </w:numbering>
 </file>
@@ -12610,6 +13302,7 @@
   <w:style w:type="paragraph" w:styleId="ListParagraph">
     <w:name w:val="List Paragraph"/>
     <w:basedOn w:val="Normal"/>
+    <w:uiPriority w:val="34"/>
     <w:qFormat/>
     <w:pPr>
       <w:ind w:left="840"/>
@@ -13668,7 +14361,7 @@
 </file>
 
 <file path=customXml/itemProps1.xml><?xml version="1.0" encoding="utf-8"?>
-<ds:datastoreItem xmlns:ds="http://schemas.openxmlformats.org/officeDocument/2006/customXml" ds:itemID="{B863399C-D9DB-484E-A257-7B02A6B8B623}">
+<ds:datastoreItem xmlns:ds="http://schemas.openxmlformats.org/officeDocument/2006/customXml" ds:itemID="{55AC41DC-793A-4A18-9B08-FEF0EE7B06F6}">
   <ds:schemaRefs>
     <ds:schemaRef ds:uri="http://schemas.openxmlformats.org/officeDocument/2006/bibliography"/>
   </ds:schemaRefs>

</xml_diff>

<commit_message>
tồng quan đề tài
</commit_message>
<xml_diff>
--- a/docs/MyProjectMgnt.docx
+++ b/docs/MyProjectMgnt.docx
@@ -4089,13 +4089,7 @@
         </w:numPr>
       </w:pPr>
       <w:r>
-        <w:t>Tạo một</w:t>
-      </w:r>
-      <w:r>
-        <w:t xml:space="preserve"> Project</w:t>
-      </w:r>
-      <w:r>
-        <w:t xml:space="preserve"> chung cho cả nhóm </w:t>
+        <w:t xml:space="preserve">Tạo một Project chung cho cả nhóm </w:t>
       </w:r>
     </w:p>
     <w:p>
@@ -4647,10 +4641,7 @@
           </w:tcPr>
           <w:p>
             <w:r>
-              <w:t>QUẢN LÝ</w:t>
-            </w:r>
-            <w:r>
-              <w:t xml:space="preserve"> CÔNG VIỆC</w:t>
+              <w:t>QUẢN LÝ CÔNG VIỆC</w:t>
             </w:r>
           </w:p>
         </w:tc>
@@ -5061,8 +5052,6 @@
           <w:color w:val="951B13"/>
         </w:rPr>
       </w:pPr>
-      <w:bookmarkStart w:id="0" w:name="_GoBack"/>
-      <w:bookmarkEnd w:id="0"/>
       <w:r>
         <w:rPr>
           <w:color w:val="951B13"/>
@@ -5721,40 +5710,192 @@
       <w:pPr>
         <w:pStyle w:val="Heading1"/>
       </w:pPr>
-      <w:bookmarkStart w:id="1" w:name="_Toc25660378"/>
+      <w:bookmarkStart w:id="0" w:name="_Toc25660378"/>
       <w:r>
         <w:lastRenderedPageBreak/>
         <w:t>Giới thiệu dự án</w:t>
       </w:r>
+      <w:bookmarkEnd w:id="0"/>
+    </w:p>
+    <w:p>
+      <w:pPr>
+        <w:pStyle w:val="Heading2"/>
+      </w:pPr>
+      <w:bookmarkStart w:id="1" w:name="_Toc25660379"/>
+      <w:r>
+        <w:t xml:space="preserve">Mô tả </w:t>
+      </w:r>
+      <w:r>
+        <w:t>dự án</w:t>
+      </w:r>
       <w:bookmarkEnd w:id="1"/>
     </w:p>
     <w:p>
       <w:pPr>
-        <w:pStyle w:val="Heading2"/>
-      </w:pPr>
-      <w:bookmarkStart w:id="2" w:name="_Toc25660379"/>
-      <w:r>
-        <w:t xml:space="preserve">Mô tả </w:t>
-      </w:r>
-      <w:r>
-        <w:t>dự án</w:t>
-      </w:r>
+        <w:rPr>
+          <w:b/>
+          <w:lang w:val="vi-VN"/>
+        </w:rPr>
+      </w:pPr>
+      <w:r>
+        <w:rPr>
+          <w:b/>
+          <w:lang w:val="vi-VN"/>
+        </w:rPr>
+        <w:t>Hệ thống quản lý rạp chiếu phim</w:t>
+      </w:r>
+    </w:p>
+    <w:p>
+      <w:pPr>
+        <w:rPr>
+          <w:lang w:val="fr-FR"/>
+        </w:rPr>
+      </w:pPr>
+      <w:r>
+        <w:rPr>
+          <w:lang w:val="fr-FR"/>
+        </w:rPr>
+        <w:t>Á</w:t>
+      </w:r>
+      <w:r>
+        <w:rPr>
+          <w:lang w:val="fr-FR"/>
+        </w:rPr>
+        <w:t>p dụng công nghệ thông tin trong quản lý, bán vé online trở thành yếu tố tối quan trọng. Trong một khảo sát không chính thức, có tới 83,8% người xem phim tra cứu thông tin phim online trước khi mua vé. Việc có trang quản lý, bán vé online giúp dễ dàng tiếp cận khách hàng thông qua các phương pháp marketing trực tuyến, định hình rạp trong mắt người sử dụng. Bên cạnh đó, việc bán vé online giúp giảm tình trạng chờ đợi, xếp hàng dành cho những khách hàng không thích sự chờ đợi, muốn chọn được ghế tốt mà không phải đến sớm mua vé. Do đó, xây dựng được một hệ thống quản lý rạp chiếu phim là yêu cầu bắt buộc đối với bất kỳ doanh nghiệp nào muốn xây dựng hệ thống rạp chiếu phim.</w:t>
+      </w:r>
+    </w:p>
+    <w:p>
+      <w:pPr>
+        <w:rPr>
+          <w:lang w:val="fr-FR"/>
+        </w:rPr>
+      </w:pPr>
+      <w:r>
+        <w:rPr>
+          <w:lang w:val="fr-FR"/>
+        </w:rPr>
+        <w:t>C</w:t>
+      </w:r>
+      <w:r>
+        <w:rPr>
+          <w:lang w:val="fr-FR"/>
+        </w:rPr>
+        <w:t xml:space="preserve">ác tác nhân sử dụng hệ thống như sau : </w:t>
+      </w:r>
+      <w:bookmarkStart w:id="2" w:name="_GoBack"/>
       <w:bookmarkEnd w:id="2"/>
     </w:p>
     <w:p>
       <w:pPr>
-        <w:rPr>
-          <w:i/>
-          <w:iCs/>
-        </w:rPr>
-      </w:pPr>
-      <w:r>
-        <w:rPr>
-          <w:i/>
-          <w:iCs/>
-        </w:rPr>
-        <w:t>Robot dò đường, website quảng cáo, bài tập lớn….</w:t>
-      </w:r>
+        <w:pStyle w:val="ListParagraph"/>
+        <w:widowControl/>
+        <w:numPr>
+          <w:ilvl w:val="0"/>
+          <w:numId w:val="40"/>
+        </w:numPr>
+        <w:suppressAutoHyphens w:val="0"/>
+        <w:spacing w:after="80" w:line="240" w:lineRule="auto"/>
+        <w:contextualSpacing/>
+        <w:jc w:val="left"/>
+        <w:rPr>
+          <w:lang w:val="fr-FR"/>
+        </w:rPr>
+      </w:pPr>
+      <w:r>
+        <w:rPr>
+          <w:lang w:val="fr-FR"/>
+        </w:rPr>
+        <w:t>Admin</w:t>
+      </w:r>
+      <w:r>
+        <w:rPr>
+          <w:lang w:val="fr-FR"/>
+        </w:rPr>
+        <w:t>: Người quản lý hệ thống.</w:t>
+      </w:r>
+    </w:p>
+    <w:p>
+      <w:pPr>
+        <w:pStyle w:val="ListParagraph"/>
+        <w:widowControl/>
+        <w:numPr>
+          <w:ilvl w:val="0"/>
+          <w:numId w:val="40"/>
+        </w:numPr>
+        <w:suppressAutoHyphens w:val="0"/>
+        <w:spacing w:after="80" w:line="240" w:lineRule="auto"/>
+        <w:contextualSpacing/>
+        <w:jc w:val="left"/>
+        <w:rPr>
+          <w:lang w:val="fr-FR"/>
+        </w:rPr>
+      </w:pPr>
+      <w:r>
+        <w:rPr>
+          <w:lang w:val="fr-FR"/>
+        </w:rPr>
+        <w:t>Nhân viên bán vé : Người sử dụng website để bán vé xem phim cho khánh hàng.</w:t>
+      </w:r>
+    </w:p>
+    <w:p>
+      <w:pPr>
+        <w:pStyle w:val="ListParagraph"/>
+        <w:widowControl/>
+        <w:numPr>
+          <w:ilvl w:val="0"/>
+          <w:numId w:val="40"/>
+        </w:numPr>
+        <w:suppressAutoHyphens w:val="0"/>
+        <w:spacing w:after="80" w:line="240" w:lineRule="auto"/>
+        <w:contextualSpacing/>
+        <w:jc w:val="left"/>
+        <w:rPr>
+          <w:lang w:val="fr-FR"/>
+        </w:rPr>
+      </w:pPr>
+      <w:r>
+        <w:rPr>
+          <w:lang w:val="fr-FR"/>
+        </w:rPr>
+        <w:t>Thành viên : Khách xem online và thực hiện đăng ký thành viên tại website thì trở thành thành viên.</w:t>
+      </w:r>
+    </w:p>
+    <w:p>
+      <w:pPr>
+        <w:pStyle w:val="ListParagraph"/>
+        <w:widowControl/>
+        <w:numPr>
+          <w:ilvl w:val="0"/>
+          <w:numId w:val="40"/>
+        </w:numPr>
+        <w:suppressAutoHyphens w:val="0"/>
+        <w:spacing w:after="80" w:line="240" w:lineRule="auto"/>
+        <w:contextualSpacing/>
+        <w:jc w:val="left"/>
+        <w:rPr>
+          <w:lang w:val="fr-FR"/>
+        </w:rPr>
+      </w:pPr>
+      <w:r>
+        <w:rPr>
+          <w:lang w:val="fr-FR"/>
+        </w:rPr>
+        <w:t>Khách xem : Khách chỉ xem website mà không đăng ký thành viên tại website.</w:t>
+      </w:r>
+    </w:p>
+    <w:p>
+      <w:pPr>
+        <w:rPr>
+          <w:lang w:val="fr-FR"/>
+        </w:rPr>
+      </w:pPr>
+    </w:p>
+    <w:p>
+      <w:pPr>
+        <w:rPr>
+          <w:lang w:val="vi-VN"/>
+        </w:rPr>
+      </w:pPr>
     </w:p>
     <w:p>
       <w:pPr>
@@ -6116,7 +6257,6 @@
           <w:i/>
           <w:iCs/>
         </w:rPr>
-        <w:lastRenderedPageBreak/>
         <w:t>Các qui định về h</w:t>
       </w:r>
       <w:r>
@@ -6124,250 +6264,240 @@
           <w:i/>
           <w:iCs/>
         </w:rPr>
-        <w:t xml:space="preserve">ọp hành </w:t>
-      </w:r>
-      <w:r>
+        <w:t>ọp hành với khách hàng</w:t>
+      </w:r>
+    </w:p>
+    <w:p>
+      <w:pPr>
+        <w:pStyle w:val="Heading1"/>
+      </w:pPr>
+      <w:bookmarkStart w:id="14" w:name="_Toc25660391"/>
+      <w:r>
+        <w:t>Ước lượng</w:t>
+      </w:r>
+      <w:r>
+        <w:t xml:space="preserve"> chung</w:t>
+      </w:r>
+      <w:bookmarkEnd w:id="14"/>
+    </w:p>
+    <w:p>
+      <w:pPr>
+        <w:pStyle w:val="Heading2"/>
+      </w:pPr>
+      <w:bookmarkStart w:id="15" w:name="_Toc25660392"/>
+      <w:r>
+        <w:t>Ước lượng tính năng</w:t>
+      </w:r>
+      <w:bookmarkEnd w:id="15"/>
+    </w:p>
+    <w:p>
+      <w:pPr>
         <w:rPr>
           <w:i/>
           <w:iCs/>
         </w:rPr>
-        <w:t>với khách hàng</w:t>
-      </w:r>
-    </w:p>
-    <w:p>
-      <w:pPr>
-        <w:pStyle w:val="Heading1"/>
-      </w:pPr>
-      <w:bookmarkStart w:id="14" w:name="_Toc25660391"/>
-      <w:r>
-        <w:t>Ước lượng</w:t>
-      </w:r>
-      <w:r>
-        <w:t xml:space="preserve"> chung</w:t>
-      </w:r>
-      <w:bookmarkEnd w:id="14"/>
-    </w:p>
-    <w:p>
-      <w:pPr>
-        <w:pStyle w:val="Heading2"/>
-      </w:pPr>
-      <w:bookmarkStart w:id="15" w:name="_Toc25660392"/>
-      <w:r>
-        <w:t>Ước lượng tính năng</w:t>
-      </w:r>
-      <w:bookmarkEnd w:id="15"/>
-    </w:p>
-    <w:p>
-      <w:pPr>
+      </w:pPr>
+      <w:r>
         <w:rPr>
           <w:i/>
           <w:iCs/>
         </w:rPr>
-      </w:pPr>
-      <w:r>
+        <w:t>Nêu khoảng 5 tính năng</w:t>
+      </w:r>
+    </w:p>
+    <w:p>
+      <w:pPr>
+        <w:pStyle w:val="Heading2"/>
+      </w:pPr>
+      <w:bookmarkStart w:id="16" w:name="_Toc25660393"/>
+      <w:r>
+        <w:t>Work Breakdown Structure</w:t>
+      </w:r>
+      <w:bookmarkEnd w:id="16"/>
+    </w:p>
+    <w:p>
+      <w:pPr>
         <w:rPr>
           <w:i/>
           <w:iCs/>
         </w:rPr>
-        <w:t>Nêu khoảng 5 tính năng</w:t>
-      </w:r>
-    </w:p>
-    <w:p>
-      <w:pPr>
-        <w:pStyle w:val="Heading2"/>
-      </w:pPr>
-      <w:bookmarkStart w:id="16" w:name="_Toc25660393"/>
-      <w:r>
-        <w:t>Work Breakdown Structure</w:t>
-      </w:r>
-      <w:bookmarkEnd w:id="16"/>
-    </w:p>
-    <w:p>
-      <w:pPr>
+      </w:pPr>
+      <w:r>
         <w:rPr>
           <w:i/>
           <w:iCs/>
         </w:rPr>
-      </w:pPr>
-      <w:r>
+        <w:t>Vẽ WBS cho khoảng 5 tính năng nói trên</w:t>
+      </w:r>
+    </w:p>
+    <w:p>
+      <w:pPr>
         <w:rPr>
           <w:i/>
           <w:iCs/>
         </w:rPr>
-        <w:t>Vẽ WBS cho khoảng 5 tính năng nói trên</w:t>
-      </w:r>
-    </w:p>
-    <w:p>
-      <w:pPr>
+      </w:pPr>
+      <w:r>
         <w:rPr>
           <w:i/>
           <w:iCs/>
         </w:rPr>
-      </w:pPr>
+        <w:t>Phải quan tâm tới deadline mà kh</w:t>
+      </w:r>
       <w:r>
         <w:rPr>
           <w:i/>
           <w:iCs/>
         </w:rPr>
-        <w:t>Phải quan tâm tới deadline mà kh</w:t>
+        <w:t>ách hàng yêu cầu, và chỉ nên sử dụng tầm 90% thời gian</w:t>
       </w:r>
       <w:r>
         <w:rPr>
           <w:i/>
           <w:iCs/>
         </w:rPr>
-        <w:t>ách hàng yêu cầu, và chỉ nên sử dụng tầm 90% thời gian</w:t>
+        <w:t>.</w:t>
       </w:r>
       <w:r>
         <w:rPr>
           <w:i/>
           <w:iCs/>
         </w:rPr>
-        <w:t>.</w:t>
-      </w:r>
-      <w:r>
+        <w:t xml:space="preserve"> 10% còn lại là buffer.</w:t>
+      </w:r>
+    </w:p>
+    <w:p>
+      <w:pPr>
+        <w:pStyle w:val="Heading2"/>
+      </w:pPr>
+      <w:bookmarkStart w:id="17" w:name="_Toc25660394"/>
+      <w:r>
+        <w:t>Ước lượng thời gian</w:t>
+      </w:r>
+      <w:bookmarkEnd w:id="17"/>
+    </w:p>
+    <w:p>
+      <w:pPr>
         <w:rPr>
           <w:i/>
           <w:iCs/>
         </w:rPr>
-        <w:t xml:space="preserve"> 10% còn lại là buffer.</w:t>
-      </w:r>
-    </w:p>
-    <w:p>
-      <w:pPr>
-        <w:pStyle w:val="Heading2"/>
-      </w:pPr>
-      <w:bookmarkStart w:id="17" w:name="_Toc25660394"/>
-      <w:r>
-        <w:t>Ước lượng thời gian</w:t>
-      </w:r>
-      <w:bookmarkEnd w:id="17"/>
-    </w:p>
-    <w:p>
-      <w:pPr>
+      </w:pPr>
+      <w:r>
         <w:rPr>
           <w:i/>
           <w:iCs/>
         </w:rPr>
-      </w:pPr>
+        <w:t>Từ WBS</w:t>
+      </w:r>
       <w:r>
         <w:rPr>
           <w:i/>
           <w:iCs/>
         </w:rPr>
-        <w:t>Từ WBS</w:t>
+        <w:t xml:space="preserve"> x</w:t>
       </w:r>
       <w:r>
         <w:rPr>
           <w:i/>
           <w:iCs/>
         </w:rPr>
-        <w:t xml:space="preserve"> x</w:t>
+        <w:t>ác định đường găng và c</w:t>
       </w:r>
       <w:r>
         <w:rPr>
           <w:i/>
           <w:iCs/>
         </w:rPr>
-        <w:t>ác định đường găng và c</w:t>
+        <w:t>ho biết thời gian cần thiết để làm dự án</w:t>
       </w:r>
       <w:r>
         <w:rPr>
           <w:i/>
           <w:iCs/>
         </w:rPr>
-        <w:t>ho biết thời gian cần thiết để làm dự án</w:t>
-      </w:r>
-      <w:r>
+        <w:t>.</w:t>
+      </w:r>
+    </w:p>
+    <w:p>
+      <w:pPr>
+        <w:pStyle w:val="Heading2"/>
+      </w:pPr>
+      <w:bookmarkStart w:id="18" w:name="_Toc25660395"/>
+      <w:r>
+        <w:t>Ước lượng rủi ro</w:t>
+      </w:r>
+      <w:bookmarkEnd w:id="18"/>
+    </w:p>
+    <w:p/>
+    <w:p>
+      <w:pPr>
+        <w:pStyle w:val="Heading1"/>
+      </w:pPr>
+      <w:bookmarkStart w:id="19" w:name="_Toc25660396"/>
+      <w:r>
+        <w:t>Ước lượng giá thành</w:t>
+      </w:r>
+      <w:bookmarkEnd w:id="19"/>
+    </w:p>
+    <w:p>
+      <w:pPr>
         <w:rPr>
           <w:i/>
-          <w:iCs/>
-        </w:rPr>
-        <w:t>.</w:t>
-      </w:r>
-    </w:p>
-    <w:p>
-      <w:pPr>
-        <w:pStyle w:val="Heading2"/>
-      </w:pPr>
-      <w:bookmarkStart w:id="18" w:name="_Toc25660395"/>
-      <w:r>
-        <w:t>Ước lượng rủi ro</w:t>
-      </w:r>
-      <w:bookmarkEnd w:id="18"/>
-    </w:p>
-    <w:p/>
+        </w:rPr>
+      </w:pPr>
+      <w:r>
+        <w:rPr>
+          <w:i/>
+        </w:rPr>
+        <w:t xml:space="preserve">Chi phí </w:t>
+      </w:r>
+      <w:r>
+        <w:rPr>
+          <w:i/>
+        </w:rPr>
+        <w:t>phát triển  +  Chi phí kiểm thử</w:t>
+      </w:r>
+    </w:p>
+    <w:p>
+      <w:pPr>
+        <w:rPr>
+          <w:i/>
+        </w:rPr>
+      </w:pPr>
+      <w:r>
+        <w:rPr>
+          <w:i/>
+        </w:rPr>
+        <w:t>Chi phí vận hành</w:t>
+      </w:r>
+      <w:r>
+        <w:rPr>
+          <w:i/>
+        </w:rPr>
+        <w:t>, quản lý, hành chính</w:t>
+      </w:r>
+    </w:p>
+    <w:p>
+      <w:pPr>
+        <w:rPr>
+          <w:i/>
+        </w:rPr>
+      </w:pPr>
+      <w:r>
+        <w:rPr>
+          <w:i/>
+        </w:rPr>
+        <w:t>Chi phí kính doanh, quảng cáo, tiếp thị</w:t>
+      </w:r>
+    </w:p>
     <w:p>
       <w:pPr>
         <w:pStyle w:val="Heading1"/>
       </w:pPr>
-      <w:bookmarkStart w:id="19" w:name="_Toc25660396"/>
-      <w:r>
-        <w:t>Ước lượng giá thành</w:t>
-      </w:r>
-      <w:bookmarkEnd w:id="19"/>
-    </w:p>
-    <w:p>
-      <w:pPr>
-        <w:rPr>
-          <w:i/>
-        </w:rPr>
-      </w:pPr>
-      <w:r>
-        <w:rPr>
-          <w:i/>
-        </w:rPr>
-        <w:t xml:space="preserve">Chi phí </w:t>
-      </w:r>
-      <w:r>
-        <w:rPr>
-          <w:i/>
-        </w:rPr>
-        <w:t>phát triển  +  Chi phí kiểm thử</w:t>
-      </w:r>
-    </w:p>
-    <w:p>
-      <w:pPr>
-        <w:rPr>
-          <w:i/>
-        </w:rPr>
-      </w:pPr>
-      <w:r>
-        <w:rPr>
-          <w:i/>
-        </w:rPr>
-        <w:t>Chi phí vận hành</w:t>
-      </w:r>
-      <w:r>
-        <w:rPr>
-          <w:i/>
-        </w:rPr>
-        <w:t>, quản lý, hành chính</w:t>
-      </w:r>
-    </w:p>
-    <w:p>
-      <w:pPr>
-        <w:rPr>
-          <w:i/>
-        </w:rPr>
-      </w:pPr>
-      <w:r>
-        <w:rPr>
-          <w:i/>
-        </w:rPr>
-        <w:t>Chi phí kính doanh, quảng cáo, tiếp thị</w:t>
-      </w:r>
-    </w:p>
-    <w:p>
-      <w:pPr>
-        <w:pStyle w:val="Heading1"/>
-      </w:pPr>
       <w:bookmarkStart w:id="20" w:name="_Toc25660397"/>
       <w:r>
-        <w:t xml:space="preserve">Ước lượng </w:t>
-      </w:r>
-      <w:r>
-        <w:t>chất lượng</w:t>
+        <w:t>Ước lượng chất lượng</w:t>
       </w:r>
       <w:bookmarkEnd w:id="20"/>
     </w:p>
@@ -6409,6 +6539,7 @@
           <w:i/>
           <w:lang w:val="fr-FR"/>
         </w:rPr>
+        <w:lastRenderedPageBreak/>
         <w:t>Qui định số dòng comme</w:t>
       </w:r>
       <w:r>
@@ -6461,7 +6592,6 @@
       </w:pPr>
       <w:bookmarkStart w:id="21" w:name="_Toc25660398"/>
       <w:r>
-        <w:lastRenderedPageBreak/>
         <w:t>Phân tích thiết kế</w:t>
       </w:r>
       <w:bookmarkEnd w:id="21"/>
@@ -6832,6 +6962,7 @@
       </w:pPr>
       <w:bookmarkStart w:id="29" w:name="_Toc25660406"/>
       <w:r>
+        <w:lastRenderedPageBreak/>
         <w:t>Quản lý mã nguồn</w:t>
       </w:r>
       <w:bookmarkEnd w:id="29"/>
@@ -6883,7 +7014,6 @@
         </w:numPr>
       </w:pPr>
       <w:r>
-        <w:lastRenderedPageBreak/>
         <w:t>Phân bố commit của dự án (sáng chiều đêm…)</w:t>
       </w:r>
     </w:p>
@@ -10212,6 +10342,119 @@
     </w:lvl>
   </w:abstractNum>
   <w:abstractNum w:abstractNumId="32" w15:restartNumberingAfterBreak="0">
+    <w:nsid w:val="4B0B1A80"/>
+    <w:multiLevelType w:val="hybridMultilevel"/>
+    <w:tmpl w:val="0A00E948"/>
+    <w:lvl w:ilvl="0" w:tplc="0BE81FA2">
+      <w:start w:val="1"/>
+      <w:numFmt w:val="bullet"/>
+      <w:lvlText w:val=""/>
+      <w:lvlJc w:val="left"/>
+      <w:pPr>
+        <w:ind w:left="1080" w:hanging="360"/>
+      </w:pPr>
+      <w:rPr>
+        <w:rFonts w:ascii="Symbol" w:eastAsia="Times New Roman" w:hAnsi="Symbol" w:cs="Times New Roman" w:hint="default"/>
+      </w:rPr>
+    </w:lvl>
+    <w:lvl w:ilvl="1" w:tplc="04090003" w:tentative="1">
+      <w:start w:val="1"/>
+      <w:numFmt w:val="bullet"/>
+      <w:lvlText w:val="o"/>
+      <w:lvlJc w:val="left"/>
+      <w:pPr>
+        <w:ind w:left="1800" w:hanging="360"/>
+      </w:pPr>
+      <w:rPr>
+        <w:rFonts w:ascii="Courier New" w:hAnsi="Courier New" w:cs="Courier New" w:hint="default"/>
+      </w:rPr>
+    </w:lvl>
+    <w:lvl w:ilvl="2" w:tplc="04090005" w:tentative="1">
+      <w:start w:val="1"/>
+      <w:numFmt w:val="bullet"/>
+      <w:lvlText w:val=""/>
+      <w:lvlJc w:val="left"/>
+      <w:pPr>
+        <w:ind w:left="2520" w:hanging="360"/>
+      </w:pPr>
+      <w:rPr>
+        <w:rFonts w:ascii="Wingdings" w:hAnsi="Wingdings" w:hint="default"/>
+      </w:rPr>
+    </w:lvl>
+    <w:lvl w:ilvl="3" w:tplc="04090001" w:tentative="1">
+      <w:start w:val="1"/>
+      <w:numFmt w:val="bullet"/>
+      <w:lvlText w:val=""/>
+      <w:lvlJc w:val="left"/>
+      <w:pPr>
+        <w:ind w:left="3240" w:hanging="360"/>
+      </w:pPr>
+      <w:rPr>
+        <w:rFonts w:ascii="Symbol" w:hAnsi="Symbol" w:hint="default"/>
+      </w:rPr>
+    </w:lvl>
+    <w:lvl w:ilvl="4" w:tplc="04090003" w:tentative="1">
+      <w:start w:val="1"/>
+      <w:numFmt w:val="bullet"/>
+      <w:lvlText w:val="o"/>
+      <w:lvlJc w:val="left"/>
+      <w:pPr>
+        <w:ind w:left="3960" w:hanging="360"/>
+      </w:pPr>
+      <w:rPr>
+        <w:rFonts w:ascii="Courier New" w:hAnsi="Courier New" w:cs="Courier New" w:hint="default"/>
+      </w:rPr>
+    </w:lvl>
+    <w:lvl w:ilvl="5" w:tplc="04090005" w:tentative="1">
+      <w:start w:val="1"/>
+      <w:numFmt w:val="bullet"/>
+      <w:lvlText w:val=""/>
+      <w:lvlJc w:val="left"/>
+      <w:pPr>
+        <w:ind w:left="4680" w:hanging="360"/>
+      </w:pPr>
+      <w:rPr>
+        <w:rFonts w:ascii="Wingdings" w:hAnsi="Wingdings" w:hint="default"/>
+      </w:rPr>
+    </w:lvl>
+    <w:lvl w:ilvl="6" w:tplc="04090001" w:tentative="1">
+      <w:start w:val="1"/>
+      <w:numFmt w:val="bullet"/>
+      <w:lvlText w:val=""/>
+      <w:lvlJc w:val="left"/>
+      <w:pPr>
+        <w:ind w:left="5400" w:hanging="360"/>
+      </w:pPr>
+      <w:rPr>
+        <w:rFonts w:ascii="Symbol" w:hAnsi="Symbol" w:hint="default"/>
+      </w:rPr>
+    </w:lvl>
+    <w:lvl w:ilvl="7" w:tplc="04090003" w:tentative="1">
+      <w:start w:val="1"/>
+      <w:numFmt w:val="bullet"/>
+      <w:lvlText w:val="o"/>
+      <w:lvlJc w:val="left"/>
+      <w:pPr>
+        <w:ind w:left="6120" w:hanging="360"/>
+      </w:pPr>
+      <w:rPr>
+        <w:rFonts w:ascii="Courier New" w:hAnsi="Courier New" w:cs="Courier New" w:hint="default"/>
+      </w:rPr>
+    </w:lvl>
+    <w:lvl w:ilvl="8" w:tplc="04090005" w:tentative="1">
+      <w:start w:val="1"/>
+      <w:numFmt w:val="bullet"/>
+      <w:lvlText w:val=""/>
+      <w:lvlJc w:val="left"/>
+      <w:pPr>
+        <w:ind w:left="6840" w:hanging="360"/>
+      </w:pPr>
+      <w:rPr>
+        <w:rFonts w:ascii="Wingdings" w:hAnsi="Wingdings" w:hint="default"/>
+      </w:rPr>
+    </w:lvl>
+  </w:abstractNum>
+  <w:abstractNum w:abstractNumId="33" w15:restartNumberingAfterBreak="0">
     <w:nsid w:val="4EAF51D8"/>
     <w:multiLevelType w:val="hybridMultilevel"/>
     <w:tmpl w:val="58A2CCCA"/>
@@ -10300,7 +10543,7 @@
       </w:pPr>
     </w:lvl>
   </w:abstractNum>
-  <w:abstractNum w:abstractNumId="33" w15:restartNumberingAfterBreak="0">
+  <w:abstractNum w:abstractNumId="34" w15:restartNumberingAfterBreak="0">
     <w:nsid w:val="58B72105"/>
     <w:multiLevelType w:val="multilevel"/>
     <w:tmpl w:val="D960FB60"/>
@@ -10449,7 +10692,7 @@
       </w:rPr>
     </w:lvl>
   </w:abstractNum>
-  <w:abstractNum w:abstractNumId="34" w15:restartNumberingAfterBreak="0">
+  <w:abstractNum w:abstractNumId="35" w15:restartNumberingAfterBreak="0">
     <w:nsid w:val="67C1146D"/>
     <w:multiLevelType w:val="hybridMultilevel"/>
     <w:tmpl w:val="7DA8282E"/>
@@ -10589,7 +10832,7 @@
       </w:rPr>
     </w:lvl>
   </w:abstractNum>
-  <w:abstractNum w:abstractNumId="35" w15:restartNumberingAfterBreak="0">
+  <w:abstractNum w:abstractNumId="36" w15:restartNumberingAfterBreak="0">
     <w:nsid w:val="6E6566D4"/>
     <w:multiLevelType w:val="hybridMultilevel"/>
     <w:tmpl w:val="DC94D102"/>
@@ -10678,7 +10921,7 @@
       </w:pPr>
     </w:lvl>
   </w:abstractNum>
-  <w:abstractNum w:abstractNumId="36" w15:restartNumberingAfterBreak="0">
+  <w:abstractNum w:abstractNumId="37" w15:restartNumberingAfterBreak="0">
     <w:nsid w:val="7745669D"/>
     <w:multiLevelType w:val="hybridMultilevel"/>
     <w:tmpl w:val="7C84415A"/>
@@ -10767,7 +11010,7 @@
       </w:pPr>
     </w:lvl>
   </w:abstractNum>
-  <w:abstractNum w:abstractNumId="37" w15:restartNumberingAfterBreak="0">
+  <w:abstractNum w:abstractNumId="38" w15:restartNumberingAfterBreak="0">
     <w:nsid w:val="79405515"/>
     <w:multiLevelType w:val="hybridMultilevel"/>
     <w:tmpl w:val="B588D586"/>
@@ -10883,7 +11126,7 @@
       </w:pPr>
     </w:lvl>
   </w:abstractNum>
-  <w:abstractNum w:abstractNumId="38" w15:restartNumberingAfterBreak="0">
+  <w:abstractNum w:abstractNumId="39" w15:restartNumberingAfterBreak="0">
     <w:nsid w:val="795348F1"/>
     <w:multiLevelType w:val="multilevel"/>
     <w:tmpl w:val="00000011"/>
@@ -11054,10 +11297,10 @@
     <w:abstractNumId w:val="22"/>
   </w:num>
   <w:num w:numId="20">
-    <w:abstractNumId w:val="38"/>
+    <w:abstractNumId w:val="39"/>
   </w:num>
   <w:num w:numId="21">
-    <w:abstractNumId w:val="37"/>
+    <w:abstractNumId w:val="38"/>
   </w:num>
   <w:num w:numId="22">
     <w:abstractNumId w:val="21"/>
@@ -11075,7 +11318,7 @@
     <w:abstractNumId w:val="24"/>
   </w:num>
   <w:num w:numId="27">
-    <w:abstractNumId w:val="34"/>
+    <w:abstractNumId w:val="35"/>
   </w:num>
   <w:num w:numId="28">
     <w:abstractNumId w:val="29"/>
@@ -11087,7 +11330,7 @@
     <w:abstractNumId w:val="18"/>
   </w:num>
   <w:num w:numId="31">
-    <w:abstractNumId w:val="33"/>
+    <w:abstractNumId w:val="34"/>
   </w:num>
   <w:num w:numId="32">
     <w:abstractNumId w:val="27"/>
@@ -11099,19 +11342,22 @@
     <w:abstractNumId w:val="26"/>
   </w:num>
   <w:num w:numId="35">
-    <w:abstractNumId w:val="32"/>
+    <w:abstractNumId w:val="33"/>
   </w:num>
   <w:num w:numId="36">
     <w:abstractNumId w:val="31"/>
   </w:num>
   <w:num w:numId="37">
-    <w:abstractNumId w:val="35"/>
+    <w:abstractNumId w:val="36"/>
   </w:num>
   <w:num w:numId="38">
     <w:abstractNumId w:val="25"/>
   </w:num>
   <w:num w:numId="39">
-    <w:abstractNumId w:val="36"/>
+    <w:abstractNumId w:val="37"/>
+  </w:num>
+  <w:num w:numId="40">
+    <w:abstractNumId w:val="32"/>
   </w:num>
 </w:numbering>
 </file>
@@ -11127,7 +11373,7 @@
     </w:rPrDefault>
     <w:pPrDefault/>
   </w:docDefaults>
-  <w:latentStyles w:defLockedState="0" w:defUIPriority="0" w:defSemiHidden="0" w:defUnhideWhenUsed="0" w:defQFormat="0" w:count="376">
+  <w:latentStyles w:defLockedState="0" w:defUIPriority="0" w:defSemiHidden="0" w:defUnhideWhenUsed="0" w:defQFormat="0" w:count="375">
     <w:lsdException w:name="Normal" w:qFormat="1"/>
     <w:lsdException w:name="heading 1" w:qFormat="1"/>
     <w:lsdException w:name="heading 2" w:qFormat="1"/>
@@ -11226,6 +11472,7 @@
     <w:lsdException w:name="HTML Sample" w:semiHidden="1" w:unhideWhenUsed="1"/>
     <w:lsdException w:name="HTML Typewriter" w:semiHidden="1" w:unhideWhenUsed="1"/>
     <w:lsdException w:name="HTML Variable" w:semiHidden="1" w:unhideWhenUsed="1"/>
+    <w:lsdException w:name="Normal Table" w:semiHidden="1" w:unhideWhenUsed="1"/>
     <w:lsdException w:name="annotation subject" w:semiHidden="1" w:unhideWhenUsed="1"/>
     <w:lsdException w:name="No List" w:semiHidden="1" w:unhideWhenUsed="1"/>
     <w:lsdException w:name="Outline List 1" w:semiHidden="1" w:unhideWhenUsed="1"/>
@@ -11272,7 +11519,9 @@
     <w:lsdException w:name="Table Subtle 2" w:semiHidden="1" w:unhideWhenUsed="1"/>
     <w:lsdException w:name="Table Web 1" w:semiHidden="1" w:unhideWhenUsed="1"/>
     <w:lsdException w:name="Table Web 2" w:semiHidden="1" w:unhideWhenUsed="1"/>
+    <w:lsdException w:name="Table Web 3" w:semiHidden="1" w:unhideWhenUsed="1"/>
     <w:lsdException w:name="Balloon Text" w:semiHidden="1" w:unhideWhenUsed="1"/>
+    <w:lsdException w:name="Table Theme" w:semiHidden="1" w:unhideWhenUsed="1"/>
     <w:lsdException w:name="Placeholder Text" w:semiHidden="1" w:uiPriority="99"/>
     <w:lsdException w:name="No Spacing" w:uiPriority="1" w:qFormat="1"/>
     <w:lsdException w:name="Light Shading" w:uiPriority="60"/>
@@ -11492,7 +11741,6 @@
     <w:lsdException w:name="Smart Hyperlink" w:semiHidden="1" w:uiPriority="99" w:unhideWhenUsed="1"/>
     <w:lsdException w:name="Hashtag" w:semiHidden="1" w:uiPriority="99" w:unhideWhenUsed="1"/>
     <w:lsdException w:name="Unresolved Mention" w:semiHidden="1" w:uiPriority="99" w:unhideWhenUsed="1"/>
-    <w:lsdException w:name="Smart Link" w:semiHidden="1" w:uiPriority="99" w:unhideWhenUsed="1"/>
   </w:latentStyles>
   <w:style w:type="paragraph" w:default="1" w:styleId="Normal">
     <w:name w:val="Normal"/>
@@ -11871,6 +12119,7 @@
   <w:style w:type="paragraph" w:styleId="ListParagraph">
     <w:name w:val="List Paragraph"/>
     <w:basedOn w:val="Normal"/>
+    <w:uiPriority w:val="34"/>
     <w:qFormat/>
     <w:pPr>
       <w:ind w:left="840"/>
@@ -12929,7 +13178,7 @@
 </file>
 
 <file path=customXml/itemProps1.xml><?xml version="1.0" encoding="utf-8"?>
-<ds:datastoreItem xmlns:ds="http://schemas.openxmlformats.org/officeDocument/2006/customXml" ds:itemID="{D6D632A3-6DEE-491E-85C7-3D2F82F30E5A}">
+<ds:datastoreItem xmlns:ds="http://schemas.openxmlformats.org/officeDocument/2006/customXml" ds:itemID="{36A90426-89A2-48B5-A0BA-DE7E35F89D27}">
   <ds:schemaRefs>
     <ds:schemaRef ds:uri="http://schemas.openxmlformats.org/officeDocument/2006/bibliography"/>
   </ds:schemaRefs>

</xml_diff>

<commit_message>
công cụ quản lý
</commit_message>
<xml_diff>
--- a/docs/MyProjectMgnt.docx
+++ b/docs/MyProjectMgnt.docx
@@ -5763,27 +5763,27 @@
         </w:rPr>
         <w:t>p dụng công nghệ thông tin trong quản lý, bán vé online trở thành yếu tố tối quan trọng. Trong một khảo sát không chính thức, có tới 83,8% người xem phim tra cứu thông tin phim online trước khi mua vé. Việc có trang quản lý, bán vé online giúp dễ dàng tiếp cận khách hàng thông qua các phương pháp marketing trực tuyến, định hình rạp trong mắt người sử dụng. Bên cạnh đó, việc bán vé online giúp giảm tình trạng chờ đợi, xếp hàng dành cho những khách hàng không thích sự chờ đợi, muốn chọn được ghế tốt mà không phải đến sớm mua vé. Do đó, xây dựng được một hệ thống quản lý rạp chiếu phim là yêu cầu bắt buộc đối với bất kỳ doanh nghiệp nào muốn xây dựng hệ thống rạp chiếu phim.</w:t>
       </w:r>
-    </w:p>
-    <w:p>
-      <w:pPr>
-        <w:rPr>
-          <w:lang w:val="fr-FR"/>
-        </w:rPr>
-      </w:pPr>
-      <w:r>
-        <w:rPr>
-          <w:lang w:val="fr-FR"/>
-        </w:rPr>
-        <w:t>C</w:t>
-      </w:r>
-      <w:r>
-        <w:rPr>
-          <w:lang w:val="fr-FR"/>
-        </w:rPr>
-        <w:t xml:space="preserve">ác tác nhân sử dụng hệ thống như sau : </w:t>
-      </w:r>
       <w:bookmarkStart w:id="2" w:name="_GoBack"/>
       <w:bookmarkEnd w:id="2"/>
+    </w:p>
+    <w:p>
+      <w:pPr>
+        <w:rPr>
+          <w:lang w:val="fr-FR"/>
+        </w:rPr>
+      </w:pPr>
+      <w:r>
+        <w:rPr>
+          <w:lang w:val="fr-FR"/>
+        </w:rPr>
+        <w:t>C</w:t>
+      </w:r>
+      <w:r>
+        <w:rPr>
+          <w:lang w:val="fr-FR"/>
+        </w:rPr>
+        <w:t xml:space="preserve">ác tác nhân sử dụng hệ thống như sau : </w:t>
+      </w:r>
     </w:p>
     <w:p>
       <w:pPr>
@@ -5931,17 +5931,23 @@
         </w:rPr>
         <w:t xml:space="preserve">(bắt buộc): </w:t>
       </w:r>
-      <w:r>
-        <w:t>…</w:t>
-      </w:r>
-      <w:r>
-        <w:t>………………………………………..</w:t>
-      </w:r>
-      <w:r>
-        <w:t>…..</w:t>
-      </w:r>
-    </w:p>
-    <w:p>
+    </w:p>
+    <w:p>
+      <w:hyperlink r:id="rId16" w:anchor="/plantaskboard?groupId=c7b9c604-6f52-45d2-a967-1cfc4fd3030c&amp;planId=xUYJ-L0DTkuBBffI-b0V8ckAEzGU" w:history="1">
+        <w:r>
+          <w:rPr>
+            <w:rStyle w:val="Hyperlink"/>
+          </w:rPr>
+          <w:t>https://tasks.office.com/husteduvn.onmicrosoft.com/en-US/Home/Planner/?fbclid=IwAR09GkDfduull4hMfatti-b0Yl0eqIIf3qWuHQvIMT6gv-m0hucOc9fE7qY#/plantaskboard?groupId=c7b9c604-6f52-45d2-a967-1cfc4fd3030c&amp;planId=xUYJ-L0DTkuBBffI-b0V8ckAEzGU</w:t>
+        </w:r>
+      </w:hyperlink>
+    </w:p>
+    <w:p>
+      <w:pPr>
+        <w:rPr>
+          <w:color w:val="FF0000"/>
+        </w:rPr>
+      </w:pPr>
       <w:r>
         <w:rPr>
           <w:b/>
@@ -5996,12 +6002,16 @@
         </w:rPr>
         <w:t xml:space="preserve"> </w:t>
       </w:r>
-      <w:r>
-        <w:t>…………………………………………</w:t>
-      </w:r>
-      <w:r>
-        <w:t>…………………….</w:t>
-      </w:r>
+    </w:p>
+    <w:p>
+      <w:hyperlink r:id="rId17" w:history="1">
+        <w:r>
+          <w:rPr>
+            <w:rStyle w:val="Hyperlink"/>
+          </w:rPr>
+          <w:t>https://github.com/honggamxd/QTDA-CNTT</w:t>
+        </w:r>
+      </w:hyperlink>
     </w:p>
     <w:p/>
     <w:p>
@@ -6123,6 +6133,7 @@
           <w:i/>
           <w:iCs/>
         </w:rPr>
+        <w:lastRenderedPageBreak/>
         <w:t>Trung: IT, chi tiết, báo tiến đ</w:t>
       </w:r>
       <w:r>
@@ -6497,6 +6508,7 @@
       </w:pPr>
       <w:bookmarkStart w:id="20" w:name="_Toc25660397"/>
       <w:r>
+        <w:lastRenderedPageBreak/>
         <w:t>Ước lượng chất lượng</w:t>
       </w:r>
       <w:bookmarkEnd w:id="20"/>
@@ -6539,7 +6551,6 @@
           <w:i/>
           <w:lang w:val="fr-FR"/>
         </w:rPr>
-        <w:lastRenderedPageBreak/>
         <w:t>Qui định số dòng comme</w:t>
       </w:r>
       <w:r>
@@ -6947,6 +6958,7 @@
       </w:pPr>
       <w:bookmarkStart w:id="28" w:name="_Toc25660405"/>
       <w:r>
+        <w:lastRenderedPageBreak/>
         <w:t>Đóng dự án</w:t>
       </w:r>
       <w:bookmarkEnd w:id="28"/>
@@ -6962,7 +6974,6 @@
       </w:pPr>
       <w:bookmarkStart w:id="29" w:name="_Toc25660406"/>
       <w:r>
-        <w:lastRenderedPageBreak/>
         <w:t>Quản lý mã nguồn</w:t>
       </w:r>
       <w:bookmarkEnd w:id="29"/>
@@ -7173,12 +7184,12 @@
     <w:p/>
     <w:p/>
     <w:sectPr>
-      <w:headerReference w:type="even" r:id="rId16"/>
-      <w:headerReference w:type="default" r:id="rId17"/>
-      <w:footerReference w:type="even" r:id="rId18"/>
-      <w:footerReference w:type="default" r:id="rId19"/>
-      <w:headerReference w:type="first" r:id="rId20"/>
-      <w:footerReference w:type="first" r:id="rId21"/>
+      <w:headerReference w:type="even" r:id="rId18"/>
+      <w:headerReference w:type="default" r:id="rId19"/>
+      <w:footerReference w:type="even" r:id="rId20"/>
+      <w:footerReference w:type="default" r:id="rId21"/>
+      <w:headerReference w:type="first" r:id="rId22"/>
+      <w:footerReference w:type="first" r:id="rId23"/>
       <w:footnotePr>
         <w:pos w:val="beneathText"/>
       </w:footnotePr>
@@ -13178,7 +13189,7 @@
 </file>
 
 <file path=customXml/itemProps1.xml><?xml version="1.0" encoding="utf-8"?>
-<ds:datastoreItem xmlns:ds="http://schemas.openxmlformats.org/officeDocument/2006/customXml" ds:itemID="{36A90426-89A2-48B5-A0BA-DE7E35F89D27}">
+<ds:datastoreItem xmlns:ds="http://schemas.openxmlformats.org/officeDocument/2006/customXml" ds:itemID="{0B60EA5C-4102-4007-AFED-E254E6E56739}">
   <ds:schemaRefs>
     <ds:schemaRef ds:uri="http://schemas.openxmlformats.org/officeDocument/2006/bibliography"/>
   </ds:schemaRefs>

</xml_diff>

<commit_message>
Thêm phần 9, 9.2- CSDL
</commit_message>
<xml_diff>
--- a/docs/MyProjectMgnt.docx
+++ b/docs/MyProjectMgnt.docx
@@ -6105,6 +6105,11 @@
     </w:p>
     <w:p>
       <w:pPr>
+        <w:pStyle w:val="ListParagraph"/>
+        <w:numPr>
+          <w:ilvl w:val="0"/>
+          <w:numId w:val="41"/>
+        </w:numPr>
         <w:rPr>
           <w:i/>
           <w:iCs/>
@@ -6115,40 +6120,56 @@
           <w:i/>
           <w:iCs/>
         </w:rPr>
-        <w:t xml:space="preserve">Giám đốc: Hưng, tài chính, nhân sự, </w:t>
-      </w:r>
-      <w:r>
+        <w:t>Hoà: Phụ trách trưởng nhóm IT, tham gia trao đổi bàn bạc với bên thiết kế, sau đó về triển khai, phân chia công việc cho Tiến.</w:t>
+      </w:r>
+    </w:p>
+    <w:p>
+      <w:pPr>
+        <w:pStyle w:val="ListParagraph"/>
+        <w:numPr>
+          <w:ilvl w:val="0"/>
+          <w:numId w:val="41"/>
+        </w:numPr>
         <w:rPr>
           <w:i/>
           <w:iCs/>
         </w:rPr>
-        <w:t>yêu càu cơ bản: đẹp, tròn, vàng</w:t>
-      </w:r>
-    </w:p>
-    <w:p>
-      <w:pPr>
+      </w:pPr>
+      <w:r>
         <w:rPr>
           <w:i/>
           <w:iCs/>
         </w:rPr>
-      </w:pPr>
-      <w:r>
+        <w:t>Tiến: IT, làm việc cùng Hoà, xây dựng phần mềm.</w:t>
+      </w:r>
+    </w:p>
+    <w:p>
+      <w:pPr>
+        <w:pStyle w:val="ListParagraph"/>
+        <w:numPr>
+          <w:ilvl w:val="0"/>
+          <w:numId w:val="41"/>
+        </w:numPr>
         <w:rPr>
           <w:i/>
           <w:iCs/>
         </w:rPr>
-        <w:t>Trung: IT, chi tiết, báo tiến đ</w:t>
-      </w:r>
+      </w:pPr>
       <w:r>
         <w:rPr>
           <w:i/>
           <w:iCs/>
         </w:rPr>
-        <w:t>ộ</w:t>
-      </w:r>
-    </w:p>
-    <w:p>
-      <w:pPr>
+        <w:t>Uyên: Trách nhiệm phân tích, thiết kế phần mềm, tiếp nhận các yêu cầu của khách hàng cùng với trưởng nhóm Hồng, tham gia kiểm thử.</w:t>
+      </w:r>
+    </w:p>
+    <w:p>
+      <w:pPr>
+        <w:pStyle w:val="ListParagraph"/>
+        <w:numPr>
+          <w:ilvl w:val="0"/>
+          <w:numId w:val="41"/>
+        </w:numPr>
         <w:rPr>
           <w:i/>
           <w:iCs/>
@@ -6159,10 +6180,17 @@
           <w:i/>
           <w:iCs/>
         </w:rPr>
-        <w:t>Phiên dịch: Bích</w:t>
-      </w:r>
-      <w:bookmarkStart w:id="7" w:name="_GoBack"/>
-      <w:bookmarkEnd w:id="7"/>
+        <w:t>Hồng: Phụ trách tiếp nhận dự án, quản lý chung nhân lực và tài nguyên cho dự án.</w:t>
+      </w:r>
+    </w:p>
+    <w:p>
+      <w:pPr>
+        <w:ind w:left="360"/>
+        <w:rPr>
+          <w:i/>
+          <w:iCs/>
+        </w:rPr>
+      </w:pPr>
     </w:p>
     <w:p/>
     <w:p/>
@@ -6171,20 +6199,39 @@
       <w:pPr>
         <w:pStyle w:val="Heading1"/>
       </w:pPr>
-      <w:bookmarkStart w:id="8" w:name="_Toc25660385"/>
+      <w:bookmarkStart w:id="7" w:name="_Toc25660385"/>
       <w:r>
         <w:lastRenderedPageBreak/>
         <w:t>Khảo sát dự án</w:t>
       </w:r>
+      <w:bookmarkEnd w:id="7"/>
+    </w:p>
+    <w:p>
+      <w:pPr>
+        <w:pStyle w:val="Heading2"/>
+      </w:pPr>
+      <w:bookmarkStart w:id="8" w:name="_Toc25660386"/>
+      <w:r>
+        <w:t>Yêu cầu khách hàng</w:t>
+      </w:r>
       <w:bookmarkEnd w:id="8"/>
     </w:p>
     <w:p>
       <w:pPr>
         <w:pStyle w:val="Heading2"/>
       </w:pPr>
-      <w:bookmarkStart w:id="9" w:name="_Toc25660386"/>
-      <w:r>
-        <w:t>Yêu cầu khách hàng</w:t>
+      <w:bookmarkStart w:id="9" w:name="_Toc25660387"/>
+      <w:r>
+        <w:t xml:space="preserve">Mô hình </w:t>
+      </w:r>
+      <w:r>
+        <w:t>hoạt động</w:t>
+      </w:r>
+      <w:r>
+        <w:t xml:space="preserve"> hiện thời</w:t>
+      </w:r>
+      <w:r>
+        <w:t xml:space="preserve"> – nghiệp vụ</w:t>
       </w:r>
       <w:bookmarkEnd w:id="9"/>
     </w:p>
@@ -6192,18 +6239,9 @@
       <w:pPr>
         <w:pStyle w:val="Heading2"/>
       </w:pPr>
-      <w:bookmarkStart w:id="10" w:name="_Toc25660387"/>
-      <w:r>
-        <w:t xml:space="preserve">Mô hình </w:t>
-      </w:r>
-      <w:r>
-        <w:t>hoạt động</w:t>
-      </w:r>
-      <w:r>
-        <w:t xml:space="preserve"> hiện thời</w:t>
-      </w:r>
-      <w:r>
-        <w:t xml:space="preserve"> – nghiệp vụ</w:t>
+      <w:bookmarkStart w:id="10" w:name="_Toc25660388"/>
+      <w:r>
+        <w:t>Mô hình hoạt động dự kiến sau khi áp dụng sản phẩm mới</w:t>
       </w:r>
       <w:bookmarkEnd w:id="10"/>
     </w:p>
@@ -6211,34 +6249,24 @@
       <w:pPr>
         <w:pStyle w:val="Heading2"/>
       </w:pPr>
-      <w:bookmarkStart w:id="11" w:name="_Toc25660388"/>
-      <w:r>
-        <w:t>Mô hình hoạt động dự kiến sau khi áp dụng sản phẩm mới</w:t>
+      <w:bookmarkStart w:id="11" w:name="_Toc25660389"/>
+      <w:r>
+        <w:t>Phạm vi</w:t>
+      </w:r>
+      <w:r>
+        <w:t xml:space="preserve"> dự án</w:t>
       </w:r>
       <w:bookmarkEnd w:id="11"/>
     </w:p>
     <w:p>
       <w:pPr>
-        <w:pStyle w:val="Heading2"/>
-      </w:pPr>
-      <w:bookmarkStart w:id="12" w:name="_Toc25660389"/>
-      <w:r>
-        <w:t>Phạm vi</w:t>
-      </w:r>
-      <w:r>
-        <w:t xml:space="preserve"> dự án</w:t>
+        <w:pStyle w:val="Heading1"/>
+      </w:pPr>
+      <w:bookmarkStart w:id="12" w:name="_Toc25660390"/>
+      <w:r>
+        <w:t>Giao tiếp/Trao đổi thông tin</w:t>
       </w:r>
       <w:bookmarkEnd w:id="12"/>
-    </w:p>
-    <w:p>
-      <w:pPr>
-        <w:pStyle w:val="Heading1"/>
-      </w:pPr>
-      <w:bookmarkStart w:id="13" w:name="_Toc25660390"/>
-      <w:r>
-        <w:t>Giao tiếp/Trao đổi thông tin</w:t>
-      </w:r>
-      <w:bookmarkEnd w:id="13"/>
     </w:p>
     <w:p>
       <w:pPr>
@@ -6288,24 +6316,24 @@
       <w:pPr>
         <w:pStyle w:val="Heading1"/>
       </w:pPr>
-      <w:bookmarkStart w:id="14" w:name="_Toc25660391"/>
+      <w:bookmarkStart w:id="13" w:name="_Toc25660391"/>
       <w:r>
         <w:t>Ước lượng</w:t>
       </w:r>
       <w:r>
         <w:t xml:space="preserve"> chung</w:t>
       </w:r>
+      <w:bookmarkEnd w:id="13"/>
+    </w:p>
+    <w:p>
+      <w:pPr>
+        <w:pStyle w:val="Heading2"/>
+      </w:pPr>
+      <w:bookmarkStart w:id="14" w:name="_Toc25660392"/>
+      <w:r>
+        <w:t>Ước lượng tính năng</w:t>
+      </w:r>
       <w:bookmarkEnd w:id="14"/>
-    </w:p>
-    <w:p>
-      <w:pPr>
-        <w:pStyle w:val="Heading2"/>
-      </w:pPr>
-      <w:bookmarkStart w:id="15" w:name="_Toc25660392"/>
-      <w:r>
-        <w:t>Ước lượng tính năng</w:t>
-      </w:r>
-      <w:bookmarkEnd w:id="15"/>
     </w:p>
     <w:p>
       <w:pPr>
@@ -6326,11 +6354,11 @@
       <w:pPr>
         <w:pStyle w:val="Heading2"/>
       </w:pPr>
-      <w:bookmarkStart w:id="16" w:name="_Toc25660393"/>
+      <w:bookmarkStart w:id="15" w:name="_Toc25660393"/>
       <w:r>
         <w:t>Work Breakdown Structure</w:t>
       </w:r>
-      <w:bookmarkEnd w:id="16"/>
+      <w:bookmarkEnd w:id="15"/>
     </w:p>
     <w:p>
       <w:pPr>
@@ -6387,11 +6415,11 @@
       <w:pPr>
         <w:pStyle w:val="Heading2"/>
       </w:pPr>
-      <w:bookmarkStart w:id="17" w:name="_Toc25660394"/>
+      <w:bookmarkStart w:id="16" w:name="_Toc25660394"/>
       <w:r>
         <w:t>Ước lượng thời gian</w:t>
       </w:r>
-      <w:bookmarkEnd w:id="17"/>
+      <w:bookmarkEnd w:id="16"/>
     </w:p>
     <w:p>
       <w:pPr>
@@ -6440,97 +6468,97 @@
       <w:pPr>
         <w:pStyle w:val="Heading2"/>
       </w:pPr>
-      <w:bookmarkStart w:id="18" w:name="_Toc25660395"/>
+      <w:bookmarkStart w:id="17" w:name="_Toc25660395"/>
       <w:r>
         <w:t>Ước lượng rủi ro</w:t>
       </w:r>
+      <w:bookmarkEnd w:id="17"/>
+    </w:p>
+    <w:p/>
+    <w:p>
+      <w:pPr>
+        <w:pStyle w:val="Heading1"/>
+      </w:pPr>
+      <w:bookmarkStart w:id="18" w:name="_Toc25660396"/>
+      <w:r>
+        <w:t>Ước lượng giá thành</w:t>
+      </w:r>
       <w:bookmarkEnd w:id="18"/>
     </w:p>
-    <w:p/>
+    <w:p>
+      <w:pPr>
+        <w:rPr>
+          <w:i/>
+        </w:rPr>
+      </w:pPr>
+      <w:r>
+        <w:rPr>
+          <w:i/>
+        </w:rPr>
+        <w:t xml:space="preserve">Chi phí </w:t>
+      </w:r>
+      <w:r>
+        <w:rPr>
+          <w:i/>
+        </w:rPr>
+        <w:t xml:space="preserve">phát </w:t>
+      </w:r>
+      <w:proofErr w:type="gramStart"/>
+      <w:r>
+        <w:rPr>
+          <w:i/>
+        </w:rPr>
+        <w:t>triển  +</w:t>
+      </w:r>
+      <w:proofErr w:type="gramEnd"/>
+      <w:r>
+        <w:rPr>
+          <w:i/>
+        </w:rPr>
+        <w:t xml:space="preserve">  Chi phí kiểm thử</w:t>
+      </w:r>
+    </w:p>
+    <w:p>
+      <w:pPr>
+        <w:rPr>
+          <w:i/>
+        </w:rPr>
+      </w:pPr>
+      <w:r>
+        <w:rPr>
+          <w:i/>
+        </w:rPr>
+        <w:t>Chi phí vận hành</w:t>
+      </w:r>
+      <w:r>
+        <w:rPr>
+          <w:i/>
+        </w:rPr>
+        <w:t>, quản lý, hành chính</w:t>
+      </w:r>
+    </w:p>
+    <w:p>
+      <w:pPr>
+        <w:rPr>
+          <w:i/>
+        </w:rPr>
+      </w:pPr>
+      <w:r>
+        <w:rPr>
+          <w:i/>
+        </w:rPr>
+        <w:t>Chi phí kính doanh, quảng cáo, tiếp thị</w:t>
+      </w:r>
+    </w:p>
     <w:p>
       <w:pPr>
         <w:pStyle w:val="Heading1"/>
       </w:pPr>
-      <w:bookmarkStart w:id="19" w:name="_Toc25660396"/>
-      <w:r>
-        <w:t>Ước lượng giá thành</w:t>
+      <w:bookmarkStart w:id="19" w:name="_Toc25660397"/>
+      <w:r>
+        <w:t>Ước lượng chất lượng</w:t>
       </w:r>
       <w:bookmarkEnd w:id="19"/>
-    </w:p>
-    <w:p>
-      <w:pPr>
-        <w:rPr>
-          <w:i/>
-        </w:rPr>
-      </w:pPr>
-      <w:r>
-        <w:rPr>
-          <w:i/>
-        </w:rPr>
-        <w:t xml:space="preserve">Chi phí </w:t>
-      </w:r>
-      <w:r>
-        <w:rPr>
-          <w:i/>
-        </w:rPr>
-        <w:t xml:space="preserve">phát </w:t>
-      </w:r>
-      <w:proofErr w:type="gramStart"/>
-      <w:r>
-        <w:rPr>
-          <w:i/>
-        </w:rPr>
-        <w:t>triển  +</w:t>
-      </w:r>
-      <w:proofErr w:type="gramEnd"/>
-      <w:r>
-        <w:rPr>
-          <w:i/>
-        </w:rPr>
-        <w:t xml:space="preserve">  Chi phí kiểm thử</w:t>
-      </w:r>
-    </w:p>
-    <w:p>
-      <w:pPr>
-        <w:rPr>
-          <w:i/>
-        </w:rPr>
-      </w:pPr>
-      <w:r>
-        <w:rPr>
-          <w:i/>
-        </w:rPr>
-        <w:t>Chi phí vận hành</w:t>
-      </w:r>
-      <w:r>
-        <w:rPr>
-          <w:i/>
-        </w:rPr>
-        <w:t>, quản lý, hành chính</w:t>
-      </w:r>
-    </w:p>
-    <w:p>
-      <w:pPr>
-        <w:rPr>
-          <w:i/>
-        </w:rPr>
-      </w:pPr>
-      <w:r>
-        <w:rPr>
-          <w:i/>
-        </w:rPr>
-        <w:t>Chi phí kính doanh, quảng cáo, tiếp thị</w:t>
-      </w:r>
-    </w:p>
-    <w:p>
-      <w:pPr>
-        <w:pStyle w:val="Heading1"/>
-      </w:pPr>
-      <w:bookmarkStart w:id="20" w:name="_Toc25660397"/>
-      <w:r>
-        <w:t>Ước lượng chất lượng</w:t>
-      </w:r>
-      <w:bookmarkEnd w:id="20"/>
     </w:p>
     <w:p>
       <w:pPr>
@@ -6620,15 +6648,38 @@
       <w:pPr>
         <w:pStyle w:val="Heading1"/>
       </w:pPr>
-      <w:bookmarkStart w:id="21" w:name="_Toc25660398"/>
+      <w:bookmarkStart w:id="20" w:name="_Toc25660398"/>
       <w:r>
         <w:lastRenderedPageBreak/>
         <w:t>Phân tích thiết kế</w:t>
       </w:r>
+      <w:bookmarkEnd w:id="20"/>
+      <w:r>
+        <w:t xml:space="preserve"> </w:t>
+      </w:r>
+    </w:p>
+    <w:p>
+      <w:pPr>
+        <w:pStyle w:val="Heading2"/>
+        <w:rPr>
+          <w:lang w:eastAsia="en-US" w:bidi="ar-SA"/>
+        </w:rPr>
+      </w:pPr>
+      <w:bookmarkStart w:id="21" w:name="_Toc25660399"/>
+      <w:r>
+        <w:rPr>
+          <w:lang w:eastAsia="en-US" w:bidi="ar-SA"/>
+        </w:rPr>
+        <w:t>Mô hình tích hợp phần cứng/phần mềm</w:t>
+      </w:r>
       <w:bookmarkEnd w:id="21"/>
-      <w:r>
-        <w:t xml:space="preserve"> </w:t>
-      </w:r>
+    </w:p>
+    <w:p>
+      <w:pPr>
+        <w:rPr>
+          <w:lang w:eastAsia="en-US" w:bidi="ar-SA"/>
+        </w:rPr>
+      </w:pPr>
     </w:p>
     <w:p>
       <w:pPr>
@@ -6637,14 +6688,84 @@
           <w:lang w:eastAsia="en-US" w:bidi="ar-SA"/>
         </w:rPr>
       </w:pPr>
-      <w:bookmarkStart w:id="22" w:name="_Toc25660399"/>
+      <w:bookmarkStart w:id="22" w:name="_Toc25660400"/>
       <w:r>
         <w:rPr>
           <w:lang w:eastAsia="en-US" w:bidi="ar-SA"/>
         </w:rPr>
-        <w:t>Mô hình tích hợp phần cứng/phần mềm</w:t>
-      </w:r>
+        <w:t>Giao diện</w:t>
+      </w:r>
+      <w:bookmarkStart w:id="23" w:name="_GoBack"/>
       <w:bookmarkEnd w:id="22"/>
+      <w:bookmarkEnd w:id="23"/>
+    </w:p>
+    <w:p>
+      <w:pPr>
+        <w:jc w:val="center"/>
+        <w:rPr>
+          <w:lang w:eastAsia="en-US" w:bidi="ar-SA"/>
+        </w:rPr>
+      </w:pPr>
+      <w:r>
+        <w:rPr>
+          <w:noProof/>
+        </w:rPr>
+        <w:drawing>
+          <wp:inline distT="0" distB="0" distL="0" distR="0" wp14:anchorId="021FF907" wp14:editId="7D75F759">
+            <wp:extent cx="3663912" cy="3175279"/>
+            <wp:effectExtent l="0" t="0" r="0" b="0"/>
+            <wp:docPr id="7" name="Picture 7"/>
+            <wp:cNvGraphicFramePr>
+              <a:graphicFrameLocks xmlns:a="http://schemas.openxmlformats.org/drawingml/2006/main" noChangeAspect="1"/>
+            </wp:cNvGraphicFramePr>
+            <a:graphic xmlns:a="http://schemas.openxmlformats.org/drawingml/2006/main">
+              <a:graphicData uri="http://schemas.openxmlformats.org/drawingml/2006/picture">
+                <pic:pic xmlns:pic="http://schemas.openxmlformats.org/drawingml/2006/picture">
+                  <pic:nvPicPr>
+                    <pic:cNvPr id="2" name="so_do_phong.png"/>
+                    <pic:cNvPicPr/>
+                  </pic:nvPicPr>
+                  <pic:blipFill>
+                    <a:blip r:embed="rId16">
+                      <a:extLst>
+                        <a:ext uri="{28A0092B-C50C-407E-A947-70E740481C1C}">
+                          <a14:useLocalDpi xmlns:a14="http://schemas.microsoft.com/office/drawing/2010/main" val="0"/>
+                        </a:ext>
+                      </a:extLst>
+                    </a:blip>
+                    <a:stretch>
+                      <a:fillRect/>
+                    </a:stretch>
+                  </pic:blipFill>
+                  <pic:spPr>
+                    <a:xfrm>
+                      <a:off x="0" y="0"/>
+                      <a:ext cx="3723890" cy="3227258"/>
+                    </a:xfrm>
+                    <a:prstGeom prst="rect">
+                      <a:avLst/>
+                    </a:prstGeom>
+                  </pic:spPr>
+                </pic:pic>
+              </a:graphicData>
+            </a:graphic>
+          </wp:inline>
+        </w:drawing>
+      </w:r>
+    </w:p>
+    <w:p>
+      <w:pPr>
+        <w:jc w:val="center"/>
+        <w:rPr>
+          <w:lang w:eastAsia="en-US" w:bidi="ar-SA"/>
+        </w:rPr>
+      </w:pPr>
+      <w:r>
+        <w:rPr>
+          <w:lang w:eastAsia="en-US" w:bidi="ar-SA"/>
+        </w:rPr>
+        <w:t>Sơ đồ phân chia chỗ ngồi</w:t>
+      </w:r>
     </w:p>
     <w:p>
       <w:pPr>
@@ -6653,30 +6774,94 @@
           <w:lang w:eastAsia="en-US" w:bidi="ar-SA"/>
         </w:rPr>
       </w:pPr>
-      <w:bookmarkStart w:id="23" w:name="_Toc25660400"/>
+      <w:bookmarkStart w:id="24" w:name="_Toc25660401"/>
       <w:r>
         <w:rPr>
           <w:lang w:eastAsia="en-US" w:bidi="ar-SA"/>
         </w:rPr>
-        <w:t>Giao diện</w:t>
-      </w:r>
-      <w:bookmarkEnd w:id="23"/>
-    </w:p>
-    <w:p>
-      <w:pPr>
-        <w:pStyle w:val="Heading2"/>
+        <w:lastRenderedPageBreak/>
+        <w:t>Cơ sở dữ liệu</w:t>
+      </w:r>
+      <w:bookmarkEnd w:id="24"/>
+    </w:p>
+    <w:p>
+      <w:pPr>
         <w:rPr>
           <w:lang w:eastAsia="en-US" w:bidi="ar-SA"/>
         </w:rPr>
       </w:pPr>
-      <w:bookmarkStart w:id="24" w:name="_Toc25660401"/>
-      <w:r>
-        <w:rPr>
+      <w:r>
+        <w:rPr>
+          <w:noProof/>
+        </w:rPr>
+        <w:drawing>
+          <wp:inline distT="0" distB="0" distL="0" distR="0" wp14:anchorId="2F363F74" wp14:editId="27C73AE6">
+            <wp:extent cx="5575300" cy="6353101"/>
+            <wp:effectExtent l="0" t="0" r="6350" b="0"/>
+            <wp:docPr id="3" name="Picture 3"/>
+            <wp:cNvGraphicFramePr>
+              <a:graphicFrameLocks xmlns:a="http://schemas.openxmlformats.org/drawingml/2006/main" noChangeAspect="1"/>
+            </wp:cNvGraphicFramePr>
+            <a:graphic xmlns:a="http://schemas.openxmlformats.org/drawingml/2006/main">
+              <a:graphicData uri="http://schemas.openxmlformats.org/drawingml/2006/picture">
+                <pic:pic xmlns:pic="http://schemas.openxmlformats.org/drawingml/2006/picture">
+                  <pic:nvPicPr>
+                    <pic:cNvPr id="11" name="ER-Diagram-IE.png"/>
+                    <pic:cNvPicPr/>
+                  </pic:nvPicPr>
+                  <pic:blipFill>
+                    <a:blip r:embed="rId17" cstate="print">
+                      <a:extLst>
+                        <a:ext uri="{28A0092B-C50C-407E-A947-70E740481C1C}">
+                          <a14:useLocalDpi xmlns:a14="http://schemas.microsoft.com/office/drawing/2010/main" val="0"/>
+                        </a:ext>
+                      </a:extLst>
+                    </a:blip>
+                    <a:stretch>
+                      <a:fillRect/>
+                    </a:stretch>
+                  </pic:blipFill>
+                  <pic:spPr>
+                    <a:xfrm>
+                      <a:off x="0" y="0"/>
+                      <a:ext cx="5575300" cy="6353101"/>
+                    </a:xfrm>
+                    <a:prstGeom prst="rect">
+                      <a:avLst/>
+                    </a:prstGeom>
+                  </pic:spPr>
+                </pic:pic>
+              </a:graphicData>
+            </a:graphic>
+          </wp:inline>
+        </w:drawing>
+      </w:r>
+    </w:p>
+    <w:p>
+      <w:pPr>
+        <w:jc w:val="center"/>
+        <w:rPr>
+          <w:i/>
+          <w:iCs/>
           <w:lang w:eastAsia="en-US" w:bidi="ar-SA"/>
         </w:rPr>
-        <w:t>Cơ sở dữ liệu</w:t>
-      </w:r>
-      <w:bookmarkEnd w:id="24"/>
+      </w:pPr>
+      <w:r>
+        <w:rPr>
+          <w:i/>
+          <w:iCs/>
+          <w:lang w:eastAsia="en-US" w:bidi="ar-SA"/>
+        </w:rPr>
+        <w:t xml:space="preserve">Hình 10: </w:t>
+      </w:r>
+      <w:r>
+        <w:rPr>
+          <w:i/>
+          <w:iCs/>
+          <w:lang w:eastAsia="en-US" w:bidi="ar-SA"/>
+        </w:rPr>
+        <w:t>Sơ đồ thực thể liên kết Hệ thống rạp chiếu phim</w:t>
+      </w:r>
     </w:p>
     <w:p>
       <w:pPr>
@@ -6771,6 +6956,7 @@
         <w:ind w:left="720"/>
       </w:pPr>
       <w:r>
+        <w:lastRenderedPageBreak/>
         <w:tab/>
       </w:r>
     </w:p>
@@ -7044,7 +7230,6 @@
         </w:numPr>
       </w:pPr>
       <w:r>
-        <w:lastRenderedPageBreak/>
         <w:t>Phân bố commit của dự án (sáng chiều đêm…)</w:t>
       </w:r>
     </w:p>
@@ -7204,12 +7389,12 @@
     <w:p/>
     <w:p/>
     <w:sectPr>
-      <w:headerReference w:type="even" r:id="rId16"/>
-      <w:headerReference w:type="default" r:id="rId17"/>
-      <w:footerReference w:type="even" r:id="rId18"/>
-      <w:footerReference w:type="default" r:id="rId19"/>
-      <w:headerReference w:type="first" r:id="rId20"/>
-      <w:footerReference w:type="first" r:id="rId21"/>
+      <w:headerReference w:type="even" r:id="rId18"/>
+      <w:headerReference w:type="default" r:id="rId19"/>
+      <w:footerReference w:type="even" r:id="rId20"/>
+      <w:footerReference w:type="default" r:id="rId21"/>
+      <w:headerReference w:type="first" r:id="rId22"/>
+      <w:footerReference w:type="first" r:id="rId23"/>
       <w:footnotePr>
         <w:pos w:val="beneathText"/>
       </w:footnotePr>
@@ -10284,6 +10469,119 @@
     </w:lvl>
   </w:abstractNum>
   <w:abstractNum w:abstractNumId="31" w15:restartNumberingAfterBreak="0">
+    <w:nsid w:val="482B7016"/>
+    <w:multiLevelType w:val="hybridMultilevel"/>
+    <w:tmpl w:val="AC5CE5A6"/>
+    <w:lvl w:ilvl="0" w:tplc="4FEECAE0">
+      <w:start w:val="1"/>
+      <w:numFmt w:val="bullet"/>
+      <w:lvlText w:val=""/>
+      <w:lvlJc w:val="left"/>
+      <w:pPr>
+        <w:ind w:left="720" w:hanging="360"/>
+      </w:pPr>
+      <w:rPr>
+        <w:rFonts w:ascii="Symbol" w:hAnsi="Symbol" w:hint="default"/>
+      </w:rPr>
+    </w:lvl>
+    <w:lvl w:ilvl="1" w:tplc="04090003" w:tentative="1">
+      <w:start w:val="1"/>
+      <w:numFmt w:val="bullet"/>
+      <w:lvlText w:val="o"/>
+      <w:lvlJc w:val="left"/>
+      <w:pPr>
+        <w:ind w:left="1440" w:hanging="360"/>
+      </w:pPr>
+      <w:rPr>
+        <w:rFonts w:ascii="Courier New" w:hAnsi="Courier New" w:cs="Courier New" w:hint="default"/>
+      </w:rPr>
+    </w:lvl>
+    <w:lvl w:ilvl="2" w:tplc="04090005" w:tentative="1">
+      <w:start w:val="1"/>
+      <w:numFmt w:val="bullet"/>
+      <w:lvlText w:val=""/>
+      <w:lvlJc w:val="left"/>
+      <w:pPr>
+        <w:ind w:left="2160" w:hanging="360"/>
+      </w:pPr>
+      <w:rPr>
+        <w:rFonts w:ascii="Wingdings" w:hAnsi="Wingdings" w:hint="default"/>
+      </w:rPr>
+    </w:lvl>
+    <w:lvl w:ilvl="3" w:tplc="04090001" w:tentative="1">
+      <w:start w:val="1"/>
+      <w:numFmt w:val="bullet"/>
+      <w:lvlText w:val=""/>
+      <w:lvlJc w:val="left"/>
+      <w:pPr>
+        <w:ind w:left="2880" w:hanging="360"/>
+      </w:pPr>
+      <w:rPr>
+        <w:rFonts w:ascii="Symbol" w:hAnsi="Symbol" w:hint="default"/>
+      </w:rPr>
+    </w:lvl>
+    <w:lvl w:ilvl="4" w:tplc="04090003" w:tentative="1">
+      <w:start w:val="1"/>
+      <w:numFmt w:val="bullet"/>
+      <w:lvlText w:val="o"/>
+      <w:lvlJc w:val="left"/>
+      <w:pPr>
+        <w:ind w:left="3600" w:hanging="360"/>
+      </w:pPr>
+      <w:rPr>
+        <w:rFonts w:ascii="Courier New" w:hAnsi="Courier New" w:cs="Courier New" w:hint="default"/>
+      </w:rPr>
+    </w:lvl>
+    <w:lvl w:ilvl="5" w:tplc="04090005" w:tentative="1">
+      <w:start w:val="1"/>
+      <w:numFmt w:val="bullet"/>
+      <w:lvlText w:val=""/>
+      <w:lvlJc w:val="left"/>
+      <w:pPr>
+        <w:ind w:left="4320" w:hanging="360"/>
+      </w:pPr>
+      <w:rPr>
+        <w:rFonts w:ascii="Wingdings" w:hAnsi="Wingdings" w:hint="default"/>
+      </w:rPr>
+    </w:lvl>
+    <w:lvl w:ilvl="6" w:tplc="04090001" w:tentative="1">
+      <w:start w:val="1"/>
+      <w:numFmt w:val="bullet"/>
+      <w:lvlText w:val=""/>
+      <w:lvlJc w:val="left"/>
+      <w:pPr>
+        <w:ind w:left="5040" w:hanging="360"/>
+      </w:pPr>
+      <w:rPr>
+        <w:rFonts w:ascii="Symbol" w:hAnsi="Symbol" w:hint="default"/>
+      </w:rPr>
+    </w:lvl>
+    <w:lvl w:ilvl="7" w:tplc="04090003" w:tentative="1">
+      <w:start w:val="1"/>
+      <w:numFmt w:val="bullet"/>
+      <w:lvlText w:val="o"/>
+      <w:lvlJc w:val="left"/>
+      <w:pPr>
+        <w:ind w:left="5760" w:hanging="360"/>
+      </w:pPr>
+      <w:rPr>
+        <w:rFonts w:ascii="Courier New" w:hAnsi="Courier New" w:cs="Courier New" w:hint="default"/>
+      </w:rPr>
+    </w:lvl>
+    <w:lvl w:ilvl="8" w:tplc="04090005" w:tentative="1">
+      <w:start w:val="1"/>
+      <w:numFmt w:val="bullet"/>
+      <w:lvlText w:val=""/>
+      <w:lvlJc w:val="left"/>
+      <w:pPr>
+        <w:ind w:left="6480" w:hanging="360"/>
+      </w:pPr>
+      <w:rPr>
+        <w:rFonts w:ascii="Wingdings" w:hAnsi="Wingdings" w:hint="default"/>
+      </w:rPr>
+    </w:lvl>
+  </w:abstractNum>
+  <w:abstractNum w:abstractNumId="32" w15:restartNumberingAfterBreak="0">
     <w:nsid w:val="48A10028"/>
     <w:multiLevelType w:val="hybridMultilevel"/>
     <w:tmpl w:val="58A2CCCA"/>
@@ -10372,7 +10670,7 @@
       </w:pPr>
     </w:lvl>
   </w:abstractNum>
-  <w:abstractNum w:abstractNumId="32" w15:restartNumberingAfterBreak="0">
+  <w:abstractNum w:abstractNumId="33" w15:restartNumberingAfterBreak="0">
     <w:nsid w:val="4EAF51D8"/>
     <w:multiLevelType w:val="hybridMultilevel"/>
     <w:tmpl w:val="58A2CCCA"/>
@@ -10461,7 +10759,7 @@
       </w:pPr>
     </w:lvl>
   </w:abstractNum>
-  <w:abstractNum w:abstractNumId="33" w15:restartNumberingAfterBreak="0">
+  <w:abstractNum w:abstractNumId="34" w15:restartNumberingAfterBreak="0">
     <w:nsid w:val="58B72105"/>
     <w:multiLevelType w:val="multilevel"/>
     <w:tmpl w:val="D960FB60"/>
@@ -10610,7 +10908,7 @@
       </w:rPr>
     </w:lvl>
   </w:abstractNum>
-  <w:abstractNum w:abstractNumId="34" w15:restartNumberingAfterBreak="0">
+  <w:abstractNum w:abstractNumId="35" w15:restartNumberingAfterBreak="0">
     <w:nsid w:val="63D074D0"/>
     <w:multiLevelType w:val="hybridMultilevel"/>
     <w:tmpl w:val="5152326E"/>
@@ -10723,7 +11021,7 @@
       </w:rPr>
     </w:lvl>
   </w:abstractNum>
-  <w:abstractNum w:abstractNumId="35" w15:restartNumberingAfterBreak="0">
+  <w:abstractNum w:abstractNumId="36" w15:restartNumberingAfterBreak="0">
     <w:nsid w:val="67C1146D"/>
     <w:multiLevelType w:val="hybridMultilevel"/>
     <w:tmpl w:val="7DA8282E"/>
@@ -10863,7 +11161,7 @@
       </w:rPr>
     </w:lvl>
   </w:abstractNum>
-  <w:abstractNum w:abstractNumId="36" w15:restartNumberingAfterBreak="0">
+  <w:abstractNum w:abstractNumId="37" w15:restartNumberingAfterBreak="0">
     <w:nsid w:val="6E6566D4"/>
     <w:multiLevelType w:val="hybridMultilevel"/>
     <w:tmpl w:val="DC94D102"/>
@@ -10952,7 +11250,7 @@
       </w:pPr>
     </w:lvl>
   </w:abstractNum>
-  <w:abstractNum w:abstractNumId="37" w15:restartNumberingAfterBreak="0">
+  <w:abstractNum w:abstractNumId="38" w15:restartNumberingAfterBreak="0">
     <w:nsid w:val="7745669D"/>
     <w:multiLevelType w:val="hybridMultilevel"/>
     <w:tmpl w:val="7C84415A"/>
@@ -11041,7 +11339,7 @@
       </w:pPr>
     </w:lvl>
   </w:abstractNum>
-  <w:abstractNum w:abstractNumId="38" w15:restartNumberingAfterBreak="0">
+  <w:abstractNum w:abstractNumId="39" w15:restartNumberingAfterBreak="0">
     <w:nsid w:val="79405515"/>
     <w:multiLevelType w:val="hybridMultilevel"/>
     <w:tmpl w:val="B588D586"/>
@@ -11157,7 +11455,7 @@
       </w:pPr>
     </w:lvl>
   </w:abstractNum>
-  <w:abstractNum w:abstractNumId="39" w15:restartNumberingAfterBreak="0">
+  <w:abstractNum w:abstractNumId="40" w15:restartNumberingAfterBreak="0">
     <w:nsid w:val="795348F1"/>
     <w:multiLevelType w:val="multilevel"/>
     <w:tmpl w:val="00000011"/>
@@ -11328,10 +11626,10 @@
     <w:abstractNumId w:val="22"/>
   </w:num>
   <w:num w:numId="20">
-    <w:abstractNumId w:val="39"/>
+    <w:abstractNumId w:val="40"/>
   </w:num>
   <w:num w:numId="21">
-    <w:abstractNumId w:val="38"/>
+    <w:abstractNumId w:val="39"/>
   </w:num>
   <w:num w:numId="22">
     <w:abstractNumId w:val="21"/>
@@ -11349,7 +11647,7 @@
     <w:abstractNumId w:val="24"/>
   </w:num>
   <w:num w:numId="27">
-    <w:abstractNumId w:val="35"/>
+    <w:abstractNumId w:val="36"/>
   </w:num>
   <w:num w:numId="28">
     <w:abstractNumId w:val="29"/>
@@ -11361,7 +11659,7 @@
     <w:abstractNumId w:val="18"/>
   </w:num>
   <w:num w:numId="31">
-    <w:abstractNumId w:val="33"/>
+    <w:abstractNumId w:val="34"/>
   </w:num>
   <w:num w:numId="32">
     <w:abstractNumId w:val="27"/>
@@ -11373,22 +11671,25 @@
     <w:abstractNumId w:val="26"/>
   </w:num>
   <w:num w:numId="35">
+    <w:abstractNumId w:val="33"/>
+  </w:num>
+  <w:num w:numId="36">
     <w:abstractNumId w:val="32"/>
   </w:num>
-  <w:num w:numId="36">
-    <w:abstractNumId w:val="31"/>
-  </w:num>
   <w:num w:numId="37">
-    <w:abstractNumId w:val="36"/>
+    <w:abstractNumId w:val="37"/>
   </w:num>
   <w:num w:numId="38">
     <w:abstractNumId w:val="25"/>
   </w:num>
   <w:num w:numId="39">
-    <w:abstractNumId w:val="37"/>
+    <w:abstractNumId w:val="38"/>
   </w:num>
   <w:num w:numId="40">
-    <w:abstractNumId w:val="34"/>
+    <w:abstractNumId w:val="35"/>
+  </w:num>
+  <w:num w:numId="41">
+    <w:abstractNumId w:val="31"/>
   </w:num>
 </w:numbering>
 </file>
@@ -13209,7 +13510,7 @@
 </file>
 
 <file path=customXml/itemProps1.xml><?xml version="1.0" encoding="utf-8"?>
-<ds:datastoreItem xmlns:ds="http://schemas.openxmlformats.org/officeDocument/2006/customXml" ds:itemID="{C48CCA94-C473-4318-A9BE-358AE4FE99E5}">
+<ds:datastoreItem xmlns:ds="http://schemas.openxmlformats.org/officeDocument/2006/customXml" ds:itemID="{88B4C7AA-279B-47F6-BDA1-49815C896E45}">
   <ds:schemaRefs>
     <ds:schemaRef ds:uri="http://schemas.openxmlformats.org/officeDocument/2006/bibliography"/>
   </ds:schemaRefs>

</xml_diff>

<commit_message>
Thêm phần 8 , 8.1 Mô hình tích hợp...
</commit_message>
<xml_diff>
--- a/docs/MyProjectMgnt.docx
+++ b/docs/MyProjectMgnt.docx
@@ -6680,6 +6680,122 @@
           <w:lang w:eastAsia="en-US" w:bidi="ar-SA"/>
         </w:rPr>
       </w:pPr>
+      <w:r>
+        <w:rPr>
+          <w:lang w:eastAsia="en-US" w:bidi="ar-SA"/>
+        </w:rPr>
+        <w:t xml:space="preserve">Phần mềm được xây dựng và đưa lên 1 server chính, tương tác theo mô hình client-server, các client là các thiết bị máy tính, smartphone, máy tính </w:t>
+      </w:r>
+      <w:proofErr w:type="gramStart"/>
+      <w:r>
+        <w:rPr>
+          <w:lang w:eastAsia="en-US" w:bidi="ar-SA"/>
+        </w:rPr>
+        <w:t>bảng,…</w:t>
+      </w:r>
+      <w:proofErr w:type="gramEnd"/>
+      <w:r>
+        <w:rPr>
+          <w:lang w:eastAsia="en-US" w:bidi="ar-SA"/>
+        </w:rPr>
+        <w:t xml:space="preserve"> có lết nối Internet.</w:t>
+      </w:r>
+    </w:p>
+    <w:p>
+      <w:pPr>
+        <w:rPr>
+          <w:lang w:eastAsia="en-US" w:bidi="ar-SA"/>
+        </w:rPr>
+      </w:pPr>
+      <w:r>
+        <w:rPr>
+          <w:lang w:eastAsia="en-US" w:bidi="ar-SA"/>
+        </w:rPr>
+        <w:drawing>
+          <wp:inline distT="0" distB="0" distL="0" distR="0" wp14:anchorId="19691710" wp14:editId="5522D07E">
+            <wp:extent cx="5575300" cy="3373120"/>
+            <wp:effectExtent l="0" t="0" r="6350" b="0"/>
+            <wp:docPr id="8" name="Picture 8"/>
+            <wp:cNvGraphicFramePr>
+              <a:graphicFrameLocks xmlns:a="http://schemas.openxmlformats.org/drawingml/2006/main" noChangeAspect="1"/>
+            </wp:cNvGraphicFramePr>
+            <a:graphic xmlns:a="http://schemas.openxmlformats.org/drawingml/2006/main">
+              <a:graphicData uri="http://schemas.openxmlformats.org/drawingml/2006/picture">
+                <pic:pic xmlns:pic="http://schemas.openxmlformats.org/drawingml/2006/picture">
+                  <pic:nvPicPr>
+                    <pic:cNvPr id="1" name=""/>
+                    <pic:cNvPicPr/>
+                  </pic:nvPicPr>
+                  <pic:blipFill>
+                    <a:blip r:embed="rId16"/>
+                    <a:stretch>
+                      <a:fillRect/>
+                    </a:stretch>
+                  </pic:blipFill>
+                  <pic:spPr>
+                    <a:xfrm>
+                      <a:off x="0" y="0"/>
+                      <a:ext cx="5575300" cy="3373120"/>
+                    </a:xfrm>
+                    <a:prstGeom prst="rect">
+                      <a:avLst/>
+                    </a:prstGeom>
+                  </pic:spPr>
+                </pic:pic>
+              </a:graphicData>
+            </a:graphic>
+          </wp:inline>
+        </w:drawing>
+      </w:r>
+    </w:p>
+    <w:p>
+      <w:pPr>
+        <w:jc w:val="center"/>
+        <w:rPr>
+          <w:i/>
+          <w:iCs/>
+          <w:lang w:eastAsia="en-US" w:bidi="ar-SA"/>
+        </w:rPr>
+      </w:pPr>
+      <w:r>
+        <w:rPr>
+          <w:i/>
+          <w:iCs/>
+          <w:lang w:eastAsia="en-US" w:bidi="ar-SA"/>
+        </w:rPr>
+        <w:t xml:space="preserve">Hình 8: </w:t>
+      </w:r>
+      <w:r>
+        <w:rPr>
+          <w:i/>
+          <w:iCs/>
+          <w:lang w:eastAsia="en-US" w:bidi="ar-SA"/>
+        </w:rPr>
+        <w:t>Sơ đồ mô hình Client-Serve</w:t>
+      </w:r>
+      <w:r>
+        <w:rPr>
+          <w:i/>
+          <w:iCs/>
+          <w:lang w:eastAsia="en-US" w:bidi="ar-SA"/>
+        </w:rPr>
+        <w:t>r</w:t>
+      </w:r>
+      <w:bookmarkStart w:id="22" w:name="_GoBack"/>
+      <w:bookmarkEnd w:id="22"/>
+    </w:p>
+    <w:p>
+      <w:pPr>
+        <w:rPr>
+          <w:lang w:eastAsia="en-US" w:bidi="ar-SA"/>
+        </w:rPr>
+      </w:pPr>
+      <w:r>
+        <w:rPr>
+          <w:lang w:eastAsia="en-US" w:bidi="ar-SA"/>
+        </w:rPr>
+        <w:t xml:space="preserve"> </w:t>
+      </w:r>
     </w:p>
     <w:p>
       <w:pPr>
@@ -6688,15 +6804,13 @@
           <w:lang w:eastAsia="en-US" w:bidi="ar-SA"/>
         </w:rPr>
       </w:pPr>
-      <w:bookmarkStart w:id="22" w:name="_Toc25660400"/>
+      <w:bookmarkStart w:id="23" w:name="_Toc25660400"/>
       <w:r>
         <w:rPr>
           <w:lang w:eastAsia="en-US" w:bidi="ar-SA"/>
         </w:rPr>
         <w:t>Giao diện</w:t>
       </w:r>
-      <w:bookmarkStart w:id="23" w:name="_GoBack"/>
-      <w:bookmarkEnd w:id="22"/>
       <w:bookmarkEnd w:id="23"/>
     </w:p>
     <w:p>
@@ -6726,7 +6840,7 @@
                     <pic:cNvPicPr/>
                   </pic:nvPicPr>
                   <pic:blipFill>
-                    <a:blip r:embed="rId16">
+                    <a:blip r:embed="rId17">
                       <a:extLst>
                         <a:ext uri="{28A0092B-C50C-407E-A947-70E740481C1C}">
                           <a14:useLocalDpi xmlns:a14="http://schemas.microsoft.com/office/drawing/2010/main" val="0"/>
@@ -6757,11 +6871,23 @@
       <w:pPr>
         <w:jc w:val="center"/>
         <w:rPr>
+          <w:i/>
+          <w:iCs/>
           <w:lang w:eastAsia="en-US" w:bidi="ar-SA"/>
         </w:rPr>
       </w:pPr>
       <w:r>
         <w:rPr>
+          <w:i/>
+          <w:iCs/>
+          <w:lang w:eastAsia="en-US" w:bidi="ar-SA"/>
+        </w:rPr>
+        <w:t xml:space="preserve">Hình 9: </w:t>
+      </w:r>
+      <w:r>
+        <w:rPr>
+          <w:i/>
+          <w:iCs/>
           <w:lang w:eastAsia="en-US" w:bidi="ar-SA"/>
         </w:rPr>
         <w:t>Sơ đồ phân chia chỗ ngồi</w:t>
@@ -6810,7 +6936,7 @@
                     <pic:cNvPicPr/>
                   </pic:nvPicPr>
                   <pic:blipFill>
-                    <a:blip r:embed="rId17" cstate="print">
+                    <a:blip r:embed="rId18" cstate="print">
                       <a:extLst>
                         <a:ext uri="{28A0092B-C50C-407E-A947-70E740481C1C}">
                           <a14:useLocalDpi xmlns:a14="http://schemas.microsoft.com/office/drawing/2010/main" val="0"/>
@@ -7389,12 +7515,12 @@
     <w:p/>
     <w:p/>
     <w:sectPr>
-      <w:headerReference w:type="even" r:id="rId18"/>
-      <w:headerReference w:type="default" r:id="rId19"/>
-      <w:footerReference w:type="even" r:id="rId20"/>
-      <w:footerReference w:type="default" r:id="rId21"/>
-      <w:headerReference w:type="first" r:id="rId22"/>
-      <w:footerReference w:type="first" r:id="rId23"/>
+      <w:headerReference w:type="even" r:id="rId19"/>
+      <w:headerReference w:type="default" r:id="rId20"/>
+      <w:footerReference w:type="even" r:id="rId21"/>
+      <w:footerReference w:type="default" r:id="rId22"/>
+      <w:headerReference w:type="first" r:id="rId23"/>
+      <w:footerReference w:type="first" r:id="rId24"/>
       <w:footnotePr>
         <w:pos w:val="beneathText"/>
       </w:footnotePr>
@@ -13510,7 +13636,7 @@
 </file>
 
 <file path=customXml/itemProps1.xml><?xml version="1.0" encoding="utf-8"?>
-<ds:datastoreItem xmlns:ds="http://schemas.openxmlformats.org/officeDocument/2006/customXml" ds:itemID="{88B4C7AA-279B-47F6-BDA1-49815C896E45}">
+<ds:datastoreItem xmlns:ds="http://schemas.openxmlformats.org/officeDocument/2006/customXml" ds:itemID="{01095AA0-4C02-4151-B6EF-12B985BD7EDF}">
   <ds:schemaRefs>
     <ds:schemaRef ds:uri="http://schemas.openxmlformats.org/officeDocument/2006/bibliography"/>
   </ds:schemaRefs>

</xml_diff>

<commit_message>
Thêm các ver chỉnh sửa
</commit_message>
<xml_diff>
--- a/docs/MyProjectMgnt.docx
+++ b/docs/MyProjectMgnt.docx
@@ -18,14 +18,15 @@
         <w:rPr>
           <w:b/>
           <w:i/>
+          <w:noProof/>
           <w:color w:val="2A62A6"/>
           <w:sz w:val="32"/>
           <w:szCs w:val="32"/>
         </w:rPr>
         <w:drawing>
-          <wp:inline distT="0" distB="0" distL="0" distR="0" wp14:anchorId="06CB3167" wp14:editId="5F6610C9">
-            <wp:extent cx="1592580" cy="946673"/>
-            <wp:effectExtent l="0" t="0" r="7620" b="6350"/>
+          <wp:inline distT="0" distB="0" distL="0" distR="0" wp14:anchorId="06CB3167" wp14:editId="745A1451">
+            <wp:extent cx="3185158" cy="1893346"/>
+            <wp:effectExtent l="0" t="0" r="0" b="0"/>
             <wp:docPr id="16" name="Picture 16"/>
             <wp:cNvGraphicFramePr>
               <a:graphicFrameLocks xmlns:a="http://schemas.openxmlformats.org/drawingml/2006/main" noChangeAspect="1"/>
@@ -46,7 +47,7 @@
                   <pic:spPr>
                     <a:xfrm>
                       <a:off x="0" y="0"/>
-                      <a:ext cx="1658242" cy="985705"/>
+                      <a:ext cx="3363518" cy="1999368"/>
                     </a:xfrm>
                     <a:prstGeom prst="rect">
                       <a:avLst/>
@@ -5019,8 +5020,8 @@
       </w:tblPr>
       <w:tblGrid>
         <w:gridCol w:w="1495"/>
-        <w:gridCol w:w="3095"/>
-        <w:gridCol w:w="1148"/>
+        <w:gridCol w:w="3180"/>
+        <w:gridCol w:w="1063"/>
         <w:gridCol w:w="1552"/>
         <w:gridCol w:w="1440"/>
       </w:tblGrid>
@@ -5041,7 +5042,7 @@
         </w:tc>
         <w:tc>
           <w:tcPr>
-            <w:tcW w:w="3095" w:type="dxa"/>
+            <w:tcW w:w="3180" w:type="dxa"/>
           </w:tcPr>
           <w:p>
             <w:pPr>
@@ -5060,7 +5061,7 @@
         </w:tc>
         <w:tc>
           <w:tcPr>
-            <w:tcW w:w="1148" w:type="dxa"/>
+            <w:tcW w:w="1063" w:type="dxa"/>
           </w:tcPr>
           <w:p>
             <w:pPr>
@@ -5109,13 +5110,218 @@
           </w:tcPr>
           <w:p>
             <w:r>
-              <w:t>15/09/2005</w:t>
+              <w:t>28</w:t>
+            </w:r>
+            <w:r>
+              <w:t>/</w:t>
+            </w:r>
+            <w:r>
+              <w:t>11</w:t>
+            </w:r>
+            <w:r>
+              <w:t>/</w:t>
+            </w:r>
+            <w:r>
+              <w:t>2019</w:t>
             </w:r>
           </w:p>
         </w:tc>
         <w:tc>
           <w:tcPr>
-            <w:tcW w:w="3095" w:type="dxa"/>
+            <w:tcW w:w="3180" w:type="dxa"/>
+          </w:tcPr>
+          <w:p>
+            <w:pPr>
+              <w:cnfStyle w:val="000000000000" w:firstRow="0" w:lastRow="0" w:firstColumn="0" w:lastColumn="0" w:oddVBand="0" w:evenVBand="0" w:oddHBand="0" w:evenHBand="0" w:firstRowFirstColumn="0" w:firstRowLastColumn="0" w:lastRowFirstColumn="0" w:lastRowLastColumn="0"/>
+            </w:pPr>
+            <w:r>
+              <w:t>Tạo tài liệu</w:t>
+            </w:r>
+          </w:p>
+        </w:tc>
+        <w:tc>
+          <w:tcPr>
+            <w:tcW w:w="1063" w:type="dxa"/>
+          </w:tcPr>
+          <w:p>
+            <w:pPr>
+              <w:cnfStyle w:val="000000000000" w:firstRow="0" w:lastRow="0" w:firstColumn="0" w:lastColumn="0" w:oddVBand="0" w:evenVBand="0" w:oddHBand="0" w:evenHBand="0" w:firstRowFirstColumn="0" w:firstRowLastColumn="0" w:lastRowFirstColumn="0" w:lastRowLastColumn="0"/>
+            </w:pPr>
+            <w:r>
+              <w:t>0.1</w:t>
+            </w:r>
+          </w:p>
+        </w:tc>
+        <w:tc>
+          <w:tcPr>
+            <w:tcW w:w="1552" w:type="dxa"/>
+          </w:tcPr>
+          <w:p>
+            <w:pPr>
+              <w:cnfStyle w:val="000000000000" w:firstRow="0" w:lastRow="0" w:firstColumn="0" w:lastColumn="0" w:oddVBand="0" w:evenVBand="0" w:oddHBand="0" w:evenHBand="0" w:firstRowFirstColumn="0" w:firstRowLastColumn="0" w:lastRowFirstColumn="0" w:lastRowLastColumn="0"/>
+            </w:pPr>
+            <w:r>
+              <w:t>Hồng</w:t>
+            </w:r>
+          </w:p>
+        </w:tc>
+        <w:tc>
+          <w:tcPr>
+            <w:tcW w:w="1440" w:type="dxa"/>
+          </w:tcPr>
+          <w:p>
+            <w:pPr>
+              <w:cnfStyle w:val="000000000000" w:firstRow="0" w:lastRow="0" w:firstColumn="0" w:lastColumn="0" w:oddVBand="0" w:evenVBand="0" w:oddHBand="0" w:evenHBand="0" w:firstRowFirstColumn="0" w:firstRowLastColumn="0" w:lastRowFirstColumn="0" w:lastRowLastColumn="0"/>
+            </w:pPr>
+            <w:r>
+              <w:t>Tiến</w:t>
+            </w:r>
+          </w:p>
+        </w:tc>
+      </w:tr>
+      <w:tr>
+        <w:trPr>
+          <w:trHeight w:val="540"/>
+        </w:trPr>
+        <w:tc>
+          <w:tcPr>
+            <w:cnfStyle w:val="001000000000" w:firstRow="0" w:lastRow="0" w:firstColumn="1" w:lastColumn="0" w:oddVBand="0" w:evenVBand="0" w:oddHBand="0" w:evenHBand="0" w:firstRowFirstColumn="0" w:firstRowLastColumn="0" w:lastRowFirstColumn="0" w:lastRowLastColumn="0"/>
+            <w:tcW w:w="1495" w:type="dxa"/>
+          </w:tcPr>
+          <w:p>
+            <w:r>
+              <w:t>29</w:t>
+            </w:r>
+            <w:r>
+              <w:t>/</w:t>
+            </w:r>
+            <w:r>
+              <w:t>11</w:t>
+            </w:r>
+            <w:r>
+              <w:t>/</w:t>
+            </w:r>
+            <w:r>
+              <w:t>2019</w:t>
+            </w:r>
+          </w:p>
+        </w:tc>
+        <w:tc>
+          <w:tcPr>
+            <w:tcW w:w="3180" w:type="dxa"/>
+          </w:tcPr>
+          <w:p>
+            <w:pPr>
+              <w:cnfStyle w:val="000000000000" w:firstRow="0" w:lastRow="0" w:firstColumn="0" w:lastColumn="0" w:oddVBand="0" w:evenVBand="0" w:oddHBand="0" w:evenHBand="0" w:firstRowFirstColumn="0" w:firstRowLastColumn="0" w:lastRowFirstColumn="0" w:lastRowLastColumn="0"/>
+            </w:pPr>
+            <w:r>
+              <w:t>Cập nhật giới thiệu dự án</w:t>
+            </w:r>
+          </w:p>
+        </w:tc>
+        <w:tc>
+          <w:tcPr>
+            <w:tcW w:w="1063" w:type="dxa"/>
+          </w:tcPr>
+          <w:p>
+            <w:pPr>
+              <w:cnfStyle w:val="000000000000" w:firstRow="0" w:lastRow="0" w:firstColumn="0" w:lastColumn="0" w:oddVBand="0" w:evenVBand="0" w:oddHBand="0" w:evenHBand="0" w:firstRowFirstColumn="0" w:firstRowLastColumn="0" w:lastRowFirstColumn="0" w:lastRowLastColumn="0"/>
+            </w:pPr>
+            <w:r>
+              <w:t>0.</w:t>
+            </w:r>
+            <w:r>
+              <w:t>2</w:t>
+            </w:r>
+          </w:p>
+        </w:tc>
+        <w:tc>
+          <w:tcPr>
+            <w:tcW w:w="1552" w:type="dxa"/>
+          </w:tcPr>
+          <w:p>
+            <w:pPr>
+              <w:cnfStyle w:val="000000000000" w:firstRow="0" w:lastRow="0" w:firstColumn="0" w:lastColumn="0" w:oddVBand="0" w:evenVBand="0" w:oddHBand="0" w:evenHBand="0" w:firstRowFirstColumn="0" w:firstRowLastColumn="0" w:lastRowFirstColumn="0" w:lastRowLastColumn="0"/>
+            </w:pPr>
+            <w:r>
+              <w:t>Uyên</w:t>
+            </w:r>
+          </w:p>
+        </w:tc>
+        <w:tc>
+          <w:tcPr>
+            <w:tcW w:w="1440" w:type="dxa"/>
+          </w:tcPr>
+          <w:p>
+            <w:pPr>
+              <w:cnfStyle w:val="000000000000" w:firstRow="0" w:lastRow="0" w:firstColumn="0" w:lastColumn="0" w:oddVBand="0" w:evenVBand="0" w:oddHBand="0" w:evenHBand="0" w:firstRowFirstColumn="0" w:firstRowLastColumn="0" w:lastRowFirstColumn="0" w:lastRowLastColumn="0"/>
+            </w:pPr>
+            <w:r>
+              <w:t>Hồng</w:t>
+            </w:r>
+          </w:p>
+        </w:tc>
+      </w:tr>
+      <w:tr>
+        <w:trPr>
+          <w:trHeight w:val="540"/>
+        </w:trPr>
+        <w:tc>
+          <w:tcPr>
+            <w:cnfStyle w:val="001000000000" w:firstRow="0" w:lastRow="0" w:firstColumn="1" w:lastColumn="0" w:oddVBand="0" w:evenVBand="0" w:oddHBand="0" w:evenHBand="0" w:firstRowFirstColumn="0" w:firstRowLastColumn="0" w:lastRowFirstColumn="0" w:lastRowLastColumn="0"/>
+            <w:tcW w:w="1495" w:type="dxa"/>
+          </w:tcPr>
+          <w:p>
+            <w:r>
+              <w:t>1/12/2019</w:t>
+            </w:r>
+          </w:p>
+        </w:tc>
+        <w:tc>
+          <w:tcPr>
+            <w:tcW w:w="3180" w:type="dxa"/>
+          </w:tcPr>
+          <w:p>
+            <w:pPr>
+              <w:cnfStyle w:val="000000000000" w:firstRow="0" w:lastRow="0" w:firstColumn="0" w:lastColumn="0" w:oddVBand="0" w:evenVBand="0" w:oddHBand="0" w:evenHBand="0" w:firstRowFirstColumn="0" w:firstRowLastColumn="0" w:lastRowFirstColumn="0" w:lastRowLastColumn="0"/>
+            </w:pPr>
+            <w:r>
+              <w:t>Thêm các cá nhân tham gia dự án</w:t>
+            </w:r>
+          </w:p>
+        </w:tc>
+        <w:tc>
+          <w:tcPr>
+            <w:tcW w:w="1063" w:type="dxa"/>
+          </w:tcPr>
+          <w:p>
+            <w:pPr>
+              <w:cnfStyle w:val="000000000000" w:firstRow="0" w:lastRow="0" w:firstColumn="0" w:lastColumn="0" w:oddVBand="0" w:evenVBand="0" w:oddHBand="0" w:evenHBand="0" w:firstRowFirstColumn="0" w:firstRowLastColumn="0" w:lastRowFirstColumn="0" w:lastRowLastColumn="0"/>
+            </w:pPr>
+            <w:r>
+              <w:t>0.</w:t>
+            </w:r>
+            <w:r>
+              <w:t>3</w:t>
+            </w:r>
+          </w:p>
+        </w:tc>
+        <w:tc>
+          <w:tcPr>
+            <w:tcW w:w="1552" w:type="dxa"/>
+          </w:tcPr>
+          <w:p>
+            <w:pPr>
+              <w:cnfStyle w:val="000000000000" w:firstRow="0" w:lastRow="0" w:firstColumn="0" w:lastColumn="0" w:oddVBand="0" w:evenVBand="0" w:oddHBand="0" w:evenHBand="0" w:firstRowFirstColumn="0" w:firstRowLastColumn="0" w:lastRowFirstColumn="0" w:lastRowLastColumn="0"/>
+            </w:pPr>
+            <w:r>
+              <w:t>Hồng</w:t>
+            </w:r>
+          </w:p>
+        </w:tc>
+        <w:tc>
+          <w:tcPr>
+            <w:tcW w:w="1440" w:type="dxa"/>
           </w:tcPr>
           <w:p>
             <w:pPr>
@@ -5123,16 +5329,48 @@
             </w:pPr>
           </w:p>
         </w:tc>
+      </w:tr>
+      <w:tr>
+        <w:trPr>
+          <w:trHeight w:val="540"/>
+        </w:trPr>
         <w:tc>
           <w:tcPr>
-            <w:tcW w:w="1148" w:type="dxa"/>
+            <w:cnfStyle w:val="001000000000" w:firstRow="0" w:lastRow="0" w:firstColumn="1" w:lastColumn="0" w:oddVBand="0" w:evenVBand="0" w:oddHBand="0" w:evenHBand="0" w:firstRowFirstColumn="0" w:firstRowLastColumn="0" w:lastRowFirstColumn="0" w:lastRowLastColumn="0"/>
+            <w:tcW w:w="1495" w:type="dxa"/>
+          </w:tcPr>
+          <w:p>
+            <w:r>
+              <w:t>1/12/2019</w:t>
+            </w:r>
+          </w:p>
+        </w:tc>
+        <w:tc>
+          <w:tcPr>
+            <w:tcW w:w="3180" w:type="dxa"/>
           </w:tcPr>
           <w:p>
             <w:pPr>
               <w:cnfStyle w:val="000000000000" w:firstRow="0" w:lastRow="0" w:firstColumn="0" w:lastColumn="0" w:oddVBand="0" w:evenVBand="0" w:oddHBand="0" w:evenHBand="0" w:firstRowFirstColumn="0" w:firstRowLastColumn="0" w:lastRowFirstColumn="0" w:lastRowLastColumn="0"/>
             </w:pPr>
             <w:r>
-              <w:t>0.4</w:t>
+              <w:t>Tiến hành khảo sát dự án</w:t>
+            </w:r>
+          </w:p>
+        </w:tc>
+        <w:tc>
+          <w:tcPr>
+            <w:tcW w:w="1063" w:type="dxa"/>
+          </w:tcPr>
+          <w:p>
+            <w:pPr>
+              <w:cnfStyle w:val="000000000000" w:firstRow="0" w:lastRow="0" w:firstColumn="0" w:lastColumn="0" w:oddVBand="0" w:evenVBand="0" w:oddHBand="0" w:evenHBand="0" w:firstRowFirstColumn="0" w:firstRowLastColumn="0" w:lastRowFirstColumn="0" w:lastRowLastColumn="0"/>
+            </w:pPr>
+            <w:r>
+              <w:t>0.</w:t>
+            </w:r>
+            <w:r>
+              <w:t>4</w:t>
             </w:r>
           </w:p>
         </w:tc>
@@ -5168,13 +5406,42 @@
           </w:tcPr>
           <w:p>
             <w:r>
-              <w:t>15/11/2005</w:t>
+              <w:t>4/12/2019</w:t>
             </w:r>
           </w:p>
         </w:tc>
         <w:tc>
           <w:tcPr>
-            <w:tcW w:w="3095" w:type="dxa"/>
+            <w:tcW w:w="3180" w:type="dxa"/>
+          </w:tcPr>
+          <w:p>
+            <w:pPr>
+              <w:cnfStyle w:val="000000000000" w:firstRow="0" w:lastRow="0" w:firstColumn="0" w:lastColumn="0" w:oddVBand="0" w:evenVBand="0" w:oddHBand="0" w:evenHBand="0" w:firstRowFirstColumn="0" w:firstRowLastColumn="0" w:lastRowFirstColumn="0" w:lastRowLastColumn="0"/>
+            </w:pPr>
+            <w:r>
+              <w:t>Giao tiếp trao đổi thông tin</w:t>
+            </w:r>
+          </w:p>
+        </w:tc>
+        <w:tc>
+          <w:tcPr>
+            <w:tcW w:w="1063" w:type="dxa"/>
+          </w:tcPr>
+          <w:p>
+            <w:pPr>
+              <w:cnfStyle w:val="000000000000" w:firstRow="0" w:lastRow="0" w:firstColumn="0" w:lastColumn="0" w:oddVBand="0" w:evenVBand="0" w:oddHBand="0" w:evenHBand="0" w:firstRowFirstColumn="0" w:firstRowLastColumn="0" w:lastRowFirstColumn="0" w:lastRowLastColumn="0"/>
+            </w:pPr>
+            <w:r>
+              <w:t>0.</w:t>
+            </w:r>
+            <w:r>
+              <w:t>5</w:t>
+            </w:r>
+          </w:p>
+        </w:tc>
+        <w:tc>
+          <w:tcPr>
+            <w:tcW w:w="1552" w:type="dxa"/>
           </w:tcPr>
           <w:p>
             <w:pPr>
@@ -5184,7 +5451,49 @@
         </w:tc>
         <w:tc>
           <w:tcPr>
-            <w:tcW w:w="1148" w:type="dxa"/>
+            <w:tcW w:w="1440" w:type="dxa"/>
+          </w:tcPr>
+          <w:p>
+            <w:pPr>
+              <w:cnfStyle w:val="000000000000" w:firstRow="0" w:lastRow="0" w:firstColumn="0" w:lastColumn="0" w:oddVBand="0" w:evenVBand="0" w:oddHBand="0" w:evenHBand="0" w:firstRowFirstColumn="0" w:firstRowLastColumn="0" w:lastRowFirstColumn="0" w:lastRowLastColumn="0"/>
+            </w:pPr>
+          </w:p>
+        </w:tc>
+      </w:tr>
+      <w:tr>
+        <w:trPr>
+          <w:trHeight w:val="540"/>
+        </w:trPr>
+        <w:tc>
+          <w:tcPr>
+            <w:cnfStyle w:val="001000000000" w:firstRow="0" w:lastRow="0" w:firstColumn="1" w:lastColumn="0" w:oddVBand="0" w:evenVBand="0" w:oddHBand="0" w:evenHBand="0" w:firstRowFirstColumn="0" w:firstRowLastColumn="0" w:lastRowFirstColumn="0" w:lastRowLastColumn="0"/>
+            <w:tcW w:w="1495" w:type="dxa"/>
+          </w:tcPr>
+          <w:p>
+            <w:r>
+              <w:t>5/12/2019</w:t>
+            </w:r>
+          </w:p>
+        </w:tc>
+        <w:tc>
+          <w:tcPr>
+            <w:tcW w:w="3180" w:type="dxa"/>
+          </w:tcPr>
+          <w:p>
+            <w:pPr>
+              <w:cnfStyle w:val="000000000000" w:firstRow="0" w:lastRow="0" w:firstColumn="0" w:lastColumn="0" w:oddVBand="0" w:evenVBand="0" w:oddHBand="0" w:evenHBand="0" w:firstRowFirstColumn="0" w:firstRowLastColumn="0" w:lastRowFirstColumn="0" w:lastRowLastColumn="0"/>
+            </w:pPr>
+            <w:r>
+              <w:t>Thêm Ước lượng chung</w:t>
+            </w:r>
+            <w:r>
+              <w:t>, Ước lượng giá thành, Ước lượng chất lượng</w:t>
+            </w:r>
+          </w:p>
+        </w:tc>
+        <w:tc>
+          <w:tcPr>
+            <w:tcW w:w="1063" w:type="dxa"/>
           </w:tcPr>
           <w:p>
             <w:pPr>
@@ -5227,13 +5536,52 @@
           </w:tcPr>
           <w:p>
             <w:r>
-              <w:t>15/12/2005</w:t>
+              <w:t>5/12/2019</w:t>
             </w:r>
           </w:p>
         </w:tc>
         <w:tc>
           <w:tcPr>
-            <w:tcW w:w="3095" w:type="dxa"/>
+            <w:tcW w:w="3180" w:type="dxa"/>
+          </w:tcPr>
+          <w:p>
+            <w:pPr>
+              <w:cnfStyle w:val="000000000000" w:firstRow="0" w:lastRow="0" w:firstColumn="0" w:lastColumn="0" w:oddVBand="0" w:evenVBand="0" w:oddHBand="0" w:evenHBand="0" w:firstRowFirstColumn="0" w:firstRowLastColumn="0" w:lastRowFirstColumn="0" w:lastRowLastColumn="0"/>
+            </w:pPr>
+            <w:r>
+              <w:t>Thêm logo, header doc</w:t>
+            </w:r>
+          </w:p>
+        </w:tc>
+        <w:tc>
+          <w:tcPr>
+            <w:tcW w:w="1063" w:type="dxa"/>
+          </w:tcPr>
+          <w:p>
+            <w:pPr>
+              <w:cnfStyle w:val="000000000000" w:firstRow="0" w:lastRow="0" w:firstColumn="0" w:lastColumn="0" w:oddVBand="0" w:evenVBand="0" w:oddHBand="0" w:evenHBand="0" w:firstRowFirstColumn="0" w:firstRowLastColumn="0" w:lastRowFirstColumn="0" w:lastRowLastColumn="0"/>
+            </w:pPr>
+            <w:r>
+              <w:t>0.7</w:t>
+            </w:r>
+          </w:p>
+        </w:tc>
+        <w:tc>
+          <w:tcPr>
+            <w:tcW w:w="1552" w:type="dxa"/>
+          </w:tcPr>
+          <w:p>
+            <w:pPr>
+              <w:cnfStyle w:val="000000000000" w:firstRow="0" w:lastRow="0" w:firstColumn="0" w:lastColumn="0" w:oddVBand="0" w:evenVBand="0" w:oddHBand="0" w:evenHBand="0" w:firstRowFirstColumn="0" w:firstRowLastColumn="0" w:lastRowFirstColumn="0" w:lastRowLastColumn="0"/>
+            </w:pPr>
+            <w:r>
+              <w:t>Hồng</w:t>
+            </w:r>
+          </w:p>
+        </w:tc>
+        <w:tc>
+          <w:tcPr>
+            <w:tcW w:w="1440" w:type="dxa"/>
           </w:tcPr>
           <w:p>
             <w:pPr>
@@ -5241,16 +5589,157 @@
             </w:pPr>
           </w:p>
         </w:tc>
+      </w:tr>
+      <w:tr>
+        <w:trPr>
+          <w:trHeight w:val="540"/>
+        </w:trPr>
         <w:tc>
           <w:tcPr>
-            <w:tcW w:w="1148" w:type="dxa"/>
+            <w:cnfStyle w:val="001000000000" w:firstRow="0" w:lastRow="0" w:firstColumn="1" w:lastColumn="0" w:oddVBand="0" w:evenVBand="0" w:oddHBand="0" w:evenHBand="0" w:firstRowFirstColumn="0" w:firstRowLastColumn="0" w:lastRowFirstColumn="0" w:lastRowLastColumn="0"/>
+            <w:tcW w:w="1495" w:type="dxa"/>
+          </w:tcPr>
+          <w:p>
+            <w:r>
+              <w:t>10/12/2019</w:t>
+            </w:r>
+          </w:p>
+        </w:tc>
+        <w:tc>
+          <w:tcPr>
+            <w:tcW w:w="3180" w:type="dxa"/>
           </w:tcPr>
           <w:p>
             <w:pPr>
               <w:cnfStyle w:val="000000000000" w:firstRow="0" w:lastRow="0" w:firstColumn="0" w:lastColumn="0" w:oddVBand="0" w:evenVBand="0" w:oddHBand="0" w:evenHBand="0" w:firstRowFirstColumn="0" w:firstRowLastColumn="0" w:lastRowFirstColumn="0" w:lastRowLastColumn="0"/>
             </w:pPr>
             <w:r>
+              <w:t>Phân tích thiết kế</w:t>
+            </w:r>
+          </w:p>
+        </w:tc>
+        <w:tc>
+          <w:tcPr>
+            <w:tcW w:w="1063" w:type="dxa"/>
+          </w:tcPr>
+          <w:p>
+            <w:pPr>
+              <w:cnfStyle w:val="000000000000" w:firstRow="0" w:lastRow="0" w:firstColumn="0" w:lastColumn="0" w:oddVBand="0" w:evenVBand="0" w:oddHBand="0" w:evenHBand="0" w:firstRowFirstColumn="0" w:firstRowLastColumn="0" w:lastRowFirstColumn="0" w:lastRowLastColumn="0"/>
+            </w:pPr>
+            <w:r>
+              <w:t>0.8</w:t>
+            </w:r>
+          </w:p>
+        </w:tc>
+        <w:tc>
+          <w:tcPr>
+            <w:tcW w:w="1552" w:type="dxa"/>
+          </w:tcPr>
+          <w:p>
+            <w:pPr>
+              <w:cnfStyle w:val="000000000000" w:firstRow="0" w:lastRow="0" w:firstColumn="0" w:lastColumn="0" w:oddVBand="0" w:evenVBand="0" w:oddHBand="0" w:evenHBand="0" w:firstRowFirstColumn="0" w:firstRowLastColumn="0" w:lastRowFirstColumn="0" w:lastRowLastColumn="0"/>
+            </w:pPr>
+            <w:r>
+              <w:t>Hồng</w:t>
+            </w:r>
+          </w:p>
+        </w:tc>
+        <w:tc>
+          <w:tcPr>
+            <w:tcW w:w="1440" w:type="dxa"/>
+          </w:tcPr>
+          <w:p>
+            <w:pPr>
+              <w:cnfStyle w:val="000000000000" w:firstRow="0" w:lastRow="0" w:firstColumn="0" w:lastColumn="0" w:oddVBand="0" w:evenVBand="0" w:oddHBand="0" w:evenHBand="0" w:firstRowFirstColumn="0" w:firstRowLastColumn="0" w:lastRowFirstColumn="0" w:lastRowLastColumn="0"/>
+            </w:pPr>
+          </w:p>
+        </w:tc>
+      </w:tr>
+      <w:tr>
+        <w:tc>
+          <w:tcPr>
+            <w:tcW w:w="1495" w:type="dxa"/>
+          </w:tcPr>
+          <w:p>
+            <w:pPr>
+              <w:cnfStyle w:val="001000000000" w:firstRow="0" w:lastRow="0" w:firstColumn="1" w:lastColumn="0" w:oddVBand="0" w:evenVBand="0" w:oddHBand="0" w:evenHBand="0" w:firstRowFirstColumn="0" w:firstRowLastColumn="0" w:lastRowFirstColumn="0" w:lastRowLastColumn="0"/>
+            </w:pPr>
+            <w:r>
+              <w:t>10/12/2019</w:t>
+            </w:r>
+          </w:p>
+        </w:tc>
+        <w:tc>
+          <w:tcPr>
+            <w:tcW w:w="3180" w:type="dxa"/>
+          </w:tcPr>
+          <w:p>
+            <w:r>
+              <w:t>Giám sát dự án</w:t>
+            </w:r>
+          </w:p>
+        </w:tc>
+        <w:tc>
+          <w:tcPr>
+            <w:tcW w:w="1063" w:type="dxa"/>
+          </w:tcPr>
+          <w:p>
+            <w:r>
               <w:t>0.9</w:t>
+            </w:r>
+          </w:p>
+        </w:tc>
+        <w:tc>
+          <w:tcPr>
+            <w:tcW w:w="1552" w:type="dxa"/>
+          </w:tcPr>
+          <w:p>
+            <w:bookmarkStart w:id="0" w:name="_GoBack"/>
+            <w:bookmarkEnd w:id="0"/>
+          </w:p>
+        </w:tc>
+        <w:tc>
+          <w:tcPr>
+            <w:tcW w:w="1440" w:type="dxa"/>
+          </w:tcPr>
+          <w:p/>
+        </w:tc>
+      </w:tr>
+      <w:tr>
+        <w:tc>
+          <w:tcPr>
+            <w:cnfStyle w:val="001000000000" w:firstRow="0" w:lastRow="0" w:firstColumn="1" w:lastColumn="0" w:oddVBand="0" w:evenVBand="0" w:oddHBand="0" w:evenHBand="0" w:firstRowFirstColumn="0" w:firstRowLastColumn="0" w:lastRowFirstColumn="0" w:lastRowLastColumn="0"/>
+            <w:tcW w:w="1495" w:type="dxa"/>
+          </w:tcPr>
+          <w:p>
+            <w:r>
+              <w:t>11/12/2019</w:t>
+            </w:r>
+          </w:p>
+        </w:tc>
+        <w:tc>
+          <w:tcPr>
+            <w:tcW w:w="3180" w:type="dxa"/>
+          </w:tcPr>
+          <w:p>
+            <w:pPr>
+              <w:cnfStyle w:val="000000000000" w:firstRow="0" w:lastRow="0" w:firstColumn="0" w:lastColumn="0" w:oddVBand="0" w:evenVBand="0" w:oddHBand="0" w:evenHBand="0" w:firstRowFirstColumn="0" w:firstRowLastColumn="0" w:lastRowFirstColumn="0" w:lastRowLastColumn="0"/>
+            </w:pPr>
+            <w:r>
+              <w:t>Đóng dự án</w:t>
+            </w:r>
+          </w:p>
+        </w:tc>
+        <w:tc>
+          <w:tcPr>
+            <w:tcW w:w="1063" w:type="dxa"/>
+          </w:tcPr>
+          <w:p>
+            <w:pPr>
+              <w:cnfStyle w:val="000000000000" w:firstRow="0" w:lastRow="0" w:firstColumn="0" w:lastColumn="0" w:oddVBand="0" w:evenVBand="0" w:oddHBand="0" w:evenHBand="0" w:firstRowFirstColumn="0" w:firstRowLastColumn="0" w:lastRowFirstColumn="0" w:lastRowLastColumn="0"/>
+            </w:pPr>
+            <w:r>
+              <w:t>1.0</w:t>
             </w:r>
           </w:p>
         </w:tc>
@@ -5276,294 +5765,41 @@
         </w:tc>
       </w:tr>
       <w:tr>
-        <w:trPr>
-          <w:trHeight w:val="540"/>
-        </w:trPr>
         <w:tc>
           <w:tcPr>
             <w:cnfStyle w:val="001000000000" w:firstRow="0" w:lastRow="0" w:firstColumn="1" w:lastColumn="0" w:oddVBand="0" w:evenVBand="0" w:oddHBand="0" w:evenHBand="0" w:firstRowFirstColumn="0" w:firstRowLastColumn="0" w:lastRowFirstColumn="0" w:lastRowLastColumn="0"/>
             <w:tcW w:w="1495" w:type="dxa"/>
           </w:tcPr>
-          <w:p/>
+          <w:p>
+            <w:r>
+              <w:t>12/11/2019</w:t>
+            </w:r>
+          </w:p>
         </w:tc>
         <w:tc>
           <w:tcPr>
-            <w:tcW w:w="3095" w:type="dxa"/>
+            <w:tcW w:w="3180" w:type="dxa"/>
           </w:tcPr>
           <w:p>
             <w:pPr>
               <w:cnfStyle w:val="000000000000" w:firstRow="0" w:lastRow="0" w:firstColumn="0" w:lastColumn="0" w:oddVBand="0" w:evenVBand="0" w:oddHBand="0" w:evenHBand="0" w:firstRowFirstColumn="0" w:firstRowLastColumn="0" w:lastRowFirstColumn="0" w:lastRowLastColumn="0"/>
             </w:pPr>
+            <w:r>
+              <w:t>Kiểm thử ver 1</w:t>
+            </w:r>
           </w:p>
         </w:tc>
         <w:tc>
           <w:tcPr>
-            <w:tcW w:w="1148" w:type="dxa"/>
+            <w:tcW w:w="1063" w:type="dxa"/>
           </w:tcPr>
           <w:p>
             <w:pPr>
               <w:cnfStyle w:val="000000000000" w:firstRow="0" w:lastRow="0" w:firstColumn="0" w:lastColumn="0" w:oddVBand="0" w:evenVBand="0" w:oddHBand="0" w:evenHBand="0" w:firstRowFirstColumn="0" w:firstRowLastColumn="0" w:lastRowFirstColumn="0" w:lastRowLastColumn="0"/>
             </w:pPr>
-          </w:p>
-        </w:tc>
-        <w:tc>
-          <w:tcPr>
-            <w:tcW w:w="1552" w:type="dxa"/>
-          </w:tcPr>
-          <w:p>
-            <w:pPr>
-              <w:cnfStyle w:val="000000000000" w:firstRow="0" w:lastRow="0" w:firstColumn="0" w:lastColumn="0" w:oddVBand="0" w:evenVBand="0" w:oddHBand="0" w:evenHBand="0" w:firstRowFirstColumn="0" w:firstRowLastColumn="0" w:lastRowFirstColumn="0" w:lastRowLastColumn="0"/>
-            </w:pPr>
-          </w:p>
-        </w:tc>
-        <w:tc>
-          <w:tcPr>
-            <w:tcW w:w="1440" w:type="dxa"/>
-          </w:tcPr>
-          <w:p>
-            <w:pPr>
-              <w:cnfStyle w:val="000000000000" w:firstRow="0" w:lastRow="0" w:firstColumn="0" w:lastColumn="0" w:oddVBand="0" w:evenVBand="0" w:oddHBand="0" w:evenHBand="0" w:firstRowFirstColumn="0" w:firstRowLastColumn="0" w:lastRowFirstColumn="0" w:lastRowLastColumn="0"/>
-            </w:pPr>
-          </w:p>
-        </w:tc>
-      </w:tr>
-      <w:tr>
-        <w:trPr>
-          <w:trHeight w:val="540"/>
-        </w:trPr>
-        <w:tc>
-          <w:tcPr>
-            <w:cnfStyle w:val="001000000000" w:firstRow="0" w:lastRow="0" w:firstColumn="1" w:lastColumn="0" w:oddVBand="0" w:evenVBand="0" w:oddHBand="0" w:evenHBand="0" w:firstRowFirstColumn="0" w:firstRowLastColumn="0" w:lastRowFirstColumn="0" w:lastRowLastColumn="0"/>
-            <w:tcW w:w="1495" w:type="dxa"/>
-          </w:tcPr>
-          <w:p/>
-        </w:tc>
-        <w:tc>
-          <w:tcPr>
-            <w:tcW w:w="3095" w:type="dxa"/>
-          </w:tcPr>
-          <w:p>
-            <w:pPr>
-              <w:cnfStyle w:val="000000000000" w:firstRow="0" w:lastRow="0" w:firstColumn="0" w:lastColumn="0" w:oddVBand="0" w:evenVBand="0" w:oddHBand="0" w:evenHBand="0" w:firstRowFirstColumn="0" w:firstRowLastColumn="0" w:lastRowFirstColumn="0" w:lastRowLastColumn="0"/>
-            </w:pPr>
-          </w:p>
-        </w:tc>
-        <w:tc>
-          <w:tcPr>
-            <w:tcW w:w="1148" w:type="dxa"/>
-          </w:tcPr>
-          <w:p>
-            <w:pPr>
-              <w:cnfStyle w:val="000000000000" w:firstRow="0" w:lastRow="0" w:firstColumn="0" w:lastColumn="0" w:oddVBand="0" w:evenVBand="0" w:oddHBand="0" w:evenHBand="0" w:firstRowFirstColumn="0" w:firstRowLastColumn="0" w:lastRowFirstColumn="0" w:lastRowLastColumn="0"/>
-            </w:pPr>
-          </w:p>
-        </w:tc>
-        <w:tc>
-          <w:tcPr>
-            <w:tcW w:w="1552" w:type="dxa"/>
-          </w:tcPr>
-          <w:p>
-            <w:pPr>
-              <w:cnfStyle w:val="000000000000" w:firstRow="0" w:lastRow="0" w:firstColumn="0" w:lastColumn="0" w:oddVBand="0" w:evenVBand="0" w:oddHBand="0" w:evenHBand="0" w:firstRowFirstColumn="0" w:firstRowLastColumn="0" w:lastRowFirstColumn="0" w:lastRowLastColumn="0"/>
-            </w:pPr>
-          </w:p>
-        </w:tc>
-        <w:tc>
-          <w:tcPr>
-            <w:tcW w:w="1440" w:type="dxa"/>
-          </w:tcPr>
-          <w:p>
-            <w:pPr>
-              <w:cnfStyle w:val="000000000000" w:firstRow="0" w:lastRow="0" w:firstColumn="0" w:lastColumn="0" w:oddVBand="0" w:evenVBand="0" w:oddHBand="0" w:evenHBand="0" w:firstRowFirstColumn="0" w:firstRowLastColumn="0" w:lastRowFirstColumn="0" w:lastRowLastColumn="0"/>
-            </w:pPr>
-          </w:p>
-        </w:tc>
-      </w:tr>
-      <w:tr>
-        <w:trPr>
-          <w:trHeight w:val="540"/>
-        </w:trPr>
-        <w:tc>
-          <w:tcPr>
-            <w:cnfStyle w:val="001000000000" w:firstRow="0" w:lastRow="0" w:firstColumn="1" w:lastColumn="0" w:oddVBand="0" w:evenVBand="0" w:oddHBand="0" w:evenHBand="0" w:firstRowFirstColumn="0" w:firstRowLastColumn="0" w:lastRowFirstColumn="0" w:lastRowLastColumn="0"/>
-            <w:tcW w:w="1495" w:type="dxa"/>
-          </w:tcPr>
-          <w:p/>
-        </w:tc>
-        <w:tc>
-          <w:tcPr>
-            <w:tcW w:w="3095" w:type="dxa"/>
-          </w:tcPr>
-          <w:p>
-            <w:pPr>
-              <w:cnfStyle w:val="000000000000" w:firstRow="0" w:lastRow="0" w:firstColumn="0" w:lastColumn="0" w:oddVBand="0" w:evenVBand="0" w:oddHBand="0" w:evenHBand="0" w:firstRowFirstColumn="0" w:firstRowLastColumn="0" w:lastRowFirstColumn="0" w:lastRowLastColumn="0"/>
-            </w:pPr>
-          </w:p>
-        </w:tc>
-        <w:tc>
-          <w:tcPr>
-            <w:tcW w:w="1148" w:type="dxa"/>
-          </w:tcPr>
-          <w:p>
-            <w:pPr>
-              <w:cnfStyle w:val="000000000000" w:firstRow="0" w:lastRow="0" w:firstColumn="0" w:lastColumn="0" w:oddVBand="0" w:evenVBand="0" w:oddHBand="0" w:evenHBand="0" w:firstRowFirstColumn="0" w:firstRowLastColumn="0" w:lastRowFirstColumn="0" w:lastRowLastColumn="0"/>
-            </w:pPr>
-          </w:p>
-        </w:tc>
-        <w:tc>
-          <w:tcPr>
-            <w:tcW w:w="1552" w:type="dxa"/>
-          </w:tcPr>
-          <w:p>
-            <w:pPr>
-              <w:cnfStyle w:val="000000000000" w:firstRow="0" w:lastRow="0" w:firstColumn="0" w:lastColumn="0" w:oddVBand="0" w:evenVBand="0" w:oddHBand="0" w:evenHBand="0" w:firstRowFirstColumn="0" w:firstRowLastColumn="0" w:lastRowFirstColumn="0" w:lastRowLastColumn="0"/>
-            </w:pPr>
-          </w:p>
-        </w:tc>
-        <w:tc>
-          <w:tcPr>
-            <w:tcW w:w="1440" w:type="dxa"/>
-          </w:tcPr>
-          <w:p>
-            <w:pPr>
-              <w:cnfStyle w:val="000000000000" w:firstRow="0" w:lastRow="0" w:firstColumn="0" w:lastColumn="0" w:oddVBand="0" w:evenVBand="0" w:oddHBand="0" w:evenHBand="0" w:firstRowFirstColumn="0" w:firstRowLastColumn="0" w:lastRowFirstColumn="0" w:lastRowLastColumn="0"/>
-            </w:pPr>
-          </w:p>
-        </w:tc>
-      </w:tr>
-      <w:tr>
-        <w:trPr>
-          <w:trHeight w:val="540"/>
-        </w:trPr>
-        <w:tc>
-          <w:tcPr>
-            <w:cnfStyle w:val="001000000000" w:firstRow="0" w:lastRow="0" w:firstColumn="1" w:lastColumn="0" w:oddVBand="0" w:evenVBand="0" w:oddHBand="0" w:evenHBand="0" w:firstRowFirstColumn="0" w:firstRowLastColumn="0" w:lastRowFirstColumn="0" w:lastRowLastColumn="0"/>
-            <w:tcW w:w="1495" w:type="dxa"/>
-          </w:tcPr>
-          <w:p/>
-        </w:tc>
-        <w:tc>
-          <w:tcPr>
-            <w:tcW w:w="3095" w:type="dxa"/>
-          </w:tcPr>
-          <w:p>
-            <w:pPr>
-              <w:cnfStyle w:val="000000000000" w:firstRow="0" w:lastRow="0" w:firstColumn="0" w:lastColumn="0" w:oddVBand="0" w:evenVBand="0" w:oddHBand="0" w:evenHBand="0" w:firstRowFirstColumn="0" w:firstRowLastColumn="0" w:lastRowFirstColumn="0" w:lastRowLastColumn="0"/>
-            </w:pPr>
-          </w:p>
-        </w:tc>
-        <w:tc>
-          <w:tcPr>
-            <w:tcW w:w="1148" w:type="dxa"/>
-          </w:tcPr>
-          <w:p>
-            <w:pPr>
-              <w:cnfStyle w:val="000000000000" w:firstRow="0" w:lastRow="0" w:firstColumn="0" w:lastColumn="0" w:oddVBand="0" w:evenVBand="0" w:oddHBand="0" w:evenHBand="0" w:firstRowFirstColumn="0" w:firstRowLastColumn="0" w:lastRowFirstColumn="0" w:lastRowLastColumn="0"/>
-            </w:pPr>
-          </w:p>
-        </w:tc>
-        <w:tc>
-          <w:tcPr>
-            <w:tcW w:w="1552" w:type="dxa"/>
-          </w:tcPr>
-          <w:p>
-            <w:pPr>
-              <w:cnfStyle w:val="000000000000" w:firstRow="0" w:lastRow="0" w:firstColumn="0" w:lastColumn="0" w:oddVBand="0" w:evenVBand="0" w:oddHBand="0" w:evenHBand="0" w:firstRowFirstColumn="0" w:firstRowLastColumn="0" w:lastRowFirstColumn="0" w:lastRowLastColumn="0"/>
-            </w:pPr>
-          </w:p>
-        </w:tc>
-        <w:tc>
-          <w:tcPr>
-            <w:tcW w:w="1440" w:type="dxa"/>
-          </w:tcPr>
-          <w:p>
-            <w:pPr>
-              <w:cnfStyle w:val="000000000000" w:firstRow="0" w:lastRow="0" w:firstColumn="0" w:lastColumn="0" w:oddVBand="0" w:evenVBand="0" w:oddHBand="0" w:evenHBand="0" w:firstRowFirstColumn="0" w:firstRowLastColumn="0" w:lastRowFirstColumn="0" w:lastRowLastColumn="0"/>
-            </w:pPr>
-          </w:p>
-        </w:tc>
-      </w:tr>
-      <w:tr>
-        <w:trPr>
-          <w:trHeight w:val="540"/>
-        </w:trPr>
-        <w:tc>
-          <w:tcPr>
-            <w:cnfStyle w:val="001000000000" w:firstRow="0" w:lastRow="0" w:firstColumn="1" w:lastColumn="0" w:oddVBand="0" w:evenVBand="0" w:oddHBand="0" w:evenHBand="0" w:firstRowFirstColumn="0" w:firstRowLastColumn="0" w:lastRowFirstColumn="0" w:lastRowLastColumn="0"/>
-            <w:tcW w:w="1495" w:type="dxa"/>
-          </w:tcPr>
-          <w:p/>
-        </w:tc>
-        <w:tc>
-          <w:tcPr>
-            <w:tcW w:w="3095" w:type="dxa"/>
-          </w:tcPr>
-          <w:p>
-            <w:pPr>
-              <w:cnfStyle w:val="000000000000" w:firstRow="0" w:lastRow="0" w:firstColumn="0" w:lastColumn="0" w:oddVBand="0" w:evenVBand="0" w:oddHBand="0" w:evenHBand="0" w:firstRowFirstColumn="0" w:firstRowLastColumn="0" w:lastRowFirstColumn="0" w:lastRowLastColumn="0"/>
-            </w:pPr>
-          </w:p>
-        </w:tc>
-        <w:tc>
-          <w:tcPr>
-            <w:tcW w:w="1148" w:type="dxa"/>
-          </w:tcPr>
-          <w:p>
-            <w:pPr>
-              <w:cnfStyle w:val="000000000000" w:firstRow="0" w:lastRow="0" w:firstColumn="0" w:lastColumn="0" w:oddVBand="0" w:evenVBand="0" w:oddHBand="0" w:evenHBand="0" w:firstRowFirstColumn="0" w:firstRowLastColumn="0" w:lastRowFirstColumn="0" w:lastRowLastColumn="0"/>
-            </w:pPr>
-          </w:p>
-        </w:tc>
-        <w:tc>
-          <w:tcPr>
-            <w:tcW w:w="1552" w:type="dxa"/>
-          </w:tcPr>
-          <w:p>
-            <w:pPr>
-              <w:cnfStyle w:val="000000000000" w:firstRow="0" w:lastRow="0" w:firstColumn="0" w:lastColumn="0" w:oddVBand="0" w:evenVBand="0" w:oddHBand="0" w:evenHBand="0" w:firstRowFirstColumn="0" w:firstRowLastColumn="0" w:lastRowFirstColumn="0" w:lastRowLastColumn="0"/>
-            </w:pPr>
-          </w:p>
-        </w:tc>
-        <w:tc>
-          <w:tcPr>
-            <w:tcW w:w="1440" w:type="dxa"/>
-          </w:tcPr>
-          <w:p>
-            <w:pPr>
-              <w:cnfStyle w:val="000000000000" w:firstRow="0" w:lastRow="0" w:firstColumn="0" w:lastColumn="0" w:oddVBand="0" w:evenVBand="0" w:oddHBand="0" w:evenHBand="0" w:firstRowFirstColumn="0" w:firstRowLastColumn="0" w:lastRowFirstColumn="0" w:lastRowLastColumn="0"/>
-            </w:pPr>
-          </w:p>
-        </w:tc>
-      </w:tr>
-      <w:tr>
-        <w:trPr>
-          <w:trHeight w:val="540"/>
-        </w:trPr>
-        <w:tc>
-          <w:tcPr>
-            <w:cnfStyle w:val="001000000000" w:firstRow="0" w:lastRow="0" w:firstColumn="1" w:lastColumn="0" w:oddVBand="0" w:evenVBand="0" w:oddHBand="0" w:evenHBand="0" w:firstRowFirstColumn="0" w:firstRowLastColumn="0" w:lastRowFirstColumn="0" w:lastRowLastColumn="0"/>
-            <w:tcW w:w="1495" w:type="dxa"/>
-          </w:tcPr>
-          <w:p/>
-        </w:tc>
-        <w:tc>
-          <w:tcPr>
-            <w:tcW w:w="3095" w:type="dxa"/>
-          </w:tcPr>
-          <w:p>
-            <w:pPr>
-              <w:cnfStyle w:val="000000000000" w:firstRow="0" w:lastRow="0" w:firstColumn="0" w:lastColumn="0" w:oddVBand="0" w:evenVBand="0" w:oddHBand="0" w:evenHBand="0" w:firstRowFirstColumn="0" w:firstRowLastColumn="0" w:lastRowFirstColumn="0" w:lastRowLastColumn="0"/>
-            </w:pPr>
-          </w:p>
-        </w:tc>
-        <w:tc>
-          <w:tcPr>
-            <w:tcW w:w="1148" w:type="dxa"/>
-          </w:tcPr>
-          <w:p>
-            <w:pPr>
-              <w:cnfStyle w:val="000000000000" w:firstRow="0" w:lastRow="0" w:firstColumn="0" w:lastColumn="0" w:oddVBand="0" w:evenVBand="0" w:oddHBand="0" w:evenHBand="0" w:firstRowFirstColumn="0" w:firstRowLastColumn="0" w:lastRowFirstColumn="0" w:lastRowLastColumn="0"/>
-            </w:pPr>
+            <w:r>
+              <w:t>1.1</w:t>
+            </w:r>
           </w:p>
         </w:tc>
         <w:tc>
@@ -5597,7 +5833,7 @@
         </w:tc>
         <w:tc>
           <w:tcPr>
-            <w:tcW w:w="3095" w:type="dxa"/>
+            <w:tcW w:w="3180" w:type="dxa"/>
           </w:tcPr>
           <w:p>
             <w:pPr>
@@ -5607,7 +5843,7 @@
         </w:tc>
         <w:tc>
           <w:tcPr>
-            <w:tcW w:w="1148" w:type="dxa"/>
+            <w:tcW w:w="1063" w:type="dxa"/>
           </w:tcPr>
           <w:p>
             <w:pPr>
@@ -5660,25 +5896,25 @@
       <w:pPr>
         <w:pStyle w:val="Heading1"/>
       </w:pPr>
-      <w:bookmarkStart w:id="0" w:name="_Toc25660378"/>
+      <w:bookmarkStart w:id="1" w:name="_Toc25660378"/>
       <w:r>
         <w:lastRenderedPageBreak/>
         <w:t>Giới thiệu dự án</w:t>
       </w:r>
-      <w:bookmarkEnd w:id="0"/>
+      <w:bookmarkEnd w:id="1"/>
     </w:p>
     <w:p>
       <w:pPr>
         <w:pStyle w:val="Heading2"/>
       </w:pPr>
-      <w:bookmarkStart w:id="1" w:name="_Toc25660379"/>
+      <w:bookmarkStart w:id="2" w:name="_Toc25660379"/>
       <w:r>
         <w:t xml:space="preserve">Mô tả </w:t>
       </w:r>
       <w:r>
         <w:t>dự án</w:t>
       </w:r>
-      <w:bookmarkEnd w:id="1"/>
+      <w:bookmarkEnd w:id="2"/>
     </w:p>
     <w:p>
       <w:pPr>
@@ -5699,11 +5935,11 @@
       <w:pPr>
         <w:pStyle w:val="Heading2"/>
       </w:pPr>
-      <w:bookmarkStart w:id="2" w:name="_Toc25660380"/>
+      <w:bookmarkStart w:id="3" w:name="_Toc25660380"/>
       <w:r>
         <w:t>Công cụ quản lý</w:t>
       </w:r>
-      <w:bookmarkEnd w:id="2"/>
+      <w:bookmarkEnd w:id="3"/>
     </w:p>
     <w:p>
       <w:r>
@@ -5811,21 +6047,21 @@
       <w:pPr>
         <w:pStyle w:val="Heading1"/>
       </w:pPr>
-      <w:bookmarkStart w:id="3" w:name="_Toc25660381"/>
+      <w:bookmarkStart w:id="4" w:name="_Toc25660381"/>
       <w:r>
         <w:t>Các nhân sự tham gia dự án</w:t>
       </w:r>
-      <w:bookmarkEnd w:id="3"/>
+      <w:bookmarkEnd w:id="4"/>
     </w:p>
     <w:p>
       <w:pPr>
         <w:pStyle w:val="Heading2"/>
       </w:pPr>
-      <w:bookmarkStart w:id="4" w:name="_Toc25660382"/>
+      <w:bookmarkStart w:id="5" w:name="_Toc25660382"/>
       <w:r>
         <w:t>Thông tin liên hệ phía khách hàng</w:t>
       </w:r>
-      <w:bookmarkEnd w:id="4"/>
+      <w:bookmarkEnd w:id="5"/>
     </w:p>
     <w:p>
       <w:pPr>
@@ -5890,11 +6126,11 @@
       <w:pPr>
         <w:pStyle w:val="Heading2"/>
       </w:pPr>
-      <w:bookmarkStart w:id="5" w:name="_Toc25660383"/>
+      <w:bookmarkStart w:id="6" w:name="_Toc25660383"/>
       <w:r>
         <w:t>Thông tin liên hệ phía công ty</w:t>
       </w:r>
-      <w:bookmarkEnd w:id="5"/>
+      <w:bookmarkEnd w:id="6"/>
     </w:p>
     <w:p>
       <w:pPr>
@@ -6024,11 +6260,11 @@
       <w:pPr>
         <w:pStyle w:val="Heading2"/>
       </w:pPr>
-      <w:bookmarkStart w:id="6" w:name="_Toc25660384"/>
+      <w:bookmarkStart w:id="7" w:name="_Toc25660384"/>
       <w:r>
         <w:t>Phân chia vai trò của thành viên dự án và khách hàng</w:t>
       </w:r>
-      <w:bookmarkEnd w:id="6"/>
+      <w:bookmarkEnd w:id="7"/>
     </w:p>
     <w:p>
       <w:pPr>
@@ -6126,28 +6362,28 @@
       <w:pPr>
         <w:pStyle w:val="Heading1"/>
       </w:pPr>
-      <w:bookmarkStart w:id="7" w:name="_Toc25660385"/>
+      <w:bookmarkStart w:id="8" w:name="_Toc25660385"/>
       <w:r>
         <w:lastRenderedPageBreak/>
         <w:t>Khảo sát dự án</w:t>
       </w:r>
-      <w:bookmarkEnd w:id="7"/>
+      <w:bookmarkEnd w:id="8"/>
     </w:p>
     <w:p>
       <w:pPr>
         <w:pStyle w:val="Heading2"/>
       </w:pPr>
-      <w:bookmarkStart w:id="8" w:name="_Toc25660386"/>
+      <w:bookmarkStart w:id="9" w:name="_Toc25660386"/>
       <w:r>
         <w:t>Yêu cầu khách hàng</w:t>
       </w:r>
-      <w:bookmarkEnd w:id="8"/>
+      <w:bookmarkEnd w:id="9"/>
     </w:p>
     <w:p>
       <w:pPr>
         <w:pStyle w:val="Heading2"/>
       </w:pPr>
-      <w:bookmarkStart w:id="9" w:name="_Toc25660387"/>
+      <w:bookmarkStart w:id="10" w:name="_Toc25660387"/>
       <w:r>
         <w:t xml:space="preserve">Mô hình </w:t>
       </w:r>
@@ -6160,40 +6396,40 @@
       <w:r>
         <w:t xml:space="preserve"> – nghiệp vụ</w:t>
       </w:r>
-      <w:bookmarkEnd w:id="9"/>
+      <w:bookmarkEnd w:id="10"/>
     </w:p>
     <w:p>
       <w:pPr>
         <w:pStyle w:val="Heading2"/>
       </w:pPr>
-      <w:bookmarkStart w:id="10" w:name="_Toc25660388"/>
+      <w:bookmarkStart w:id="11" w:name="_Toc25660388"/>
       <w:r>
         <w:t>Mô hình hoạt động dự kiến sau khi áp dụng sản phẩm mới</w:t>
       </w:r>
-      <w:bookmarkEnd w:id="10"/>
+      <w:bookmarkEnd w:id="11"/>
     </w:p>
     <w:p>
       <w:pPr>
         <w:pStyle w:val="Heading2"/>
       </w:pPr>
-      <w:bookmarkStart w:id="11" w:name="_Toc25660389"/>
+      <w:bookmarkStart w:id="12" w:name="_Toc25660389"/>
       <w:r>
         <w:t>Phạm vi</w:t>
       </w:r>
       <w:r>
         <w:t xml:space="preserve"> dự án</w:t>
       </w:r>
-      <w:bookmarkEnd w:id="11"/>
+      <w:bookmarkEnd w:id="12"/>
     </w:p>
     <w:p>
       <w:pPr>
         <w:pStyle w:val="Heading1"/>
       </w:pPr>
-      <w:bookmarkStart w:id="12" w:name="_Toc25660390"/>
+      <w:bookmarkStart w:id="13" w:name="_Toc25660390"/>
       <w:r>
         <w:t>Giao tiếp/Trao đổi thông tin</w:t>
       </w:r>
-      <w:bookmarkEnd w:id="12"/>
+      <w:bookmarkEnd w:id="13"/>
     </w:p>
     <w:p>
       <w:pPr>
@@ -6243,24 +6479,24 @@
       <w:pPr>
         <w:pStyle w:val="Heading1"/>
       </w:pPr>
-      <w:bookmarkStart w:id="13" w:name="_Toc25660391"/>
+      <w:bookmarkStart w:id="14" w:name="_Toc25660391"/>
       <w:r>
         <w:t>Ước lượng</w:t>
       </w:r>
       <w:r>
         <w:t xml:space="preserve"> chung</w:t>
       </w:r>
-      <w:bookmarkEnd w:id="13"/>
+      <w:bookmarkEnd w:id="14"/>
     </w:p>
     <w:p>
       <w:pPr>
         <w:pStyle w:val="Heading2"/>
       </w:pPr>
-      <w:bookmarkStart w:id="14" w:name="_Toc25660392"/>
+      <w:bookmarkStart w:id="15" w:name="_Toc25660392"/>
       <w:r>
         <w:t>Ước lượng tính năng</w:t>
       </w:r>
-      <w:bookmarkEnd w:id="14"/>
+      <w:bookmarkEnd w:id="15"/>
     </w:p>
     <w:p>
       <w:pPr>
@@ -6281,11 +6517,11 @@
       <w:pPr>
         <w:pStyle w:val="Heading2"/>
       </w:pPr>
-      <w:bookmarkStart w:id="15" w:name="_Toc25660393"/>
+      <w:bookmarkStart w:id="16" w:name="_Toc25660393"/>
       <w:r>
         <w:t>Work Breakdown Structure</w:t>
       </w:r>
-      <w:bookmarkEnd w:id="15"/>
+      <w:bookmarkEnd w:id="16"/>
     </w:p>
     <w:p>
       <w:pPr>
@@ -6342,11 +6578,11 @@
       <w:pPr>
         <w:pStyle w:val="Heading2"/>
       </w:pPr>
-      <w:bookmarkStart w:id="16" w:name="_Toc25660394"/>
+      <w:bookmarkStart w:id="17" w:name="_Toc25660394"/>
       <w:r>
         <w:t>Ước lượng thời gian</w:t>
       </w:r>
-      <w:bookmarkEnd w:id="16"/>
+      <w:bookmarkEnd w:id="17"/>
     </w:p>
     <w:p>
       <w:pPr>
@@ -6395,22 +6631,22 @@
       <w:pPr>
         <w:pStyle w:val="Heading2"/>
       </w:pPr>
-      <w:bookmarkStart w:id="17" w:name="_Toc25660395"/>
+      <w:bookmarkStart w:id="18" w:name="_Toc25660395"/>
       <w:r>
         <w:t>Ước lượng rủi ro</w:t>
       </w:r>
-      <w:bookmarkEnd w:id="17"/>
+      <w:bookmarkEnd w:id="18"/>
     </w:p>
     <w:p/>
     <w:p>
       <w:pPr>
         <w:pStyle w:val="Heading1"/>
       </w:pPr>
-      <w:bookmarkStart w:id="18" w:name="_Toc25660396"/>
+      <w:bookmarkStart w:id="19" w:name="_Toc25660396"/>
       <w:r>
         <w:t>Ước lượng giá thành</w:t>
       </w:r>
-      <w:bookmarkEnd w:id="18"/>
+      <w:bookmarkEnd w:id="19"/>
     </w:p>
     <w:p>
       <w:pPr>
@@ -6481,11 +6717,11 @@
       <w:pPr>
         <w:pStyle w:val="Heading1"/>
       </w:pPr>
-      <w:bookmarkStart w:id="19" w:name="_Toc25660397"/>
+      <w:bookmarkStart w:id="20" w:name="_Toc25660397"/>
       <w:r>
         <w:t>Ước lượng chất lượng</w:t>
       </w:r>
-      <w:bookmarkEnd w:id="19"/>
+      <w:bookmarkEnd w:id="20"/>
     </w:p>
     <w:p>
       <w:pPr>
@@ -6575,17 +6811,12 @@
       <w:pPr>
         <w:pStyle w:val="Heading1"/>
       </w:pPr>
-      <w:bookmarkStart w:id="20" w:name="_Toc25660398"/>
+      <w:bookmarkStart w:id="21" w:name="_Toc25660398"/>
       <w:r>
         <w:lastRenderedPageBreak/>
-        <w:t>Phâ</w:t>
-      </w:r>
-      <w:bookmarkStart w:id="21" w:name="_GoBack"/>
+        <w:t>Phân tích thiết kế</w:t>
+      </w:r>
       <w:bookmarkEnd w:id="21"/>
-      <w:r>
-        <w:t>n tích thiết kế</w:t>
-      </w:r>
-      <w:bookmarkEnd w:id="20"/>
       <w:r>
         <w:t xml:space="preserve"> </w:t>
       </w:r>
@@ -7958,6 +8189,7 @@
     <w:r>
       <w:rPr>
         <w:i/>
+        <w:noProof/>
         <w:color w:val="C00000"/>
         <w:lang w:eastAsia="ar-SA" w:bidi="ar-SA"/>
       </w:rPr>
@@ -13506,7 +13738,7 @@
 </file>
 
 <file path=customXml/itemProps1.xml><?xml version="1.0" encoding="utf-8"?>
-<ds:datastoreItem xmlns:ds="http://schemas.openxmlformats.org/officeDocument/2006/customXml" ds:itemID="{5BB25AF6-55D2-4D1B-B6D2-5D9EAD7EDAA4}">
+<ds:datastoreItem xmlns:ds="http://schemas.openxmlformats.org/officeDocument/2006/customXml" ds:itemID="{4FB98513-B8A0-4B1B-9119-FC7A936BB74D}">
   <ds:schemaRefs>
     <ds:schemaRef ds:uri="http://schemas.openxmlformats.org/officeDocument/2006/bibliography"/>
   </ds:schemaRefs>

</xml_diff>

<commit_message>
5.1 Các chức năng của nhân viên và 5.2 Biểu đồ WBS
</commit_message>
<xml_diff>
--- a/docs/MyProjectMgnt.docx
+++ b/docs/MyProjectMgnt.docx
@@ -6507,8 +6507,6 @@
         </w:rPr>
         <w:t>Quản lý danh sách lịch chiếu phim</w:t>
       </w:r>
-      <w:bookmarkStart w:id="15" w:name="_GoBack"/>
-      <w:bookmarkEnd w:id="15"/>
     </w:p>
     <w:p>
       <w:pPr>
@@ -6634,13 +6632,58 @@
     </w:p>
     <w:p>
       <w:pPr>
-        <w:pStyle w:val="ListParagraph"/>
-        <w:ind w:left="1440"/>
         <w:rPr>
           <w:b/>
           <w:iCs/>
         </w:rPr>
       </w:pPr>
+      <w:r>
+        <w:rPr>
+          <w:b/>
+          <w:iCs/>
+        </w:rPr>
+        <w:t>Cho Nhân viên bán vé:</w:t>
+      </w:r>
+    </w:p>
+    <w:p>
+      <w:pPr>
+        <w:pStyle w:val="ListParagraph"/>
+        <w:numPr>
+          <w:ilvl w:val="0"/>
+          <w:numId w:val="48"/>
+        </w:numPr>
+        <w:rPr>
+          <w:b/>
+          <w:iCs/>
+        </w:rPr>
+      </w:pPr>
+      <w:r>
+        <w:rPr>
+          <w:iCs/>
+        </w:rPr>
+        <w:t>Xử lý đặt vé online</w:t>
+      </w:r>
+    </w:p>
+    <w:p>
+      <w:pPr>
+        <w:pStyle w:val="ListParagraph"/>
+        <w:numPr>
+          <w:ilvl w:val="0"/>
+          <w:numId w:val="48"/>
+        </w:numPr>
+        <w:rPr>
+          <w:b/>
+          <w:iCs/>
+        </w:rPr>
+      </w:pPr>
+      <w:r>
+        <w:rPr>
+          <w:iCs/>
+        </w:rPr>
+        <w:t>Bán vé</w:t>
+      </w:r>
+      <w:bookmarkStart w:id="15" w:name="_GoBack"/>
+      <w:bookmarkEnd w:id="15"/>
     </w:p>
     <w:p>
       <w:pPr>
@@ -6709,6 +6752,7 @@
       </w:pPr>
       <w:bookmarkStart w:id="17" w:name="_Toc25660394"/>
       <w:r>
+        <w:lastRenderedPageBreak/>
         <w:t>Ước lượng thời gian</w:t>
       </w:r>
       <w:bookmarkEnd w:id="17"/>
@@ -6762,7 +6806,6 @@
       </w:pPr>
       <w:bookmarkStart w:id="18" w:name="_Toc25660395"/>
       <w:r>
-        <w:lastRenderedPageBreak/>
         <w:t>Ước lượng rủi ro</w:t>
       </w:r>
       <w:bookmarkEnd w:id="18"/>
@@ -7183,6 +7226,7 @@
         <w:ind w:left="720"/>
       </w:pPr>
       <w:r>
+        <w:lastRenderedPageBreak/>
         <w:tab/>
       </w:r>
     </w:p>
@@ -7219,7 +7263,6 @@
         </w:numPr>
       </w:pPr>
       <w:r>
-        <w:lastRenderedPageBreak/>
         <w:t>Khách hàng yêu cầu: “</w:t>
       </w:r>
       <w:r>
@@ -7902,7 +7945,7 @@
         <w:color w:val="C00000"/>
         <w:lang w:eastAsia="ar-SA" w:bidi="ar-SA"/>
       </w:rPr>
-      <w:t>11</w:t>
+      <w:t>9</w:t>
     </w:r>
     <w:r>
       <w:rPr>
@@ -12394,6 +12437,119 @@
         </w:tabs>
         <w:ind w:left="5102" w:hanging="1700"/>
       </w:pPr>
+    </w:lvl>
+  </w:abstractNum>
+  <w:abstractNum w:abstractNumId="47" w15:restartNumberingAfterBreak="0">
+    <w:nsid w:val="7E0A106C"/>
+    <w:multiLevelType w:val="hybridMultilevel"/>
+    <w:tmpl w:val="56624746"/>
+    <w:lvl w:ilvl="0" w:tplc="04090001">
+      <w:start w:val="1"/>
+      <w:numFmt w:val="bullet"/>
+      <w:lvlText w:val=""/>
+      <w:lvlJc w:val="left"/>
+      <w:pPr>
+        <w:ind w:left="1440" w:hanging="360"/>
+      </w:pPr>
+      <w:rPr>
+        <w:rFonts w:ascii="Symbol" w:hAnsi="Symbol" w:hint="default"/>
+      </w:rPr>
+    </w:lvl>
+    <w:lvl w:ilvl="1" w:tplc="04090003" w:tentative="1">
+      <w:start w:val="1"/>
+      <w:numFmt w:val="bullet"/>
+      <w:lvlText w:val="o"/>
+      <w:lvlJc w:val="left"/>
+      <w:pPr>
+        <w:ind w:left="1440" w:hanging="360"/>
+      </w:pPr>
+      <w:rPr>
+        <w:rFonts w:ascii="Courier New" w:hAnsi="Courier New" w:cs="Courier New" w:hint="default"/>
+      </w:rPr>
+    </w:lvl>
+    <w:lvl w:ilvl="2" w:tplc="04090005" w:tentative="1">
+      <w:start w:val="1"/>
+      <w:numFmt w:val="bullet"/>
+      <w:lvlText w:val=""/>
+      <w:lvlJc w:val="left"/>
+      <w:pPr>
+        <w:ind w:left="2160" w:hanging="360"/>
+      </w:pPr>
+      <w:rPr>
+        <w:rFonts w:ascii="Wingdings" w:hAnsi="Wingdings" w:hint="default"/>
+      </w:rPr>
+    </w:lvl>
+    <w:lvl w:ilvl="3" w:tplc="04090001" w:tentative="1">
+      <w:start w:val="1"/>
+      <w:numFmt w:val="bullet"/>
+      <w:lvlText w:val=""/>
+      <w:lvlJc w:val="left"/>
+      <w:pPr>
+        <w:ind w:left="2880" w:hanging="360"/>
+      </w:pPr>
+      <w:rPr>
+        <w:rFonts w:ascii="Symbol" w:hAnsi="Symbol" w:hint="default"/>
+      </w:rPr>
+    </w:lvl>
+    <w:lvl w:ilvl="4" w:tplc="04090003" w:tentative="1">
+      <w:start w:val="1"/>
+      <w:numFmt w:val="bullet"/>
+      <w:lvlText w:val="o"/>
+      <w:lvlJc w:val="left"/>
+      <w:pPr>
+        <w:ind w:left="3600" w:hanging="360"/>
+      </w:pPr>
+      <w:rPr>
+        <w:rFonts w:ascii="Courier New" w:hAnsi="Courier New" w:cs="Courier New" w:hint="default"/>
+      </w:rPr>
+    </w:lvl>
+    <w:lvl w:ilvl="5" w:tplc="04090005" w:tentative="1">
+      <w:start w:val="1"/>
+      <w:numFmt w:val="bullet"/>
+      <w:lvlText w:val=""/>
+      <w:lvlJc w:val="left"/>
+      <w:pPr>
+        <w:ind w:left="4320" w:hanging="360"/>
+      </w:pPr>
+      <w:rPr>
+        <w:rFonts w:ascii="Wingdings" w:hAnsi="Wingdings" w:hint="default"/>
+      </w:rPr>
+    </w:lvl>
+    <w:lvl w:ilvl="6" w:tplc="04090001" w:tentative="1">
+      <w:start w:val="1"/>
+      <w:numFmt w:val="bullet"/>
+      <w:lvlText w:val=""/>
+      <w:lvlJc w:val="left"/>
+      <w:pPr>
+        <w:ind w:left="5040" w:hanging="360"/>
+      </w:pPr>
+      <w:rPr>
+        <w:rFonts w:ascii="Symbol" w:hAnsi="Symbol" w:hint="default"/>
+      </w:rPr>
+    </w:lvl>
+    <w:lvl w:ilvl="7" w:tplc="04090003" w:tentative="1">
+      <w:start w:val="1"/>
+      <w:numFmt w:val="bullet"/>
+      <w:lvlText w:val="o"/>
+      <w:lvlJc w:val="left"/>
+      <w:pPr>
+        <w:ind w:left="5760" w:hanging="360"/>
+      </w:pPr>
+      <w:rPr>
+        <w:rFonts w:ascii="Courier New" w:hAnsi="Courier New" w:cs="Courier New" w:hint="default"/>
+      </w:rPr>
+    </w:lvl>
+    <w:lvl w:ilvl="8" w:tplc="04090005" w:tentative="1">
+      <w:start w:val="1"/>
+      <w:numFmt w:val="bullet"/>
+      <w:lvlText w:val=""/>
+      <w:lvlJc w:val="left"/>
+      <w:pPr>
+        <w:ind w:left="6480" w:hanging="360"/>
+      </w:pPr>
+      <w:rPr>
+        <w:rFonts w:ascii="Wingdings" w:hAnsi="Wingdings" w:hint="default"/>
+      </w:rPr>
     </w:lvl>
   </w:abstractNum>
   <w:num w:numId="1">
@@ -12545,6 +12701,9 @@
     <w:lvlOverride w:ilvl="6"/>
     <w:lvlOverride w:ilvl="7"/>
     <w:lvlOverride w:ilvl="8"/>
+  </w:num>
+  <w:num w:numId="48">
+    <w:abstractNumId w:val="47"/>
   </w:num>
 </w:numbering>
 </file>
@@ -14361,7 +14520,7 @@
 </file>
 
 <file path=customXml/itemProps1.xml><?xml version="1.0" encoding="utf-8"?>
-<ds:datastoreItem xmlns:ds="http://schemas.openxmlformats.org/officeDocument/2006/customXml" ds:itemID="{55AC41DC-793A-4A18-9B08-FEF0EE7B06F6}">
+<ds:datastoreItem xmlns:ds="http://schemas.openxmlformats.org/officeDocument/2006/customXml" ds:itemID="{E9585389-ED86-4173-A18E-3B918A79013E}">
   <ds:schemaRefs>
     <ds:schemaRef ds:uri="http://schemas.openxmlformats.org/officeDocument/2006/bibliography"/>
   </ds:schemaRefs>

</xml_diff>

<commit_message>
5.3 Ước lượng thời gian cho dự án
</commit_message>
<xml_diff>
--- a/docs/MyProjectMgnt.docx
+++ b/docs/MyProjectMgnt.docx
@@ -3479,7 +3479,6 @@
         </w:numPr>
         <w:ind w:left="1620"/>
       </w:pPr>
-      <w:proofErr w:type="gramStart"/>
       <w:r>
         <w:rPr>
           <w:b/>
@@ -3492,15 +3491,7 @@
           <w:b/>
           <w:bCs/>
         </w:rPr>
-        <w:t>ocs</w:t>
-      </w:r>
-      <w:proofErr w:type="gramEnd"/>
-      <w:r>
-        <w:rPr>
-          <w:b/>
-          <w:bCs/>
-        </w:rPr>
-        <w:t>:</w:t>
+        <w:t>ocs:</w:t>
       </w:r>
       <w:r>
         <w:t xml:space="preserve"> chứa tài liệu dự </w:t>
@@ -3515,15 +3506,7 @@
         <w:t>.</w:t>
       </w:r>
       <w:r>
-        <w:t xml:space="preserve"> Đây là </w:t>
-      </w:r>
-      <w:proofErr w:type="gramStart"/>
-      <w:r>
-        <w:t>thư</w:t>
-      </w:r>
-      <w:proofErr w:type="gramEnd"/>
-      <w:r>
-        <w:t xml:space="preserve"> mục nội bộ của dự án</w:t>
+        <w:t xml:space="preserve"> Đây là thư mục nội bộ của dự án</w:t>
       </w:r>
       <w:r>
         <w:t>.</w:t>
@@ -3553,21 +3536,7 @@
         <w:rPr>
           <w:color w:val="FF0000"/>
         </w:rPr>
-        <w:t xml:space="preserve"> vào đây, và cùng nhau kết hợp soạn thảo </w:t>
-      </w:r>
-      <w:proofErr w:type="gramStart"/>
-      <w:r>
-        <w:rPr>
-          <w:color w:val="FF0000"/>
-        </w:rPr>
-        <w:t>chung</w:t>
-      </w:r>
-      <w:proofErr w:type="gramEnd"/>
-      <w:r>
-        <w:rPr>
-          <w:color w:val="FF0000"/>
-        </w:rPr>
-        <w:t xml:space="preserve"> với file này</w:t>
+        <w:t xml:space="preserve"> vào đây, và cùng nhau kết hợp soạn thảo chung với file này</w:t>
       </w:r>
       <w:r>
         <w:t xml:space="preserve">. </w:t>
@@ -3585,7 +3554,6 @@
           <w:color w:val="FF0000"/>
         </w:rPr>
       </w:pPr>
-      <w:proofErr w:type="gramStart"/>
       <w:r>
         <w:rPr>
           <w:b/>
@@ -3594,25 +3562,13 @@
         <w:t>references </w:t>
       </w:r>
       <w:r>
-        <w:t>:</w:t>
-      </w:r>
-      <w:proofErr w:type="gramEnd"/>
-      <w:r>
-        <w:t xml:space="preserve"> thư</w:t>
+        <w:t>: thư</w:t>
       </w:r>
       <w:r>
         <w:t xml:space="preserve"> mục chứa </w:t>
       </w:r>
       <w:r>
-        <w:t xml:space="preserve">bản gốc, tài liệu tham khảo gốc lấy về từ internet… Ví dụ, nếu dev tham khảo mã nguồn mở XYZ, thì dev phải đưa file nén mã nguồn mở gốc đó vào </w:t>
-      </w:r>
-      <w:proofErr w:type="gramStart"/>
-      <w:r>
-        <w:t>thư</w:t>
-      </w:r>
-      <w:proofErr w:type="gramEnd"/>
-      <w:r>
-        <w:t xml:space="preserve"> mục này, đồng thời giải nén và co</w:t>
+        <w:t>bản gốc, tài liệu tham khảo gốc lấy về từ internet… Ví dụ, nếu dev tham khảo mã nguồn mở XYZ, thì dev phải đưa file nén mã nguồn mở gốc đó vào thư mục này, đồng thời giải nén và co</w:t>
       </w:r>
       <w:r>
         <w:t xml:space="preserve">py một lần nữa vào thư mục </w:t>
@@ -3650,7 +3606,6 @@
         </w:numPr>
         <w:ind w:left="1620"/>
       </w:pPr>
-      <w:proofErr w:type="gramStart"/>
       <w:r>
         <w:rPr>
           <w:b/>
@@ -3658,7 +3613,6 @@
         </w:rPr>
         <w:t>releases</w:t>
       </w:r>
-      <w:proofErr w:type="gramEnd"/>
       <w:r>
         <w:t>:</w:t>
       </w:r>
@@ -4255,18 +4209,10 @@
         </w:numPr>
       </w:pPr>
       <w:r>
-        <w:t>Ở mỗi cột</w:t>
-      </w:r>
-      <w:proofErr w:type="gramStart"/>
-      <w:r>
-        <w:t>,</w:t>
-      </w:r>
-      <w:r>
-        <w:t xml:space="preserve">  yêu</w:t>
-      </w:r>
-      <w:proofErr w:type="gramEnd"/>
-      <w:r>
-        <w:t xml:space="preserve"> cầu t</w:t>
+        <w:t>Ở mỗi cột,</w:t>
+      </w:r>
+      <w:r>
+        <w:t xml:space="preserve">  yêu cầu t</w:t>
       </w:r>
       <w:r>
         <w:t>ạo ra</w:t>
@@ -5968,17 +5914,8 @@
           <w:i/>
           <w:iCs/>
         </w:rPr>
-        <w:t xml:space="preserve">Lập trình viên:  Pham </w:t>
-      </w:r>
-      <w:proofErr w:type="gramStart"/>
-      <w:r>
-        <w:rPr>
-          <w:i/>
-          <w:iCs/>
-        </w:rPr>
-        <w:t>Lan</w:t>
-      </w:r>
-      <w:proofErr w:type="gramEnd"/>
+        <w:t>Lập trình viên:  Pham Lan</w:t>
+      </w:r>
     </w:p>
     <w:p>
       <w:pPr>
@@ -6122,13 +6059,8 @@
       </w:pPr>
       <w:bookmarkStart w:id="11" w:name="_Toc25660389"/>
       <w:r>
-        <w:t xml:space="preserve">Phạm </w:t>
-      </w:r>
-      <w:proofErr w:type="gramStart"/>
-      <w:r>
-        <w:t>vi</w:t>
-      </w:r>
-      <w:proofErr w:type="gramEnd"/>
+        <w:t>Phạm vi</w:t>
+      </w:r>
       <w:r>
         <w:t xml:space="preserve"> dự án</w:t>
       </w:r>
@@ -6182,21 +6114,7 @@
           <w:iCs/>
         </w:rPr>
         <w:lastRenderedPageBreak/>
-        <w:t xml:space="preserve">Trước dự </w:t>
-      </w:r>
-      <w:proofErr w:type="gramStart"/>
-      <w:r>
-        <w:rPr>
-          <w:iCs/>
-        </w:rPr>
-        <w:t>án</w:t>
-      </w:r>
-      <w:proofErr w:type="gramEnd"/>
-      <w:r>
-        <w:rPr>
-          <w:iCs/>
-        </w:rPr>
-        <w:t xml:space="preserve"> phải họp team một buổi trao đổi về dự án, phân chia công việc trong dự án. Kickoff bằng 1 buổi party.</w:t>
+        <w:t>Trước dự án phải họp team một buổi trao đổi về dự án, phân chia công việc trong dự án. Kickoff bằng 1 buổi party.</w:t>
       </w:r>
     </w:p>
     <w:p>
@@ -6280,35 +6198,7 @@
         <w:rPr>
           <w:iCs/>
         </w:rPr>
-        <w:t xml:space="preserve">Dự </w:t>
-      </w:r>
-      <w:proofErr w:type="gramStart"/>
-      <w:r>
-        <w:rPr>
-          <w:iCs/>
-        </w:rPr>
-        <w:t>án</w:t>
-      </w:r>
-      <w:proofErr w:type="gramEnd"/>
-      <w:r>
-        <w:rPr>
-          <w:iCs/>
-        </w:rPr>
-        <w:t xml:space="preserve"> dự kiến 4 tháng hoàn thiện, thì sau 1 tháng phải release ver 1 hoàn thiện xong phase 1. 2 tháng tiếp </w:t>
-      </w:r>
-      <w:proofErr w:type="gramStart"/>
-      <w:r>
-        <w:rPr>
-          <w:iCs/>
-        </w:rPr>
-        <w:t>theo</w:t>
-      </w:r>
-      <w:proofErr w:type="gramEnd"/>
-      <w:r>
-        <w:rPr>
-          <w:iCs/>
-        </w:rPr>
-        <w:t xml:space="preserve"> phải hoàn thiện phase 2. Tháng cuối cùng release sản phẩm cuối cho khách hàng.</w:t>
+        <w:t>Dự án dự kiến 4 tháng hoàn thiện, thì sau 1 tháng phải release ver 1 hoàn thiện xong phase 1. 2 tháng tiếp theo phải hoàn thiện phase 2. Tháng cuối cùng release sản phẩm cuối cho khách hàng.</w:t>
       </w:r>
     </w:p>
     <w:p>
@@ -6414,14 +6304,9 @@
         <w:t>Ước lượng</w:t>
       </w:r>
       <w:r>
-        <w:t xml:space="preserve"> </w:t>
-      </w:r>
-      <w:proofErr w:type="gramStart"/>
-      <w:r>
-        <w:t>chung</w:t>
+        <w:t xml:space="preserve"> chung</w:t>
       </w:r>
       <w:bookmarkEnd w:id="13"/>
-      <w:proofErr w:type="gramEnd"/>
     </w:p>
     <w:p>
       <w:pPr>
@@ -6682,18 +6567,16 @@
         </w:rPr>
         <w:t>Bán vé</w:t>
       </w:r>
-      <w:bookmarkStart w:id="15" w:name="_GoBack"/>
+    </w:p>
+    <w:p>
+      <w:pPr>
+        <w:pStyle w:val="Heading2"/>
+      </w:pPr>
+      <w:bookmarkStart w:id="15" w:name="_Toc25660393"/>
+      <w:r>
+        <w:t>Work Breakdown Structure</w:t>
+      </w:r>
       <w:bookmarkEnd w:id="15"/>
-    </w:p>
-    <w:p>
-      <w:pPr>
-        <w:pStyle w:val="Heading2"/>
-      </w:pPr>
-      <w:bookmarkStart w:id="16" w:name="_Toc25660393"/>
-      <w:r>
-        <w:t>Work Breakdown Structure</w:t>
-      </w:r>
-      <w:bookmarkEnd w:id="16"/>
     </w:p>
     <w:p>
       <w:pPr>
@@ -6748,17 +6631,6 @@
     </w:p>
     <w:p>
       <w:pPr>
-        <w:pStyle w:val="Heading2"/>
-      </w:pPr>
-      <w:bookmarkStart w:id="17" w:name="_Toc25660394"/>
-      <w:r>
-        <w:lastRenderedPageBreak/>
-        <w:t>Ước lượng thời gian</w:t>
-      </w:r>
-      <w:bookmarkEnd w:id="17"/>
-    </w:p>
-    <w:p>
-      <w:pPr>
         <w:rPr>
           <w:i/>
           <w:iCs/>
@@ -6768,130 +6640,340 @@
         <w:rPr>
           <w:i/>
           <w:iCs/>
-        </w:rPr>
-        <w:t>Từ WBS</w:t>
-      </w:r>
-      <w:r>
+          <w:noProof/>
+          <w:lang w:eastAsia="en-US" w:bidi="ar-SA"/>
+        </w:rPr>
+        <w:lastRenderedPageBreak/>
+        <w:drawing>
+          <wp:anchor distT="0" distB="0" distL="114300" distR="114300" simplePos="0" relativeHeight="251661312" behindDoc="0" locked="0" layoutInCell="1" allowOverlap="1" wp14:anchorId="73FAB9F0" wp14:editId="6EC86886">
+            <wp:simplePos x="0" y="0"/>
+            <wp:positionH relativeFrom="page">
+              <wp:align>center</wp:align>
+            </wp:positionH>
+            <wp:positionV relativeFrom="paragraph">
+              <wp:posOffset>79375</wp:posOffset>
+            </wp:positionV>
+            <wp:extent cx="7237145" cy="3829656"/>
+            <wp:effectExtent l="0" t="0" r="1905" b="0"/>
+            <wp:wrapTopAndBottom/>
+            <wp:docPr id="3" name="Picture 3" descr="E:\Hust\20191\Quản trị dự án\QTDA-CNTT\references\WBS.png"/>
+            <wp:cNvGraphicFramePr>
+              <a:graphicFrameLocks xmlns:a="http://schemas.openxmlformats.org/drawingml/2006/main" noChangeAspect="1"/>
+            </wp:cNvGraphicFramePr>
+            <a:graphic xmlns:a="http://schemas.openxmlformats.org/drawingml/2006/main">
+              <a:graphicData uri="http://schemas.openxmlformats.org/drawingml/2006/picture">
+                <pic:pic xmlns:pic="http://schemas.openxmlformats.org/drawingml/2006/picture">
+                  <pic:nvPicPr>
+                    <pic:cNvPr id="0" name="Picture 1" descr="E:\Hust\20191\Quản trị dự án\QTDA-CNTT\references\WBS.png"/>
+                    <pic:cNvPicPr>
+                      <a:picLocks noChangeAspect="1" noChangeArrowheads="1"/>
+                    </pic:cNvPicPr>
+                  </pic:nvPicPr>
+                  <pic:blipFill>
+                    <a:blip r:embed="rId16" cstate="print">
+                      <a:extLst>
+                        <a:ext uri="{28A0092B-C50C-407E-A947-70E740481C1C}">
+                          <a14:useLocalDpi xmlns:a14="http://schemas.microsoft.com/office/drawing/2010/main" val="0"/>
+                        </a:ext>
+                      </a:extLst>
+                    </a:blip>
+                    <a:srcRect/>
+                    <a:stretch>
+                      <a:fillRect/>
+                    </a:stretch>
+                  </pic:blipFill>
+                  <pic:spPr bwMode="auto">
+                    <a:xfrm>
+                      <a:off x="0" y="0"/>
+                      <a:ext cx="7237145" cy="3829656"/>
+                    </a:xfrm>
+                    <a:prstGeom prst="rect">
+                      <a:avLst/>
+                    </a:prstGeom>
+                    <a:noFill/>
+                    <a:ln>
+                      <a:noFill/>
+                    </a:ln>
+                  </pic:spPr>
+                </pic:pic>
+              </a:graphicData>
+            </a:graphic>
+            <wp14:sizeRelH relativeFrom="page">
+              <wp14:pctWidth>0</wp14:pctWidth>
+            </wp14:sizeRelH>
+            <wp14:sizeRelV relativeFrom="page">
+              <wp14:pctHeight>0</wp14:pctHeight>
+            </wp14:sizeRelV>
+          </wp:anchor>
+        </w:drawing>
+      </w:r>
+    </w:p>
+    <w:p>
+      <w:pPr>
+        <w:pStyle w:val="Heading2"/>
+      </w:pPr>
+      <w:bookmarkStart w:id="16" w:name="_Toc25660394"/>
+      <w:r>
+        <w:t>Ước lượng thời gian</w:t>
+      </w:r>
+      <w:bookmarkEnd w:id="16"/>
+    </w:p>
+    <w:p>
+      <w:pPr>
+        <w:rPr>
+          <w:iCs/>
+        </w:rPr>
+      </w:pPr>
+      <w:r>
+        <w:rPr>
+          <w:iCs/>
+        </w:rPr>
+        <w:t>Thời gian cho dự án là trong vòng khoảng 4 tháng:</w:t>
+      </w:r>
+    </w:p>
+    <w:p>
+      <w:pPr>
+        <w:pStyle w:val="ListParagraph"/>
+        <w:numPr>
+          <w:ilvl w:val="0"/>
+          <w:numId w:val="49"/>
+        </w:numPr>
+        <w:rPr>
+          <w:iCs/>
+        </w:rPr>
+      </w:pPr>
+      <w:r>
+        <w:rPr>
+          <w:iCs/>
+        </w:rPr>
+        <w:t>1 tháng cho giai đoạn tìm hiểu và khởi dựng dự án và làm 4 chức năng (phase 1):</w:t>
+      </w:r>
+    </w:p>
+    <w:p>
+      <w:pPr>
+        <w:pStyle w:val="ListParagraph"/>
+        <w:numPr>
+          <w:ilvl w:val="2"/>
+          <w:numId w:val="49"/>
+        </w:numPr>
+        <w:rPr>
+          <w:iCs/>
+        </w:rPr>
+      </w:pPr>
+      <w:r>
+        <w:rPr>
+          <w:iCs/>
+        </w:rPr>
+        <w:t>Quản lý danh sách phim</w:t>
+      </w:r>
+    </w:p>
+    <w:p>
+      <w:pPr>
+        <w:pStyle w:val="ListParagraph"/>
+        <w:numPr>
+          <w:ilvl w:val="2"/>
+          <w:numId w:val="49"/>
+        </w:numPr>
+        <w:rPr>
+          <w:iCs/>
+        </w:rPr>
+      </w:pPr>
+      <w:r>
+        <w:rPr>
+          <w:iCs/>
+        </w:rPr>
+        <w:t>Quản lý danh sách thành viên(nhân viên)</w:t>
+      </w:r>
+    </w:p>
+    <w:p>
+      <w:pPr>
+        <w:pStyle w:val="ListParagraph"/>
+        <w:numPr>
+          <w:ilvl w:val="2"/>
+          <w:numId w:val="49"/>
+        </w:numPr>
+        <w:rPr>
+          <w:iCs/>
+        </w:rPr>
+      </w:pPr>
+      <w:r>
+        <w:rPr>
+          <w:iCs/>
+        </w:rPr>
+        <w:t>Quản lý lịch chiếu</w:t>
+      </w:r>
+    </w:p>
+    <w:p>
+      <w:pPr>
+        <w:pStyle w:val="ListParagraph"/>
+        <w:numPr>
+          <w:ilvl w:val="2"/>
+          <w:numId w:val="49"/>
+        </w:numPr>
+        <w:rPr>
+          <w:iCs/>
+        </w:rPr>
+      </w:pPr>
+      <w:r>
+        <w:rPr>
+          <w:iCs/>
+        </w:rPr>
+        <w:t>Quản lý phòng chiếu</w:t>
+      </w:r>
+    </w:p>
+    <w:p>
+      <w:pPr>
+        <w:pStyle w:val="ListParagraph"/>
+        <w:numPr>
+          <w:ilvl w:val="0"/>
+          <w:numId w:val="49"/>
+        </w:numPr>
+        <w:rPr>
+          <w:iCs/>
+        </w:rPr>
+      </w:pPr>
+      <w:r>
+        <w:rPr>
+          <w:iCs/>
+        </w:rPr>
+        <w:t>2 tháng tiếp theo: Fix các lỗi ở Phase 1 và hoàn thiện 2 chức năng (Phase 2):</w:t>
+      </w:r>
+    </w:p>
+    <w:p>
+      <w:pPr>
+        <w:pStyle w:val="ListParagraph"/>
+        <w:numPr>
+          <w:ilvl w:val="2"/>
+          <w:numId w:val="49"/>
+        </w:numPr>
+        <w:rPr>
+          <w:iCs/>
+        </w:rPr>
+      </w:pPr>
+      <w:r>
+        <w:rPr>
+          <w:iCs/>
+        </w:rPr>
+        <w:t>Thống kê số vé xem phim</w:t>
+      </w:r>
+    </w:p>
+    <w:p>
+      <w:pPr>
+        <w:pStyle w:val="ListParagraph"/>
+        <w:numPr>
+          <w:ilvl w:val="2"/>
+          <w:numId w:val="49"/>
+        </w:numPr>
+        <w:rPr>
+          <w:iCs/>
+        </w:rPr>
+      </w:pPr>
+      <w:r>
+        <w:rPr>
+          <w:iCs/>
+        </w:rPr>
+        <w:t>Bán vé, bán vé và thanh toán online</w:t>
+      </w:r>
+    </w:p>
+    <w:p>
+      <w:pPr>
+        <w:pStyle w:val="ListParagraph"/>
+        <w:numPr>
+          <w:ilvl w:val="0"/>
+          <w:numId w:val="49"/>
+        </w:numPr>
+        <w:rPr>
+          <w:iCs/>
+        </w:rPr>
+      </w:pPr>
+      <w:r>
+        <w:rPr>
+          <w:iCs/>
+        </w:rPr>
+        <w:t>Tháng cuối: Deploy sản phẩm và chuyển giao cho khách hàng sử dụng</w:t>
+      </w:r>
+      <w:bookmarkStart w:id="17" w:name="_GoBack"/>
+      <w:bookmarkEnd w:id="17"/>
+    </w:p>
+    <w:p>
+      <w:pPr>
+        <w:pStyle w:val="Heading2"/>
+      </w:pPr>
+      <w:bookmarkStart w:id="18" w:name="_Toc25660395"/>
+      <w:r>
+        <w:t>Ước lượng rủi ro</w:t>
+      </w:r>
+      <w:bookmarkEnd w:id="18"/>
+    </w:p>
+    <w:p/>
+    <w:p>
+      <w:pPr>
+        <w:pStyle w:val="Heading1"/>
+      </w:pPr>
+      <w:bookmarkStart w:id="19" w:name="_Toc25660396"/>
+      <w:r>
+        <w:t>Ước lượng giá thành</w:t>
+      </w:r>
+      <w:bookmarkEnd w:id="19"/>
+    </w:p>
+    <w:p>
+      <w:pPr>
         <w:rPr>
           <w:i/>
-          <w:iCs/>
-        </w:rPr>
-        <w:t xml:space="preserve"> x</w:t>
-      </w:r>
+        </w:rPr>
+      </w:pPr>
       <w:r>
         <w:rPr>
           <w:i/>
-          <w:iCs/>
-        </w:rPr>
-        <w:t>ác định đường găng và c</w:t>
+        </w:rPr>
+        <w:t xml:space="preserve">Chi phí </w:t>
       </w:r>
       <w:r>
         <w:rPr>
           <w:i/>
-          <w:iCs/>
-        </w:rPr>
-        <w:t>ho biết thời gian cần thiết để làm dự án</w:t>
-      </w:r>
-      <w:r>
+        </w:rPr>
+        <w:t>phát triển  +  Chi phí kiểm thử</w:t>
+      </w:r>
+    </w:p>
+    <w:p>
+      <w:pPr>
         <w:rPr>
           <w:i/>
-          <w:iCs/>
-        </w:rPr>
-        <w:t>.</w:t>
-      </w:r>
-    </w:p>
-    <w:p>
-      <w:pPr>
-        <w:pStyle w:val="Heading2"/>
-      </w:pPr>
-      <w:bookmarkStart w:id="18" w:name="_Toc25660395"/>
-      <w:r>
-        <w:t>Ước lượng rủi ro</w:t>
-      </w:r>
-      <w:bookmarkEnd w:id="18"/>
-    </w:p>
-    <w:p/>
+        </w:rPr>
+      </w:pPr>
+      <w:r>
+        <w:rPr>
+          <w:i/>
+        </w:rPr>
+        <w:t>Chi phí vận hành</w:t>
+      </w:r>
+      <w:r>
+        <w:rPr>
+          <w:i/>
+        </w:rPr>
+        <w:t>, quản lý, hành chính</w:t>
+      </w:r>
+    </w:p>
+    <w:p>
+      <w:pPr>
+        <w:rPr>
+          <w:i/>
+        </w:rPr>
+      </w:pPr>
+      <w:r>
+        <w:rPr>
+          <w:i/>
+        </w:rPr>
+        <w:t>Chi phí kính doanh, quảng cáo, tiếp thị</w:t>
+      </w:r>
+    </w:p>
     <w:p>
       <w:pPr>
         <w:pStyle w:val="Heading1"/>
       </w:pPr>
-      <w:bookmarkStart w:id="19" w:name="_Toc25660396"/>
-      <w:r>
-        <w:t>Ước lượng giá thành</w:t>
-      </w:r>
-      <w:bookmarkEnd w:id="19"/>
-    </w:p>
-    <w:p>
-      <w:pPr>
-        <w:rPr>
-          <w:i/>
-        </w:rPr>
-      </w:pPr>
-      <w:r>
-        <w:rPr>
-          <w:i/>
-        </w:rPr>
-        <w:t xml:space="preserve">Chi phí </w:t>
-      </w:r>
-      <w:r>
-        <w:rPr>
-          <w:i/>
-        </w:rPr>
-        <w:t xml:space="preserve">phát </w:t>
-      </w:r>
-      <w:proofErr w:type="gramStart"/>
-      <w:r>
-        <w:rPr>
-          <w:i/>
-        </w:rPr>
-        <w:t>triển  +</w:t>
-      </w:r>
-      <w:proofErr w:type="gramEnd"/>
-      <w:r>
-        <w:rPr>
-          <w:i/>
-        </w:rPr>
-        <w:t xml:space="preserve">  Chi phí kiểm thử</w:t>
-      </w:r>
-    </w:p>
-    <w:p>
-      <w:pPr>
-        <w:rPr>
-          <w:i/>
-        </w:rPr>
-      </w:pPr>
-      <w:r>
-        <w:rPr>
-          <w:i/>
-        </w:rPr>
-        <w:t>Chi phí vận hành</w:t>
-      </w:r>
-      <w:r>
-        <w:rPr>
-          <w:i/>
-        </w:rPr>
-        <w:t>, quản lý, hành chính</w:t>
-      </w:r>
-    </w:p>
-    <w:p>
-      <w:pPr>
-        <w:rPr>
-          <w:i/>
-        </w:rPr>
-      </w:pPr>
-      <w:r>
-        <w:rPr>
-          <w:i/>
-        </w:rPr>
-        <w:t>Chi phí kính doanh, quảng cáo, tiếp thị</w:t>
-      </w:r>
-    </w:p>
-    <w:p>
-      <w:pPr>
-        <w:pStyle w:val="Heading1"/>
-      </w:pPr>
       <w:bookmarkStart w:id="20" w:name="_Toc25660397"/>
       <w:r>
+        <w:lastRenderedPageBreak/>
         <w:t>Ước lượng chất lượng</w:t>
       </w:r>
       <w:bookmarkEnd w:id="20"/>
@@ -7104,13 +7186,8 @@
         <w:t xml:space="preserve"> l</w:t>
       </w:r>
       <w:r>
-        <w:t>àm việc trực tiếp ở công ty chúng tôi để tiện trao đổi và sửa lỗi?</w:t>
-      </w:r>
-      <w:proofErr w:type="gramStart"/>
-      <w:r>
-        <w:t>”.</w:t>
-      </w:r>
-      <w:proofErr w:type="gramEnd"/>
+        <w:t>àm việc trực tiếp ở công ty chúng tôi để tiện trao đổi và sửa lỗi?”.</w:t>
+      </w:r>
     </w:p>
     <w:p>
       <w:pPr>
@@ -7226,7 +7303,6 @@
         <w:ind w:left="720"/>
       </w:pPr>
       <w:r>
-        <w:lastRenderedPageBreak/>
         <w:tab/>
       </w:r>
     </w:p>
@@ -7266,15 +7342,7 @@
         <w:t>Khách hàng yêu cầu: “</w:t>
       </w:r>
       <w:r>
-        <w:t xml:space="preserve">Dự </w:t>
-      </w:r>
-      <w:proofErr w:type="gramStart"/>
-      <w:r>
-        <w:t>án</w:t>
-      </w:r>
-      <w:proofErr w:type="gramEnd"/>
-      <w:r>
-        <w:t xml:space="preserve"> phát triển phần mềm này giá 100 triệu. Giá này c</w:t>
+        <w:t>Dự án phát triển phần mềm này giá 100 triệu. Giá này c</w:t>
       </w:r>
       <w:r>
         <w:t xml:space="preserve">ó </w:t>
@@ -7355,6 +7423,7 @@
       </w:pPr>
       <w:bookmarkStart w:id="28" w:name="_Toc25660405"/>
       <w:r>
+        <w:lastRenderedPageBreak/>
         <w:t>Đóng dự án</w:t>
       </w:r>
       <w:bookmarkEnd w:id="28"/>
@@ -7580,12 +7649,12 @@
     <w:p/>
     <w:p/>
     <w:sectPr>
-      <w:headerReference w:type="even" r:id="rId16"/>
-      <w:headerReference w:type="default" r:id="rId17"/>
-      <w:footerReference w:type="even" r:id="rId18"/>
-      <w:footerReference w:type="default" r:id="rId19"/>
-      <w:headerReference w:type="first" r:id="rId20"/>
-      <w:footerReference w:type="first" r:id="rId21"/>
+      <w:headerReference w:type="even" r:id="rId17"/>
+      <w:headerReference w:type="default" r:id="rId18"/>
+      <w:footerReference w:type="even" r:id="rId19"/>
+      <w:footerReference w:type="default" r:id="rId20"/>
+      <w:headerReference w:type="first" r:id="rId21"/>
+      <w:footerReference w:type="first" r:id="rId22"/>
       <w:footnotePr>
         <w:pos w:val="beneathText"/>
       </w:footnotePr>
@@ -7896,7 +7965,6 @@
         <w:lang w:eastAsia="ar-SA" w:bidi="ar-SA"/>
       </w:rPr>
     </w:pPr>
-    <w:proofErr w:type="gramStart"/>
     <w:r>
       <w:rPr>
         <w:i/>
@@ -7905,7 +7973,6 @@
       </w:rPr>
       <w:t>soict.hust.edu.vn</w:t>
     </w:r>
-    <w:proofErr w:type="gramEnd"/>
     <w:r>
       <w:rPr>
         <w:i/>
@@ -9771,6 +9838,119 @@
     </w:lvl>
   </w:abstractNum>
   <w:abstractNum w:abstractNumId="23" w15:restartNumberingAfterBreak="0">
+    <w:nsid w:val="11D43361"/>
+    <w:multiLevelType w:val="hybridMultilevel"/>
+    <w:tmpl w:val="C496636A"/>
+    <w:lvl w:ilvl="0" w:tplc="04090001">
+      <w:start w:val="1"/>
+      <w:numFmt w:val="bullet"/>
+      <w:lvlText w:val=""/>
+      <w:lvlJc w:val="left"/>
+      <w:pPr>
+        <w:ind w:left="1440" w:hanging="360"/>
+      </w:pPr>
+      <w:rPr>
+        <w:rFonts w:ascii="Symbol" w:hAnsi="Symbol" w:hint="default"/>
+      </w:rPr>
+    </w:lvl>
+    <w:lvl w:ilvl="1" w:tplc="04090003">
+      <w:start w:val="1"/>
+      <w:numFmt w:val="bullet"/>
+      <w:lvlText w:val="o"/>
+      <w:lvlJc w:val="left"/>
+      <w:pPr>
+        <w:ind w:left="1440" w:hanging="360"/>
+      </w:pPr>
+      <w:rPr>
+        <w:rFonts w:ascii="Courier New" w:hAnsi="Courier New" w:cs="Courier New" w:hint="default"/>
+      </w:rPr>
+    </w:lvl>
+    <w:lvl w:ilvl="2" w:tplc="04090005">
+      <w:start w:val="1"/>
+      <w:numFmt w:val="bullet"/>
+      <w:lvlText w:val=""/>
+      <w:lvlJc w:val="left"/>
+      <w:pPr>
+        <w:ind w:left="2160" w:hanging="360"/>
+      </w:pPr>
+      <w:rPr>
+        <w:rFonts w:ascii="Wingdings" w:hAnsi="Wingdings" w:hint="default"/>
+      </w:rPr>
+    </w:lvl>
+    <w:lvl w:ilvl="3" w:tplc="04090001" w:tentative="1">
+      <w:start w:val="1"/>
+      <w:numFmt w:val="bullet"/>
+      <w:lvlText w:val=""/>
+      <w:lvlJc w:val="left"/>
+      <w:pPr>
+        <w:ind w:left="2880" w:hanging="360"/>
+      </w:pPr>
+      <w:rPr>
+        <w:rFonts w:ascii="Symbol" w:hAnsi="Symbol" w:hint="default"/>
+      </w:rPr>
+    </w:lvl>
+    <w:lvl w:ilvl="4" w:tplc="04090003" w:tentative="1">
+      <w:start w:val="1"/>
+      <w:numFmt w:val="bullet"/>
+      <w:lvlText w:val="o"/>
+      <w:lvlJc w:val="left"/>
+      <w:pPr>
+        <w:ind w:left="3600" w:hanging="360"/>
+      </w:pPr>
+      <w:rPr>
+        <w:rFonts w:ascii="Courier New" w:hAnsi="Courier New" w:cs="Courier New" w:hint="default"/>
+      </w:rPr>
+    </w:lvl>
+    <w:lvl w:ilvl="5" w:tplc="04090005" w:tentative="1">
+      <w:start w:val="1"/>
+      <w:numFmt w:val="bullet"/>
+      <w:lvlText w:val=""/>
+      <w:lvlJc w:val="left"/>
+      <w:pPr>
+        <w:ind w:left="4320" w:hanging="360"/>
+      </w:pPr>
+      <w:rPr>
+        <w:rFonts w:ascii="Wingdings" w:hAnsi="Wingdings" w:hint="default"/>
+      </w:rPr>
+    </w:lvl>
+    <w:lvl w:ilvl="6" w:tplc="04090001" w:tentative="1">
+      <w:start w:val="1"/>
+      <w:numFmt w:val="bullet"/>
+      <w:lvlText w:val=""/>
+      <w:lvlJc w:val="left"/>
+      <w:pPr>
+        <w:ind w:left="5040" w:hanging="360"/>
+      </w:pPr>
+      <w:rPr>
+        <w:rFonts w:ascii="Symbol" w:hAnsi="Symbol" w:hint="default"/>
+      </w:rPr>
+    </w:lvl>
+    <w:lvl w:ilvl="7" w:tplc="04090003" w:tentative="1">
+      <w:start w:val="1"/>
+      <w:numFmt w:val="bullet"/>
+      <w:lvlText w:val="o"/>
+      <w:lvlJc w:val="left"/>
+      <w:pPr>
+        <w:ind w:left="5760" w:hanging="360"/>
+      </w:pPr>
+      <w:rPr>
+        <w:rFonts w:ascii="Courier New" w:hAnsi="Courier New" w:cs="Courier New" w:hint="default"/>
+      </w:rPr>
+    </w:lvl>
+    <w:lvl w:ilvl="8" w:tplc="04090005" w:tentative="1">
+      <w:start w:val="1"/>
+      <w:numFmt w:val="bullet"/>
+      <w:lvlText w:val=""/>
+      <w:lvlJc w:val="left"/>
+      <w:pPr>
+        <w:ind w:left="6480" w:hanging="360"/>
+      </w:pPr>
+      <w:rPr>
+        <w:rFonts w:ascii="Wingdings" w:hAnsi="Wingdings" w:hint="default"/>
+      </w:rPr>
+    </w:lvl>
+  </w:abstractNum>
+  <w:abstractNum w:abstractNumId="24" w15:restartNumberingAfterBreak="0">
     <w:nsid w:val="14443511"/>
     <w:multiLevelType w:val="hybridMultilevel"/>
     <w:tmpl w:val="39E211EA"/>
@@ -9882,7 +10062,7 @@
       </w:rPr>
     </w:lvl>
   </w:abstractNum>
-  <w:abstractNum w:abstractNumId="24" w15:restartNumberingAfterBreak="0">
+  <w:abstractNum w:abstractNumId="25" w15:restartNumberingAfterBreak="0">
     <w:nsid w:val="17E86640"/>
     <w:multiLevelType w:val="hybridMultilevel"/>
     <w:tmpl w:val="E75E9EBC"/>
@@ -10023,7 +10203,7 @@
       </w:rPr>
     </w:lvl>
   </w:abstractNum>
-  <w:abstractNum w:abstractNumId="25" w15:restartNumberingAfterBreak="0">
+  <w:abstractNum w:abstractNumId="26" w15:restartNumberingAfterBreak="0">
     <w:nsid w:val="1904704E"/>
     <w:multiLevelType w:val="multilevel"/>
     <w:tmpl w:val="00000011"/>
@@ -10136,7 +10316,7 @@
       </w:pPr>
     </w:lvl>
   </w:abstractNum>
-  <w:abstractNum w:abstractNumId="26" w15:restartNumberingAfterBreak="0">
+  <w:abstractNum w:abstractNumId="27" w15:restartNumberingAfterBreak="0">
     <w:nsid w:val="1F391341"/>
     <w:multiLevelType w:val="hybridMultilevel"/>
     <w:tmpl w:val="28D01D6A"/>
@@ -10276,7 +10456,7 @@
       </w:rPr>
     </w:lvl>
   </w:abstractNum>
-  <w:abstractNum w:abstractNumId="27" w15:restartNumberingAfterBreak="0">
+  <w:abstractNum w:abstractNumId="28" w15:restartNumberingAfterBreak="0">
     <w:nsid w:val="1FCD39A1"/>
     <w:multiLevelType w:val="multilevel"/>
     <w:tmpl w:val="AC12CE28"/>
@@ -10392,7 +10572,7 @@
       </w:pPr>
     </w:lvl>
   </w:abstractNum>
-  <w:abstractNum w:abstractNumId="28" w15:restartNumberingAfterBreak="0">
+  <w:abstractNum w:abstractNumId="29" w15:restartNumberingAfterBreak="0">
     <w:nsid w:val="1FE2537C"/>
     <w:multiLevelType w:val="hybridMultilevel"/>
     <w:tmpl w:val="DC94D102"/>
@@ -10481,7 +10661,7 @@
       </w:pPr>
     </w:lvl>
   </w:abstractNum>
-  <w:abstractNum w:abstractNumId="29" w15:restartNumberingAfterBreak="0">
+  <w:abstractNum w:abstractNumId="30" w15:restartNumberingAfterBreak="0">
     <w:nsid w:val="22EB47C4"/>
     <w:multiLevelType w:val="hybridMultilevel"/>
     <w:tmpl w:val="58A2CCCA"/>
@@ -10570,7 +10750,7 @@
       </w:pPr>
     </w:lvl>
   </w:abstractNum>
-  <w:abstractNum w:abstractNumId="30" w15:restartNumberingAfterBreak="0">
+  <w:abstractNum w:abstractNumId="31" w15:restartNumberingAfterBreak="0">
     <w:nsid w:val="23AD6F2E"/>
     <w:multiLevelType w:val="hybridMultilevel"/>
     <w:tmpl w:val="33501322"/>
@@ -10683,7 +10863,7 @@
       </w:rPr>
     </w:lvl>
   </w:abstractNum>
-  <w:abstractNum w:abstractNumId="31" w15:restartNumberingAfterBreak="0">
+  <w:abstractNum w:abstractNumId="32" w15:restartNumberingAfterBreak="0">
     <w:nsid w:val="2A332316"/>
     <w:multiLevelType w:val="hybridMultilevel"/>
     <w:tmpl w:val="8D50A05A"/>
@@ -10795,7 +10975,7 @@
       </w:rPr>
     </w:lvl>
   </w:abstractNum>
-  <w:abstractNum w:abstractNumId="32" w15:restartNumberingAfterBreak="0">
+  <w:abstractNum w:abstractNumId="33" w15:restartNumberingAfterBreak="0">
     <w:nsid w:val="2D5B3E5E"/>
     <w:multiLevelType w:val="multilevel"/>
     <w:tmpl w:val="AC12CE28"/>
@@ -10911,7 +11091,7 @@
       </w:pPr>
     </w:lvl>
   </w:abstractNum>
-  <w:abstractNum w:abstractNumId="33" w15:restartNumberingAfterBreak="0">
+  <w:abstractNum w:abstractNumId="34" w15:restartNumberingAfterBreak="0">
     <w:nsid w:val="3A2B4E87"/>
     <w:multiLevelType w:val="multilevel"/>
     <w:tmpl w:val="AC12CE28"/>
@@ -11027,7 +11207,7 @@
       </w:pPr>
     </w:lvl>
   </w:abstractNum>
-  <w:abstractNum w:abstractNumId="34" w15:restartNumberingAfterBreak="0">
+  <w:abstractNum w:abstractNumId="35" w15:restartNumberingAfterBreak="0">
     <w:nsid w:val="434F6183"/>
     <w:multiLevelType w:val="hybridMultilevel"/>
     <w:tmpl w:val="77F43510"/>
@@ -11113,7 +11293,7 @@
       </w:pPr>
     </w:lvl>
   </w:abstractNum>
-  <w:abstractNum w:abstractNumId="35" w15:restartNumberingAfterBreak="0">
+  <w:abstractNum w:abstractNumId="36" w15:restartNumberingAfterBreak="0">
     <w:nsid w:val="48A10028"/>
     <w:multiLevelType w:val="hybridMultilevel"/>
     <w:tmpl w:val="58A2CCCA"/>
@@ -11202,7 +11382,7 @@
       </w:pPr>
     </w:lvl>
   </w:abstractNum>
-  <w:abstractNum w:abstractNumId="36" w15:restartNumberingAfterBreak="0">
+  <w:abstractNum w:abstractNumId="37" w15:restartNumberingAfterBreak="0">
     <w:nsid w:val="4CB1744A"/>
     <w:multiLevelType w:val="hybridMultilevel"/>
     <w:tmpl w:val="34A8780A"/>
@@ -11315,7 +11495,7 @@
       </w:rPr>
     </w:lvl>
   </w:abstractNum>
-  <w:abstractNum w:abstractNumId="37" w15:restartNumberingAfterBreak="0">
+  <w:abstractNum w:abstractNumId="38" w15:restartNumberingAfterBreak="0">
     <w:nsid w:val="4EAF51D8"/>
     <w:multiLevelType w:val="hybridMultilevel"/>
     <w:tmpl w:val="58A2CCCA"/>
@@ -11404,7 +11584,7 @@
       </w:pPr>
     </w:lvl>
   </w:abstractNum>
-  <w:abstractNum w:abstractNumId="38" w15:restartNumberingAfterBreak="0">
+  <w:abstractNum w:abstractNumId="39" w15:restartNumberingAfterBreak="0">
     <w:nsid w:val="58B72105"/>
     <w:multiLevelType w:val="multilevel"/>
     <w:tmpl w:val="D960FB60"/>
@@ -11553,7 +11733,7 @@
       </w:rPr>
     </w:lvl>
   </w:abstractNum>
-  <w:abstractNum w:abstractNumId="39" w15:restartNumberingAfterBreak="0">
+  <w:abstractNum w:abstractNumId="40" w15:restartNumberingAfterBreak="0">
     <w:nsid w:val="67C1146D"/>
     <w:multiLevelType w:val="hybridMultilevel"/>
     <w:tmpl w:val="7DA8282E"/>
@@ -11693,7 +11873,7 @@
       </w:rPr>
     </w:lvl>
   </w:abstractNum>
-  <w:abstractNum w:abstractNumId="40" w15:restartNumberingAfterBreak="0">
+  <w:abstractNum w:abstractNumId="41" w15:restartNumberingAfterBreak="0">
     <w:nsid w:val="6DB515BB"/>
     <w:multiLevelType w:val="hybridMultilevel"/>
     <w:tmpl w:val="A244AECE"/>
@@ -11806,7 +11986,7 @@
       </w:rPr>
     </w:lvl>
   </w:abstractNum>
-  <w:abstractNum w:abstractNumId="41" w15:restartNumberingAfterBreak="0">
+  <w:abstractNum w:abstractNumId="42" w15:restartNumberingAfterBreak="0">
     <w:nsid w:val="6E6566D4"/>
     <w:multiLevelType w:val="hybridMultilevel"/>
     <w:tmpl w:val="DC94D102"/>
@@ -11895,7 +12075,7 @@
       </w:pPr>
     </w:lvl>
   </w:abstractNum>
-  <w:abstractNum w:abstractNumId="42" w15:restartNumberingAfterBreak="0">
+  <w:abstractNum w:abstractNumId="43" w15:restartNumberingAfterBreak="0">
     <w:nsid w:val="71F0466C"/>
     <w:multiLevelType w:val="hybridMultilevel"/>
     <w:tmpl w:val="DF5A2BB0"/>
@@ -12008,7 +12188,7 @@
       </w:rPr>
     </w:lvl>
   </w:abstractNum>
-  <w:abstractNum w:abstractNumId="43" w15:restartNumberingAfterBreak="0">
+  <w:abstractNum w:abstractNumId="44" w15:restartNumberingAfterBreak="0">
     <w:nsid w:val="7745669D"/>
     <w:multiLevelType w:val="hybridMultilevel"/>
     <w:tmpl w:val="7C84415A"/>
@@ -12097,7 +12277,7 @@
       </w:pPr>
     </w:lvl>
   </w:abstractNum>
-  <w:abstractNum w:abstractNumId="44" w15:restartNumberingAfterBreak="0">
+  <w:abstractNum w:abstractNumId="45" w15:restartNumberingAfterBreak="0">
     <w:nsid w:val="791F5AAC"/>
     <w:multiLevelType w:val="hybridMultilevel"/>
     <w:tmpl w:val="830CD300"/>
@@ -12210,7 +12390,7 @@
       </w:rPr>
     </w:lvl>
   </w:abstractNum>
-  <w:abstractNum w:abstractNumId="45" w15:restartNumberingAfterBreak="0">
+  <w:abstractNum w:abstractNumId="46" w15:restartNumberingAfterBreak="0">
     <w:nsid w:val="79405515"/>
     <w:multiLevelType w:val="hybridMultilevel"/>
     <w:tmpl w:val="B588D586"/>
@@ -12326,7 +12506,7 @@
       </w:pPr>
     </w:lvl>
   </w:abstractNum>
-  <w:abstractNum w:abstractNumId="46" w15:restartNumberingAfterBreak="0">
+  <w:abstractNum w:abstractNumId="47" w15:restartNumberingAfterBreak="0">
     <w:nsid w:val="795348F1"/>
     <w:multiLevelType w:val="multilevel"/>
     <w:tmpl w:val="00000011"/>
@@ -12439,7 +12619,7 @@
       </w:pPr>
     </w:lvl>
   </w:abstractNum>
-  <w:abstractNum w:abstractNumId="47" w15:restartNumberingAfterBreak="0">
+  <w:abstractNum w:abstractNumId="48" w15:restartNumberingAfterBreak="0">
     <w:nsid w:val="7E0A106C"/>
     <w:multiLevelType w:val="hybridMultilevel"/>
     <w:tmpl w:val="56624746"/>
@@ -12607,34 +12787,34 @@
     <w:abstractNumId w:val="17"/>
   </w:num>
   <w:num w:numId="19">
-    <w:abstractNumId w:val="25"/>
+    <w:abstractNumId w:val="26"/>
   </w:num>
   <w:num w:numId="20">
+    <w:abstractNumId w:val="47"/>
+  </w:num>
+  <w:num w:numId="21">
     <w:abstractNumId w:val="46"/>
   </w:num>
-  <w:num w:numId="21">
-    <w:abstractNumId w:val="45"/>
-  </w:num>
   <w:num w:numId="22">
-    <w:abstractNumId w:val="24"/>
+    <w:abstractNumId w:val="25"/>
   </w:num>
   <w:num w:numId="23">
     <w:abstractNumId w:val="20"/>
   </w:num>
   <w:num w:numId="24">
-    <w:abstractNumId w:val="26"/>
+    <w:abstractNumId w:val="27"/>
   </w:num>
   <w:num w:numId="25">
-    <w:abstractNumId w:val="32"/>
+    <w:abstractNumId w:val="33"/>
   </w:num>
   <w:num w:numId="26">
-    <w:abstractNumId w:val="27"/>
+    <w:abstractNumId w:val="28"/>
   </w:num>
   <w:num w:numId="27">
-    <w:abstractNumId w:val="39"/>
+    <w:abstractNumId w:val="40"/>
   </w:num>
   <w:num w:numId="28">
-    <w:abstractNumId w:val="33"/>
+    <w:abstractNumId w:val="34"/>
   </w:num>
   <w:num w:numId="29">
     <w:abstractNumId w:val="21"/>
@@ -12643,55 +12823,55 @@
     <w:abstractNumId w:val="19"/>
   </w:num>
   <w:num w:numId="31">
+    <w:abstractNumId w:val="39"/>
+  </w:num>
+  <w:num w:numId="32">
+    <w:abstractNumId w:val="32"/>
+  </w:num>
+  <w:num w:numId="33">
+    <w:abstractNumId w:val="35"/>
+  </w:num>
+  <w:num w:numId="34">
+    <w:abstractNumId w:val="30"/>
+  </w:num>
+  <w:num w:numId="35">
     <w:abstractNumId w:val="38"/>
   </w:num>
-  <w:num w:numId="32">
-    <w:abstractNumId w:val="31"/>
+  <w:num w:numId="36">
+    <w:abstractNumId w:val="36"/>
   </w:num>
-  <w:num w:numId="33">
-    <w:abstractNumId w:val="34"/>
+  <w:num w:numId="37">
+    <w:abstractNumId w:val="42"/>
   </w:num>
-  <w:num w:numId="34">
+  <w:num w:numId="38">
     <w:abstractNumId w:val="29"/>
   </w:num>
-  <w:num w:numId="35">
-    <w:abstractNumId w:val="37"/>
+  <w:num w:numId="39">
+    <w:abstractNumId w:val="44"/>
   </w:num>
-  <w:num w:numId="36">
-    <w:abstractNumId w:val="35"/>
-  </w:num>
-  <w:num w:numId="37">
-    <w:abstractNumId w:val="41"/>
-  </w:num>
-  <w:num w:numId="38">
-    <w:abstractNumId w:val="28"/>
-  </w:num>
-  <w:num w:numId="39">
+  <w:num w:numId="40">
     <w:abstractNumId w:val="43"/>
   </w:num>
-  <w:num w:numId="40">
-    <w:abstractNumId w:val="42"/>
-  </w:num>
   <w:num w:numId="41">
-    <w:abstractNumId w:val="44"/>
+    <w:abstractNumId w:val="45"/>
   </w:num>
   <w:num w:numId="42">
     <w:abstractNumId w:val="18"/>
   </w:num>
   <w:num w:numId="43">
-    <w:abstractNumId w:val="40"/>
+    <w:abstractNumId w:val="41"/>
   </w:num>
   <w:num w:numId="44">
-    <w:abstractNumId w:val="30"/>
+    <w:abstractNumId w:val="31"/>
   </w:num>
   <w:num w:numId="45">
-    <w:abstractNumId w:val="36"/>
+    <w:abstractNumId w:val="37"/>
   </w:num>
   <w:num w:numId="46">
     <w:abstractNumId w:val="22"/>
   </w:num>
   <w:num w:numId="47">
-    <w:abstractNumId w:val="23"/>
+    <w:abstractNumId w:val="24"/>
     <w:lvlOverride w:ilvl="0"/>
     <w:lvlOverride w:ilvl="1"/>
     <w:lvlOverride w:ilvl="2"/>
@@ -12703,7 +12883,10 @@
     <w:lvlOverride w:ilvl="8"/>
   </w:num>
   <w:num w:numId="48">
-    <w:abstractNumId w:val="47"/>
+    <w:abstractNumId w:val="48"/>
+  </w:num>
+  <w:num w:numId="49">
+    <w:abstractNumId w:val="23"/>
   </w:num>
 </w:numbering>
 </file>
@@ -14520,7 +14703,7 @@
 </file>
 
 <file path=customXml/itemProps1.xml><?xml version="1.0" encoding="utf-8"?>
-<ds:datastoreItem xmlns:ds="http://schemas.openxmlformats.org/officeDocument/2006/customXml" ds:itemID="{E9585389-ED86-4173-A18E-3B918A79013E}">
+<ds:datastoreItem xmlns:ds="http://schemas.openxmlformats.org/officeDocument/2006/customXml" ds:itemID="{842170C0-3613-4820-A143-A59E3D257D42}">
   <ds:schemaRefs>
     <ds:schemaRef ds:uri="http://schemas.openxmlformats.org/officeDocument/2006/bibliography"/>
   </ds:schemaRefs>

</xml_diff>

<commit_message>
Chỉnh sửa tích hợp hệ thống'
</commit_message>
<xml_diff>
--- a/docs/MyProjectMgnt.docx
+++ b/docs/MyProjectMgnt.docx
@@ -5658,12 +5658,10 @@
       <w:tr>
         <w:tc>
           <w:tcPr>
+            <w:cnfStyle w:val="001000000000" w:firstRow="0" w:lastRow="0" w:firstColumn="1" w:lastColumn="0" w:oddVBand="0" w:evenVBand="0" w:oddHBand="0" w:evenHBand="0" w:firstRowFirstColumn="0" w:firstRowLastColumn="0" w:lastRowFirstColumn="0" w:lastRowLastColumn="0"/>
             <w:tcW w:w="1495" w:type="dxa"/>
           </w:tcPr>
           <w:p>
-            <w:pPr>
-              <w:cnfStyle w:val="001000000000" w:firstRow="0" w:lastRow="0" w:firstColumn="1" w:lastColumn="0" w:oddVBand="0" w:evenVBand="0" w:oddHBand="0" w:evenHBand="0" w:firstRowFirstColumn="0" w:firstRowLastColumn="0" w:lastRowFirstColumn="0" w:lastRowLastColumn="0"/>
-            </w:pPr>
             <w:r>
               <w:t>10/12/2019</w:t>
             </w:r>
@@ -5674,6 +5672,9 @@
             <w:tcW w:w="3180" w:type="dxa"/>
           </w:tcPr>
           <w:p>
+            <w:pPr>
+              <w:cnfStyle w:val="000000000000" w:firstRow="0" w:lastRow="0" w:firstColumn="0" w:lastColumn="0" w:oddVBand="0" w:evenVBand="0" w:oddHBand="0" w:evenHBand="0" w:firstRowFirstColumn="0" w:firstRowLastColumn="0" w:lastRowFirstColumn="0" w:lastRowLastColumn="0"/>
+            </w:pPr>
             <w:r>
               <w:t>Giám sát dự án</w:t>
             </w:r>
@@ -5684,6 +5685,9 @@
             <w:tcW w:w="1063" w:type="dxa"/>
           </w:tcPr>
           <w:p>
+            <w:pPr>
+              <w:cnfStyle w:val="000000000000" w:firstRow="0" w:lastRow="0" w:firstColumn="0" w:lastColumn="0" w:oddVBand="0" w:evenVBand="0" w:oddHBand="0" w:evenHBand="0" w:firstRowFirstColumn="0" w:firstRowLastColumn="0" w:lastRowFirstColumn="0" w:lastRowLastColumn="0"/>
+            </w:pPr>
             <w:r>
               <w:t>0.9</w:t>
             </w:r>
@@ -5694,15 +5698,20 @@
             <w:tcW w:w="1552" w:type="dxa"/>
           </w:tcPr>
           <w:p>
-            <w:bookmarkStart w:id="0" w:name="_GoBack"/>
-            <w:bookmarkEnd w:id="0"/>
+            <w:pPr>
+              <w:cnfStyle w:val="000000000000" w:firstRow="0" w:lastRow="0" w:firstColumn="0" w:lastColumn="0" w:oddVBand="0" w:evenVBand="0" w:oddHBand="0" w:evenHBand="0" w:firstRowFirstColumn="0" w:firstRowLastColumn="0" w:lastRowFirstColumn="0" w:lastRowLastColumn="0"/>
+            </w:pPr>
           </w:p>
         </w:tc>
         <w:tc>
           <w:tcPr>
             <w:tcW w:w="1440" w:type="dxa"/>
           </w:tcPr>
-          <w:p/>
+          <w:p>
+            <w:pPr>
+              <w:cnfStyle w:val="000000000000" w:firstRow="0" w:lastRow="0" w:firstColumn="0" w:lastColumn="0" w:oddVBand="0" w:evenVBand="0" w:oddHBand="0" w:evenHBand="0" w:firstRowFirstColumn="0" w:firstRowLastColumn="0" w:lastRowFirstColumn="0" w:lastRowLastColumn="0"/>
+            </w:pPr>
+          </w:p>
         </w:tc>
       </w:tr>
       <w:tr>
@@ -5896,25 +5905,25 @@
       <w:pPr>
         <w:pStyle w:val="Heading1"/>
       </w:pPr>
-      <w:bookmarkStart w:id="1" w:name="_Toc25660378"/>
+      <w:bookmarkStart w:id="0" w:name="_Toc25660378"/>
       <w:r>
         <w:lastRenderedPageBreak/>
         <w:t>Giới thiệu dự án</w:t>
       </w:r>
+      <w:bookmarkEnd w:id="0"/>
+    </w:p>
+    <w:p>
+      <w:pPr>
+        <w:pStyle w:val="Heading2"/>
+      </w:pPr>
+      <w:bookmarkStart w:id="1" w:name="_Toc25660379"/>
+      <w:r>
+        <w:t xml:space="preserve">Mô tả </w:t>
+      </w:r>
+      <w:r>
+        <w:t>dự án</w:t>
+      </w:r>
       <w:bookmarkEnd w:id="1"/>
-    </w:p>
-    <w:p>
-      <w:pPr>
-        <w:pStyle w:val="Heading2"/>
-      </w:pPr>
-      <w:bookmarkStart w:id="2" w:name="_Toc25660379"/>
-      <w:r>
-        <w:t xml:space="preserve">Mô tả </w:t>
-      </w:r>
-      <w:r>
-        <w:t>dự án</w:t>
-      </w:r>
-      <w:bookmarkEnd w:id="2"/>
     </w:p>
     <w:p>
       <w:pPr>
@@ -5935,11 +5944,11 @@
       <w:pPr>
         <w:pStyle w:val="Heading2"/>
       </w:pPr>
-      <w:bookmarkStart w:id="3" w:name="_Toc25660380"/>
+      <w:bookmarkStart w:id="2" w:name="_Toc25660380"/>
       <w:r>
         <w:t>Công cụ quản lý</w:t>
       </w:r>
-      <w:bookmarkEnd w:id="3"/>
+      <w:bookmarkEnd w:id="2"/>
     </w:p>
     <w:p>
       <w:r>
@@ -6047,21 +6056,21 @@
       <w:pPr>
         <w:pStyle w:val="Heading1"/>
       </w:pPr>
-      <w:bookmarkStart w:id="4" w:name="_Toc25660381"/>
+      <w:bookmarkStart w:id="3" w:name="_Toc25660381"/>
       <w:r>
         <w:t>Các nhân sự tham gia dự án</w:t>
       </w:r>
+      <w:bookmarkEnd w:id="3"/>
+    </w:p>
+    <w:p>
+      <w:pPr>
+        <w:pStyle w:val="Heading2"/>
+      </w:pPr>
+      <w:bookmarkStart w:id="4" w:name="_Toc25660382"/>
+      <w:r>
+        <w:t>Thông tin liên hệ phía khách hàng</w:t>
+      </w:r>
       <w:bookmarkEnd w:id="4"/>
-    </w:p>
-    <w:p>
-      <w:pPr>
-        <w:pStyle w:val="Heading2"/>
-      </w:pPr>
-      <w:bookmarkStart w:id="5" w:name="_Toc25660382"/>
-      <w:r>
-        <w:t>Thông tin liên hệ phía khách hàng</w:t>
-      </w:r>
-      <w:bookmarkEnd w:id="5"/>
     </w:p>
     <w:p>
       <w:pPr>
@@ -6126,11 +6135,11 @@
       <w:pPr>
         <w:pStyle w:val="Heading2"/>
       </w:pPr>
-      <w:bookmarkStart w:id="6" w:name="_Toc25660383"/>
+      <w:bookmarkStart w:id="5" w:name="_Toc25660383"/>
       <w:r>
         <w:t>Thông tin liên hệ phía công ty</w:t>
       </w:r>
-      <w:bookmarkEnd w:id="6"/>
+      <w:bookmarkEnd w:id="5"/>
     </w:p>
     <w:p>
       <w:pPr>
@@ -6260,11 +6269,11 @@
       <w:pPr>
         <w:pStyle w:val="Heading2"/>
       </w:pPr>
-      <w:bookmarkStart w:id="7" w:name="_Toc25660384"/>
+      <w:bookmarkStart w:id="6" w:name="_Toc25660384"/>
       <w:r>
         <w:t>Phân chia vai trò của thành viên dự án và khách hàng</w:t>
       </w:r>
-      <w:bookmarkEnd w:id="7"/>
+      <w:bookmarkEnd w:id="6"/>
     </w:p>
     <w:p>
       <w:pPr>
@@ -6362,20 +6371,39 @@
       <w:pPr>
         <w:pStyle w:val="Heading1"/>
       </w:pPr>
-      <w:bookmarkStart w:id="8" w:name="_Toc25660385"/>
+      <w:bookmarkStart w:id="7" w:name="_Toc25660385"/>
       <w:r>
         <w:lastRenderedPageBreak/>
         <w:t>Khảo sát dự án</w:t>
       </w:r>
+      <w:bookmarkEnd w:id="7"/>
+    </w:p>
+    <w:p>
+      <w:pPr>
+        <w:pStyle w:val="Heading2"/>
+      </w:pPr>
+      <w:bookmarkStart w:id="8" w:name="_Toc25660386"/>
+      <w:r>
+        <w:t>Yêu cầu khách hàng</w:t>
+      </w:r>
       <w:bookmarkEnd w:id="8"/>
     </w:p>
     <w:p>
       <w:pPr>
         <w:pStyle w:val="Heading2"/>
       </w:pPr>
-      <w:bookmarkStart w:id="9" w:name="_Toc25660386"/>
-      <w:r>
-        <w:t>Yêu cầu khách hàng</w:t>
+      <w:bookmarkStart w:id="9" w:name="_Toc25660387"/>
+      <w:r>
+        <w:t xml:space="preserve">Mô hình </w:t>
+      </w:r>
+      <w:r>
+        <w:t>hoạt động</w:t>
+      </w:r>
+      <w:r>
+        <w:t xml:space="preserve"> hiện thời</w:t>
+      </w:r>
+      <w:r>
+        <w:t xml:space="preserve"> – nghiệp vụ</w:t>
       </w:r>
       <w:bookmarkEnd w:id="9"/>
     </w:p>
@@ -6383,18 +6411,9 @@
       <w:pPr>
         <w:pStyle w:val="Heading2"/>
       </w:pPr>
-      <w:bookmarkStart w:id="10" w:name="_Toc25660387"/>
-      <w:r>
-        <w:t xml:space="preserve">Mô hình </w:t>
-      </w:r>
-      <w:r>
-        <w:t>hoạt động</w:t>
-      </w:r>
-      <w:r>
-        <w:t xml:space="preserve"> hiện thời</w:t>
-      </w:r>
-      <w:r>
-        <w:t xml:space="preserve"> – nghiệp vụ</w:t>
+      <w:bookmarkStart w:id="10" w:name="_Toc25660388"/>
+      <w:r>
+        <w:t>Mô hình hoạt động dự kiến sau khi áp dụng sản phẩm mới</w:t>
       </w:r>
       <w:bookmarkEnd w:id="10"/>
     </w:p>
@@ -6402,34 +6421,24 @@
       <w:pPr>
         <w:pStyle w:val="Heading2"/>
       </w:pPr>
-      <w:bookmarkStart w:id="11" w:name="_Toc25660388"/>
-      <w:r>
-        <w:t>Mô hình hoạt động dự kiến sau khi áp dụng sản phẩm mới</w:t>
+      <w:bookmarkStart w:id="11" w:name="_Toc25660389"/>
+      <w:r>
+        <w:t>Phạm vi</w:t>
+      </w:r>
+      <w:r>
+        <w:t xml:space="preserve"> dự án</w:t>
       </w:r>
       <w:bookmarkEnd w:id="11"/>
     </w:p>
     <w:p>
       <w:pPr>
-        <w:pStyle w:val="Heading2"/>
-      </w:pPr>
-      <w:bookmarkStart w:id="12" w:name="_Toc25660389"/>
-      <w:r>
-        <w:t>Phạm vi</w:t>
-      </w:r>
-      <w:r>
-        <w:t xml:space="preserve"> dự án</w:t>
+        <w:pStyle w:val="Heading1"/>
+      </w:pPr>
+      <w:bookmarkStart w:id="12" w:name="_Toc25660390"/>
+      <w:r>
+        <w:t>Giao tiếp/Trao đổi thông tin</w:t>
       </w:r>
       <w:bookmarkEnd w:id="12"/>
-    </w:p>
-    <w:p>
-      <w:pPr>
-        <w:pStyle w:val="Heading1"/>
-      </w:pPr>
-      <w:bookmarkStart w:id="13" w:name="_Toc25660390"/>
-      <w:r>
-        <w:t>Giao tiếp/Trao đổi thông tin</w:t>
-      </w:r>
-      <w:bookmarkEnd w:id="13"/>
     </w:p>
     <w:p>
       <w:pPr>
@@ -6479,24 +6488,24 @@
       <w:pPr>
         <w:pStyle w:val="Heading1"/>
       </w:pPr>
-      <w:bookmarkStart w:id="14" w:name="_Toc25660391"/>
+      <w:bookmarkStart w:id="13" w:name="_Toc25660391"/>
       <w:r>
         <w:t>Ước lượng</w:t>
       </w:r>
       <w:r>
         <w:t xml:space="preserve"> chung</w:t>
       </w:r>
+      <w:bookmarkEnd w:id="13"/>
+    </w:p>
+    <w:p>
+      <w:pPr>
+        <w:pStyle w:val="Heading2"/>
+      </w:pPr>
+      <w:bookmarkStart w:id="14" w:name="_Toc25660392"/>
+      <w:r>
+        <w:t>Ước lượng tính năng</w:t>
+      </w:r>
       <w:bookmarkEnd w:id="14"/>
-    </w:p>
-    <w:p>
-      <w:pPr>
-        <w:pStyle w:val="Heading2"/>
-      </w:pPr>
-      <w:bookmarkStart w:id="15" w:name="_Toc25660392"/>
-      <w:r>
-        <w:t>Ước lượng tính năng</w:t>
-      </w:r>
-      <w:bookmarkEnd w:id="15"/>
     </w:p>
     <w:p>
       <w:pPr>
@@ -6517,11 +6526,11 @@
       <w:pPr>
         <w:pStyle w:val="Heading2"/>
       </w:pPr>
-      <w:bookmarkStart w:id="16" w:name="_Toc25660393"/>
+      <w:bookmarkStart w:id="15" w:name="_Toc25660393"/>
       <w:r>
         <w:t>Work Breakdown Structure</w:t>
       </w:r>
-      <w:bookmarkEnd w:id="16"/>
+      <w:bookmarkEnd w:id="15"/>
     </w:p>
     <w:p>
       <w:pPr>
@@ -6578,11 +6587,11 @@
       <w:pPr>
         <w:pStyle w:val="Heading2"/>
       </w:pPr>
-      <w:bookmarkStart w:id="17" w:name="_Toc25660394"/>
+      <w:bookmarkStart w:id="16" w:name="_Toc25660394"/>
       <w:r>
         <w:t>Ước lượng thời gian</w:t>
       </w:r>
-      <w:bookmarkEnd w:id="17"/>
+      <w:bookmarkEnd w:id="16"/>
     </w:p>
     <w:p>
       <w:pPr>
@@ -6631,97 +6640,97 @@
       <w:pPr>
         <w:pStyle w:val="Heading2"/>
       </w:pPr>
-      <w:bookmarkStart w:id="18" w:name="_Toc25660395"/>
+      <w:bookmarkStart w:id="17" w:name="_Toc25660395"/>
       <w:r>
         <w:t>Ước lượng rủi ro</w:t>
       </w:r>
+      <w:bookmarkEnd w:id="17"/>
+    </w:p>
+    <w:p/>
+    <w:p>
+      <w:pPr>
+        <w:pStyle w:val="Heading1"/>
+      </w:pPr>
+      <w:bookmarkStart w:id="18" w:name="_Toc25660396"/>
+      <w:r>
+        <w:t>Ước lượng giá thành</w:t>
+      </w:r>
       <w:bookmarkEnd w:id="18"/>
     </w:p>
-    <w:p/>
+    <w:p>
+      <w:pPr>
+        <w:rPr>
+          <w:i/>
+        </w:rPr>
+      </w:pPr>
+      <w:r>
+        <w:rPr>
+          <w:i/>
+        </w:rPr>
+        <w:t xml:space="preserve">Chi phí </w:t>
+      </w:r>
+      <w:r>
+        <w:rPr>
+          <w:i/>
+        </w:rPr>
+        <w:t xml:space="preserve">phát </w:t>
+      </w:r>
+      <w:proofErr w:type="gramStart"/>
+      <w:r>
+        <w:rPr>
+          <w:i/>
+        </w:rPr>
+        <w:t>triển  +</w:t>
+      </w:r>
+      <w:proofErr w:type="gramEnd"/>
+      <w:r>
+        <w:rPr>
+          <w:i/>
+        </w:rPr>
+        <w:t xml:space="preserve">  Chi phí kiểm thử</w:t>
+      </w:r>
+    </w:p>
+    <w:p>
+      <w:pPr>
+        <w:rPr>
+          <w:i/>
+        </w:rPr>
+      </w:pPr>
+      <w:r>
+        <w:rPr>
+          <w:i/>
+        </w:rPr>
+        <w:t>Chi phí vận hành</w:t>
+      </w:r>
+      <w:r>
+        <w:rPr>
+          <w:i/>
+        </w:rPr>
+        <w:t>, quản lý, hành chính</w:t>
+      </w:r>
+    </w:p>
+    <w:p>
+      <w:pPr>
+        <w:rPr>
+          <w:i/>
+        </w:rPr>
+      </w:pPr>
+      <w:r>
+        <w:rPr>
+          <w:i/>
+        </w:rPr>
+        <w:t>Chi phí kính doanh, quảng cáo, tiếp thị</w:t>
+      </w:r>
+    </w:p>
     <w:p>
       <w:pPr>
         <w:pStyle w:val="Heading1"/>
       </w:pPr>
-      <w:bookmarkStart w:id="19" w:name="_Toc25660396"/>
-      <w:r>
-        <w:t>Ước lượng giá thành</w:t>
+      <w:bookmarkStart w:id="19" w:name="_Toc25660397"/>
+      <w:r>
+        <w:t>Ước lượng chất lượng</w:t>
       </w:r>
       <w:bookmarkEnd w:id="19"/>
-    </w:p>
-    <w:p>
-      <w:pPr>
-        <w:rPr>
-          <w:i/>
-        </w:rPr>
-      </w:pPr>
-      <w:r>
-        <w:rPr>
-          <w:i/>
-        </w:rPr>
-        <w:t xml:space="preserve">Chi phí </w:t>
-      </w:r>
-      <w:r>
-        <w:rPr>
-          <w:i/>
-        </w:rPr>
-        <w:t xml:space="preserve">phát </w:t>
-      </w:r>
-      <w:proofErr w:type="gramStart"/>
-      <w:r>
-        <w:rPr>
-          <w:i/>
-        </w:rPr>
-        <w:t>triển  +</w:t>
-      </w:r>
-      <w:proofErr w:type="gramEnd"/>
-      <w:r>
-        <w:rPr>
-          <w:i/>
-        </w:rPr>
-        <w:t xml:space="preserve">  Chi phí kiểm thử</w:t>
-      </w:r>
-    </w:p>
-    <w:p>
-      <w:pPr>
-        <w:rPr>
-          <w:i/>
-        </w:rPr>
-      </w:pPr>
-      <w:r>
-        <w:rPr>
-          <w:i/>
-        </w:rPr>
-        <w:t>Chi phí vận hành</w:t>
-      </w:r>
-      <w:r>
-        <w:rPr>
-          <w:i/>
-        </w:rPr>
-        <w:t>, quản lý, hành chính</w:t>
-      </w:r>
-    </w:p>
-    <w:p>
-      <w:pPr>
-        <w:rPr>
-          <w:i/>
-        </w:rPr>
-      </w:pPr>
-      <w:r>
-        <w:rPr>
-          <w:i/>
-        </w:rPr>
-        <w:t>Chi phí kính doanh, quảng cáo, tiếp thị</w:t>
-      </w:r>
-    </w:p>
-    <w:p>
-      <w:pPr>
-        <w:pStyle w:val="Heading1"/>
-      </w:pPr>
-      <w:bookmarkStart w:id="20" w:name="_Toc25660397"/>
-      <w:r>
-        <w:t>Ước lượng chất lượng</w:t>
-      </w:r>
-      <w:bookmarkEnd w:id="20"/>
     </w:p>
     <w:p>
       <w:pPr>
@@ -6811,30 +6820,45 @@
       <w:pPr>
         <w:pStyle w:val="Heading1"/>
       </w:pPr>
-      <w:bookmarkStart w:id="21" w:name="_Toc25660398"/>
+      <w:bookmarkStart w:id="20" w:name="_Toc25660398"/>
       <w:r>
         <w:lastRenderedPageBreak/>
         <w:t>Phân tích thiết kế</w:t>
       </w:r>
+      <w:bookmarkEnd w:id="20"/>
+      <w:r>
+        <w:t xml:space="preserve"> </w:t>
+      </w:r>
+    </w:p>
+    <w:p>
+      <w:pPr>
+        <w:pStyle w:val="Heading2"/>
+        <w:rPr>
+          <w:lang w:eastAsia="en-US" w:bidi="ar-SA"/>
+        </w:rPr>
+      </w:pPr>
+      <w:bookmarkStart w:id="21" w:name="_Toc25660399"/>
+      <w:r>
+        <w:rPr>
+          <w:lang w:eastAsia="en-US" w:bidi="ar-SA"/>
+        </w:rPr>
+        <w:t>Mô hình tích hợp phần cứng/phần mềm</w:t>
+      </w:r>
       <w:bookmarkEnd w:id="21"/>
-      <w:r>
-        <w:t xml:space="preserve"> </w:t>
-      </w:r>
-    </w:p>
-    <w:p>
-      <w:pPr>
-        <w:pStyle w:val="Heading2"/>
+    </w:p>
+    <w:p>
+      <w:pPr>
         <w:rPr>
           <w:lang w:eastAsia="en-US" w:bidi="ar-SA"/>
         </w:rPr>
       </w:pPr>
-      <w:bookmarkStart w:id="22" w:name="_Toc25660399"/>
       <w:r>
         <w:rPr>
           <w:lang w:eastAsia="en-US" w:bidi="ar-SA"/>
         </w:rPr>
-        <w:t>Mô hình tích hợp phần cứng/phần mềm</w:t>
-      </w:r>
+        <w:t>Sử dụng mô hình Web client-server:</w:t>
+      </w:r>
+      <w:bookmarkStart w:id="22" w:name="_GoBack"/>
       <w:bookmarkEnd w:id="22"/>
     </w:p>
     <w:p>
@@ -7044,6 +7068,7 @@
           <w:iCs/>
           <w:lang w:eastAsia="en-US" w:bidi="ar-SA"/>
         </w:rPr>
+        <w:lastRenderedPageBreak/>
         <w:t xml:space="preserve">Hình 9: </w:t>
       </w:r>
       <w:r>
@@ -7067,7 +7092,6 @@
         <w:rPr>
           <w:lang w:eastAsia="en-US" w:bidi="ar-SA"/>
         </w:rPr>
-        <w:lastRenderedPageBreak/>
         <w:t>Cơ sở dữ liệu</w:t>
       </w:r>
       <w:bookmarkEnd w:id="24"/>
@@ -7226,6 +7250,7 @@
         <w:ind w:left="720"/>
       </w:pPr>
       <w:r>
+        <w:lastRenderedPageBreak/>
         <w:t>Nhóm quản lý sẽ trả lời thế nào</w:t>
       </w:r>
       <w:r>
@@ -7244,7 +7269,6 @@
         <w:ind w:left="720"/>
       </w:pPr>
       <w:r>
-        <w:lastRenderedPageBreak/>
         <w:tab/>
       </w:r>
     </w:p>
@@ -13738,7 +13762,7 @@
 </file>
 
 <file path=customXml/itemProps1.xml><?xml version="1.0" encoding="utf-8"?>
-<ds:datastoreItem xmlns:ds="http://schemas.openxmlformats.org/officeDocument/2006/customXml" ds:itemID="{4FB98513-B8A0-4B1B-9119-FC7A936BB74D}">
+<ds:datastoreItem xmlns:ds="http://schemas.openxmlformats.org/officeDocument/2006/customXml" ds:itemID="{A13C0327-D826-404C-971B-CABD7367287F}">
   <ds:schemaRefs>
     <ds:schemaRef ds:uri="http://schemas.openxmlformats.org/officeDocument/2006/bibliography"/>
   </ds:schemaRefs>

</xml_diff>

<commit_message>
ướng lượng số dòng code
</commit_message>
<xml_diff>
--- a/docs/MyProjectMgnt.docx
+++ b/docs/MyProjectMgnt.docx
@@ -7049,6 +7049,73 @@
           <w:numId w:val="41"/>
         </w:numPr>
         <w:rPr>
+          <w:lang w:val="vi-VN"/>
+        </w:rPr>
+      </w:pPr>
+      <w:r>
+        <w:rPr>
+          <w:lang w:val="vi-VN"/>
+        </w:rPr>
+        <w:t>Số dòng code trung bình của 1 chức năng là:</w:t>
+      </w:r>
+      <w:r>
+        <w:rPr>
+          <w:lang w:val="vi-VN"/>
+        </w:rPr>
+        <w:t xml:space="preserve"> </w:t>
+      </w:r>
+      <w:r>
+        <w:rPr>
+          <w:lang w:val="vi-VN"/>
+        </w:rPr>
+        <w:t>150</w:t>
+      </w:r>
+      <w:r>
+        <w:rPr>
+          <w:lang w:val="vi-VN"/>
+        </w:rPr>
+        <w:t xml:space="preserve"> dòng code</w:t>
+      </w:r>
+    </w:p>
+    <w:p>
+      <w:pPr>
+        <w:pStyle w:val="ListParagraph"/>
+        <w:numPr>
+          <w:ilvl w:val="0"/>
+          <w:numId w:val="43"/>
+        </w:numPr>
+        <w:rPr>
+          <w:lang w:val="vi-VN"/>
+        </w:rPr>
+      </w:pPr>
+      <w:r>
+        <w:rPr>
+          <w:lang w:val="vi-VN"/>
+        </w:rPr>
+        <w:t xml:space="preserve">Số dòng code ước lượng: </w:t>
+      </w:r>
+      <w:r>
+        <w:rPr>
+          <w:lang w:val="vi-VN"/>
+        </w:rPr>
+        <w:t>150</w:t>
+      </w:r>
+      <w:r>
+        <w:rPr>
+          <w:lang w:val="vi-VN"/>
+        </w:rPr>
+        <w:t xml:space="preserve"> x 14 = </w:t>
+      </w:r>
+      <w:r>
+        <w:rPr>
+          <w:lang w:val="vi-VN"/>
+        </w:rPr>
+        <w:t>2100 dòng code</w:t>
+      </w:r>
+    </w:p>
+    <w:p>
+      <w:pPr>
+        <w:rPr>
           <w:i/>
           <w:lang w:val="vi-VN"/>
         </w:rPr>
@@ -7056,9 +7123,59 @@
       <w:r>
         <w:rPr>
           <w:i/>
+        </w:rPr>
+        <w:t xml:space="preserve">Ước lượng số </w:t>
+      </w:r>
+      <w:r>
+        <w:rPr>
+          <w:i/>
+        </w:rPr>
+        <w:t>testcase</w:t>
+      </w:r>
+      <w:r>
+        <w:rPr>
+          <w:i/>
           <w:lang w:val="vi-VN"/>
         </w:rPr>
-        <w:t>Số dòng code trung bình của 1 chức năng là: 95</w:t>
+        <w:t>:</w:t>
+      </w:r>
+    </w:p>
+    <w:p>
+      <w:pPr>
+        <w:pStyle w:val="ListParagraph"/>
+        <w:numPr>
+          <w:ilvl w:val="0"/>
+          <w:numId w:val="41"/>
+        </w:numPr>
+        <w:rPr>
+          <w:i/>
+          <w:lang w:val="vi-VN"/>
+        </w:rPr>
+      </w:pPr>
+      <w:r>
+        <w:rPr>
+          <w:lang w:val="vi-VN"/>
+        </w:rPr>
+        <w:t>Số testcase trung bình của 1 chức năng là: 12</w:t>
+      </w:r>
+    </w:p>
+    <w:p>
+      <w:pPr>
+        <w:pStyle w:val="ListParagraph"/>
+        <w:numPr>
+          <w:ilvl w:val="0"/>
+          <w:numId w:val="43"/>
+        </w:numPr>
+        <w:rPr>
+          <w:i/>
+          <w:lang w:val="vi-VN"/>
+        </w:rPr>
+      </w:pPr>
+      <w:r>
+        <w:rPr>
+          <w:lang w:val="vi-VN"/>
+        </w:rPr>
+        <w:t>Số testcase ước lượng: 12 x 14 = 168 testcase</w:t>
       </w:r>
       <w:bookmarkStart w:id="20" w:name="_GoBack"/>
       <w:bookmarkEnd w:id="20"/>
@@ -7067,70 +7184,57 @@
       <w:pPr>
         <w:rPr>
           <w:i/>
-        </w:rPr>
-      </w:pPr>
-      <w:r>
-        <w:rPr>
-          <w:i/>
-        </w:rPr>
-        <w:t xml:space="preserve">Ước lượng số testcase </w:t>
-      </w:r>
-    </w:p>
-    <w:p>
-      <w:pPr>
+          <w:lang w:val="fr-FR"/>
+        </w:rPr>
+      </w:pPr>
+      <w:r>
         <w:rPr>
           <w:i/>
           <w:lang w:val="fr-FR"/>
         </w:rPr>
-      </w:pPr>
+        <w:t>Qui định số dòng comme</w:t>
+      </w:r>
       <w:r>
         <w:rPr>
           <w:i/>
           <w:lang w:val="fr-FR"/>
         </w:rPr>
-        <w:t>Qui định số dòng comme</w:t>
+        <w:t>nt trên mỗi K</w:t>
       </w:r>
       <w:r>
         <w:rPr>
           <w:i/>
           <w:lang w:val="fr-FR"/>
         </w:rPr>
-        <w:t>nt trên mỗi K</w:t>
+        <w:t>l</w:t>
       </w:r>
       <w:r>
         <w:rPr>
           <w:i/>
           <w:lang w:val="fr-FR"/>
         </w:rPr>
-        <w:t>l</w:t>
-      </w:r>
-      <w:r>
+        <w:t>oc</w:t>
+      </w:r>
+    </w:p>
+    <w:p>
+      <w:pPr>
         <w:rPr>
           <w:i/>
           <w:lang w:val="fr-FR"/>
         </w:rPr>
-        <w:t>oc</w:t>
-      </w:r>
-    </w:p>
-    <w:p>
-      <w:pPr>
+      </w:pPr>
+      <w:r>
         <w:rPr>
           <w:i/>
           <w:lang w:val="fr-FR"/>
         </w:rPr>
-      </w:pPr>
+        <w:t>Qui định về số unit test, au</w:t>
+      </w:r>
       <w:r>
         <w:rPr>
           <w:i/>
           <w:lang w:val="fr-FR"/>
         </w:rPr>
-        <w:t>Qui định về số unit test, au</w:t>
-      </w:r>
-      <w:r>
-        <w:rPr>
-          <w:i/>
-          <w:lang w:val="fr-FR"/>
-        </w:rPr>
         <w:t>tomation test</w:t>
       </w:r>
     </w:p>
@@ -7140,6 +7244,7 @@
       </w:pPr>
       <w:bookmarkStart w:id="21" w:name="_Toc25660398"/>
       <w:r>
+        <w:lastRenderedPageBreak/>
         <w:t>Phân tích thiết kế</w:t>
       </w:r>
       <w:bookmarkEnd w:id="21"/>
@@ -7270,7 +7375,6 @@
         <w:ind w:left="720"/>
       </w:pPr>
       <w:r>
-        <w:lastRenderedPageBreak/>
         <w:t>Nhóm quản lý sẽ trả lời thế nào</w:t>
       </w:r>
       <w:r>
@@ -7562,6 +7666,7 @@
         </w:numPr>
       </w:pPr>
       <w:r>
+        <w:lastRenderedPageBreak/>
         <w:t>Phân bố commit của dự án (sáng chiều đêm…)</w:t>
       </w:r>
     </w:p>
@@ -14072,7 +14177,7 @@
 </file>
 
 <file path=customXml/itemProps1.xml><?xml version="1.0" encoding="utf-8"?>
-<ds:datastoreItem xmlns:ds="http://schemas.openxmlformats.org/officeDocument/2006/customXml" ds:itemID="{7C8224F6-6170-4D01-852F-323E59E8B7C3}">
+<ds:datastoreItem xmlns:ds="http://schemas.openxmlformats.org/officeDocument/2006/customXml" ds:itemID="{B38E87AF-A8BA-4331-A4D1-958B9B0602EC}">
   <ds:schemaRefs>
     <ds:schemaRef ds:uri="http://schemas.openxmlformats.org/officeDocument/2006/bibliography"/>
   </ds:schemaRefs>

</xml_diff>

<commit_message>
ước lượng số test case
</commit_message>
<xml_diff>
--- a/docs/MyProjectMgnt.docx
+++ b/docs/MyProjectMgnt.docx
@@ -7156,7 +7156,13 @@
         <w:rPr>
           <w:lang w:val="vi-VN"/>
         </w:rPr>
-        <w:t>Số testcase trung bình của 1 chức năng là: 12</w:t>
+        <w:t xml:space="preserve">Số testcase trung bình của 1 chức năng là: </w:t>
+      </w:r>
+      <w:r>
+        <w:rPr>
+          <w:lang w:val="vi-VN"/>
+        </w:rPr>
+        <w:t>20 (kiểm thử hộp trắng và hộp đen)</w:t>
       </w:r>
     </w:p>
     <w:p>
@@ -7175,68 +7181,92 @@
         <w:rPr>
           <w:lang w:val="vi-VN"/>
         </w:rPr>
-        <w:t>Số testcase ước lượng: 12 x 14 = 168 testcase</w:t>
+        <w:t xml:space="preserve">Số testcase ước lượng: </w:t>
+      </w:r>
+      <w:r>
+        <w:rPr>
+          <w:lang w:val="vi-VN"/>
+        </w:rPr>
+        <w:t>20</w:t>
+      </w:r>
+      <w:r>
+        <w:rPr>
+          <w:lang w:val="vi-VN"/>
+        </w:rPr>
+        <w:t xml:space="preserve"> x 14 = </w:t>
+      </w:r>
+      <w:r>
+        <w:rPr>
+          <w:lang w:val="vi-VN"/>
+        </w:rPr>
+        <w:t>280</w:t>
+      </w:r>
+      <w:r>
+        <w:rPr>
+          <w:lang w:val="vi-VN"/>
+        </w:rPr>
+        <w:t xml:space="preserve"> testcase</w:t>
+      </w:r>
+    </w:p>
+    <w:p>
+      <w:pPr>
+        <w:rPr>
+          <w:i/>
+          <w:lang w:val="fr-FR"/>
+        </w:rPr>
+      </w:pPr>
+      <w:r>
+        <w:rPr>
+          <w:i/>
+          <w:lang w:val="fr-FR"/>
+        </w:rPr>
+        <w:t>Qui định số dòng comme</w:t>
+      </w:r>
+      <w:r>
+        <w:rPr>
+          <w:i/>
+          <w:lang w:val="fr-FR"/>
+        </w:rPr>
+        <w:t>nt trên mỗi K</w:t>
+      </w:r>
+      <w:r>
+        <w:rPr>
+          <w:i/>
+          <w:lang w:val="fr-FR"/>
+        </w:rPr>
+        <w:t>l</w:t>
+      </w:r>
+      <w:r>
+        <w:rPr>
+          <w:i/>
+          <w:lang w:val="fr-FR"/>
+        </w:rPr>
+        <w:t>oc</w:t>
+      </w:r>
+    </w:p>
+    <w:p>
+      <w:pPr>
+        <w:rPr>
+          <w:i/>
+          <w:lang w:val="fr-FR"/>
+        </w:rPr>
+      </w:pPr>
+      <w:r>
+        <w:rPr>
+          <w:i/>
+          <w:lang w:val="fr-FR"/>
+        </w:rPr>
+        <w:t>Qui định về số unit test, au</w:t>
+      </w:r>
+      <w:r>
+        <w:rPr>
+          <w:i/>
+          <w:lang w:val="fr-FR"/>
+        </w:rPr>
+        <w:t>tomation test</w:t>
       </w:r>
       <w:bookmarkStart w:id="20" w:name="_GoBack"/>
       <w:bookmarkEnd w:id="20"/>
-    </w:p>
-    <w:p>
-      <w:pPr>
-        <w:rPr>
-          <w:i/>
-          <w:lang w:val="fr-FR"/>
-        </w:rPr>
-      </w:pPr>
-      <w:r>
-        <w:rPr>
-          <w:i/>
-          <w:lang w:val="fr-FR"/>
-        </w:rPr>
-        <w:t>Qui định số dòng comme</w:t>
-      </w:r>
-      <w:r>
-        <w:rPr>
-          <w:i/>
-          <w:lang w:val="fr-FR"/>
-        </w:rPr>
-        <w:t>nt trên mỗi K</w:t>
-      </w:r>
-      <w:r>
-        <w:rPr>
-          <w:i/>
-          <w:lang w:val="fr-FR"/>
-        </w:rPr>
-        <w:t>l</w:t>
-      </w:r>
-      <w:r>
-        <w:rPr>
-          <w:i/>
-          <w:lang w:val="fr-FR"/>
-        </w:rPr>
-        <w:t>oc</w:t>
-      </w:r>
-    </w:p>
-    <w:p>
-      <w:pPr>
-        <w:rPr>
-          <w:i/>
-          <w:lang w:val="fr-FR"/>
-        </w:rPr>
-      </w:pPr>
-      <w:r>
-        <w:rPr>
-          <w:i/>
-          <w:lang w:val="fr-FR"/>
-        </w:rPr>
-        <w:t>Qui định về số unit test, au</w:t>
-      </w:r>
-      <w:r>
-        <w:rPr>
-          <w:i/>
-          <w:lang w:val="fr-FR"/>
-        </w:rPr>
-        <w:t>tomation test</w:t>
-      </w:r>
     </w:p>
     <w:p>
       <w:pPr>
@@ -14177,7 +14207,7 @@
 </file>
 
 <file path=customXml/itemProps1.xml><?xml version="1.0" encoding="utf-8"?>
-<ds:datastoreItem xmlns:ds="http://schemas.openxmlformats.org/officeDocument/2006/customXml" ds:itemID="{B38E87AF-A8BA-4331-A4D1-958B9B0602EC}">
+<ds:datastoreItem xmlns:ds="http://schemas.openxmlformats.org/officeDocument/2006/customXml" ds:itemID="{A746FA98-3611-4B6C-A403-34A886D24AF9}">
   <ds:schemaRefs>
     <ds:schemaRef ds:uri="http://schemas.openxmlformats.org/officeDocument/2006/bibliography"/>
   </ds:schemaRefs>

</xml_diff>

<commit_message>
5.4 Ước lượng rủi ro
</commit_message>
<xml_diff>
--- a/docs/MyProjectMgnt.docx
+++ b/docs/MyProjectMgnt.docx
@@ -3479,6 +3479,7 @@
         </w:numPr>
         <w:ind w:left="1620"/>
       </w:pPr>
+      <w:proofErr w:type="gramStart"/>
       <w:r>
         <w:rPr>
           <w:b/>
@@ -3491,7 +3492,15 @@
           <w:b/>
           <w:bCs/>
         </w:rPr>
-        <w:t>ocs:</w:t>
+        <w:t>ocs</w:t>
+      </w:r>
+      <w:proofErr w:type="gramEnd"/>
+      <w:r>
+        <w:rPr>
+          <w:b/>
+          <w:bCs/>
+        </w:rPr>
+        <w:t>:</w:t>
       </w:r>
       <w:r>
         <w:t xml:space="preserve"> chứa tài liệu dự </w:t>
@@ -3506,7 +3515,15 @@
         <w:t>.</w:t>
       </w:r>
       <w:r>
-        <w:t xml:space="preserve"> Đây là thư mục nội bộ của dự án</w:t>
+        <w:t xml:space="preserve"> Đây là </w:t>
+      </w:r>
+      <w:proofErr w:type="gramStart"/>
+      <w:r>
+        <w:t>thư</w:t>
+      </w:r>
+      <w:proofErr w:type="gramEnd"/>
+      <w:r>
+        <w:t xml:space="preserve"> mục nội bộ của dự án</w:t>
       </w:r>
       <w:r>
         <w:t>.</w:t>
@@ -3536,7 +3553,21 @@
         <w:rPr>
           <w:color w:val="FF0000"/>
         </w:rPr>
-        <w:t xml:space="preserve"> vào đây, và cùng nhau kết hợp soạn thảo chung với file này</w:t>
+        <w:t xml:space="preserve"> vào đây, và cùng nhau kết hợp soạn thảo </w:t>
+      </w:r>
+      <w:proofErr w:type="gramStart"/>
+      <w:r>
+        <w:rPr>
+          <w:color w:val="FF0000"/>
+        </w:rPr>
+        <w:t>chung</w:t>
+      </w:r>
+      <w:proofErr w:type="gramEnd"/>
+      <w:r>
+        <w:rPr>
+          <w:color w:val="FF0000"/>
+        </w:rPr>
+        <w:t xml:space="preserve"> với file này</w:t>
       </w:r>
       <w:r>
         <w:t xml:space="preserve">. </w:t>
@@ -3554,6 +3585,7 @@
           <w:color w:val="FF0000"/>
         </w:rPr>
       </w:pPr>
+      <w:proofErr w:type="gramStart"/>
       <w:r>
         <w:rPr>
           <w:b/>
@@ -3562,13 +3594,25 @@
         <w:t>references </w:t>
       </w:r>
       <w:r>
-        <w:t>: thư</w:t>
+        <w:t>:</w:t>
+      </w:r>
+      <w:proofErr w:type="gramEnd"/>
+      <w:r>
+        <w:t xml:space="preserve"> thư</w:t>
       </w:r>
       <w:r>
         <w:t xml:space="preserve"> mục chứa </w:t>
       </w:r>
       <w:r>
-        <w:t>bản gốc, tài liệu tham khảo gốc lấy về từ internet… Ví dụ, nếu dev tham khảo mã nguồn mở XYZ, thì dev phải đưa file nén mã nguồn mở gốc đó vào thư mục này, đồng thời giải nén và co</w:t>
+        <w:t xml:space="preserve">bản gốc, tài liệu tham khảo gốc lấy về từ internet… Ví dụ, nếu dev tham khảo mã nguồn mở XYZ, thì dev phải đưa file nén mã nguồn mở gốc đó vào </w:t>
+      </w:r>
+      <w:proofErr w:type="gramStart"/>
+      <w:r>
+        <w:t>thư</w:t>
+      </w:r>
+      <w:proofErr w:type="gramEnd"/>
+      <w:r>
+        <w:t xml:space="preserve"> mục này, đồng thời giải nén và co</w:t>
       </w:r>
       <w:r>
         <w:t xml:space="preserve">py một lần nữa vào thư mục </w:t>
@@ -3606,6 +3650,7 @@
         </w:numPr>
         <w:ind w:left="1620"/>
       </w:pPr>
+      <w:proofErr w:type="gramStart"/>
       <w:r>
         <w:rPr>
           <w:b/>
@@ -3613,6 +3658,7 @@
         </w:rPr>
         <w:t>releases</w:t>
       </w:r>
+      <w:proofErr w:type="gramEnd"/>
       <w:r>
         <w:t>:</w:t>
       </w:r>
@@ -4209,10 +4255,18 @@
         </w:numPr>
       </w:pPr>
       <w:r>
-        <w:t>Ở mỗi cột,</w:t>
-      </w:r>
-      <w:r>
-        <w:t xml:space="preserve">  yêu cầu t</w:t>
+        <w:t>Ở mỗi cột</w:t>
+      </w:r>
+      <w:proofErr w:type="gramStart"/>
+      <w:r>
+        <w:t>,</w:t>
+      </w:r>
+      <w:r>
+        <w:t xml:space="preserve">  yêu</w:t>
+      </w:r>
+      <w:proofErr w:type="gramEnd"/>
+      <w:r>
+        <w:t xml:space="preserve"> cầu t</w:t>
       </w:r>
       <w:r>
         <w:t>ạo ra</w:t>
@@ -5914,8 +5968,17 @@
           <w:i/>
           <w:iCs/>
         </w:rPr>
-        <w:t>Lập trình viên:  Pham Lan</w:t>
-      </w:r>
+        <w:t xml:space="preserve">Lập trình viên:  Pham </w:t>
+      </w:r>
+      <w:proofErr w:type="gramStart"/>
+      <w:r>
+        <w:rPr>
+          <w:i/>
+          <w:iCs/>
+        </w:rPr>
+        <w:t>Lan</w:t>
+      </w:r>
+      <w:proofErr w:type="gramEnd"/>
     </w:p>
     <w:p>
       <w:pPr>
@@ -6059,8 +6122,13 @@
       </w:pPr>
       <w:bookmarkStart w:id="11" w:name="_Toc25660389"/>
       <w:r>
-        <w:t>Phạm vi</w:t>
-      </w:r>
+        <w:t xml:space="preserve">Phạm </w:t>
+      </w:r>
+      <w:proofErr w:type="gramStart"/>
+      <w:r>
+        <w:t>vi</w:t>
+      </w:r>
+      <w:proofErr w:type="gramEnd"/>
       <w:r>
         <w:t xml:space="preserve"> dự án</w:t>
       </w:r>
@@ -6114,7 +6182,21 @@
           <w:iCs/>
         </w:rPr>
         <w:lastRenderedPageBreak/>
-        <w:t>Trước dự án phải họp team một buổi trao đổi về dự án, phân chia công việc trong dự án. Kickoff bằng 1 buổi party.</w:t>
+        <w:t xml:space="preserve">Trước dự </w:t>
+      </w:r>
+      <w:proofErr w:type="gramStart"/>
+      <w:r>
+        <w:rPr>
+          <w:iCs/>
+        </w:rPr>
+        <w:t>án</w:t>
+      </w:r>
+      <w:proofErr w:type="gramEnd"/>
+      <w:r>
+        <w:rPr>
+          <w:iCs/>
+        </w:rPr>
+        <w:t xml:space="preserve"> phải họp team một buổi trao đổi về dự án, phân chia công việc trong dự án. Kickoff bằng 1 buổi party.</w:t>
       </w:r>
     </w:p>
     <w:p>
@@ -6198,7 +6280,35 @@
         <w:rPr>
           <w:iCs/>
         </w:rPr>
-        <w:t>Dự án dự kiến 4 tháng hoàn thiện, thì sau 1 tháng phải release ver 1 hoàn thiện xong phase 1. 2 tháng tiếp theo phải hoàn thiện phase 2. Tháng cuối cùng release sản phẩm cuối cho khách hàng.</w:t>
+        <w:t xml:space="preserve">Dự </w:t>
+      </w:r>
+      <w:proofErr w:type="gramStart"/>
+      <w:r>
+        <w:rPr>
+          <w:iCs/>
+        </w:rPr>
+        <w:t>án</w:t>
+      </w:r>
+      <w:proofErr w:type="gramEnd"/>
+      <w:r>
+        <w:rPr>
+          <w:iCs/>
+        </w:rPr>
+        <w:t xml:space="preserve"> dự kiến 4 tháng hoàn thiện, thì sau 1 tháng phải release ver 1 hoàn thiện xong phase 1. 2 tháng tiếp </w:t>
+      </w:r>
+      <w:proofErr w:type="gramStart"/>
+      <w:r>
+        <w:rPr>
+          <w:iCs/>
+        </w:rPr>
+        <w:t>theo</w:t>
+      </w:r>
+      <w:proofErr w:type="gramEnd"/>
+      <w:r>
+        <w:rPr>
+          <w:iCs/>
+        </w:rPr>
+        <w:t xml:space="preserve"> phải hoàn thiện phase 2. Tháng cuối cùng release sản phẩm cuối cho khách hàng.</w:t>
       </w:r>
     </w:p>
     <w:p>
@@ -6304,9 +6414,14 @@
         <w:t>Ước lượng</w:t>
       </w:r>
       <w:r>
-        <w:t xml:space="preserve"> chung</w:t>
+        <w:t xml:space="preserve"> </w:t>
+      </w:r>
+      <w:proofErr w:type="gramStart"/>
+      <w:r>
+        <w:t>chung</w:t>
       </w:r>
       <w:bookmarkEnd w:id="13"/>
+      <w:proofErr w:type="gramEnd"/>
     </w:p>
     <w:p>
       <w:pPr>
@@ -6728,7 +6843,21 @@
         <w:rPr>
           <w:iCs/>
         </w:rPr>
-        <w:t>Thời gian cho dự án là trong vòng khoảng 4 tháng:</w:t>
+        <w:t xml:space="preserve">Thời gian cho dự </w:t>
+      </w:r>
+      <w:proofErr w:type="gramStart"/>
+      <w:r>
+        <w:rPr>
+          <w:iCs/>
+        </w:rPr>
+        <w:t>án</w:t>
+      </w:r>
+      <w:proofErr w:type="gramEnd"/>
+      <w:r>
+        <w:rPr>
+          <w:iCs/>
+        </w:rPr>
+        <w:t xml:space="preserve"> là trong vòng khoảng 4 tháng:</w:t>
       </w:r>
     </w:p>
     <w:p>
@@ -6892,88 +7021,149 @@
         </w:rPr>
         <w:t>Tháng cuối: Deploy sản phẩm và chuyển giao cho khách hàng sử dụng</w:t>
       </w:r>
-      <w:bookmarkStart w:id="17" w:name="_GoBack"/>
+    </w:p>
+    <w:p>
+      <w:pPr>
+        <w:pStyle w:val="Heading2"/>
+      </w:pPr>
+      <w:bookmarkStart w:id="17" w:name="_Toc25660395"/>
+      <w:r>
+        <w:t>Ước lượng rủi ro</w:t>
+      </w:r>
       <w:bookmarkEnd w:id="17"/>
     </w:p>
     <w:p>
       <w:pPr>
-        <w:pStyle w:val="Heading2"/>
-      </w:pPr>
-      <w:bookmarkStart w:id="18" w:name="_Toc25660395"/>
-      <w:r>
-        <w:t>Ước lượng rủi ro</w:t>
+        <w:pStyle w:val="ListParagraph"/>
+        <w:numPr>
+          <w:ilvl w:val="0"/>
+          <w:numId w:val="50"/>
+        </w:numPr>
+      </w:pPr>
+      <w:r>
+        <w:t>Sẽ tăng thời gian và chi phí nếu khách hàng đưa ra yêu cầu mới ví dụ:</w:t>
+      </w:r>
+    </w:p>
+    <w:p>
+      <w:pPr>
+        <w:pStyle w:val="ListParagraph"/>
+        <w:numPr>
+          <w:ilvl w:val="1"/>
+          <w:numId w:val="50"/>
+        </w:numPr>
+      </w:pPr>
+      <w:r>
+        <w:t>Tự động chạy quảng cáo theo ngày</w:t>
+      </w:r>
+    </w:p>
+    <w:p>
+      <w:pPr>
+        <w:pStyle w:val="ListParagraph"/>
+        <w:numPr>
+          <w:ilvl w:val="1"/>
+          <w:numId w:val="50"/>
+        </w:numPr>
+      </w:pPr>
+      <w:r>
+        <w:t>Thanh toán bằng các ví điện tử liên kết</w:t>
+      </w:r>
+    </w:p>
+    <w:p>
+      <w:pPr>
+        <w:pStyle w:val="ListParagraph"/>
+        <w:numPr>
+          <w:ilvl w:val="0"/>
+          <w:numId w:val="50"/>
+        </w:numPr>
+      </w:pPr>
+      <w:r>
+        <w:t>Sẽ không kịp tiến độ kiểm thử do một thành viên Tester chuẩn bị cưới.</w:t>
+      </w:r>
+    </w:p>
+    <w:p>
+      <w:pPr>
+        <w:pStyle w:val="Heading1"/>
+      </w:pPr>
+      <w:bookmarkStart w:id="18" w:name="_Toc25660396"/>
+      <w:bookmarkStart w:id="19" w:name="_GoBack"/>
+      <w:bookmarkEnd w:id="19"/>
+      <w:r>
+        <w:lastRenderedPageBreak/>
+        <w:t>Ước lượng giá thành</w:t>
       </w:r>
       <w:bookmarkEnd w:id="18"/>
     </w:p>
-    <w:p/>
+    <w:p>
+      <w:pPr>
+        <w:rPr>
+          <w:i/>
+        </w:rPr>
+      </w:pPr>
+      <w:r>
+        <w:rPr>
+          <w:i/>
+        </w:rPr>
+        <w:t xml:space="preserve">Chi phí </w:t>
+      </w:r>
+      <w:r>
+        <w:rPr>
+          <w:i/>
+        </w:rPr>
+        <w:t xml:space="preserve">phát </w:t>
+      </w:r>
+      <w:proofErr w:type="gramStart"/>
+      <w:r>
+        <w:rPr>
+          <w:i/>
+        </w:rPr>
+        <w:t>triển  +</w:t>
+      </w:r>
+      <w:proofErr w:type="gramEnd"/>
+      <w:r>
+        <w:rPr>
+          <w:i/>
+        </w:rPr>
+        <w:t xml:space="preserve">  Chi phí kiểm thử</w:t>
+      </w:r>
+    </w:p>
+    <w:p>
+      <w:pPr>
+        <w:rPr>
+          <w:i/>
+        </w:rPr>
+      </w:pPr>
+      <w:r>
+        <w:rPr>
+          <w:i/>
+        </w:rPr>
+        <w:t>Chi phí vận hành</w:t>
+      </w:r>
+      <w:r>
+        <w:rPr>
+          <w:i/>
+        </w:rPr>
+        <w:t>, quản lý, hành chính</w:t>
+      </w:r>
+    </w:p>
+    <w:p>
+      <w:pPr>
+        <w:rPr>
+          <w:i/>
+        </w:rPr>
+      </w:pPr>
+      <w:r>
+        <w:rPr>
+          <w:i/>
+        </w:rPr>
+        <w:t>Chi phí kính doanh, quảng cáo, tiếp thị</w:t>
+      </w:r>
+    </w:p>
     <w:p>
       <w:pPr>
         <w:pStyle w:val="Heading1"/>
       </w:pPr>
-      <w:bookmarkStart w:id="19" w:name="_Toc25660396"/>
-      <w:r>
-        <w:t>Ước lượng giá thành</w:t>
-      </w:r>
-      <w:bookmarkEnd w:id="19"/>
-    </w:p>
-    <w:p>
-      <w:pPr>
-        <w:rPr>
-          <w:i/>
-        </w:rPr>
-      </w:pPr>
-      <w:r>
-        <w:rPr>
-          <w:i/>
-        </w:rPr>
-        <w:t xml:space="preserve">Chi phí </w:t>
-      </w:r>
-      <w:r>
-        <w:rPr>
-          <w:i/>
-        </w:rPr>
-        <w:t>phát triển  +  Chi phí kiểm thử</w:t>
-      </w:r>
-    </w:p>
-    <w:p>
-      <w:pPr>
-        <w:rPr>
-          <w:i/>
-        </w:rPr>
-      </w:pPr>
-      <w:r>
-        <w:rPr>
-          <w:i/>
-        </w:rPr>
-        <w:t>Chi phí vận hành</w:t>
-      </w:r>
-      <w:r>
-        <w:rPr>
-          <w:i/>
-        </w:rPr>
-        <w:t>, quản lý, hành chính</w:t>
-      </w:r>
-    </w:p>
-    <w:p>
-      <w:pPr>
-        <w:rPr>
-          <w:i/>
-        </w:rPr>
-      </w:pPr>
-      <w:r>
-        <w:rPr>
-          <w:i/>
-        </w:rPr>
-        <w:t>Chi phí kính doanh, quảng cáo, tiếp thị</w:t>
-      </w:r>
-    </w:p>
-    <w:p>
-      <w:pPr>
-        <w:pStyle w:val="Heading1"/>
-      </w:pPr>
       <w:bookmarkStart w:id="20" w:name="_Toc25660397"/>
       <w:r>
-        <w:lastRenderedPageBreak/>
         <w:t>Ước lượng chất lượng</w:t>
       </w:r>
       <w:bookmarkEnd w:id="20"/>
@@ -7186,8 +7376,13 @@
         <w:t xml:space="preserve"> l</w:t>
       </w:r>
       <w:r>
-        <w:t>àm việc trực tiếp ở công ty chúng tôi để tiện trao đổi và sửa lỗi?”.</w:t>
-      </w:r>
+        <w:t>àm việc trực tiếp ở công ty chúng tôi để tiện trao đổi và sửa lỗi?</w:t>
+      </w:r>
+      <w:proofErr w:type="gramStart"/>
+      <w:r>
+        <w:t>”.</w:t>
+      </w:r>
+      <w:proofErr w:type="gramEnd"/>
     </w:p>
     <w:p>
       <w:pPr>
@@ -7342,7 +7537,15 @@
         <w:t>Khách hàng yêu cầu: “</w:t>
       </w:r>
       <w:r>
-        <w:t>Dự án phát triển phần mềm này giá 100 triệu. Giá này c</w:t>
+        <w:t xml:space="preserve">Dự </w:t>
+      </w:r>
+      <w:proofErr w:type="gramStart"/>
+      <w:r>
+        <w:t>án</w:t>
+      </w:r>
+      <w:proofErr w:type="gramEnd"/>
+      <w:r>
+        <w:t xml:space="preserve"> phát triển phần mềm này giá 100 triệu. Giá này c</w:t>
       </w:r>
       <w:r>
         <w:t xml:space="preserve">ó </w:t>
@@ -7381,6 +7584,7 @@
         <w:ind w:left="720"/>
       </w:pPr>
       <w:r>
+        <w:lastRenderedPageBreak/>
         <w:tab/>
       </w:r>
     </w:p>
@@ -7423,7 +7627,6 @@
       </w:pPr>
       <w:bookmarkStart w:id="28" w:name="_Toc25660405"/>
       <w:r>
-        <w:lastRenderedPageBreak/>
         <w:t>Đóng dự án</w:t>
       </w:r>
       <w:bookmarkEnd w:id="28"/>
@@ -7965,6 +8168,7 @@
         <w:lang w:eastAsia="ar-SA" w:bidi="ar-SA"/>
       </w:rPr>
     </w:pPr>
+    <w:proofErr w:type="gramStart"/>
     <w:r>
       <w:rPr>
         <w:i/>
@@ -7973,6 +8177,7 @@
       </w:rPr>
       <w:t>soict.hust.edu.vn</w:t>
     </w:r>
+    <w:proofErr w:type="gramEnd"/>
     <w:r>
       <w:rPr>
         <w:i/>
@@ -8012,7 +8217,7 @@
         <w:color w:val="C00000"/>
         <w:lang w:eastAsia="ar-SA" w:bidi="ar-SA"/>
       </w:rPr>
-      <w:t>9</w:t>
+      <w:t>10</w:t>
     </w:r>
     <w:r>
       <w:rPr>
@@ -10204,6 +10409,119 @@
     </w:lvl>
   </w:abstractNum>
   <w:abstractNum w:abstractNumId="26" w15:restartNumberingAfterBreak="0">
+    <w:nsid w:val="18EF4342"/>
+    <w:multiLevelType w:val="hybridMultilevel"/>
+    <w:tmpl w:val="ACE0BA7A"/>
+    <w:lvl w:ilvl="0" w:tplc="04090001">
+      <w:start w:val="1"/>
+      <w:numFmt w:val="bullet"/>
+      <w:lvlText w:val=""/>
+      <w:lvlJc w:val="left"/>
+      <w:pPr>
+        <w:ind w:left="720" w:hanging="360"/>
+      </w:pPr>
+      <w:rPr>
+        <w:rFonts w:ascii="Symbol" w:hAnsi="Symbol" w:hint="default"/>
+      </w:rPr>
+    </w:lvl>
+    <w:lvl w:ilvl="1" w:tplc="04090003">
+      <w:start w:val="1"/>
+      <w:numFmt w:val="bullet"/>
+      <w:lvlText w:val="o"/>
+      <w:lvlJc w:val="left"/>
+      <w:pPr>
+        <w:ind w:left="1440" w:hanging="360"/>
+      </w:pPr>
+      <w:rPr>
+        <w:rFonts w:ascii="Courier New" w:hAnsi="Courier New" w:cs="Courier New" w:hint="default"/>
+      </w:rPr>
+    </w:lvl>
+    <w:lvl w:ilvl="2" w:tplc="04090005" w:tentative="1">
+      <w:start w:val="1"/>
+      <w:numFmt w:val="bullet"/>
+      <w:lvlText w:val=""/>
+      <w:lvlJc w:val="left"/>
+      <w:pPr>
+        <w:ind w:left="2160" w:hanging="360"/>
+      </w:pPr>
+      <w:rPr>
+        <w:rFonts w:ascii="Wingdings" w:hAnsi="Wingdings" w:hint="default"/>
+      </w:rPr>
+    </w:lvl>
+    <w:lvl w:ilvl="3" w:tplc="04090001" w:tentative="1">
+      <w:start w:val="1"/>
+      <w:numFmt w:val="bullet"/>
+      <w:lvlText w:val=""/>
+      <w:lvlJc w:val="left"/>
+      <w:pPr>
+        <w:ind w:left="2880" w:hanging="360"/>
+      </w:pPr>
+      <w:rPr>
+        <w:rFonts w:ascii="Symbol" w:hAnsi="Symbol" w:hint="default"/>
+      </w:rPr>
+    </w:lvl>
+    <w:lvl w:ilvl="4" w:tplc="04090003" w:tentative="1">
+      <w:start w:val="1"/>
+      <w:numFmt w:val="bullet"/>
+      <w:lvlText w:val="o"/>
+      <w:lvlJc w:val="left"/>
+      <w:pPr>
+        <w:ind w:left="3600" w:hanging="360"/>
+      </w:pPr>
+      <w:rPr>
+        <w:rFonts w:ascii="Courier New" w:hAnsi="Courier New" w:cs="Courier New" w:hint="default"/>
+      </w:rPr>
+    </w:lvl>
+    <w:lvl w:ilvl="5" w:tplc="04090005" w:tentative="1">
+      <w:start w:val="1"/>
+      <w:numFmt w:val="bullet"/>
+      <w:lvlText w:val=""/>
+      <w:lvlJc w:val="left"/>
+      <w:pPr>
+        <w:ind w:left="4320" w:hanging="360"/>
+      </w:pPr>
+      <w:rPr>
+        <w:rFonts w:ascii="Wingdings" w:hAnsi="Wingdings" w:hint="default"/>
+      </w:rPr>
+    </w:lvl>
+    <w:lvl w:ilvl="6" w:tplc="04090001" w:tentative="1">
+      <w:start w:val="1"/>
+      <w:numFmt w:val="bullet"/>
+      <w:lvlText w:val=""/>
+      <w:lvlJc w:val="left"/>
+      <w:pPr>
+        <w:ind w:left="5040" w:hanging="360"/>
+      </w:pPr>
+      <w:rPr>
+        <w:rFonts w:ascii="Symbol" w:hAnsi="Symbol" w:hint="default"/>
+      </w:rPr>
+    </w:lvl>
+    <w:lvl w:ilvl="7" w:tplc="04090003" w:tentative="1">
+      <w:start w:val="1"/>
+      <w:numFmt w:val="bullet"/>
+      <w:lvlText w:val="o"/>
+      <w:lvlJc w:val="left"/>
+      <w:pPr>
+        <w:ind w:left="5760" w:hanging="360"/>
+      </w:pPr>
+      <w:rPr>
+        <w:rFonts w:ascii="Courier New" w:hAnsi="Courier New" w:cs="Courier New" w:hint="default"/>
+      </w:rPr>
+    </w:lvl>
+    <w:lvl w:ilvl="8" w:tplc="04090005" w:tentative="1">
+      <w:start w:val="1"/>
+      <w:numFmt w:val="bullet"/>
+      <w:lvlText w:val=""/>
+      <w:lvlJc w:val="left"/>
+      <w:pPr>
+        <w:ind w:left="6480" w:hanging="360"/>
+      </w:pPr>
+      <w:rPr>
+        <w:rFonts w:ascii="Wingdings" w:hAnsi="Wingdings" w:hint="default"/>
+      </w:rPr>
+    </w:lvl>
+  </w:abstractNum>
+  <w:abstractNum w:abstractNumId="27" w15:restartNumberingAfterBreak="0">
     <w:nsid w:val="1904704E"/>
     <w:multiLevelType w:val="multilevel"/>
     <w:tmpl w:val="00000011"/>
@@ -10316,7 +10634,7 @@
       </w:pPr>
     </w:lvl>
   </w:abstractNum>
-  <w:abstractNum w:abstractNumId="27" w15:restartNumberingAfterBreak="0">
+  <w:abstractNum w:abstractNumId="28" w15:restartNumberingAfterBreak="0">
     <w:nsid w:val="1F391341"/>
     <w:multiLevelType w:val="hybridMultilevel"/>
     <w:tmpl w:val="28D01D6A"/>
@@ -10456,7 +10774,7 @@
       </w:rPr>
     </w:lvl>
   </w:abstractNum>
-  <w:abstractNum w:abstractNumId="28" w15:restartNumberingAfterBreak="0">
+  <w:abstractNum w:abstractNumId="29" w15:restartNumberingAfterBreak="0">
     <w:nsid w:val="1FCD39A1"/>
     <w:multiLevelType w:val="multilevel"/>
     <w:tmpl w:val="AC12CE28"/>
@@ -10572,7 +10890,7 @@
       </w:pPr>
     </w:lvl>
   </w:abstractNum>
-  <w:abstractNum w:abstractNumId="29" w15:restartNumberingAfterBreak="0">
+  <w:abstractNum w:abstractNumId="30" w15:restartNumberingAfterBreak="0">
     <w:nsid w:val="1FE2537C"/>
     <w:multiLevelType w:val="hybridMultilevel"/>
     <w:tmpl w:val="DC94D102"/>
@@ -10661,7 +10979,7 @@
       </w:pPr>
     </w:lvl>
   </w:abstractNum>
-  <w:abstractNum w:abstractNumId="30" w15:restartNumberingAfterBreak="0">
+  <w:abstractNum w:abstractNumId="31" w15:restartNumberingAfterBreak="0">
     <w:nsid w:val="22EB47C4"/>
     <w:multiLevelType w:val="hybridMultilevel"/>
     <w:tmpl w:val="58A2CCCA"/>
@@ -10750,7 +11068,7 @@
       </w:pPr>
     </w:lvl>
   </w:abstractNum>
-  <w:abstractNum w:abstractNumId="31" w15:restartNumberingAfterBreak="0">
+  <w:abstractNum w:abstractNumId="32" w15:restartNumberingAfterBreak="0">
     <w:nsid w:val="23AD6F2E"/>
     <w:multiLevelType w:val="hybridMultilevel"/>
     <w:tmpl w:val="33501322"/>
@@ -10863,7 +11181,7 @@
       </w:rPr>
     </w:lvl>
   </w:abstractNum>
-  <w:abstractNum w:abstractNumId="32" w15:restartNumberingAfterBreak="0">
+  <w:abstractNum w:abstractNumId="33" w15:restartNumberingAfterBreak="0">
     <w:nsid w:val="2A332316"/>
     <w:multiLevelType w:val="hybridMultilevel"/>
     <w:tmpl w:val="8D50A05A"/>
@@ -10975,7 +11293,7 @@
       </w:rPr>
     </w:lvl>
   </w:abstractNum>
-  <w:abstractNum w:abstractNumId="33" w15:restartNumberingAfterBreak="0">
+  <w:abstractNum w:abstractNumId="34" w15:restartNumberingAfterBreak="0">
     <w:nsid w:val="2D5B3E5E"/>
     <w:multiLevelType w:val="multilevel"/>
     <w:tmpl w:val="AC12CE28"/>
@@ -11091,7 +11409,7 @@
       </w:pPr>
     </w:lvl>
   </w:abstractNum>
-  <w:abstractNum w:abstractNumId="34" w15:restartNumberingAfterBreak="0">
+  <w:abstractNum w:abstractNumId="35" w15:restartNumberingAfterBreak="0">
     <w:nsid w:val="3A2B4E87"/>
     <w:multiLevelType w:val="multilevel"/>
     <w:tmpl w:val="AC12CE28"/>
@@ -11207,7 +11525,7 @@
       </w:pPr>
     </w:lvl>
   </w:abstractNum>
-  <w:abstractNum w:abstractNumId="35" w15:restartNumberingAfterBreak="0">
+  <w:abstractNum w:abstractNumId="36" w15:restartNumberingAfterBreak="0">
     <w:nsid w:val="434F6183"/>
     <w:multiLevelType w:val="hybridMultilevel"/>
     <w:tmpl w:val="77F43510"/>
@@ -11293,7 +11611,7 @@
       </w:pPr>
     </w:lvl>
   </w:abstractNum>
-  <w:abstractNum w:abstractNumId="36" w15:restartNumberingAfterBreak="0">
+  <w:abstractNum w:abstractNumId="37" w15:restartNumberingAfterBreak="0">
     <w:nsid w:val="48A10028"/>
     <w:multiLevelType w:val="hybridMultilevel"/>
     <w:tmpl w:val="58A2CCCA"/>
@@ -11382,7 +11700,7 @@
       </w:pPr>
     </w:lvl>
   </w:abstractNum>
-  <w:abstractNum w:abstractNumId="37" w15:restartNumberingAfterBreak="0">
+  <w:abstractNum w:abstractNumId="38" w15:restartNumberingAfterBreak="0">
     <w:nsid w:val="4CB1744A"/>
     <w:multiLevelType w:val="hybridMultilevel"/>
     <w:tmpl w:val="34A8780A"/>
@@ -11495,7 +11813,7 @@
       </w:rPr>
     </w:lvl>
   </w:abstractNum>
-  <w:abstractNum w:abstractNumId="38" w15:restartNumberingAfterBreak="0">
+  <w:abstractNum w:abstractNumId="39" w15:restartNumberingAfterBreak="0">
     <w:nsid w:val="4EAF51D8"/>
     <w:multiLevelType w:val="hybridMultilevel"/>
     <w:tmpl w:val="58A2CCCA"/>
@@ -11584,7 +11902,7 @@
       </w:pPr>
     </w:lvl>
   </w:abstractNum>
-  <w:abstractNum w:abstractNumId="39" w15:restartNumberingAfterBreak="0">
+  <w:abstractNum w:abstractNumId="40" w15:restartNumberingAfterBreak="0">
     <w:nsid w:val="58B72105"/>
     <w:multiLevelType w:val="multilevel"/>
     <w:tmpl w:val="D960FB60"/>
@@ -11733,7 +12051,7 @@
       </w:rPr>
     </w:lvl>
   </w:abstractNum>
-  <w:abstractNum w:abstractNumId="40" w15:restartNumberingAfterBreak="0">
+  <w:abstractNum w:abstractNumId="41" w15:restartNumberingAfterBreak="0">
     <w:nsid w:val="67C1146D"/>
     <w:multiLevelType w:val="hybridMultilevel"/>
     <w:tmpl w:val="7DA8282E"/>
@@ -11873,7 +12191,7 @@
       </w:rPr>
     </w:lvl>
   </w:abstractNum>
-  <w:abstractNum w:abstractNumId="41" w15:restartNumberingAfterBreak="0">
+  <w:abstractNum w:abstractNumId="42" w15:restartNumberingAfterBreak="0">
     <w:nsid w:val="6DB515BB"/>
     <w:multiLevelType w:val="hybridMultilevel"/>
     <w:tmpl w:val="A244AECE"/>
@@ -11986,7 +12304,7 @@
       </w:rPr>
     </w:lvl>
   </w:abstractNum>
-  <w:abstractNum w:abstractNumId="42" w15:restartNumberingAfterBreak="0">
+  <w:abstractNum w:abstractNumId="43" w15:restartNumberingAfterBreak="0">
     <w:nsid w:val="6E6566D4"/>
     <w:multiLevelType w:val="hybridMultilevel"/>
     <w:tmpl w:val="DC94D102"/>
@@ -12075,7 +12393,7 @@
       </w:pPr>
     </w:lvl>
   </w:abstractNum>
-  <w:abstractNum w:abstractNumId="43" w15:restartNumberingAfterBreak="0">
+  <w:abstractNum w:abstractNumId="44" w15:restartNumberingAfterBreak="0">
     <w:nsid w:val="71F0466C"/>
     <w:multiLevelType w:val="hybridMultilevel"/>
     <w:tmpl w:val="DF5A2BB0"/>
@@ -12188,7 +12506,7 @@
       </w:rPr>
     </w:lvl>
   </w:abstractNum>
-  <w:abstractNum w:abstractNumId="44" w15:restartNumberingAfterBreak="0">
+  <w:abstractNum w:abstractNumId="45" w15:restartNumberingAfterBreak="0">
     <w:nsid w:val="7745669D"/>
     <w:multiLevelType w:val="hybridMultilevel"/>
     <w:tmpl w:val="7C84415A"/>
@@ -12277,7 +12595,7 @@
       </w:pPr>
     </w:lvl>
   </w:abstractNum>
-  <w:abstractNum w:abstractNumId="45" w15:restartNumberingAfterBreak="0">
+  <w:abstractNum w:abstractNumId="46" w15:restartNumberingAfterBreak="0">
     <w:nsid w:val="791F5AAC"/>
     <w:multiLevelType w:val="hybridMultilevel"/>
     <w:tmpl w:val="830CD300"/>
@@ -12390,7 +12708,7 @@
       </w:rPr>
     </w:lvl>
   </w:abstractNum>
-  <w:abstractNum w:abstractNumId="46" w15:restartNumberingAfterBreak="0">
+  <w:abstractNum w:abstractNumId="47" w15:restartNumberingAfterBreak="0">
     <w:nsid w:val="79405515"/>
     <w:multiLevelType w:val="hybridMultilevel"/>
     <w:tmpl w:val="B588D586"/>
@@ -12506,7 +12824,7 @@
       </w:pPr>
     </w:lvl>
   </w:abstractNum>
-  <w:abstractNum w:abstractNumId="47" w15:restartNumberingAfterBreak="0">
+  <w:abstractNum w:abstractNumId="48" w15:restartNumberingAfterBreak="0">
     <w:nsid w:val="795348F1"/>
     <w:multiLevelType w:val="multilevel"/>
     <w:tmpl w:val="00000011"/>
@@ -12619,7 +12937,7 @@
       </w:pPr>
     </w:lvl>
   </w:abstractNum>
-  <w:abstractNum w:abstractNumId="48" w15:restartNumberingAfterBreak="0">
+  <w:abstractNum w:abstractNumId="49" w15:restartNumberingAfterBreak="0">
     <w:nsid w:val="7E0A106C"/>
     <w:multiLevelType w:val="hybridMultilevel"/>
     <w:tmpl w:val="56624746"/>
@@ -12787,13 +13105,13 @@
     <w:abstractNumId w:val="17"/>
   </w:num>
   <w:num w:numId="19">
-    <w:abstractNumId w:val="26"/>
+    <w:abstractNumId w:val="27"/>
   </w:num>
   <w:num w:numId="20">
-    <w:abstractNumId w:val="47"/>
+    <w:abstractNumId w:val="48"/>
   </w:num>
   <w:num w:numId="21">
-    <w:abstractNumId w:val="46"/>
+    <w:abstractNumId w:val="47"/>
   </w:num>
   <w:num w:numId="22">
     <w:abstractNumId w:val="25"/>
@@ -12802,19 +13120,19 @@
     <w:abstractNumId w:val="20"/>
   </w:num>
   <w:num w:numId="24">
-    <w:abstractNumId w:val="27"/>
+    <w:abstractNumId w:val="28"/>
   </w:num>
   <w:num w:numId="25">
-    <w:abstractNumId w:val="33"/>
+    <w:abstractNumId w:val="34"/>
   </w:num>
   <w:num w:numId="26">
-    <w:abstractNumId w:val="28"/>
+    <w:abstractNumId w:val="29"/>
   </w:num>
   <w:num w:numId="27">
-    <w:abstractNumId w:val="40"/>
+    <w:abstractNumId w:val="41"/>
   </w:num>
   <w:num w:numId="28">
-    <w:abstractNumId w:val="34"/>
+    <w:abstractNumId w:val="35"/>
   </w:num>
   <w:num w:numId="29">
     <w:abstractNumId w:val="21"/>
@@ -12823,49 +13141,49 @@
     <w:abstractNumId w:val="19"/>
   </w:num>
   <w:num w:numId="31">
+    <w:abstractNumId w:val="40"/>
+  </w:num>
+  <w:num w:numId="32">
+    <w:abstractNumId w:val="33"/>
+  </w:num>
+  <w:num w:numId="33">
+    <w:abstractNumId w:val="36"/>
+  </w:num>
+  <w:num w:numId="34">
+    <w:abstractNumId w:val="31"/>
+  </w:num>
+  <w:num w:numId="35">
     <w:abstractNumId w:val="39"/>
   </w:num>
-  <w:num w:numId="32">
-    <w:abstractNumId w:val="32"/>
+  <w:num w:numId="36">
+    <w:abstractNumId w:val="37"/>
   </w:num>
-  <w:num w:numId="33">
-    <w:abstractNumId w:val="35"/>
+  <w:num w:numId="37">
+    <w:abstractNumId w:val="43"/>
   </w:num>
-  <w:num w:numId="34">
+  <w:num w:numId="38">
     <w:abstractNumId w:val="30"/>
   </w:num>
-  <w:num w:numId="35">
-    <w:abstractNumId w:val="38"/>
+  <w:num w:numId="39">
+    <w:abstractNumId w:val="45"/>
   </w:num>
-  <w:num w:numId="36">
-    <w:abstractNumId w:val="36"/>
-  </w:num>
-  <w:num w:numId="37">
-    <w:abstractNumId w:val="42"/>
-  </w:num>
-  <w:num w:numId="38">
-    <w:abstractNumId w:val="29"/>
-  </w:num>
-  <w:num w:numId="39">
+  <w:num w:numId="40">
     <w:abstractNumId w:val="44"/>
   </w:num>
-  <w:num w:numId="40">
-    <w:abstractNumId w:val="43"/>
-  </w:num>
   <w:num w:numId="41">
-    <w:abstractNumId w:val="45"/>
+    <w:abstractNumId w:val="46"/>
   </w:num>
   <w:num w:numId="42">
     <w:abstractNumId w:val="18"/>
   </w:num>
   <w:num w:numId="43">
-    <w:abstractNumId w:val="41"/>
+    <w:abstractNumId w:val="42"/>
   </w:num>
   <w:num w:numId="44">
-    <w:abstractNumId w:val="31"/>
+    <w:abstractNumId w:val="32"/>
   </w:num>
   <w:num w:numId="45">
-    <w:abstractNumId w:val="37"/>
+    <w:abstractNumId w:val="38"/>
   </w:num>
   <w:num w:numId="46">
     <w:abstractNumId w:val="22"/>
@@ -12883,10 +13201,13 @@
     <w:lvlOverride w:ilvl="8"/>
   </w:num>
   <w:num w:numId="48">
-    <w:abstractNumId w:val="48"/>
+    <w:abstractNumId w:val="49"/>
   </w:num>
   <w:num w:numId="49">
     <w:abstractNumId w:val="23"/>
+  </w:num>
+  <w:num w:numId="50">
+    <w:abstractNumId w:val="26"/>
   </w:num>
 </w:numbering>
 </file>
@@ -14703,7 +15024,7 @@
 </file>
 
 <file path=customXml/itemProps1.xml><?xml version="1.0" encoding="utf-8"?>
-<ds:datastoreItem xmlns:ds="http://schemas.openxmlformats.org/officeDocument/2006/customXml" ds:itemID="{842170C0-3613-4820-A143-A59E3D257D42}">
+<ds:datastoreItem xmlns:ds="http://schemas.openxmlformats.org/officeDocument/2006/customXml" ds:itemID="{A8863F2D-E2C7-48F8-B279-FE6A27C74CD4}">
   <ds:schemaRefs>
     <ds:schemaRef ds:uri="http://schemas.openxmlformats.org/officeDocument/2006/bibliography"/>
   </ds:schemaRefs>

</xml_diff>

<commit_message>
quy định số dòng comment
</commit_message>
<xml_diff>
--- a/docs/MyProjectMgnt.docx
+++ b/docs/MyProjectMgnt.docx
@@ -7246,6 +7246,46 @@
     </w:p>
     <w:p>
       <w:pPr>
+        <w:pStyle w:val="ListParagraph"/>
+        <w:numPr>
+          <w:ilvl w:val="0"/>
+          <w:numId w:val="41"/>
+        </w:numPr>
+        <w:rPr>
+          <w:i/>
+          <w:lang w:val="vi-VN"/>
+        </w:rPr>
+      </w:pPr>
+      <w:r>
+        <w:rPr>
+          <w:lang w:val="vi-VN"/>
+        </w:rPr>
+        <w:t>Mỗi Kloc số lượng dòng comment không được vượt quá 10% số dòng code (khoảng nhỏ hơn 15 dòng)</w:t>
+      </w:r>
+    </w:p>
+    <w:p>
+      <w:pPr>
+        <w:pStyle w:val="ListParagraph"/>
+        <w:numPr>
+          <w:ilvl w:val="0"/>
+          <w:numId w:val="41"/>
+        </w:numPr>
+        <w:rPr>
+          <w:i/>
+          <w:lang w:val="vi-VN"/>
+        </w:rPr>
+      </w:pPr>
+      <w:r>
+        <w:rPr>
+          <w:lang w:val="vi-VN"/>
+        </w:rPr>
+        <w:t>Các comment phải viết rõ ràng, không comment thừa vào các đoạn code không cần thiết</w:t>
+      </w:r>
+      <w:bookmarkStart w:id="20" w:name="_GoBack"/>
+      <w:bookmarkEnd w:id="20"/>
+    </w:p>
+    <w:p>
+      <w:pPr>
         <w:rPr>
           <w:i/>
           <w:lang w:val="fr-FR"/>
@@ -7265,8 +7305,6 @@
         </w:rPr>
         <w:t>tomation test</w:t>
       </w:r>
-      <w:bookmarkStart w:id="20" w:name="_GoBack"/>
-      <w:bookmarkEnd w:id="20"/>
     </w:p>
     <w:p>
       <w:pPr>
@@ -14207,7 +14245,7 @@
 </file>
 
 <file path=customXml/itemProps1.xml><?xml version="1.0" encoding="utf-8"?>
-<ds:datastoreItem xmlns:ds="http://schemas.openxmlformats.org/officeDocument/2006/customXml" ds:itemID="{A746FA98-3611-4B6C-A403-34A886D24AF9}">
+<ds:datastoreItem xmlns:ds="http://schemas.openxmlformats.org/officeDocument/2006/customXml" ds:itemID="{75BD5E21-1DD3-43A6-8102-7752DF28AB38}">
   <ds:schemaRefs>
     <ds:schemaRef ds:uri="http://schemas.openxmlformats.org/officeDocument/2006/bibliography"/>
   </ds:schemaRefs>

</xml_diff>

<commit_message>
Thêm mô hình mạng
</commit_message>
<xml_diff>
--- a/docs/MyProjectMgnt.docx
+++ b/docs/MyProjectMgnt.docx
@@ -6858,8 +6858,6 @@
         </w:rPr>
         <w:t>Sử dụng mô hình Web client-server:</w:t>
       </w:r>
-      <w:bookmarkStart w:id="22" w:name="_GoBack"/>
-      <w:bookmarkEnd w:id="22"/>
     </w:p>
     <w:p>
       <w:pPr>
@@ -6990,14 +6988,14 @@
           <w:lang w:eastAsia="en-US" w:bidi="ar-SA"/>
         </w:rPr>
       </w:pPr>
-      <w:bookmarkStart w:id="23" w:name="_Toc25660400"/>
+      <w:bookmarkStart w:id="22" w:name="_Toc25660400"/>
       <w:r>
         <w:rPr>
           <w:lang w:eastAsia="en-US" w:bidi="ar-SA"/>
         </w:rPr>
         <w:t>Giao diện</w:t>
       </w:r>
-      <w:bookmarkEnd w:id="23"/>
+      <w:bookmarkEnd w:id="22"/>
     </w:p>
     <w:p>
       <w:pPr>
@@ -7087,14 +7085,14 @@
           <w:lang w:eastAsia="en-US" w:bidi="ar-SA"/>
         </w:rPr>
       </w:pPr>
-      <w:bookmarkStart w:id="24" w:name="_Toc25660401"/>
+      <w:bookmarkStart w:id="23" w:name="_Toc25660401"/>
       <w:r>
         <w:rPr>
           <w:lang w:eastAsia="en-US" w:bidi="ar-SA"/>
         </w:rPr>
         <w:t>Cơ sở dữ liệu</w:t>
       </w:r>
-      <w:bookmarkEnd w:id="24"/>
+      <w:bookmarkEnd w:id="23"/>
     </w:p>
     <w:p>
       <w:pPr>
@@ -7182,23 +7180,111 @@
           <w:lang w:eastAsia="en-US" w:bidi="ar-SA"/>
         </w:rPr>
       </w:pPr>
-      <w:bookmarkStart w:id="25" w:name="_Toc25660402"/>
+      <w:bookmarkStart w:id="24" w:name="_Toc25660402"/>
       <w:r>
         <w:rPr>
           <w:lang w:eastAsia="en-US" w:bidi="ar-SA"/>
         </w:rPr>
         <w:t>Mạng</w:t>
       </w:r>
+      <w:bookmarkEnd w:id="24"/>
+    </w:p>
+    <w:p>
+      <w:pPr>
+        <w:rPr>
+          <w:lang w:eastAsia="en-US" w:bidi="ar-SA"/>
+        </w:rPr>
+      </w:pPr>
+      <w:r>
+        <w:rPr>
+          <w:lang w:eastAsia="en-US" w:bidi="ar-SA"/>
+        </w:rPr>
+        <w:t>Sử dụng mô hình mạng Client-Server</w:t>
+      </w:r>
+    </w:p>
+    <w:p>
+      <w:pPr>
+        <w:rPr>
+          <w:lang w:eastAsia="en-US" w:bidi="ar-SA"/>
+        </w:rPr>
+      </w:pPr>
+      <w:r>
+        <w:rPr>
+          <w:noProof/>
+          <w:lang w:eastAsia="en-US" w:bidi="ar-SA"/>
+        </w:rPr>
+        <w:lastRenderedPageBreak/>
+        <w:drawing>
+          <wp:inline distT="0" distB="0" distL="0" distR="0" wp14:anchorId="1BA5426D" wp14:editId="3395A0A2">
+            <wp:extent cx="5575300" cy="3815080"/>
+            <wp:effectExtent l="0" t="0" r="6350" b="0"/>
+            <wp:docPr id="9" name="Picture 9" descr="A close up of a computer&#10;&#10;Description automatically generated"/>
+            <wp:cNvGraphicFramePr>
+              <a:graphicFrameLocks xmlns:a="http://schemas.openxmlformats.org/drawingml/2006/main" noChangeAspect="1"/>
+            </wp:cNvGraphicFramePr>
+            <a:graphic xmlns:a="http://schemas.openxmlformats.org/drawingml/2006/main">
+              <a:graphicData uri="http://schemas.openxmlformats.org/drawingml/2006/picture">
+                <pic:pic xmlns:pic="http://schemas.openxmlformats.org/drawingml/2006/picture">
+                  <pic:nvPicPr>
+                    <pic:cNvPr id="9" name="n176.jpg"/>
+                    <pic:cNvPicPr/>
+                  </pic:nvPicPr>
+                  <pic:blipFill>
+                    <a:blip r:embed="rId20">
+                      <a:extLst>
+                        <a:ext uri="{28A0092B-C50C-407E-A947-70E740481C1C}">
+                          <a14:useLocalDpi xmlns:a14="http://schemas.microsoft.com/office/drawing/2010/main" val="0"/>
+                        </a:ext>
+                      </a:extLst>
+                    </a:blip>
+                    <a:stretch>
+                      <a:fillRect/>
+                    </a:stretch>
+                  </pic:blipFill>
+                  <pic:spPr>
+                    <a:xfrm>
+                      <a:off x="0" y="0"/>
+                      <a:ext cx="5575300" cy="3815080"/>
+                    </a:xfrm>
+                    <a:prstGeom prst="rect">
+                      <a:avLst/>
+                    </a:prstGeom>
+                  </pic:spPr>
+                </pic:pic>
+              </a:graphicData>
+            </a:graphic>
+          </wp:inline>
+        </w:drawing>
+      </w:r>
+    </w:p>
+    <w:p>
+      <w:pPr>
+        <w:jc w:val="center"/>
+        <w:rPr>
+          <w:i/>
+          <w:iCs/>
+          <w:lang w:eastAsia="en-US" w:bidi="ar-SA"/>
+        </w:rPr>
+      </w:pPr>
+      <w:r>
+        <w:rPr>
+          <w:i/>
+          <w:iCs/>
+          <w:lang w:eastAsia="en-US" w:bidi="ar-SA"/>
+        </w:rPr>
+        <w:t>Hình 11: Mô hình mạng client-server</w:t>
+      </w:r>
+    </w:p>
+    <w:p>
+      <w:pPr>
+        <w:pStyle w:val="Heading1"/>
+      </w:pPr>
+      <w:bookmarkStart w:id="25" w:name="_Toc25660403"/>
+      <w:r>
+        <w:t>Giám sát dự án</w:t>
+      </w:r>
+      <w:bookmarkStart w:id="26" w:name="_GoBack"/>
       <w:bookmarkEnd w:id="25"/>
-    </w:p>
-    <w:p>
-      <w:pPr>
-        <w:pStyle w:val="Heading1"/>
-      </w:pPr>
-      <w:bookmarkStart w:id="26" w:name="_Toc25660403"/>
-      <w:r>
-        <w:t>Giám sát dự án</w:t>
-      </w:r>
       <w:bookmarkEnd w:id="26"/>
     </w:p>
     <w:p>
@@ -7250,7 +7336,6 @@
         <w:ind w:left="720"/>
       </w:pPr>
       <w:r>
-        <w:lastRenderedPageBreak/>
         <w:t>Nhóm quản lý sẽ trả lời thế nào</w:t>
       </w:r>
       <w:r>
@@ -7458,6 +7543,7 @@
         <w:ind w:left="720"/>
       </w:pPr>
       <w:r>
+        <w:lastRenderedPageBreak/>
         <w:tab/>
       </w:r>
     </w:p>
@@ -7701,12 +7787,12 @@
     <w:p/>
     <w:p/>
     <w:sectPr>
-      <w:headerReference w:type="even" r:id="rId20"/>
-      <w:headerReference w:type="default" r:id="rId21"/>
-      <w:footerReference w:type="even" r:id="rId22"/>
-      <w:footerReference w:type="default" r:id="rId23"/>
-      <w:headerReference w:type="first" r:id="rId24"/>
-      <w:footerReference w:type="first" r:id="rId25"/>
+      <w:headerReference w:type="even" r:id="rId21"/>
+      <w:headerReference w:type="default" r:id="rId22"/>
+      <w:footerReference w:type="even" r:id="rId23"/>
+      <w:footerReference w:type="default" r:id="rId24"/>
+      <w:headerReference w:type="first" r:id="rId25"/>
+      <w:footerReference w:type="first" r:id="rId26"/>
       <w:footnotePr>
         <w:pos w:val="beneathText"/>
       </w:footnotePr>
@@ -13762,7 +13848,7 @@
 </file>
 
 <file path=customXml/itemProps1.xml><?xml version="1.0" encoding="utf-8"?>
-<ds:datastoreItem xmlns:ds="http://schemas.openxmlformats.org/officeDocument/2006/customXml" ds:itemID="{A13C0327-D826-404C-971B-CABD7367287F}">
+<ds:datastoreItem xmlns:ds="http://schemas.openxmlformats.org/officeDocument/2006/customXml" ds:itemID="{6F01F5F3-B9E6-4F10-87B7-29CE344EEDD4}">
   <ds:schemaRefs>
     <ds:schemaRef ds:uri="http://schemas.openxmlformats.org/officeDocument/2006/bibliography"/>
   </ds:schemaRefs>

</xml_diff>

<commit_message>
9.1 Trả lời câu hỏi thứ nhất
</commit_message>
<xml_diff>
--- a/docs/MyProjectMgnt.docx
+++ b/docs/MyProjectMgnt.docx
@@ -3479,7 +3479,6 @@
         </w:numPr>
         <w:ind w:left="1620"/>
       </w:pPr>
-      <w:proofErr w:type="gramStart"/>
       <w:r>
         <w:rPr>
           <w:b/>
@@ -3492,15 +3491,7 @@
           <w:b/>
           <w:bCs/>
         </w:rPr>
-        <w:t>ocs</w:t>
-      </w:r>
-      <w:proofErr w:type="gramEnd"/>
-      <w:r>
-        <w:rPr>
-          <w:b/>
-          <w:bCs/>
-        </w:rPr>
-        <w:t>:</w:t>
+        <w:t>ocs:</w:t>
       </w:r>
       <w:r>
         <w:t xml:space="preserve"> chứa tài liệu dự </w:t>
@@ -3515,15 +3506,7 @@
         <w:t>.</w:t>
       </w:r>
       <w:r>
-        <w:t xml:space="preserve"> Đây là </w:t>
-      </w:r>
-      <w:proofErr w:type="gramStart"/>
-      <w:r>
-        <w:t>thư</w:t>
-      </w:r>
-      <w:proofErr w:type="gramEnd"/>
-      <w:r>
-        <w:t xml:space="preserve"> mục nội bộ của dự án</w:t>
+        <w:t xml:space="preserve"> Đây là thư mục nội bộ của dự án</w:t>
       </w:r>
       <w:r>
         <w:t>.</w:t>
@@ -3553,21 +3536,7 @@
         <w:rPr>
           <w:color w:val="FF0000"/>
         </w:rPr>
-        <w:t xml:space="preserve"> vào đây, và cùng nhau kết hợp soạn thảo </w:t>
-      </w:r>
-      <w:proofErr w:type="gramStart"/>
-      <w:r>
-        <w:rPr>
-          <w:color w:val="FF0000"/>
-        </w:rPr>
-        <w:t>chung</w:t>
-      </w:r>
-      <w:proofErr w:type="gramEnd"/>
-      <w:r>
-        <w:rPr>
-          <w:color w:val="FF0000"/>
-        </w:rPr>
-        <w:t xml:space="preserve"> với file này</w:t>
+        <w:t xml:space="preserve"> vào đây, và cùng nhau kết hợp soạn thảo chung với file này</w:t>
       </w:r>
       <w:r>
         <w:t xml:space="preserve">. </w:t>
@@ -3585,7 +3554,6 @@
           <w:color w:val="FF0000"/>
         </w:rPr>
       </w:pPr>
-      <w:proofErr w:type="gramStart"/>
       <w:r>
         <w:rPr>
           <w:b/>
@@ -3594,25 +3562,13 @@
         <w:t>references </w:t>
       </w:r>
       <w:r>
-        <w:t>:</w:t>
-      </w:r>
-      <w:proofErr w:type="gramEnd"/>
-      <w:r>
-        <w:t xml:space="preserve"> thư</w:t>
+        <w:t>: thư</w:t>
       </w:r>
       <w:r>
         <w:t xml:space="preserve"> mục chứa </w:t>
       </w:r>
       <w:r>
-        <w:t xml:space="preserve">bản gốc, tài liệu tham khảo gốc lấy về từ internet… Ví dụ, nếu dev tham khảo mã nguồn mở XYZ, thì dev phải đưa file nén mã nguồn mở gốc đó vào </w:t>
-      </w:r>
-      <w:proofErr w:type="gramStart"/>
-      <w:r>
-        <w:t>thư</w:t>
-      </w:r>
-      <w:proofErr w:type="gramEnd"/>
-      <w:r>
-        <w:t xml:space="preserve"> mục này, đồng thời giải nén và co</w:t>
+        <w:t>bản gốc, tài liệu tham khảo gốc lấy về từ internet… Ví dụ, nếu dev tham khảo mã nguồn mở XYZ, thì dev phải đưa file nén mã nguồn mở gốc đó vào thư mục này, đồng thời giải nén và co</w:t>
       </w:r>
       <w:r>
         <w:t xml:space="preserve">py một lần nữa vào thư mục </w:t>
@@ -3650,7 +3606,6 @@
         </w:numPr>
         <w:ind w:left="1620"/>
       </w:pPr>
-      <w:proofErr w:type="gramStart"/>
       <w:r>
         <w:rPr>
           <w:b/>
@@ -3658,7 +3613,6 @@
         </w:rPr>
         <w:t>releases</w:t>
       </w:r>
-      <w:proofErr w:type="gramEnd"/>
       <w:r>
         <w:t>:</w:t>
       </w:r>
@@ -4255,18 +4209,10 @@
         </w:numPr>
       </w:pPr>
       <w:r>
-        <w:t>Ở mỗi cột</w:t>
-      </w:r>
-      <w:proofErr w:type="gramStart"/>
-      <w:r>
-        <w:t>,</w:t>
-      </w:r>
-      <w:r>
-        <w:t xml:space="preserve">  yêu</w:t>
-      </w:r>
-      <w:proofErr w:type="gramEnd"/>
-      <w:r>
-        <w:t xml:space="preserve"> cầu t</w:t>
+        <w:t>Ở mỗi cột,</w:t>
+      </w:r>
+      <w:r>
+        <w:t xml:space="preserve">  yêu cầu t</w:t>
       </w:r>
       <w:r>
         <w:t>ạo ra</w:t>
@@ -5968,17 +5914,8 @@
           <w:i/>
           <w:iCs/>
         </w:rPr>
-        <w:t xml:space="preserve">Lập trình viên:  Pham </w:t>
-      </w:r>
-      <w:proofErr w:type="gramStart"/>
-      <w:r>
-        <w:rPr>
-          <w:i/>
-          <w:iCs/>
-        </w:rPr>
-        <w:t>Lan</w:t>
-      </w:r>
-      <w:proofErr w:type="gramEnd"/>
+        <w:t>Lập trình viên:  Pham Lan</w:t>
+      </w:r>
     </w:p>
     <w:p>
       <w:pPr>
@@ -6122,13 +6059,8 @@
       </w:pPr>
       <w:bookmarkStart w:id="11" w:name="_Toc25660389"/>
       <w:r>
-        <w:t xml:space="preserve">Phạm </w:t>
-      </w:r>
-      <w:proofErr w:type="gramStart"/>
-      <w:r>
-        <w:t>vi</w:t>
-      </w:r>
-      <w:proofErr w:type="gramEnd"/>
+        <w:t>Phạm vi</w:t>
+      </w:r>
       <w:r>
         <w:t xml:space="preserve"> dự án</w:t>
       </w:r>
@@ -6182,21 +6114,7 @@
           <w:iCs/>
         </w:rPr>
         <w:lastRenderedPageBreak/>
-        <w:t xml:space="preserve">Trước dự </w:t>
-      </w:r>
-      <w:proofErr w:type="gramStart"/>
-      <w:r>
-        <w:rPr>
-          <w:iCs/>
-        </w:rPr>
-        <w:t>án</w:t>
-      </w:r>
-      <w:proofErr w:type="gramEnd"/>
-      <w:r>
-        <w:rPr>
-          <w:iCs/>
-        </w:rPr>
-        <w:t xml:space="preserve"> phải họp team một buổi trao đổi về dự án, phân chia công việc trong dự án. Kickoff bằng 1 buổi party.</w:t>
+        <w:t>Trước dự án phải họp team một buổi trao đổi về dự án, phân chia công việc trong dự án. Kickoff bằng 1 buổi party.</w:t>
       </w:r>
     </w:p>
     <w:p>
@@ -6280,35 +6198,7 @@
         <w:rPr>
           <w:iCs/>
         </w:rPr>
-        <w:t xml:space="preserve">Dự </w:t>
-      </w:r>
-      <w:proofErr w:type="gramStart"/>
-      <w:r>
-        <w:rPr>
-          <w:iCs/>
-        </w:rPr>
-        <w:t>án</w:t>
-      </w:r>
-      <w:proofErr w:type="gramEnd"/>
-      <w:r>
-        <w:rPr>
-          <w:iCs/>
-        </w:rPr>
-        <w:t xml:space="preserve"> dự kiến 4 tháng hoàn thiện, thì sau 1 tháng phải release ver 1 hoàn thiện xong phase 1. 2 tháng tiếp </w:t>
-      </w:r>
-      <w:proofErr w:type="gramStart"/>
-      <w:r>
-        <w:rPr>
-          <w:iCs/>
-        </w:rPr>
-        <w:t>theo</w:t>
-      </w:r>
-      <w:proofErr w:type="gramEnd"/>
-      <w:r>
-        <w:rPr>
-          <w:iCs/>
-        </w:rPr>
-        <w:t xml:space="preserve"> phải hoàn thiện phase 2. Tháng cuối cùng release sản phẩm cuối cho khách hàng.</w:t>
+        <w:t>Dự án dự kiến 4 tháng hoàn thiện, thì sau 1 tháng phải release ver 1 hoàn thiện xong phase 1. 2 tháng tiếp theo phải hoàn thiện phase 2. Tháng cuối cùng release sản phẩm cuối cho khách hàng.</w:t>
       </w:r>
     </w:p>
     <w:p>
@@ -6414,14 +6304,9 @@
         <w:t>Ước lượng</w:t>
       </w:r>
       <w:r>
-        <w:t xml:space="preserve"> </w:t>
-      </w:r>
-      <w:proofErr w:type="gramStart"/>
-      <w:r>
-        <w:t>chung</w:t>
+        <w:t xml:space="preserve"> chung</w:t>
       </w:r>
       <w:bookmarkEnd w:id="13"/>
-      <w:proofErr w:type="gramEnd"/>
     </w:p>
     <w:p>
       <w:pPr>
@@ -6843,21 +6728,7 @@
         <w:rPr>
           <w:iCs/>
         </w:rPr>
-        <w:t xml:space="preserve">Thời gian cho dự </w:t>
-      </w:r>
-      <w:proofErr w:type="gramStart"/>
-      <w:r>
-        <w:rPr>
-          <w:iCs/>
-        </w:rPr>
-        <w:t>án</w:t>
-      </w:r>
-      <w:proofErr w:type="gramEnd"/>
-      <w:r>
-        <w:rPr>
-          <w:iCs/>
-        </w:rPr>
-        <w:t xml:space="preserve"> là trong vòng khoảng 4 tháng:</w:t>
+        <w:t>Thời gian cho dự án là trong vòng khoảng 4 tháng:</w:t>
       </w:r>
     </w:p>
     <w:p>
@@ -7085,8 +6956,6 @@
         <w:pStyle w:val="Heading1"/>
       </w:pPr>
       <w:bookmarkStart w:id="18" w:name="_Toc25660396"/>
-      <w:bookmarkStart w:id="19" w:name="_GoBack"/>
-      <w:bookmarkEnd w:id="19"/>
       <w:r>
         <w:lastRenderedPageBreak/>
         <w:t>Ước lượng giá thành</w:t>
@@ -7109,52 +6978,38 @@
         <w:rPr>
           <w:i/>
         </w:rPr>
-        <w:t xml:space="preserve">phát </w:t>
-      </w:r>
-      <w:proofErr w:type="gramStart"/>
-      <w:r>
+        <w:t>phát triển  +  Chi phí kiểm thử</w:t>
+      </w:r>
+    </w:p>
+    <w:p>
+      <w:pPr>
         <w:rPr>
           <w:i/>
         </w:rPr>
-        <w:t>triển  +</w:t>
-      </w:r>
-      <w:proofErr w:type="gramEnd"/>
+      </w:pPr>
       <w:r>
         <w:rPr>
           <w:i/>
         </w:rPr>
-        <w:t xml:space="preserve">  Chi phí kiểm thử</w:t>
-      </w:r>
-    </w:p>
-    <w:p>
-      <w:pPr>
+        <w:t>Chi phí vận hành</w:t>
+      </w:r>
+      <w:r>
         <w:rPr>
           <w:i/>
         </w:rPr>
-      </w:pPr>
-      <w:r>
+        <w:t>, quản lý, hành chính</w:t>
+      </w:r>
+    </w:p>
+    <w:p>
+      <w:pPr>
         <w:rPr>
           <w:i/>
         </w:rPr>
-        <w:t>Chi phí vận hành</w:t>
-      </w:r>
+      </w:pPr>
       <w:r>
         <w:rPr>
           <w:i/>
         </w:rPr>
-        <w:t>, quản lý, hành chính</w:t>
-      </w:r>
-    </w:p>
-    <w:p>
-      <w:pPr>
-        <w:rPr>
-          <w:i/>
-        </w:rPr>
-      </w:pPr>
-      <w:r>
-        <w:rPr>
-          <w:i/>
-        </w:rPr>
         <w:t>Chi phí kính doanh, quảng cáo, tiếp thị</w:t>
       </w:r>
     </w:p>
@@ -7162,11 +7017,11 @@
       <w:pPr>
         <w:pStyle w:val="Heading1"/>
       </w:pPr>
-      <w:bookmarkStart w:id="20" w:name="_Toc25660397"/>
+      <w:bookmarkStart w:id="19" w:name="_Toc25660397"/>
       <w:r>
         <w:t>Ước lượng chất lượng</w:t>
       </w:r>
-      <w:bookmarkEnd w:id="20"/>
+      <w:bookmarkEnd w:id="19"/>
     </w:p>
     <w:p>
       <w:pPr>
@@ -7256,14 +7111,30 @@
       <w:pPr>
         <w:pStyle w:val="Heading1"/>
       </w:pPr>
-      <w:bookmarkStart w:id="21" w:name="_Toc25660398"/>
+      <w:bookmarkStart w:id="20" w:name="_Toc25660398"/>
       <w:r>
         <w:t>Phân tích thiết kế</w:t>
       </w:r>
+      <w:bookmarkEnd w:id="20"/>
+      <w:r>
+        <w:t xml:space="preserve"> </w:t>
+      </w:r>
+    </w:p>
+    <w:p>
+      <w:pPr>
+        <w:pStyle w:val="Heading2"/>
+        <w:rPr>
+          <w:lang w:eastAsia="en-US" w:bidi="ar-SA"/>
+        </w:rPr>
+      </w:pPr>
+      <w:bookmarkStart w:id="21" w:name="_Toc25660399"/>
+      <w:r>
+        <w:rPr>
+          <w:lang w:eastAsia="en-US" w:bidi="ar-SA"/>
+        </w:rPr>
+        <w:t>Mô hình tích hợp phần cứng/phần mềm</w:t>
+      </w:r>
       <w:bookmarkEnd w:id="21"/>
-      <w:r>
-        <w:t xml:space="preserve"> </w:t>
-      </w:r>
     </w:p>
     <w:p>
       <w:pPr>
@@ -7272,12 +7143,12 @@
           <w:lang w:eastAsia="en-US" w:bidi="ar-SA"/>
         </w:rPr>
       </w:pPr>
-      <w:bookmarkStart w:id="22" w:name="_Toc25660399"/>
+      <w:bookmarkStart w:id="22" w:name="_Toc25660400"/>
       <w:r>
         <w:rPr>
           <w:lang w:eastAsia="en-US" w:bidi="ar-SA"/>
         </w:rPr>
-        <w:t>Mô hình tích hợp phần cứng/phần mềm</w:t>
+        <w:t>Giao diện</w:t>
       </w:r>
       <w:bookmarkEnd w:id="22"/>
     </w:p>
@@ -7288,12 +7159,12 @@
           <w:lang w:eastAsia="en-US" w:bidi="ar-SA"/>
         </w:rPr>
       </w:pPr>
-      <w:bookmarkStart w:id="23" w:name="_Toc25660400"/>
+      <w:bookmarkStart w:id="23" w:name="_Toc25660401"/>
       <w:r>
         <w:rPr>
           <w:lang w:eastAsia="en-US" w:bidi="ar-SA"/>
         </w:rPr>
-        <w:t>Giao diện</w:t>
+        <w:t>Cơ sở dữ liệu</w:t>
       </w:r>
       <w:bookmarkEnd w:id="23"/>
     </w:p>
@@ -7304,50 +7175,34 @@
           <w:lang w:eastAsia="en-US" w:bidi="ar-SA"/>
         </w:rPr>
       </w:pPr>
-      <w:bookmarkStart w:id="24" w:name="_Toc25660401"/>
+      <w:bookmarkStart w:id="24" w:name="_Toc25660402"/>
       <w:r>
         <w:rPr>
           <w:lang w:eastAsia="en-US" w:bidi="ar-SA"/>
         </w:rPr>
-        <w:t>Cơ sở dữ liệu</w:t>
+        <w:t>Mạng</w:t>
       </w:r>
       <w:bookmarkEnd w:id="24"/>
     </w:p>
     <w:p>
       <w:pPr>
+        <w:pStyle w:val="Heading1"/>
+      </w:pPr>
+      <w:bookmarkStart w:id="25" w:name="_Toc25660403"/>
+      <w:r>
+        <w:t>Giám sát dự án</w:t>
+      </w:r>
+      <w:bookmarkEnd w:id="25"/>
+    </w:p>
+    <w:p>
+      <w:pPr>
         <w:pStyle w:val="Heading2"/>
-        <w:rPr>
-          <w:lang w:eastAsia="en-US" w:bidi="ar-SA"/>
-        </w:rPr>
-      </w:pPr>
-      <w:bookmarkStart w:id="25" w:name="_Toc25660402"/>
-      <w:r>
-        <w:rPr>
-          <w:lang w:eastAsia="en-US" w:bidi="ar-SA"/>
-        </w:rPr>
-        <w:t>Mạng</w:t>
-      </w:r>
-      <w:bookmarkEnd w:id="25"/>
-    </w:p>
-    <w:p>
-      <w:pPr>
-        <w:pStyle w:val="Heading1"/>
-      </w:pPr>
-      <w:bookmarkStart w:id="26" w:name="_Toc25660403"/>
-      <w:r>
-        <w:t>Giám sát dự án</w:t>
+      </w:pPr>
+      <w:bookmarkStart w:id="26" w:name="_Toc25660404"/>
+      <w:r>
+        <w:t>Trả lời câu hỏi</w:t>
       </w:r>
       <w:bookmarkEnd w:id="26"/>
-    </w:p>
-    <w:p>
-      <w:pPr>
-        <w:pStyle w:val="Heading2"/>
-      </w:pPr>
-      <w:bookmarkStart w:id="27" w:name="_Toc25660404"/>
-      <w:r>
-        <w:t>Trả lời câu hỏi</w:t>
-      </w:r>
-      <w:bookmarkEnd w:id="27"/>
     </w:p>
     <w:p>
       <w:pPr>
@@ -7376,13 +7231,8 @@
         <w:t xml:space="preserve"> l</w:t>
       </w:r>
       <w:r>
-        <w:t>àm việc trực tiếp ở công ty chúng tôi để tiện trao đổi và sửa lỗi?</w:t>
-      </w:r>
-      <w:proofErr w:type="gramStart"/>
-      <w:r>
-        <w:t>”.</w:t>
-      </w:r>
-      <w:proofErr w:type="gramEnd"/>
+        <w:t>àm việc trực tiếp ở công ty chúng tôi để tiện trao đổi và sửa lỗi?”.</w:t>
+      </w:r>
     </w:p>
     <w:p>
       <w:pPr>
@@ -7399,41 +7249,13 @@
         <w:t>:</w:t>
       </w:r>
       <w:r>
-        <w:tab/>
-      </w:r>
-    </w:p>
-    <w:p>
-      <w:pPr>
-        <w:pStyle w:val="ListParagraph"/>
-        <w:tabs>
-          <w:tab w:val="right" w:leader="dot" w:pos="8780"/>
-        </w:tabs>
-        <w:ind w:left="720"/>
-      </w:pPr>
-      <w:r>
-        <w:tab/>
-      </w:r>
-    </w:p>
-    <w:p>
-      <w:pPr>
-        <w:pStyle w:val="ListParagraph"/>
-        <w:tabs>
-          <w:tab w:val="right" w:leader="dot" w:pos="8780"/>
-        </w:tabs>
-        <w:ind w:left="720"/>
-      </w:pPr>
-      <w:r>
-        <w:tab/>
-      </w:r>
-    </w:p>
-    <w:p>
-      <w:pPr>
-        <w:pStyle w:val="ListParagraph"/>
-        <w:tabs>
-          <w:tab w:val="right" w:leader="dot" w:pos="8780"/>
-        </w:tabs>
-        <w:ind w:left="720"/>
-      </w:pPr>
+        <w:t xml:space="preserve"> </w:t>
+      </w:r>
+      <w:r>
+        <w:t xml:space="preserve">Chúng tôi cảm ơn về lời đề nghị của bên anh. Nhưng do công việc đặc thù và thiết bị làm việc. Bên tôi phải làm việc tại công ty để đảm bảo tiến độ hoàn thành cho sản phẩm. Nếu khi có trao đổi hay lỗi xảy ra, thì bên tôi có thể hỗ trợ bên anh từ xa được. Còn cần khắc phục và trao đổi trực tiếp thì bên tôi sẽ cử người qua bên anh để hỗ trợ. </w:t>
+      </w:r>
+      <w:bookmarkStart w:id="27" w:name="_GoBack"/>
+      <w:bookmarkEnd w:id="27"/>
       <w:r>
         <w:tab/>
       </w:r>
@@ -7537,15 +7359,7 @@
         <w:t>Khách hàng yêu cầu: “</w:t>
       </w:r>
       <w:r>
-        <w:t xml:space="preserve">Dự </w:t>
-      </w:r>
-      <w:proofErr w:type="gramStart"/>
-      <w:r>
-        <w:t>án</w:t>
-      </w:r>
-      <w:proofErr w:type="gramEnd"/>
-      <w:r>
-        <w:t xml:space="preserve"> phát triển phần mềm này giá 100 triệu. Giá này c</w:t>
+        <w:t>Dự án phát triển phần mềm này giá 100 triệu. Giá này c</w:t>
       </w:r>
       <w:r>
         <w:t xml:space="preserve">ó </w:t>
@@ -8168,7 +7982,6 @@
         <w:lang w:eastAsia="ar-SA" w:bidi="ar-SA"/>
       </w:rPr>
     </w:pPr>
-    <w:proofErr w:type="gramStart"/>
     <w:r>
       <w:rPr>
         <w:i/>
@@ -8177,7 +7990,6 @@
       </w:rPr>
       <w:t>soict.hust.edu.vn</w:t>
     </w:r>
-    <w:proofErr w:type="gramEnd"/>
     <w:r>
       <w:rPr>
         <w:i/>
@@ -8217,7 +8029,7 @@
         <w:color w:val="C00000"/>
         <w:lang w:eastAsia="ar-SA" w:bidi="ar-SA"/>
       </w:rPr>
-      <w:t>10</w:t>
+      <w:t>11</w:t>
     </w:r>
     <w:r>
       <w:rPr>
@@ -15024,7 +14836,7 @@
 </file>
 
 <file path=customXml/itemProps1.xml><?xml version="1.0" encoding="utf-8"?>
-<ds:datastoreItem xmlns:ds="http://schemas.openxmlformats.org/officeDocument/2006/customXml" ds:itemID="{A8863F2D-E2C7-48F8-B279-FE6A27C74CD4}">
+<ds:datastoreItem xmlns:ds="http://schemas.openxmlformats.org/officeDocument/2006/customXml" ds:itemID="{57489D59-38F3-45CC-B612-437CF62A4BEA}">
   <ds:schemaRefs>
     <ds:schemaRef ds:uri="http://schemas.openxmlformats.org/officeDocument/2006/bibliography"/>
   </ds:schemaRefs>

</xml_diff>

<commit_message>
9.1 Trả lời câu hỏi thứ 2
</commit_message>
<xml_diff>
--- a/docs/MyProjectMgnt.docx
+++ b/docs/MyProjectMgnt.docx
@@ -3479,6 +3479,7 @@
         </w:numPr>
         <w:ind w:left="1620"/>
       </w:pPr>
+      <w:proofErr w:type="gramStart"/>
       <w:r>
         <w:rPr>
           <w:b/>
@@ -3491,7 +3492,15 @@
           <w:b/>
           <w:bCs/>
         </w:rPr>
-        <w:t>ocs:</w:t>
+        <w:t>ocs</w:t>
+      </w:r>
+      <w:proofErr w:type="gramEnd"/>
+      <w:r>
+        <w:rPr>
+          <w:b/>
+          <w:bCs/>
+        </w:rPr>
+        <w:t>:</w:t>
       </w:r>
       <w:r>
         <w:t xml:space="preserve"> chứa tài liệu dự </w:t>
@@ -3506,7 +3515,15 @@
         <w:t>.</w:t>
       </w:r>
       <w:r>
-        <w:t xml:space="preserve"> Đây là thư mục nội bộ của dự án</w:t>
+        <w:t xml:space="preserve"> Đây là </w:t>
+      </w:r>
+      <w:proofErr w:type="gramStart"/>
+      <w:r>
+        <w:t>thư</w:t>
+      </w:r>
+      <w:proofErr w:type="gramEnd"/>
+      <w:r>
+        <w:t xml:space="preserve"> mục nội bộ của dự án</w:t>
       </w:r>
       <w:r>
         <w:t>.</w:t>
@@ -3536,7 +3553,21 @@
         <w:rPr>
           <w:color w:val="FF0000"/>
         </w:rPr>
-        <w:t xml:space="preserve"> vào đây, và cùng nhau kết hợp soạn thảo chung với file này</w:t>
+        <w:t xml:space="preserve"> vào đây, và cùng nhau kết hợp soạn thảo </w:t>
+      </w:r>
+      <w:proofErr w:type="gramStart"/>
+      <w:r>
+        <w:rPr>
+          <w:color w:val="FF0000"/>
+        </w:rPr>
+        <w:t>chung</w:t>
+      </w:r>
+      <w:proofErr w:type="gramEnd"/>
+      <w:r>
+        <w:rPr>
+          <w:color w:val="FF0000"/>
+        </w:rPr>
+        <w:t xml:space="preserve"> với file này</w:t>
       </w:r>
       <w:r>
         <w:t xml:space="preserve">. </w:t>
@@ -3554,6 +3585,7 @@
           <w:color w:val="FF0000"/>
         </w:rPr>
       </w:pPr>
+      <w:proofErr w:type="gramStart"/>
       <w:r>
         <w:rPr>
           <w:b/>
@@ -3562,13 +3594,25 @@
         <w:t>references </w:t>
       </w:r>
       <w:r>
-        <w:t>: thư</w:t>
+        <w:t>:</w:t>
+      </w:r>
+      <w:proofErr w:type="gramEnd"/>
+      <w:r>
+        <w:t xml:space="preserve"> thư</w:t>
       </w:r>
       <w:r>
         <w:t xml:space="preserve"> mục chứa </w:t>
       </w:r>
       <w:r>
-        <w:t>bản gốc, tài liệu tham khảo gốc lấy về từ internet… Ví dụ, nếu dev tham khảo mã nguồn mở XYZ, thì dev phải đưa file nén mã nguồn mở gốc đó vào thư mục này, đồng thời giải nén và co</w:t>
+        <w:t xml:space="preserve">bản gốc, tài liệu tham khảo gốc lấy về từ internet… Ví dụ, nếu dev tham khảo mã nguồn mở XYZ, thì dev phải đưa file nén mã nguồn mở gốc đó vào </w:t>
+      </w:r>
+      <w:proofErr w:type="gramStart"/>
+      <w:r>
+        <w:t>thư</w:t>
+      </w:r>
+      <w:proofErr w:type="gramEnd"/>
+      <w:r>
+        <w:t xml:space="preserve"> mục này, đồng thời giải nén và co</w:t>
       </w:r>
       <w:r>
         <w:t xml:space="preserve">py một lần nữa vào thư mục </w:t>
@@ -3606,6 +3650,7 @@
         </w:numPr>
         <w:ind w:left="1620"/>
       </w:pPr>
+      <w:proofErr w:type="gramStart"/>
       <w:r>
         <w:rPr>
           <w:b/>
@@ -3613,6 +3658,7 @@
         </w:rPr>
         <w:t>releases</w:t>
       </w:r>
+      <w:proofErr w:type="gramEnd"/>
       <w:r>
         <w:t>:</w:t>
       </w:r>
@@ -4209,10 +4255,18 @@
         </w:numPr>
       </w:pPr>
       <w:r>
-        <w:t>Ở mỗi cột,</w:t>
-      </w:r>
-      <w:r>
-        <w:t xml:space="preserve">  yêu cầu t</w:t>
+        <w:t>Ở mỗi cột</w:t>
+      </w:r>
+      <w:proofErr w:type="gramStart"/>
+      <w:r>
+        <w:t>,</w:t>
+      </w:r>
+      <w:r>
+        <w:t xml:space="preserve">  yêu</w:t>
+      </w:r>
+      <w:proofErr w:type="gramEnd"/>
+      <w:r>
+        <w:t xml:space="preserve"> cầu t</w:t>
       </w:r>
       <w:r>
         <w:t>ạo ra</w:t>
@@ -5914,8 +5968,17 @@
           <w:i/>
           <w:iCs/>
         </w:rPr>
-        <w:t>Lập trình viên:  Pham Lan</w:t>
-      </w:r>
+        <w:t xml:space="preserve">Lập trình viên:  Pham </w:t>
+      </w:r>
+      <w:proofErr w:type="gramStart"/>
+      <w:r>
+        <w:rPr>
+          <w:i/>
+          <w:iCs/>
+        </w:rPr>
+        <w:t>Lan</w:t>
+      </w:r>
+      <w:proofErr w:type="gramEnd"/>
     </w:p>
     <w:p>
       <w:pPr>
@@ -6059,8 +6122,13 @@
       </w:pPr>
       <w:bookmarkStart w:id="11" w:name="_Toc25660389"/>
       <w:r>
-        <w:t>Phạm vi</w:t>
-      </w:r>
+        <w:t xml:space="preserve">Phạm </w:t>
+      </w:r>
+      <w:proofErr w:type="gramStart"/>
+      <w:r>
+        <w:t>vi</w:t>
+      </w:r>
+      <w:proofErr w:type="gramEnd"/>
       <w:r>
         <w:t xml:space="preserve"> dự án</w:t>
       </w:r>
@@ -6114,7 +6182,21 @@
           <w:iCs/>
         </w:rPr>
         <w:lastRenderedPageBreak/>
-        <w:t>Trước dự án phải họp team một buổi trao đổi về dự án, phân chia công việc trong dự án. Kickoff bằng 1 buổi party.</w:t>
+        <w:t xml:space="preserve">Trước dự </w:t>
+      </w:r>
+      <w:proofErr w:type="gramStart"/>
+      <w:r>
+        <w:rPr>
+          <w:iCs/>
+        </w:rPr>
+        <w:t>án</w:t>
+      </w:r>
+      <w:proofErr w:type="gramEnd"/>
+      <w:r>
+        <w:rPr>
+          <w:iCs/>
+        </w:rPr>
+        <w:t xml:space="preserve"> phải họp team một buổi trao đổi về dự án, phân chia công việc trong dự án. Kickoff bằng 1 buổi party.</w:t>
       </w:r>
     </w:p>
     <w:p>
@@ -6198,7 +6280,35 @@
         <w:rPr>
           <w:iCs/>
         </w:rPr>
-        <w:t>Dự án dự kiến 4 tháng hoàn thiện, thì sau 1 tháng phải release ver 1 hoàn thiện xong phase 1. 2 tháng tiếp theo phải hoàn thiện phase 2. Tháng cuối cùng release sản phẩm cuối cho khách hàng.</w:t>
+        <w:t xml:space="preserve">Dự </w:t>
+      </w:r>
+      <w:proofErr w:type="gramStart"/>
+      <w:r>
+        <w:rPr>
+          <w:iCs/>
+        </w:rPr>
+        <w:t>án</w:t>
+      </w:r>
+      <w:proofErr w:type="gramEnd"/>
+      <w:r>
+        <w:rPr>
+          <w:iCs/>
+        </w:rPr>
+        <w:t xml:space="preserve"> dự kiến 4 tháng hoàn thiện, thì sau 1 tháng phải release ver 1 hoàn thiện xong phase 1. 2 tháng tiếp </w:t>
+      </w:r>
+      <w:proofErr w:type="gramStart"/>
+      <w:r>
+        <w:rPr>
+          <w:iCs/>
+        </w:rPr>
+        <w:t>theo</w:t>
+      </w:r>
+      <w:proofErr w:type="gramEnd"/>
+      <w:r>
+        <w:rPr>
+          <w:iCs/>
+        </w:rPr>
+        <w:t xml:space="preserve"> phải hoàn thiện phase 2. Tháng cuối cùng release sản phẩm cuối cho khách hàng.</w:t>
       </w:r>
     </w:p>
     <w:p>
@@ -6304,9 +6414,14 @@
         <w:t>Ước lượng</w:t>
       </w:r>
       <w:r>
-        <w:t xml:space="preserve"> chung</w:t>
+        <w:t xml:space="preserve"> </w:t>
+      </w:r>
+      <w:proofErr w:type="gramStart"/>
+      <w:r>
+        <w:t>chung</w:t>
       </w:r>
       <w:bookmarkEnd w:id="13"/>
+      <w:proofErr w:type="gramEnd"/>
     </w:p>
     <w:p>
       <w:pPr>
@@ -6728,7 +6843,21 @@
         <w:rPr>
           <w:iCs/>
         </w:rPr>
-        <w:t>Thời gian cho dự án là trong vòng khoảng 4 tháng:</w:t>
+        <w:t xml:space="preserve">Thời gian cho dự </w:t>
+      </w:r>
+      <w:proofErr w:type="gramStart"/>
+      <w:r>
+        <w:rPr>
+          <w:iCs/>
+        </w:rPr>
+        <w:t>án</w:t>
+      </w:r>
+      <w:proofErr w:type="gramEnd"/>
+      <w:r>
+        <w:rPr>
+          <w:iCs/>
+        </w:rPr>
+        <w:t xml:space="preserve"> là trong vòng khoảng 4 tháng:</w:t>
       </w:r>
     </w:p>
     <w:p>
@@ -6978,7 +7107,21 @@
         <w:rPr>
           <w:i/>
         </w:rPr>
-        <w:t>phát triển  +  Chi phí kiểm thử</w:t>
+        <w:t xml:space="preserve">phát </w:t>
+      </w:r>
+      <w:proofErr w:type="gramStart"/>
+      <w:r>
+        <w:rPr>
+          <w:i/>
+        </w:rPr>
+        <w:t>triển  +</w:t>
+      </w:r>
+      <w:proofErr w:type="gramEnd"/>
+      <w:r>
+        <w:rPr>
+          <w:i/>
+        </w:rPr>
+        <w:t xml:space="preserve">  Chi phí kiểm thử</w:t>
       </w:r>
     </w:p>
     <w:p>
@@ -7231,8 +7374,13 @@
         <w:t xml:space="preserve"> l</w:t>
       </w:r>
       <w:r>
-        <w:t>àm việc trực tiếp ở công ty chúng tôi để tiện trao đổi và sửa lỗi?”.</w:t>
-      </w:r>
+        <w:t>àm việc trực tiếp ở công ty chúng tôi để tiện trao đổi và sửa lỗi?</w:t>
+      </w:r>
+      <w:proofErr w:type="gramStart"/>
+      <w:r>
+        <w:t>”.</w:t>
+      </w:r>
+      <w:proofErr w:type="gramEnd"/>
     </w:p>
     <w:p>
       <w:pPr>
@@ -7254,8 +7402,6 @@
       <w:r>
         <w:t xml:space="preserve">Chúng tôi cảm ơn về lời đề nghị của bên anh. Nhưng do công việc đặc thù và thiết bị làm việc. Bên tôi phải làm việc tại công ty để đảm bảo tiến độ hoàn thành cho sản phẩm. Nếu khi có trao đổi hay lỗi xảy ra, thì bên tôi có thể hỗ trợ bên anh từ xa được. Còn cần khắc phục và trao đổi trực tiếp thì bên tôi sẽ cử người qua bên anh để hỗ trợ. </w:t>
       </w:r>
-      <w:bookmarkStart w:id="27" w:name="_GoBack"/>
-      <w:bookmarkEnd w:id="27"/>
       <w:r>
         <w:tab/>
       </w:r>
@@ -7308,41 +7454,16 @@
         <w:t>Nhóm quản lý sẽ trả lời thế nào:</w:t>
       </w:r>
       <w:r>
-        <w:tab/>
-      </w:r>
-    </w:p>
-    <w:p>
-      <w:pPr>
-        <w:pStyle w:val="ListParagraph"/>
-        <w:tabs>
-          <w:tab w:val="right" w:leader="dot" w:pos="8780"/>
-        </w:tabs>
-        <w:ind w:left="720"/>
-      </w:pPr>
-      <w:r>
-        <w:tab/>
-      </w:r>
-    </w:p>
-    <w:p>
-      <w:pPr>
-        <w:pStyle w:val="ListParagraph"/>
-        <w:tabs>
-          <w:tab w:val="right" w:leader="dot" w:pos="8780"/>
-        </w:tabs>
-        <w:ind w:left="720"/>
-      </w:pPr>
-      <w:r>
-        <w:tab/>
-      </w:r>
-    </w:p>
-    <w:p>
-      <w:pPr>
-        <w:pStyle w:val="ListParagraph"/>
-        <w:tabs>
-          <w:tab w:val="right" w:leader="dot" w:pos="8780"/>
-        </w:tabs>
-        <w:ind w:left="720"/>
-      </w:pPr>
+        <w:t xml:space="preserve"> Win 95 chúng tôi cũng chạy được sản phẩm này, nhưng hiệu năng và hiệu suất làm việc của nó không được cao. Bên anh nên nâng cấp lên win 10 là mới nhất để cho hiệu năng chạy sản phẩm mới được tốt nhất. Khi đó bên anh vừa tiết kiệm được thời gian lẫn cả chi phí bỏ ra. Mà để nâng cấp lên win10 cũng không đáng nhiều chi phí. Vậy nên </w:t>
+      </w:r>
+      <w:proofErr w:type="gramStart"/>
+      <w:r>
+        <w:t>theo</w:t>
+      </w:r>
+      <w:proofErr w:type="gramEnd"/>
+      <w:r>
+        <w:t xml:space="preserve"> tôi đã đi làm sản phẩm cho nhiều công ty, bên anh nên nâng cấp hệ thống của mình.</w:t>
+      </w:r>
       <w:r>
         <w:tab/>
       </w:r>
@@ -7355,11 +7476,21 @@
           <w:numId w:val="39"/>
         </w:numPr>
       </w:pPr>
+      <w:bookmarkStart w:id="27" w:name="_GoBack"/>
+      <w:bookmarkEnd w:id="27"/>
       <w:r>
         <w:t>Khách hàng yêu cầu: “</w:t>
       </w:r>
       <w:r>
-        <w:t>Dự án phát triển phần mềm này giá 100 triệu. Giá này c</w:t>
+        <w:t xml:space="preserve">Dự </w:t>
+      </w:r>
+      <w:proofErr w:type="gramStart"/>
+      <w:r>
+        <w:t>án</w:t>
+      </w:r>
+      <w:proofErr w:type="gramEnd"/>
+      <w:r>
+        <w:t xml:space="preserve"> phát triển phần mềm này giá 100 triệu. Giá này c</w:t>
       </w:r>
       <w:r>
         <w:t xml:space="preserve">ó </w:t>
@@ -7383,6 +7514,7 @@
         <w:ind w:left="720"/>
       </w:pPr>
       <w:r>
+        <w:lastRenderedPageBreak/>
         <w:t>Nhóm quản lý sẽ trả lời thế nào:</w:t>
       </w:r>
       <w:r>
@@ -7398,7 +7530,6 @@
         <w:ind w:left="720"/>
       </w:pPr>
       <w:r>
-        <w:lastRenderedPageBreak/>
         <w:tab/>
       </w:r>
     </w:p>
@@ -7982,6 +8113,7 @@
         <w:lang w:eastAsia="ar-SA" w:bidi="ar-SA"/>
       </w:rPr>
     </w:pPr>
+    <w:proofErr w:type="gramStart"/>
     <w:r>
       <w:rPr>
         <w:i/>
@@ -7990,6 +8122,7 @@
       </w:rPr>
       <w:t>soict.hust.edu.vn</w:t>
     </w:r>
+    <w:proofErr w:type="gramEnd"/>
     <w:r>
       <w:rPr>
         <w:i/>
@@ -14836,7 +14969,7 @@
 </file>
 
 <file path=customXml/itemProps1.xml><?xml version="1.0" encoding="utf-8"?>
-<ds:datastoreItem xmlns:ds="http://schemas.openxmlformats.org/officeDocument/2006/customXml" ds:itemID="{57489D59-38F3-45CC-B612-437CF62A4BEA}">
+<ds:datastoreItem xmlns:ds="http://schemas.openxmlformats.org/officeDocument/2006/customXml" ds:itemID="{6E4EE747-6327-4ACF-A73B-7CF3B77549E5}">
   <ds:schemaRefs>
     <ds:schemaRef ds:uri="http://schemas.openxmlformats.org/officeDocument/2006/bibliography"/>
   </ds:schemaRefs>

</xml_diff>

<commit_message>
9.1 Trả lời câu hỏi thứ 3
</commit_message>
<xml_diff>
--- a/docs/MyProjectMgnt.docx
+++ b/docs/MyProjectMgnt.docx
@@ -7476,83 +7476,50 @@
           <w:numId w:val="39"/>
         </w:numPr>
       </w:pPr>
+      <w:r>
+        <w:t>Khách hàng yêu cầu: “</w:t>
+      </w:r>
+      <w:r>
+        <w:t xml:space="preserve">Dự </w:t>
+      </w:r>
+      <w:proofErr w:type="gramStart"/>
+      <w:r>
+        <w:t>án</w:t>
+      </w:r>
+      <w:proofErr w:type="gramEnd"/>
+      <w:r>
+        <w:t xml:space="preserve"> phát triển phần mềm này giá 100 triệu. Giá này c</w:t>
+      </w:r>
+      <w:r>
+        <w:t xml:space="preserve">ó </w:t>
+      </w:r>
+      <w:r>
+        <w:t xml:space="preserve">bao gồm </w:t>
+      </w:r>
+      <w:r>
+        <w:t xml:space="preserve">VAT hay không nhỉ? </w:t>
+      </w:r>
+      <w:r>
+        <w:t>Giá cụ thể cho tình huống có VAT và không VAT là bao nhiêu?”</w:t>
+      </w:r>
+    </w:p>
+    <w:p>
+      <w:pPr>
+        <w:pStyle w:val="ListParagraph"/>
+        <w:tabs>
+          <w:tab w:val="right" w:leader="dot" w:pos="8780"/>
+        </w:tabs>
+        <w:ind w:left="720"/>
+      </w:pPr>
+      <w:r>
+        <w:lastRenderedPageBreak/>
+        <w:t>Nhóm quản lý sẽ trả lời thế nào:</w:t>
+      </w:r>
+      <w:r>
+        <w:t xml:space="preserve"> Với 100tr với sản phẩm này thì anh đánh giá thấp rồi. Với các chức năng và mục đích sử dụng của bên anh thì chi phí 100tr bên tôi không thể làm cho bên anh được. Còn với sản phẩm này bên tôi đưa ra mức giá là 198tr cho bên anh. Đây là giá chưa có VAT. Nếu anh thấy không hợp lý thì có thể tham khảo bên thứ 3, còn bên tôi phải mức giá này mới làm được. Nhưng bên tôi là đưa ra giá hữu nghị rồi đấy, mà chưa kể là sau hệ thống muốn mở rộng chúng tôi phải tính làm dư ra để có thể nâng cấp hệ thống của bên anh rồi.</w:t>
+      </w:r>
       <w:bookmarkStart w:id="27" w:name="_GoBack"/>
       <w:bookmarkEnd w:id="27"/>
-      <w:r>
-        <w:t>Khách hàng yêu cầu: “</w:t>
-      </w:r>
-      <w:r>
-        <w:t xml:space="preserve">Dự </w:t>
-      </w:r>
-      <w:proofErr w:type="gramStart"/>
-      <w:r>
-        <w:t>án</w:t>
-      </w:r>
-      <w:proofErr w:type="gramEnd"/>
-      <w:r>
-        <w:t xml:space="preserve"> phát triển phần mềm này giá 100 triệu. Giá này c</w:t>
-      </w:r>
-      <w:r>
-        <w:t xml:space="preserve">ó </w:t>
-      </w:r>
-      <w:r>
-        <w:t xml:space="preserve">bao gồm </w:t>
-      </w:r>
-      <w:r>
-        <w:t xml:space="preserve">VAT hay không nhỉ? </w:t>
-      </w:r>
-      <w:r>
-        <w:t>Giá cụ thể cho tình huống có VAT và không VAT là bao nhiêu?”</w:t>
-      </w:r>
-    </w:p>
-    <w:p>
-      <w:pPr>
-        <w:pStyle w:val="ListParagraph"/>
-        <w:tabs>
-          <w:tab w:val="right" w:leader="dot" w:pos="8780"/>
-        </w:tabs>
-        <w:ind w:left="720"/>
-      </w:pPr>
-      <w:r>
-        <w:lastRenderedPageBreak/>
-        <w:t>Nhóm quản lý sẽ trả lời thế nào:</w:t>
-      </w:r>
-      <w:r>
-        <w:tab/>
-      </w:r>
-    </w:p>
-    <w:p>
-      <w:pPr>
-        <w:pStyle w:val="ListParagraph"/>
-        <w:tabs>
-          <w:tab w:val="right" w:leader="dot" w:pos="8780"/>
-        </w:tabs>
-        <w:ind w:left="720"/>
-      </w:pPr>
-      <w:r>
-        <w:tab/>
-      </w:r>
-    </w:p>
-    <w:p>
-      <w:pPr>
-        <w:pStyle w:val="ListParagraph"/>
-        <w:tabs>
-          <w:tab w:val="right" w:leader="dot" w:pos="8780"/>
-        </w:tabs>
-        <w:ind w:left="720"/>
-      </w:pPr>
-      <w:r>
-        <w:tab/>
-      </w:r>
-    </w:p>
-    <w:p>
-      <w:pPr>
-        <w:pStyle w:val="ListParagraph"/>
-        <w:tabs>
-          <w:tab w:val="right" w:leader="dot" w:pos="8780"/>
-        </w:tabs>
-        <w:ind w:left="720"/>
-      </w:pPr>
       <w:r>
         <w:tab/>
       </w:r>
@@ -14969,7 +14936,7 @@
 </file>
 
 <file path=customXml/itemProps1.xml><?xml version="1.0" encoding="utf-8"?>
-<ds:datastoreItem xmlns:ds="http://schemas.openxmlformats.org/officeDocument/2006/customXml" ds:itemID="{6E4EE747-6327-4ACF-A73B-7CF3B77549E5}">
+<ds:datastoreItem xmlns:ds="http://schemas.openxmlformats.org/officeDocument/2006/customXml" ds:itemID="{8A95B482-93F2-4D32-AC02-B9149D784036}">
   <ds:schemaRefs>
     <ds:schemaRef ds:uri="http://schemas.openxmlformats.org/officeDocument/2006/bibliography"/>
   </ds:schemaRefs>

</xml_diff>

<commit_message>
quy định về số unit test
</commit_message>
<xml_diff>
--- a/docs/MyProjectMgnt.docx
+++ b/docs/MyProjectMgnt.docx
@@ -5755,32 +5755,20 @@
         <w:rPr>
           <w:lang w:val="fr-FR"/>
         </w:rPr>
-        <w:t>Á</w:t>
-      </w:r>
-      <w:r>
+        <w:t>Áp dụng công nghệ thông tin trong quản lý, bán vé online trở thành yếu tố tối quan trọng. Trong một khảo sát không chính thức, có tới 83,8% người xem phim tra cứu thông tin phim online trước khi mua vé. Việc có trang quản lý, bán vé online giúp dễ dàng tiếp cận khách hàng thông qua các phương pháp marketing trực tuyến, định hình rạp trong mắt người sử dụng. Bên cạnh đó, việc bán vé online giúp giảm tình trạng chờ đợi, xếp hàng dành cho những khách hàng không thích sự chờ đợi, muốn chọn được ghế tốt mà không phải đến sớm mua vé. Do đó, xây dựng được một hệ thống quản lý rạp chiếu phim là yêu cầu bắt buộc đối với bất kỳ doanh nghiệp nào muốn xây dựng hệ thống rạp chiếu phim.</w:t>
+      </w:r>
+    </w:p>
+    <w:p>
+      <w:pPr>
         <w:rPr>
           <w:lang w:val="fr-FR"/>
         </w:rPr>
-        <w:t>p dụng công nghệ thông tin trong quản lý, bán vé online trở thành yếu tố tối quan trọng. Trong một khảo sát không chính thức, có tới 83,8% người xem phim tra cứu thông tin phim online trước khi mua vé. Việc có trang quản lý, bán vé online giúp dễ dàng tiếp cận khách hàng thông qua các phương pháp marketing trực tuyến, định hình rạp trong mắt người sử dụng. Bên cạnh đó, việc bán vé online giúp giảm tình trạng chờ đợi, xếp hàng dành cho những khách hàng không thích sự chờ đợi, muốn chọn được ghế tốt mà không phải đến sớm mua vé. Do đó, xây dựng được một hệ thống quản lý rạp chiếu phim là yêu cầu bắt buộc đối với bất kỳ doanh nghiệp nào muốn xây dựng hệ thống rạp chiếu phim.</w:t>
-      </w:r>
-    </w:p>
-    <w:p>
-      <w:pPr>
+      </w:pPr>
+      <w:r>
         <w:rPr>
           <w:lang w:val="fr-FR"/>
         </w:rPr>
-      </w:pPr>
-      <w:r>
-        <w:rPr>
-          <w:lang w:val="fr-FR"/>
-        </w:rPr>
-        <w:t>C</w:t>
-      </w:r>
-      <w:r>
-        <w:rPr>
-          <w:lang w:val="fr-FR"/>
-        </w:rPr>
-        <w:t xml:space="preserve">ác tác nhân sử dụng hệ thống như sau : </w:t>
+        <w:t xml:space="preserve">Các tác nhân sử dụng hệ thống như sau : </w:t>
       </w:r>
     </w:p>
     <w:p>
@@ -7281,30 +7269,78 @@
         </w:rPr>
         <w:t>Các comment phải viết rõ ràng, không comment thừa vào các đoạn code không cần thiết</w:t>
       </w:r>
+    </w:p>
+    <w:p>
+      <w:pPr>
+        <w:rPr>
+          <w:i/>
+          <w:lang w:val="fr-FR"/>
+        </w:rPr>
+      </w:pPr>
+      <w:r>
+        <w:rPr>
+          <w:i/>
+          <w:lang w:val="fr-FR"/>
+        </w:rPr>
+        <w:t>Qui định về số unit test, au</w:t>
+      </w:r>
+      <w:r>
+        <w:rPr>
+          <w:i/>
+          <w:lang w:val="fr-FR"/>
+        </w:rPr>
+        <w:t>tomation test</w:t>
+      </w:r>
+    </w:p>
+    <w:p>
+      <w:pPr>
+        <w:pStyle w:val="ListParagraph"/>
+        <w:numPr>
+          <w:ilvl w:val="0"/>
+          <w:numId w:val="41"/>
+        </w:numPr>
+        <w:rPr>
+          <w:lang w:val="vi-VN"/>
+        </w:rPr>
+      </w:pPr>
+      <w:r>
+        <w:rPr>
+          <w:lang w:val="vi-VN"/>
+        </w:rPr>
+        <w:t xml:space="preserve">Dev phải viết unit test kết hơp kiểm tra tự động bằng các framework </w:t>
+      </w:r>
+      <w:r>
+        <w:rPr>
+          <w:lang w:val="vi-VN"/>
+        </w:rPr>
+        <w:t>hỗ trợ automation test</w:t>
+      </w:r>
+    </w:p>
+    <w:p>
+      <w:pPr>
+        <w:pStyle w:val="ListParagraph"/>
+        <w:numPr>
+          <w:ilvl w:val="0"/>
+          <w:numId w:val="41"/>
+        </w:numPr>
+        <w:rPr>
+          <w:lang w:val="vi-VN"/>
+        </w:rPr>
+      </w:pPr>
+      <w:r>
+        <w:rPr>
+          <w:lang w:val="vi-VN"/>
+        </w:rPr>
+        <w:t>Các dev phải viết đủ số unit test trong mọi trường hợp của các chức năng</w:t>
+      </w:r>
+      <w:r>
+        <w:rPr>
+          <w:lang w:val="vi-VN"/>
+        </w:rPr>
+        <w:t xml:space="preserve"> mà cá nhân đảm nghiệm để xác định được độ chính xác</w:t>
+      </w:r>
       <w:bookmarkStart w:id="20" w:name="_GoBack"/>
       <w:bookmarkEnd w:id="20"/>
-    </w:p>
-    <w:p>
-      <w:pPr>
-        <w:rPr>
-          <w:i/>
-          <w:lang w:val="fr-FR"/>
-        </w:rPr>
-      </w:pPr>
-      <w:r>
-        <w:rPr>
-          <w:i/>
-          <w:lang w:val="fr-FR"/>
-        </w:rPr>
-        <w:t>Qui định về số unit test, au</w:t>
-      </w:r>
-      <w:r>
-        <w:rPr>
-          <w:i/>
-          <w:lang w:val="fr-FR"/>
-        </w:rPr>
-        <w:t>tomation test</w:t>
-      </w:r>
     </w:p>
     <w:p>
       <w:pPr>
@@ -14245,7 +14281,7 @@
 </file>
 
 <file path=customXml/itemProps1.xml><?xml version="1.0" encoding="utf-8"?>
-<ds:datastoreItem xmlns:ds="http://schemas.openxmlformats.org/officeDocument/2006/customXml" ds:itemID="{75BD5E21-1DD3-43A6-8102-7752DF28AB38}">
+<ds:datastoreItem xmlns:ds="http://schemas.openxmlformats.org/officeDocument/2006/customXml" ds:itemID="{308A3316-133E-44E7-BEFD-7642C50F8DF4}">
   <ds:schemaRefs>
     <ds:schemaRef ds:uri="http://schemas.openxmlformats.org/officeDocument/2006/bibliography"/>
   </ds:schemaRefs>

</xml_diff>

<commit_message>
ước lượng số dòng cocde update
</commit_message>
<xml_diff>
--- a/docs/MyProjectMgnt.docx
+++ b/docs/MyProjectMgnt.docx
@@ -7248,8 +7248,22 @@
         <w:rPr>
           <w:lang w:val="vi-VN"/>
         </w:rPr>
-        <w:t>Mỗi Kloc số lượng dòng comment không được vượt quá 10% số dòng code (khoảng nhỏ hơn 15 dòng)</w:t>
-      </w:r>
+        <w:t>Mỗi Kloc số lượng dòng comment không được vượt quá 10% số dòng code (khoảng nhỏ hơn</w:t>
+      </w:r>
+      <w:r>
+        <w:rPr>
+          <w:lang w:val="vi-VN"/>
+        </w:rPr>
+        <w:t xml:space="preserve"> hoặc bằng</w:t>
+      </w:r>
+      <w:r>
+        <w:rPr>
+          <w:lang w:val="vi-VN"/>
+        </w:rPr>
+        <w:t xml:space="preserve"> 15 dòng)</w:t>
+      </w:r>
+      <w:bookmarkStart w:id="20" w:name="_GoBack"/>
+      <w:bookmarkEnd w:id="20"/>
     </w:p>
     <w:p>
       <w:pPr>
@@ -7339,8 +7353,6 @@
         </w:rPr>
         <w:t xml:space="preserve"> mà cá nhân đảm nghiệm để xác định được độ chính xác</w:t>
       </w:r>
-      <w:bookmarkStart w:id="20" w:name="_GoBack"/>
-      <w:bookmarkEnd w:id="20"/>
     </w:p>
     <w:p>
       <w:pPr>
@@ -14281,7 +14293,7 @@
 </file>
 
 <file path=customXml/itemProps1.xml><?xml version="1.0" encoding="utf-8"?>
-<ds:datastoreItem xmlns:ds="http://schemas.openxmlformats.org/officeDocument/2006/customXml" ds:itemID="{308A3316-133E-44E7-BEFD-7642C50F8DF4}">
+<ds:datastoreItem xmlns:ds="http://schemas.openxmlformats.org/officeDocument/2006/customXml" ds:itemID="{523D42CE-871F-4D95-A31D-3CC985946410}">
   <ds:schemaRefs>
     <ds:schemaRef ds:uri="http://schemas.openxmlformats.org/officeDocument/2006/bibliography"/>
   </ds:schemaRefs>

</xml_diff>

<commit_message>
Thêm yêu cầu khách hàng đối với user
</commit_message>
<xml_diff>
--- a/docs/MyProjectMgnt.docx
+++ b/docs/MyProjectMgnt.docx
@@ -1,6 +1,6 @@
 
 <file path=word/document.xml><?xml version="1.0" encoding="utf-8"?>
-<w:document xmlns:wpc="http://schemas.microsoft.com/office/word/2010/wordprocessingCanvas" xmlns:cx="http://schemas.microsoft.com/office/drawing/2014/chartex" xmlns:cx1="http://schemas.microsoft.com/office/drawing/2015/9/8/chartex" xmlns:cx2="http://schemas.microsoft.com/office/drawing/2015/10/21/chartex" xmlns:cx3="http://schemas.microsoft.com/office/drawing/2016/5/9/chartex" xmlns:cx4="http://schemas.microsoft.com/office/drawing/2016/5/10/chartex" xmlns:cx5="http://schemas.microsoft.com/office/drawing/2016/5/11/chartex" xmlns:cx6="http://schemas.microsoft.com/office/drawing/2016/5/12/chartex" xmlns:cx7="http://schemas.microsoft.com/office/drawing/2016/5/13/chartex" xmlns:cx8="http://schemas.microsoft.com/office/drawing/2016/5/14/chartex" xmlns:mc="http://schemas.openxmlformats.org/markup-compatibility/2006" xmlns:aink="http://schemas.microsoft.com/office/drawing/2016/ink" xmlns:am3d="http://schemas.microsoft.com/office/drawing/2017/model3d" xmlns:o="urn:schemas-microsoft-com:office:office" xmlns:r="http://schemas.openxmlformats.org/officeDocument/2006/relationships" xmlns:m="http://schemas.openxmlformats.org/officeDocument/2006/math" xmlns:v="urn:schemas-microsoft-com:vml" xmlns:wp14="http://schemas.microsoft.com/office/word/2010/wordprocessingDrawing" xmlns:wp="http://schemas.openxmlformats.org/drawingml/2006/wordprocessingDrawing" xmlns:w10="urn:schemas-microsoft-com:office:word" xmlns:w="http://schemas.openxmlformats.org/wordprocessingml/2006/main" xmlns:w14="http://schemas.microsoft.com/office/word/2010/wordml" xmlns:w15="http://schemas.microsoft.com/office/word/2012/wordml" xmlns:w16cid="http://schemas.microsoft.com/office/word/2016/wordml/cid" xmlns:w16se="http://schemas.microsoft.com/office/word/2015/wordml/symex" xmlns:wpg="http://schemas.microsoft.com/office/word/2010/wordprocessingGroup" xmlns:wpi="http://schemas.microsoft.com/office/word/2010/wordprocessingInk" xmlns:wne="http://schemas.microsoft.com/office/word/2006/wordml" xmlns:wps="http://schemas.microsoft.com/office/word/2010/wordprocessingShape" mc:Ignorable="w14 w15 w16se w16cid wp14">
+<w:document xmlns:wpc="http://schemas.microsoft.com/office/word/2010/wordprocessingCanvas" xmlns:cx="http://schemas.microsoft.com/office/drawing/2014/chartex" xmlns:mc="http://schemas.openxmlformats.org/markup-compatibility/2006" xmlns:o="urn:schemas-microsoft-com:office:office" xmlns:r="http://schemas.openxmlformats.org/officeDocument/2006/relationships" xmlns:m="http://schemas.openxmlformats.org/officeDocument/2006/math" xmlns:v="urn:schemas-microsoft-com:vml" xmlns:wp14="http://schemas.microsoft.com/office/word/2010/wordprocessingDrawing" xmlns:wp="http://schemas.openxmlformats.org/drawingml/2006/wordprocessingDrawing" xmlns:w10="urn:schemas-microsoft-com:office:word" xmlns:w="http://schemas.openxmlformats.org/wordprocessingml/2006/main" xmlns:w14="http://schemas.microsoft.com/office/word/2010/wordml" xmlns:w15="http://schemas.microsoft.com/office/word/2012/wordml" xmlns:w16se="http://schemas.microsoft.com/office/word/2015/wordml/symex" xmlns:wpg="http://schemas.microsoft.com/office/word/2010/wordprocessingGroup" xmlns:wpi="http://schemas.microsoft.com/office/word/2010/wordprocessingInk" xmlns:wne="http://schemas.microsoft.com/office/word/2006/wordml" xmlns:wps="http://schemas.microsoft.com/office/word/2010/wordprocessingShape" mc:Ignorable="w14 w15 w16se wp14">
   <w:background w:color="FFFFFF"/>
   <w:body>
     <w:p>
@@ -22,6 +22,7 @@
           <w:color w:val="2A62A6"/>
           <w:sz w:val="32"/>
           <w:szCs w:val="32"/>
+          <w:lang w:eastAsia="en-US" w:bidi="ar-SA"/>
         </w:rPr>
         <mc:AlternateContent>
           <mc:Choice Requires="wps">
@@ -93,7 +94,7 @@
               </wp:anchor>
             </w:drawing>
           </mc:Choice>
-          <mc:Fallback>
+          <mc:Fallback xmlns:w16cid="http://schemas.microsoft.com/office/word/2016/wordml/cid" xmlns:am3d="http://schemas.microsoft.com/office/drawing/2017/model3d" xmlns:aink="http://schemas.microsoft.com/office/drawing/2016/ink" xmlns:cx8="http://schemas.microsoft.com/office/drawing/2016/5/14/chartex" xmlns:cx7="http://schemas.microsoft.com/office/drawing/2016/5/13/chartex" xmlns:cx6="http://schemas.microsoft.com/office/drawing/2016/5/12/chartex" xmlns:cx5="http://schemas.microsoft.com/office/drawing/2016/5/11/chartex" xmlns:cx4="http://schemas.microsoft.com/office/drawing/2016/5/10/chartex" xmlns:cx3="http://schemas.microsoft.com/office/drawing/2016/5/9/chartex" xmlns:cx2="http://schemas.microsoft.com/office/drawing/2015/10/21/chartex" xmlns:cx1="http://schemas.microsoft.com/office/drawing/2015/9/8/chartex">
             <w:pict>
               <v:shapetype w14:anchorId="3470755F" id="_x0000_t202" coordsize="21600,21600" o:spt="202" path="m,l,21600r21600,l21600,xe">
                 <v:stroke joinstyle="miter"/>
@@ -3430,6 +3431,7 @@
       <w:r>
         <w:rPr>
           <w:noProof/>
+          <w:lang w:eastAsia="en-US" w:bidi="ar-SA"/>
         </w:rPr>
         <w:drawing>
           <wp:inline distT="0" distB="0" distL="0" distR="0" wp14:anchorId="74474866" wp14:editId="0693E056">
@@ -3763,6 +3765,7 @@
       <w:r>
         <w:rPr>
           <w:noProof/>
+          <w:lang w:eastAsia="en-US" w:bidi="ar-SA"/>
         </w:rPr>
         <w:drawing>
           <wp:inline distT="0" distB="0" distL="0" distR="0" wp14:anchorId="5803104E" wp14:editId="01B72F42">
@@ -4089,13 +4092,7 @@
         </w:numPr>
       </w:pPr>
       <w:r>
-        <w:t>Tạo một</w:t>
-      </w:r>
-      <w:r>
-        <w:t xml:space="preserve"> Project</w:t>
-      </w:r>
-      <w:r>
-        <w:t xml:space="preserve"> chung cho cả nhóm </w:t>
+        <w:t xml:space="preserve">Tạo một Project chung cho cả nhóm </w:t>
       </w:r>
     </w:p>
     <w:p>
@@ -4151,6 +4148,7 @@
       <w:r>
         <w:rPr>
           <w:noProof/>
+          <w:lang w:eastAsia="en-US" w:bidi="ar-SA"/>
         </w:rPr>
         <w:drawing>
           <wp:inline distT="0" distB="0" distL="0" distR="0" wp14:anchorId="0202A120" wp14:editId="5DE3375F">
@@ -4321,6 +4319,7 @@
       <w:r>
         <w:rPr>
           <w:noProof/>
+          <w:lang w:eastAsia="en-US" w:bidi="ar-SA"/>
         </w:rPr>
         <mc:AlternateContent>
           <mc:Choice Requires="wpc">
@@ -4388,7 +4387,7 @@
               </wp:inline>
             </w:drawing>
           </mc:Choice>
-          <mc:Fallback>
+          <mc:Fallback xmlns:w16cid="http://schemas.microsoft.com/office/word/2016/wordml/cid" xmlns:am3d="http://schemas.microsoft.com/office/drawing/2017/model3d" xmlns:aink="http://schemas.microsoft.com/office/drawing/2016/ink" xmlns:cx8="http://schemas.microsoft.com/office/drawing/2016/5/14/chartex" xmlns:cx7="http://schemas.microsoft.com/office/drawing/2016/5/13/chartex" xmlns:cx6="http://schemas.microsoft.com/office/drawing/2016/5/12/chartex" xmlns:cx5="http://schemas.microsoft.com/office/drawing/2016/5/11/chartex" xmlns:cx4="http://schemas.microsoft.com/office/drawing/2016/5/10/chartex" xmlns:cx3="http://schemas.microsoft.com/office/drawing/2016/5/9/chartex" xmlns:cx2="http://schemas.microsoft.com/office/drawing/2015/10/21/chartex" xmlns:cx1="http://schemas.microsoft.com/office/drawing/2015/9/8/chartex">
             <w:pict>
               <v:group w14:anchorId="456B0A6C" id="Canvas 5" o:spid="_x0000_s1026" editas="canvas" style="width:210.35pt;height:92.05pt;mso-position-horizontal-relative:char;mso-position-vertical-relative:line" coordsize="26714,11684" o:gfxdata="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">
                 <v:shapetype id="_x0000_t75" coordsize="21600,21600" o:spt="75" o:preferrelative="t" path="m@4@5l@4@11@9@11@9@5xe" filled="f" stroked="f">
@@ -4647,10 +4646,7 @@
           </w:tcPr>
           <w:p>
             <w:r>
-              <w:t>QUẢN LÝ</w:t>
-            </w:r>
-            <w:r>
-              <w:t xml:space="preserve"> CÔNG VIỆC</w:t>
+              <w:t>QUẢN LÝ CÔNG VIỆC</w:t>
             </w:r>
           </w:p>
         </w:tc>
@@ -5061,8 +5057,6 @@
           <w:color w:val="951B13"/>
         </w:rPr>
       </w:pPr>
-      <w:bookmarkStart w:id="0" w:name="_GoBack"/>
-      <w:bookmarkEnd w:id="0"/>
       <w:r>
         <w:rPr>
           <w:color w:val="951B13"/>
@@ -5721,25 +5715,25 @@
       <w:pPr>
         <w:pStyle w:val="Heading1"/>
       </w:pPr>
-      <w:bookmarkStart w:id="1" w:name="_Toc25660378"/>
+      <w:bookmarkStart w:id="0" w:name="_Toc25660378"/>
       <w:r>
         <w:lastRenderedPageBreak/>
         <w:t>Giới thiệu dự án</w:t>
       </w:r>
+      <w:bookmarkEnd w:id="0"/>
+    </w:p>
+    <w:p>
+      <w:pPr>
+        <w:pStyle w:val="Heading2"/>
+      </w:pPr>
+      <w:bookmarkStart w:id="1" w:name="_Toc25660379"/>
+      <w:r>
+        <w:t xml:space="preserve">Mô tả </w:t>
+      </w:r>
+      <w:r>
+        <w:t>dự án</w:t>
+      </w:r>
       <w:bookmarkEnd w:id="1"/>
-    </w:p>
-    <w:p>
-      <w:pPr>
-        <w:pStyle w:val="Heading2"/>
-      </w:pPr>
-      <w:bookmarkStart w:id="2" w:name="_Toc25660379"/>
-      <w:r>
-        <w:t xml:space="preserve">Mô tả </w:t>
-      </w:r>
-      <w:r>
-        <w:t>dự án</w:t>
-      </w:r>
-      <w:bookmarkEnd w:id="2"/>
     </w:p>
     <w:p>
       <w:pPr>
@@ -5760,11 +5754,11 @@
       <w:pPr>
         <w:pStyle w:val="Heading2"/>
       </w:pPr>
-      <w:bookmarkStart w:id="3" w:name="_Toc25660380"/>
+      <w:bookmarkStart w:id="2" w:name="_Toc25660380"/>
       <w:r>
         <w:t>Công cụ quản lý</w:t>
       </w:r>
-      <w:bookmarkEnd w:id="3"/>
+      <w:bookmarkEnd w:id="2"/>
     </w:p>
     <w:p>
       <w:r>
@@ -5867,21 +5861,21 @@
       <w:pPr>
         <w:pStyle w:val="Heading1"/>
       </w:pPr>
-      <w:bookmarkStart w:id="4" w:name="_Toc25660381"/>
+      <w:bookmarkStart w:id="3" w:name="_Toc25660381"/>
       <w:r>
         <w:t>Các nhân sự tham gia dự án</w:t>
       </w:r>
+      <w:bookmarkEnd w:id="3"/>
+    </w:p>
+    <w:p>
+      <w:pPr>
+        <w:pStyle w:val="Heading2"/>
+      </w:pPr>
+      <w:bookmarkStart w:id="4" w:name="_Toc25660382"/>
+      <w:r>
+        <w:t>Thông tin liên hệ phía khách hàng</w:t>
+      </w:r>
       <w:bookmarkEnd w:id="4"/>
-    </w:p>
-    <w:p>
-      <w:pPr>
-        <w:pStyle w:val="Heading2"/>
-      </w:pPr>
-      <w:bookmarkStart w:id="5" w:name="_Toc25660382"/>
-      <w:r>
-        <w:t>Thông tin liên hệ phía khách hàng</w:t>
-      </w:r>
-      <w:bookmarkEnd w:id="5"/>
     </w:p>
     <w:p>
       <w:pPr>
@@ -5902,11 +5896,11 @@
       <w:pPr>
         <w:pStyle w:val="Heading2"/>
       </w:pPr>
-      <w:bookmarkStart w:id="6" w:name="_Toc25660383"/>
+      <w:bookmarkStart w:id="5" w:name="_Toc25660383"/>
       <w:r>
         <w:t>Thông tin liên hệ phía công ty</w:t>
       </w:r>
-      <w:bookmarkEnd w:id="6"/>
+      <w:bookmarkEnd w:id="5"/>
     </w:p>
     <w:p>
       <w:pPr>
@@ -5942,11 +5936,11 @@
       <w:pPr>
         <w:pStyle w:val="Heading2"/>
       </w:pPr>
-      <w:bookmarkStart w:id="7" w:name="_Toc25660384"/>
+      <w:bookmarkStart w:id="6" w:name="_Toc25660384"/>
       <w:r>
         <w:t>Phân chia vai trò của thành viên dự án và khách hàng</w:t>
       </w:r>
-      <w:bookmarkEnd w:id="7"/>
+      <w:bookmarkEnd w:id="6"/>
     </w:p>
     <w:p>
       <w:pPr>
@@ -6014,73 +6008,327 @@
       <w:pPr>
         <w:pStyle w:val="Heading1"/>
       </w:pPr>
-      <w:bookmarkStart w:id="8" w:name="_Toc25660385"/>
+      <w:bookmarkStart w:id="7" w:name="_Toc25660385"/>
       <w:r>
         <w:t>Khảo sát dự án</w:t>
       </w:r>
+      <w:bookmarkEnd w:id="7"/>
+    </w:p>
+    <w:p>
+      <w:pPr>
+        <w:pStyle w:val="Heading2"/>
+      </w:pPr>
+      <w:bookmarkStart w:id="8" w:name="_Toc25660386"/>
+      <w:r>
+        <w:t xml:space="preserve">Yêu cầu khách </w:t>
+      </w:r>
+      <w:r>
+        <w:t>hang</w:t>
+      </w:r>
       <w:bookmarkEnd w:id="8"/>
     </w:p>
     <w:p>
       <w:pPr>
+        <w:rPr>
+          <w:rStyle w:val="Strong"/>
+        </w:rPr>
+      </w:pPr>
+      <w:r>
+        <w:rPr>
+          <w:rStyle w:val="Strong"/>
+        </w:rPr>
+        <w:t>Đối với User:</w:t>
+      </w:r>
+    </w:p>
+    <w:p>
+      <w:pPr>
+        <w:rPr>
+          <w:rFonts w:cs="Times New Roman"/>
+        </w:rPr>
+      </w:pPr>
+      <w:r>
+        <w:rPr>
+          <w:rFonts w:cs="Times New Roman"/>
+        </w:rPr>
+        <w:t>Hệ thống phải cung cấp cho người dùng có thể đăng nhập và đăng xuất</w:t>
+      </w:r>
+    </w:p>
+    <w:p>
+      <w:pPr>
+        <w:rPr>
+          <w:rFonts w:cs="Times New Roman"/>
+        </w:rPr>
+      </w:pPr>
+      <w:bookmarkStart w:id="9" w:name="_Toc533123716"/>
+      <w:r>
+        <w:rPr>
+          <w:rFonts w:cs="Times New Roman"/>
+        </w:rPr>
+        <w:t>-</w:t>
+      </w:r>
+      <w:r>
+        <w:rPr>
+          <w:rFonts w:cs="Times New Roman"/>
+        </w:rPr>
+        <w:tab/>
+        <w:t>Người dung có thể tạo tài khoản, cập nhật thông tin cá nhân, đăng nhập, đăng xuất ra khỏi hệ thống</w:t>
+      </w:r>
+      <w:bookmarkEnd w:id="9"/>
+    </w:p>
+    <w:p>
+      <w:pPr>
+        <w:rPr>
+          <w:rFonts w:cs="Times New Roman"/>
+        </w:rPr>
+      </w:pPr>
+      <w:bookmarkStart w:id="10" w:name="_Hlk533120273"/>
+      <w:bookmarkStart w:id="11" w:name="_Toc533123717"/>
+      <w:r>
+        <w:rPr>
+          <w:rFonts w:cs="Times New Roman"/>
+        </w:rPr>
+        <w:t>•</w:t>
+      </w:r>
+      <w:bookmarkEnd w:id="10"/>
+      <w:r>
+        <w:rPr>
+          <w:rFonts w:cs="Times New Roman"/>
+        </w:rPr>
+        <w:tab/>
+        <w:t>Hệ thống phải hiển thị được thông tin các phim đang chiếu, sắp chiếu</w:t>
+      </w:r>
+      <w:bookmarkEnd w:id="11"/>
+    </w:p>
+    <w:p>
+      <w:pPr>
+        <w:rPr>
+          <w:rFonts w:cs="Times New Roman"/>
+        </w:rPr>
+      </w:pPr>
+      <w:bookmarkStart w:id="12" w:name="_Toc533123718"/>
+      <w:r>
+        <w:rPr>
+          <w:rFonts w:cs="Times New Roman"/>
+        </w:rPr>
+        <w:t>-</w:t>
+      </w:r>
+      <w:r>
+        <w:rPr>
+          <w:rFonts w:cs="Times New Roman"/>
+        </w:rPr>
+        <w:tab/>
+        <w:t>Người dùng có thể xem được những bộ phim nào đang được chiếu, sắp được chiếu và thông tin chi tiết của những bộ phim đó</w:t>
+      </w:r>
+      <w:bookmarkEnd w:id="12"/>
+    </w:p>
+    <w:p>
+      <w:pPr>
+        <w:rPr>
+          <w:rFonts w:cs="Times New Roman"/>
+        </w:rPr>
+      </w:pPr>
+      <w:bookmarkStart w:id="13" w:name="_Toc533123719"/>
+      <w:r>
+        <w:rPr>
+          <w:rFonts w:cs="Times New Roman"/>
+        </w:rPr>
+        <w:t>•</w:t>
+      </w:r>
+      <w:r>
+        <w:rPr>
+          <w:rFonts w:cs="Times New Roman"/>
+        </w:rPr>
+        <w:tab/>
+        <w:t>Hệ thống phải hiển thị được các suất chiếu của các phim tương ứng</w:t>
+      </w:r>
+      <w:bookmarkEnd w:id="13"/>
+    </w:p>
+    <w:p>
+      <w:pPr>
+        <w:rPr>
+          <w:rFonts w:cs="Times New Roman"/>
+        </w:rPr>
+      </w:pPr>
+      <w:bookmarkStart w:id="14" w:name="_Toc533123720"/>
+      <w:r>
+        <w:rPr>
+          <w:rFonts w:cs="Times New Roman"/>
+        </w:rPr>
+        <w:lastRenderedPageBreak/>
+        <w:t>-</w:t>
+      </w:r>
+      <w:r>
+        <w:rPr>
+          <w:rFonts w:cs="Times New Roman"/>
+        </w:rPr>
+        <w:tab/>
+        <w:t>Người dung có thể xem được các suất chiếu của các bộ phim đang chiếu</w:t>
+      </w:r>
+      <w:bookmarkEnd w:id="14"/>
+    </w:p>
+    <w:p>
+      <w:pPr>
+        <w:rPr>
+          <w:rFonts w:cs="Times New Roman"/>
+        </w:rPr>
+      </w:pPr>
+      <w:bookmarkStart w:id="15" w:name="_Toc533123721"/>
+      <w:r>
+        <w:rPr>
+          <w:rFonts w:cs="Times New Roman"/>
+        </w:rPr>
+        <w:t>•</w:t>
+      </w:r>
+      <w:r>
+        <w:rPr>
+          <w:rFonts w:cs="Times New Roman"/>
+        </w:rPr>
+        <w:tab/>
+        <w:t>Hệ thống phải cho phép người dung có thể đặt vé và thanh toán trực tuyến</w:t>
+      </w:r>
+      <w:bookmarkEnd w:id="15"/>
+    </w:p>
+    <w:p>
+      <w:pPr>
+        <w:rPr>
+          <w:rFonts w:cs="Times New Roman"/>
+        </w:rPr>
+      </w:pPr>
+      <w:bookmarkStart w:id="16" w:name="_Toc533123722"/>
+      <w:r>
+        <w:rPr>
+          <w:rFonts w:cs="Times New Roman"/>
+        </w:rPr>
+        <w:t>-</w:t>
+      </w:r>
+      <w:r>
+        <w:rPr>
+          <w:rFonts w:cs="Times New Roman"/>
+        </w:rPr>
+        <w:tab/>
+        <w:t>Người dung có thể đặt vé trực tuyến thông qua hệ thống</w:t>
+      </w:r>
+      <w:bookmarkEnd w:id="16"/>
+    </w:p>
+    <w:p>
+      <w:pPr>
+        <w:rPr>
+          <w:rFonts w:cs="Times New Roman"/>
+        </w:rPr>
+      </w:pPr>
+      <w:bookmarkStart w:id="17" w:name="_Toc533123723"/>
+      <w:r>
+        <w:rPr>
+          <w:rFonts w:cs="Times New Roman"/>
+        </w:rPr>
+        <w:t>-</w:t>
+      </w:r>
+      <w:r>
+        <w:rPr>
+          <w:rFonts w:cs="Times New Roman"/>
+        </w:rPr>
+        <w:tab/>
+        <w:t>Người dung có thể thanh toán trực tuyến thông qua thẻ tín dụng</w:t>
+      </w:r>
+      <w:bookmarkEnd w:id="17"/>
+    </w:p>
+    <w:p>
+      <w:pPr>
+        <w:rPr>
+          <w:rFonts w:cs="Times New Roman"/>
+        </w:rPr>
+      </w:pPr>
+      <w:bookmarkStart w:id="18" w:name="_Toc533123724"/>
+      <w:r>
+        <w:rPr>
+          <w:rFonts w:cs="Times New Roman"/>
+        </w:rPr>
+        <w:t>•</w:t>
+      </w:r>
+      <w:r>
+        <w:rPr>
+          <w:rFonts w:cs="Times New Roman"/>
+        </w:rPr>
+        <w:tab/>
+        <w:t>Hệ thống phải cung cấp vé điện tử (e-ticket) cho người dung sau khi thanh toán thành công</w:t>
+      </w:r>
+      <w:bookmarkEnd w:id="18"/>
+    </w:p>
+    <w:p>
+      <w:pPr>
+        <w:rPr>
+          <w:rFonts w:cs="Times New Roman"/>
+        </w:rPr>
+      </w:pPr>
+      <w:bookmarkStart w:id="19" w:name="_Toc533123725"/>
+      <w:r>
+        <w:rPr>
+          <w:rFonts w:cs="Times New Roman"/>
+        </w:rPr>
+        <w:t>-</w:t>
+      </w:r>
+      <w:r>
+        <w:rPr>
+          <w:rFonts w:cs="Times New Roman"/>
+        </w:rPr>
+        <w:tab/>
+        <w:t>Sau khi người dung thanh toán thành công sẽ được cung cấp 1 vé điện tử để có thể ra rạp lấy vé xem phim</w:t>
+      </w:r>
+      <w:bookmarkStart w:id="20" w:name="_GoBack"/>
+      <w:bookmarkEnd w:id="19"/>
+      <w:bookmarkEnd w:id="20"/>
+    </w:p>
+    <w:p>
+      <w:pPr>
         <w:pStyle w:val="Heading2"/>
       </w:pPr>
-      <w:bookmarkStart w:id="9" w:name="_Toc25660386"/>
-      <w:r>
-        <w:t>Yêu cầu khách hàng</w:t>
-      </w:r>
-      <w:bookmarkEnd w:id="9"/>
+      <w:bookmarkStart w:id="21" w:name="_Toc25660387"/>
+      <w:r>
+        <w:t xml:space="preserve">Mô hình </w:t>
+      </w:r>
+      <w:r>
+        <w:t>hoạt động</w:t>
+      </w:r>
+      <w:r>
+        <w:t xml:space="preserve"> hiện thời</w:t>
+      </w:r>
+      <w:r>
+        <w:t xml:space="preserve"> – nghiệp vụ</w:t>
+      </w:r>
+      <w:bookmarkEnd w:id="21"/>
     </w:p>
     <w:p>
       <w:pPr>
         <w:pStyle w:val="Heading2"/>
       </w:pPr>
-      <w:bookmarkStart w:id="10" w:name="_Toc25660387"/>
-      <w:r>
-        <w:t xml:space="preserve">Mô hình </w:t>
-      </w:r>
-      <w:r>
-        <w:t>hoạt động</w:t>
-      </w:r>
-      <w:r>
-        <w:t xml:space="preserve"> hiện thời</w:t>
-      </w:r>
-      <w:r>
-        <w:t xml:space="preserve"> – nghiệp vụ</w:t>
-      </w:r>
-      <w:bookmarkEnd w:id="10"/>
+      <w:bookmarkStart w:id="22" w:name="_Toc25660388"/>
+      <w:r>
+        <w:t>Mô hình hoạt động dự kiến sau khi áp dụng sản phẩm mới</w:t>
+      </w:r>
+      <w:bookmarkEnd w:id="22"/>
     </w:p>
     <w:p>
       <w:pPr>
         <w:pStyle w:val="Heading2"/>
       </w:pPr>
-      <w:bookmarkStart w:id="11" w:name="_Toc25660388"/>
-      <w:r>
-        <w:t>Mô hình hoạt động dự kiến sau khi áp dụng sản phẩm mới</w:t>
-      </w:r>
-      <w:bookmarkEnd w:id="11"/>
-    </w:p>
-    <w:p>
-      <w:pPr>
-        <w:pStyle w:val="Heading2"/>
-      </w:pPr>
-      <w:bookmarkStart w:id="12" w:name="_Toc25660389"/>
+      <w:bookmarkStart w:id="23" w:name="_Toc25660389"/>
       <w:r>
         <w:t>Phạm vi</w:t>
       </w:r>
       <w:r>
         <w:t xml:space="preserve"> dự án</w:t>
       </w:r>
-      <w:bookmarkEnd w:id="12"/>
+      <w:bookmarkEnd w:id="23"/>
     </w:p>
     <w:p>
       <w:pPr>
         <w:pStyle w:val="Heading1"/>
       </w:pPr>
-      <w:bookmarkStart w:id="13" w:name="_Toc25660390"/>
+      <w:bookmarkStart w:id="24" w:name="_Toc25660390"/>
       <w:r>
         <w:t>Giao tiếp/Trao đổi thông tin</w:t>
       </w:r>
-      <w:bookmarkEnd w:id="13"/>
+      <w:bookmarkEnd w:id="24"/>
     </w:p>
     <w:p>
       <w:pPr>
@@ -6116,7 +6364,6 @@
           <w:i/>
           <w:iCs/>
         </w:rPr>
-        <w:lastRenderedPageBreak/>
         <w:t>Các qui định về h</w:t>
       </w:r>
       <w:r>
@@ -6124,252 +6371,243 @@
           <w:i/>
           <w:iCs/>
         </w:rPr>
-        <w:t xml:space="preserve">ọp hành </w:t>
-      </w:r>
-      <w:r>
+        <w:t>ọp hành với khách hàng</w:t>
+      </w:r>
+    </w:p>
+    <w:p>
+      <w:pPr>
+        <w:pStyle w:val="Heading1"/>
+      </w:pPr>
+      <w:bookmarkStart w:id="25" w:name="_Toc25660391"/>
+      <w:r>
+        <w:t>Ước lượng</w:t>
+      </w:r>
+      <w:r>
+        <w:t xml:space="preserve"> chung</w:t>
+      </w:r>
+      <w:bookmarkEnd w:id="25"/>
+    </w:p>
+    <w:p>
+      <w:pPr>
+        <w:pStyle w:val="Heading2"/>
+      </w:pPr>
+      <w:bookmarkStart w:id="26" w:name="_Toc25660392"/>
+      <w:r>
+        <w:t>Ước lượng tính năng</w:t>
+      </w:r>
+      <w:bookmarkEnd w:id="26"/>
+    </w:p>
+    <w:p>
+      <w:pPr>
         <w:rPr>
           <w:i/>
           <w:iCs/>
         </w:rPr>
-        <w:t>với khách hàng</w:t>
-      </w:r>
-    </w:p>
-    <w:p>
-      <w:pPr>
-        <w:pStyle w:val="Heading1"/>
-      </w:pPr>
-      <w:bookmarkStart w:id="14" w:name="_Toc25660391"/>
-      <w:r>
-        <w:t>Ước lượng</w:t>
-      </w:r>
-      <w:r>
-        <w:t xml:space="preserve"> chung</w:t>
-      </w:r>
-      <w:bookmarkEnd w:id="14"/>
-    </w:p>
-    <w:p>
-      <w:pPr>
-        <w:pStyle w:val="Heading2"/>
-      </w:pPr>
-      <w:bookmarkStart w:id="15" w:name="_Toc25660392"/>
-      <w:r>
-        <w:t>Ước lượng tính năng</w:t>
-      </w:r>
-      <w:bookmarkEnd w:id="15"/>
-    </w:p>
-    <w:p>
-      <w:pPr>
+      </w:pPr>
+      <w:r>
         <w:rPr>
           <w:i/>
           <w:iCs/>
         </w:rPr>
-      </w:pPr>
-      <w:r>
+        <w:t>Nêu khoảng 5 tính năng</w:t>
+      </w:r>
+    </w:p>
+    <w:p>
+      <w:pPr>
+        <w:pStyle w:val="Heading2"/>
+      </w:pPr>
+      <w:bookmarkStart w:id="27" w:name="_Toc25660393"/>
+      <w:r>
+        <w:t>Work Breakdown Structure</w:t>
+      </w:r>
+      <w:bookmarkEnd w:id="27"/>
+    </w:p>
+    <w:p>
+      <w:pPr>
         <w:rPr>
           <w:i/>
           <w:iCs/>
         </w:rPr>
-        <w:t>Nêu khoảng 5 tính năng</w:t>
-      </w:r>
-    </w:p>
-    <w:p>
-      <w:pPr>
-        <w:pStyle w:val="Heading2"/>
-      </w:pPr>
-      <w:bookmarkStart w:id="16" w:name="_Toc25660393"/>
-      <w:r>
-        <w:t>Work Breakdown Structure</w:t>
-      </w:r>
-      <w:bookmarkEnd w:id="16"/>
-    </w:p>
-    <w:p>
-      <w:pPr>
+      </w:pPr>
+      <w:r>
         <w:rPr>
           <w:i/>
           <w:iCs/>
         </w:rPr>
-      </w:pPr>
-      <w:r>
+        <w:t>Vẽ WBS cho khoảng 5 tính năng nói trên</w:t>
+      </w:r>
+    </w:p>
+    <w:p>
+      <w:pPr>
         <w:rPr>
           <w:i/>
           <w:iCs/>
         </w:rPr>
-        <w:t>Vẽ WBS cho khoảng 5 tính năng nói trên</w:t>
-      </w:r>
-    </w:p>
-    <w:p>
-      <w:pPr>
+      </w:pPr>
+      <w:r>
         <w:rPr>
           <w:i/>
           <w:iCs/>
         </w:rPr>
-      </w:pPr>
+        <w:t>Phải quan tâm tới deadline mà kh</w:t>
+      </w:r>
       <w:r>
         <w:rPr>
           <w:i/>
           <w:iCs/>
         </w:rPr>
-        <w:t>Phải quan tâm tới deadline mà kh</w:t>
+        <w:t>ách hàng yêu cầu, và chỉ nên sử dụng tầm 90% thời gian</w:t>
       </w:r>
       <w:r>
         <w:rPr>
           <w:i/>
           <w:iCs/>
         </w:rPr>
-        <w:t>ách hàng yêu cầu, và chỉ nên sử dụng tầm 90% thời gian</w:t>
+        <w:t>.</w:t>
       </w:r>
       <w:r>
         <w:rPr>
           <w:i/>
           <w:iCs/>
         </w:rPr>
-        <w:t>.</w:t>
-      </w:r>
-      <w:r>
+        <w:t xml:space="preserve"> 10% còn lại là buffer.</w:t>
+      </w:r>
+    </w:p>
+    <w:p>
+      <w:pPr>
+        <w:pStyle w:val="Heading2"/>
+      </w:pPr>
+      <w:bookmarkStart w:id="28" w:name="_Toc25660394"/>
+      <w:r>
+        <w:t>Ước lượng thời gian</w:t>
+      </w:r>
+      <w:bookmarkEnd w:id="28"/>
+    </w:p>
+    <w:p>
+      <w:pPr>
         <w:rPr>
           <w:i/>
           <w:iCs/>
         </w:rPr>
-        <w:t xml:space="preserve"> 10% còn lại là buffer.</w:t>
-      </w:r>
-    </w:p>
-    <w:p>
-      <w:pPr>
-        <w:pStyle w:val="Heading2"/>
-      </w:pPr>
-      <w:bookmarkStart w:id="17" w:name="_Toc25660394"/>
-      <w:r>
-        <w:t>Ước lượng thời gian</w:t>
-      </w:r>
-      <w:bookmarkEnd w:id="17"/>
-    </w:p>
-    <w:p>
-      <w:pPr>
+      </w:pPr>
+      <w:r>
         <w:rPr>
           <w:i/>
           <w:iCs/>
         </w:rPr>
-      </w:pPr>
+        <w:t>Từ WBS</w:t>
+      </w:r>
       <w:r>
         <w:rPr>
           <w:i/>
           <w:iCs/>
         </w:rPr>
-        <w:t>Từ WBS</w:t>
+        <w:t xml:space="preserve"> x</w:t>
       </w:r>
       <w:r>
         <w:rPr>
           <w:i/>
           <w:iCs/>
         </w:rPr>
-        <w:t xml:space="preserve"> x</w:t>
+        <w:t>ác định đường găng và c</w:t>
       </w:r>
       <w:r>
         <w:rPr>
           <w:i/>
           <w:iCs/>
         </w:rPr>
-        <w:t>ác định đường găng và c</w:t>
+        <w:t>ho biết thời gian cần thiết để làm dự án</w:t>
       </w:r>
       <w:r>
         <w:rPr>
           <w:i/>
           <w:iCs/>
         </w:rPr>
-        <w:t>ho biết thời gian cần thiết để làm dự án</w:t>
-      </w:r>
-      <w:r>
+        <w:t>.</w:t>
+      </w:r>
+    </w:p>
+    <w:p>
+      <w:pPr>
+        <w:pStyle w:val="Heading2"/>
+      </w:pPr>
+      <w:bookmarkStart w:id="29" w:name="_Toc25660395"/>
+      <w:r>
+        <w:t>Ước lượng rủi ro</w:t>
+      </w:r>
+      <w:bookmarkEnd w:id="29"/>
+    </w:p>
+    <w:p/>
+    <w:p>
+      <w:pPr>
+        <w:pStyle w:val="Heading1"/>
+      </w:pPr>
+      <w:bookmarkStart w:id="30" w:name="_Toc25660396"/>
+      <w:r>
+        <w:t>Ước lượng giá thành</w:t>
+      </w:r>
+      <w:bookmarkEnd w:id="30"/>
+    </w:p>
+    <w:p>
+      <w:pPr>
         <w:rPr>
           <w:i/>
-          <w:iCs/>
-        </w:rPr>
-        <w:t>.</w:t>
-      </w:r>
-    </w:p>
-    <w:p>
-      <w:pPr>
-        <w:pStyle w:val="Heading2"/>
-      </w:pPr>
-      <w:bookmarkStart w:id="18" w:name="_Toc25660395"/>
-      <w:r>
-        <w:t>Ước lượng rủi ro</w:t>
-      </w:r>
-      <w:bookmarkEnd w:id="18"/>
-    </w:p>
-    <w:p/>
+        </w:rPr>
+      </w:pPr>
+      <w:r>
+        <w:rPr>
+          <w:i/>
+        </w:rPr>
+        <w:t xml:space="preserve">Chi phí </w:t>
+      </w:r>
+      <w:r>
+        <w:rPr>
+          <w:i/>
+        </w:rPr>
+        <w:t>phát triển  +  Chi phí kiểm thử</w:t>
+      </w:r>
+    </w:p>
+    <w:p>
+      <w:pPr>
+        <w:rPr>
+          <w:i/>
+        </w:rPr>
+      </w:pPr>
+      <w:r>
+        <w:rPr>
+          <w:i/>
+        </w:rPr>
+        <w:t>Chi phí vận hành</w:t>
+      </w:r>
+      <w:r>
+        <w:rPr>
+          <w:i/>
+        </w:rPr>
+        <w:t>, quản lý, hành chính</w:t>
+      </w:r>
+    </w:p>
+    <w:p>
+      <w:pPr>
+        <w:rPr>
+          <w:i/>
+        </w:rPr>
+      </w:pPr>
+      <w:r>
+        <w:rPr>
+          <w:i/>
+        </w:rPr>
+        <w:t>Chi phí kính doanh, quảng cáo, tiếp thị</w:t>
+      </w:r>
+    </w:p>
     <w:p>
       <w:pPr>
         <w:pStyle w:val="Heading1"/>
       </w:pPr>
-      <w:bookmarkStart w:id="19" w:name="_Toc25660396"/>
-      <w:r>
-        <w:t>Ước lượng giá thành</w:t>
-      </w:r>
-      <w:bookmarkEnd w:id="19"/>
-    </w:p>
-    <w:p>
-      <w:pPr>
-        <w:rPr>
-          <w:i/>
-        </w:rPr>
-      </w:pPr>
-      <w:r>
-        <w:rPr>
-          <w:i/>
-        </w:rPr>
-        <w:t xml:space="preserve">Chi phí </w:t>
-      </w:r>
-      <w:r>
-        <w:rPr>
-          <w:i/>
-        </w:rPr>
-        <w:t>phát triển  +  Chi phí kiểm thử</w:t>
-      </w:r>
-    </w:p>
-    <w:p>
-      <w:pPr>
-        <w:rPr>
-          <w:i/>
-        </w:rPr>
-      </w:pPr>
-      <w:r>
-        <w:rPr>
-          <w:i/>
-        </w:rPr>
-        <w:t>Chi phí vận hành</w:t>
-      </w:r>
-      <w:r>
-        <w:rPr>
-          <w:i/>
-        </w:rPr>
-        <w:t>, quản lý, hành chính</w:t>
-      </w:r>
-    </w:p>
-    <w:p>
-      <w:pPr>
-        <w:rPr>
-          <w:i/>
-        </w:rPr>
-      </w:pPr>
-      <w:r>
-        <w:rPr>
-          <w:i/>
-        </w:rPr>
-        <w:t>Chi phí kính doanh, quảng cáo, tiếp thị</w:t>
-      </w:r>
-    </w:p>
-    <w:p>
-      <w:pPr>
-        <w:pStyle w:val="Heading1"/>
-      </w:pPr>
-      <w:bookmarkStart w:id="20" w:name="_Toc25660397"/>
-      <w:r>
-        <w:t xml:space="preserve">Ước lượng </w:t>
-      </w:r>
-      <w:r>
-        <w:t>chất lượng</w:t>
-      </w:r>
-      <w:bookmarkEnd w:id="20"/>
+      <w:bookmarkStart w:id="31" w:name="_Toc25660397"/>
+      <w:r>
+        <w:lastRenderedPageBreak/>
+        <w:t>Ước lượng chất lượng</w:t>
+      </w:r>
+      <w:bookmarkEnd w:id="31"/>
     </w:p>
     <w:p>
       <w:pPr>
@@ -6459,12 +6697,11 @@
       <w:pPr>
         <w:pStyle w:val="Heading1"/>
       </w:pPr>
-      <w:bookmarkStart w:id="21" w:name="_Toc25660398"/>
-      <w:r>
-        <w:lastRenderedPageBreak/>
+      <w:bookmarkStart w:id="32" w:name="_Toc25660398"/>
+      <w:r>
         <w:t>Phân tích thiết kế</w:t>
       </w:r>
-      <w:bookmarkEnd w:id="21"/>
+      <w:bookmarkEnd w:id="32"/>
       <w:r>
         <w:t xml:space="preserve"> </w:t>
       </w:r>
@@ -6476,14 +6713,14 @@
           <w:lang w:eastAsia="en-US" w:bidi="ar-SA"/>
         </w:rPr>
       </w:pPr>
-      <w:bookmarkStart w:id="22" w:name="_Toc25660399"/>
+      <w:bookmarkStart w:id="33" w:name="_Toc25660399"/>
       <w:r>
         <w:rPr>
           <w:lang w:eastAsia="en-US" w:bidi="ar-SA"/>
         </w:rPr>
         <w:t>Mô hình tích hợp phần cứng/phần mềm</w:t>
       </w:r>
-      <w:bookmarkEnd w:id="22"/>
+      <w:bookmarkEnd w:id="33"/>
     </w:p>
     <w:p>
       <w:pPr>
@@ -6492,14 +6729,14 @@
           <w:lang w:eastAsia="en-US" w:bidi="ar-SA"/>
         </w:rPr>
       </w:pPr>
-      <w:bookmarkStart w:id="23" w:name="_Toc25660400"/>
+      <w:bookmarkStart w:id="34" w:name="_Toc25660400"/>
       <w:r>
         <w:rPr>
           <w:lang w:eastAsia="en-US" w:bidi="ar-SA"/>
         </w:rPr>
         <w:t>Giao diện</w:t>
       </w:r>
-      <w:bookmarkEnd w:id="23"/>
+      <w:bookmarkEnd w:id="34"/>
     </w:p>
     <w:p>
       <w:pPr>
@@ -6508,14 +6745,14 @@
           <w:lang w:eastAsia="en-US" w:bidi="ar-SA"/>
         </w:rPr>
       </w:pPr>
-      <w:bookmarkStart w:id="24" w:name="_Toc25660401"/>
+      <w:bookmarkStart w:id="35" w:name="_Toc25660401"/>
       <w:r>
         <w:rPr>
           <w:lang w:eastAsia="en-US" w:bidi="ar-SA"/>
         </w:rPr>
         <w:t>Cơ sở dữ liệu</w:t>
       </w:r>
-      <w:bookmarkEnd w:id="24"/>
+      <w:bookmarkEnd w:id="35"/>
     </w:p>
     <w:p>
       <w:pPr>
@@ -6524,34 +6761,34 @@
           <w:lang w:eastAsia="en-US" w:bidi="ar-SA"/>
         </w:rPr>
       </w:pPr>
-      <w:bookmarkStart w:id="25" w:name="_Toc25660402"/>
+      <w:bookmarkStart w:id="36" w:name="_Toc25660402"/>
       <w:r>
         <w:rPr>
           <w:lang w:eastAsia="en-US" w:bidi="ar-SA"/>
         </w:rPr>
         <w:t>Mạng</w:t>
       </w:r>
-      <w:bookmarkEnd w:id="25"/>
+      <w:bookmarkEnd w:id="36"/>
     </w:p>
     <w:p>
       <w:pPr>
         <w:pStyle w:val="Heading1"/>
       </w:pPr>
-      <w:bookmarkStart w:id="26" w:name="_Toc25660403"/>
+      <w:bookmarkStart w:id="37" w:name="_Toc25660403"/>
       <w:r>
         <w:t>Giám sát dự án</w:t>
       </w:r>
-      <w:bookmarkEnd w:id="26"/>
+      <w:bookmarkEnd w:id="37"/>
     </w:p>
     <w:p>
       <w:pPr>
         <w:pStyle w:val="Heading2"/>
       </w:pPr>
-      <w:bookmarkStart w:id="27" w:name="_Toc25660404"/>
+      <w:bookmarkStart w:id="38" w:name="_Toc25660404"/>
       <w:r>
         <w:t>Trả lời câu hỏi</w:t>
       </w:r>
-      <w:bookmarkEnd w:id="27"/>
+      <w:bookmarkEnd w:id="38"/>
     </w:p>
     <w:p>
       <w:pPr>
@@ -6815,11 +7052,12 @@
       <w:pPr>
         <w:pStyle w:val="Heading1"/>
       </w:pPr>
-      <w:bookmarkStart w:id="28" w:name="_Toc25660405"/>
-      <w:r>
+      <w:bookmarkStart w:id="39" w:name="_Toc25660405"/>
+      <w:r>
+        <w:lastRenderedPageBreak/>
         <w:t>Đóng dự án</w:t>
       </w:r>
-      <w:bookmarkEnd w:id="28"/>
+      <w:bookmarkEnd w:id="39"/>
     </w:p>
     <w:p>
       <w:r>
@@ -6830,11 +7068,11 @@
       <w:pPr>
         <w:pStyle w:val="Heading2"/>
       </w:pPr>
-      <w:bookmarkStart w:id="29" w:name="_Toc25660406"/>
+      <w:bookmarkStart w:id="40" w:name="_Toc25660406"/>
       <w:r>
         <w:t>Quản lý mã nguồn</w:t>
       </w:r>
-      <w:bookmarkEnd w:id="29"/>
+      <w:bookmarkEnd w:id="40"/>
     </w:p>
     <w:p>
       <w:r>
@@ -6883,7 +7121,6 @@
         </w:numPr>
       </w:pPr>
       <w:r>
-        <w:lastRenderedPageBreak/>
         <w:t>Phân bố commit của dự án (sáng chiều đêm…)</w:t>
       </w:r>
     </w:p>
@@ -6939,11 +7176,11 @@
       <w:pPr>
         <w:pStyle w:val="Heading2"/>
       </w:pPr>
-      <w:bookmarkStart w:id="30" w:name="_Toc25660407"/>
+      <w:bookmarkStart w:id="41" w:name="_Toc25660407"/>
       <w:r>
         <w:t>Quản lý công việc</w:t>
       </w:r>
-      <w:bookmarkEnd w:id="30"/>
+      <w:bookmarkEnd w:id="41"/>
     </w:p>
     <w:p>
       <w:r>
@@ -7008,14 +7245,14 @@
           <w:lang w:eastAsia="en-US" w:bidi="ar-SA"/>
         </w:rPr>
       </w:pPr>
-      <w:bookmarkStart w:id="31" w:name="_Toc25660408"/>
+      <w:bookmarkStart w:id="42" w:name="_Toc25660408"/>
       <w:r>
         <w:rPr>
           <w:lang w:eastAsia="en-US" w:bidi="ar-SA"/>
         </w:rPr>
         <w:t>Danh mục tài liệu liên quan</w:t>
       </w:r>
-      <w:bookmarkEnd w:id="31"/>
+      <w:bookmarkEnd w:id="42"/>
     </w:p>
     <w:p>
       <w:pPr>
@@ -7062,7 +7299,7 @@
 </file>
 
 <file path=word/endnotes.xml><?xml version="1.0" encoding="utf-8"?>
-<w:endnotes xmlns:wpc="http://schemas.microsoft.com/office/word/2010/wordprocessingCanvas" xmlns:cx="http://schemas.microsoft.com/office/drawing/2014/chartex" xmlns:cx1="http://schemas.microsoft.com/office/drawing/2015/9/8/chartex" xmlns:cx2="http://schemas.microsoft.com/office/drawing/2015/10/21/chartex" xmlns:cx3="http://schemas.microsoft.com/office/drawing/2016/5/9/chartex" xmlns:cx4="http://schemas.microsoft.com/office/drawing/2016/5/10/chartex" xmlns:cx5="http://schemas.microsoft.com/office/drawing/2016/5/11/chartex" xmlns:cx6="http://schemas.microsoft.com/office/drawing/2016/5/12/chartex" xmlns:cx7="http://schemas.microsoft.com/office/drawing/2016/5/13/chartex" xmlns:cx8="http://schemas.microsoft.com/office/drawing/2016/5/14/chartex" xmlns:mc="http://schemas.openxmlformats.org/markup-compatibility/2006" xmlns:aink="http://schemas.microsoft.com/office/drawing/2016/ink" xmlns:am3d="http://schemas.microsoft.com/office/drawing/2017/model3d" xmlns:o="urn:schemas-microsoft-com:office:office" xmlns:r="http://schemas.openxmlformats.org/officeDocument/2006/relationships" xmlns:m="http://schemas.openxmlformats.org/officeDocument/2006/math" xmlns:v="urn:schemas-microsoft-com:vml" xmlns:wp14="http://schemas.microsoft.com/office/word/2010/wordprocessingDrawing" xmlns:wp="http://schemas.openxmlformats.org/drawingml/2006/wordprocessingDrawing" xmlns:w10="urn:schemas-microsoft-com:office:word" xmlns:w="http://schemas.openxmlformats.org/wordprocessingml/2006/main" xmlns:w14="http://schemas.microsoft.com/office/word/2010/wordml" xmlns:w15="http://schemas.microsoft.com/office/word/2012/wordml" xmlns:w16cid="http://schemas.microsoft.com/office/word/2016/wordml/cid" xmlns:w16se="http://schemas.microsoft.com/office/word/2015/wordml/symex" xmlns:wpg="http://schemas.microsoft.com/office/word/2010/wordprocessingGroup" xmlns:wpi="http://schemas.microsoft.com/office/word/2010/wordprocessingInk" xmlns:wne="http://schemas.microsoft.com/office/word/2006/wordml" xmlns:wps="http://schemas.microsoft.com/office/word/2010/wordprocessingShape" mc:Ignorable="w14 w15 w16se w16cid wp14">
+<w:endnotes xmlns:wpc="http://schemas.microsoft.com/office/word/2010/wordprocessingCanvas" xmlns:cx="http://schemas.microsoft.com/office/drawing/2014/chartex" xmlns:mc="http://schemas.openxmlformats.org/markup-compatibility/2006" xmlns:o="urn:schemas-microsoft-com:office:office" xmlns:r="http://schemas.openxmlformats.org/officeDocument/2006/relationships" xmlns:m="http://schemas.openxmlformats.org/officeDocument/2006/math" xmlns:v="urn:schemas-microsoft-com:vml" xmlns:wp14="http://schemas.microsoft.com/office/word/2010/wordprocessingDrawing" xmlns:wp="http://schemas.openxmlformats.org/drawingml/2006/wordprocessingDrawing" xmlns:w10="urn:schemas-microsoft-com:office:word" xmlns:w="http://schemas.openxmlformats.org/wordprocessingml/2006/main" xmlns:w14="http://schemas.microsoft.com/office/word/2010/wordml" xmlns:w15="http://schemas.microsoft.com/office/word/2012/wordml" xmlns:w16se="http://schemas.microsoft.com/office/word/2015/wordml/symex" xmlns:wpg="http://schemas.microsoft.com/office/word/2010/wordprocessingGroup" xmlns:wpi="http://schemas.microsoft.com/office/word/2010/wordprocessingInk" xmlns:wne="http://schemas.microsoft.com/office/word/2006/wordml" xmlns:wps="http://schemas.microsoft.com/office/word/2010/wordprocessingShape" mc:Ignorable="w14 w15 w16se wp14">
   <w:endnote w:type="separator" w:id="-1">
     <w:p>
       <w:r>
@@ -7083,7 +7320,7 @@
 </file>
 
 <file path=word/footer1.xml><?xml version="1.0" encoding="utf-8"?>
-<w:ftr xmlns:wpc="http://schemas.microsoft.com/office/word/2010/wordprocessingCanvas" xmlns:cx="http://schemas.microsoft.com/office/drawing/2014/chartex" xmlns:cx1="http://schemas.microsoft.com/office/drawing/2015/9/8/chartex" xmlns:cx2="http://schemas.microsoft.com/office/drawing/2015/10/21/chartex" xmlns:cx3="http://schemas.microsoft.com/office/drawing/2016/5/9/chartex" xmlns:cx4="http://schemas.microsoft.com/office/drawing/2016/5/10/chartex" xmlns:cx5="http://schemas.microsoft.com/office/drawing/2016/5/11/chartex" xmlns:cx6="http://schemas.microsoft.com/office/drawing/2016/5/12/chartex" xmlns:cx7="http://schemas.microsoft.com/office/drawing/2016/5/13/chartex" xmlns:cx8="http://schemas.microsoft.com/office/drawing/2016/5/14/chartex" xmlns:mc="http://schemas.openxmlformats.org/markup-compatibility/2006" xmlns:aink="http://schemas.microsoft.com/office/drawing/2016/ink" xmlns:am3d="http://schemas.microsoft.com/office/drawing/2017/model3d" xmlns:o="urn:schemas-microsoft-com:office:office" xmlns:r="http://schemas.openxmlformats.org/officeDocument/2006/relationships" xmlns:m="http://schemas.openxmlformats.org/officeDocument/2006/math" xmlns:v="urn:schemas-microsoft-com:vml" xmlns:wp14="http://schemas.microsoft.com/office/word/2010/wordprocessingDrawing" xmlns:wp="http://schemas.openxmlformats.org/drawingml/2006/wordprocessingDrawing" xmlns:w10="urn:schemas-microsoft-com:office:word" xmlns:w="http://schemas.openxmlformats.org/wordprocessingml/2006/main" xmlns:w14="http://schemas.microsoft.com/office/word/2010/wordml" xmlns:w15="http://schemas.microsoft.com/office/word/2012/wordml" xmlns:w16cid="http://schemas.microsoft.com/office/word/2016/wordml/cid" xmlns:w16se="http://schemas.microsoft.com/office/word/2015/wordml/symex" xmlns:wpg="http://schemas.microsoft.com/office/word/2010/wordprocessingGroup" xmlns:wpi="http://schemas.microsoft.com/office/word/2010/wordprocessingInk" xmlns:wne="http://schemas.microsoft.com/office/word/2006/wordml" xmlns:wps="http://schemas.microsoft.com/office/word/2010/wordprocessingShape" mc:Ignorable="w14 w15 w16se w16cid wp14">
+<w:ftr xmlns:wpc="http://schemas.microsoft.com/office/word/2010/wordprocessingCanvas" xmlns:cx="http://schemas.microsoft.com/office/drawing/2014/chartex" xmlns:mc="http://schemas.openxmlformats.org/markup-compatibility/2006" xmlns:o="urn:schemas-microsoft-com:office:office" xmlns:r="http://schemas.openxmlformats.org/officeDocument/2006/relationships" xmlns:m="http://schemas.openxmlformats.org/officeDocument/2006/math" xmlns:v="urn:schemas-microsoft-com:vml" xmlns:wp14="http://schemas.microsoft.com/office/word/2010/wordprocessingDrawing" xmlns:wp="http://schemas.openxmlformats.org/drawingml/2006/wordprocessingDrawing" xmlns:w10="urn:schemas-microsoft-com:office:word" xmlns:w="http://schemas.openxmlformats.org/wordprocessingml/2006/main" xmlns:w14="http://schemas.microsoft.com/office/word/2010/wordml" xmlns:w15="http://schemas.microsoft.com/office/word/2012/wordml" xmlns:w16se="http://schemas.microsoft.com/office/word/2015/wordml/symex" xmlns:wpg="http://schemas.microsoft.com/office/word/2010/wordprocessingGroup" xmlns:wpi="http://schemas.microsoft.com/office/word/2010/wordprocessingInk" xmlns:wne="http://schemas.microsoft.com/office/word/2006/wordml" xmlns:wps="http://schemas.microsoft.com/office/word/2010/wordprocessingShape" mc:Ignorable="w14 w15 w16se wp14">
   <w:p>
     <w:pPr>
       <w:pStyle w:val="Footer"/>
@@ -7146,7 +7383,7 @@
         <w:color w:val="951B13"/>
         <w:lang w:eastAsia="ar-SA" w:bidi="ar-SA"/>
       </w:rPr>
-      <w:t>ii</w:t>
+      <w:t>vi</w:t>
     </w:r>
     <w:r>
       <w:rPr>
@@ -7161,7 +7398,7 @@
 </file>
 
 <file path=word/footer2.xml><?xml version="1.0" encoding="utf-8"?>
-<w:ftr xmlns:wpc="http://schemas.microsoft.com/office/word/2010/wordprocessingCanvas" xmlns:cx="http://schemas.microsoft.com/office/drawing/2014/chartex" xmlns:cx1="http://schemas.microsoft.com/office/drawing/2015/9/8/chartex" xmlns:cx2="http://schemas.microsoft.com/office/drawing/2015/10/21/chartex" xmlns:cx3="http://schemas.microsoft.com/office/drawing/2016/5/9/chartex" xmlns:cx4="http://schemas.microsoft.com/office/drawing/2016/5/10/chartex" xmlns:cx5="http://schemas.microsoft.com/office/drawing/2016/5/11/chartex" xmlns:cx6="http://schemas.microsoft.com/office/drawing/2016/5/12/chartex" xmlns:cx7="http://schemas.microsoft.com/office/drawing/2016/5/13/chartex" xmlns:cx8="http://schemas.microsoft.com/office/drawing/2016/5/14/chartex" xmlns:mc="http://schemas.openxmlformats.org/markup-compatibility/2006" xmlns:aink="http://schemas.microsoft.com/office/drawing/2016/ink" xmlns:am3d="http://schemas.microsoft.com/office/drawing/2017/model3d" xmlns:o="urn:schemas-microsoft-com:office:office" xmlns:r="http://schemas.openxmlformats.org/officeDocument/2006/relationships" xmlns:m="http://schemas.openxmlformats.org/officeDocument/2006/math" xmlns:v="urn:schemas-microsoft-com:vml" xmlns:wp14="http://schemas.microsoft.com/office/word/2010/wordprocessingDrawing" xmlns:wp="http://schemas.openxmlformats.org/drawingml/2006/wordprocessingDrawing" xmlns:w10="urn:schemas-microsoft-com:office:word" xmlns:w="http://schemas.openxmlformats.org/wordprocessingml/2006/main" xmlns:w14="http://schemas.microsoft.com/office/word/2010/wordml" xmlns:w15="http://schemas.microsoft.com/office/word/2012/wordml" xmlns:w16cid="http://schemas.microsoft.com/office/word/2016/wordml/cid" xmlns:w16se="http://schemas.microsoft.com/office/word/2015/wordml/symex" xmlns:wpg="http://schemas.microsoft.com/office/word/2010/wordprocessingGroup" xmlns:wpi="http://schemas.microsoft.com/office/word/2010/wordprocessingInk" xmlns:wne="http://schemas.microsoft.com/office/word/2006/wordml" xmlns:wps="http://schemas.microsoft.com/office/word/2010/wordprocessingShape" mc:Ignorable="w14 w15 w16se w16cid wp14">
+<w:ftr xmlns:wpc="http://schemas.microsoft.com/office/word/2010/wordprocessingCanvas" xmlns:cx="http://schemas.microsoft.com/office/drawing/2014/chartex" xmlns:mc="http://schemas.openxmlformats.org/markup-compatibility/2006" xmlns:o="urn:schemas-microsoft-com:office:office" xmlns:r="http://schemas.openxmlformats.org/officeDocument/2006/relationships" xmlns:m="http://schemas.openxmlformats.org/officeDocument/2006/math" xmlns:v="urn:schemas-microsoft-com:vml" xmlns:wp14="http://schemas.microsoft.com/office/word/2010/wordprocessingDrawing" xmlns:wp="http://schemas.openxmlformats.org/drawingml/2006/wordprocessingDrawing" xmlns:w10="urn:schemas-microsoft-com:office:word" xmlns:w="http://schemas.openxmlformats.org/wordprocessingml/2006/main" xmlns:w14="http://schemas.microsoft.com/office/word/2010/wordml" xmlns:w15="http://schemas.microsoft.com/office/word/2012/wordml" xmlns:w16se="http://schemas.microsoft.com/office/word/2015/wordml/symex" xmlns:wpg="http://schemas.microsoft.com/office/word/2010/wordprocessingGroup" xmlns:wpi="http://schemas.microsoft.com/office/word/2010/wordprocessingInk" xmlns:wne="http://schemas.microsoft.com/office/word/2006/wordml" xmlns:wps="http://schemas.microsoft.com/office/word/2010/wordprocessingShape" mc:Ignorable="w14 w15 w16se wp14">
   <w:p>
     <w:pPr>
       <w:pStyle w:val="Footer"/>
@@ -7336,14 +7573,14 @@
 </file>
 
 <file path=word/footer3.xml><?xml version="1.0" encoding="utf-8"?>
-<w:ftr xmlns:wpc="http://schemas.microsoft.com/office/word/2010/wordprocessingCanvas" xmlns:cx="http://schemas.microsoft.com/office/drawing/2014/chartex" xmlns:cx1="http://schemas.microsoft.com/office/drawing/2015/9/8/chartex" xmlns:cx2="http://schemas.microsoft.com/office/drawing/2015/10/21/chartex" xmlns:cx3="http://schemas.microsoft.com/office/drawing/2016/5/9/chartex" xmlns:cx4="http://schemas.microsoft.com/office/drawing/2016/5/10/chartex" xmlns:cx5="http://schemas.microsoft.com/office/drawing/2016/5/11/chartex" xmlns:cx6="http://schemas.microsoft.com/office/drawing/2016/5/12/chartex" xmlns:cx7="http://schemas.microsoft.com/office/drawing/2016/5/13/chartex" xmlns:cx8="http://schemas.microsoft.com/office/drawing/2016/5/14/chartex" xmlns:mc="http://schemas.openxmlformats.org/markup-compatibility/2006" xmlns:aink="http://schemas.microsoft.com/office/drawing/2016/ink" xmlns:am3d="http://schemas.microsoft.com/office/drawing/2017/model3d" xmlns:o="urn:schemas-microsoft-com:office:office" xmlns:r="http://schemas.openxmlformats.org/officeDocument/2006/relationships" xmlns:m="http://schemas.openxmlformats.org/officeDocument/2006/math" xmlns:v="urn:schemas-microsoft-com:vml" xmlns:wp14="http://schemas.microsoft.com/office/word/2010/wordprocessingDrawing" xmlns:wp="http://schemas.openxmlformats.org/drawingml/2006/wordprocessingDrawing" xmlns:w10="urn:schemas-microsoft-com:office:word" xmlns:w="http://schemas.openxmlformats.org/wordprocessingml/2006/main" xmlns:w14="http://schemas.microsoft.com/office/word/2010/wordml" xmlns:w15="http://schemas.microsoft.com/office/word/2012/wordml" xmlns:w16cid="http://schemas.microsoft.com/office/word/2016/wordml/cid" xmlns:w16se="http://schemas.microsoft.com/office/word/2015/wordml/symex" xmlns:wpg="http://schemas.microsoft.com/office/word/2010/wordprocessingGroup" xmlns:wpi="http://schemas.microsoft.com/office/word/2010/wordprocessingInk" xmlns:wne="http://schemas.microsoft.com/office/word/2006/wordml" xmlns:wps="http://schemas.microsoft.com/office/word/2010/wordprocessingShape" mc:Ignorable="w14 w15 w16se w16cid wp14">
+<w:ftr xmlns:wpc="http://schemas.microsoft.com/office/word/2010/wordprocessingCanvas" xmlns:cx="http://schemas.microsoft.com/office/drawing/2014/chartex" xmlns:mc="http://schemas.openxmlformats.org/markup-compatibility/2006" xmlns:o="urn:schemas-microsoft-com:office:office" xmlns:r="http://schemas.openxmlformats.org/officeDocument/2006/relationships" xmlns:m="http://schemas.openxmlformats.org/officeDocument/2006/math" xmlns:v="urn:schemas-microsoft-com:vml" xmlns:wp14="http://schemas.microsoft.com/office/word/2010/wordprocessingDrawing" xmlns:wp="http://schemas.openxmlformats.org/drawingml/2006/wordprocessingDrawing" xmlns:w10="urn:schemas-microsoft-com:office:word" xmlns:w="http://schemas.openxmlformats.org/wordprocessingml/2006/main" xmlns:w14="http://schemas.microsoft.com/office/word/2010/wordml" xmlns:w15="http://schemas.microsoft.com/office/word/2012/wordml" xmlns:w16se="http://schemas.microsoft.com/office/word/2015/wordml/symex" xmlns:wpg="http://schemas.microsoft.com/office/word/2010/wordprocessingGroup" xmlns:wpi="http://schemas.microsoft.com/office/word/2010/wordprocessingInk" xmlns:wne="http://schemas.microsoft.com/office/word/2006/wordml" xmlns:wps="http://schemas.microsoft.com/office/word/2010/wordprocessingShape" mc:Ignorable="w14 w15 w16se wp14">
   <w:p/>
   <w:p/>
 </w:ftr>
 </file>
 
 <file path=word/footer4.xml><?xml version="1.0" encoding="utf-8"?>
-<w:ftr xmlns:wpc="http://schemas.microsoft.com/office/word/2010/wordprocessingCanvas" xmlns:cx="http://schemas.microsoft.com/office/drawing/2014/chartex" xmlns:cx1="http://schemas.microsoft.com/office/drawing/2015/9/8/chartex" xmlns:cx2="http://schemas.microsoft.com/office/drawing/2015/10/21/chartex" xmlns:cx3="http://schemas.microsoft.com/office/drawing/2016/5/9/chartex" xmlns:cx4="http://schemas.microsoft.com/office/drawing/2016/5/10/chartex" xmlns:cx5="http://schemas.microsoft.com/office/drawing/2016/5/11/chartex" xmlns:cx6="http://schemas.microsoft.com/office/drawing/2016/5/12/chartex" xmlns:cx7="http://schemas.microsoft.com/office/drawing/2016/5/13/chartex" xmlns:cx8="http://schemas.microsoft.com/office/drawing/2016/5/14/chartex" xmlns:mc="http://schemas.openxmlformats.org/markup-compatibility/2006" xmlns:aink="http://schemas.microsoft.com/office/drawing/2016/ink" xmlns:am3d="http://schemas.microsoft.com/office/drawing/2017/model3d" xmlns:o="urn:schemas-microsoft-com:office:office" xmlns:r="http://schemas.openxmlformats.org/officeDocument/2006/relationships" xmlns:m="http://schemas.openxmlformats.org/officeDocument/2006/math" xmlns:v="urn:schemas-microsoft-com:vml" xmlns:wp14="http://schemas.microsoft.com/office/word/2010/wordprocessingDrawing" xmlns:wp="http://schemas.openxmlformats.org/drawingml/2006/wordprocessingDrawing" xmlns:w10="urn:schemas-microsoft-com:office:word" xmlns:w="http://schemas.openxmlformats.org/wordprocessingml/2006/main" xmlns:w14="http://schemas.microsoft.com/office/word/2010/wordml" xmlns:w15="http://schemas.microsoft.com/office/word/2012/wordml" xmlns:w16cid="http://schemas.microsoft.com/office/word/2016/wordml/cid" xmlns:w16se="http://schemas.microsoft.com/office/word/2015/wordml/symex" xmlns:wpg="http://schemas.microsoft.com/office/word/2010/wordprocessingGroup" xmlns:wpi="http://schemas.microsoft.com/office/word/2010/wordprocessingInk" xmlns:wne="http://schemas.microsoft.com/office/word/2006/wordml" xmlns:wps="http://schemas.microsoft.com/office/word/2010/wordprocessingShape" mc:Ignorable="w14 w15 w16se w16cid wp14">
+<w:ftr xmlns:wpc="http://schemas.microsoft.com/office/word/2010/wordprocessingCanvas" xmlns:cx="http://schemas.microsoft.com/office/drawing/2014/chartex" xmlns:mc="http://schemas.openxmlformats.org/markup-compatibility/2006" xmlns:o="urn:schemas-microsoft-com:office:office" xmlns:r="http://schemas.openxmlformats.org/officeDocument/2006/relationships" xmlns:m="http://schemas.openxmlformats.org/officeDocument/2006/math" xmlns:v="urn:schemas-microsoft-com:vml" xmlns:wp14="http://schemas.microsoft.com/office/word/2010/wordprocessingDrawing" xmlns:wp="http://schemas.openxmlformats.org/drawingml/2006/wordprocessingDrawing" xmlns:w10="urn:schemas-microsoft-com:office:word" xmlns:w="http://schemas.openxmlformats.org/wordprocessingml/2006/main" xmlns:w14="http://schemas.microsoft.com/office/word/2010/wordml" xmlns:w15="http://schemas.microsoft.com/office/word/2012/wordml" xmlns:w16se="http://schemas.microsoft.com/office/word/2015/wordml/symex" xmlns:wpg="http://schemas.microsoft.com/office/word/2010/wordprocessingGroup" xmlns:wpi="http://schemas.microsoft.com/office/word/2010/wordprocessingInk" xmlns:wne="http://schemas.microsoft.com/office/word/2006/wordml" xmlns:wps="http://schemas.microsoft.com/office/word/2010/wordprocessingShape" mc:Ignorable="w14 w15 w16se wp14">
   <w:p>
     <w:pPr>
       <w:pStyle w:val="Footer"/>
@@ -7406,7 +7643,7 @@
         <w:color w:val="C00000"/>
         <w:lang w:eastAsia="ar-SA" w:bidi="ar-SA"/>
       </w:rPr>
-      <w:t>12</w:t>
+      <w:t>7</w:t>
     </w:r>
     <w:r>
       <w:rPr>
@@ -7455,7 +7692,7 @@
         <w:color w:val="C00000"/>
         <w:lang w:eastAsia="ar-SA" w:bidi="ar-SA"/>
       </w:rPr>
-      <w:t>12</w:t>
+      <w:t>10</w:t>
     </w:r>
     <w:r>
       <w:rPr>
@@ -7470,13 +7707,13 @@
 </file>
 
 <file path=word/footer5.xml><?xml version="1.0" encoding="utf-8"?>
-<w:ftr xmlns:wpc="http://schemas.microsoft.com/office/word/2010/wordprocessingCanvas" xmlns:cx="http://schemas.microsoft.com/office/drawing/2014/chartex" xmlns:cx1="http://schemas.microsoft.com/office/drawing/2015/9/8/chartex" xmlns:cx2="http://schemas.microsoft.com/office/drawing/2015/10/21/chartex" xmlns:cx3="http://schemas.microsoft.com/office/drawing/2016/5/9/chartex" xmlns:cx4="http://schemas.microsoft.com/office/drawing/2016/5/10/chartex" xmlns:cx5="http://schemas.microsoft.com/office/drawing/2016/5/11/chartex" xmlns:cx6="http://schemas.microsoft.com/office/drawing/2016/5/12/chartex" xmlns:cx7="http://schemas.microsoft.com/office/drawing/2016/5/13/chartex" xmlns:cx8="http://schemas.microsoft.com/office/drawing/2016/5/14/chartex" xmlns:mc="http://schemas.openxmlformats.org/markup-compatibility/2006" xmlns:aink="http://schemas.microsoft.com/office/drawing/2016/ink" xmlns:am3d="http://schemas.microsoft.com/office/drawing/2017/model3d" xmlns:o="urn:schemas-microsoft-com:office:office" xmlns:r="http://schemas.openxmlformats.org/officeDocument/2006/relationships" xmlns:m="http://schemas.openxmlformats.org/officeDocument/2006/math" xmlns:v="urn:schemas-microsoft-com:vml" xmlns:wp14="http://schemas.microsoft.com/office/word/2010/wordprocessingDrawing" xmlns:wp="http://schemas.openxmlformats.org/drawingml/2006/wordprocessingDrawing" xmlns:w10="urn:schemas-microsoft-com:office:word" xmlns:w="http://schemas.openxmlformats.org/wordprocessingml/2006/main" xmlns:w14="http://schemas.microsoft.com/office/word/2010/wordml" xmlns:w15="http://schemas.microsoft.com/office/word/2012/wordml" xmlns:w16cid="http://schemas.microsoft.com/office/word/2016/wordml/cid" xmlns:w16se="http://schemas.microsoft.com/office/word/2015/wordml/symex" xmlns:wpg="http://schemas.microsoft.com/office/word/2010/wordprocessingGroup" xmlns:wpi="http://schemas.microsoft.com/office/word/2010/wordprocessingInk" xmlns:wne="http://schemas.microsoft.com/office/word/2006/wordml" xmlns:wps="http://schemas.microsoft.com/office/word/2010/wordprocessingShape" mc:Ignorable="w14 w15 w16se w16cid wp14">
+<w:ftr xmlns:wpc="http://schemas.microsoft.com/office/word/2010/wordprocessingCanvas" xmlns:cx="http://schemas.microsoft.com/office/drawing/2014/chartex" xmlns:mc="http://schemas.openxmlformats.org/markup-compatibility/2006" xmlns:o="urn:schemas-microsoft-com:office:office" xmlns:r="http://schemas.openxmlformats.org/officeDocument/2006/relationships" xmlns:m="http://schemas.openxmlformats.org/officeDocument/2006/math" xmlns:v="urn:schemas-microsoft-com:vml" xmlns:wp14="http://schemas.microsoft.com/office/word/2010/wordprocessingDrawing" xmlns:wp="http://schemas.openxmlformats.org/drawingml/2006/wordprocessingDrawing" xmlns:w10="urn:schemas-microsoft-com:office:word" xmlns:w="http://schemas.openxmlformats.org/wordprocessingml/2006/main" xmlns:w14="http://schemas.microsoft.com/office/word/2010/wordml" xmlns:w15="http://schemas.microsoft.com/office/word/2012/wordml" xmlns:w16se="http://schemas.microsoft.com/office/word/2015/wordml/symex" xmlns:wpg="http://schemas.microsoft.com/office/word/2010/wordprocessingGroup" xmlns:wpi="http://schemas.microsoft.com/office/word/2010/wordprocessingInk" xmlns:wne="http://schemas.microsoft.com/office/word/2006/wordml" xmlns:wps="http://schemas.microsoft.com/office/word/2010/wordprocessingShape" mc:Ignorable="w14 w15 w16se wp14">
   <w:p/>
 </w:ftr>
 </file>
 
 <file path=word/footnotes.xml><?xml version="1.0" encoding="utf-8"?>
-<w:footnotes xmlns:wpc="http://schemas.microsoft.com/office/word/2010/wordprocessingCanvas" xmlns:cx="http://schemas.microsoft.com/office/drawing/2014/chartex" xmlns:cx1="http://schemas.microsoft.com/office/drawing/2015/9/8/chartex" xmlns:cx2="http://schemas.microsoft.com/office/drawing/2015/10/21/chartex" xmlns:cx3="http://schemas.microsoft.com/office/drawing/2016/5/9/chartex" xmlns:cx4="http://schemas.microsoft.com/office/drawing/2016/5/10/chartex" xmlns:cx5="http://schemas.microsoft.com/office/drawing/2016/5/11/chartex" xmlns:cx6="http://schemas.microsoft.com/office/drawing/2016/5/12/chartex" xmlns:cx7="http://schemas.microsoft.com/office/drawing/2016/5/13/chartex" xmlns:cx8="http://schemas.microsoft.com/office/drawing/2016/5/14/chartex" xmlns:mc="http://schemas.openxmlformats.org/markup-compatibility/2006" xmlns:aink="http://schemas.microsoft.com/office/drawing/2016/ink" xmlns:am3d="http://schemas.microsoft.com/office/drawing/2017/model3d" xmlns:o="urn:schemas-microsoft-com:office:office" xmlns:r="http://schemas.openxmlformats.org/officeDocument/2006/relationships" xmlns:m="http://schemas.openxmlformats.org/officeDocument/2006/math" xmlns:v="urn:schemas-microsoft-com:vml" xmlns:wp14="http://schemas.microsoft.com/office/word/2010/wordprocessingDrawing" xmlns:wp="http://schemas.openxmlformats.org/drawingml/2006/wordprocessingDrawing" xmlns:w10="urn:schemas-microsoft-com:office:word" xmlns:w="http://schemas.openxmlformats.org/wordprocessingml/2006/main" xmlns:w14="http://schemas.microsoft.com/office/word/2010/wordml" xmlns:w15="http://schemas.microsoft.com/office/word/2012/wordml" xmlns:w16cid="http://schemas.microsoft.com/office/word/2016/wordml/cid" xmlns:w16se="http://schemas.microsoft.com/office/word/2015/wordml/symex" xmlns:wpg="http://schemas.microsoft.com/office/word/2010/wordprocessingGroup" xmlns:wpi="http://schemas.microsoft.com/office/word/2010/wordprocessingInk" xmlns:wne="http://schemas.microsoft.com/office/word/2006/wordml" xmlns:wps="http://schemas.microsoft.com/office/word/2010/wordprocessingShape" mc:Ignorable="w14 w15 w16se w16cid wp14">
+<w:footnotes xmlns:wpc="http://schemas.microsoft.com/office/word/2010/wordprocessingCanvas" xmlns:cx="http://schemas.microsoft.com/office/drawing/2014/chartex" xmlns:mc="http://schemas.openxmlformats.org/markup-compatibility/2006" xmlns:o="urn:schemas-microsoft-com:office:office" xmlns:r="http://schemas.openxmlformats.org/officeDocument/2006/relationships" xmlns:m="http://schemas.openxmlformats.org/officeDocument/2006/math" xmlns:v="urn:schemas-microsoft-com:vml" xmlns:wp14="http://schemas.microsoft.com/office/word/2010/wordprocessingDrawing" xmlns:wp="http://schemas.openxmlformats.org/drawingml/2006/wordprocessingDrawing" xmlns:w10="urn:schemas-microsoft-com:office:word" xmlns:w="http://schemas.openxmlformats.org/wordprocessingml/2006/main" xmlns:w14="http://schemas.microsoft.com/office/word/2010/wordml" xmlns:w15="http://schemas.microsoft.com/office/word/2012/wordml" xmlns:w16se="http://schemas.microsoft.com/office/word/2015/wordml/symex" xmlns:wpg="http://schemas.microsoft.com/office/word/2010/wordprocessingGroup" xmlns:wpi="http://schemas.microsoft.com/office/word/2010/wordprocessingInk" xmlns:wne="http://schemas.microsoft.com/office/word/2006/wordml" xmlns:wps="http://schemas.microsoft.com/office/word/2010/wordprocessingShape" mc:Ignorable="w14 w15 w16se wp14">
   <w:footnote w:type="separator" w:id="-1">
     <w:p>
       <w:r>
@@ -7497,7 +7734,7 @@
 </file>
 
 <file path=word/header1.xml><?xml version="1.0" encoding="utf-8"?>
-<w:hdr xmlns:wpc="http://schemas.microsoft.com/office/word/2010/wordprocessingCanvas" xmlns:cx="http://schemas.microsoft.com/office/drawing/2014/chartex" xmlns:cx1="http://schemas.microsoft.com/office/drawing/2015/9/8/chartex" xmlns:cx2="http://schemas.microsoft.com/office/drawing/2015/10/21/chartex" xmlns:cx3="http://schemas.microsoft.com/office/drawing/2016/5/9/chartex" xmlns:cx4="http://schemas.microsoft.com/office/drawing/2016/5/10/chartex" xmlns:cx5="http://schemas.microsoft.com/office/drawing/2016/5/11/chartex" xmlns:cx6="http://schemas.microsoft.com/office/drawing/2016/5/12/chartex" xmlns:cx7="http://schemas.microsoft.com/office/drawing/2016/5/13/chartex" xmlns:cx8="http://schemas.microsoft.com/office/drawing/2016/5/14/chartex" xmlns:mc="http://schemas.openxmlformats.org/markup-compatibility/2006" xmlns:aink="http://schemas.microsoft.com/office/drawing/2016/ink" xmlns:am3d="http://schemas.microsoft.com/office/drawing/2017/model3d" xmlns:o="urn:schemas-microsoft-com:office:office" xmlns:r="http://schemas.openxmlformats.org/officeDocument/2006/relationships" xmlns:m="http://schemas.openxmlformats.org/officeDocument/2006/math" xmlns:v="urn:schemas-microsoft-com:vml" xmlns:wp14="http://schemas.microsoft.com/office/word/2010/wordprocessingDrawing" xmlns:wp="http://schemas.openxmlformats.org/drawingml/2006/wordprocessingDrawing" xmlns:w10="urn:schemas-microsoft-com:office:word" xmlns:w="http://schemas.openxmlformats.org/wordprocessingml/2006/main" xmlns:w14="http://schemas.microsoft.com/office/word/2010/wordml" xmlns:w15="http://schemas.microsoft.com/office/word/2012/wordml" xmlns:w16cid="http://schemas.microsoft.com/office/word/2016/wordml/cid" xmlns:w16se="http://schemas.microsoft.com/office/word/2015/wordml/symex" xmlns:wpg="http://schemas.microsoft.com/office/word/2010/wordprocessingGroup" xmlns:wpi="http://schemas.microsoft.com/office/word/2010/wordprocessingInk" xmlns:wne="http://schemas.microsoft.com/office/word/2006/wordml" xmlns:wps="http://schemas.microsoft.com/office/word/2010/wordprocessingShape" mc:Ignorable="w14 w15 w16se w16cid wp14">
+<w:hdr xmlns:wpc="http://schemas.microsoft.com/office/word/2010/wordprocessingCanvas" xmlns:cx="http://schemas.microsoft.com/office/drawing/2014/chartex" xmlns:mc="http://schemas.openxmlformats.org/markup-compatibility/2006" xmlns:o="urn:schemas-microsoft-com:office:office" xmlns:r="http://schemas.openxmlformats.org/officeDocument/2006/relationships" xmlns:m="http://schemas.openxmlformats.org/officeDocument/2006/math" xmlns:v="urn:schemas-microsoft-com:vml" xmlns:wp14="http://schemas.microsoft.com/office/word/2010/wordprocessingDrawing" xmlns:wp="http://schemas.openxmlformats.org/drawingml/2006/wordprocessingDrawing" xmlns:w10="urn:schemas-microsoft-com:office:word" xmlns:w="http://schemas.openxmlformats.org/wordprocessingml/2006/main" xmlns:w14="http://schemas.microsoft.com/office/word/2010/wordml" xmlns:w15="http://schemas.microsoft.com/office/word/2012/wordml" xmlns:w16se="http://schemas.microsoft.com/office/word/2015/wordml/symex" xmlns:wpg="http://schemas.microsoft.com/office/word/2010/wordprocessingGroup" xmlns:wpi="http://schemas.microsoft.com/office/word/2010/wordprocessingInk" xmlns:wne="http://schemas.microsoft.com/office/word/2006/wordml" xmlns:wps="http://schemas.microsoft.com/office/word/2010/wordprocessingShape" mc:Ignorable="w14 w15 w16se wp14">
   <w:p>
     <w:pPr>
       <w:pStyle w:val="Header"/>
@@ -7529,13 +7766,13 @@
 </file>
 
 <file path=word/header2.xml><?xml version="1.0" encoding="utf-8"?>
-<w:hdr xmlns:wpc="http://schemas.microsoft.com/office/word/2010/wordprocessingCanvas" xmlns:cx="http://schemas.microsoft.com/office/drawing/2014/chartex" xmlns:cx1="http://schemas.microsoft.com/office/drawing/2015/9/8/chartex" xmlns:cx2="http://schemas.microsoft.com/office/drawing/2015/10/21/chartex" xmlns:cx3="http://schemas.microsoft.com/office/drawing/2016/5/9/chartex" xmlns:cx4="http://schemas.microsoft.com/office/drawing/2016/5/10/chartex" xmlns:cx5="http://schemas.microsoft.com/office/drawing/2016/5/11/chartex" xmlns:cx6="http://schemas.microsoft.com/office/drawing/2016/5/12/chartex" xmlns:cx7="http://schemas.microsoft.com/office/drawing/2016/5/13/chartex" xmlns:cx8="http://schemas.microsoft.com/office/drawing/2016/5/14/chartex" xmlns:mc="http://schemas.openxmlformats.org/markup-compatibility/2006" xmlns:aink="http://schemas.microsoft.com/office/drawing/2016/ink" xmlns:am3d="http://schemas.microsoft.com/office/drawing/2017/model3d" xmlns:o="urn:schemas-microsoft-com:office:office" xmlns:r="http://schemas.openxmlformats.org/officeDocument/2006/relationships" xmlns:m="http://schemas.openxmlformats.org/officeDocument/2006/math" xmlns:v="urn:schemas-microsoft-com:vml" xmlns:wp14="http://schemas.microsoft.com/office/word/2010/wordprocessingDrawing" xmlns:wp="http://schemas.openxmlformats.org/drawingml/2006/wordprocessingDrawing" xmlns:w10="urn:schemas-microsoft-com:office:word" xmlns:w="http://schemas.openxmlformats.org/wordprocessingml/2006/main" xmlns:w14="http://schemas.microsoft.com/office/word/2010/wordml" xmlns:w15="http://schemas.microsoft.com/office/word/2012/wordml" xmlns:w16cid="http://schemas.microsoft.com/office/word/2016/wordml/cid" xmlns:w16se="http://schemas.microsoft.com/office/word/2015/wordml/symex" xmlns:wpg="http://schemas.microsoft.com/office/word/2010/wordprocessingGroup" xmlns:wpi="http://schemas.microsoft.com/office/word/2010/wordprocessingInk" xmlns:wne="http://schemas.microsoft.com/office/word/2006/wordml" xmlns:wps="http://schemas.microsoft.com/office/word/2010/wordprocessingShape" mc:Ignorable="w14 w15 w16se w16cid wp14">
+<w:hdr xmlns:wpc="http://schemas.microsoft.com/office/word/2010/wordprocessingCanvas" xmlns:cx="http://schemas.microsoft.com/office/drawing/2014/chartex" xmlns:mc="http://schemas.openxmlformats.org/markup-compatibility/2006" xmlns:o="urn:schemas-microsoft-com:office:office" xmlns:r="http://schemas.openxmlformats.org/officeDocument/2006/relationships" xmlns:m="http://schemas.openxmlformats.org/officeDocument/2006/math" xmlns:v="urn:schemas-microsoft-com:vml" xmlns:wp14="http://schemas.microsoft.com/office/word/2010/wordprocessingDrawing" xmlns:wp="http://schemas.openxmlformats.org/drawingml/2006/wordprocessingDrawing" xmlns:w10="urn:schemas-microsoft-com:office:word" xmlns:w="http://schemas.openxmlformats.org/wordprocessingml/2006/main" xmlns:w14="http://schemas.microsoft.com/office/word/2010/wordml" xmlns:w15="http://schemas.microsoft.com/office/word/2012/wordml" xmlns:w16se="http://schemas.microsoft.com/office/word/2015/wordml/symex" xmlns:wpg="http://schemas.microsoft.com/office/word/2010/wordprocessingGroup" xmlns:wpi="http://schemas.microsoft.com/office/word/2010/wordprocessingInk" xmlns:wne="http://schemas.microsoft.com/office/word/2006/wordml" xmlns:wps="http://schemas.microsoft.com/office/word/2010/wordprocessingShape" mc:Ignorable="w14 w15 w16se wp14">
   <w:p/>
 </w:hdr>
 </file>
 
 <file path=word/header3.xml><?xml version="1.0" encoding="utf-8"?>
-<w:hdr xmlns:wpc="http://schemas.microsoft.com/office/word/2010/wordprocessingCanvas" xmlns:cx="http://schemas.microsoft.com/office/drawing/2014/chartex" xmlns:cx1="http://schemas.microsoft.com/office/drawing/2015/9/8/chartex" xmlns:cx2="http://schemas.microsoft.com/office/drawing/2015/10/21/chartex" xmlns:cx3="http://schemas.microsoft.com/office/drawing/2016/5/9/chartex" xmlns:cx4="http://schemas.microsoft.com/office/drawing/2016/5/10/chartex" xmlns:cx5="http://schemas.microsoft.com/office/drawing/2016/5/11/chartex" xmlns:cx6="http://schemas.microsoft.com/office/drawing/2016/5/12/chartex" xmlns:cx7="http://schemas.microsoft.com/office/drawing/2016/5/13/chartex" xmlns:cx8="http://schemas.microsoft.com/office/drawing/2016/5/14/chartex" xmlns:mc="http://schemas.openxmlformats.org/markup-compatibility/2006" xmlns:aink="http://schemas.microsoft.com/office/drawing/2016/ink" xmlns:am3d="http://schemas.microsoft.com/office/drawing/2017/model3d" xmlns:o="urn:schemas-microsoft-com:office:office" xmlns:r="http://schemas.openxmlformats.org/officeDocument/2006/relationships" xmlns:m="http://schemas.openxmlformats.org/officeDocument/2006/math" xmlns:v="urn:schemas-microsoft-com:vml" xmlns:wp14="http://schemas.microsoft.com/office/word/2010/wordprocessingDrawing" xmlns:wp="http://schemas.openxmlformats.org/drawingml/2006/wordprocessingDrawing" xmlns:w10="urn:schemas-microsoft-com:office:word" xmlns:w="http://schemas.openxmlformats.org/wordprocessingml/2006/main" xmlns:w14="http://schemas.microsoft.com/office/word/2010/wordml" xmlns:w15="http://schemas.microsoft.com/office/word/2012/wordml" xmlns:w16cid="http://schemas.microsoft.com/office/word/2016/wordml/cid" xmlns:w16se="http://schemas.microsoft.com/office/word/2015/wordml/symex" xmlns:wpg="http://schemas.microsoft.com/office/word/2010/wordprocessingGroup" xmlns:wpi="http://schemas.microsoft.com/office/word/2010/wordprocessingInk" xmlns:wne="http://schemas.microsoft.com/office/word/2006/wordml" xmlns:wps="http://schemas.microsoft.com/office/word/2010/wordprocessingShape" mc:Ignorable="w14 w15 w16se w16cid wp14">
+<w:hdr xmlns:wpc="http://schemas.microsoft.com/office/word/2010/wordprocessingCanvas" xmlns:cx="http://schemas.microsoft.com/office/drawing/2014/chartex" xmlns:mc="http://schemas.openxmlformats.org/markup-compatibility/2006" xmlns:o="urn:schemas-microsoft-com:office:office" xmlns:r="http://schemas.openxmlformats.org/officeDocument/2006/relationships" xmlns:m="http://schemas.openxmlformats.org/officeDocument/2006/math" xmlns:v="urn:schemas-microsoft-com:vml" xmlns:wp14="http://schemas.microsoft.com/office/word/2010/wordprocessingDrawing" xmlns:wp="http://schemas.openxmlformats.org/drawingml/2006/wordprocessingDrawing" xmlns:w10="urn:schemas-microsoft-com:office:word" xmlns:w="http://schemas.openxmlformats.org/wordprocessingml/2006/main" xmlns:w14="http://schemas.microsoft.com/office/word/2010/wordml" xmlns:w15="http://schemas.microsoft.com/office/word/2012/wordml" xmlns:w16se="http://schemas.microsoft.com/office/word/2015/wordml/symex" xmlns:wpg="http://schemas.microsoft.com/office/word/2010/wordprocessingGroup" xmlns:wpi="http://schemas.microsoft.com/office/word/2010/wordprocessingInk" xmlns:wne="http://schemas.microsoft.com/office/word/2006/wordml" xmlns:wps="http://schemas.microsoft.com/office/word/2010/wordprocessingShape" mc:Ignorable="w14 w15 w16se wp14">
   <w:p>
     <w:pPr>
       <w:pStyle w:val="Header"/>
@@ -7560,6 +7797,7 @@
         <w:color w:val="2A62A6"/>
         <w:sz w:val="32"/>
         <w:szCs w:val="32"/>
+        <w:lang w:eastAsia="en-US" w:bidi="ar-SA"/>
       </w:rPr>
       <mc:AlternateContent>
         <mc:Choice Requires="wps">
@@ -7639,7 +7877,7 @@
             </wp:anchor>
           </w:drawing>
         </mc:Choice>
-        <mc:Fallback>
+        <mc:Fallback xmlns:w16cid="http://schemas.microsoft.com/office/word/2016/wordml/cid" xmlns:am3d="http://schemas.microsoft.com/office/drawing/2017/model3d" xmlns:aink="http://schemas.microsoft.com/office/drawing/2016/ink" xmlns:cx8="http://schemas.microsoft.com/office/drawing/2016/5/14/chartex" xmlns:cx7="http://schemas.microsoft.com/office/drawing/2016/5/13/chartex" xmlns:cx6="http://schemas.microsoft.com/office/drawing/2016/5/12/chartex" xmlns:cx5="http://schemas.microsoft.com/office/drawing/2016/5/11/chartex" xmlns:cx4="http://schemas.microsoft.com/office/drawing/2016/5/10/chartex" xmlns:cx3="http://schemas.microsoft.com/office/drawing/2016/5/9/chartex" xmlns:cx2="http://schemas.microsoft.com/office/drawing/2015/10/21/chartex" xmlns:cx1="http://schemas.microsoft.com/office/drawing/2015/9/8/chartex">
           <w:pict>
             <v:shapetype w14:anchorId="2A850F9D" id="_x0000_t202" coordsize="21600,21600" o:spt="202" path="m,l,21600r21600,l21600,xe">
               <v:stroke joinstyle="miter"/>
@@ -7825,13 +8063,13 @@
 </file>
 
 <file path=word/header4.xml><?xml version="1.0" encoding="utf-8"?>
-<w:hdr xmlns:wpc="http://schemas.microsoft.com/office/word/2010/wordprocessingCanvas" xmlns:cx="http://schemas.microsoft.com/office/drawing/2014/chartex" xmlns:cx1="http://schemas.microsoft.com/office/drawing/2015/9/8/chartex" xmlns:cx2="http://schemas.microsoft.com/office/drawing/2015/10/21/chartex" xmlns:cx3="http://schemas.microsoft.com/office/drawing/2016/5/9/chartex" xmlns:cx4="http://schemas.microsoft.com/office/drawing/2016/5/10/chartex" xmlns:cx5="http://schemas.microsoft.com/office/drawing/2016/5/11/chartex" xmlns:cx6="http://schemas.microsoft.com/office/drawing/2016/5/12/chartex" xmlns:cx7="http://schemas.microsoft.com/office/drawing/2016/5/13/chartex" xmlns:cx8="http://schemas.microsoft.com/office/drawing/2016/5/14/chartex" xmlns:mc="http://schemas.openxmlformats.org/markup-compatibility/2006" xmlns:aink="http://schemas.microsoft.com/office/drawing/2016/ink" xmlns:am3d="http://schemas.microsoft.com/office/drawing/2017/model3d" xmlns:o="urn:schemas-microsoft-com:office:office" xmlns:r="http://schemas.openxmlformats.org/officeDocument/2006/relationships" xmlns:m="http://schemas.openxmlformats.org/officeDocument/2006/math" xmlns:v="urn:schemas-microsoft-com:vml" xmlns:wp14="http://schemas.microsoft.com/office/word/2010/wordprocessingDrawing" xmlns:wp="http://schemas.openxmlformats.org/drawingml/2006/wordprocessingDrawing" xmlns:w10="urn:schemas-microsoft-com:office:word" xmlns:w="http://schemas.openxmlformats.org/wordprocessingml/2006/main" xmlns:w14="http://schemas.microsoft.com/office/word/2010/wordml" xmlns:w15="http://schemas.microsoft.com/office/word/2012/wordml" xmlns:w16cid="http://schemas.microsoft.com/office/word/2016/wordml/cid" xmlns:w16se="http://schemas.microsoft.com/office/word/2015/wordml/symex" xmlns:wpg="http://schemas.microsoft.com/office/word/2010/wordprocessingGroup" xmlns:wpi="http://schemas.microsoft.com/office/word/2010/wordprocessingInk" xmlns:wne="http://schemas.microsoft.com/office/word/2006/wordml" xmlns:wps="http://schemas.microsoft.com/office/word/2010/wordprocessingShape" mc:Ignorable="w14 w15 w16se w16cid wp14">
+<w:hdr xmlns:wpc="http://schemas.microsoft.com/office/word/2010/wordprocessingCanvas" xmlns:cx="http://schemas.microsoft.com/office/drawing/2014/chartex" xmlns:mc="http://schemas.openxmlformats.org/markup-compatibility/2006" xmlns:o="urn:schemas-microsoft-com:office:office" xmlns:r="http://schemas.openxmlformats.org/officeDocument/2006/relationships" xmlns:m="http://schemas.openxmlformats.org/officeDocument/2006/math" xmlns:v="urn:schemas-microsoft-com:vml" xmlns:wp14="http://schemas.microsoft.com/office/word/2010/wordprocessingDrawing" xmlns:wp="http://schemas.openxmlformats.org/drawingml/2006/wordprocessingDrawing" xmlns:w10="urn:schemas-microsoft-com:office:word" xmlns:w="http://schemas.openxmlformats.org/wordprocessingml/2006/main" xmlns:w14="http://schemas.microsoft.com/office/word/2010/wordml" xmlns:w15="http://schemas.microsoft.com/office/word/2012/wordml" xmlns:w16se="http://schemas.microsoft.com/office/word/2015/wordml/symex" xmlns:wpg="http://schemas.microsoft.com/office/word/2010/wordprocessingGroup" xmlns:wpi="http://schemas.microsoft.com/office/word/2010/wordprocessingInk" xmlns:wne="http://schemas.microsoft.com/office/word/2006/wordml" xmlns:wps="http://schemas.microsoft.com/office/word/2010/wordprocessingShape" mc:Ignorable="w14 w15 w16se wp14">
   <w:p/>
 </w:hdr>
 </file>
 
 <file path=word/numbering.xml><?xml version="1.0" encoding="utf-8"?>
-<w:numbering xmlns:wpc="http://schemas.microsoft.com/office/word/2010/wordprocessingCanvas" xmlns:cx="http://schemas.microsoft.com/office/drawing/2014/chartex" xmlns:cx1="http://schemas.microsoft.com/office/drawing/2015/9/8/chartex" xmlns:cx2="http://schemas.microsoft.com/office/drawing/2015/10/21/chartex" xmlns:cx3="http://schemas.microsoft.com/office/drawing/2016/5/9/chartex" xmlns:cx4="http://schemas.microsoft.com/office/drawing/2016/5/10/chartex" xmlns:cx5="http://schemas.microsoft.com/office/drawing/2016/5/11/chartex" xmlns:cx6="http://schemas.microsoft.com/office/drawing/2016/5/12/chartex" xmlns:cx7="http://schemas.microsoft.com/office/drawing/2016/5/13/chartex" xmlns:cx8="http://schemas.microsoft.com/office/drawing/2016/5/14/chartex" xmlns:mc="http://schemas.openxmlformats.org/markup-compatibility/2006" xmlns:aink="http://schemas.microsoft.com/office/drawing/2016/ink" xmlns:am3d="http://schemas.microsoft.com/office/drawing/2017/model3d" xmlns:o="urn:schemas-microsoft-com:office:office" xmlns:r="http://schemas.openxmlformats.org/officeDocument/2006/relationships" xmlns:m="http://schemas.openxmlformats.org/officeDocument/2006/math" xmlns:v="urn:schemas-microsoft-com:vml" xmlns:wp14="http://schemas.microsoft.com/office/word/2010/wordprocessingDrawing" xmlns:wp="http://schemas.openxmlformats.org/drawingml/2006/wordprocessingDrawing" xmlns:w10="urn:schemas-microsoft-com:office:word" xmlns:w="http://schemas.openxmlformats.org/wordprocessingml/2006/main" xmlns:w14="http://schemas.microsoft.com/office/word/2010/wordml" xmlns:w15="http://schemas.microsoft.com/office/word/2012/wordml" xmlns:w16cid="http://schemas.microsoft.com/office/word/2016/wordml/cid" xmlns:w16se="http://schemas.microsoft.com/office/word/2015/wordml/symex" xmlns:wpg="http://schemas.microsoft.com/office/word/2010/wordprocessingGroup" xmlns:wpi="http://schemas.microsoft.com/office/word/2010/wordprocessingInk" xmlns:wne="http://schemas.microsoft.com/office/word/2006/wordml" xmlns:wps="http://schemas.microsoft.com/office/word/2010/wordprocessingShape" mc:Ignorable="w14 w15 w16se w16cid wp14">
+<w:numbering xmlns:wpc="http://schemas.microsoft.com/office/word/2010/wordprocessingCanvas" xmlns:cx="http://schemas.microsoft.com/office/drawing/2014/chartex" xmlns:mc="http://schemas.openxmlformats.org/markup-compatibility/2006" xmlns:o="urn:schemas-microsoft-com:office:office" xmlns:r="http://schemas.openxmlformats.org/officeDocument/2006/relationships" xmlns:m="http://schemas.openxmlformats.org/officeDocument/2006/math" xmlns:v="urn:schemas-microsoft-com:vml" xmlns:wp14="http://schemas.microsoft.com/office/word/2010/wordprocessingDrawing" xmlns:wp="http://schemas.openxmlformats.org/drawingml/2006/wordprocessingDrawing" xmlns:w10="urn:schemas-microsoft-com:office:word" xmlns:w="http://schemas.openxmlformats.org/wordprocessingml/2006/main" xmlns:w14="http://schemas.microsoft.com/office/word/2010/wordml" xmlns:w15="http://schemas.microsoft.com/office/word/2012/wordml" xmlns:w16se="http://schemas.microsoft.com/office/word/2015/wordml/symex" xmlns:wpg="http://schemas.microsoft.com/office/word/2010/wordprocessingGroup" xmlns:wpi="http://schemas.microsoft.com/office/word/2010/wordprocessingInk" xmlns:wne="http://schemas.microsoft.com/office/word/2006/wordml" xmlns:wps="http://schemas.microsoft.com/office/word/2010/wordprocessingShape" mc:Ignorable="w14 w15 w16se wp14">
   <w:abstractNum w:abstractNumId="0" w15:restartNumberingAfterBreak="0">
     <w:nsid w:val="00000001"/>
     <w:multiLevelType w:val="multilevel"/>
@@ -11117,7 +11355,7 @@
 </file>
 
 <file path=word/styles.xml><?xml version="1.0" encoding="utf-8"?>
-<w:styles xmlns:mc="http://schemas.openxmlformats.org/markup-compatibility/2006" xmlns:r="http://schemas.openxmlformats.org/officeDocument/2006/relationships" xmlns:w="http://schemas.openxmlformats.org/wordprocessingml/2006/main" xmlns:w14="http://schemas.microsoft.com/office/word/2010/wordml" xmlns:w15="http://schemas.microsoft.com/office/word/2012/wordml" xmlns:w16cid="http://schemas.microsoft.com/office/word/2016/wordml/cid" xmlns:w16se="http://schemas.microsoft.com/office/word/2015/wordml/symex" mc:Ignorable="w14 w15 w16se w16cid">
+<w:styles xmlns:mc="http://schemas.openxmlformats.org/markup-compatibility/2006" xmlns:r="http://schemas.openxmlformats.org/officeDocument/2006/relationships" xmlns:w="http://schemas.openxmlformats.org/wordprocessingml/2006/main" xmlns:w14="http://schemas.microsoft.com/office/word/2010/wordml" xmlns:w15="http://schemas.microsoft.com/office/word/2012/wordml" xmlns:w16se="http://schemas.microsoft.com/office/word/2015/wordml/symex" mc:Ignorable="w14 w15 w16se">
   <w:docDefaults>
     <w:rPrDefault>
       <w:rPr>
@@ -11127,7 +11365,7 @@
     </w:rPrDefault>
     <w:pPrDefault/>
   </w:docDefaults>
-  <w:latentStyles w:defLockedState="0" w:defUIPriority="0" w:defSemiHidden="0" w:defUnhideWhenUsed="0" w:defQFormat="0" w:count="376">
+  <w:latentStyles w:defLockedState="0" w:defUIPriority="0" w:defSemiHidden="0" w:defUnhideWhenUsed="0" w:defQFormat="0" w:count="371">
     <w:lsdException w:name="Normal" w:qFormat="1"/>
     <w:lsdException w:name="heading 1" w:qFormat="1"/>
     <w:lsdException w:name="heading 2" w:qFormat="1"/>
@@ -11226,6 +11464,7 @@
     <w:lsdException w:name="HTML Sample" w:semiHidden="1" w:unhideWhenUsed="1"/>
     <w:lsdException w:name="HTML Typewriter" w:semiHidden="1" w:unhideWhenUsed="1"/>
     <w:lsdException w:name="HTML Variable" w:semiHidden="1" w:unhideWhenUsed="1"/>
+    <w:lsdException w:name="Normal Table" w:semiHidden="1" w:unhideWhenUsed="1"/>
     <w:lsdException w:name="annotation subject" w:semiHidden="1" w:unhideWhenUsed="1"/>
     <w:lsdException w:name="No List" w:semiHidden="1" w:unhideWhenUsed="1"/>
     <w:lsdException w:name="Outline List 1" w:semiHidden="1" w:unhideWhenUsed="1"/>
@@ -11272,7 +11511,9 @@
     <w:lsdException w:name="Table Subtle 2" w:semiHidden="1" w:unhideWhenUsed="1"/>
     <w:lsdException w:name="Table Web 1" w:semiHidden="1" w:unhideWhenUsed="1"/>
     <w:lsdException w:name="Table Web 2" w:semiHidden="1" w:unhideWhenUsed="1"/>
+    <w:lsdException w:name="Table Web 3" w:semiHidden="1" w:unhideWhenUsed="1"/>
     <w:lsdException w:name="Balloon Text" w:semiHidden="1" w:unhideWhenUsed="1"/>
+    <w:lsdException w:name="Table Theme" w:semiHidden="1" w:unhideWhenUsed="1"/>
     <w:lsdException w:name="Placeholder Text" w:semiHidden="1" w:uiPriority="99"/>
     <w:lsdException w:name="No Spacing" w:uiPriority="1" w:qFormat="1"/>
     <w:lsdException w:name="Light Shading" w:uiPriority="60"/>
@@ -11488,11 +11729,6 @@
     <w:lsdException w:name="List Table 5 Dark Accent 6" w:uiPriority="50"/>
     <w:lsdException w:name="List Table 6 Colorful Accent 6" w:uiPriority="51"/>
     <w:lsdException w:name="List Table 7 Colorful Accent 6" w:uiPriority="52"/>
-    <w:lsdException w:name="Mention" w:semiHidden="1" w:uiPriority="99" w:unhideWhenUsed="1"/>
-    <w:lsdException w:name="Smart Hyperlink" w:semiHidden="1" w:uiPriority="99" w:unhideWhenUsed="1"/>
-    <w:lsdException w:name="Hashtag" w:semiHidden="1" w:uiPriority="99" w:unhideWhenUsed="1"/>
-    <w:lsdException w:name="Unresolved Mention" w:semiHidden="1" w:uiPriority="99" w:unhideWhenUsed="1"/>
-    <w:lsdException w:name="Smart Link" w:semiHidden="1" w:uiPriority="99" w:unhideWhenUsed="1"/>
   </w:latentStyles>
   <w:style w:type="paragraph" w:default="1" w:styleId="Normal">
     <w:name w:val="Normal"/>
@@ -12472,7 +12708,7 @@
       <w:bCs/>
     </w:rPr>
   </w:style>
-  <w:style w:type="character" w:styleId="UnresolvedMention">
+  <w:style w:type="character" w:customStyle="1" w:styleId="UnresolvedMention">
     <w:name w:val="Unresolved Mention"/>
     <w:basedOn w:val="DefaultParagraphFont"/>
     <w:uiPriority w:val="99"/>
@@ -12929,7 +13165,7 @@
 </file>
 
 <file path=customXml/itemProps1.xml><?xml version="1.0" encoding="utf-8"?>
-<ds:datastoreItem xmlns:ds="http://schemas.openxmlformats.org/officeDocument/2006/customXml" ds:itemID="{D6D632A3-6DEE-491E-85C7-3D2F82F30E5A}">
+<ds:datastoreItem xmlns:ds="http://schemas.openxmlformats.org/officeDocument/2006/customXml" ds:itemID="{2AE39D19-C68C-47CB-AFE8-0DE576357692}">
   <ds:schemaRefs>
     <ds:schemaRef ds:uri="http://schemas.openxmlformats.org/officeDocument/2006/bibliography"/>
   </ds:schemaRefs>

</xml_diff>

<commit_message>
Thêm yêu cầu với admin
</commit_message>
<xml_diff>
--- a/docs/MyProjectMgnt.docx
+++ b/docs/MyProjectMgnt.docx
@@ -6274,8 +6274,53 @@
         <w:tab/>
         <w:t>Sau khi người dung thanh toán thành công sẽ được cung cấp 1 vé điện tử để có thể ra rạp lấy vé xem phim</w:t>
       </w:r>
+      <w:bookmarkEnd w:id="19"/>
+    </w:p>
+    <w:p>
+      <w:pPr>
+        <w:rPr>
+          <w:rStyle w:val="Strong"/>
+        </w:rPr>
+      </w:pPr>
+      <w:r>
+        <w:rPr>
+          <w:rStyle w:val="Strong"/>
+        </w:rPr>
+        <w:t>Đối với Quản trị viên/Admin:</w:t>
+      </w:r>
+    </w:p>
+    <w:p>
+      <w:r>
+        <w:t>Hệ thống phải có chức năng thống kê báo cáo</w:t>
+      </w:r>
+    </w:p>
+    <w:p>
+      <w:r>
+        <w:t>-</w:t>
+      </w:r>
+      <w:r>
+        <w:tab/>
+        <w:t>Admin có thể thống kê báo cáo được doanh thu của rạp chiếu phim</w:t>
+      </w:r>
+    </w:p>
+    <w:p>
+      <w:r>
+        <w:t>•</w:t>
+      </w:r>
+      <w:r>
+        <w:tab/>
+        <w:t>Hệ thống phải cho phép admin cập nhật thông tin phim và các suất chiếu, phòng chiếu</w:t>
+      </w:r>
+    </w:p>
+    <w:p>
+      <w:r>
+        <w:t>-</w:t>
+      </w:r>
+      <w:r>
+        <w:tab/>
+        <w:t>Admin có thể cập nhật, thêm, danh sách các phim đang chiếu và điều chỉnh các suất chiếu, phòng chiếu tương ứng</w:t>
+      </w:r>
       <w:bookmarkStart w:id="20" w:name="_GoBack"/>
-      <w:bookmarkEnd w:id="19"/>
       <w:bookmarkEnd w:id="20"/>
     </w:p>
     <w:p>
@@ -6543,6 +6588,7 @@
       </w:pPr>
       <w:bookmarkStart w:id="30" w:name="_Toc25660396"/>
       <w:r>
+        <w:lastRenderedPageBreak/>
         <w:t>Ước lượng giá thành</w:t>
       </w:r>
       <w:bookmarkEnd w:id="30"/>
@@ -6604,7 +6650,6 @@
       </w:pPr>
       <w:bookmarkStart w:id="31" w:name="_Toc25660397"/>
       <w:r>
-        <w:lastRenderedPageBreak/>
         <w:t>Ước lượng chất lượng</w:t>
       </w:r>
       <w:bookmarkEnd w:id="31"/>
@@ -7012,6 +7057,7 @@
         <w:ind w:left="720"/>
       </w:pPr>
       <w:r>
+        <w:lastRenderedPageBreak/>
         <w:tab/>
       </w:r>
     </w:p>
@@ -7054,7 +7100,6 @@
       </w:pPr>
       <w:bookmarkStart w:id="39" w:name="_Toc25660405"/>
       <w:r>
-        <w:lastRenderedPageBreak/>
         <w:t>Đóng dự án</w:t>
       </w:r>
       <w:bookmarkEnd w:id="39"/>
@@ -7643,7 +7688,7 @@
         <w:color w:val="C00000"/>
         <w:lang w:eastAsia="ar-SA" w:bidi="ar-SA"/>
       </w:rPr>
-      <w:t>7</w:t>
+      <w:t>8</w:t>
     </w:r>
     <w:r>
       <w:rPr>
@@ -13165,7 +13210,7 @@
 </file>
 
 <file path=customXml/itemProps1.xml><?xml version="1.0" encoding="utf-8"?>
-<ds:datastoreItem xmlns:ds="http://schemas.openxmlformats.org/officeDocument/2006/customXml" ds:itemID="{2AE39D19-C68C-47CB-AFE8-0DE576357692}">
+<ds:datastoreItem xmlns:ds="http://schemas.openxmlformats.org/officeDocument/2006/customXml" ds:itemID="{8E8ADB93-1DE8-442D-B469-5C62DD339C75}">
   <ds:schemaRefs>
     <ds:schemaRef ds:uri="http://schemas.openxmlformats.org/officeDocument/2006/bibliography"/>
   </ds:schemaRefs>

</xml_diff>

<commit_message>
Thêm yêu cầu phi chức năng
</commit_message>
<xml_diff>
--- a/docs/MyProjectMgnt.docx
+++ b/docs/MyProjectMgnt.docx
@@ -94,7 +94,7 @@
               </wp:anchor>
             </w:drawing>
           </mc:Choice>
-          <mc:Fallback xmlns:w16cid="http://schemas.microsoft.com/office/word/2016/wordml/cid" xmlns:am3d="http://schemas.microsoft.com/office/drawing/2017/model3d" xmlns:aink="http://schemas.microsoft.com/office/drawing/2016/ink" xmlns:cx8="http://schemas.microsoft.com/office/drawing/2016/5/14/chartex" xmlns:cx7="http://schemas.microsoft.com/office/drawing/2016/5/13/chartex" xmlns:cx6="http://schemas.microsoft.com/office/drawing/2016/5/12/chartex" xmlns:cx5="http://schemas.microsoft.com/office/drawing/2016/5/11/chartex" xmlns:cx4="http://schemas.microsoft.com/office/drawing/2016/5/10/chartex" xmlns:cx3="http://schemas.microsoft.com/office/drawing/2016/5/9/chartex" xmlns:cx2="http://schemas.microsoft.com/office/drawing/2015/10/21/chartex" xmlns:cx1="http://schemas.microsoft.com/office/drawing/2015/9/8/chartex">
+          <mc:Fallback>
             <w:pict>
               <v:shapetype w14:anchorId="3470755F" id="_x0000_t202" coordsize="21600,21600" o:spt="202" path="m,l,21600r21600,l21600,xe">
                 <v:stroke joinstyle="miter"/>
@@ -6029,6 +6029,14 @@
     </w:p>
     <w:p>
       <w:pPr>
+        <w:pStyle w:val="Heading3"/>
+      </w:pPr>
+      <w:r>
+        <w:t>Yêu cầu chức năng</w:t>
+      </w:r>
+    </w:p>
+    <w:p>
+      <w:pPr>
         <w:rPr>
           <w:rStyle w:val="Strong"/>
         </w:rPr>
@@ -6132,6 +6140,7 @@
         <w:rPr>
           <w:rFonts w:cs="Times New Roman"/>
         </w:rPr>
+        <w:lastRenderedPageBreak/>
         <w:t>•</w:t>
       </w:r>
       <w:r>
@@ -6154,7 +6163,6 @@
         <w:rPr>
           <w:rFonts w:cs="Times New Roman"/>
         </w:rPr>
-        <w:lastRenderedPageBreak/>
         <w:t>-</w:t>
       </w:r>
       <w:r>
@@ -6320,6 +6328,178 @@
         <w:tab/>
         <w:t>Admin có thể cập nhật, thêm, danh sách các phim đang chiếu và điều chỉnh các suất chiếu, phòng chiếu tương ứng</w:t>
       </w:r>
+    </w:p>
+    <w:p>
+      <w:pPr>
+        <w:pStyle w:val="Heading3"/>
+      </w:pPr>
+      <w:r>
+        <w:t>Yêu cầu phi chức năng</w:t>
+      </w:r>
+    </w:p>
+    <w:p>
+      <w:pPr>
+        <w:pStyle w:val="ListParagraph"/>
+        <w:widowControl/>
+        <w:numPr>
+          <w:ilvl w:val="0"/>
+          <w:numId w:val="40"/>
+        </w:numPr>
+        <w:suppressAutoHyphens w:val="0"/>
+        <w:spacing w:after="80" w:line="240" w:lineRule="auto"/>
+        <w:contextualSpacing/>
+        <w:jc w:val="left"/>
+        <w:rPr>
+          <w:rFonts w:asciiTheme="minorHAnsi" w:eastAsiaTheme="minorHAnsi" w:hAnsiTheme="minorHAnsi" w:cstheme="minorBidi"/>
+          <w:b/>
+          <w:lang w:eastAsia="en-US" w:bidi="ar-SA"/>
+        </w:rPr>
+      </w:pPr>
+      <w:r>
+        <w:rPr>
+          <w:b/>
+        </w:rPr>
+        <w:t xml:space="preserve">Không chồng chéo : </w:t>
+      </w:r>
+      <w:r>
+        <w:t>Rà soát hệ thống, loại bỏ các công việc được thực hiện chồng chéo trước đây.</w:t>
+      </w:r>
+    </w:p>
+    <w:p>
+      <w:pPr>
+        <w:pStyle w:val="ListParagraph"/>
+        <w:widowControl/>
+        <w:numPr>
+          <w:ilvl w:val="0"/>
+          <w:numId w:val="40"/>
+        </w:numPr>
+        <w:suppressAutoHyphens w:val="0"/>
+        <w:spacing w:after="80" w:line="240" w:lineRule="auto"/>
+        <w:contextualSpacing/>
+        <w:jc w:val="left"/>
+        <w:rPr>
+          <w:b/>
+        </w:rPr>
+      </w:pPr>
+      <w:r>
+        <w:rPr>
+          <w:b/>
+        </w:rPr>
+        <w:t xml:space="preserve">Chính xác : </w:t>
+      </w:r>
+      <w:r>
+        <w:t>việc cập nhật, chỉnh sửa lịch chiếu phim cần được thực hiện đồng bộ trên toàn hệ thống, hạn chế thấp nhất sai sót để nâng cao chất lượng phục vụ.</w:t>
+      </w:r>
+    </w:p>
+    <w:p>
+      <w:pPr>
+        <w:pStyle w:val="ListParagraph"/>
+        <w:widowControl/>
+        <w:numPr>
+          <w:ilvl w:val="0"/>
+          <w:numId w:val="40"/>
+        </w:numPr>
+        <w:suppressAutoHyphens w:val="0"/>
+        <w:spacing w:after="80" w:line="240" w:lineRule="auto"/>
+        <w:contextualSpacing/>
+        <w:jc w:val="left"/>
+        <w:rPr>
+          <w:b/>
+        </w:rPr>
+      </w:pPr>
+      <w:r>
+        <w:rPr>
+          <w:b/>
+        </w:rPr>
+        <w:t xml:space="preserve">Xử lý nhanh chóng : </w:t>
+      </w:r>
+      <w:r>
+        <w:t>Xử lý, đưa ra thống kê, danh sách ( phim sắp chiếu, danh sách phòng, số vé tối đa mỗi phòng ,…) cần nhanh chóng chính xác.</w:t>
+      </w:r>
+    </w:p>
+    <w:p>
+      <w:pPr>
+        <w:pStyle w:val="ListParagraph"/>
+        <w:widowControl/>
+        <w:numPr>
+          <w:ilvl w:val="0"/>
+          <w:numId w:val="40"/>
+        </w:numPr>
+        <w:suppressAutoHyphens w:val="0"/>
+        <w:spacing w:after="80" w:line="240" w:lineRule="auto"/>
+        <w:contextualSpacing/>
+        <w:jc w:val="left"/>
+        <w:rPr>
+          <w:b/>
+        </w:rPr>
+      </w:pPr>
+      <w:r>
+        <w:rPr>
+          <w:b/>
+        </w:rPr>
+        <w:t xml:space="preserve">Tìm kiếm dễ dàng : </w:t>
+      </w:r>
+      <w:r>
+        <w:t>Việc tra cứu thông tin liên quan đến danh sách phim, thời gian chiếu, … cần đơn giản, dễ dàng với hầu hết người sử dụng.</w:t>
+      </w:r>
+    </w:p>
+    <w:p>
+      <w:pPr>
+        <w:pStyle w:val="ListParagraph"/>
+        <w:widowControl/>
+        <w:numPr>
+          <w:ilvl w:val="0"/>
+          <w:numId w:val="40"/>
+        </w:numPr>
+        <w:suppressAutoHyphens w:val="0"/>
+        <w:spacing w:after="80" w:line="240" w:lineRule="auto"/>
+        <w:contextualSpacing/>
+        <w:jc w:val="left"/>
+        <w:rPr>
+          <w:b/>
+        </w:rPr>
+      </w:pPr>
+      <w:r>
+        <w:rPr>
+          <w:b/>
+        </w:rPr>
+        <w:t xml:space="preserve">Hỗ trợ quản lý : </w:t>
+      </w:r>
+      <w:r>
+        <w:t>Hệ thống có những phần chuyên biệt dành cho người quản trị, hỗ trợ sắp xếp lịch chiếu, quản lý thông số, dữ liệu của rạp chiếu phim.</w:t>
+      </w:r>
+    </w:p>
+    <w:p>
+      <w:pPr>
+        <w:pStyle w:val="ListParagraph"/>
+        <w:widowControl/>
+        <w:numPr>
+          <w:ilvl w:val="0"/>
+          <w:numId w:val="40"/>
+        </w:numPr>
+        <w:suppressAutoHyphens w:val="0"/>
+        <w:spacing w:after="80" w:line="240" w:lineRule="auto"/>
+        <w:contextualSpacing/>
+        <w:jc w:val="left"/>
+        <w:rPr>
+          <w:b/>
+        </w:rPr>
+      </w:pPr>
+      <w:r>
+        <w:rPr>
+          <w:b/>
+        </w:rPr>
+        <w:t xml:space="preserve">An toàn và bảo mật dữ liệu : </w:t>
+      </w:r>
+      <w:r>
+        <w:t>Hệ thống cần có độ tin cậy cao, dữ liệu được bảo đảm an toàn. Sử dụng các biện pháp xác thực, định danh người dùng để phân chia các chức năng cụ thể.</w:t>
+      </w:r>
+      <w:r>
+        <w:rPr>
+          <w:b/>
+        </w:rPr>
+        <w:t xml:space="preserve"> </w:t>
+      </w:r>
       <w:bookmarkStart w:id="20" w:name="_GoBack"/>
       <w:bookmarkEnd w:id="20"/>
     </w:p>
@@ -6463,6 +6643,7 @@
       </w:pPr>
       <w:bookmarkStart w:id="27" w:name="_Toc25660393"/>
       <w:r>
+        <w:lastRenderedPageBreak/>
         <w:t>Work Breakdown Structure</w:t>
       </w:r>
       <w:bookmarkEnd w:id="27"/>
@@ -6588,7 +6769,6 @@
       </w:pPr>
       <w:bookmarkStart w:id="30" w:name="_Toc25660396"/>
       <w:r>
-        <w:lastRenderedPageBreak/>
         <w:t>Ước lượng giá thành</w:t>
       </w:r>
       <w:bookmarkEnd w:id="30"/>
@@ -6916,6 +7096,7 @@
         <w:ind w:left="720"/>
       </w:pPr>
       <w:r>
+        <w:lastRenderedPageBreak/>
         <w:tab/>
       </w:r>
     </w:p>
@@ -7057,7 +7238,6 @@
         <w:ind w:left="720"/>
       </w:pPr>
       <w:r>
-        <w:lastRenderedPageBreak/>
         <w:tab/>
       </w:r>
     </w:p>
@@ -7737,7 +7917,7 @@
         <w:color w:val="C00000"/>
         <w:lang w:eastAsia="ar-SA" w:bidi="ar-SA"/>
       </w:rPr>
-      <w:t>10</w:t>
+      <w:t>11</w:t>
     </w:r>
     <w:r>
       <w:rPr>
@@ -7922,7 +8102,7 @@
             </wp:anchor>
           </w:drawing>
         </mc:Choice>
-        <mc:Fallback xmlns:w16cid="http://schemas.microsoft.com/office/word/2016/wordml/cid" xmlns:am3d="http://schemas.microsoft.com/office/drawing/2017/model3d" xmlns:aink="http://schemas.microsoft.com/office/drawing/2016/ink" xmlns:cx8="http://schemas.microsoft.com/office/drawing/2016/5/14/chartex" xmlns:cx7="http://schemas.microsoft.com/office/drawing/2016/5/13/chartex" xmlns:cx6="http://schemas.microsoft.com/office/drawing/2016/5/12/chartex" xmlns:cx5="http://schemas.microsoft.com/office/drawing/2016/5/11/chartex" xmlns:cx4="http://schemas.microsoft.com/office/drawing/2016/5/10/chartex" xmlns:cx3="http://schemas.microsoft.com/office/drawing/2016/5/9/chartex" xmlns:cx2="http://schemas.microsoft.com/office/drawing/2015/10/21/chartex" xmlns:cx1="http://schemas.microsoft.com/office/drawing/2015/9/8/chartex">
+        <mc:Fallback>
           <w:pict>
             <v:shapetype w14:anchorId="2A850F9D" id="_x0000_t202" coordsize="21600,21600" o:spt="202" path="m,l,21600r21600,l21600,xe">
               <v:stroke joinstyle="miter"/>
@@ -9288,6 +9468,118 @@
     </w:lvl>
   </w:abstractNum>
   <w:abstractNum w:abstractNumId="21" w15:restartNumberingAfterBreak="0">
+    <w:nsid w:val="14443511"/>
+    <w:multiLevelType w:val="hybridMultilevel"/>
+    <w:tmpl w:val="39E211EA"/>
+    <w:lvl w:ilvl="0" w:tplc="3E9E85CA">
+      <w:numFmt w:val="bullet"/>
+      <w:lvlText w:val=""/>
+      <w:lvlJc w:val="left"/>
+      <w:pPr>
+        <w:ind w:left="360" w:hanging="360"/>
+      </w:pPr>
+      <w:rPr>
+        <w:rFonts w:ascii="Symbol" w:eastAsia="Times New Roman" w:hAnsi="Symbol" w:cs="Times New Roman" w:hint="default"/>
+      </w:rPr>
+    </w:lvl>
+    <w:lvl w:ilvl="1" w:tplc="04090003">
+      <w:start w:val="1"/>
+      <w:numFmt w:val="bullet"/>
+      <w:lvlText w:val="o"/>
+      <w:lvlJc w:val="left"/>
+      <w:pPr>
+        <w:ind w:left="1080" w:hanging="360"/>
+      </w:pPr>
+      <w:rPr>
+        <w:rFonts w:ascii="Courier New" w:hAnsi="Courier New" w:cs="Courier New" w:hint="default"/>
+      </w:rPr>
+    </w:lvl>
+    <w:lvl w:ilvl="2" w:tplc="04090005">
+      <w:start w:val="1"/>
+      <w:numFmt w:val="bullet"/>
+      <w:lvlText w:val=""/>
+      <w:lvlJc w:val="left"/>
+      <w:pPr>
+        <w:ind w:left="1800" w:hanging="360"/>
+      </w:pPr>
+      <w:rPr>
+        <w:rFonts w:ascii="Wingdings" w:hAnsi="Wingdings" w:hint="default"/>
+      </w:rPr>
+    </w:lvl>
+    <w:lvl w:ilvl="3" w:tplc="04090001">
+      <w:start w:val="1"/>
+      <w:numFmt w:val="bullet"/>
+      <w:lvlText w:val=""/>
+      <w:lvlJc w:val="left"/>
+      <w:pPr>
+        <w:ind w:left="2520" w:hanging="360"/>
+      </w:pPr>
+      <w:rPr>
+        <w:rFonts w:ascii="Symbol" w:hAnsi="Symbol" w:hint="default"/>
+      </w:rPr>
+    </w:lvl>
+    <w:lvl w:ilvl="4" w:tplc="04090003">
+      <w:start w:val="1"/>
+      <w:numFmt w:val="bullet"/>
+      <w:lvlText w:val="o"/>
+      <w:lvlJc w:val="left"/>
+      <w:pPr>
+        <w:ind w:left="3240" w:hanging="360"/>
+      </w:pPr>
+      <w:rPr>
+        <w:rFonts w:ascii="Courier New" w:hAnsi="Courier New" w:cs="Courier New" w:hint="default"/>
+      </w:rPr>
+    </w:lvl>
+    <w:lvl w:ilvl="5" w:tplc="04090005">
+      <w:start w:val="1"/>
+      <w:numFmt w:val="bullet"/>
+      <w:lvlText w:val=""/>
+      <w:lvlJc w:val="left"/>
+      <w:pPr>
+        <w:ind w:left="3960" w:hanging="360"/>
+      </w:pPr>
+      <w:rPr>
+        <w:rFonts w:ascii="Wingdings" w:hAnsi="Wingdings" w:hint="default"/>
+      </w:rPr>
+    </w:lvl>
+    <w:lvl w:ilvl="6" w:tplc="04090001">
+      <w:start w:val="1"/>
+      <w:numFmt w:val="bullet"/>
+      <w:lvlText w:val=""/>
+      <w:lvlJc w:val="left"/>
+      <w:pPr>
+        <w:ind w:left="4680" w:hanging="360"/>
+      </w:pPr>
+      <w:rPr>
+        <w:rFonts w:ascii="Symbol" w:hAnsi="Symbol" w:hint="default"/>
+      </w:rPr>
+    </w:lvl>
+    <w:lvl w:ilvl="7" w:tplc="04090003">
+      <w:start w:val="1"/>
+      <w:numFmt w:val="bullet"/>
+      <w:lvlText w:val="o"/>
+      <w:lvlJc w:val="left"/>
+      <w:pPr>
+        <w:ind w:left="5400" w:hanging="360"/>
+      </w:pPr>
+      <w:rPr>
+        <w:rFonts w:ascii="Courier New" w:hAnsi="Courier New" w:cs="Courier New" w:hint="default"/>
+      </w:rPr>
+    </w:lvl>
+    <w:lvl w:ilvl="8" w:tplc="04090005">
+      <w:start w:val="1"/>
+      <w:numFmt w:val="bullet"/>
+      <w:lvlText w:val=""/>
+      <w:lvlJc w:val="left"/>
+      <w:pPr>
+        <w:ind w:left="6120" w:hanging="360"/>
+      </w:pPr>
+      <w:rPr>
+        <w:rFonts w:ascii="Wingdings" w:hAnsi="Wingdings" w:hint="default"/>
+      </w:rPr>
+    </w:lvl>
+  </w:abstractNum>
+  <w:abstractNum w:abstractNumId="22" w15:restartNumberingAfterBreak="0">
     <w:nsid w:val="17E86640"/>
     <w:multiLevelType w:val="hybridMultilevel"/>
     <w:tmpl w:val="E75E9EBC"/>
@@ -9428,7 +9720,7 @@
       </w:rPr>
     </w:lvl>
   </w:abstractNum>
-  <w:abstractNum w:abstractNumId="22" w15:restartNumberingAfterBreak="0">
+  <w:abstractNum w:abstractNumId="23" w15:restartNumberingAfterBreak="0">
     <w:nsid w:val="1904704E"/>
     <w:multiLevelType w:val="multilevel"/>
     <w:tmpl w:val="00000011"/>
@@ -9541,7 +9833,7 @@
       </w:pPr>
     </w:lvl>
   </w:abstractNum>
-  <w:abstractNum w:abstractNumId="23" w15:restartNumberingAfterBreak="0">
+  <w:abstractNum w:abstractNumId="24" w15:restartNumberingAfterBreak="0">
     <w:nsid w:val="1F391341"/>
     <w:multiLevelType w:val="hybridMultilevel"/>
     <w:tmpl w:val="28D01D6A"/>
@@ -9681,7 +9973,7 @@
       </w:rPr>
     </w:lvl>
   </w:abstractNum>
-  <w:abstractNum w:abstractNumId="24" w15:restartNumberingAfterBreak="0">
+  <w:abstractNum w:abstractNumId="25" w15:restartNumberingAfterBreak="0">
     <w:nsid w:val="1FCD39A1"/>
     <w:multiLevelType w:val="multilevel"/>
     <w:tmpl w:val="AC12CE28"/>
@@ -9797,7 +10089,7 @@
       </w:pPr>
     </w:lvl>
   </w:abstractNum>
-  <w:abstractNum w:abstractNumId="25" w15:restartNumberingAfterBreak="0">
+  <w:abstractNum w:abstractNumId="26" w15:restartNumberingAfterBreak="0">
     <w:nsid w:val="1FE2537C"/>
     <w:multiLevelType w:val="hybridMultilevel"/>
     <w:tmpl w:val="DC94D102"/>
@@ -9886,7 +10178,7 @@
       </w:pPr>
     </w:lvl>
   </w:abstractNum>
-  <w:abstractNum w:abstractNumId="26" w15:restartNumberingAfterBreak="0">
+  <w:abstractNum w:abstractNumId="27" w15:restartNumberingAfterBreak="0">
     <w:nsid w:val="22EB47C4"/>
     <w:multiLevelType w:val="hybridMultilevel"/>
     <w:tmpl w:val="58A2CCCA"/>
@@ -9975,7 +10267,7 @@
       </w:pPr>
     </w:lvl>
   </w:abstractNum>
-  <w:abstractNum w:abstractNumId="27" w15:restartNumberingAfterBreak="0">
+  <w:abstractNum w:abstractNumId="28" w15:restartNumberingAfterBreak="0">
     <w:nsid w:val="2A332316"/>
     <w:multiLevelType w:val="hybridMultilevel"/>
     <w:tmpl w:val="8D50A05A"/>
@@ -10087,7 +10379,7 @@
       </w:rPr>
     </w:lvl>
   </w:abstractNum>
-  <w:abstractNum w:abstractNumId="28" w15:restartNumberingAfterBreak="0">
+  <w:abstractNum w:abstractNumId="29" w15:restartNumberingAfterBreak="0">
     <w:nsid w:val="2D5B3E5E"/>
     <w:multiLevelType w:val="multilevel"/>
     <w:tmpl w:val="AC12CE28"/>
@@ -10203,7 +10495,7 @@
       </w:pPr>
     </w:lvl>
   </w:abstractNum>
-  <w:abstractNum w:abstractNumId="29" w15:restartNumberingAfterBreak="0">
+  <w:abstractNum w:abstractNumId="30" w15:restartNumberingAfterBreak="0">
     <w:nsid w:val="3A2B4E87"/>
     <w:multiLevelType w:val="multilevel"/>
     <w:tmpl w:val="AC12CE28"/>
@@ -10319,7 +10611,7 @@
       </w:pPr>
     </w:lvl>
   </w:abstractNum>
-  <w:abstractNum w:abstractNumId="30" w15:restartNumberingAfterBreak="0">
+  <w:abstractNum w:abstractNumId="31" w15:restartNumberingAfterBreak="0">
     <w:nsid w:val="434F6183"/>
     <w:multiLevelType w:val="hybridMultilevel"/>
     <w:tmpl w:val="77F43510"/>
@@ -10405,7 +10697,7 @@
       </w:pPr>
     </w:lvl>
   </w:abstractNum>
-  <w:abstractNum w:abstractNumId="31" w15:restartNumberingAfterBreak="0">
+  <w:abstractNum w:abstractNumId="32" w15:restartNumberingAfterBreak="0">
     <w:nsid w:val="48A10028"/>
     <w:multiLevelType w:val="hybridMultilevel"/>
     <w:tmpl w:val="58A2CCCA"/>
@@ -10494,7 +10786,7 @@
       </w:pPr>
     </w:lvl>
   </w:abstractNum>
-  <w:abstractNum w:abstractNumId="32" w15:restartNumberingAfterBreak="0">
+  <w:abstractNum w:abstractNumId="33" w15:restartNumberingAfterBreak="0">
     <w:nsid w:val="4EAF51D8"/>
     <w:multiLevelType w:val="hybridMultilevel"/>
     <w:tmpl w:val="58A2CCCA"/>
@@ -10583,7 +10875,7 @@
       </w:pPr>
     </w:lvl>
   </w:abstractNum>
-  <w:abstractNum w:abstractNumId="33" w15:restartNumberingAfterBreak="0">
+  <w:abstractNum w:abstractNumId="34" w15:restartNumberingAfterBreak="0">
     <w:nsid w:val="58B72105"/>
     <w:multiLevelType w:val="multilevel"/>
     <w:tmpl w:val="D960FB60"/>
@@ -10732,7 +11024,7 @@
       </w:rPr>
     </w:lvl>
   </w:abstractNum>
-  <w:abstractNum w:abstractNumId="34" w15:restartNumberingAfterBreak="0">
+  <w:abstractNum w:abstractNumId="35" w15:restartNumberingAfterBreak="0">
     <w:nsid w:val="67C1146D"/>
     <w:multiLevelType w:val="hybridMultilevel"/>
     <w:tmpl w:val="7DA8282E"/>
@@ -10872,7 +11164,7 @@
       </w:rPr>
     </w:lvl>
   </w:abstractNum>
-  <w:abstractNum w:abstractNumId="35" w15:restartNumberingAfterBreak="0">
+  <w:abstractNum w:abstractNumId="36" w15:restartNumberingAfterBreak="0">
     <w:nsid w:val="6E6566D4"/>
     <w:multiLevelType w:val="hybridMultilevel"/>
     <w:tmpl w:val="DC94D102"/>
@@ -10961,7 +11253,7 @@
       </w:pPr>
     </w:lvl>
   </w:abstractNum>
-  <w:abstractNum w:abstractNumId="36" w15:restartNumberingAfterBreak="0">
+  <w:abstractNum w:abstractNumId="37" w15:restartNumberingAfterBreak="0">
     <w:nsid w:val="7745669D"/>
     <w:multiLevelType w:val="hybridMultilevel"/>
     <w:tmpl w:val="7C84415A"/>
@@ -11050,7 +11342,7 @@
       </w:pPr>
     </w:lvl>
   </w:abstractNum>
-  <w:abstractNum w:abstractNumId="37" w15:restartNumberingAfterBreak="0">
+  <w:abstractNum w:abstractNumId="38" w15:restartNumberingAfterBreak="0">
     <w:nsid w:val="79405515"/>
     <w:multiLevelType w:val="hybridMultilevel"/>
     <w:tmpl w:val="B588D586"/>
@@ -11166,7 +11458,7 @@
       </w:pPr>
     </w:lvl>
   </w:abstractNum>
-  <w:abstractNum w:abstractNumId="38" w15:restartNumberingAfterBreak="0">
+  <w:abstractNum w:abstractNumId="39" w15:restartNumberingAfterBreak="0">
     <w:nsid w:val="795348F1"/>
     <w:multiLevelType w:val="multilevel"/>
     <w:tmpl w:val="00000011"/>
@@ -11334,34 +11626,34 @@
     <w:abstractNumId w:val="17"/>
   </w:num>
   <w:num w:numId="19">
-    <w:abstractNumId w:val="22"/>
+    <w:abstractNumId w:val="23"/>
   </w:num>
   <w:num w:numId="20">
+    <w:abstractNumId w:val="39"/>
+  </w:num>
+  <w:num w:numId="21">
     <w:abstractNumId w:val="38"/>
   </w:num>
-  <w:num w:numId="21">
-    <w:abstractNumId w:val="37"/>
-  </w:num>
   <w:num w:numId="22">
-    <w:abstractNumId w:val="21"/>
+    <w:abstractNumId w:val="22"/>
   </w:num>
   <w:num w:numId="23">
     <w:abstractNumId w:val="19"/>
   </w:num>
   <w:num w:numId="24">
-    <w:abstractNumId w:val="23"/>
+    <w:abstractNumId w:val="24"/>
   </w:num>
   <w:num w:numId="25">
-    <w:abstractNumId w:val="28"/>
+    <w:abstractNumId w:val="29"/>
   </w:num>
   <w:num w:numId="26">
-    <w:abstractNumId w:val="24"/>
+    <w:abstractNumId w:val="25"/>
   </w:num>
   <w:num w:numId="27">
-    <w:abstractNumId w:val="34"/>
+    <w:abstractNumId w:val="35"/>
   </w:num>
   <w:num w:numId="28">
-    <w:abstractNumId w:val="29"/>
+    <w:abstractNumId w:val="30"/>
   </w:num>
   <w:num w:numId="29">
     <w:abstractNumId w:val="20"/>
@@ -11370,31 +11662,34 @@
     <w:abstractNumId w:val="18"/>
   </w:num>
   <w:num w:numId="31">
+    <w:abstractNumId w:val="34"/>
+  </w:num>
+  <w:num w:numId="32">
+    <w:abstractNumId w:val="28"/>
+  </w:num>
+  <w:num w:numId="33">
+    <w:abstractNumId w:val="31"/>
+  </w:num>
+  <w:num w:numId="34">
+    <w:abstractNumId w:val="27"/>
+  </w:num>
+  <w:num w:numId="35">
     <w:abstractNumId w:val="33"/>
   </w:num>
-  <w:num w:numId="32">
-    <w:abstractNumId w:val="27"/>
+  <w:num w:numId="36">
+    <w:abstractNumId w:val="32"/>
   </w:num>
-  <w:num w:numId="33">
-    <w:abstractNumId w:val="30"/>
+  <w:num w:numId="37">
+    <w:abstractNumId w:val="36"/>
   </w:num>
-  <w:num w:numId="34">
+  <w:num w:numId="38">
     <w:abstractNumId w:val="26"/>
   </w:num>
-  <w:num w:numId="35">
-    <w:abstractNumId w:val="32"/>
+  <w:num w:numId="39">
+    <w:abstractNumId w:val="37"/>
   </w:num>
-  <w:num w:numId="36">
-    <w:abstractNumId w:val="31"/>
-  </w:num>
-  <w:num w:numId="37">
-    <w:abstractNumId w:val="35"/>
-  </w:num>
-  <w:num w:numId="38">
-    <w:abstractNumId w:val="25"/>
-  </w:num>
-  <w:num w:numId="39">
-    <w:abstractNumId w:val="36"/>
+  <w:num w:numId="40">
+    <w:abstractNumId w:val="21"/>
   </w:num>
 </w:numbering>
 </file>
@@ -12152,6 +12447,7 @@
   <w:style w:type="paragraph" w:styleId="ListParagraph">
     <w:name w:val="List Paragraph"/>
     <w:basedOn w:val="Normal"/>
+    <w:uiPriority w:val="34"/>
     <w:qFormat/>
     <w:pPr>
       <w:ind w:left="840"/>
@@ -13210,7 +13506,7 @@
 </file>
 
 <file path=customXml/itemProps1.xml><?xml version="1.0" encoding="utf-8"?>
-<ds:datastoreItem xmlns:ds="http://schemas.openxmlformats.org/officeDocument/2006/customXml" ds:itemID="{8E8ADB93-1DE8-442D-B469-5C62DD339C75}">
+<ds:datastoreItem xmlns:ds="http://schemas.openxmlformats.org/officeDocument/2006/customXml" ds:itemID="{3D43B078-0B93-477A-A6F3-FED9452871F2}">
   <ds:schemaRefs>
     <ds:schemaRef ds:uri="http://schemas.openxmlformats.org/officeDocument/2006/bibliography"/>
   </ds:schemaRefs>

</xml_diff>

<commit_message>
Mô hình hiện thời
</commit_message>
<xml_diff>
--- a/docs/MyProjectMgnt.docx
+++ b/docs/MyProjectMgnt.docx
@@ -3554,6 +3554,7 @@
           <w:color w:val="FF0000"/>
         </w:rPr>
       </w:pPr>
+      <w:proofErr w:type="gramStart"/>
       <w:r>
         <w:rPr>
           <w:b/>
@@ -3562,7 +3563,11 @@
         <w:t>references </w:t>
       </w:r>
       <w:r>
-        <w:t>: thư</w:t>
+        <w:t>:</w:t>
+      </w:r>
+      <w:proofErr w:type="gramEnd"/>
+      <w:r>
+        <w:t xml:space="preserve"> thư</w:t>
       </w:r>
       <w:r>
         <w:t xml:space="preserve"> mục chứa </w:t>
@@ -3816,13 +3821,23 @@
           <w:lang w:val="fr-FR"/>
         </w:rPr>
       </w:pPr>
+      <w:proofErr w:type="gramStart"/>
       <w:r>
         <w:rPr>
           <w:b/>
           <w:bCs/>
           <w:lang w:val="fr-FR"/>
         </w:rPr>
-        <w:t xml:space="preserve">sources: </w:t>
+        <w:t>sources:</w:t>
+      </w:r>
+      <w:proofErr w:type="gramEnd"/>
+      <w:r>
+        <w:rPr>
+          <w:b/>
+          <w:bCs/>
+          <w:lang w:val="fr-FR"/>
+        </w:rPr>
+        <w:t xml:space="preserve"> </w:t>
       </w:r>
       <w:r>
         <w:rPr>
@@ -4209,10 +4224,18 @@
         </w:numPr>
       </w:pPr>
       <w:r>
-        <w:t>Ở mỗi cột,</w:t>
-      </w:r>
-      <w:r>
-        <w:t xml:space="preserve">  yêu cầu t</w:t>
+        <w:t xml:space="preserve">Ở mỗi </w:t>
+      </w:r>
+      <w:proofErr w:type="gramStart"/>
+      <w:r>
+        <w:t>cột,</w:t>
+      </w:r>
+      <w:r>
+        <w:t xml:space="preserve">  yêu</w:t>
+      </w:r>
+      <w:proofErr w:type="gramEnd"/>
+      <w:r>
+        <w:t xml:space="preserve"> cầu t</w:t>
       </w:r>
       <w:r>
         <w:t>ạo ra</w:t>
@@ -5788,8 +5811,13 @@
         <w:t>…</w:t>
       </w:r>
       <w:r>
-        <w:t>………………………………………..</w:t>
-      </w:r>
+        <w:t>……………………………………</w:t>
+      </w:r>
+      <w:proofErr w:type="gramStart"/>
+      <w:r>
+        <w:t>…..</w:t>
+      </w:r>
+      <w:proofErr w:type="gramEnd"/>
       <w:r>
         <w:t>…..</w:t>
       </w:r>
@@ -6359,7 +6387,21 @@
         <w:rPr>
           <w:b/>
         </w:rPr>
-        <w:t xml:space="preserve">Không chồng chéo : </w:t>
+        <w:t xml:space="preserve">Không chồng </w:t>
+      </w:r>
+      <w:proofErr w:type="gramStart"/>
+      <w:r>
+        <w:rPr>
+          <w:b/>
+        </w:rPr>
+        <w:t>chéo :</w:t>
+      </w:r>
+      <w:proofErr w:type="gramEnd"/>
+      <w:r>
+        <w:rPr>
+          <w:b/>
+        </w:rPr>
+        <w:t xml:space="preserve"> </w:t>
       </w:r>
       <w:r>
         <w:t>Rà soát hệ thống, loại bỏ các công việc được thực hiện chồng chéo trước đây.</w:t>
@@ -6385,7 +6427,21 @@
         <w:rPr>
           <w:b/>
         </w:rPr>
-        <w:t xml:space="preserve">Chính xác : </w:t>
+        <w:t xml:space="preserve">Chính </w:t>
+      </w:r>
+      <w:proofErr w:type="gramStart"/>
+      <w:r>
+        <w:rPr>
+          <w:b/>
+        </w:rPr>
+        <w:t>xác :</w:t>
+      </w:r>
+      <w:proofErr w:type="gramEnd"/>
+      <w:r>
+        <w:rPr>
+          <w:b/>
+        </w:rPr>
+        <w:t xml:space="preserve"> </w:t>
       </w:r>
       <w:r>
         <w:t>việc cập nhật, chỉnh sửa lịch chiếu phim cần được thực hiện đồng bộ trên toàn hệ thống, hạn chế thấp nhất sai sót để nâng cao chất lượng phục vụ.</w:t>
@@ -6411,7 +6467,21 @@
         <w:rPr>
           <w:b/>
         </w:rPr>
-        <w:t xml:space="preserve">Xử lý nhanh chóng : </w:t>
+        <w:t xml:space="preserve">Xử lý nhanh </w:t>
+      </w:r>
+      <w:proofErr w:type="gramStart"/>
+      <w:r>
+        <w:rPr>
+          <w:b/>
+        </w:rPr>
+        <w:t>chóng :</w:t>
+      </w:r>
+      <w:proofErr w:type="gramEnd"/>
+      <w:r>
+        <w:rPr>
+          <w:b/>
+        </w:rPr>
+        <w:t xml:space="preserve"> </w:t>
       </w:r>
       <w:r>
         <w:t>Xử lý, đưa ra thống kê, danh sách ( phim sắp chiếu, danh sách phòng, số vé tối đa mỗi phòng ,…) cần nhanh chóng chính xác.</w:t>
@@ -6437,7 +6507,21 @@
         <w:rPr>
           <w:b/>
         </w:rPr>
-        <w:t xml:space="preserve">Tìm kiếm dễ dàng : </w:t>
+        <w:t xml:space="preserve">Tìm kiếm dễ </w:t>
+      </w:r>
+      <w:proofErr w:type="gramStart"/>
+      <w:r>
+        <w:rPr>
+          <w:b/>
+        </w:rPr>
+        <w:t>dàng :</w:t>
+      </w:r>
+      <w:proofErr w:type="gramEnd"/>
+      <w:r>
+        <w:rPr>
+          <w:b/>
+        </w:rPr>
+        <w:t xml:space="preserve"> </w:t>
       </w:r>
       <w:r>
         <w:t>Việc tra cứu thông tin liên quan đến danh sách phim, thời gian chiếu, … cần đơn giản, dễ dàng với hầu hết người sử dụng.</w:t>
@@ -6463,7 +6547,21 @@
         <w:rPr>
           <w:b/>
         </w:rPr>
-        <w:t xml:space="preserve">Hỗ trợ quản lý : </w:t>
+        <w:t xml:space="preserve">Hỗ trợ quản </w:t>
+      </w:r>
+      <w:proofErr w:type="gramStart"/>
+      <w:r>
+        <w:rPr>
+          <w:b/>
+        </w:rPr>
+        <w:t>lý :</w:t>
+      </w:r>
+      <w:proofErr w:type="gramEnd"/>
+      <w:r>
+        <w:rPr>
+          <w:b/>
+        </w:rPr>
+        <w:t xml:space="preserve"> </w:t>
       </w:r>
       <w:r>
         <w:t>Hệ thống có những phần chuyên biệt dành cho người quản trị, hỗ trợ sắp xếp lịch chiếu, quản lý thông số, dữ liệu của rạp chiếu phim.</w:t>
@@ -6489,7 +6587,21 @@
         <w:rPr>
           <w:b/>
         </w:rPr>
-        <w:t xml:space="preserve">An toàn và bảo mật dữ liệu : </w:t>
+        <w:t xml:space="preserve">An toàn và bảo mật dữ </w:t>
+      </w:r>
+      <w:proofErr w:type="gramStart"/>
+      <w:r>
+        <w:rPr>
+          <w:b/>
+        </w:rPr>
+        <w:t>liệu :</w:t>
+      </w:r>
+      <w:proofErr w:type="gramEnd"/>
+      <w:r>
+        <w:rPr>
+          <w:b/>
+        </w:rPr>
+        <w:t xml:space="preserve"> </w:t>
       </w:r>
       <w:r>
         <w:t>Hệ thống cần có độ tin cậy cao, dữ liệu được bảo đảm an toàn. Sử dụng các biện pháp xác thực, định danh người dùng để phân chia các chức năng cụ thể.</w:t>
@@ -6500,26 +6612,312 @@
         </w:rPr>
         <w:t xml:space="preserve"> </w:t>
       </w:r>
-      <w:bookmarkStart w:id="20" w:name="_GoBack"/>
+    </w:p>
+    <w:p>
+      <w:pPr>
+        <w:pStyle w:val="Heading2"/>
+      </w:pPr>
+      <w:bookmarkStart w:id="20" w:name="_Toc25660387"/>
+      <w:r>
+        <w:t xml:space="preserve">Mô hình </w:t>
+      </w:r>
+      <w:r>
+        <w:t>hoạt động</w:t>
+      </w:r>
+      <w:r>
+        <w:t xml:space="preserve"> hiện thời</w:t>
+      </w:r>
+      <w:r>
+        <w:t xml:space="preserve"> – nghiệp vụ</w:t>
+      </w:r>
       <w:bookmarkEnd w:id="20"/>
     </w:p>
     <w:p>
       <w:pPr>
-        <w:pStyle w:val="Heading2"/>
-      </w:pPr>
-      <w:bookmarkStart w:id="21" w:name="_Toc25660387"/>
-      <w:r>
-        <w:t xml:space="preserve">Mô hình </w:t>
-      </w:r>
-      <w:r>
-        <w:t>hoạt động</w:t>
-      </w:r>
-      <w:r>
-        <w:t xml:space="preserve"> hiện thời</w:t>
-      </w:r>
-      <w:r>
-        <w:t xml:space="preserve"> – nghiệp vụ</w:t>
-      </w:r>
+        <w:rPr>
+          <w:lang w:val="fr-FR"/>
+        </w:rPr>
+      </w:pPr>
+      <w:r>
+        <w:rPr>
+          <w:rStyle w:val="Strong"/>
+        </w:rPr>
+        <w:t xml:space="preserve">Bước </w:t>
+      </w:r>
+      <w:proofErr w:type="gramStart"/>
+      <w:r>
+        <w:rPr>
+          <w:rStyle w:val="Strong"/>
+        </w:rPr>
+        <w:t>1 :</w:t>
+      </w:r>
+      <w:proofErr w:type="gramEnd"/>
+      <w:r>
+        <w:rPr>
+          <w:i/>
+          <w:lang w:val="fr-FR"/>
+        </w:rPr>
+        <w:t xml:space="preserve"> </w:t>
+      </w:r>
+      <w:r>
+        <w:rPr>
+          <w:lang w:val="fr-FR"/>
+        </w:rPr>
+        <w:t xml:space="preserve">Tìm kiếm phim mới </w:t>
+      </w:r>
+    </w:p>
+    <w:p>
+      <w:pPr>
+        <w:rPr>
+          <w:lang w:val="fr-FR"/>
+        </w:rPr>
+      </w:pPr>
+      <w:r>
+        <w:rPr>
+          <w:lang w:val="fr-FR"/>
+        </w:rPr>
+        <w:t>Phòng Quản Lý Phim khảo sát, lựa chọn phim trình Ban giám đốc thông qua làm đại diện trực tiếp liên hệ mua bản quyền phim hoặc thuê phim từ các công ty trung gian sở hữu bản quyền của phim.</w:t>
+      </w:r>
+    </w:p>
+    <w:p>
+      <w:pPr>
+        <w:rPr>
+          <w:lang w:val="fr-FR"/>
+        </w:rPr>
+      </w:pPr>
+      <w:r>
+        <w:rPr>
+          <w:rStyle w:val="Strong"/>
+        </w:rPr>
+        <w:t xml:space="preserve">Bước </w:t>
+      </w:r>
+      <w:proofErr w:type="gramStart"/>
+      <w:r>
+        <w:rPr>
+          <w:rStyle w:val="Strong"/>
+        </w:rPr>
+        <w:t>2 :</w:t>
+      </w:r>
+      <w:proofErr w:type="gramEnd"/>
+      <w:r>
+        <w:rPr>
+          <w:i/>
+          <w:lang w:val="fr-FR"/>
+        </w:rPr>
+        <w:t xml:space="preserve"> </w:t>
+      </w:r>
+      <w:r>
+        <w:rPr>
+          <w:lang w:val="fr-FR"/>
+        </w:rPr>
+        <w:t xml:space="preserve">Xin giấy phép đối với phim mua bản quyền </w:t>
+      </w:r>
+    </w:p>
+    <w:p>
+      <w:pPr>
+        <w:rPr>
+          <w:lang w:val="fr-FR"/>
+        </w:rPr>
+      </w:pPr>
+      <w:r>
+        <w:rPr>
+          <w:lang w:val="fr-FR"/>
+        </w:rPr>
+        <w:t xml:space="preserve">Sau khi nhận được phim mới, Phòng Quản Lý Phim sẽ nhanh chóng gửi lên Cục Điện Ảnh thuộc Bộ Văn Hóa, Thể Thao và Du Lịch Việt Nam để xin phép phát hành và phạm vi phổ biển của bộ phim. Vì vậy một số phim sẽ bị cắt một số đoạn do không phù hợp với văn hóa Việt Nam. Sau khi nhận được phạm vi trình chiếu Phòng Quản Lý phim sẽ dán mác cho phim để phân biệt phim này phục vụ cho đối tượng nào </w:t>
+      </w:r>
+      <w:proofErr w:type="gramStart"/>
+      <w:r>
+        <w:rPr>
+          <w:lang w:val="fr-FR"/>
+        </w:rPr>
+        <w:t>( Ví</w:t>
+      </w:r>
+      <w:proofErr w:type="gramEnd"/>
+      <w:r>
+        <w:rPr>
+          <w:lang w:val="fr-FR"/>
+        </w:rPr>
+        <w:t xml:space="preserve"> dụ mác G là phim dài cho mọi lứa tuổi, mác NC16 là phim dành cho khán giả trên 16 tuổi, …) .</w:t>
+      </w:r>
+    </w:p>
+    <w:p>
+      <w:pPr>
+        <w:rPr>
+          <w:lang w:val="fr-FR"/>
+        </w:rPr>
+      </w:pPr>
+      <w:r>
+        <w:rPr>
+          <w:rStyle w:val="Strong"/>
+        </w:rPr>
+        <w:t xml:space="preserve">Bước </w:t>
+      </w:r>
+      <w:proofErr w:type="gramStart"/>
+      <w:r>
+        <w:rPr>
+          <w:rStyle w:val="Strong"/>
+        </w:rPr>
+        <w:t>3 :</w:t>
+      </w:r>
+      <w:proofErr w:type="gramEnd"/>
+      <w:r>
+        <w:rPr>
+          <w:i/>
+          <w:lang w:val="fr-FR"/>
+        </w:rPr>
+        <w:t xml:space="preserve"> </w:t>
+      </w:r>
+      <w:r>
+        <w:rPr>
+          <w:lang w:val="fr-FR"/>
+        </w:rPr>
+        <w:t>Cập nhật thông tin cho các phim mới và lên danh sách phim sẽ chiếu</w:t>
+      </w:r>
+    </w:p>
+    <w:p>
+      <w:pPr>
+        <w:rPr>
+          <w:lang w:val="fr-FR"/>
+        </w:rPr>
+      </w:pPr>
+      <w:r>
+        <w:rPr>
+          <w:lang w:val="fr-FR"/>
+        </w:rPr>
+        <w:t xml:space="preserve">Sau khi xác định phim công chiếu, Phòng Quản Lý Phim sẽ cập nhật thêm thông tin cho phim như là nội dung phim, diễn viên chính trong phim, thể loại phim, … để nhập phim vào kho để quản lý. Sau đó Phòng Quản Lý Phim sẽ lên danh sách các phim sẽ chiếu, sau đó sẽ gửi danh sách này cho </w:t>
+      </w:r>
+      <w:r>
+        <w:rPr>
+          <w:lang w:val="fr-FR"/>
+        </w:rPr>
+        <w:lastRenderedPageBreak/>
+        <w:t>Phòng Quảng cáo và Marketing và Phòng Quản lý lịch chiếu phm để lên lịch chiếu cho phim.</w:t>
+      </w:r>
+    </w:p>
+    <w:p>
+      <w:pPr>
+        <w:rPr>
+          <w:lang w:val="fr-FR"/>
+        </w:rPr>
+      </w:pPr>
+      <w:r>
+        <w:rPr>
+          <w:rStyle w:val="Strong"/>
+        </w:rPr>
+        <w:t xml:space="preserve">Bước </w:t>
+      </w:r>
+      <w:proofErr w:type="gramStart"/>
+      <w:r>
+        <w:rPr>
+          <w:rStyle w:val="Strong"/>
+        </w:rPr>
+        <w:t>4 :</w:t>
+      </w:r>
+      <w:proofErr w:type="gramEnd"/>
+      <w:r>
+        <w:rPr>
+          <w:i/>
+          <w:lang w:val="fr-FR"/>
+        </w:rPr>
+        <w:t xml:space="preserve"> </w:t>
+      </w:r>
+      <w:r>
+        <w:rPr>
+          <w:lang w:val="fr-FR"/>
+        </w:rPr>
+        <w:t xml:space="preserve">Lên danh sách phòng chiếu </w:t>
+      </w:r>
+    </w:p>
+    <w:p>
+      <w:pPr>
+        <w:rPr>
+          <w:lang w:val="fr-FR"/>
+        </w:rPr>
+      </w:pPr>
+      <w:r>
+        <w:rPr>
+          <w:lang w:val="fr-FR"/>
+        </w:rPr>
+        <w:t xml:space="preserve">Phòng Quản lý phòng chiếu sẽ lên danh sách chi tiết </w:t>
+      </w:r>
+      <w:proofErr w:type="gramStart"/>
+      <w:r>
+        <w:rPr>
+          <w:lang w:val="fr-FR"/>
+        </w:rPr>
+        <w:t>( số</w:t>
+      </w:r>
+      <w:proofErr w:type="gramEnd"/>
+      <w:r>
+        <w:rPr>
+          <w:lang w:val="fr-FR"/>
+        </w:rPr>
+        <w:t xml:space="preserve"> chỗ ngồi, loại phòng là 3D hay 2D, phòng VIP hay phòng thường ,… ) về các phòng có thể dùng để chiếu phim và chuyển cho Phòng Quản lý lịch chiếu phim. Sơ đồ của các phòng cũng được chuyển cho Phòng Quản lý bán vé.</w:t>
+      </w:r>
+    </w:p>
+    <w:p>
+      <w:pPr>
+        <w:rPr>
+          <w:lang w:val="fr-FR"/>
+        </w:rPr>
+      </w:pPr>
+      <w:r>
+        <w:rPr>
+          <w:rStyle w:val="Strong"/>
+        </w:rPr>
+        <w:t xml:space="preserve">Bước </w:t>
+      </w:r>
+      <w:proofErr w:type="gramStart"/>
+      <w:r>
+        <w:rPr>
+          <w:rStyle w:val="Strong"/>
+        </w:rPr>
+        <w:t>5 :</w:t>
+      </w:r>
+      <w:proofErr w:type="gramEnd"/>
+      <w:r>
+        <w:rPr>
+          <w:i/>
+          <w:lang w:val="fr-FR"/>
+        </w:rPr>
+        <w:t xml:space="preserve"> </w:t>
+      </w:r>
+      <w:r>
+        <w:rPr>
+          <w:lang w:val="fr-FR"/>
+        </w:rPr>
+        <w:t>Lên lịch chiếu</w:t>
+      </w:r>
+    </w:p>
+    <w:p>
+      <w:pPr>
+        <w:rPr>
+          <w:lang w:val="fr-FR"/>
+        </w:rPr>
+      </w:pPr>
+      <w:r>
+        <w:rPr>
+          <w:lang w:val="fr-FR"/>
+        </w:rPr>
+        <w:t xml:space="preserve">Từ danh sách phòng và danh sách phim, Quản lý phim sẽ lên lịch chiếu phim chi tiết cho các phòng </w:t>
+      </w:r>
+      <w:proofErr w:type="gramStart"/>
+      <w:r>
+        <w:rPr>
+          <w:lang w:val="fr-FR"/>
+        </w:rPr>
+        <w:t>( phòng</w:t>
+      </w:r>
+      <w:proofErr w:type="gramEnd"/>
+      <w:r>
+        <w:rPr>
+          <w:lang w:val="fr-FR"/>
+        </w:rPr>
+        <w:t xml:space="preserve"> nào chiếu phim gì vào thời gian nào ). Khi hoàn thành quản lý lịch chiếu sẽ gửi lịch chiếu cho Phòng Quảng cáo và Marketing, gửi lịch chiếu kèm theo số vé tối đa của từng phòng cho bên kế toán.</w:t>
+      </w:r>
+    </w:p>
+    <w:p>
+      <w:bookmarkStart w:id="21" w:name="_GoBack"/>
       <w:bookmarkEnd w:id="21"/>
     </w:p>
     <w:p>
@@ -6643,7 +7041,6 @@
       </w:pPr>
       <w:bookmarkStart w:id="27" w:name="_Toc25660393"/>
       <w:r>
-        <w:lastRenderedPageBreak/>
         <w:t>Work Breakdown Structure</w:t>
       </w:r>
       <w:bookmarkEnd w:id="27"/>
@@ -6789,19 +7186,33 @@
         <w:rPr>
           <w:i/>
         </w:rPr>
-        <w:t>phát triển  +  Chi phí kiểm thử</w:t>
-      </w:r>
-    </w:p>
-    <w:p>
-      <w:pPr>
+        <w:t xml:space="preserve">phát </w:t>
+      </w:r>
+      <w:proofErr w:type="gramStart"/>
+      <w:r>
         <w:rPr>
           <w:i/>
         </w:rPr>
-      </w:pPr>
+        <w:t>triển  +</w:t>
+      </w:r>
+      <w:proofErr w:type="gramEnd"/>
       <w:r>
         <w:rPr>
           <w:i/>
         </w:rPr>
+        <w:t xml:space="preserve">  Chi phí kiểm thử</w:t>
+      </w:r>
+    </w:p>
+    <w:p>
+      <w:pPr>
+        <w:rPr>
+          <w:i/>
+        </w:rPr>
+      </w:pPr>
+      <w:r>
+        <w:rPr>
+          <w:i/>
+        </w:rPr>
         <w:t>Chi phí vận hành</w:t>
       </w:r>
       <w:r>
@@ -6830,6 +7241,7 @@
       </w:pPr>
       <w:bookmarkStart w:id="31" w:name="_Toc25660397"/>
       <w:r>
+        <w:lastRenderedPageBreak/>
         <w:t>Ước lượng chất lượng</w:t>
       </w:r>
       <w:bookmarkEnd w:id="31"/>
@@ -7096,7 +7508,6 @@
         <w:ind w:left="720"/>
       </w:pPr>
       <w:r>
-        <w:lastRenderedPageBreak/>
         <w:tab/>
       </w:r>
     </w:p>
@@ -7280,6 +7691,7 @@
       </w:pPr>
       <w:bookmarkStart w:id="39" w:name="_Toc25660405"/>
       <w:r>
+        <w:lastRenderedPageBreak/>
         <w:t>Đóng dự án</w:t>
       </w:r>
       <w:bookmarkEnd w:id="39"/>
@@ -7868,7 +8280,7 @@
         <w:color w:val="C00000"/>
         <w:lang w:eastAsia="ar-SA" w:bidi="ar-SA"/>
       </w:rPr>
-      <w:t>8</w:t>
+      <w:t>9</w:t>
     </w:r>
     <w:r>
       <w:rPr>
@@ -13506,7 +13918,7 @@
 </file>
 
 <file path=customXml/itemProps1.xml><?xml version="1.0" encoding="utf-8"?>
-<ds:datastoreItem xmlns:ds="http://schemas.openxmlformats.org/officeDocument/2006/customXml" ds:itemID="{3D43B078-0B93-477A-A6F3-FED9452871F2}">
+<ds:datastoreItem xmlns:ds="http://schemas.openxmlformats.org/officeDocument/2006/customXml" ds:itemID="{802B77BD-26C0-47F6-A80D-36D9F09E0A9C}">
   <ds:schemaRefs>
     <ds:schemaRef ds:uri="http://schemas.openxmlformats.org/officeDocument/2006/bibliography"/>
   </ds:schemaRefs>

</xml_diff>

<commit_message>
Mô hình hiện thời 2
</commit_message>
<xml_diff>
--- a/docs/MyProjectMgnt.docx
+++ b/docs/MyProjectMgnt.docx
@@ -6917,6 +6917,222 @@
       </w:r>
     </w:p>
     <w:p>
+      <w:pPr>
+        <w:rPr>
+          <w:lang w:val="fr-FR"/>
+        </w:rPr>
+      </w:pPr>
+      <w:r>
+        <w:rPr>
+          <w:rStyle w:val="Strong"/>
+        </w:rPr>
+        <w:t xml:space="preserve">Bước </w:t>
+      </w:r>
+      <w:proofErr w:type="gramStart"/>
+      <w:r>
+        <w:rPr>
+          <w:rStyle w:val="Strong"/>
+        </w:rPr>
+        <w:t>6 :</w:t>
+      </w:r>
+      <w:proofErr w:type="gramEnd"/>
+      <w:r>
+        <w:rPr>
+          <w:i/>
+          <w:lang w:val="fr-FR"/>
+        </w:rPr>
+        <w:t xml:space="preserve"> </w:t>
+      </w:r>
+      <w:r>
+        <w:rPr>
+          <w:lang w:val="fr-FR"/>
+        </w:rPr>
+        <w:t>Tính toán giá vé</w:t>
+      </w:r>
+    </w:p>
+    <w:p>
+      <w:pPr>
+        <w:rPr>
+          <w:lang w:val="fr-FR"/>
+        </w:rPr>
+      </w:pPr>
+      <w:r>
+        <w:rPr>
+          <w:lang w:val="fr-FR"/>
+        </w:rPr>
+        <w:t xml:space="preserve">Trên cơ sở tiền mua bản quyền phim hoặc tiền thuê phim, công với chi phí đầu tư cơ sở vật chất hạ tầng, phòng chiếu loại nào, thời gian chiếu và các chi phí cho hoạt động quảng cáo, nhân </w:t>
+      </w:r>
+      <w:proofErr w:type="gramStart"/>
+      <w:r>
+        <w:rPr>
+          <w:lang w:val="fr-FR"/>
+        </w:rPr>
+        <w:t>viên,…</w:t>
+      </w:r>
+      <w:proofErr w:type="gramEnd"/>
+      <w:r>
+        <w:rPr>
+          <w:lang w:val="fr-FR"/>
+        </w:rPr>
+        <w:t xml:space="preserve"> Bộ phận kế toán sẽ đưa ra giá vé cho mỗi phòng, mỗi bộ phim khác nhau rồi chuyển cho ban Quản lý bán vé.</w:t>
+      </w:r>
+    </w:p>
+    <w:p>
+      <w:pPr>
+        <w:rPr>
+          <w:lang w:val="fr-FR"/>
+        </w:rPr>
+      </w:pPr>
+      <w:r>
+        <w:rPr>
+          <w:rStyle w:val="Strong"/>
+        </w:rPr>
+        <w:t xml:space="preserve">Bước </w:t>
+      </w:r>
+      <w:proofErr w:type="gramStart"/>
+      <w:r>
+        <w:rPr>
+          <w:rStyle w:val="Strong"/>
+        </w:rPr>
+        <w:t>7 :</w:t>
+      </w:r>
+      <w:proofErr w:type="gramEnd"/>
+      <w:r>
+        <w:rPr>
+          <w:lang w:val="fr-FR"/>
+        </w:rPr>
+        <w:t xml:space="preserve"> Quảng cáo và marketing</w:t>
+      </w:r>
+    </w:p>
+    <w:p>
+      <w:pPr>
+        <w:rPr>
+          <w:lang w:val="fr-FR"/>
+        </w:rPr>
+      </w:pPr>
+      <w:r>
+        <w:rPr>
+          <w:lang w:val="fr-FR"/>
+        </w:rPr>
+        <w:t xml:space="preserve">Sau khi nhận được lịch chiếu phim cụ thể thì Phòng Quảng cáo và Marketing sẽ post lên website của rạp, hoặc các trang mạng xã hội có sức ảnh hưởng </w:t>
+      </w:r>
+      <w:proofErr w:type="gramStart"/>
+      <w:r>
+        <w:rPr>
+          <w:lang w:val="fr-FR"/>
+        </w:rPr>
+        <w:t>lớn;</w:t>
+      </w:r>
+      <w:proofErr w:type="gramEnd"/>
+      <w:r>
+        <w:rPr>
+          <w:lang w:val="fr-FR"/>
+        </w:rPr>
+        <w:t xml:space="preserve"> tổ chức dán poster, áp phích, treo bandroll ( băng rôn ) để quảng bá cho phim, thông báo lịch chiếu của phim và giá vé cho từng phòng trong từng thời điểm.</w:t>
+      </w:r>
+    </w:p>
+    <w:p>
+      <w:pPr>
+        <w:rPr>
+          <w:lang w:val="fr-FR"/>
+        </w:rPr>
+      </w:pPr>
+      <w:r>
+        <w:rPr>
+          <w:rStyle w:val="Strong"/>
+        </w:rPr>
+        <w:t xml:space="preserve">Bước </w:t>
+      </w:r>
+      <w:proofErr w:type="gramStart"/>
+      <w:r>
+        <w:rPr>
+          <w:rStyle w:val="Strong"/>
+        </w:rPr>
+        <w:t>8 :</w:t>
+      </w:r>
+      <w:proofErr w:type="gramEnd"/>
+      <w:r>
+        <w:rPr>
+          <w:i/>
+          <w:lang w:val="fr-FR"/>
+        </w:rPr>
+        <w:t xml:space="preserve"> </w:t>
+      </w:r>
+      <w:r>
+        <w:rPr>
+          <w:lang w:val="fr-FR"/>
+        </w:rPr>
+        <w:t>Bán vé</w:t>
+      </w:r>
+    </w:p>
+    <w:p>
+      <w:pPr>
+        <w:rPr>
+          <w:lang w:val="fr-FR"/>
+        </w:rPr>
+      </w:pPr>
+      <w:r>
+        <w:rPr>
+          <w:lang w:val="fr-FR"/>
+        </w:rPr>
+        <w:t>Từ lịch chiếu phim được cập nhật và giá vé Phòng bán vé tổ chức cho nhân viên bán vé cho khách ; xử lý các trường hợp đặc biệt như hủy vé, đổi vé, đổi chỗ ngồi hoặc trong các trường hợp được ưu tiên, khuyến mại, giảm giá</w:t>
+      </w:r>
+    </w:p>
+    <w:p>
+      <w:pPr>
+        <w:rPr>
+          <w:lang w:val="fr-FR"/>
+        </w:rPr>
+      </w:pPr>
+      <w:r>
+        <w:rPr>
+          <w:rStyle w:val="Strong"/>
+        </w:rPr>
+        <w:t xml:space="preserve">Bước </w:t>
+      </w:r>
+      <w:proofErr w:type="gramStart"/>
+      <w:r>
+        <w:rPr>
+          <w:rStyle w:val="Strong"/>
+        </w:rPr>
+        <w:t>9 :</w:t>
+      </w:r>
+      <w:proofErr w:type="gramEnd"/>
+      <w:r>
+        <w:rPr>
+          <w:i/>
+          <w:lang w:val="fr-FR"/>
+        </w:rPr>
+        <w:t xml:space="preserve"> </w:t>
+      </w:r>
+      <w:r>
+        <w:rPr>
+          <w:lang w:val="fr-FR"/>
+        </w:rPr>
+        <w:t>Làm báo cáo doanh thu và báo cáo của các bộ phận</w:t>
+      </w:r>
+    </w:p>
+    <w:p>
+      <w:r>
+        <w:rPr>
+          <w:lang w:val="fr-FR"/>
+        </w:rPr>
+        <w:t xml:space="preserve">Sau mỗi đợi chiếu phim Phòng bán vé sẽ thống kê số lượng vé bán, số lượng vé hủy hoặc chuyển thời gian, báo cáo doanh thu thu được sau khi bán vé, gửi báo cáo này cho Phòng kế toán lập báo cáo gửi lên Ban giám đốc. Đến mội đợt tổng kết thì Phòng Quản lý phim sẽ gửi báo cáo thống kê về các phim trong kho xem phim nào hết hạn bản </w:t>
+      </w:r>
+      <w:proofErr w:type="gramStart"/>
+      <w:r>
+        <w:rPr>
+          <w:lang w:val="fr-FR"/>
+        </w:rPr>
+        <w:t>quyền ,</w:t>
+      </w:r>
+      <w:proofErr w:type="gramEnd"/>
+      <w:r>
+        <w:rPr>
+          <w:lang w:val="fr-FR"/>
+        </w:rPr>
+        <w:t xml:space="preserve"> phim nào còn có thể sử dụng hoặc còn tiềm năng để  công chiếu thì sẽ tiếp tục sử dụng. Phòng Quản lý phòng phải đưa ra báo cáo về các hư hỏng cần phải sửa chữa.</w:t>
+      </w:r>
       <w:bookmarkStart w:id="21" w:name="_GoBack"/>
       <w:bookmarkEnd w:id="21"/>
     </w:p>
@@ -7003,6 +7219,7 @@
       </w:pPr>
       <w:bookmarkStart w:id="25" w:name="_Toc25660391"/>
       <w:r>
+        <w:lastRenderedPageBreak/>
         <w:t>Ước lượng</w:t>
       </w:r>
       <w:r>
@@ -7241,7 +7458,6 @@
       </w:pPr>
       <w:bookmarkStart w:id="31" w:name="_Toc25660397"/>
       <w:r>
-        <w:lastRenderedPageBreak/>
         <w:t>Ước lượng chất lượng</w:t>
       </w:r>
       <w:bookmarkEnd w:id="31"/>
@@ -7336,6 +7552,7 @@
       </w:pPr>
       <w:bookmarkStart w:id="32" w:name="_Toc25660398"/>
       <w:r>
+        <w:lastRenderedPageBreak/>
         <w:t>Phân tích thiết kế</w:t>
       </w:r>
       <w:bookmarkEnd w:id="32"/>
@@ -7691,7 +7908,6 @@
       </w:pPr>
       <w:bookmarkStart w:id="39" w:name="_Toc25660405"/>
       <w:r>
-        <w:lastRenderedPageBreak/>
         <w:t>Đóng dự án</w:t>
       </w:r>
       <w:bookmarkEnd w:id="39"/>
@@ -7758,6 +7974,7 @@
         </w:numPr>
       </w:pPr>
       <w:r>
+        <w:lastRenderedPageBreak/>
         <w:t>Phân bố commit của dự án (sáng chiều đêm…)</w:t>
       </w:r>
     </w:p>
@@ -8280,7 +8497,7 @@
         <w:color w:val="C00000"/>
         <w:lang w:eastAsia="ar-SA" w:bidi="ar-SA"/>
       </w:rPr>
-      <w:t>9</w:t>
+      <w:t>10</w:t>
     </w:r>
     <w:r>
       <w:rPr>
@@ -8329,7 +8546,7 @@
         <w:color w:val="C00000"/>
         <w:lang w:eastAsia="ar-SA" w:bidi="ar-SA"/>
       </w:rPr>
-      <w:t>11</w:t>
+      <w:t>12</w:t>
     </w:r>
     <w:r>
       <w:rPr>
@@ -13918,7 +14135,7 @@
 </file>
 
 <file path=customXml/itemProps1.xml><?xml version="1.0" encoding="utf-8"?>
-<ds:datastoreItem xmlns:ds="http://schemas.openxmlformats.org/officeDocument/2006/customXml" ds:itemID="{802B77BD-26C0-47F6-A80D-36D9F09E0A9C}">
+<ds:datastoreItem xmlns:ds="http://schemas.openxmlformats.org/officeDocument/2006/customXml" ds:itemID="{ADBF8823-64ED-421E-A549-2D1C20633F6C}">
   <ds:schemaRefs>
     <ds:schemaRef ds:uri="http://schemas.openxmlformats.org/officeDocument/2006/bibliography"/>
   </ds:schemaRefs>

</xml_diff>

<commit_message>
Mô hình mới sau khi áp dụng
</commit_message>
<xml_diff>
--- a/docs/MyProjectMgnt.docx
+++ b/docs/MyProjectMgnt.docx
@@ -3554,7 +3554,6 @@
           <w:color w:val="FF0000"/>
         </w:rPr>
       </w:pPr>
-      <w:proofErr w:type="gramStart"/>
       <w:r>
         <w:rPr>
           <w:b/>
@@ -3563,11 +3562,7 @@
         <w:t>references </w:t>
       </w:r>
       <w:r>
-        <w:t>:</w:t>
-      </w:r>
-      <w:proofErr w:type="gramEnd"/>
-      <w:r>
-        <w:t xml:space="preserve"> thư</w:t>
+        <w:t>: thư</w:t>
       </w:r>
       <w:r>
         <w:t xml:space="preserve"> mục chứa </w:t>
@@ -3821,23 +3816,13 @@
           <w:lang w:val="fr-FR"/>
         </w:rPr>
       </w:pPr>
-      <w:proofErr w:type="gramStart"/>
       <w:r>
         <w:rPr>
           <w:b/>
           <w:bCs/>
           <w:lang w:val="fr-FR"/>
         </w:rPr>
-        <w:t>sources:</w:t>
-      </w:r>
-      <w:proofErr w:type="gramEnd"/>
-      <w:r>
-        <w:rPr>
-          <w:b/>
-          <w:bCs/>
-          <w:lang w:val="fr-FR"/>
-        </w:rPr>
-        <w:t xml:space="preserve"> </w:t>
+        <w:t xml:space="preserve">sources: </w:t>
       </w:r>
       <w:r>
         <w:rPr>
@@ -4224,18 +4209,10 @@
         </w:numPr>
       </w:pPr>
       <w:r>
-        <w:t xml:space="preserve">Ở mỗi </w:t>
-      </w:r>
-      <w:proofErr w:type="gramStart"/>
-      <w:r>
-        <w:t>cột,</w:t>
-      </w:r>
-      <w:r>
-        <w:t xml:space="preserve">  yêu</w:t>
-      </w:r>
-      <w:proofErr w:type="gramEnd"/>
-      <w:r>
-        <w:t xml:space="preserve"> cầu t</w:t>
+        <w:t>Ở mỗi cột,</w:t>
+      </w:r>
+      <w:r>
+        <w:t xml:space="preserve">  yêu cầu t</w:t>
       </w:r>
       <w:r>
         <w:t>ạo ra</w:t>
@@ -5811,13 +5788,8 @@
         <w:t>…</w:t>
       </w:r>
       <w:r>
-        <w:t>……………………………………</w:t>
-      </w:r>
-      <w:proofErr w:type="gramStart"/>
-      <w:r>
-        <w:t>…..</w:t>
-      </w:r>
-      <w:proofErr w:type="gramEnd"/>
+        <w:t>………………………………………..</w:t>
+      </w:r>
       <w:r>
         <w:t>…..</w:t>
       </w:r>
@@ -6387,21 +6359,7 @@
         <w:rPr>
           <w:b/>
         </w:rPr>
-        <w:t xml:space="preserve">Không chồng </w:t>
-      </w:r>
-      <w:proofErr w:type="gramStart"/>
-      <w:r>
-        <w:rPr>
-          <w:b/>
-        </w:rPr>
-        <w:t>chéo :</w:t>
-      </w:r>
-      <w:proofErr w:type="gramEnd"/>
-      <w:r>
-        <w:rPr>
-          <w:b/>
-        </w:rPr>
-        <w:t xml:space="preserve"> </w:t>
+        <w:t xml:space="preserve">Không chồng chéo : </w:t>
       </w:r>
       <w:r>
         <w:t>Rà soát hệ thống, loại bỏ các công việc được thực hiện chồng chéo trước đây.</w:t>
@@ -6427,21 +6385,7 @@
         <w:rPr>
           <w:b/>
         </w:rPr>
-        <w:t xml:space="preserve">Chính </w:t>
-      </w:r>
-      <w:proofErr w:type="gramStart"/>
-      <w:r>
-        <w:rPr>
-          <w:b/>
-        </w:rPr>
-        <w:t>xác :</w:t>
-      </w:r>
-      <w:proofErr w:type="gramEnd"/>
-      <w:r>
-        <w:rPr>
-          <w:b/>
-        </w:rPr>
-        <w:t xml:space="preserve"> </w:t>
+        <w:t xml:space="preserve">Chính xác : </w:t>
       </w:r>
       <w:r>
         <w:t>việc cập nhật, chỉnh sửa lịch chiếu phim cần được thực hiện đồng bộ trên toàn hệ thống, hạn chế thấp nhất sai sót để nâng cao chất lượng phục vụ.</w:t>
@@ -6467,21 +6411,7 @@
         <w:rPr>
           <w:b/>
         </w:rPr>
-        <w:t xml:space="preserve">Xử lý nhanh </w:t>
-      </w:r>
-      <w:proofErr w:type="gramStart"/>
-      <w:r>
-        <w:rPr>
-          <w:b/>
-        </w:rPr>
-        <w:t>chóng :</w:t>
-      </w:r>
-      <w:proofErr w:type="gramEnd"/>
-      <w:r>
-        <w:rPr>
-          <w:b/>
-        </w:rPr>
-        <w:t xml:space="preserve"> </w:t>
+        <w:t xml:space="preserve">Xử lý nhanh chóng : </w:t>
       </w:r>
       <w:r>
         <w:t>Xử lý, đưa ra thống kê, danh sách ( phim sắp chiếu, danh sách phòng, số vé tối đa mỗi phòng ,…) cần nhanh chóng chính xác.</w:t>
@@ -6507,21 +6437,7 @@
         <w:rPr>
           <w:b/>
         </w:rPr>
-        <w:t xml:space="preserve">Tìm kiếm dễ </w:t>
-      </w:r>
-      <w:proofErr w:type="gramStart"/>
-      <w:r>
-        <w:rPr>
-          <w:b/>
-        </w:rPr>
-        <w:t>dàng :</w:t>
-      </w:r>
-      <w:proofErr w:type="gramEnd"/>
-      <w:r>
-        <w:rPr>
-          <w:b/>
-        </w:rPr>
-        <w:t xml:space="preserve"> </w:t>
+        <w:t xml:space="preserve">Tìm kiếm dễ dàng : </w:t>
       </w:r>
       <w:r>
         <w:t>Việc tra cứu thông tin liên quan đến danh sách phim, thời gian chiếu, … cần đơn giản, dễ dàng với hầu hết người sử dụng.</w:t>
@@ -6547,21 +6463,7 @@
         <w:rPr>
           <w:b/>
         </w:rPr>
-        <w:t xml:space="preserve">Hỗ trợ quản </w:t>
-      </w:r>
-      <w:proofErr w:type="gramStart"/>
-      <w:r>
-        <w:rPr>
-          <w:b/>
-        </w:rPr>
-        <w:t>lý :</w:t>
-      </w:r>
-      <w:proofErr w:type="gramEnd"/>
-      <w:r>
-        <w:rPr>
-          <w:b/>
-        </w:rPr>
-        <w:t xml:space="preserve"> </w:t>
+        <w:t xml:space="preserve">Hỗ trợ quản lý : </w:t>
       </w:r>
       <w:r>
         <w:t>Hệ thống có những phần chuyên biệt dành cho người quản trị, hỗ trợ sắp xếp lịch chiếu, quản lý thông số, dữ liệu của rạp chiếu phim.</w:t>
@@ -6587,31 +6489,17 @@
         <w:rPr>
           <w:b/>
         </w:rPr>
-        <w:t xml:space="preserve">An toàn và bảo mật dữ </w:t>
-      </w:r>
-      <w:proofErr w:type="gramStart"/>
+        <w:t xml:space="preserve">An toàn và bảo mật dữ liệu : </w:t>
+      </w:r>
+      <w:r>
+        <w:t>Hệ thống cần có độ tin cậy cao, dữ liệu được bảo đảm an toàn. Sử dụng các biện pháp xác thực, định danh người dùng để phân chia các chức năng cụ thể.</w:t>
+      </w:r>
       <w:r>
         <w:rPr>
           <w:b/>
         </w:rPr>
-        <w:t>liệu :</w:t>
-      </w:r>
-      <w:proofErr w:type="gramEnd"/>
-      <w:r>
-        <w:rPr>
-          <w:b/>
-        </w:rPr>
         <w:t xml:space="preserve"> </w:t>
       </w:r>
-      <w:r>
-        <w:t>Hệ thống cần có độ tin cậy cao, dữ liệu được bảo đảm an toàn. Sử dụng các biện pháp xác thực, định danh người dùng để phân chia các chức năng cụ thể.</w:t>
-      </w:r>
-      <w:r>
-        <w:rPr>
-          <w:b/>
-        </w:rPr>
-        <w:t xml:space="preserve"> </w:t>
-      </w:r>
     </w:p>
     <w:p>
       <w:pPr>
@@ -6642,16 +6530,8 @@
         <w:rPr>
           <w:rStyle w:val="Strong"/>
         </w:rPr>
-        <w:t xml:space="preserve">Bước </w:t>
-      </w:r>
-      <w:proofErr w:type="gramStart"/>
-      <w:r>
-        <w:rPr>
-          <w:rStyle w:val="Strong"/>
-        </w:rPr>
-        <w:t>1 :</w:t>
-      </w:r>
-      <w:proofErr w:type="gramEnd"/>
+        <w:t>Bước 1 :</w:t>
+      </w:r>
       <w:r>
         <w:rPr>
           <w:i/>
@@ -6689,16 +6569,8 @@
         <w:rPr>
           <w:rStyle w:val="Strong"/>
         </w:rPr>
-        <w:t xml:space="preserve">Bước </w:t>
-      </w:r>
-      <w:proofErr w:type="gramStart"/>
-      <w:r>
-        <w:rPr>
-          <w:rStyle w:val="Strong"/>
-        </w:rPr>
-        <w:t>2 :</w:t>
-      </w:r>
-      <w:proofErr w:type="gramEnd"/>
+        <w:t>Bước 2 :</w:t>
+      </w:r>
       <w:r>
         <w:rPr>
           <w:i/>
@@ -6723,43 +6595,21 @@
         <w:rPr>
           <w:lang w:val="fr-FR"/>
         </w:rPr>
-        <w:t xml:space="preserve">Sau khi nhận được phim mới, Phòng Quản Lý Phim sẽ nhanh chóng gửi lên Cục Điện Ảnh thuộc Bộ Văn Hóa, Thể Thao và Du Lịch Việt Nam để xin phép phát hành và phạm vi phổ biển của bộ phim. Vì vậy một số phim sẽ bị cắt một số đoạn do không phù hợp với văn hóa Việt Nam. Sau khi nhận được phạm vi trình chiếu Phòng Quản Lý phim sẽ dán mác cho phim để phân biệt phim này phục vụ cho đối tượng nào </w:t>
-      </w:r>
-      <w:proofErr w:type="gramStart"/>
-      <w:r>
+        <w:t>Sau khi nhận được phim mới, Phòng Quản Lý Phim sẽ nhanh chóng gửi lên Cục Điện Ảnh thuộc Bộ Văn Hóa, Thể Thao và Du Lịch Việt Nam để xin phép phát hành và phạm vi phổ biển của bộ phim. Vì vậy một số phim sẽ bị cắt một số đoạn do không phù hợp với văn hóa Việt Nam. Sau khi nhận được phạm vi trình chiếu Phòng Quản Lý phim sẽ dán mác cho phim để phân biệt phim này phục vụ cho đối tượng nào ( Ví dụ mác G là phim dài cho mọi lứa tuổi, mác NC16 là phim dành cho khán giả trên 16 tuổi, …) .</w:t>
+      </w:r>
+    </w:p>
+    <w:p>
+      <w:pPr>
         <w:rPr>
           <w:lang w:val="fr-FR"/>
         </w:rPr>
-        <w:t>( Ví</w:t>
-      </w:r>
-      <w:proofErr w:type="gramEnd"/>
-      <w:r>
-        <w:rPr>
-          <w:lang w:val="fr-FR"/>
-        </w:rPr>
-        <w:t xml:space="preserve"> dụ mác G là phim dài cho mọi lứa tuổi, mác NC16 là phim dành cho khán giả trên 16 tuổi, …) .</w:t>
-      </w:r>
-    </w:p>
-    <w:p>
-      <w:pPr>
-        <w:rPr>
-          <w:lang w:val="fr-FR"/>
-        </w:rPr>
       </w:pPr>
       <w:r>
         <w:rPr>
           <w:rStyle w:val="Strong"/>
         </w:rPr>
-        <w:t xml:space="preserve">Bước </w:t>
-      </w:r>
-      <w:proofErr w:type="gramStart"/>
-      <w:r>
-        <w:rPr>
-          <w:rStyle w:val="Strong"/>
-        </w:rPr>
-        <w:t>3 :</w:t>
-      </w:r>
-      <w:proofErr w:type="gramEnd"/>
+        <w:t>Bước 3 :</w:t>
+      </w:r>
       <w:r>
         <w:rPr>
           <w:i/>
@@ -6804,16 +6654,8 @@
         <w:rPr>
           <w:rStyle w:val="Strong"/>
         </w:rPr>
-        <w:t xml:space="preserve">Bước </w:t>
-      </w:r>
-      <w:proofErr w:type="gramStart"/>
-      <w:r>
-        <w:rPr>
-          <w:rStyle w:val="Strong"/>
-        </w:rPr>
-        <w:t>4 :</w:t>
-      </w:r>
-      <w:proofErr w:type="gramEnd"/>
+        <w:t>Bước 4 :</w:t>
+      </w:r>
       <w:r>
         <w:rPr>
           <w:i/>
@@ -6838,43 +6680,21 @@
         <w:rPr>
           <w:lang w:val="fr-FR"/>
         </w:rPr>
-        <w:t xml:space="preserve">Phòng Quản lý phòng chiếu sẽ lên danh sách chi tiết </w:t>
-      </w:r>
-      <w:proofErr w:type="gramStart"/>
-      <w:r>
+        <w:t>Phòng Quản lý phòng chiếu sẽ lên danh sách chi tiết ( số chỗ ngồi, loại phòng là 3D hay 2D, phòng VIP hay phòng thường ,… ) về các phòng có thể dùng để chiếu phim và chuyển cho Phòng Quản lý lịch chiếu phim. Sơ đồ của các phòng cũng được chuyển cho Phòng Quản lý bán vé.</w:t>
+      </w:r>
+    </w:p>
+    <w:p>
+      <w:pPr>
         <w:rPr>
           <w:lang w:val="fr-FR"/>
         </w:rPr>
-        <w:t>( số</w:t>
-      </w:r>
-      <w:proofErr w:type="gramEnd"/>
-      <w:r>
-        <w:rPr>
-          <w:lang w:val="fr-FR"/>
-        </w:rPr>
-        <w:t xml:space="preserve"> chỗ ngồi, loại phòng là 3D hay 2D, phòng VIP hay phòng thường ,… ) về các phòng có thể dùng để chiếu phim và chuyển cho Phòng Quản lý lịch chiếu phim. Sơ đồ của các phòng cũng được chuyển cho Phòng Quản lý bán vé.</w:t>
-      </w:r>
-    </w:p>
-    <w:p>
-      <w:pPr>
-        <w:rPr>
-          <w:lang w:val="fr-FR"/>
-        </w:rPr>
       </w:pPr>
       <w:r>
         <w:rPr>
           <w:rStyle w:val="Strong"/>
         </w:rPr>
-        <w:t xml:space="preserve">Bước </w:t>
-      </w:r>
-      <w:proofErr w:type="gramStart"/>
-      <w:r>
-        <w:rPr>
-          <w:rStyle w:val="Strong"/>
-        </w:rPr>
-        <w:t>5 :</w:t>
-      </w:r>
-      <w:proofErr w:type="gramEnd"/>
+        <w:t>Bước 5 :</w:t>
+      </w:r>
       <w:r>
         <w:rPr>
           <w:i/>
@@ -6899,43 +6719,21 @@
         <w:rPr>
           <w:lang w:val="fr-FR"/>
         </w:rPr>
-        <w:t xml:space="preserve">Từ danh sách phòng và danh sách phim, Quản lý phim sẽ lên lịch chiếu phim chi tiết cho các phòng </w:t>
-      </w:r>
-      <w:proofErr w:type="gramStart"/>
-      <w:r>
+        <w:t>Từ danh sách phòng và danh sách phim, Quản lý phim sẽ lên lịch chiếu phim chi tiết cho các phòng ( phòng nào chiếu phim gì vào thời gian nào ). Khi hoàn thành quản lý lịch chiếu sẽ gửi lịch chiếu cho Phòng Quảng cáo và Marketing, gửi lịch chiếu kèm theo số vé tối đa của từng phòng cho bên kế toán.</w:t>
+      </w:r>
+    </w:p>
+    <w:p>
+      <w:pPr>
         <w:rPr>
           <w:lang w:val="fr-FR"/>
         </w:rPr>
-        <w:t>( phòng</w:t>
-      </w:r>
-      <w:proofErr w:type="gramEnd"/>
-      <w:r>
-        <w:rPr>
-          <w:lang w:val="fr-FR"/>
-        </w:rPr>
-        <w:t xml:space="preserve"> nào chiếu phim gì vào thời gian nào ). Khi hoàn thành quản lý lịch chiếu sẽ gửi lịch chiếu cho Phòng Quảng cáo và Marketing, gửi lịch chiếu kèm theo số vé tối đa của từng phòng cho bên kế toán.</w:t>
-      </w:r>
-    </w:p>
-    <w:p>
-      <w:pPr>
-        <w:rPr>
-          <w:lang w:val="fr-FR"/>
-        </w:rPr>
       </w:pPr>
       <w:r>
         <w:rPr>
           <w:rStyle w:val="Strong"/>
         </w:rPr>
-        <w:t xml:space="preserve">Bước </w:t>
-      </w:r>
-      <w:proofErr w:type="gramStart"/>
-      <w:r>
-        <w:rPr>
-          <w:rStyle w:val="Strong"/>
-        </w:rPr>
-        <w:t>6 :</w:t>
-      </w:r>
-      <w:proofErr w:type="gramEnd"/>
+        <w:t>Bước 6 :</w:t>
+      </w:r>
       <w:r>
         <w:rPr>
           <w:i/>
@@ -6960,21 +6758,26 @@
         <w:rPr>
           <w:lang w:val="fr-FR"/>
         </w:rPr>
-        <w:t xml:space="preserve">Trên cơ sở tiền mua bản quyền phim hoặc tiền thuê phim, công với chi phí đầu tư cơ sở vật chất hạ tầng, phòng chiếu loại nào, thời gian chiếu và các chi phí cho hoạt động quảng cáo, nhân </w:t>
-      </w:r>
-      <w:proofErr w:type="gramStart"/>
-      <w:r>
+        <w:t>Trên cơ sở tiền mua bản quyền phim hoặc tiền thuê phim, công với chi phí đầu tư cơ sở vật chất hạ tầng, phòng chiếu loại nào, thời gian chiếu và các chi phí cho hoạt động quảng cáo, nhân viên,… Bộ phận kế toán sẽ đưa ra giá vé cho mỗi phòng, mỗi bộ phim khác nhau rồi chuyển cho ban Quản lý bán vé.</w:t>
+      </w:r>
+    </w:p>
+    <w:p>
+      <w:pPr>
         <w:rPr>
           <w:lang w:val="fr-FR"/>
         </w:rPr>
-        <w:t>viên,…</w:t>
-      </w:r>
-      <w:proofErr w:type="gramEnd"/>
+      </w:pPr>
+      <w:r>
+        <w:rPr>
+          <w:rStyle w:val="Strong"/>
+        </w:rPr>
+        <w:t>Bước 7 :</w:t>
+      </w:r>
       <w:r>
         <w:rPr>
           <w:lang w:val="fr-FR"/>
         </w:rPr>
-        <w:t xml:space="preserve"> Bộ phận kế toán sẽ đưa ra giá vé cho mỗi phòng, mỗi bộ phim khác nhau rồi chuyển cho ban Quản lý bán vé.</w:t>
+        <w:t xml:space="preserve"> Quảng cáo và marketing</w:t>
       </w:r>
     </w:p>
     <w:p>
@@ -6985,72 +6788,23 @@
       </w:pPr>
       <w:r>
         <w:rPr>
+          <w:lang w:val="fr-FR"/>
+        </w:rPr>
+        <w:t>Sau khi nhận được lịch chiếu phim cụ thể thì Phòng Quảng cáo và Marketing sẽ post lên website của rạp, hoặc các trang mạng xã hội có sức ảnh hưởng lớn; tổ chức dán poster, áp phích, treo bandroll ( băng rôn ) để quảng bá cho phim, thông báo lịch chiếu của phim và giá vé cho từng phòng trong từng thời điểm.</w:t>
+      </w:r>
+    </w:p>
+    <w:p>
+      <w:pPr>
+        <w:rPr>
+          <w:lang w:val="fr-FR"/>
+        </w:rPr>
+      </w:pPr>
+      <w:r>
+        <w:rPr>
           <w:rStyle w:val="Strong"/>
         </w:rPr>
-        <w:t xml:space="preserve">Bước </w:t>
-      </w:r>
-      <w:proofErr w:type="gramStart"/>
-      <w:r>
-        <w:rPr>
-          <w:rStyle w:val="Strong"/>
-        </w:rPr>
-        <w:t>7 :</w:t>
-      </w:r>
-      <w:proofErr w:type="gramEnd"/>
-      <w:r>
-        <w:rPr>
-          <w:lang w:val="fr-FR"/>
-        </w:rPr>
-        <w:t xml:space="preserve"> Quảng cáo và marketing</w:t>
-      </w:r>
-    </w:p>
-    <w:p>
-      <w:pPr>
-        <w:rPr>
-          <w:lang w:val="fr-FR"/>
-        </w:rPr>
-      </w:pPr>
-      <w:r>
-        <w:rPr>
-          <w:lang w:val="fr-FR"/>
-        </w:rPr>
-        <w:t xml:space="preserve">Sau khi nhận được lịch chiếu phim cụ thể thì Phòng Quảng cáo và Marketing sẽ post lên website của rạp, hoặc các trang mạng xã hội có sức ảnh hưởng </w:t>
-      </w:r>
-      <w:proofErr w:type="gramStart"/>
-      <w:r>
-        <w:rPr>
-          <w:lang w:val="fr-FR"/>
-        </w:rPr>
-        <w:t>lớn;</w:t>
-      </w:r>
-      <w:proofErr w:type="gramEnd"/>
-      <w:r>
-        <w:rPr>
-          <w:lang w:val="fr-FR"/>
-        </w:rPr>
-        <w:t xml:space="preserve"> tổ chức dán poster, áp phích, treo bandroll ( băng rôn ) để quảng bá cho phim, thông báo lịch chiếu của phim và giá vé cho từng phòng trong từng thời điểm.</w:t>
-      </w:r>
-    </w:p>
-    <w:p>
-      <w:pPr>
-        <w:rPr>
-          <w:lang w:val="fr-FR"/>
-        </w:rPr>
-      </w:pPr>
-      <w:r>
-        <w:rPr>
-          <w:rStyle w:val="Strong"/>
-        </w:rPr>
-        <w:t xml:space="preserve">Bước </w:t>
-      </w:r>
-      <w:proofErr w:type="gramStart"/>
-      <w:r>
-        <w:rPr>
-          <w:rStyle w:val="Strong"/>
-        </w:rPr>
-        <w:t>8 :</w:t>
-      </w:r>
-      <w:proofErr w:type="gramEnd"/>
+        <w:t>Bước 8 :</w:t>
+      </w:r>
       <w:r>
         <w:rPr>
           <w:i/>
@@ -7088,16 +6842,8 @@
         <w:rPr>
           <w:rStyle w:val="Strong"/>
         </w:rPr>
-        <w:t xml:space="preserve">Bước </w:t>
-      </w:r>
-      <w:proofErr w:type="gramStart"/>
-      <w:r>
-        <w:rPr>
-          <w:rStyle w:val="Strong"/>
-        </w:rPr>
-        <w:t>9 :</w:t>
-      </w:r>
-      <w:proofErr w:type="gramEnd"/>
+        <w:t>Bước 9 :</w:t>
+      </w:r>
       <w:r>
         <w:rPr>
           <w:i/>
@@ -7117,41 +6863,42 @@
         <w:rPr>
           <w:lang w:val="fr-FR"/>
         </w:rPr>
-        <w:t xml:space="preserve">Sau mỗi đợi chiếu phim Phòng bán vé sẽ thống kê số lượng vé bán, số lượng vé hủy hoặc chuyển thời gian, báo cáo doanh thu thu được sau khi bán vé, gửi báo cáo này cho Phòng kế toán lập báo cáo gửi lên Ban giám đốc. Đến mội đợt tổng kết thì Phòng Quản lý phim sẽ gửi báo cáo thống kê về các phim trong kho xem phim nào hết hạn bản </w:t>
-      </w:r>
-      <w:proofErr w:type="gramStart"/>
-      <w:r>
-        <w:rPr>
-          <w:lang w:val="fr-FR"/>
-        </w:rPr>
-        <w:t>quyền ,</w:t>
-      </w:r>
-      <w:proofErr w:type="gramEnd"/>
-      <w:r>
-        <w:rPr>
-          <w:lang w:val="fr-FR"/>
-        </w:rPr>
-        <w:t xml:space="preserve"> phim nào còn có thể sử dụng hoặc còn tiềm năng để  công chiếu thì sẽ tiếp tục sử dụng. Phòng Quản lý phòng phải đưa ra báo cáo về các hư hỏng cần phải sửa chữa.</w:t>
-      </w:r>
-      <w:bookmarkStart w:id="21" w:name="_GoBack"/>
+        <w:t>Sau mỗi đợi chiếu phim Phòng bán vé sẽ thống kê số lượng vé bán, số lượng vé hủy hoặc chuyển thời gian, báo cáo doanh thu thu được sau khi bán vé, gửi báo cáo này cho Phòng kế toán lập báo cáo gửi lên Ban giám đốc. Đến mội đợt tổng kết thì Phòng Quản lý phim sẽ gửi báo cáo thống kê về các phim trong kho xem phim nào hết hạn bản quyền , phim nào còn có thể sử dụng hoặc còn tiềm năng để  công chiếu thì sẽ tiếp tục sử dụng. Phòng Quản lý phòng phải đưa ra báo cáo về các hư hỏng cần phải sửa chữa.</w:t>
+      </w:r>
+    </w:p>
+    <w:p>
+      <w:pPr>
+        <w:pStyle w:val="Heading2"/>
+      </w:pPr>
+      <w:bookmarkStart w:id="21" w:name="_Toc25660388"/>
+      <w:r>
+        <w:t>Mô hình hoạt động dự kiến sau khi áp dụng sản phẩm mới</w:t>
+      </w:r>
       <w:bookmarkEnd w:id="21"/>
     </w:p>
     <w:p>
+      <w:r>
+        <w:t>Khi được áp dụng vào thực tế, phần mềm có thể giúp việc quản lý phòng chiếu, suất chiếu, giá vé một cách dễ dàng hơn.</w:t>
+      </w:r>
+    </w:p>
+    <w:p>
+      <w:r>
+        <w:t>Ngoài ra, phần mềm còn giúp khách hang, khán giả đến xem phim chủ động hơn trong việc mua vé vì có thể mua vé trực tuyến, giúp giảm thiểu thời gian, công sức đi lại.</w:t>
+      </w:r>
+    </w:p>
+    <w:p/>
+    <w:p/>
+    <w:p>
+      <w:bookmarkStart w:id="22" w:name="_GoBack"/>
+      <w:bookmarkEnd w:id="22"/>
+    </w:p>
+    <w:p>
       <w:pPr>
         <w:pStyle w:val="Heading2"/>
       </w:pPr>
-      <w:bookmarkStart w:id="22" w:name="_Toc25660388"/>
-      <w:r>
-        <w:t>Mô hình hoạt động dự kiến sau khi áp dụng sản phẩm mới</w:t>
-      </w:r>
-      <w:bookmarkEnd w:id="22"/>
-    </w:p>
-    <w:p>
-      <w:pPr>
-        <w:pStyle w:val="Heading2"/>
-      </w:pPr>
       <w:bookmarkStart w:id="23" w:name="_Toc25660389"/>
       <w:r>
+        <w:lastRenderedPageBreak/>
         <w:t>Phạm vi</w:t>
       </w:r>
       <w:r>
@@ -7219,7 +6966,6 @@
       </w:pPr>
       <w:bookmarkStart w:id="25" w:name="_Toc25660391"/>
       <w:r>
-        <w:lastRenderedPageBreak/>
         <w:t>Ước lượng</w:t>
       </w:r>
       <w:r>
@@ -7403,21 +7149,7 @@
         <w:rPr>
           <w:i/>
         </w:rPr>
-        <w:t xml:space="preserve">phát </w:t>
-      </w:r>
-      <w:proofErr w:type="gramStart"/>
-      <w:r>
-        <w:rPr>
-          <w:i/>
-        </w:rPr>
-        <w:t>triển  +</w:t>
-      </w:r>
-      <w:proofErr w:type="gramEnd"/>
-      <w:r>
-        <w:rPr>
-          <w:i/>
-        </w:rPr>
-        <w:t xml:space="preserve">  Chi phí kiểm thử</w:t>
+        <w:t>phát triển  +  Chi phí kiểm thử</w:t>
       </w:r>
     </w:p>
     <w:p>
@@ -8497,7 +8229,7 @@
         <w:color w:val="C00000"/>
         <w:lang w:eastAsia="ar-SA" w:bidi="ar-SA"/>
       </w:rPr>
-      <w:t>10</w:t>
+      <w:t>9</w:t>
     </w:r>
     <w:r>
       <w:rPr>
@@ -14135,7 +13867,7 @@
 </file>
 
 <file path=customXml/itemProps1.xml><?xml version="1.0" encoding="utf-8"?>
-<ds:datastoreItem xmlns:ds="http://schemas.openxmlformats.org/officeDocument/2006/customXml" ds:itemID="{ADBF8823-64ED-421E-A549-2D1C20633F6C}">
+<ds:datastoreItem xmlns:ds="http://schemas.openxmlformats.org/officeDocument/2006/customXml" ds:itemID="{19460178-1934-4B82-8734-60A6ECE2BA0F}">
   <ds:schemaRefs>
     <ds:schemaRef ds:uri="http://schemas.openxmlformats.org/officeDocument/2006/bibliography"/>
   </ds:schemaRefs>

</xml_diff>

<commit_message>
update tổng giá thành ước lượng
</commit_message>
<xml_diff>
--- a/docs/MyProjectMgnt.docx
+++ b/docs/MyProjectMgnt.docx
@@ -6956,7 +6956,29 @@
           <w:i/>
           <w:lang w:val="vi-VN"/>
         </w:rPr>
-        <w:t>: 200 triêu (server: 120 triệu, 30 triệu chi phí vẫn hành, 50 triệu cho quá quản lý hành chính và phát sinh)</w:t>
+        <w:t xml:space="preserve">: 200 triêu (server: 120 triệu, 30 triệu chi phí vẫn hành, 50 triệu cho quản lý hành chính và </w:t>
+      </w:r>
+      <w:r>
+        <w:rPr>
+          <w:i/>
+        </w:rPr>
+        <w:t>các</w:t>
+      </w:r>
+      <w:r>
+        <w:rPr>
+          <w:i/>
+          <w:lang w:val="vi-VN"/>
+        </w:rPr>
+        <w:t xml:space="preserve"> chi phí </w:t>
+      </w:r>
+      <w:bookmarkStart w:id="19" w:name="_GoBack"/>
+      <w:bookmarkEnd w:id="19"/>
+      <w:r>
+        <w:rPr>
+          <w:i/>
+          <w:lang w:val="vi-VN"/>
+        </w:rPr>
+        <w:t>phát sinh)</w:t>
       </w:r>
     </w:p>
     <w:p>
@@ -7010,11 +7032,11 @@
       <w:pPr>
         <w:pStyle w:val="Heading1"/>
       </w:pPr>
-      <w:bookmarkStart w:id="19" w:name="_Toc25660397"/>
+      <w:bookmarkStart w:id="20" w:name="_Toc25660397"/>
       <w:r>
         <w:t>Ước lượng chất lượng</w:t>
       </w:r>
-      <w:bookmarkEnd w:id="19"/>
+      <w:bookmarkEnd w:id="20"/>
     </w:p>
     <w:p>
       <w:pPr>
@@ -7262,8 +7284,6 @@
         </w:rPr>
         <w:t xml:space="preserve"> 15 dòng)</w:t>
       </w:r>
-      <w:bookmarkStart w:id="20" w:name="_GoBack"/>
-      <w:bookmarkEnd w:id="20"/>
     </w:p>
     <w:p>
       <w:pPr>
@@ -14293,7 +14313,7 @@
 </file>
 
 <file path=customXml/itemProps1.xml><?xml version="1.0" encoding="utf-8"?>
-<ds:datastoreItem xmlns:ds="http://schemas.openxmlformats.org/officeDocument/2006/customXml" ds:itemID="{523D42CE-871F-4D95-A31D-3CC985946410}">
+<ds:datastoreItem xmlns:ds="http://schemas.openxmlformats.org/officeDocument/2006/customXml" ds:itemID="{50EDC920-06DE-460C-ACE7-A12EB2672396}">
   <ds:schemaRefs>
     <ds:schemaRef ds:uri="http://schemas.openxmlformats.org/officeDocument/2006/bibliography"/>
   </ds:schemaRefs>

</xml_diff>

<commit_message>
Thay doi trang bia
</commit_message>
<xml_diff>
--- a/docs/MyProjectMgnt.docx
+++ b/docs/MyProjectMgnt.docx
@@ -5886,9 +5886,12 @@
       <w:pPr>
         <w:pStyle w:val="TOC3"/>
         <w:sectPr>
-          <w:headerReference w:type="default" r:id="rId14"/>
-          <w:footerReference w:type="default" r:id="rId15"/>
-          <w:footerReference w:type="first" r:id="rId16"/>
+          <w:headerReference w:type="even" r:id="rId14"/>
+          <w:headerReference w:type="default" r:id="rId15"/>
+          <w:footerReference w:type="even" r:id="rId16"/>
+          <w:footerReference w:type="default" r:id="rId17"/>
+          <w:headerReference w:type="first" r:id="rId18"/>
+          <w:footerReference w:type="first" r:id="rId19"/>
           <w:footnotePr>
             <w:pos w:val="beneathText"/>
           </w:footnotePr>
@@ -5905,25 +5908,25 @@
       <w:pPr>
         <w:pStyle w:val="Heading1"/>
       </w:pPr>
-      <w:bookmarkStart w:id="0" w:name="_Toc25660378"/>
+      <w:bookmarkStart w:id="1" w:name="_Toc25660378"/>
       <w:r>
         <w:lastRenderedPageBreak/>
         <w:t>Giới thiệu dự án</w:t>
       </w:r>
-      <w:bookmarkEnd w:id="0"/>
+      <w:bookmarkEnd w:id="1"/>
     </w:p>
     <w:p>
       <w:pPr>
         <w:pStyle w:val="Heading2"/>
       </w:pPr>
-      <w:bookmarkStart w:id="1" w:name="_Toc25660379"/>
+      <w:bookmarkStart w:id="2" w:name="_Toc25660379"/>
       <w:r>
         <w:t xml:space="preserve">Mô tả </w:t>
       </w:r>
       <w:r>
         <w:t>dự án</w:t>
       </w:r>
-      <w:bookmarkEnd w:id="1"/>
+      <w:bookmarkEnd w:id="2"/>
     </w:p>
     <w:p>
       <w:pPr>
@@ -5944,11 +5947,11 @@
       <w:pPr>
         <w:pStyle w:val="Heading2"/>
       </w:pPr>
-      <w:bookmarkStart w:id="2" w:name="_Toc25660380"/>
+      <w:bookmarkStart w:id="3" w:name="_Toc25660380"/>
       <w:r>
         <w:t>Công cụ quản lý</w:t>
       </w:r>
-      <w:bookmarkEnd w:id="2"/>
+      <w:bookmarkEnd w:id="3"/>
     </w:p>
     <w:p>
       <w:r>
@@ -6056,21 +6059,21 @@
       <w:pPr>
         <w:pStyle w:val="Heading1"/>
       </w:pPr>
-      <w:bookmarkStart w:id="3" w:name="_Toc25660381"/>
+      <w:bookmarkStart w:id="4" w:name="_Toc25660381"/>
       <w:r>
         <w:t>Các nhân sự tham gia dự án</w:t>
       </w:r>
-      <w:bookmarkEnd w:id="3"/>
+      <w:bookmarkEnd w:id="4"/>
     </w:p>
     <w:p>
       <w:pPr>
         <w:pStyle w:val="Heading2"/>
       </w:pPr>
-      <w:bookmarkStart w:id="4" w:name="_Toc25660382"/>
+      <w:bookmarkStart w:id="5" w:name="_Toc25660382"/>
       <w:r>
         <w:t>Thông tin liên hệ phía khách hàng</w:t>
       </w:r>
-      <w:bookmarkEnd w:id="4"/>
+      <w:bookmarkEnd w:id="5"/>
     </w:p>
     <w:p>
       <w:pPr>
@@ -6135,11 +6138,11 @@
       <w:pPr>
         <w:pStyle w:val="Heading2"/>
       </w:pPr>
-      <w:bookmarkStart w:id="5" w:name="_Toc25660383"/>
+      <w:bookmarkStart w:id="6" w:name="_Toc25660383"/>
       <w:r>
         <w:t>Thông tin liên hệ phía công ty</w:t>
       </w:r>
-      <w:bookmarkEnd w:id="5"/>
+      <w:bookmarkEnd w:id="6"/>
     </w:p>
     <w:p>
       <w:pPr>
@@ -6269,11 +6272,11 @@
       <w:pPr>
         <w:pStyle w:val="Heading2"/>
       </w:pPr>
-      <w:bookmarkStart w:id="6" w:name="_Toc25660384"/>
+      <w:bookmarkStart w:id="7" w:name="_Toc25660384"/>
       <w:r>
         <w:t>Phân chia vai trò của thành viên dự án và khách hàng</w:t>
       </w:r>
-      <w:bookmarkEnd w:id="6"/>
+      <w:bookmarkEnd w:id="7"/>
     </w:p>
     <w:p>
       <w:pPr>
@@ -6371,28 +6374,28 @@
       <w:pPr>
         <w:pStyle w:val="Heading1"/>
       </w:pPr>
-      <w:bookmarkStart w:id="7" w:name="_Toc25660385"/>
+      <w:bookmarkStart w:id="8" w:name="_Toc25660385"/>
       <w:r>
         <w:lastRenderedPageBreak/>
         <w:t>Khảo sát dự án</w:t>
       </w:r>
-      <w:bookmarkEnd w:id="7"/>
+      <w:bookmarkEnd w:id="8"/>
     </w:p>
     <w:p>
       <w:pPr>
         <w:pStyle w:val="Heading2"/>
       </w:pPr>
-      <w:bookmarkStart w:id="8" w:name="_Toc25660386"/>
+      <w:bookmarkStart w:id="9" w:name="_Toc25660386"/>
       <w:r>
         <w:t>Yêu cầu khách hàng</w:t>
       </w:r>
-      <w:bookmarkEnd w:id="8"/>
+      <w:bookmarkEnd w:id="9"/>
     </w:p>
     <w:p>
       <w:pPr>
         <w:pStyle w:val="Heading2"/>
       </w:pPr>
-      <w:bookmarkStart w:id="9" w:name="_Toc25660387"/>
+      <w:bookmarkStart w:id="10" w:name="_Toc25660387"/>
       <w:r>
         <w:t xml:space="preserve">Mô hình </w:t>
       </w:r>
@@ -6405,40 +6408,40 @@
       <w:r>
         <w:t xml:space="preserve"> – nghiệp vụ</w:t>
       </w:r>
-      <w:bookmarkEnd w:id="9"/>
+      <w:bookmarkEnd w:id="10"/>
     </w:p>
     <w:p>
       <w:pPr>
         <w:pStyle w:val="Heading2"/>
       </w:pPr>
-      <w:bookmarkStart w:id="10" w:name="_Toc25660388"/>
+      <w:bookmarkStart w:id="11" w:name="_Toc25660388"/>
       <w:r>
         <w:t>Mô hình hoạt động dự kiến sau khi áp dụng sản phẩm mới</w:t>
       </w:r>
-      <w:bookmarkEnd w:id="10"/>
+      <w:bookmarkEnd w:id="11"/>
     </w:p>
     <w:p>
       <w:pPr>
         <w:pStyle w:val="Heading2"/>
       </w:pPr>
-      <w:bookmarkStart w:id="11" w:name="_Toc25660389"/>
+      <w:bookmarkStart w:id="12" w:name="_Toc25660389"/>
       <w:r>
         <w:t>Phạm vi</w:t>
       </w:r>
       <w:r>
         <w:t xml:space="preserve"> dự án</w:t>
       </w:r>
-      <w:bookmarkEnd w:id="11"/>
+      <w:bookmarkEnd w:id="12"/>
     </w:p>
     <w:p>
       <w:pPr>
         <w:pStyle w:val="Heading1"/>
       </w:pPr>
-      <w:bookmarkStart w:id="12" w:name="_Toc25660390"/>
+      <w:bookmarkStart w:id="13" w:name="_Toc25660390"/>
       <w:r>
         <w:t>Giao tiếp/Trao đổi thông tin</w:t>
       </w:r>
-      <w:bookmarkEnd w:id="12"/>
+      <w:bookmarkEnd w:id="13"/>
     </w:p>
     <w:p>
       <w:pPr>
@@ -6488,24 +6491,24 @@
       <w:pPr>
         <w:pStyle w:val="Heading1"/>
       </w:pPr>
-      <w:bookmarkStart w:id="13" w:name="_Toc25660391"/>
+      <w:bookmarkStart w:id="14" w:name="_Toc25660391"/>
       <w:r>
         <w:t>Ước lượng</w:t>
       </w:r>
       <w:r>
         <w:t xml:space="preserve"> chung</w:t>
       </w:r>
-      <w:bookmarkEnd w:id="13"/>
+      <w:bookmarkEnd w:id="14"/>
     </w:p>
     <w:p>
       <w:pPr>
         <w:pStyle w:val="Heading2"/>
       </w:pPr>
-      <w:bookmarkStart w:id="14" w:name="_Toc25660392"/>
+      <w:bookmarkStart w:id="15" w:name="_Toc25660392"/>
       <w:r>
         <w:t>Ước lượng tính năng</w:t>
       </w:r>
-      <w:bookmarkEnd w:id="14"/>
+      <w:bookmarkEnd w:id="15"/>
     </w:p>
     <w:p>
       <w:pPr>
@@ -6526,11 +6529,11 @@
       <w:pPr>
         <w:pStyle w:val="Heading2"/>
       </w:pPr>
-      <w:bookmarkStart w:id="15" w:name="_Toc25660393"/>
+      <w:bookmarkStart w:id="16" w:name="_Toc25660393"/>
       <w:r>
         <w:t>Work Breakdown Structure</w:t>
       </w:r>
-      <w:bookmarkEnd w:id="15"/>
+      <w:bookmarkEnd w:id="16"/>
     </w:p>
     <w:p>
       <w:pPr>
@@ -6587,11 +6590,11 @@
       <w:pPr>
         <w:pStyle w:val="Heading2"/>
       </w:pPr>
-      <w:bookmarkStart w:id="16" w:name="_Toc25660394"/>
+      <w:bookmarkStart w:id="17" w:name="_Toc25660394"/>
       <w:r>
         <w:t>Ước lượng thời gian</w:t>
       </w:r>
-      <w:bookmarkEnd w:id="16"/>
+      <w:bookmarkEnd w:id="17"/>
     </w:p>
     <w:p>
       <w:pPr>
@@ -6640,22 +6643,22 @@
       <w:pPr>
         <w:pStyle w:val="Heading2"/>
       </w:pPr>
-      <w:bookmarkStart w:id="17" w:name="_Toc25660395"/>
+      <w:bookmarkStart w:id="18" w:name="_Toc25660395"/>
       <w:r>
         <w:t>Ước lượng rủi ro</w:t>
       </w:r>
-      <w:bookmarkEnd w:id="17"/>
+      <w:bookmarkEnd w:id="18"/>
     </w:p>
     <w:p/>
     <w:p>
       <w:pPr>
         <w:pStyle w:val="Heading1"/>
       </w:pPr>
-      <w:bookmarkStart w:id="18" w:name="_Toc25660396"/>
+      <w:bookmarkStart w:id="19" w:name="_Toc25660396"/>
       <w:r>
         <w:t>Ước lượng giá thành</w:t>
       </w:r>
-      <w:bookmarkEnd w:id="18"/>
+      <w:bookmarkEnd w:id="19"/>
     </w:p>
     <w:p>
       <w:pPr>
@@ -6726,11 +6729,11 @@
       <w:pPr>
         <w:pStyle w:val="Heading1"/>
       </w:pPr>
-      <w:bookmarkStart w:id="19" w:name="_Toc25660397"/>
+      <w:bookmarkStart w:id="20" w:name="_Toc25660397"/>
       <w:r>
         <w:t>Ước lượng chất lượng</w:t>
       </w:r>
-      <w:bookmarkEnd w:id="19"/>
+      <w:bookmarkEnd w:id="20"/>
     </w:p>
     <w:p>
       <w:pPr>
@@ -6820,12 +6823,12 @@
       <w:pPr>
         <w:pStyle w:val="Heading1"/>
       </w:pPr>
-      <w:bookmarkStart w:id="20" w:name="_Toc25660398"/>
+      <w:bookmarkStart w:id="21" w:name="_Toc25660398"/>
       <w:r>
         <w:lastRenderedPageBreak/>
         <w:t>Phân tích thiết kế</w:t>
       </w:r>
-      <w:bookmarkEnd w:id="20"/>
+      <w:bookmarkEnd w:id="21"/>
       <w:r>
         <w:t xml:space="preserve"> </w:t>
       </w:r>
@@ -6837,14 +6840,14 @@
           <w:lang w:eastAsia="en-US" w:bidi="ar-SA"/>
         </w:rPr>
       </w:pPr>
-      <w:bookmarkStart w:id="21" w:name="_Toc25660399"/>
+      <w:bookmarkStart w:id="22" w:name="_Toc25660399"/>
       <w:r>
         <w:rPr>
           <w:lang w:eastAsia="en-US" w:bidi="ar-SA"/>
         </w:rPr>
         <w:t>Mô hình tích hợp phần cứng/phần mềm</w:t>
       </w:r>
-      <w:bookmarkEnd w:id="21"/>
+      <w:bookmarkEnd w:id="22"/>
     </w:p>
     <w:p>
       <w:pPr>
@@ -6913,7 +6916,7 @@
                     <pic:cNvPicPr/>
                   </pic:nvPicPr>
                   <pic:blipFill>
-                    <a:blip r:embed="rId17"/>
+                    <a:blip r:embed="rId20"/>
                     <a:stretch>
                       <a:fillRect/>
                     </a:stretch>
@@ -6988,14 +6991,21 @@
           <w:lang w:eastAsia="en-US" w:bidi="ar-SA"/>
         </w:rPr>
       </w:pPr>
-      <w:bookmarkStart w:id="22" w:name="_Toc25660400"/>
+      <w:bookmarkStart w:id="23" w:name="_Toc25660400"/>
       <w:r>
         <w:rPr>
           <w:lang w:eastAsia="en-US" w:bidi="ar-SA"/>
         </w:rPr>
         <w:t>Giao diện</w:t>
       </w:r>
-      <w:bookmarkEnd w:id="22"/>
+      <w:bookmarkEnd w:id="23"/>
+    </w:p>
+    <w:p>
+      <w:pPr>
+        <w:rPr>
+          <w:lang w:eastAsia="en-US" w:bidi="ar-SA"/>
+        </w:rPr>
+      </w:pPr>
     </w:p>
     <w:p>
       <w:pPr>
@@ -7008,6 +7018,7 @@
         <w:rPr>
           <w:noProof/>
         </w:rPr>
+        <w:lastRenderedPageBreak/>
         <w:drawing>
           <wp:inline distT="0" distB="0" distL="0" distR="0" wp14:anchorId="021FF907" wp14:editId="7D75F759">
             <wp:extent cx="3663912" cy="3175279"/>
@@ -7024,7 +7035,7 @@
                     <pic:cNvPicPr/>
                   </pic:nvPicPr>
                   <pic:blipFill>
-                    <a:blip r:embed="rId18">
+                    <a:blip r:embed="rId21">
                       <a:extLst>
                         <a:ext uri="{28A0092B-C50C-407E-A947-70E740481C1C}">
                           <a14:useLocalDpi xmlns:a14="http://schemas.microsoft.com/office/drawing/2010/main" val="0"/>
@@ -7066,7 +7077,6 @@
           <w:iCs/>
           <w:lang w:eastAsia="en-US" w:bidi="ar-SA"/>
         </w:rPr>
-        <w:lastRenderedPageBreak/>
         <w:t xml:space="preserve">Hình 9: </w:t>
       </w:r>
       <w:r>
@@ -7085,14 +7095,15 @@
           <w:lang w:eastAsia="en-US" w:bidi="ar-SA"/>
         </w:rPr>
       </w:pPr>
-      <w:bookmarkStart w:id="23" w:name="_Toc25660401"/>
+      <w:bookmarkStart w:id="24" w:name="_Toc25660401"/>
       <w:r>
         <w:rPr>
           <w:lang w:eastAsia="en-US" w:bidi="ar-SA"/>
         </w:rPr>
+        <w:lastRenderedPageBreak/>
         <w:t>Cơ sở dữ liệu</w:t>
       </w:r>
-      <w:bookmarkEnd w:id="23"/>
+      <w:bookmarkEnd w:id="24"/>
     </w:p>
     <w:p>
       <w:pPr>
@@ -7120,7 +7131,7 @@
                     <pic:cNvPicPr/>
                   </pic:nvPicPr>
                   <pic:blipFill>
-                    <a:blip r:embed="rId19" cstate="print">
+                    <a:blip r:embed="rId22" cstate="print">
                       <a:extLst>
                         <a:ext uri="{28A0092B-C50C-407E-A947-70E740481C1C}">
                           <a14:useLocalDpi xmlns:a14="http://schemas.microsoft.com/office/drawing/2010/main" val="0"/>
@@ -7156,6 +7167,7 @@
           <w:lang w:eastAsia="en-US" w:bidi="ar-SA"/>
         </w:rPr>
       </w:pPr>
+      <w:bookmarkStart w:id="25" w:name="_Hlk27479596"/>
       <w:r>
         <w:rPr>
           <w:i/>
@@ -7180,14 +7192,15 @@
           <w:lang w:eastAsia="en-US" w:bidi="ar-SA"/>
         </w:rPr>
       </w:pPr>
-      <w:bookmarkStart w:id="24" w:name="_Toc25660402"/>
+      <w:bookmarkStart w:id="26" w:name="_Toc25660402"/>
+      <w:bookmarkEnd w:id="25"/>
       <w:r>
         <w:rPr>
           <w:lang w:eastAsia="en-US" w:bidi="ar-SA"/>
         </w:rPr>
         <w:t>Mạng</w:t>
       </w:r>
-      <w:bookmarkEnd w:id="24"/>
+      <w:bookmarkEnd w:id="26"/>
     </w:p>
     <w:p>
       <w:pPr>
@@ -7195,6 +7208,7 @@
           <w:lang w:eastAsia="en-US" w:bidi="ar-SA"/>
         </w:rPr>
       </w:pPr>
+      <w:bookmarkStart w:id="27" w:name="_Hlk27479665"/>
       <w:r>
         <w:rPr>
           <w:lang w:eastAsia="en-US" w:bidi="ar-SA"/>
@@ -7230,7 +7244,7 @@
                     <pic:cNvPicPr/>
                   </pic:nvPicPr>
                   <pic:blipFill>
-                    <a:blip r:embed="rId20">
+                    <a:blip r:embed="rId23">
                       <a:extLst>
                         <a:ext uri="{28A0092B-C50C-407E-A947-70E740481C1C}">
                           <a14:useLocalDpi xmlns:a14="http://schemas.microsoft.com/office/drawing/2010/main" val="0"/>
@@ -7279,23 +7293,22 @@
       <w:pPr>
         <w:pStyle w:val="Heading1"/>
       </w:pPr>
-      <w:bookmarkStart w:id="25" w:name="_Toc25660403"/>
+      <w:bookmarkStart w:id="28" w:name="_Toc25660403"/>
+      <w:bookmarkEnd w:id="27"/>
       <w:r>
         <w:t>Giám sát dự án</w:t>
       </w:r>
-      <w:bookmarkStart w:id="26" w:name="_GoBack"/>
-      <w:bookmarkEnd w:id="25"/>
-      <w:bookmarkEnd w:id="26"/>
+      <w:bookmarkEnd w:id="28"/>
     </w:p>
     <w:p>
       <w:pPr>
         <w:pStyle w:val="Heading2"/>
       </w:pPr>
-      <w:bookmarkStart w:id="27" w:name="_Toc25660404"/>
+      <w:bookmarkStart w:id="29" w:name="_Toc25660404"/>
       <w:r>
         <w:t>Trả lời câu hỏi</w:t>
       </w:r>
-      <w:bookmarkEnd w:id="27"/>
+      <w:bookmarkEnd w:id="29"/>
     </w:p>
     <w:p>
       <w:pPr>
@@ -7560,11 +7573,11 @@
       <w:pPr>
         <w:pStyle w:val="Heading1"/>
       </w:pPr>
-      <w:bookmarkStart w:id="28" w:name="_Toc25660405"/>
+      <w:bookmarkStart w:id="30" w:name="_Toc25660405"/>
       <w:r>
         <w:t>Đóng dự án</w:t>
       </w:r>
-      <w:bookmarkEnd w:id="28"/>
+      <w:bookmarkEnd w:id="30"/>
     </w:p>
     <w:p>
       <w:r>
@@ -7575,11 +7588,11 @@
       <w:pPr>
         <w:pStyle w:val="Heading2"/>
       </w:pPr>
-      <w:bookmarkStart w:id="29" w:name="_Toc25660406"/>
+      <w:bookmarkStart w:id="31" w:name="_Toc25660406"/>
       <w:r>
         <w:t>Quản lý mã nguồn</w:t>
       </w:r>
-      <w:bookmarkEnd w:id="29"/>
+      <w:bookmarkEnd w:id="31"/>
     </w:p>
     <w:p>
       <w:r>
@@ -7683,11 +7696,11 @@
       <w:pPr>
         <w:pStyle w:val="Heading2"/>
       </w:pPr>
-      <w:bookmarkStart w:id="30" w:name="_Toc25660407"/>
+      <w:bookmarkStart w:id="32" w:name="_Toc25660407"/>
       <w:r>
         <w:t>Quản lý công việc</w:t>
       </w:r>
-      <w:bookmarkEnd w:id="30"/>
+      <w:bookmarkEnd w:id="32"/>
     </w:p>
     <w:p>
       <w:r>
@@ -7752,14 +7765,14 @@
           <w:lang w:eastAsia="en-US" w:bidi="ar-SA"/>
         </w:rPr>
       </w:pPr>
-      <w:bookmarkStart w:id="31" w:name="_Toc25660408"/>
+      <w:bookmarkStart w:id="33" w:name="_Toc25660408"/>
       <w:r>
         <w:rPr>
           <w:lang w:eastAsia="en-US" w:bidi="ar-SA"/>
         </w:rPr>
         <w:t>Danh mục tài liệu liên quan</w:t>
       </w:r>
-      <w:bookmarkEnd w:id="31"/>
+      <w:bookmarkEnd w:id="33"/>
     </w:p>
     <w:p>
       <w:pPr>
@@ -7787,12 +7800,12 @@
     <w:p/>
     <w:p/>
     <w:sectPr>
-      <w:headerReference w:type="even" r:id="rId21"/>
-      <w:headerReference w:type="default" r:id="rId22"/>
-      <w:footerReference w:type="even" r:id="rId23"/>
-      <w:footerReference w:type="default" r:id="rId24"/>
-      <w:headerReference w:type="first" r:id="rId25"/>
-      <w:footerReference w:type="first" r:id="rId26"/>
+      <w:headerReference w:type="even" r:id="rId24"/>
+      <w:headerReference w:type="default" r:id="rId25"/>
+      <w:footerReference w:type="even" r:id="rId26"/>
+      <w:footerReference w:type="default" r:id="rId27"/>
+      <w:headerReference w:type="first" r:id="rId28"/>
+      <w:footerReference w:type="first" r:id="rId29"/>
       <w:footnotePr>
         <w:pos w:val="beneathText"/>
       </w:footnotePr>
@@ -7831,262 +7844,12 @@
   <w:p>
     <w:pPr>
       <w:pStyle w:val="Footer"/>
-      <w:pBdr>
-        <w:top w:val="single" w:sz="8" w:space="1" w:color="365F91"/>
-      </w:pBdr>
-      <w:tabs>
-        <w:tab w:val="right" w:pos="8757"/>
-      </w:tabs>
-      <w:rPr>
-        <w:i/>
-        <w:color w:val="951B13"/>
-        <w:lang w:eastAsia="ar-SA" w:bidi="ar-SA"/>
-      </w:rPr>
     </w:pPr>
-    <w:r>
-      <w:rPr>
-        <w:i/>
-        <w:color w:val="951B13"/>
-        <w:lang w:eastAsia="ar-SA" w:bidi="ar-SA"/>
-      </w:rPr>
-      <w:t>www.techlinkvn.com</w:t>
-    </w:r>
-    <w:r>
-      <w:rPr>
-        <w:i/>
-        <w:color w:val="951B13"/>
-        <w:lang w:eastAsia="ar-SA" w:bidi="ar-SA"/>
-      </w:rPr>
-      <w:tab/>
-    </w:r>
-    <w:r>
-      <w:rPr>
-        <w:i/>
-        <w:color w:val="951B13"/>
-        <w:lang w:eastAsia="ar-SA" w:bidi="ar-SA"/>
-      </w:rPr>
-      <w:fldChar w:fldCharType="begin"/>
-    </w:r>
-    <w:r>
-      <w:rPr>
-        <w:i/>
-        <w:color w:val="951B13"/>
-        <w:lang w:eastAsia="ar-SA" w:bidi="ar-SA"/>
-      </w:rPr>
-      <w:instrText xml:space="preserve"> PAGE </w:instrText>
-    </w:r>
-    <w:r>
-      <w:rPr>
-        <w:i/>
-        <w:color w:val="951B13"/>
-        <w:lang w:eastAsia="ar-SA" w:bidi="ar-SA"/>
-      </w:rPr>
-      <w:fldChar w:fldCharType="separate"/>
-    </w:r>
-    <w:r>
-      <w:rPr>
-        <w:i/>
-        <w:noProof/>
-        <w:color w:val="951B13"/>
-        <w:lang w:eastAsia="ar-SA" w:bidi="ar-SA"/>
-      </w:rPr>
-      <w:t>ii</w:t>
-    </w:r>
-    <w:r>
-      <w:rPr>
-        <w:i/>
-        <w:color w:val="951B13"/>
-        <w:lang w:eastAsia="ar-SA" w:bidi="ar-SA"/>
-      </w:rPr>
-      <w:fldChar w:fldCharType="end"/>
-    </w:r>
   </w:p>
 </w:ftr>
 </file>
 
 <file path=word/footer2.xml><?xml version="1.0" encoding="utf-8"?>
-<w:ftr xmlns:wpc="http://schemas.microsoft.com/office/word/2010/wordprocessingCanvas" xmlns:cx="http://schemas.microsoft.com/office/drawing/2014/chartex" xmlns:cx1="http://schemas.microsoft.com/office/drawing/2015/9/8/chartex" xmlns:cx2="http://schemas.microsoft.com/office/drawing/2015/10/21/chartex" xmlns:cx3="http://schemas.microsoft.com/office/drawing/2016/5/9/chartex" xmlns:cx4="http://schemas.microsoft.com/office/drawing/2016/5/10/chartex" xmlns:cx5="http://schemas.microsoft.com/office/drawing/2016/5/11/chartex" xmlns:cx6="http://schemas.microsoft.com/office/drawing/2016/5/12/chartex" xmlns:cx7="http://schemas.microsoft.com/office/drawing/2016/5/13/chartex" xmlns:cx8="http://schemas.microsoft.com/office/drawing/2016/5/14/chartex" xmlns:mc="http://schemas.openxmlformats.org/markup-compatibility/2006" xmlns:aink="http://schemas.microsoft.com/office/drawing/2016/ink" xmlns:am3d="http://schemas.microsoft.com/office/drawing/2017/model3d" xmlns:o="urn:schemas-microsoft-com:office:office" xmlns:r="http://schemas.openxmlformats.org/officeDocument/2006/relationships" xmlns:m="http://schemas.openxmlformats.org/officeDocument/2006/math" xmlns:v="urn:schemas-microsoft-com:vml" xmlns:wp14="http://schemas.microsoft.com/office/word/2010/wordprocessingDrawing" xmlns:wp="http://schemas.openxmlformats.org/drawingml/2006/wordprocessingDrawing" xmlns:w10="urn:schemas-microsoft-com:office:word" xmlns:w="http://schemas.openxmlformats.org/wordprocessingml/2006/main" xmlns:w14="http://schemas.microsoft.com/office/word/2010/wordml" xmlns:w15="http://schemas.microsoft.com/office/word/2012/wordml" xmlns:w16cid="http://schemas.microsoft.com/office/word/2016/wordml/cid" xmlns:w16se="http://schemas.microsoft.com/office/word/2015/wordml/symex" xmlns:wpg="http://schemas.microsoft.com/office/word/2010/wordprocessingGroup" xmlns:wpi="http://schemas.microsoft.com/office/word/2010/wordprocessingInk" xmlns:wne="http://schemas.microsoft.com/office/word/2006/wordml" xmlns:wps="http://schemas.microsoft.com/office/word/2010/wordprocessingShape" mc:Ignorable="w14 w15 w16se w16cid wp14">
-  <w:p>
-    <w:pPr>
-      <w:pStyle w:val="Footer"/>
-      <w:tabs>
-        <w:tab w:val="left" w:pos="990"/>
-      </w:tabs>
-      <w:rPr>
-        <w:i/>
-        <w:color w:val="003366"/>
-      </w:rPr>
-    </w:pPr>
-    <w:r>
-      <w:rPr>
-        <w:i/>
-        <w:color w:val="003366"/>
-      </w:rPr>
-      <w:t>Address</w:t>
-    </w:r>
-    <w:r>
-      <w:rPr>
-        <w:i/>
-        <w:color w:val="003366"/>
-      </w:rPr>
-      <w:tab/>
-    </w:r>
-    <w:r>
-      <w:rPr>
-        <w:i/>
-        <w:color w:val="003366"/>
-      </w:rPr>
-      <w:t xml:space="preserve">: </w:t>
-    </w:r>
-    <w:r>
-      <w:rPr>
-        <w:i/>
-        <w:color w:val="003366"/>
-      </w:rPr>
-      <w:t>s</w:t>
-    </w:r>
-    <w:r>
-      <w:rPr>
-        <w:i/>
-        <w:color w:val="003366"/>
-      </w:rPr>
-      <w:t xml:space="preserve">uite </w:t>
-    </w:r>
-    <w:r>
-      <w:rPr>
-        <w:i/>
-        <w:color w:val="003366"/>
-      </w:rPr>
-      <w:t>50</w:t>
-    </w:r>
-    <w:r>
-      <w:rPr>
-        <w:i/>
-        <w:color w:val="003366"/>
-      </w:rPr>
-      <w:t>4</w:t>
-    </w:r>
-    <w:r>
-      <w:rPr>
-        <w:i/>
-        <w:color w:val="003366"/>
-      </w:rPr>
-      <w:t xml:space="preserve">, B1 Building, </w:t>
-    </w:r>
-    <w:r>
-      <w:rPr>
-        <w:i/>
-        <w:color w:val="003366"/>
-      </w:rPr>
-      <w:t>HUST</w:t>
-    </w:r>
-  </w:p>
-  <w:p>
-    <w:pPr>
-      <w:pStyle w:val="Footer"/>
-      <w:tabs>
-        <w:tab w:val="left" w:pos="990"/>
-      </w:tabs>
-      <w:rPr>
-        <w:i/>
-        <w:color w:val="003366"/>
-      </w:rPr>
-    </w:pPr>
-    <w:r>
-      <w:rPr>
-        <w:i/>
-        <w:color w:val="003366"/>
-      </w:rPr>
-      <w:t>Tel</w:t>
-    </w:r>
-    <w:r>
-      <w:rPr>
-        <w:i/>
-        <w:color w:val="003366"/>
-      </w:rPr>
-      <w:tab/>
-      <w:t xml:space="preserve">: </w:t>
-    </w:r>
-  </w:p>
-  <w:p>
-    <w:pPr>
-      <w:pStyle w:val="Footer"/>
-      <w:tabs>
-        <w:tab w:val="left" w:pos="990"/>
-      </w:tabs>
-      <w:rPr>
-        <w:i/>
-        <w:color w:val="003366"/>
-      </w:rPr>
-    </w:pPr>
-    <w:r>
-      <w:rPr>
-        <w:i/>
-        <w:color w:val="003366"/>
-      </w:rPr>
-      <w:t>Website</w:t>
-    </w:r>
-    <w:r>
-      <w:rPr>
-        <w:i/>
-        <w:color w:val="003366"/>
-      </w:rPr>
-      <w:tab/>
-      <w:t xml:space="preserve">: </w:t>
-    </w:r>
-    <w:r>
-      <w:rPr>
-        <w:i/>
-        <w:color w:val="003366"/>
-      </w:rPr>
-      <w:t>soict</w:t>
-    </w:r>
-    <w:r>
-      <w:rPr>
-        <w:i/>
-        <w:color w:val="003366"/>
-      </w:rPr>
-      <w:t>.hust.edu.vn</w:t>
-    </w:r>
-  </w:p>
-  <w:p>
-    <w:pPr>
-      <w:pStyle w:val="Footer"/>
-      <w:rPr>
-        <w:i/>
-        <w:color w:val="003366"/>
-      </w:rPr>
-    </w:pPr>
-  </w:p>
-  <w:p>
-    <w:pPr>
-      <w:pStyle w:val="Footer"/>
-      <w:rPr>
-        <w:i/>
-        <w:color w:val="003366"/>
-      </w:rPr>
-    </w:pPr>
-  </w:p>
-  <w:p>
-    <w:pPr>
-      <w:pStyle w:val="Footer"/>
-      <w:rPr>
-        <w:i/>
-        <w:color w:val="003366"/>
-      </w:rPr>
-    </w:pPr>
-  </w:p>
-</w:ftr>
-</file>
-
-<file path=word/footer3.xml><?xml version="1.0" encoding="utf-8"?>
-<w:ftr xmlns:wpc="http://schemas.microsoft.com/office/word/2010/wordprocessingCanvas" xmlns:cx="http://schemas.microsoft.com/office/drawing/2014/chartex" xmlns:cx1="http://schemas.microsoft.com/office/drawing/2015/9/8/chartex" xmlns:cx2="http://schemas.microsoft.com/office/drawing/2015/10/21/chartex" xmlns:cx3="http://schemas.microsoft.com/office/drawing/2016/5/9/chartex" xmlns:cx4="http://schemas.microsoft.com/office/drawing/2016/5/10/chartex" xmlns:cx5="http://schemas.microsoft.com/office/drawing/2016/5/11/chartex" xmlns:cx6="http://schemas.microsoft.com/office/drawing/2016/5/12/chartex" xmlns:cx7="http://schemas.microsoft.com/office/drawing/2016/5/13/chartex" xmlns:cx8="http://schemas.microsoft.com/office/drawing/2016/5/14/chartex" xmlns:mc="http://schemas.openxmlformats.org/markup-compatibility/2006" xmlns:aink="http://schemas.microsoft.com/office/drawing/2016/ink" xmlns:am3d="http://schemas.microsoft.com/office/drawing/2017/model3d" xmlns:o="urn:schemas-microsoft-com:office:office" xmlns:r="http://schemas.openxmlformats.org/officeDocument/2006/relationships" xmlns:m="http://schemas.openxmlformats.org/officeDocument/2006/math" xmlns:v="urn:schemas-microsoft-com:vml" xmlns:wp14="http://schemas.microsoft.com/office/word/2010/wordprocessingDrawing" xmlns:wp="http://schemas.openxmlformats.org/drawingml/2006/wordprocessingDrawing" xmlns:w10="urn:schemas-microsoft-com:office:word" xmlns:w="http://schemas.openxmlformats.org/wordprocessingml/2006/main" xmlns:w14="http://schemas.microsoft.com/office/word/2010/wordml" xmlns:w15="http://schemas.microsoft.com/office/word/2012/wordml" xmlns:w16cid="http://schemas.microsoft.com/office/word/2016/wordml/cid" xmlns:w16se="http://schemas.microsoft.com/office/word/2015/wordml/symex" xmlns:wpg="http://schemas.microsoft.com/office/word/2010/wordprocessingGroup" xmlns:wpi="http://schemas.microsoft.com/office/word/2010/wordprocessingInk" xmlns:wne="http://schemas.microsoft.com/office/word/2006/wordml" xmlns:wps="http://schemas.microsoft.com/office/word/2010/wordprocessingShape" mc:Ignorable="w14 w15 w16se w16cid wp14">
-  <w:p/>
-  <w:p/>
-</w:ftr>
-</file>
-
-<file path=word/footer4.xml><?xml version="1.0" encoding="utf-8"?>
 <w:ftr xmlns:wpc="http://schemas.microsoft.com/office/word/2010/wordprocessingCanvas" xmlns:cx="http://schemas.microsoft.com/office/drawing/2014/chartex" xmlns:cx1="http://schemas.microsoft.com/office/drawing/2015/9/8/chartex" xmlns:cx2="http://schemas.microsoft.com/office/drawing/2015/10/21/chartex" xmlns:cx3="http://schemas.microsoft.com/office/drawing/2016/5/9/chartex" xmlns:cx4="http://schemas.microsoft.com/office/drawing/2016/5/10/chartex" xmlns:cx5="http://schemas.microsoft.com/office/drawing/2016/5/11/chartex" xmlns:cx6="http://schemas.microsoft.com/office/drawing/2016/5/12/chartex" xmlns:cx7="http://schemas.microsoft.com/office/drawing/2016/5/13/chartex" xmlns:cx8="http://schemas.microsoft.com/office/drawing/2016/5/14/chartex" xmlns:mc="http://schemas.openxmlformats.org/markup-compatibility/2006" xmlns:aink="http://schemas.microsoft.com/office/drawing/2016/ink" xmlns:am3d="http://schemas.microsoft.com/office/drawing/2017/model3d" xmlns:o="urn:schemas-microsoft-com:office:office" xmlns:r="http://schemas.openxmlformats.org/officeDocument/2006/relationships" xmlns:m="http://schemas.openxmlformats.org/officeDocument/2006/math" xmlns:v="urn:schemas-microsoft-com:vml" xmlns:wp14="http://schemas.microsoft.com/office/word/2010/wordprocessingDrawing" xmlns:wp="http://schemas.openxmlformats.org/drawingml/2006/wordprocessingDrawing" xmlns:w10="urn:schemas-microsoft-com:office:word" xmlns:w="http://schemas.openxmlformats.org/wordprocessingml/2006/main" xmlns:w14="http://schemas.microsoft.com/office/word/2010/wordml" xmlns:w15="http://schemas.microsoft.com/office/word/2012/wordml" xmlns:w16cid="http://schemas.microsoft.com/office/word/2016/wordml/cid" xmlns:w16se="http://schemas.microsoft.com/office/word/2015/wordml/symex" xmlns:wpg="http://schemas.microsoft.com/office/word/2010/wordprocessingGroup" xmlns:wpi="http://schemas.microsoft.com/office/word/2010/wordprocessingInk" xmlns:wne="http://schemas.microsoft.com/office/word/2006/wordml" xmlns:wps="http://schemas.microsoft.com/office/word/2010/wordprocessingShape" mc:Ignorable="w14 w15 w16se w16cid wp14">
   <w:p>
     <w:pPr>
@@ -8099,22 +7862,22 @@
       </w:tabs>
       <w:rPr>
         <w:i/>
-        <w:color w:val="C00000"/>
+        <w:color w:val="951B13"/>
         <w:lang w:eastAsia="ar-SA" w:bidi="ar-SA"/>
       </w:rPr>
     </w:pPr>
     <w:r>
       <w:rPr>
         <w:i/>
-        <w:color w:val="C00000"/>
+        <w:color w:val="951B13"/>
         <w:lang w:eastAsia="ar-SA" w:bidi="ar-SA"/>
       </w:rPr>
-      <w:t>soict.hust.edu.vn</w:t>
+      <w:t>www.techlinkvn.com</w:t>
     </w:r>
     <w:r>
       <w:rPr>
         <w:i/>
-        <w:color w:val="C00000"/>
+        <w:color w:val="951B13"/>
         <w:lang w:eastAsia="ar-SA" w:bidi="ar-SA"/>
       </w:rPr>
       <w:tab/>
@@ -8122,7 +7885,7 @@
     <w:r>
       <w:rPr>
         <w:i/>
-        <w:color w:val="C00000"/>
+        <w:color w:val="951B13"/>
         <w:lang w:eastAsia="ar-SA" w:bidi="ar-SA"/>
       </w:rPr>
       <w:fldChar w:fldCharType="begin"/>
@@ -8130,7 +7893,7 @@
     <w:r>
       <w:rPr>
         <w:i/>
-        <w:color w:val="C00000"/>
+        <w:color w:val="951B13"/>
         <w:lang w:eastAsia="ar-SA" w:bidi="ar-SA"/>
       </w:rPr>
       <w:instrText xml:space="preserve"> PAGE </w:instrText>
@@ -8138,7 +7901,7 @@
     <w:r>
       <w:rPr>
         <w:i/>
-        <w:color w:val="C00000"/>
+        <w:color w:val="951B13"/>
         <w:lang w:eastAsia="ar-SA" w:bidi="ar-SA"/>
       </w:rPr>
       <w:fldChar w:fldCharType="separate"/>
@@ -8147,64 +7910,15 @@
       <w:rPr>
         <w:i/>
         <w:noProof/>
-        <w:color w:val="C00000"/>
+        <w:color w:val="951B13"/>
         <w:lang w:eastAsia="ar-SA" w:bidi="ar-SA"/>
       </w:rPr>
-      <w:t>12</w:t>
+      <w:t>ii</w:t>
     </w:r>
     <w:r>
       <w:rPr>
         <w:i/>
-        <w:color w:val="C00000"/>
-        <w:lang w:eastAsia="ar-SA" w:bidi="ar-SA"/>
-      </w:rPr>
-      <w:fldChar w:fldCharType="end"/>
-    </w:r>
-    <w:r>
-      <w:rPr>
-        <w:i/>
-        <w:color w:val="C00000"/>
-        <w:lang w:eastAsia="ar-SA" w:bidi="ar-SA"/>
-      </w:rPr>
-      <w:t>/</w:t>
-    </w:r>
-    <w:r>
-      <w:rPr>
-        <w:i/>
-        <w:color w:val="C00000"/>
-        <w:lang w:eastAsia="ar-SA" w:bidi="ar-SA"/>
-      </w:rPr>
-      <w:fldChar w:fldCharType="begin"/>
-    </w:r>
-    <w:r>
-      <w:rPr>
-        <w:i/>
-        <w:color w:val="C00000"/>
-        <w:lang w:eastAsia="ar-SA" w:bidi="ar-SA"/>
-      </w:rPr>
-      <w:instrText xml:space="preserve"> NUMPAGES \*Arabic </w:instrText>
-    </w:r>
-    <w:r>
-      <w:rPr>
-        <w:i/>
-        <w:color w:val="C00000"/>
-        <w:lang w:eastAsia="ar-SA" w:bidi="ar-SA"/>
-      </w:rPr>
-      <w:fldChar w:fldCharType="separate"/>
-    </w:r>
-    <w:r>
-      <w:rPr>
-        <w:i/>
-        <w:noProof/>
-        <w:color w:val="C00000"/>
-        <w:lang w:eastAsia="ar-SA" w:bidi="ar-SA"/>
-      </w:rPr>
-      <w:t>12</w:t>
-    </w:r>
-    <w:r>
-      <w:rPr>
-        <w:i/>
-        <w:color w:val="C00000"/>
+        <w:color w:val="951B13"/>
         <w:lang w:eastAsia="ar-SA" w:bidi="ar-SA"/>
       </w:rPr>
       <w:fldChar w:fldCharType="end"/>
@@ -8213,7 +7927,332 @@
 </w:ftr>
 </file>
 
+<file path=word/footer3.xml><?xml version="1.0" encoding="utf-8"?>
+<w:ftr xmlns:wpc="http://schemas.microsoft.com/office/word/2010/wordprocessingCanvas" xmlns:cx="http://schemas.microsoft.com/office/drawing/2014/chartex" xmlns:cx1="http://schemas.microsoft.com/office/drawing/2015/9/8/chartex" xmlns:cx2="http://schemas.microsoft.com/office/drawing/2015/10/21/chartex" xmlns:cx3="http://schemas.microsoft.com/office/drawing/2016/5/9/chartex" xmlns:cx4="http://schemas.microsoft.com/office/drawing/2016/5/10/chartex" xmlns:cx5="http://schemas.microsoft.com/office/drawing/2016/5/11/chartex" xmlns:cx6="http://schemas.microsoft.com/office/drawing/2016/5/12/chartex" xmlns:cx7="http://schemas.microsoft.com/office/drawing/2016/5/13/chartex" xmlns:cx8="http://schemas.microsoft.com/office/drawing/2016/5/14/chartex" xmlns:mc="http://schemas.openxmlformats.org/markup-compatibility/2006" xmlns:aink="http://schemas.microsoft.com/office/drawing/2016/ink" xmlns:am3d="http://schemas.microsoft.com/office/drawing/2017/model3d" xmlns:o="urn:schemas-microsoft-com:office:office" xmlns:r="http://schemas.openxmlformats.org/officeDocument/2006/relationships" xmlns:m="http://schemas.openxmlformats.org/officeDocument/2006/math" xmlns:v="urn:schemas-microsoft-com:vml" xmlns:wp14="http://schemas.microsoft.com/office/word/2010/wordprocessingDrawing" xmlns:wp="http://schemas.openxmlformats.org/drawingml/2006/wordprocessingDrawing" xmlns:w10="urn:schemas-microsoft-com:office:word" xmlns:w="http://schemas.openxmlformats.org/wordprocessingml/2006/main" xmlns:w14="http://schemas.microsoft.com/office/word/2010/wordml" xmlns:w15="http://schemas.microsoft.com/office/word/2012/wordml" xmlns:w16cid="http://schemas.microsoft.com/office/word/2016/wordml/cid" xmlns:w16se="http://schemas.microsoft.com/office/word/2015/wordml/symex" xmlns:wpg="http://schemas.microsoft.com/office/word/2010/wordprocessingGroup" xmlns:wpi="http://schemas.microsoft.com/office/word/2010/wordprocessingInk" xmlns:wne="http://schemas.microsoft.com/office/word/2006/wordml" xmlns:wps="http://schemas.microsoft.com/office/word/2010/wordprocessingShape" mc:Ignorable="w14 w15 w16se w16cid wp14">
+  <w:p>
+    <w:pPr>
+      <w:pStyle w:val="Footer"/>
+      <w:tabs>
+        <w:tab w:val="left" w:pos="990"/>
+      </w:tabs>
+      <w:rPr>
+        <w:i/>
+        <w:color w:val="003366"/>
+      </w:rPr>
+    </w:pPr>
+    <w:r>
+      <w:rPr>
+        <w:i/>
+        <w:color w:val="003366"/>
+      </w:rPr>
+      <w:t>Address</w:t>
+    </w:r>
+    <w:r>
+      <w:rPr>
+        <w:i/>
+        <w:color w:val="003366"/>
+      </w:rPr>
+      <w:tab/>
+    </w:r>
+    <w:r>
+      <w:rPr>
+        <w:i/>
+        <w:color w:val="003366"/>
+      </w:rPr>
+      <w:t xml:space="preserve">: </w:t>
+    </w:r>
+    <w:r>
+      <w:rPr>
+        <w:i/>
+        <w:color w:val="003366"/>
+      </w:rPr>
+      <w:t>s</w:t>
+    </w:r>
+    <w:r>
+      <w:rPr>
+        <w:i/>
+        <w:color w:val="003366"/>
+      </w:rPr>
+      <w:t xml:space="preserve">uite </w:t>
+    </w:r>
+    <w:r>
+      <w:rPr>
+        <w:i/>
+        <w:color w:val="003366"/>
+      </w:rPr>
+      <w:t>306</w:t>
+    </w:r>
+    <w:r>
+      <w:rPr>
+        <w:i/>
+        <w:color w:val="003366"/>
+      </w:rPr>
+      <w:t xml:space="preserve">, </w:t>
+    </w:r>
+    <w:r>
+      <w:rPr>
+        <w:i/>
+        <w:color w:val="003366"/>
+      </w:rPr>
+      <w:t xml:space="preserve">D8 </w:t>
+    </w:r>
+    <w:r>
+      <w:rPr>
+        <w:i/>
+        <w:color w:val="003366"/>
+      </w:rPr>
+      <w:t xml:space="preserve">Building, </w:t>
+    </w:r>
+    <w:r>
+      <w:rPr>
+        <w:i/>
+        <w:color w:val="003366"/>
+      </w:rPr>
+      <w:t>HUST</w:t>
+    </w:r>
+  </w:p>
+  <w:p>
+    <w:pPr>
+      <w:pStyle w:val="Footer"/>
+      <w:tabs>
+        <w:tab w:val="left" w:pos="990"/>
+      </w:tabs>
+      <w:rPr>
+        <w:i/>
+        <w:color w:val="003366"/>
+      </w:rPr>
+    </w:pPr>
+    <w:r>
+      <w:rPr>
+        <w:i/>
+        <w:color w:val="003366"/>
+      </w:rPr>
+      <w:t>Tel</w:t>
+    </w:r>
+    <w:r>
+      <w:rPr>
+        <w:i/>
+        <w:color w:val="003366"/>
+      </w:rPr>
+      <w:tab/>
+      <w:t xml:space="preserve">: </w:t>
+    </w:r>
+    <w:r>
+      <w:rPr>
+        <w:i/>
+        <w:color w:val="003366"/>
+      </w:rPr>
+      <w:t>0914 934 998</w:t>
+    </w:r>
+  </w:p>
+  <w:p>
+    <w:pPr>
+      <w:pStyle w:val="Footer"/>
+      <w:tabs>
+        <w:tab w:val="left" w:pos="990"/>
+      </w:tabs>
+      <w:rPr>
+        <w:i/>
+        <w:color w:val="003366"/>
+      </w:rPr>
+    </w:pPr>
+    <w:r>
+      <w:rPr>
+        <w:i/>
+        <w:color w:val="003366"/>
+      </w:rPr>
+      <w:t>Website</w:t>
+    </w:r>
+    <w:r>
+      <w:rPr>
+        <w:i/>
+        <w:color w:val="003366"/>
+      </w:rPr>
+      <w:tab/>
+      <w:t xml:space="preserve">: </w:t>
+    </w:r>
+    <w:r>
+      <w:rPr>
+        <w:i/>
+        <w:color w:val="003366"/>
+      </w:rPr>
+      <w:t>soict</w:t>
+    </w:r>
+    <w:r>
+      <w:rPr>
+        <w:i/>
+        <w:color w:val="003366"/>
+      </w:rPr>
+      <w:t>.hust.edu.vn</w:t>
+    </w:r>
+    <w:bookmarkStart w:id="0" w:name="_GoBack"/>
+    <w:bookmarkEnd w:id="0"/>
+  </w:p>
+  <w:p>
+    <w:pPr>
+      <w:pStyle w:val="Footer"/>
+      <w:rPr>
+        <w:i/>
+        <w:color w:val="003366"/>
+      </w:rPr>
+    </w:pPr>
+  </w:p>
+  <w:p>
+    <w:pPr>
+      <w:pStyle w:val="Footer"/>
+      <w:rPr>
+        <w:i/>
+        <w:color w:val="003366"/>
+      </w:rPr>
+    </w:pPr>
+  </w:p>
+  <w:p>
+    <w:pPr>
+      <w:pStyle w:val="Footer"/>
+      <w:rPr>
+        <w:i/>
+        <w:color w:val="003366"/>
+      </w:rPr>
+    </w:pPr>
+  </w:p>
+</w:ftr>
+</file>
+
+<file path=word/footer4.xml><?xml version="1.0" encoding="utf-8"?>
+<w:ftr xmlns:wpc="http://schemas.microsoft.com/office/word/2010/wordprocessingCanvas" xmlns:cx="http://schemas.microsoft.com/office/drawing/2014/chartex" xmlns:cx1="http://schemas.microsoft.com/office/drawing/2015/9/8/chartex" xmlns:cx2="http://schemas.microsoft.com/office/drawing/2015/10/21/chartex" xmlns:cx3="http://schemas.microsoft.com/office/drawing/2016/5/9/chartex" xmlns:cx4="http://schemas.microsoft.com/office/drawing/2016/5/10/chartex" xmlns:cx5="http://schemas.microsoft.com/office/drawing/2016/5/11/chartex" xmlns:cx6="http://schemas.microsoft.com/office/drawing/2016/5/12/chartex" xmlns:cx7="http://schemas.microsoft.com/office/drawing/2016/5/13/chartex" xmlns:cx8="http://schemas.microsoft.com/office/drawing/2016/5/14/chartex" xmlns:mc="http://schemas.openxmlformats.org/markup-compatibility/2006" xmlns:aink="http://schemas.microsoft.com/office/drawing/2016/ink" xmlns:am3d="http://schemas.microsoft.com/office/drawing/2017/model3d" xmlns:o="urn:schemas-microsoft-com:office:office" xmlns:r="http://schemas.openxmlformats.org/officeDocument/2006/relationships" xmlns:m="http://schemas.openxmlformats.org/officeDocument/2006/math" xmlns:v="urn:schemas-microsoft-com:vml" xmlns:wp14="http://schemas.microsoft.com/office/word/2010/wordprocessingDrawing" xmlns:wp="http://schemas.openxmlformats.org/drawingml/2006/wordprocessingDrawing" xmlns:w10="urn:schemas-microsoft-com:office:word" xmlns:w="http://schemas.openxmlformats.org/wordprocessingml/2006/main" xmlns:w14="http://schemas.microsoft.com/office/word/2010/wordml" xmlns:w15="http://schemas.microsoft.com/office/word/2012/wordml" xmlns:w16cid="http://schemas.microsoft.com/office/word/2016/wordml/cid" xmlns:w16se="http://schemas.microsoft.com/office/word/2015/wordml/symex" xmlns:wpg="http://schemas.microsoft.com/office/word/2010/wordprocessingGroup" xmlns:wpi="http://schemas.microsoft.com/office/word/2010/wordprocessingInk" xmlns:wne="http://schemas.microsoft.com/office/word/2006/wordml" xmlns:wps="http://schemas.microsoft.com/office/word/2010/wordprocessingShape" mc:Ignorable="w14 w15 w16se w16cid wp14">
+  <w:p/>
+  <w:p/>
+</w:ftr>
+</file>
+
 <file path=word/footer5.xml><?xml version="1.0" encoding="utf-8"?>
+<w:ftr xmlns:wpc="http://schemas.microsoft.com/office/word/2010/wordprocessingCanvas" xmlns:cx="http://schemas.microsoft.com/office/drawing/2014/chartex" xmlns:cx1="http://schemas.microsoft.com/office/drawing/2015/9/8/chartex" xmlns:cx2="http://schemas.microsoft.com/office/drawing/2015/10/21/chartex" xmlns:cx3="http://schemas.microsoft.com/office/drawing/2016/5/9/chartex" xmlns:cx4="http://schemas.microsoft.com/office/drawing/2016/5/10/chartex" xmlns:cx5="http://schemas.microsoft.com/office/drawing/2016/5/11/chartex" xmlns:cx6="http://schemas.microsoft.com/office/drawing/2016/5/12/chartex" xmlns:cx7="http://schemas.microsoft.com/office/drawing/2016/5/13/chartex" xmlns:cx8="http://schemas.microsoft.com/office/drawing/2016/5/14/chartex" xmlns:mc="http://schemas.openxmlformats.org/markup-compatibility/2006" xmlns:aink="http://schemas.microsoft.com/office/drawing/2016/ink" xmlns:am3d="http://schemas.microsoft.com/office/drawing/2017/model3d" xmlns:o="urn:schemas-microsoft-com:office:office" xmlns:r="http://schemas.openxmlformats.org/officeDocument/2006/relationships" xmlns:m="http://schemas.openxmlformats.org/officeDocument/2006/math" xmlns:v="urn:schemas-microsoft-com:vml" xmlns:wp14="http://schemas.microsoft.com/office/word/2010/wordprocessingDrawing" xmlns:wp="http://schemas.openxmlformats.org/drawingml/2006/wordprocessingDrawing" xmlns:w10="urn:schemas-microsoft-com:office:word" xmlns:w="http://schemas.openxmlformats.org/wordprocessingml/2006/main" xmlns:w14="http://schemas.microsoft.com/office/word/2010/wordml" xmlns:w15="http://schemas.microsoft.com/office/word/2012/wordml" xmlns:w16cid="http://schemas.microsoft.com/office/word/2016/wordml/cid" xmlns:w16se="http://schemas.microsoft.com/office/word/2015/wordml/symex" xmlns:wpg="http://schemas.microsoft.com/office/word/2010/wordprocessingGroup" xmlns:wpi="http://schemas.microsoft.com/office/word/2010/wordprocessingInk" xmlns:wne="http://schemas.microsoft.com/office/word/2006/wordml" xmlns:wps="http://schemas.microsoft.com/office/word/2010/wordprocessingShape" mc:Ignorable="w14 w15 w16se w16cid wp14">
+  <w:p>
+    <w:pPr>
+      <w:pStyle w:val="Footer"/>
+      <w:pBdr>
+        <w:top w:val="single" w:sz="8" w:space="1" w:color="365F91"/>
+      </w:pBdr>
+      <w:tabs>
+        <w:tab w:val="right" w:pos="8757"/>
+      </w:tabs>
+      <w:rPr>
+        <w:i/>
+        <w:color w:val="C00000"/>
+        <w:lang w:eastAsia="ar-SA" w:bidi="ar-SA"/>
+      </w:rPr>
+    </w:pPr>
+    <w:r>
+      <w:rPr>
+        <w:i/>
+        <w:color w:val="C00000"/>
+        <w:lang w:eastAsia="ar-SA" w:bidi="ar-SA"/>
+      </w:rPr>
+      <w:t>soict.hust.edu.vn</w:t>
+    </w:r>
+    <w:r>
+      <w:rPr>
+        <w:i/>
+        <w:color w:val="C00000"/>
+        <w:lang w:eastAsia="ar-SA" w:bidi="ar-SA"/>
+      </w:rPr>
+      <w:tab/>
+    </w:r>
+    <w:r>
+      <w:rPr>
+        <w:i/>
+        <w:color w:val="C00000"/>
+        <w:lang w:eastAsia="ar-SA" w:bidi="ar-SA"/>
+      </w:rPr>
+      <w:fldChar w:fldCharType="begin"/>
+    </w:r>
+    <w:r>
+      <w:rPr>
+        <w:i/>
+        <w:color w:val="C00000"/>
+        <w:lang w:eastAsia="ar-SA" w:bidi="ar-SA"/>
+      </w:rPr>
+      <w:instrText xml:space="preserve"> PAGE </w:instrText>
+    </w:r>
+    <w:r>
+      <w:rPr>
+        <w:i/>
+        <w:color w:val="C00000"/>
+        <w:lang w:eastAsia="ar-SA" w:bidi="ar-SA"/>
+      </w:rPr>
+      <w:fldChar w:fldCharType="separate"/>
+    </w:r>
+    <w:r>
+      <w:rPr>
+        <w:i/>
+        <w:noProof/>
+        <w:color w:val="C00000"/>
+        <w:lang w:eastAsia="ar-SA" w:bidi="ar-SA"/>
+      </w:rPr>
+      <w:t>12</w:t>
+    </w:r>
+    <w:r>
+      <w:rPr>
+        <w:i/>
+        <w:color w:val="C00000"/>
+        <w:lang w:eastAsia="ar-SA" w:bidi="ar-SA"/>
+      </w:rPr>
+      <w:fldChar w:fldCharType="end"/>
+    </w:r>
+    <w:r>
+      <w:rPr>
+        <w:i/>
+        <w:color w:val="C00000"/>
+        <w:lang w:eastAsia="ar-SA" w:bidi="ar-SA"/>
+      </w:rPr>
+      <w:t>/</w:t>
+    </w:r>
+    <w:r>
+      <w:rPr>
+        <w:i/>
+        <w:color w:val="C00000"/>
+        <w:lang w:eastAsia="ar-SA" w:bidi="ar-SA"/>
+      </w:rPr>
+      <w:fldChar w:fldCharType="begin"/>
+    </w:r>
+    <w:r>
+      <w:rPr>
+        <w:i/>
+        <w:color w:val="C00000"/>
+        <w:lang w:eastAsia="ar-SA" w:bidi="ar-SA"/>
+      </w:rPr>
+      <w:instrText xml:space="preserve"> NUMPAGES \*Arabic </w:instrText>
+    </w:r>
+    <w:r>
+      <w:rPr>
+        <w:i/>
+        <w:color w:val="C00000"/>
+        <w:lang w:eastAsia="ar-SA" w:bidi="ar-SA"/>
+      </w:rPr>
+      <w:fldChar w:fldCharType="separate"/>
+    </w:r>
+    <w:r>
+      <w:rPr>
+        <w:i/>
+        <w:noProof/>
+        <w:color w:val="C00000"/>
+        <w:lang w:eastAsia="ar-SA" w:bidi="ar-SA"/>
+      </w:rPr>
+      <w:t>12</w:t>
+    </w:r>
+    <w:r>
+      <w:rPr>
+        <w:i/>
+        <w:color w:val="C00000"/>
+        <w:lang w:eastAsia="ar-SA" w:bidi="ar-SA"/>
+      </w:rPr>
+      <w:fldChar w:fldCharType="end"/>
+    </w:r>
+  </w:p>
+</w:ftr>
+</file>
+
+<file path=word/footer6.xml><?xml version="1.0" encoding="utf-8"?>
 <w:ftr xmlns:wpc="http://schemas.microsoft.com/office/word/2010/wordprocessingCanvas" xmlns:cx="http://schemas.microsoft.com/office/drawing/2014/chartex" xmlns:cx1="http://schemas.microsoft.com/office/drawing/2015/9/8/chartex" xmlns:cx2="http://schemas.microsoft.com/office/drawing/2015/10/21/chartex" xmlns:cx3="http://schemas.microsoft.com/office/drawing/2016/5/9/chartex" xmlns:cx4="http://schemas.microsoft.com/office/drawing/2016/5/10/chartex" xmlns:cx5="http://schemas.microsoft.com/office/drawing/2016/5/11/chartex" xmlns:cx6="http://schemas.microsoft.com/office/drawing/2016/5/12/chartex" xmlns:cx7="http://schemas.microsoft.com/office/drawing/2016/5/13/chartex" xmlns:cx8="http://schemas.microsoft.com/office/drawing/2016/5/14/chartex" xmlns:mc="http://schemas.openxmlformats.org/markup-compatibility/2006" xmlns:aink="http://schemas.microsoft.com/office/drawing/2016/ink" xmlns:am3d="http://schemas.microsoft.com/office/drawing/2017/model3d" xmlns:o="urn:schemas-microsoft-com:office:office" xmlns:r="http://schemas.openxmlformats.org/officeDocument/2006/relationships" xmlns:m="http://schemas.openxmlformats.org/officeDocument/2006/math" xmlns:v="urn:schemas-microsoft-com:vml" xmlns:wp14="http://schemas.microsoft.com/office/word/2010/wordprocessingDrawing" xmlns:wp="http://schemas.openxmlformats.org/drawingml/2006/wordprocessingDrawing" xmlns:w10="urn:schemas-microsoft-com:office:word" xmlns:w="http://schemas.openxmlformats.org/wordprocessingml/2006/main" xmlns:w14="http://schemas.microsoft.com/office/word/2010/wordml" xmlns:w15="http://schemas.microsoft.com/office/word/2012/wordml" xmlns:w16cid="http://schemas.microsoft.com/office/word/2016/wordml/cid" xmlns:w16se="http://schemas.microsoft.com/office/word/2015/wordml/symex" xmlns:wpg="http://schemas.microsoft.com/office/word/2010/wordprocessingGroup" xmlns:wpi="http://schemas.microsoft.com/office/word/2010/wordprocessingInk" xmlns:wne="http://schemas.microsoft.com/office/word/2006/wordml" xmlns:wps="http://schemas.microsoft.com/office/word/2010/wordprocessingShape" mc:Ignorable="w14 w15 w16se w16cid wp14">
   <w:p/>
 </w:ftr>
@@ -8241,6 +8280,16 @@
 </file>
 
 <file path=word/header1.xml><?xml version="1.0" encoding="utf-8"?>
+<w:hdr xmlns:wpc="http://schemas.microsoft.com/office/word/2010/wordprocessingCanvas" xmlns:cx="http://schemas.microsoft.com/office/drawing/2014/chartex" xmlns:cx1="http://schemas.microsoft.com/office/drawing/2015/9/8/chartex" xmlns:cx2="http://schemas.microsoft.com/office/drawing/2015/10/21/chartex" xmlns:cx3="http://schemas.microsoft.com/office/drawing/2016/5/9/chartex" xmlns:cx4="http://schemas.microsoft.com/office/drawing/2016/5/10/chartex" xmlns:cx5="http://schemas.microsoft.com/office/drawing/2016/5/11/chartex" xmlns:cx6="http://schemas.microsoft.com/office/drawing/2016/5/12/chartex" xmlns:cx7="http://schemas.microsoft.com/office/drawing/2016/5/13/chartex" xmlns:cx8="http://schemas.microsoft.com/office/drawing/2016/5/14/chartex" xmlns:mc="http://schemas.openxmlformats.org/markup-compatibility/2006" xmlns:aink="http://schemas.microsoft.com/office/drawing/2016/ink" xmlns:am3d="http://schemas.microsoft.com/office/drawing/2017/model3d" xmlns:o="urn:schemas-microsoft-com:office:office" xmlns:r="http://schemas.openxmlformats.org/officeDocument/2006/relationships" xmlns:m="http://schemas.openxmlformats.org/officeDocument/2006/math" xmlns:v="urn:schemas-microsoft-com:vml" xmlns:wp14="http://schemas.microsoft.com/office/word/2010/wordprocessingDrawing" xmlns:wp="http://schemas.openxmlformats.org/drawingml/2006/wordprocessingDrawing" xmlns:w10="urn:schemas-microsoft-com:office:word" xmlns:w="http://schemas.openxmlformats.org/wordprocessingml/2006/main" xmlns:w14="http://schemas.microsoft.com/office/word/2010/wordml" xmlns:w15="http://schemas.microsoft.com/office/word/2012/wordml" xmlns:w16cid="http://schemas.microsoft.com/office/word/2016/wordml/cid" xmlns:w16se="http://schemas.microsoft.com/office/word/2015/wordml/symex" xmlns:wpg="http://schemas.microsoft.com/office/word/2010/wordprocessingGroup" xmlns:wpi="http://schemas.microsoft.com/office/word/2010/wordprocessingInk" xmlns:wne="http://schemas.microsoft.com/office/word/2006/wordml" xmlns:wps="http://schemas.microsoft.com/office/word/2010/wordprocessingShape" mc:Ignorable="w14 w15 w16se w16cid wp14">
+  <w:p>
+    <w:pPr>
+      <w:pStyle w:val="Header"/>
+    </w:pPr>
+  </w:p>
+</w:hdr>
+</file>
+
+<file path=word/header2.xml><?xml version="1.0" encoding="utf-8"?>
 <w:hdr xmlns:wpc="http://schemas.microsoft.com/office/word/2010/wordprocessingCanvas" xmlns:cx="http://schemas.microsoft.com/office/drawing/2014/chartex" xmlns:cx1="http://schemas.microsoft.com/office/drawing/2015/9/8/chartex" xmlns:cx2="http://schemas.microsoft.com/office/drawing/2015/10/21/chartex" xmlns:cx3="http://schemas.microsoft.com/office/drawing/2016/5/9/chartex" xmlns:cx4="http://schemas.microsoft.com/office/drawing/2016/5/10/chartex" xmlns:cx5="http://schemas.microsoft.com/office/drawing/2016/5/11/chartex" xmlns:cx6="http://schemas.microsoft.com/office/drawing/2016/5/12/chartex" xmlns:cx7="http://schemas.microsoft.com/office/drawing/2016/5/13/chartex" xmlns:cx8="http://schemas.microsoft.com/office/drawing/2016/5/14/chartex" xmlns:mc="http://schemas.openxmlformats.org/markup-compatibility/2006" xmlns:aink="http://schemas.microsoft.com/office/drawing/2016/ink" xmlns:am3d="http://schemas.microsoft.com/office/drawing/2017/model3d" xmlns:o="urn:schemas-microsoft-com:office:office" xmlns:r="http://schemas.openxmlformats.org/officeDocument/2006/relationships" xmlns:m="http://schemas.openxmlformats.org/officeDocument/2006/math" xmlns:v="urn:schemas-microsoft-com:vml" xmlns:wp14="http://schemas.microsoft.com/office/word/2010/wordprocessingDrawing" xmlns:wp="http://schemas.openxmlformats.org/drawingml/2006/wordprocessingDrawing" xmlns:w10="urn:schemas-microsoft-com:office:word" xmlns:w="http://schemas.openxmlformats.org/wordprocessingml/2006/main" xmlns:w14="http://schemas.microsoft.com/office/word/2010/wordml" xmlns:w15="http://schemas.microsoft.com/office/word/2012/wordml" xmlns:w16cid="http://schemas.microsoft.com/office/word/2016/wordml/cid" xmlns:w16se="http://schemas.microsoft.com/office/word/2015/wordml/symex" xmlns:wpg="http://schemas.microsoft.com/office/word/2010/wordprocessingGroup" xmlns:wpi="http://schemas.microsoft.com/office/word/2010/wordprocessingInk" xmlns:wne="http://schemas.microsoft.com/office/word/2006/wordml" xmlns:wps="http://schemas.microsoft.com/office/word/2010/wordprocessingShape" mc:Ignorable="w14 w15 w16se w16cid wp14">
   <w:p>
     <w:pPr>
@@ -8272,13 +8321,23 @@
 </w:hdr>
 </file>
 
-<file path=word/header2.xml><?xml version="1.0" encoding="utf-8"?>
+<file path=word/header3.xml><?xml version="1.0" encoding="utf-8"?>
+<w:hdr xmlns:wpc="http://schemas.microsoft.com/office/word/2010/wordprocessingCanvas" xmlns:cx="http://schemas.microsoft.com/office/drawing/2014/chartex" xmlns:cx1="http://schemas.microsoft.com/office/drawing/2015/9/8/chartex" xmlns:cx2="http://schemas.microsoft.com/office/drawing/2015/10/21/chartex" xmlns:cx3="http://schemas.microsoft.com/office/drawing/2016/5/9/chartex" xmlns:cx4="http://schemas.microsoft.com/office/drawing/2016/5/10/chartex" xmlns:cx5="http://schemas.microsoft.com/office/drawing/2016/5/11/chartex" xmlns:cx6="http://schemas.microsoft.com/office/drawing/2016/5/12/chartex" xmlns:cx7="http://schemas.microsoft.com/office/drawing/2016/5/13/chartex" xmlns:cx8="http://schemas.microsoft.com/office/drawing/2016/5/14/chartex" xmlns:mc="http://schemas.openxmlformats.org/markup-compatibility/2006" xmlns:aink="http://schemas.microsoft.com/office/drawing/2016/ink" xmlns:am3d="http://schemas.microsoft.com/office/drawing/2017/model3d" xmlns:o="urn:schemas-microsoft-com:office:office" xmlns:r="http://schemas.openxmlformats.org/officeDocument/2006/relationships" xmlns:m="http://schemas.openxmlformats.org/officeDocument/2006/math" xmlns:v="urn:schemas-microsoft-com:vml" xmlns:wp14="http://schemas.microsoft.com/office/word/2010/wordprocessingDrawing" xmlns:wp="http://schemas.openxmlformats.org/drawingml/2006/wordprocessingDrawing" xmlns:w10="urn:schemas-microsoft-com:office:word" xmlns:w="http://schemas.openxmlformats.org/wordprocessingml/2006/main" xmlns:w14="http://schemas.microsoft.com/office/word/2010/wordml" xmlns:w15="http://schemas.microsoft.com/office/word/2012/wordml" xmlns:w16cid="http://schemas.microsoft.com/office/word/2016/wordml/cid" xmlns:w16se="http://schemas.microsoft.com/office/word/2015/wordml/symex" xmlns:wpg="http://schemas.microsoft.com/office/word/2010/wordprocessingGroup" xmlns:wpi="http://schemas.microsoft.com/office/word/2010/wordprocessingInk" xmlns:wne="http://schemas.microsoft.com/office/word/2006/wordml" xmlns:wps="http://schemas.microsoft.com/office/word/2010/wordprocessingShape" mc:Ignorable="w14 w15 w16se w16cid wp14">
+  <w:p>
+    <w:pPr>
+      <w:pStyle w:val="Header"/>
+    </w:pPr>
+  </w:p>
+</w:hdr>
+</file>
+
+<file path=word/header4.xml><?xml version="1.0" encoding="utf-8"?>
 <w:hdr xmlns:wpc="http://schemas.microsoft.com/office/word/2010/wordprocessingCanvas" xmlns:cx="http://schemas.microsoft.com/office/drawing/2014/chartex" xmlns:cx1="http://schemas.microsoft.com/office/drawing/2015/9/8/chartex" xmlns:cx2="http://schemas.microsoft.com/office/drawing/2015/10/21/chartex" xmlns:cx3="http://schemas.microsoft.com/office/drawing/2016/5/9/chartex" xmlns:cx4="http://schemas.microsoft.com/office/drawing/2016/5/10/chartex" xmlns:cx5="http://schemas.microsoft.com/office/drawing/2016/5/11/chartex" xmlns:cx6="http://schemas.microsoft.com/office/drawing/2016/5/12/chartex" xmlns:cx7="http://schemas.microsoft.com/office/drawing/2016/5/13/chartex" xmlns:cx8="http://schemas.microsoft.com/office/drawing/2016/5/14/chartex" xmlns:mc="http://schemas.openxmlformats.org/markup-compatibility/2006" xmlns:aink="http://schemas.microsoft.com/office/drawing/2016/ink" xmlns:am3d="http://schemas.microsoft.com/office/drawing/2017/model3d" xmlns:o="urn:schemas-microsoft-com:office:office" xmlns:r="http://schemas.openxmlformats.org/officeDocument/2006/relationships" xmlns:m="http://schemas.openxmlformats.org/officeDocument/2006/math" xmlns:v="urn:schemas-microsoft-com:vml" xmlns:wp14="http://schemas.microsoft.com/office/word/2010/wordprocessingDrawing" xmlns:wp="http://schemas.openxmlformats.org/drawingml/2006/wordprocessingDrawing" xmlns:w10="urn:schemas-microsoft-com:office:word" xmlns:w="http://schemas.openxmlformats.org/wordprocessingml/2006/main" xmlns:w14="http://schemas.microsoft.com/office/word/2010/wordml" xmlns:w15="http://schemas.microsoft.com/office/word/2012/wordml" xmlns:w16cid="http://schemas.microsoft.com/office/word/2016/wordml/cid" xmlns:w16se="http://schemas.microsoft.com/office/word/2015/wordml/symex" xmlns:wpg="http://schemas.microsoft.com/office/word/2010/wordprocessingGroup" xmlns:wpi="http://schemas.microsoft.com/office/word/2010/wordprocessingInk" xmlns:wne="http://schemas.microsoft.com/office/word/2006/wordml" xmlns:wps="http://schemas.microsoft.com/office/word/2010/wordprocessingShape" mc:Ignorable="w14 w15 w16se w16cid wp14">
   <w:p/>
 </w:hdr>
 </file>
 
-<file path=word/header3.xml><?xml version="1.0" encoding="utf-8"?>
+<file path=word/header5.xml><?xml version="1.0" encoding="utf-8"?>
 <w:hdr xmlns:wpc="http://schemas.microsoft.com/office/word/2010/wordprocessingCanvas" xmlns:cx="http://schemas.microsoft.com/office/drawing/2014/chartex" xmlns:cx1="http://schemas.microsoft.com/office/drawing/2015/9/8/chartex" xmlns:cx2="http://schemas.microsoft.com/office/drawing/2015/10/21/chartex" xmlns:cx3="http://schemas.microsoft.com/office/drawing/2016/5/9/chartex" xmlns:cx4="http://schemas.microsoft.com/office/drawing/2016/5/10/chartex" xmlns:cx5="http://schemas.microsoft.com/office/drawing/2016/5/11/chartex" xmlns:cx6="http://schemas.microsoft.com/office/drawing/2016/5/12/chartex" xmlns:cx7="http://schemas.microsoft.com/office/drawing/2016/5/13/chartex" xmlns:cx8="http://schemas.microsoft.com/office/drawing/2016/5/14/chartex" xmlns:mc="http://schemas.openxmlformats.org/markup-compatibility/2006" xmlns:aink="http://schemas.microsoft.com/office/drawing/2016/ink" xmlns:am3d="http://schemas.microsoft.com/office/drawing/2017/model3d" xmlns:o="urn:schemas-microsoft-com:office:office" xmlns:r="http://schemas.openxmlformats.org/officeDocument/2006/relationships" xmlns:m="http://schemas.openxmlformats.org/officeDocument/2006/math" xmlns:v="urn:schemas-microsoft-com:vml" xmlns:wp14="http://schemas.microsoft.com/office/word/2010/wordprocessingDrawing" xmlns:wp="http://schemas.openxmlformats.org/drawingml/2006/wordprocessingDrawing" xmlns:w10="urn:schemas-microsoft-com:office:word" xmlns:w="http://schemas.openxmlformats.org/wordprocessingml/2006/main" xmlns:w14="http://schemas.microsoft.com/office/word/2010/wordml" xmlns:w15="http://schemas.microsoft.com/office/word/2012/wordml" xmlns:w16cid="http://schemas.microsoft.com/office/word/2016/wordml/cid" xmlns:w16se="http://schemas.microsoft.com/office/word/2015/wordml/symex" xmlns:wpg="http://schemas.microsoft.com/office/word/2010/wordprocessingGroup" xmlns:wpi="http://schemas.microsoft.com/office/word/2010/wordprocessingInk" xmlns:wne="http://schemas.microsoft.com/office/word/2006/wordml" xmlns:wps="http://schemas.microsoft.com/office/word/2010/wordprocessingShape" mc:Ignorable="w14 w15 w16se w16cid wp14">
   <w:p>
     <w:pPr>
@@ -8508,7 +8567,7 @@
 </w:hdr>
 </file>
 
-<file path=word/header4.xml><?xml version="1.0" encoding="utf-8"?>
+<file path=word/header6.xml><?xml version="1.0" encoding="utf-8"?>
 <w:hdr xmlns:wpc="http://schemas.microsoft.com/office/word/2010/wordprocessingCanvas" xmlns:cx="http://schemas.microsoft.com/office/drawing/2014/chartex" xmlns:cx1="http://schemas.microsoft.com/office/drawing/2015/9/8/chartex" xmlns:cx2="http://schemas.microsoft.com/office/drawing/2015/10/21/chartex" xmlns:cx3="http://schemas.microsoft.com/office/drawing/2016/5/9/chartex" xmlns:cx4="http://schemas.microsoft.com/office/drawing/2016/5/10/chartex" xmlns:cx5="http://schemas.microsoft.com/office/drawing/2016/5/11/chartex" xmlns:cx6="http://schemas.microsoft.com/office/drawing/2016/5/12/chartex" xmlns:cx7="http://schemas.microsoft.com/office/drawing/2016/5/13/chartex" xmlns:cx8="http://schemas.microsoft.com/office/drawing/2016/5/14/chartex" xmlns:mc="http://schemas.openxmlformats.org/markup-compatibility/2006" xmlns:aink="http://schemas.microsoft.com/office/drawing/2016/ink" xmlns:am3d="http://schemas.microsoft.com/office/drawing/2017/model3d" xmlns:o="urn:schemas-microsoft-com:office:office" xmlns:r="http://schemas.openxmlformats.org/officeDocument/2006/relationships" xmlns:m="http://schemas.openxmlformats.org/officeDocument/2006/math" xmlns:v="urn:schemas-microsoft-com:vml" xmlns:wp14="http://schemas.microsoft.com/office/word/2010/wordprocessingDrawing" xmlns:wp="http://schemas.openxmlformats.org/drawingml/2006/wordprocessingDrawing" xmlns:w10="urn:schemas-microsoft-com:office:word" xmlns:w="http://schemas.openxmlformats.org/wordprocessingml/2006/main" xmlns:w14="http://schemas.microsoft.com/office/word/2010/wordml" xmlns:w15="http://schemas.microsoft.com/office/word/2012/wordml" xmlns:w16cid="http://schemas.microsoft.com/office/word/2016/wordml/cid" xmlns:w16se="http://schemas.microsoft.com/office/word/2015/wordml/symex" xmlns:wpg="http://schemas.microsoft.com/office/word/2010/wordprocessingGroup" xmlns:wpi="http://schemas.microsoft.com/office/word/2010/wordprocessingInk" xmlns:wne="http://schemas.microsoft.com/office/word/2006/wordml" xmlns:wps="http://schemas.microsoft.com/office/word/2010/wordprocessingShape" mc:Ignorable="w14 w15 w16se w16cid wp14">
   <w:p/>
 </w:hdr>
@@ -13848,7 +13907,7 @@
 </file>
 
 <file path=customXml/itemProps1.xml><?xml version="1.0" encoding="utf-8"?>
-<ds:datastoreItem xmlns:ds="http://schemas.openxmlformats.org/officeDocument/2006/customXml" ds:itemID="{6F01F5F3-B9E6-4F10-87B7-29CE344EEDD4}">
+<ds:datastoreItem xmlns:ds="http://schemas.openxmlformats.org/officeDocument/2006/customXml" ds:itemID="{0EF0BFA1-3D0F-4635-BE7F-17C7051250AE}">
   <ds:schemaRefs>
     <ds:schemaRef ds:uri="http://schemas.openxmlformats.org/officeDocument/2006/bibliography"/>
   </ds:schemaRefs>

</xml_diff>